<commit_message>
Einleitung von User Storys
</commit_message>
<xml_diff>
--- a/documentation/Dokumentation_Belgrad_Website.docx
+++ b/documentation/Dokumentation_Belgrad_Website.docx
@@ -1175,23 +1175,7 @@
                 <w:color w:val="auto"/>
                 <w:lang w:eastAsia="de-CH"/>
               </w:rPr>
-              <w:t xml:space="preserve">-Wer sind die </w:t>
-            </w:r>
-            <w:r>
-              <w:rPr>
-                <w:rFonts w:eastAsia="Times New Roman" w:cstheme="minorHAnsi"/>
-                <w:color w:val="auto"/>
-                <w:lang w:eastAsia="de-CH"/>
-              </w:rPr>
-              <w:t>potenziellen</w:t>
-            </w:r>
-            <w:r>
-              <w:rPr>
-                <w:rFonts w:eastAsia="Times New Roman" w:cstheme="minorHAnsi"/>
-                <w:color w:val="auto"/>
-                <w:lang w:eastAsia="de-CH"/>
-              </w:rPr>
-              <w:t xml:space="preserve"> Nutzer? (mittels Personas)</w:t>
+              <w:t>-Wer sind die potenziellen Nutzer? (mittels Personas)</w:t>
             </w:r>
           </w:p>
           <w:p>
@@ -1993,25 +1977,42 @@
       </w:r>
     </w:p>
     <w:p/>
-    <w:p>
-      <w:bookmarkStart w:id="5" w:name="_GoBack"/>
-      <w:bookmarkEnd w:id="5"/>
-    </w:p>
-    <w:p/>
     <w:p/>
     <w:p/>
     <w:p/>
     <w:p>
       <w:pPr>
+        <w:spacing w:after="0" w:line="240" w:lineRule="auto"/>
+        <w:rPr>
+          <w:rFonts w:asciiTheme="majorHAnsi" w:eastAsiaTheme="majorEastAsia" w:hAnsiTheme="majorHAnsi" w:cstheme="majorBidi"/>
+          <w:b/>
+          <w:color w:val="365F91" w:themeColor="accent1" w:themeShade="BF"/>
+          <w:sz w:val="32"/>
+          <w:szCs w:val="32"/>
+        </w:rPr>
+      </w:pPr>
+      <w:bookmarkStart w:id="5" w:name="_Toc8050298"/>
+      <w:r>
+        <w:br w:type="page"/>
+      </w:r>
+    </w:p>
+    <w:p>
+      <w:pPr>
         <w:pStyle w:val="berschrift1"/>
       </w:pPr>
-      <w:bookmarkStart w:id="6" w:name="_Toc8050298"/>
-      <w:r>
+      <w:r>
+        <w:lastRenderedPageBreak/>
         <w:t>Nutzung der Webseite:</w:t>
       </w:r>
+      <w:bookmarkEnd w:id="5"/>
+    </w:p>
+    <w:p>
+      <w:r>
+        <w:t>Hier sind die User Story unserer Webseite aufgelistet. Sie Orientieren sich anhand der Personas welche wir ein Kapitel vorher erstellt haben. Die Storys sind auf die Bedürfnisse dieser fiktiven Charakter angepasst.</w:t>
+      </w:r>
+      <w:bookmarkStart w:id="6" w:name="_GoBack"/>
       <w:bookmarkEnd w:id="6"/>
     </w:p>
-    <w:p/>
     <w:p>
       <w:pPr>
         <w:pStyle w:val="berschrift1"/>
@@ -2840,6 +2841,7 @@
     <w:lsdException w:name="HTML Sample" w:semiHidden="1" w:unhideWhenUsed="1"/>
     <w:lsdException w:name="HTML Typewriter" w:semiHidden="1" w:unhideWhenUsed="1"/>
     <w:lsdException w:name="HTML Variable" w:semiHidden="1" w:unhideWhenUsed="1"/>
+    <w:lsdException w:name="Normal Table" w:semiHidden="1" w:unhideWhenUsed="1"/>
     <w:lsdException w:name="annotation subject" w:semiHidden="1" w:unhideWhenUsed="1"/>
     <w:lsdException w:name="No List" w:semiHidden="1" w:unhideWhenUsed="1"/>
     <w:lsdException w:name="Outline List 1" w:semiHidden="1" w:unhideWhenUsed="1"/>
@@ -2886,8 +2888,10 @@
     <w:lsdException w:name="Table Subtle 2" w:semiHidden="1" w:unhideWhenUsed="1"/>
     <w:lsdException w:name="Table Web 1" w:semiHidden="1" w:unhideWhenUsed="1"/>
     <w:lsdException w:name="Table Web 2" w:semiHidden="1" w:unhideWhenUsed="1"/>
+    <w:lsdException w:name="Table Web 3" w:semiHidden="1" w:unhideWhenUsed="1"/>
     <w:lsdException w:name="Balloon Text" w:semiHidden="1" w:unhideWhenUsed="1"/>
     <w:lsdException w:name="Table Grid" w:uiPriority="59"/>
+    <w:lsdException w:name="Table Theme" w:semiHidden="1" w:unhideWhenUsed="1"/>
     <w:lsdException w:name="Placeholder Text" w:semiHidden="1"/>
     <w:lsdException w:name="No Spacing" w:uiPriority="1" w:qFormat="1"/>
     <w:lsdException w:name="Light Shading" w:uiPriority="60"/>
@@ -4391,7 +4395,7 @@
 </file>
 
 <file path=customXml/itemProps2.xml><?xml version="1.0" encoding="utf-8"?>
-<ds:datastoreItem xmlns:ds="http://schemas.openxmlformats.org/officeDocument/2006/customXml" ds:itemID="{87035933-304D-4269-943E-652A0EFDE183}">
+<ds:datastoreItem xmlns:ds="http://schemas.openxmlformats.org/officeDocument/2006/customXml" ds:itemID="{C2B20E31-026D-4789-B835-F4898EF0AB9F}">
   <ds:schemaRefs>
     <ds:schemaRef ds:uri="http://schemas.openxmlformats.org/officeDocument/2006/bibliography"/>
   </ds:schemaRefs>

</xml_diff>

<commit_message>
Added a persona in the documentation
</commit_message>
<xml_diff>
--- a/documentation/Dokumentation_Belgrad_Website.docx
+++ b/documentation/Dokumentation_Belgrad_Website.docx
@@ -1860,8 +1860,124 @@
       </w:r>
     </w:p>
     <w:p/>
-    <w:p/>
-    <w:p/>
+    <w:p>
+      <w:r>
+        <w:rPr>
+          <w:noProof/>
+          <w:lang w:eastAsia="de-CH"/>
+        </w:rPr>
+        <w:drawing>
+          <wp:anchor distT="0" distB="0" distL="114300" distR="114300" simplePos="0" relativeHeight="251659264" behindDoc="1" locked="0" layoutInCell="1" allowOverlap="1">
+            <wp:simplePos x="0" y="0"/>
+            <wp:positionH relativeFrom="column">
+              <wp:posOffset>-635</wp:posOffset>
+            </wp:positionH>
+            <wp:positionV relativeFrom="paragraph">
+              <wp:posOffset>245745</wp:posOffset>
+            </wp:positionV>
+            <wp:extent cx="1889760" cy="1336040"/>
+            <wp:effectExtent l="0" t="0" r="0" b="0"/>
+            <wp:wrapTight wrapText="bothSides">
+              <wp:wrapPolygon edited="0">
+                <wp:start x="0" y="0"/>
+                <wp:lineTo x="0" y="21251"/>
+                <wp:lineTo x="21339" y="21251"/>
+                <wp:lineTo x="21339" y="0"/>
+                <wp:lineTo x="0" y="0"/>
+              </wp:wrapPolygon>
+            </wp:wrapTight>
+            <wp:docPr id="6" name="Grafik 6" descr="Image result for rentner"/>
+            <wp:cNvGraphicFramePr>
+              <a:graphicFrameLocks xmlns:a="http://schemas.openxmlformats.org/drawingml/2006/main" noChangeAspect="1"/>
+            </wp:cNvGraphicFramePr>
+            <a:graphic xmlns:a="http://schemas.openxmlformats.org/drawingml/2006/main">
+              <a:graphicData uri="http://schemas.openxmlformats.org/drawingml/2006/picture">
+                <pic:pic xmlns:pic="http://schemas.openxmlformats.org/drawingml/2006/picture">
+                  <pic:nvPicPr>
+                    <pic:cNvPr id="0" name="Picture 1" descr="Image result for rentner"/>
+                    <pic:cNvPicPr>
+                      <a:picLocks noChangeAspect="1" noChangeArrowheads="1"/>
+                    </pic:cNvPicPr>
+                  </pic:nvPicPr>
+                  <pic:blipFill rotWithShape="1">
+                    <a:blip r:embed="rId11" cstate="print">
+                      <a:extLst>
+                        <a:ext uri="{28A0092B-C50C-407E-A947-70E740481C1C}">
+                          <a14:useLocalDpi xmlns:a14="http://schemas.microsoft.com/office/drawing/2010/main" val="0"/>
+                        </a:ext>
+                      </a:extLst>
+                    </a:blip>
+                    <a:srcRect l="15080" r="25256"/>
+                    <a:stretch/>
+                  </pic:blipFill>
+                  <pic:spPr bwMode="auto">
+                    <a:xfrm>
+                      <a:off x="0" y="0"/>
+                      <a:ext cx="1889760" cy="1336040"/>
+                    </a:xfrm>
+                    <a:prstGeom prst="rect">
+                      <a:avLst/>
+                    </a:prstGeom>
+                    <a:noFill/>
+                    <a:ln>
+                      <a:noFill/>
+                    </a:ln>
+                    <a:extLst>
+                      <a:ext uri="{53640926-AAD7-44D8-BBD7-CCE9431645EC}">
+                        <a14:shadowObscured xmlns:a14="http://schemas.microsoft.com/office/drawing/2010/main"/>
+                      </a:ext>
+                    </a:extLst>
+                  </pic:spPr>
+                </pic:pic>
+              </a:graphicData>
+            </a:graphic>
+            <wp14:sizeRelH relativeFrom="margin">
+              <wp14:pctWidth>0</wp14:pctWidth>
+            </wp14:sizeRelH>
+            <wp14:sizeRelV relativeFrom="margin">
+              <wp14:pctHeight>0</wp14:pctHeight>
+            </wp14:sizeRelV>
+          </wp:anchor>
+        </w:drawing>
+      </w:r>
+    </w:p>
+    <w:p>
+      <w:r>
+        <w:t>Name: Hans Arnet</w:t>
+      </w:r>
+    </w:p>
+    <w:p>
+      <w:r>
+        <w:t>Alter: 67 Jahre</w:t>
+      </w:r>
+    </w:p>
+    <w:p>
+      <w:r>
+        <w:t>Beruf: Rentner</w:t>
+      </w:r>
+    </w:p>
+    <w:p>
+      <w:r>
+        <w:t>Wohnort: Luzern, Schweiz</w:t>
+      </w:r>
+    </w:p>
+    <w:p>
+      <w:r>
+        <w:t>Hobbys: Reisen, Bücher lesen, mit Grosskindern etwas unternehmen</w:t>
+      </w:r>
+    </w:p>
+    <w:p>
+      <w:r>
+        <w:t>Sprache: Deutsch</w:t>
+      </w:r>
+    </w:p>
+    <w:p>
+      <w:r>
+        <w:t>Wie schon in seinen Hobbys steht, geht er sehr gerne Reisen. Mit dem Internet ist er jedoch nicht so vertraut und möchte daher nicht komplizierte Internetseiten besuchen um seine Reisen zu planen.</w:t>
+      </w:r>
+      <w:bookmarkStart w:id="5" w:name="_GoBack"/>
+      <w:bookmarkEnd w:id="5"/>
+    </w:p>
     <w:p/>
     <w:p>
       <w:pPr>
@@ -1874,7 +1990,7 @@
           <w:szCs w:val="32"/>
         </w:rPr>
       </w:pPr>
-      <w:bookmarkStart w:id="5" w:name="_Toc8050298"/>
+      <w:bookmarkStart w:id="6" w:name="_Toc8050298"/>
       <w:r>
         <w:br w:type="page"/>
       </w:r>
@@ -1887,8 +2003,6 @@
         <w:lastRenderedPageBreak/>
         <w:t>Nutzung der Webseite:</w:t>
       </w:r>
-      <w:bookmarkStart w:id="6" w:name="_GoBack"/>
-      <w:bookmarkEnd w:id="5"/>
       <w:bookmarkEnd w:id="6"/>
     </w:p>
     <w:p>
@@ -1910,7 +2024,7 @@
       </w:r>
     </w:p>
     <w:sectPr>
-      <w:footerReference w:type="default" r:id="rId11"/>
+      <w:footerReference w:type="default" r:id="rId12"/>
       <w:pgSz w:w="11906" w:h="16838"/>
       <w:pgMar w:top="1417" w:right="1417" w:bottom="1134" w:left="1417" w:header="0" w:footer="708" w:gutter="0"/>
       <w:pgNumType w:start="0"/>
@@ -4281,7 +4395,7 @@
 </file>
 
 <file path=customXml/itemProps2.xml><?xml version="1.0" encoding="utf-8"?>
-<ds:datastoreItem xmlns:ds="http://schemas.openxmlformats.org/officeDocument/2006/customXml" ds:itemID="{1397E83D-9276-4308-8A7D-3331189F08ED}">
+<ds:datastoreItem xmlns:ds="http://schemas.openxmlformats.org/officeDocument/2006/customXml" ds:itemID="{080FF6CF-BD4F-4157-A030-4743EFBF3D81}">
   <ds:schemaRefs>
     <ds:schemaRef ds:uri="http://schemas.openxmlformats.org/officeDocument/2006/bibliography"/>
   </ds:schemaRefs>

</xml_diff>

<commit_message>
Add Tiffany persona, project desc and site elements to documentation
</commit_message>
<xml_diff>
--- a/documentation/Dokumentation_Belgrad_Website.docx
+++ b/documentation/Dokumentation_Belgrad_Website.docx
@@ -1,9 +1,12 @@
 
 <file path=word/document.xml><?xml version="1.0" encoding="utf-8"?>
-<w:document xmlns:wpc="http://schemas.microsoft.com/office/word/2010/wordprocessingCanvas" xmlns:cx="http://schemas.microsoft.com/office/drawing/2014/chartex" xmlns:cx1="http://schemas.microsoft.com/office/drawing/2015/9/8/chartex" xmlns:mc="http://schemas.openxmlformats.org/markup-compatibility/2006" xmlns:o="urn:schemas-microsoft-com:office:office" xmlns:r="http://schemas.openxmlformats.org/officeDocument/2006/relationships" xmlns:m="http://schemas.openxmlformats.org/officeDocument/2006/math" xmlns:v="urn:schemas-microsoft-com:vml" xmlns:wp14="http://schemas.microsoft.com/office/word/2010/wordprocessingDrawing" xmlns:wp="http://schemas.openxmlformats.org/drawingml/2006/wordprocessingDrawing" xmlns:w10="urn:schemas-microsoft-com:office:word" xmlns:w="http://schemas.openxmlformats.org/wordprocessingml/2006/main" xmlns:w14="http://schemas.microsoft.com/office/word/2010/wordml" xmlns:w15="http://schemas.microsoft.com/office/word/2012/wordml" xmlns:w16se="http://schemas.microsoft.com/office/word/2015/wordml/symex" xmlns:wpg="http://schemas.microsoft.com/office/word/2010/wordprocessingGroup" xmlns:wpi="http://schemas.microsoft.com/office/word/2010/wordprocessingInk" xmlns:wne="http://schemas.microsoft.com/office/word/2006/wordml" xmlns:wps="http://schemas.microsoft.com/office/word/2010/wordprocessingShape" mc:Ignorable="w14 w15 w16se wp14">
+<w:document xmlns:wpc="http://schemas.microsoft.com/office/word/2010/wordprocessingCanvas" xmlns:cx="http://schemas.microsoft.com/office/drawing/2014/chartex" xmlns:cx1="http://schemas.microsoft.com/office/drawing/2015/9/8/chartex" xmlns:cx2="http://schemas.microsoft.com/office/drawing/2015/10/21/chartex" xmlns:cx3="http://schemas.microsoft.com/office/drawing/2016/5/9/chartex" xmlns:cx4="http://schemas.microsoft.com/office/drawing/2016/5/10/chartex" xmlns:cx5="http://schemas.microsoft.com/office/drawing/2016/5/11/chartex" xmlns:cx6="http://schemas.microsoft.com/office/drawing/2016/5/12/chartex" xmlns:cx7="http://schemas.microsoft.com/office/drawing/2016/5/13/chartex" xmlns:cx8="http://schemas.microsoft.com/office/drawing/2016/5/14/chartex" xmlns:mc="http://schemas.openxmlformats.org/markup-compatibility/2006" xmlns:aink="http://schemas.microsoft.com/office/drawing/2016/ink" xmlns:am3d="http://schemas.microsoft.com/office/drawing/2017/model3d" xmlns:o="urn:schemas-microsoft-com:office:office" xmlns:r="http://schemas.openxmlformats.org/officeDocument/2006/relationships" xmlns:m="http://schemas.openxmlformats.org/officeDocument/2006/math" xmlns:v="urn:schemas-microsoft-com:vml" xmlns:wp14="http://schemas.microsoft.com/office/word/2010/wordprocessingDrawing" xmlns:wp="http://schemas.openxmlformats.org/drawingml/2006/wordprocessingDrawing" xmlns:w10="urn:schemas-microsoft-com:office:word" xmlns:w="http://schemas.openxmlformats.org/wordprocessingml/2006/main" xmlns:w14="http://schemas.microsoft.com/office/word/2010/wordml" xmlns:w15="http://schemas.microsoft.com/office/word/2012/wordml" xmlns:w16cid="http://schemas.microsoft.com/office/word/2016/wordml/cid" xmlns:w16se="http://schemas.microsoft.com/office/word/2015/wordml/symex" xmlns:wpg="http://schemas.microsoft.com/office/word/2010/wordprocessingGroup" xmlns:wpi="http://schemas.microsoft.com/office/word/2010/wordprocessingInk" xmlns:wne="http://schemas.microsoft.com/office/word/2006/wordml" xmlns:wps="http://schemas.microsoft.com/office/word/2010/wordprocessingShape" mc:Ignorable="w14 w15 w16se w16cid wp14">
   <w:body>
     <w:sdt>
       <w:sdtPr>
+        <w:rPr>
+          <w:rFonts w:cstheme="minorHAnsi"/>
+        </w:rPr>
         <w:id w:val="1290001420"/>
         <w:docPartObj>
           <w:docPartGallery w:val="Cover Pages"/>
@@ -13,15 +16,21 @@
       <w:sdtEndPr/>
       <w:sdtContent>
         <w:p>
+          <w:pPr>
+            <w:rPr>
+              <w:rFonts w:cstheme="minorHAnsi"/>
+            </w:rPr>
+          </w:pPr>
           <w:r>
             <w:rPr>
+              <w:rFonts w:cstheme="minorHAnsi"/>
               <w:noProof/>
               <w:lang w:eastAsia="de-CH"/>
             </w:rPr>
             <mc:AlternateContent>
               <mc:Choice Requires="wpg">
                 <w:drawing>
-                  <wp:anchor distT="0" distB="0" distL="114300" distR="114300" simplePos="0" relativeHeight="2" behindDoc="1" locked="0" layoutInCell="1" allowOverlap="1">
+                  <wp:anchor distT="0" distB="0" distL="114300" distR="114300" simplePos="0" relativeHeight="251652096" behindDoc="1" locked="0" layoutInCell="1" allowOverlap="1">
                     <wp:simplePos x="0" y="0"/>
                     <wp:positionH relativeFrom="page">
                       <wp:align>center</wp:align>
@@ -119,12 +128,39 @@
                                     <w:overflowPunct w:val="0"/>
                                     <w:spacing w:before="120" w:after="0" w:line="240" w:lineRule="auto"/>
                                     <w:jc w:val="center"/>
+                                    <w:rPr>
+                                      <w:lang w:val="en-US"/>
+                                    </w:rPr>
                                   </w:pPr>
                                   <w:r>
                                     <w:rPr>
                                       <w:color w:val="FFFFFF"/>
+                                      <w:lang w:val="en-US"/>
                                     </w:rPr>
-                                    <w:t>Fabian Bannwart &amp; Anselm Schacher</w:t>
+                                    <w:t xml:space="preserve">Fabian </w:t>
+                                  </w:r>
+                                  <w:proofErr w:type="spellStart"/>
+                                  <w:r>
+                                    <w:rPr>
+                                      <w:color w:val="FFFFFF"/>
+                                      <w:lang w:val="en-US"/>
+                                    </w:rPr>
+                                    <w:t>Bannwart</w:t>
+                                  </w:r>
+                                  <w:proofErr w:type="spellEnd"/>
+                                  <w:r>
+                                    <w:rPr>
+                                      <w:color w:val="FFFFFF"/>
+                                      <w:lang w:val="en-US"/>
+                                    </w:rPr>
+                                    <w:t>, Gia</w:t>
+                                  </w:r>
+                                  <w:r>
+                                    <w:rPr>
+                                      <w:color w:val="FFFFFF"/>
+                                      <w:lang w:val="en-US"/>
+                                    </w:rPr>
+                                    <w:t>n Ott &amp; Manuel Troxler</w:t>
                                   </w:r>
                                 </w:p>
                                 <w:p>
@@ -132,19 +168,61 @@
                                     <w:overflowPunct w:val="0"/>
                                     <w:spacing w:before="120" w:after="0" w:line="240" w:lineRule="auto"/>
                                     <w:jc w:val="center"/>
+                                    <w:rPr>
+                                      <w:lang w:val="en-US"/>
+                                    </w:rPr>
                                   </w:pPr>
                                   <w:r>
                                     <w:rPr>
                                       <w:caps/>
                                       <w:color w:val="FFFFFF"/>
+                                      <w:lang w:val="en-US"/>
                                     </w:rPr>
-                                    <w:t>scHule Sursee</w:t>
+                                    <w:t xml:space="preserve">BBZW </w:t>
+                                  </w:r>
+                                  <w:proofErr w:type="spellStart"/>
+                                  <w:r>
+                                    <w:rPr>
+                                      <w:color w:val="FFFFFF"/>
+                                      <w:lang w:val="en-US"/>
+                                    </w:rPr>
+                                    <w:t>S</w:t>
                                   </w:r>
                                   <w:r>
                                     <w:rPr>
                                       <w:color w:val="FFFFFF"/>
+                                      <w:lang w:val="en-US"/>
                                     </w:rPr>
-                                    <w:t>  Model 121</w:t>
+                                    <w:t>ursee</w:t>
+                                  </w:r>
+                                  <w:proofErr w:type="spellEnd"/>
+                                  <w:r>
+                                    <w:rPr>
+                                      <w:color w:val="FFFFFF"/>
+                                      <w:lang w:val="en-US"/>
+                                    </w:rPr>
+                                    <w:t xml:space="preserve"> </w:t>
+                                  </w:r>
+                                  <w:r>
+                                    <w:rPr>
+                                      <w:color w:val="FFFFFF"/>
+                                      <w:lang w:val="en-US"/>
+                                    </w:rPr>
+                                    <w:t>Modul</w:t>
+                                  </w:r>
+                                  <w:r>
+                                    <w:rPr>
+                                      <w:color w:val="FFFFFF"/>
+                                      <w:lang w:val="en-US"/>
+                                    </w:rPr>
+                                    <w:t xml:space="preserve"> </w:t>
+                                  </w:r>
+                                  <w:r>
+                                    <w:rPr>
+                                      <w:color w:val="FFFFFF"/>
+                                      <w:lang w:val="en-US"/>
+                                    </w:rPr>
+                                    <w:t>152</w:t>
                                   </w:r>
                                 </w:p>
                               </w:txbxContent>
@@ -221,7 +299,7 @@
               </mc:Choice>
               <mc:Fallback>
                 <w:pict>
-                  <v:group id="Gruppe 193" o:spid="_x0000_s1026" style="position:absolute;margin-left:0;margin-top:0;width:540.65pt;height:718.5pt;z-index:-503316478;mso-width-percent:880;mso-height-percent:910;mso-position-horizontal:center;mso-position-horizontal-relative:page;mso-position-vertical:center;mso-position-vertical-relative:page;mso-width-percent:880;mso-height-percent:910" coordsize="0,0" o:gfxdata="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">
+                  <v:group id="Gruppe 193" o:spid="_x0000_s1026" style="position:absolute;margin-left:0;margin-top:0;width:540.65pt;height:718.5pt;z-index:-251664384;mso-width-percent:880;mso-height-percent:910;mso-position-horizontal:center;mso-position-horizontal-relative:page;mso-position-vertical:center;mso-position-vertical-relative:page;mso-width-percent:880;mso-height-percent:910" coordsize="0,0" o:gfxdata="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">
                     <v:rect id="Rechteck 2" o:spid="_x0000_s1027" style="position:absolute;width:6858720;height:1370160;visibility:visible;mso-wrap-style:square;v-text-anchor:top" o:gfxdata="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" fillcolor="#4f81bd [3204]" stroked="f" strokeweight="2pt"/>
                     <v:rect id="Rechteck 3" o:spid="_x0000_s1028" style="position:absolute;top:4095000;width:6858720;height:5029200;visibility:visible;mso-wrap-style:square;v-text-anchor:bottom" o:gfxdata="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" fillcolor="#4f81bd [3204]" stroked="f" strokeweight="2pt">
                       <v:textbox inset="36pt,57.6pt,36pt,36pt">
@@ -231,12 +309,39 @@
                               <w:overflowPunct w:val="0"/>
                               <w:spacing w:before="120" w:after="0" w:line="240" w:lineRule="auto"/>
                               <w:jc w:val="center"/>
+                              <w:rPr>
+                                <w:lang w:val="en-US"/>
+                              </w:rPr>
                             </w:pPr>
                             <w:r>
                               <w:rPr>
                                 <w:color w:val="FFFFFF"/>
+                                <w:lang w:val="en-US"/>
                               </w:rPr>
-                              <w:t>Fabian Bannwart &amp; Anselm Schacher</w:t>
+                              <w:t xml:space="preserve">Fabian </w:t>
+                            </w:r>
+                            <w:proofErr w:type="spellStart"/>
+                            <w:r>
+                              <w:rPr>
+                                <w:color w:val="FFFFFF"/>
+                                <w:lang w:val="en-US"/>
+                              </w:rPr>
+                              <w:t>Bannwart</w:t>
+                            </w:r>
+                            <w:proofErr w:type="spellEnd"/>
+                            <w:r>
+                              <w:rPr>
+                                <w:color w:val="FFFFFF"/>
+                                <w:lang w:val="en-US"/>
+                              </w:rPr>
+                              <w:t>, Gia</w:t>
+                            </w:r>
+                            <w:r>
+                              <w:rPr>
+                                <w:color w:val="FFFFFF"/>
+                                <w:lang w:val="en-US"/>
+                              </w:rPr>
+                              <w:t>n Ott &amp; Manuel Troxler</w:t>
                             </w:r>
                           </w:p>
                           <w:p>
@@ -244,19 +349,61 @@
                               <w:overflowPunct w:val="0"/>
                               <w:spacing w:before="120" w:after="0" w:line="240" w:lineRule="auto"/>
                               <w:jc w:val="center"/>
+                              <w:rPr>
+                                <w:lang w:val="en-US"/>
+                              </w:rPr>
                             </w:pPr>
                             <w:r>
                               <w:rPr>
                                 <w:caps/>
                                 <w:color w:val="FFFFFF"/>
+                                <w:lang w:val="en-US"/>
                               </w:rPr>
-                              <w:t>scHule Sursee</w:t>
+                              <w:t xml:space="preserve">BBZW </w:t>
+                            </w:r>
+                            <w:proofErr w:type="spellStart"/>
+                            <w:r>
+                              <w:rPr>
+                                <w:color w:val="FFFFFF"/>
+                                <w:lang w:val="en-US"/>
+                              </w:rPr>
+                              <w:t>S</w:t>
                             </w:r>
                             <w:r>
                               <w:rPr>
                                 <w:color w:val="FFFFFF"/>
+                                <w:lang w:val="en-US"/>
                               </w:rPr>
-                              <w:t>  Model 121</w:t>
+                              <w:t>ursee</w:t>
+                            </w:r>
+                            <w:proofErr w:type="spellEnd"/>
+                            <w:r>
+                              <w:rPr>
+                                <w:color w:val="FFFFFF"/>
+                                <w:lang w:val="en-US"/>
+                              </w:rPr>
+                              <w:t xml:space="preserve"> </w:t>
+                            </w:r>
+                            <w:r>
+                              <w:rPr>
+                                <w:color w:val="FFFFFF"/>
+                                <w:lang w:val="en-US"/>
+                              </w:rPr>
+                              <w:t>Modul</w:t>
+                            </w:r>
+                            <w:r>
+                              <w:rPr>
+                                <w:color w:val="FFFFFF"/>
+                                <w:lang w:val="en-US"/>
+                              </w:rPr>
+                              <w:t xml:space="preserve"> </w:t>
+                            </w:r>
+                            <w:r>
+                              <w:rPr>
+                                <w:color w:val="FFFFFF"/>
+                                <w:lang w:val="en-US"/>
+                              </w:rPr>
+                              <w:t>152</w:t>
                             </w:r>
                           </w:p>
                         </w:txbxContent>
@@ -292,17 +439,25 @@
           </w:r>
         </w:p>
         <w:p>
+          <w:pPr>
+            <w:rPr>
+              <w:rFonts w:cstheme="minorHAnsi"/>
+            </w:rPr>
+          </w:pPr>
           <w:r>
+            <w:rPr>
+              <w:rFonts w:cstheme="minorHAnsi"/>
+            </w:rPr>
             <w:br w:type="page"/>
           </w:r>
         </w:p>
       </w:sdtContent>
     </w:sdt>
-    <w:bookmarkStart w:id="0" w:name="_Toc8050293" w:displacedByCustomXml="next"/>
+    <w:bookmarkStart w:id="0" w:name="_Toc8246994" w:displacedByCustomXml="next"/>
     <w:sdt>
       <w:sdtPr>
         <w:rPr>
-          <w:rFonts w:asciiTheme="minorHAnsi" w:eastAsiaTheme="minorEastAsia" w:hAnsiTheme="minorHAnsi" w:cstheme="minorBidi"/>
+          <w:rFonts w:asciiTheme="minorHAnsi" w:eastAsiaTheme="minorEastAsia" w:hAnsiTheme="minorHAnsi" w:cstheme="minorHAnsi"/>
           <w:b w:val="0"/>
           <w:color w:val="00000A"/>
           <w:sz w:val="20"/>
@@ -319,9 +474,13 @@
         <w:p>
           <w:pPr>
             <w:pStyle w:val="Inhaltsverzeichnisberschrift"/>
+            <w:rPr>
+              <w:rFonts w:asciiTheme="minorHAnsi" w:hAnsiTheme="minorHAnsi" w:cstheme="minorHAnsi"/>
+            </w:rPr>
           </w:pPr>
           <w:r>
             <w:rPr>
+              <w:rFonts w:asciiTheme="minorHAnsi" w:hAnsiTheme="minorHAnsi" w:cstheme="minorHAnsi"/>
               <w:lang w:val="de-DE"/>
             </w:rPr>
             <w:t>Inhaltsverzeichnis</w:t>
@@ -343,18 +502,28 @@
             </w:rPr>
           </w:pPr>
           <w:r>
+            <w:rPr>
+              <w:rFonts w:cstheme="minorHAnsi"/>
+            </w:rPr>
             <w:fldChar w:fldCharType="begin"/>
           </w:r>
           <w:r>
+            <w:rPr>
+              <w:rFonts w:cstheme="minorHAnsi"/>
+            </w:rPr>
             <w:instrText>TOC \z \o "1-3" \u \h</w:instrText>
           </w:r>
           <w:r>
+            <w:rPr>
+              <w:rFonts w:cstheme="minorHAnsi"/>
+            </w:rPr>
             <w:fldChar w:fldCharType="separate"/>
           </w:r>
-          <w:hyperlink w:anchor="_Toc8050293" w:history="1">
+          <w:hyperlink w:anchor="_Toc8246994" w:history="1">
             <w:r>
               <w:rPr>
                 <w:rStyle w:val="Hyperlink"/>
+                <w:rFonts w:cstheme="minorHAnsi"/>
                 <w:noProof/>
                 <w:lang w:val="de-DE"/>
               </w:rPr>
@@ -379,7 +548,7 @@
                 <w:noProof/>
                 <w:webHidden/>
               </w:rPr>
-              <w:instrText xml:space="preserve"> PAGEREF _Toc8050293 \h </w:instrText>
+              <w:instrText xml:space="preserve"> PAGEREF _Toc8246994 \h </w:instrText>
             </w:r>
             <w:r>
               <w:rPr>
@@ -424,13 +593,14 @@
               <w:lang w:eastAsia="de-CH"/>
             </w:rPr>
           </w:pPr>
-          <w:hyperlink w:anchor="_Toc8050294" w:history="1">
+          <w:hyperlink w:anchor="_Toc8246995" w:history="1">
             <w:r>
               <w:rPr>
                 <w:rStyle w:val="Hyperlink"/>
-                <w:noProof/>
-              </w:rPr>
-              <w:t>Terminplanung:</w:t>
+                <w:rFonts w:cstheme="minorHAnsi"/>
+                <w:noProof/>
+              </w:rPr>
+              <w:t>Einleitung</w:t>
             </w:r>
             <w:r>
               <w:rPr>
@@ -451,7 +621,7 @@
                 <w:noProof/>
                 <w:webHidden/>
               </w:rPr>
-              <w:instrText xml:space="preserve"> PAGEREF _Toc8050294 \h </w:instrText>
+              <w:instrText xml:space="preserve"> PAGEREF _Toc8246995 \h </w:instrText>
             </w:r>
             <w:r>
               <w:rPr>
@@ -496,13 +666,14 @@
               <w:lang w:eastAsia="de-CH"/>
             </w:rPr>
           </w:pPr>
-          <w:hyperlink w:anchor="_Toc8050295" w:history="1">
+          <w:hyperlink w:anchor="_Toc8246996" w:history="1">
             <w:r>
               <w:rPr>
                 <w:rStyle w:val="Hyperlink"/>
-                <w:noProof/>
-              </w:rPr>
-              <w:t>Persönliche Ziele:</w:t>
+                <w:rFonts w:cstheme="minorHAnsi"/>
+                <w:noProof/>
+              </w:rPr>
+              <w:t>Terminplanung</w:t>
             </w:r>
             <w:r>
               <w:rPr>
@@ -523,7 +694,7 @@
                 <w:noProof/>
                 <w:webHidden/>
               </w:rPr>
-              <w:instrText xml:space="preserve"> PAGEREF _Toc8050295 \h </w:instrText>
+              <w:instrText xml:space="preserve"> PAGEREF _Toc8246996 \h </w:instrText>
             </w:r>
             <w:r>
               <w:rPr>
@@ -568,13 +739,14 @@
               <w:lang w:eastAsia="de-CH"/>
             </w:rPr>
           </w:pPr>
-          <w:hyperlink w:anchor="_Toc8050296" w:history="1">
+          <w:hyperlink w:anchor="_Toc8246997" w:history="1">
             <w:r>
               <w:rPr>
                 <w:rStyle w:val="Hyperlink"/>
-                <w:noProof/>
-              </w:rPr>
-              <w:t>Um was geht es?</w:t>
+                <w:rFonts w:cstheme="minorHAnsi"/>
+                <w:noProof/>
+              </w:rPr>
+              <w:t>Persönliche Ziele</w:t>
             </w:r>
             <w:r>
               <w:rPr>
@@ -595,7 +767,7 @@
                 <w:noProof/>
                 <w:webHidden/>
               </w:rPr>
-              <w:instrText xml:space="preserve"> PAGEREF _Toc8050296 \h </w:instrText>
+              <w:instrText xml:space="preserve"> PAGEREF _Toc8246997 \h </w:instrText>
             </w:r>
             <w:r>
               <w:rPr>
@@ -615,7 +787,7 @@
                 <w:noProof/>
                 <w:webHidden/>
               </w:rPr>
-              <w:t>2</w:t>
+              <w:t>3</w:t>
             </w:r>
             <w:r>
               <w:rPr>
@@ -640,13 +812,14 @@
               <w:lang w:eastAsia="de-CH"/>
             </w:rPr>
           </w:pPr>
-          <w:hyperlink w:anchor="_Toc8050297" w:history="1">
+          <w:hyperlink w:anchor="_Toc8246998" w:history="1">
             <w:r>
               <w:rPr>
                 <w:rStyle w:val="Hyperlink"/>
-                <w:noProof/>
-              </w:rPr>
-              <w:t>potenziellen Nutzer:</w:t>
+                <w:rFonts w:cstheme="minorHAnsi"/>
+                <w:noProof/>
+              </w:rPr>
+              <w:t>Um was geht es?</w:t>
             </w:r>
             <w:r>
               <w:rPr>
@@ -667,7 +840,7 @@
                 <w:noProof/>
                 <w:webHidden/>
               </w:rPr>
-              <w:instrText xml:space="preserve"> PAGEREF _Toc8050297 \h </w:instrText>
+              <w:instrText xml:space="preserve"> PAGEREF _Toc8246998 \h </w:instrText>
             </w:r>
             <w:r>
               <w:rPr>
@@ -712,13 +885,14 @@
               <w:lang w:eastAsia="de-CH"/>
             </w:rPr>
           </w:pPr>
-          <w:hyperlink w:anchor="_Toc8050298" w:history="1">
+          <w:hyperlink w:anchor="_Toc8246999" w:history="1">
             <w:r>
               <w:rPr>
                 <w:rStyle w:val="Hyperlink"/>
-                <w:noProof/>
-              </w:rPr>
-              <w:t>Nutzung der Webseite:</w:t>
+                <w:rFonts w:cstheme="minorHAnsi"/>
+                <w:noProof/>
+              </w:rPr>
+              <w:t>Potenzielle Nutzer</w:t>
             </w:r>
             <w:r>
               <w:rPr>
@@ -739,7 +913,7 @@
                 <w:noProof/>
                 <w:webHidden/>
               </w:rPr>
-              <w:instrText xml:space="preserve"> PAGEREF _Toc8050298 \h </w:instrText>
+              <w:instrText xml:space="preserve"> PAGEREF _Toc8246999 \h </w:instrText>
             </w:r>
             <w:r>
               <w:rPr>
@@ -759,7 +933,7 @@
                 <w:noProof/>
                 <w:webHidden/>
               </w:rPr>
-              <w:t>3</w:t>
+              <w:t>4</w:t>
             </w:r>
             <w:r>
               <w:rPr>
@@ -784,13 +958,14 @@
               <w:lang w:eastAsia="de-CH"/>
             </w:rPr>
           </w:pPr>
-          <w:hyperlink w:anchor="_Toc8050299" w:history="1">
+          <w:hyperlink w:anchor="_Toc8247000" w:history="1">
             <w:r>
               <w:rPr>
                 <w:rStyle w:val="Hyperlink"/>
-                <w:noProof/>
-              </w:rPr>
-              <w:t>Elemente der Webseite:</w:t>
+                <w:rFonts w:cstheme="minorHAnsi"/>
+                <w:noProof/>
+              </w:rPr>
+              <w:t>Nutzung der Webseite</w:t>
             </w:r>
             <w:r>
               <w:rPr>
@@ -811,7 +986,7 @@
                 <w:noProof/>
                 <w:webHidden/>
               </w:rPr>
-              <w:instrText xml:space="preserve"> PAGEREF _Toc8050299 \h </w:instrText>
+              <w:instrText xml:space="preserve"> PAGEREF _Toc8247000 \h </w:instrText>
             </w:r>
             <w:r>
               <w:rPr>
@@ -831,7 +1006,7 @@
                 <w:noProof/>
                 <w:webHidden/>
               </w:rPr>
-              <w:t>3</w:t>
+              <w:t>5</w:t>
             </w:r>
             <w:r>
               <w:rPr>
@@ -843,7 +1018,88 @@
           </w:hyperlink>
         </w:p>
         <w:p>
+          <w:pPr>
+            <w:pStyle w:val="Verzeichnis1"/>
+            <w:tabs>
+              <w:tab w:val="right" w:leader="dot" w:pos="9062"/>
+            </w:tabs>
+            <w:rPr>
+              <w:noProof/>
+              <w:color w:val="auto"/>
+              <w:sz w:val="22"/>
+              <w:szCs w:val="22"/>
+              <w:lang w:eastAsia="de-CH"/>
+            </w:rPr>
+          </w:pPr>
+          <w:hyperlink w:anchor="_Toc8247001" w:history="1">
+            <w:r>
+              <w:rPr>
+                <w:rStyle w:val="Hyperlink"/>
+                <w:rFonts w:cstheme="minorHAnsi"/>
+                <w:noProof/>
+              </w:rPr>
+              <w:t>Elemente der Webseite</w:t>
+            </w:r>
+            <w:r>
+              <w:rPr>
+                <w:noProof/>
+                <w:webHidden/>
+              </w:rPr>
+              <w:tab/>
+            </w:r>
+            <w:r>
+              <w:rPr>
+                <w:noProof/>
+                <w:webHidden/>
+              </w:rPr>
+              <w:fldChar w:fldCharType="begin"/>
+            </w:r>
+            <w:r>
+              <w:rPr>
+                <w:noProof/>
+                <w:webHidden/>
+              </w:rPr>
+              <w:instrText xml:space="preserve"> PAGEREF _Toc8247001 \h </w:instrText>
+            </w:r>
+            <w:r>
+              <w:rPr>
+                <w:noProof/>
+                <w:webHidden/>
+              </w:rPr>
+            </w:r>
+            <w:r>
+              <w:rPr>
+                <w:noProof/>
+                <w:webHidden/>
+              </w:rPr>
+              <w:fldChar w:fldCharType="separate"/>
+            </w:r>
+            <w:r>
+              <w:rPr>
+                <w:noProof/>
+                <w:webHidden/>
+              </w:rPr>
+              <w:t>5</w:t>
+            </w:r>
+            <w:r>
+              <w:rPr>
+                <w:noProof/>
+                <w:webHidden/>
+              </w:rPr>
+              <w:fldChar w:fldCharType="end"/>
+            </w:r>
+          </w:hyperlink>
+        </w:p>
+        <w:p>
+          <w:pPr>
+            <w:rPr>
+              <w:rFonts w:cstheme="minorHAnsi"/>
+            </w:rPr>
+          </w:pPr>
           <w:r>
+            <w:rPr>
+              <w:rFonts w:cstheme="minorHAnsi"/>
+            </w:rPr>
             <w:fldChar w:fldCharType="end"/>
           </w:r>
         </w:p>
@@ -853,7 +1109,7 @@
       <w:pPr>
         <w:spacing w:after="0" w:line="240" w:lineRule="auto"/>
         <w:rPr>
-          <w:rFonts w:asciiTheme="majorHAnsi" w:eastAsiaTheme="majorEastAsia" w:hAnsiTheme="majorHAnsi" w:cstheme="majorBidi"/>
+          <w:rFonts w:eastAsiaTheme="majorEastAsia" w:cstheme="minorHAnsi"/>
           <w:b/>
           <w:color w:val="365F91" w:themeColor="accent1" w:themeShade="BF"/>
           <w:sz w:val="32"/>
@@ -861,28 +1117,75 @@
         </w:rPr>
       </w:pPr>
       <w:r>
+        <w:rPr>
+          <w:rFonts w:cstheme="minorHAnsi"/>
+        </w:rPr>
         <w:br w:type="page"/>
       </w:r>
     </w:p>
     <w:p>
       <w:pPr>
         <w:pStyle w:val="berschrift1"/>
-      </w:pPr>
-      <w:bookmarkStart w:id="1" w:name="_Toc8050294"/>
-      <w:r>
+        <w:rPr>
+          <w:rFonts w:asciiTheme="minorHAnsi" w:hAnsiTheme="minorHAnsi" w:cstheme="minorHAnsi"/>
+        </w:rPr>
+      </w:pPr>
+      <w:bookmarkStart w:id="1" w:name="_Toc8246995"/>
+      <w:r>
+        <w:rPr>
+          <w:rFonts w:asciiTheme="minorHAnsi" w:hAnsiTheme="minorHAnsi" w:cstheme="minorHAnsi"/>
+        </w:rPr>
         <w:lastRenderedPageBreak/>
-        <w:t>Terminplanung</w:t>
-      </w:r>
-      <w:r>
-        <w:t>:</w:t>
+        <w:t>Einleitung</w:t>
       </w:r>
       <w:bookmarkEnd w:id="1"/>
     </w:p>
     <w:p>
       <w:r>
+        <w:t>Die im Modul 152 gelernte Unterrichtsinhalte sollen in einer praktischen Arbeit vertieft umgesetzt werden. Dies umfasst eine Webseite, welche Multi</w:t>
+      </w:r>
+      <w:r>
+        <w:t>m</w:t>
+      </w:r>
+      <w:r>
+        <w:t xml:space="preserve">edia Inhalte wie Bilder und Videos enthalten soll und dabei die Copyright Rechte der Urheber beachtet werden sollen. Um einen gewissen Aufbau in den Webauftritt </w:t>
+      </w:r>
+      <w:r>
+        <w:t>zu kriegen werden wir unsere Webinhalte der Hauptstadt Serbiens, Belgrad, widmen. Diese Stadt haben wir während den Osterferien besucht und können deshalb aus direkter Hand von Erfahrungen berichten und auf eigenes Bildmaterial zugreifen.</w:t>
+      </w:r>
+    </w:p>
+    <w:p>
+      <w:pPr>
+        <w:pStyle w:val="berschrift1"/>
+        <w:rPr>
+          <w:rFonts w:asciiTheme="minorHAnsi" w:hAnsiTheme="minorHAnsi" w:cstheme="minorHAnsi"/>
+        </w:rPr>
+      </w:pPr>
+      <w:bookmarkStart w:id="2" w:name="_Toc8246996"/>
+      <w:r>
+        <w:rPr>
+          <w:rFonts w:asciiTheme="minorHAnsi" w:hAnsiTheme="minorHAnsi" w:cstheme="minorHAnsi"/>
+        </w:rPr>
+        <w:t>Terminplanung</w:t>
+      </w:r>
+      <w:bookmarkEnd w:id="2"/>
+    </w:p>
+    <w:p>
+      <w:pPr>
+        <w:rPr>
+          <w:rFonts w:cstheme="minorHAnsi"/>
+        </w:rPr>
+      </w:pPr>
+      <w:r>
+        <w:rPr>
+          <w:rFonts w:cstheme="minorHAnsi"/>
+        </w:rPr>
         <w:t>Bei der Zeitplanung</w:t>
       </w:r>
       <w:r>
+        <w:rPr>
+          <w:rFonts w:cstheme="minorHAnsi"/>
+        </w:rPr>
         <w:t xml:space="preserve"> haben wir die wichtigsten Punkte aufgelistet um uns einen Überblick zu verschaffen.</w:t>
       </w:r>
     </w:p>
@@ -915,11 +1218,13 @@
             <w:pPr>
               <w:spacing w:after="0" w:line="240" w:lineRule="auto"/>
               <w:rPr>
+                <w:rFonts w:cstheme="minorHAnsi"/>
                 <w:b/>
               </w:rPr>
             </w:pPr>
             <w:r>
               <w:rPr>
+                <w:rFonts w:cstheme="minorHAnsi"/>
                 <w:b/>
               </w:rPr>
               <w:t>Sequenz</w:t>
@@ -938,11 +1243,13 @@
             <w:pPr>
               <w:spacing w:after="0" w:line="240" w:lineRule="auto"/>
               <w:rPr>
+                <w:rFonts w:cstheme="minorHAnsi"/>
                 <w:b/>
               </w:rPr>
             </w:pPr>
             <w:r>
               <w:rPr>
+                <w:rFonts w:cstheme="minorHAnsi"/>
                 <w:b/>
               </w:rPr>
               <w:t>Datum</w:t>
@@ -957,11 +1264,13 @@
             <w:pPr>
               <w:spacing w:after="0" w:line="240" w:lineRule="auto"/>
               <w:rPr>
+                <w:rFonts w:cstheme="minorHAnsi"/>
                 <w:b/>
               </w:rPr>
             </w:pPr>
             <w:r>
               <w:rPr>
+                <w:rFonts w:cstheme="minorHAnsi"/>
                 <w:b/>
               </w:rPr>
               <w:t>Phase</w:t>
@@ -980,11 +1289,13 @@
             <w:pPr>
               <w:spacing w:after="0" w:line="240" w:lineRule="auto"/>
               <w:rPr>
+                <w:rFonts w:cstheme="minorHAnsi"/>
                 <w:b/>
               </w:rPr>
             </w:pPr>
             <w:r>
               <w:rPr>
+                <w:rFonts w:cstheme="minorHAnsi"/>
                 <w:b/>
               </w:rPr>
               <w:t>Ziel</w:t>
@@ -1004,8 +1315,14 @@
           <w:p>
             <w:pPr>
               <w:spacing w:after="0" w:line="240" w:lineRule="auto"/>
+              <w:rPr>
+                <w:rFonts w:cstheme="minorHAnsi"/>
+              </w:rPr>
             </w:pPr>
             <w:r>
+              <w:rPr>
+                <w:rFonts w:cstheme="minorHAnsi"/>
+              </w:rPr>
               <w:t>01</w:t>
             </w:r>
           </w:p>
@@ -1021,8 +1338,14 @@
           <w:p>
             <w:pPr>
               <w:spacing w:after="0" w:line="240" w:lineRule="auto"/>
+              <w:rPr>
+                <w:rFonts w:cstheme="minorHAnsi"/>
+              </w:rPr>
             </w:pPr>
             <w:r>
+              <w:rPr>
+                <w:rFonts w:cstheme="minorHAnsi"/>
+              </w:rPr>
               <w:t>10.05.2019</w:t>
             </w:r>
           </w:p>
@@ -1034,8 +1357,14 @@
           <w:p>
             <w:pPr>
               <w:spacing w:after="0" w:line="240" w:lineRule="auto"/>
+              <w:rPr>
+                <w:rFonts w:cstheme="minorHAnsi"/>
+              </w:rPr>
             </w:pPr>
             <w:r>
+              <w:rPr>
+                <w:rFonts w:cstheme="minorHAnsi"/>
+              </w:rPr>
               <w:t>Projektbeschreibung</w:t>
             </w:r>
           </w:p>
@@ -1064,23 +1393,7 @@
                 <w:color w:val="auto"/>
                 <w:lang w:eastAsia="de-CH"/>
               </w:rPr>
-              <w:t xml:space="preserve">Das zu entwickelnde Projekt soll kurz beschrieben </w:t>
-            </w:r>
-            <w:r>
-              <w:rPr>
-                <w:rFonts w:eastAsia="Times New Roman" w:cstheme="minorHAnsi"/>
-                <w:color w:val="auto"/>
-                <w:lang w:eastAsia="de-CH"/>
-              </w:rPr>
-              <w:t>w</w:t>
-            </w:r>
-            <w:r>
-              <w:rPr>
-                <w:rFonts w:eastAsia="Times New Roman" w:cstheme="minorHAnsi"/>
-                <w:color w:val="auto"/>
-                <w:lang w:eastAsia="de-CH"/>
-              </w:rPr>
-              <w:t xml:space="preserve">erden. In der Beschreibung muss folgendes abgedeckt </w:t>
+              <w:t xml:space="preserve">Das zu entwickelnde Projekt soll kurz beschrieben werden. In der Beschreibung muss folgendes abgedeckt </w:t>
             </w:r>
           </w:p>
           <w:p>
@@ -1156,29 +1469,16 @@
                 <w:color w:val="auto"/>
                 <w:lang w:eastAsia="de-CH"/>
               </w:rPr>
-              <w:t xml:space="preserve">-Wie soll die Website von diesen Nutzern genutzt </w:t>
-            </w:r>
-            <w:r>
-              <w:rPr>
-                <w:rFonts w:eastAsia="Times New Roman" w:cstheme="minorHAnsi"/>
-                <w:color w:val="auto"/>
-                <w:lang w:eastAsia="de-CH"/>
-              </w:rPr>
-              <w:t xml:space="preserve">  </w:t>
-            </w:r>
-            <w:r>
-              <w:rPr>
-                <w:rFonts w:eastAsia="Times New Roman" w:cstheme="minorHAnsi"/>
-                <w:color w:val="auto"/>
-                <w:lang w:eastAsia="de-CH"/>
-              </w:rPr>
-              <w:t>werden? (User Stories)</w:t>
+              <w:t>-Wie soll die Website von diesen Nutzern genutzt   werden? (User Stories)</w:t>
             </w:r>
           </w:p>
           <w:p>
             <w:pPr>
               <w:shd w:val="clear" w:color="auto" w:fill="F8F8F8"/>
               <w:spacing w:after="0" w:line="240" w:lineRule="auto"/>
+              <w:rPr>
+                <w:rFonts w:cstheme="minorHAnsi"/>
+              </w:rPr>
             </w:pPr>
             <w:r>
               <w:rPr>
@@ -1189,6 +1489,9 @@
               <w:t>-Welche Elemente sollen auf der Website vorkommen?</w:t>
             </w:r>
             <w:r>
+              <w:rPr>
+                <w:rFonts w:cstheme="minorHAnsi"/>
+              </w:rPr>
               <w:t xml:space="preserve"> </w:t>
             </w:r>
           </w:p>
@@ -1206,8 +1509,14 @@
           <w:p>
             <w:pPr>
               <w:spacing w:after="0" w:line="240" w:lineRule="auto"/>
+              <w:rPr>
+                <w:rFonts w:cstheme="minorHAnsi"/>
+              </w:rPr>
             </w:pPr>
             <w:r>
+              <w:rPr>
+                <w:rFonts w:cstheme="minorHAnsi"/>
+              </w:rPr>
               <w:t>02</w:t>
             </w:r>
           </w:p>
@@ -1223,11 +1532,20 @@
           <w:p>
             <w:pPr>
               <w:spacing w:after="0" w:line="240" w:lineRule="auto"/>
+              <w:rPr>
+                <w:rFonts w:cstheme="minorHAnsi"/>
+              </w:rPr>
             </w:pPr>
             <w:r>
+              <w:rPr>
+                <w:rFonts w:cstheme="minorHAnsi"/>
+              </w:rPr>
               <w:t>17.05.201</w:t>
             </w:r>
             <w:r>
+              <w:rPr>
+                <w:rFonts w:cstheme="minorHAnsi"/>
+              </w:rPr>
               <w:t>9</w:t>
             </w:r>
           </w:p>
@@ -1239,10 +1557,18 @@
           <w:p>
             <w:pPr>
               <w:spacing w:after="0" w:line="240" w:lineRule="auto"/>
+              <w:rPr>
+                <w:rFonts w:cstheme="minorHAnsi"/>
+              </w:rPr>
             </w:pPr>
-            <w:r>
+            <w:proofErr w:type="spellStart"/>
+            <w:r>
+              <w:rPr>
+                <w:rFonts w:cstheme="minorHAnsi"/>
+              </w:rPr>
               <w:t>Wireframe</w:t>
             </w:r>
+            <w:proofErr w:type="spellEnd"/>
           </w:p>
         </w:tc>
         <w:tc>
@@ -1269,7 +1595,25 @@
                 <w:color w:val="auto"/>
                 <w:lang w:eastAsia="de-CH"/>
               </w:rPr>
-              <w:t xml:space="preserve">Ein Wireframe ist eine schematische Darstellung des Endprodukts. Es wird empfohlen von Hand Skizzen der </w:t>
+              <w:t xml:space="preserve">Ein </w:t>
+            </w:r>
+            <w:proofErr w:type="spellStart"/>
+            <w:r>
+              <w:rPr>
+                <w:rFonts w:eastAsia="Times New Roman" w:cstheme="minorHAnsi"/>
+                <w:color w:val="auto"/>
+                <w:lang w:eastAsia="de-CH"/>
+              </w:rPr>
+              <w:t>Wireframe</w:t>
+            </w:r>
+            <w:proofErr w:type="spellEnd"/>
+            <w:r>
+              <w:rPr>
+                <w:rFonts w:eastAsia="Times New Roman" w:cstheme="minorHAnsi"/>
+                <w:color w:val="auto"/>
+                <w:lang w:eastAsia="de-CH"/>
+              </w:rPr>
+              <w:t xml:space="preserve"> ist eine schematische Darstellung des Endprodukts. Es wird empfohlen von Hand Skizzen der </w:t>
             </w:r>
           </w:p>
           <w:p>
@@ -1288,13 +1632,34 @@
                 <w:color w:val="auto"/>
                 <w:lang w:eastAsia="de-CH"/>
               </w:rPr>
-              <w:t xml:space="preserve">zu verwirklichenden Pages zu erstellen. Es geht gezielt darum, noch nicht zu konkret zu werden. Anhand des Wireframes soll der Grundaufbau einer Page gezeigt </w:t>
+              <w:t xml:space="preserve">zu verwirklichenden Pages zu erstellen. Es geht gezielt darum, noch nicht zu konkret zu werden. Anhand des </w:t>
+            </w:r>
+            <w:proofErr w:type="spellStart"/>
+            <w:r>
+              <w:rPr>
+                <w:rFonts w:eastAsia="Times New Roman" w:cstheme="minorHAnsi"/>
+                <w:color w:val="auto"/>
+                <w:lang w:eastAsia="de-CH"/>
+              </w:rPr>
+              <w:t>Wireframes</w:t>
+            </w:r>
+            <w:proofErr w:type="spellEnd"/>
+            <w:r>
+              <w:rPr>
+                <w:rFonts w:eastAsia="Times New Roman" w:cstheme="minorHAnsi"/>
+                <w:color w:val="auto"/>
+                <w:lang w:eastAsia="de-CH"/>
+              </w:rPr>
+              <w:t xml:space="preserve"> soll der Grundaufbau einer Page gezeigt </w:t>
             </w:r>
           </w:p>
           <w:p>
             <w:pPr>
               <w:shd w:val="clear" w:color="auto" w:fill="F8F8F8"/>
               <w:spacing w:after="0" w:line="240" w:lineRule="auto"/>
+              <w:rPr>
+                <w:rFonts w:cstheme="minorHAnsi"/>
+              </w:rPr>
             </w:pPr>
             <w:r>
               <w:rPr>
@@ -1319,8 +1684,14 @@
           <w:p>
             <w:pPr>
               <w:spacing w:after="0" w:line="240" w:lineRule="auto"/>
+              <w:rPr>
+                <w:rFonts w:cstheme="minorHAnsi"/>
+              </w:rPr>
             </w:pPr>
             <w:r>
+              <w:rPr>
+                <w:rFonts w:cstheme="minorHAnsi"/>
+              </w:rPr>
               <w:t>03</w:t>
             </w:r>
           </w:p>
@@ -1336,8 +1707,14 @@
           <w:p>
             <w:pPr>
               <w:spacing w:after="0" w:line="240" w:lineRule="auto"/>
+              <w:rPr>
+                <w:rFonts w:cstheme="minorHAnsi"/>
+              </w:rPr>
             </w:pPr>
             <w:r>
+              <w:rPr>
+                <w:rFonts w:cstheme="minorHAnsi"/>
+              </w:rPr>
               <w:t>07.06.2019</w:t>
             </w:r>
           </w:p>
@@ -1349,8 +1726,14 @@
           <w:p>
             <w:pPr>
               <w:spacing w:after="0" w:line="240" w:lineRule="auto"/>
+              <w:rPr>
+                <w:rFonts w:cstheme="minorHAnsi"/>
+              </w:rPr>
             </w:pPr>
             <w:r>
+              <w:rPr>
+                <w:rFonts w:cstheme="minorHAnsi"/>
+              </w:rPr>
               <w:t>Prototype</w:t>
             </w:r>
           </w:p>
@@ -1386,6 +1769,9 @@
             <w:pPr>
               <w:shd w:val="clear" w:color="auto" w:fill="F8F8F8"/>
               <w:spacing w:after="0" w:line="240" w:lineRule="auto"/>
+              <w:rPr>
+                <w:rFonts w:cstheme="minorHAnsi"/>
+              </w:rPr>
             </w:pPr>
             <w:r>
               <w:rPr>
@@ -1410,8 +1796,14 @@
           <w:p>
             <w:pPr>
               <w:spacing w:after="0" w:line="240" w:lineRule="auto"/>
+              <w:rPr>
+                <w:rFonts w:cstheme="minorHAnsi"/>
+              </w:rPr>
             </w:pPr>
             <w:r>
+              <w:rPr>
+                <w:rFonts w:cstheme="minorHAnsi"/>
+              </w:rPr>
               <w:t>04</w:t>
             </w:r>
           </w:p>
@@ -1427,14 +1819,26 @@
           <w:p>
             <w:pPr>
               <w:spacing w:after="0" w:line="240" w:lineRule="auto"/>
+              <w:rPr>
+                <w:rFonts w:cstheme="minorHAnsi"/>
+              </w:rPr>
             </w:pPr>
             <w:r>
+              <w:rPr>
+                <w:rFonts w:cstheme="minorHAnsi"/>
+              </w:rPr>
               <w:t>21.06</w:t>
             </w:r>
             <w:r>
+              <w:rPr>
+                <w:rFonts w:cstheme="minorHAnsi"/>
+              </w:rPr>
               <w:t>.201</w:t>
             </w:r>
             <w:r>
+              <w:rPr>
+                <w:rFonts w:cstheme="minorHAnsi"/>
+              </w:rPr>
               <w:t>9</w:t>
             </w:r>
           </w:p>
@@ -1483,23 +1887,7 @@
                 <w:color w:val="auto"/>
                 <w:lang w:eastAsia="de-CH"/>
               </w:rPr>
-              <w:t>Aufbauend auf dem Prototype werden die Platzhalter nun mit echten Inhalten ersetzt. Zudem wird das Design nun umgesetzt.</w:t>
-            </w:r>
-            <w:r>
-              <w:rPr>
-                <w:rFonts w:eastAsia="Times New Roman" w:cstheme="minorHAnsi"/>
-                <w:color w:val="auto"/>
-                <w:lang w:eastAsia="de-CH"/>
-              </w:rPr>
-              <w:t xml:space="preserve"> </w:t>
-            </w:r>
-            <w:r>
-              <w:rPr>
-                <w:rFonts w:eastAsia="Times New Roman" w:cstheme="minorHAnsi"/>
-                <w:color w:val="auto"/>
-                <w:lang w:eastAsia="de-CH"/>
-              </w:rPr>
-              <w:t>Zusätzlich zur fertig umgesetzten Website ist ein Dokument zu erstellen, welches nachvollziehbar aufzeigt, welche Design-Entscheidungen getroffen wurden:</w:t>
+              <w:t>Aufbauend auf dem Prototype werden die Platzhalter nun mit echten Inhalten ersetzt. Zudem wird das Design nun umgesetzt. Zusätzlich zur fertig umgesetzten Website ist ein Dokument zu erstellen, welches nachvollziehbar aufzeigt, welche Design-Entscheidungen getroffen wurden:</w:t>
             </w:r>
           </w:p>
           <w:p>
@@ -1518,23 +1906,25 @@
                 <w:color w:val="auto"/>
                 <w:lang w:eastAsia="de-CH"/>
               </w:rPr>
-              <w:t xml:space="preserve">-Wieso wurden diese </w:t>
-            </w:r>
+              <w:t xml:space="preserve">-Wieso wurden </w:t>
+            </w:r>
+            <w:proofErr w:type="gramStart"/>
             <w:r>
               <w:rPr>
                 <w:rFonts w:eastAsia="Times New Roman" w:cstheme="minorHAnsi"/>
                 <w:color w:val="auto"/>
                 <w:lang w:eastAsia="de-CH"/>
               </w:rPr>
-              <w:t xml:space="preserve"> </w:t>
-            </w:r>
+              <w:t>diese  Farben</w:t>
+            </w:r>
+            <w:proofErr w:type="gramEnd"/>
             <w:r>
               <w:rPr>
                 <w:rFonts w:eastAsia="Times New Roman" w:cstheme="minorHAnsi"/>
                 <w:color w:val="auto"/>
                 <w:lang w:eastAsia="de-CH"/>
               </w:rPr>
-              <w:t>Farben/Schriftarten etc. gewählt?</w:t>
+              <w:t>/Schriftarten etc. gewählt?</w:t>
             </w:r>
           </w:p>
           <w:p>
@@ -1595,188 +1985,325 @@
         </w:tc>
       </w:tr>
     </w:tbl>
-    <w:p/>
     <w:p>
       <w:pPr>
-        <w:pStyle w:val="berschrift1"/>
-      </w:pPr>
-      <w:bookmarkStart w:id="2" w:name="_Toc8050295"/>
-      <w:r>
-        <w:t>Persönliche Ziele:</w:t>
-      </w:r>
-      <w:bookmarkEnd w:id="2"/>
+        <w:spacing w:after="0" w:line="240" w:lineRule="auto"/>
+        <w:rPr>
+          <w:rFonts w:cstheme="minorHAnsi"/>
+        </w:rPr>
+      </w:pPr>
+      <w:r>
+        <w:rPr>
+          <w:rFonts w:cstheme="minorHAnsi"/>
+        </w:rPr>
+        <w:br w:type="page"/>
+      </w:r>
     </w:p>
     <w:p>
-      <w:r>
-        <w:t>Uns ist es sehr wichtig diese Arbeit zusammen im Team zu erledigen. Dazu gehört eine gemeinsame Planung und Absprache miteinander. Auch ist es uns wichtig eine saubere Dokumen</w:t>
-      </w:r>
-      <w:r>
-        <w:t xml:space="preserve">tation zu erstellen. Wir wollen </w:t>
-      </w:r>
-      <w:r>
-        <w:t>unser Wissen austauschen, um möglichst viel von dieser Arbeit zu profitieren.</w:t>
-      </w:r>
-    </w:p>
-    <w:p>
       <w:pPr>
         <w:pStyle w:val="berschrift1"/>
-      </w:pPr>
-      <w:bookmarkStart w:id="3" w:name="_Toc8050296"/>
-      <w:r>
-        <w:rPr>
-          <w:noProof/>
-          <w:lang w:eastAsia="de-CH"/>
-        </w:rPr>
-        <w:drawing>
-          <wp:anchor distT="0" distB="3810" distL="114300" distR="114300" simplePos="0" relativeHeight="251656192" behindDoc="0" locked="0" layoutInCell="1" allowOverlap="1">
-            <wp:simplePos x="0" y="0"/>
-            <wp:positionH relativeFrom="column">
-              <wp:posOffset>1548130</wp:posOffset>
-            </wp:positionH>
-            <wp:positionV relativeFrom="paragraph">
-              <wp:posOffset>150495</wp:posOffset>
-            </wp:positionV>
-            <wp:extent cx="2667000" cy="1602845"/>
-            <wp:effectExtent l="0" t="0" r="0" b="0"/>
-            <wp:wrapNone/>
-            <wp:docPr id="5" name="Grafik 4" descr="C:\Users\fba\Desktop\Aeschbacher-Ziele.jpg"/>
-            <wp:cNvGraphicFramePr>
-              <a:graphicFrameLocks xmlns:a="http://schemas.openxmlformats.org/drawingml/2006/main" noChangeAspect="1"/>
-            </wp:cNvGraphicFramePr>
-            <a:graphic xmlns:a="http://schemas.openxmlformats.org/drawingml/2006/main">
-              <a:graphicData uri="http://schemas.openxmlformats.org/drawingml/2006/picture">
-                <pic:pic xmlns:pic="http://schemas.openxmlformats.org/drawingml/2006/picture">
-                  <pic:nvPicPr>
-                    <pic:cNvPr id="3" name="Grafik 4" descr="C:\Users\fba\Desktop\Aeschbacher-Ziele.jpg"/>
-                    <pic:cNvPicPr>
-                      <a:picLocks noChangeAspect="1" noChangeArrowheads="1"/>
-                    </pic:cNvPicPr>
-                  </pic:nvPicPr>
-                  <pic:blipFill>
-                    <a:blip r:embed="rId9"/>
-                    <a:stretch>
-                      <a:fillRect/>
-                    </a:stretch>
-                  </pic:blipFill>
-                  <pic:spPr bwMode="auto">
-                    <a:xfrm>
-                      <a:off x="0" y="0"/>
-                      <a:ext cx="2667000" cy="1602845"/>
-                    </a:xfrm>
-                    <a:prstGeom prst="rect">
-                      <a:avLst/>
-                    </a:prstGeom>
-                  </pic:spPr>
-                </pic:pic>
-              </a:graphicData>
-            </a:graphic>
-            <wp14:sizeRelH relativeFrom="margin">
-              <wp14:pctWidth>0</wp14:pctWidth>
-            </wp14:sizeRelH>
-            <wp14:sizeRelV relativeFrom="margin">
-              <wp14:pctHeight>0</wp14:pctHeight>
-            </wp14:sizeRelV>
-          </wp:anchor>
-        </w:drawing>
-      </w:r>
-      <w:r>
-        <w:br w:type="page"/>
-      </w:r>
-      <w:r>
+        <w:rPr>
+          <w:rFonts w:asciiTheme="minorHAnsi" w:hAnsiTheme="minorHAnsi" w:cstheme="minorHAnsi"/>
+        </w:rPr>
+      </w:pPr>
+      <w:bookmarkStart w:id="3" w:name="_Toc8246997"/>
+      <w:r>
+        <w:rPr>
+          <w:rFonts w:asciiTheme="minorHAnsi" w:hAnsiTheme="minorHAnsi" w:cstheme="minorHAnsi"/>
+        </w:rPr>
         <w:lastRenderedPageBreak/>
-        <w:t>Um was geht es?</w:t>
+        <w:t>Persönliche Ziele</w:t>
       </w:r>
       <w:bookmarkEnd w:id="3"/>
     </w:p>
     <w:p>
-      <w:r>
-        <w:t xml:space="preserve">In diesem Projekt erstellen wir eine Webseite über das Thema </w:t>
-      </w:r>
-      <w:r>
-        <w:t xml:space="preserve">Belgrad. Für das sind wir extra nach Belgrad gegangen (Hauptstadt von Serbien) und haben dort interessante Videos und Bilder geschossen. Denn ein Punkt ist ein selbständiges Video zu drehen und dieses dann direkt in unserer Webseite einzubinden. Das Video muss natürlich optimal </w:t>
-      </w:r>
-      <w:r>
-        <w:rPr>
-          <w:rFonts w:cstheme="minorHAnsi"/>
-        </w:rPr>
-        <w:t xml:space="preserve">für das Video </w:t>
-      </w:r>
-      <w:r>
-        <w:rPr>
-          <w:rFonts w:cstheme="minorHAnsi"/>
-          <w:shd w:val="clear" w:color="auto" w:fill="F8F8F8"/>
-        </w:rPr>
-        <w:t xml:space="preserve">aufbereitet </w:t>
-      </w:r>
-      <w:r>
-        <w:rPr>
-          <w:rFonts w:cstheme="minorHAnsi"/>
-        </w:rPr>
-        <w:t>worden sein.</w:t>
-      </w:r>
-      <w:r>
-        <w:rPr>
-          <w:rFonts w:cstheme="minorHAnsi"/>
-        </w:rPr>
-        <w:t xml:space="preserve"> Dasselbe muss auch mit einer Audiodatei gemacht werden. Diese soll man auch für die Webseite tauglich machen, dass es reibungslos funktioniert. Auch müssen wir ein Bild aus dem Internet einbinden. Hier müssen</w:t>
-      </w:r>
-      <w:r>
-        <w:rPr>
-          <w:rFonts w:cstheme="minorHAnsi"/>
-        </w:rPr>
-        <w:t xml:space="preserve"> wir jedoch schauen, dass das Bild nicht urheberrechtlich geschützt ist und die Quelle angeben. Zu einer guten Webseite gehört natürlich auch ein selbst erstelltes Logo. Dies können wir mit einem Zeichnungsprogramm machen. Wichtig ist hier, dass es eine Vektorgrafik ist. Auch müssen wir noch zwei Bilder, welche wir bereits in Belgrad gemacht haben, aufbereiten und als Pixelgrafik exportieren und in unsere Webseite einbinden. Wichtig für die Webseite ist auch, dass die Webseite responsive ist. Somit ist es auch möglich eine saubere Darstellung auf unterschiedlichen Geräten zu erhalten. </w:t>
+      <w:pPr>
+        <w:rPr>
+          <w:rFonts w:cstheme="minorHAnsi"/>
+        </w:rPr>
+      </w:pPr>
+      <w:r>
+        <w:rPr>
+          <w:rFonts w:cstheme="minorHAnsi"/>
+        </w:rPr>
+        <w:t>Uns ist es sehr wichtig diese Arbeit zusammen im Team zu erledigen. Dazu gehört eine gemeinsame Planung und Absprache miteinander</w:t>
+      </w:r>
+      <w:r>
+        <w:rPr>
+          <w:rFonts w:cstheme="minorHAnsi"/>
+        </w:rPr>
+        <w:t>, sowie eine klare und faire Aufgabenaufteilung</w:t>
+      </w:r>
+      <w:r>
+        <w:rPr>
+          <w:rFonts w:cstheme="minorHAnsi"/>
+        </w:rPr>
+        <w:t>. Auch ist es uns wichtig eine saubere Dokumen</w:t>
+      </w:r>
+      <w:r>
+        <w:rPr>
+          <w:rFonts w:cstheme="minorHAnsi"/>
+        </w:rPr>
+        <w:t xml:space="preserve">tation zu erstellen. Wir wollen </w:t>
+      </w:r>
+      <w:r>
+        <w:rPr>
+          <w:rFonts w:cstheme="minorHAnsi"/>
+        </w:rPr>
+        <w:t>unser Wissen austauschen, um möglichst viel von dieser Arbeit zu profitieren.</w:t>
       </w:r>
     </w:p>
-    <w:p/>
-    <w:p/>
     <w:p>
       <w:pPr>
         <w:pStyle w:val="berschrift1"/>
-      </w:pPr>
-      <w:bookmarkStart w:id="4" w:name="_Toc8050297"/>
-      <w:r>
-        <w:t>potenziellen Nutzer:</w:t>
+        <w:rPr>
+          <w:rFonts w:asciiTheme="minorHAnsi" w:hAnsiTheme="minorHAnsi" w:cstheme="minorHAnsi"/>
+        </w:rPr>
+      </w:pPr>
+      <w:bookmarkStart w:id="4" w:name="_Toc8246998"/>
+      <w:r>
+        <w:rPr>
+          <w:rFonts w:asciiTheme="minorHAnsi" w:hAnsiTheme="minorHAnsi" w:cstheme="minorHAnsi"/>
+        </w:rPr>
+        <w:t>Um was geht es?</w:t>
       </w:r>
       <w:bookmarkEnd w:id="4"/>
     </w:p>
     <w:p>
-      <w:r>
+      <w:pPr>
+        <w:rPr>
+          <w:rFonts w:cstheme="minorHAnsi"/>
+        </w:rPr>
+      </w:pPr>
+      <w:r>
+        <w:rPr>
+          <w:rFonts w:cstheme="minorHAnsi"/>
+        </w:rPr>
+        <w:t xml:space="preserve">In diesem Projekt erstellen wir eine Webseite über das Thema </w:t>
+      </w:r>
+      <w:r>
+        <w:rPr>
+          <w:rFonts w:cstheme="minorHAnsi"/>
+        </w:rPr>
+        <w:t>Belgrad</w:t>
+      </w:r>
+      <w:r>
+        <w:rPr>
+          <w:rFonts w:cstheme="minorHAnsi"/>
+        </w:rPr>
+        <w:t>, um die im Modul 152 gelernten Unterrichtsinhalte zu den Bildformaten, Videodatei und dessen Einbindung, Vektorgrafik und das Nutzungsrecht umzusetzen</w:t>
+      </w:r>
+      <w:r>
+        <w:rPr>
+          <w:rFonts w:cstheme="minorHAnsi"/>
+        </w:rPr>
+        <w:t xml:space="preserve">. Diese Stadt haben wir in unseren Ferien besucht </w:t>
+      </w:r>
+      <w:r>
+        <w:rPr>
+          <w:rFonts w:cstheme="minorHAnsi"/>
+        </w:rPr>
+        <w:t xml:space="preserve">und dort </w:t>
+      </w:r>
+      <w:r>
+        <w:rPr>
+          <w:rFonts w:cstheme="minorHAnsi"/>
+        </w:rPr>
+        <w:t xml:space="preserve">hinsichtlich unseres Projektes </w:t>
+      </w:r>
+      <w:r>
+        <w:rPr>
+          <w:rFonts w:cstheme="minorHAnsi"/>
+        </w:rPr>
+        <w:t xml:space="preserve">interessante Videos und Bilder geschossen. </w:t>
+      </w:r>
+      <w:r>
+        <w:rPr>
+          <w:rFonts w:cstheme="minorHAnsi"/>
+        </w:rPr>
+        <w:t xml:space="preserve">Konkret ist eine auf </w:t>
+      </w:r>
+      <w:proofErr w:type="gramStart"/>
+      <w:r>
+        <w:rPr>
+          <w:rFonts w:cstheme="minorHAnsi"/>
+        </w:rPr>
+        <w:t>Angular</w:t>
+      </w:r>
+      <w:proofErr w:type="gramEnd"/>
+      <w:r>
+        <w:rPr>
+          <w:rFonts w:cstheme="minorHAnsi"/>
+        </w:rPr>
+        <w:t xml:space="preserve"> basierende Webseite geplant, welche die geforderten Multimedia Inhalte von Bild und Video sowie ein skalierbares SVG Logo anzeigt. Angular bietet sich hierbei unterstützend für das Styling sowie das </w:t>
+      </w:r>
+      <w:r>
+        <w:rPr>
+          <w:rFonts w:cstheme="minorHAnsi"/>
+        </w:rPr>
+        <w:t xml:space="preserve">Responsive Design für die Anzeige auf diversen Geräten an. </w:t>
+      </w:r>
+    </w:p>
+    <w:p>
+      <w:pPr>
+        <w:rPr>
+          <w:rFonts w:cstheme="minorHAnsi"/>
+        </w:rPr>
+      </w:pPr>
+      <w:r>
+        <w:rPr>
+          <w:rFonts w:cstheme="minorHAnsi"/>
+        </w:rPr>
+        <w:t>Die Pixelgrafiken sowie das Video sollen für das Web optimiert werden und bei den von nicht von uns erstellten Inhalten muss der Urheber zuvor nachweislich nach dem Nutzungsrecht gefragt werden. Unser Logo werden wir als skalierbare Vektorgrafik SVG erstellen und das farbliche design wird sich nach den Material Design Grundsätzen an die Flagge von Serbien anlehnen.</w:t>
+      </w:r>
+    </w:p>
+    <w:p>
+      <w:pPr>
+        <w:spacing w:after="0" w:line="240" w:lineRule="auto"/>
+        <w:rPr>
+          <w:rFonts w:cstheme="minorHAnsi"/>
+        </w:rPr>
+      </w:pPr>
+      <w:r>
+        <w:rPr>
+          <w:rFonts w:cstheme="minorHAnsi"/>
+        </w:rPr>
+        <w:br w:type="page"/>
+      </w:r>
+    </w:p>
+    <w:p>
+      <w:pPr>
+        <w:pStyle w:val="berschrift1"/>
+        <w:rPr>
+          <w:rFonts w:asciiTheme="minorHAnsi" w:hAnsiTheme="minorHAnsi" w:cstheme="minorHAnsi"/>
+        </w:rPr>
+      </w:pPr>
+      <w:bookmarkStart w:id="5" w:name="_Toc8246999"/>
+      <w:r>
+        <w:rPr>
+          <w:rFonts w:asciiTheme="minorHAnsi" w:hAnsiTheme="minorHAnsi" w:cstheme="minorHAnsi"/>
+        </w:rPr>
+        <w:lastRenderedPageBreak/>
+        <w:t>P</w:t>
+      </w:r>
+      <w:r>
+        <w:rPr>
+          <w:rFonts w:asciiTheme="minorHAnsi" w:hAnsiTheme="minorHAnsi" w:cstheme="minorHAnsi"/>
+        </w:rPr>
+        <w:t>otenzielle Nutzer</w:t>
+      </w:r>
+      <w:bookmarkEnd w:id="5"/>
+    </w:p>
+    <w:p>
+      <w:pPr>
+        <w:rPr>
+          <w:rFonts w:cstheme="minorHAnsi"/>
+        </w:rPr>
+      </w:pPr>
+      <w:r>
+        <w:rPr>
+          <w:rFonts w:cstheme="minorHAnsi"/>
+        </w:rPr>
+        <w:t xml:space="preserve">Personas sind fiktive Personen, welche wir uns </w:t>
+      </w:r>
+      <w:r>
+        <w:rPr>
+          <w:rFonts w:cstheme="minorHAnsi"/>
+        </w:rPr>
+        <w:t>selbst</w:t>
+      </w:r>
+      <w:r>
+        <w:rPr>
+          <w:rFonts w:cstheme="minorHAnsi"/>
+        </w:rPr>
+        <w:t xml:space="preserve"> ausgedacht haben, um ein eingeschränkteres</w:t>
+      </w:r>
+      <w:r>
+        <w:rPr>
+          <w:rFonts w:cstheme="minorHAnsi"/>
+        </w:rPr>
+        <w:t xml:space="preserve"> und konkreteres</w:t>
+      </w:r>
+      <w:r>
+        <w:rPr>
+          <w:rFonts w:cstheme="minorHAnsi"/>
+        </w:rPr>
+        <w:t xml:space="preserve"> Bild von unseren Usern zu erhalten.</w:t>
+      </w:r>
+      <w:r>
+        <w:rPr>
+          <w:rFonts w:cstheme="minorHAnsi"/>
+        </w:rPr>
+        <w:t xml:space="preserve"> </w:t>
+      </w:r>
+      <w:r>
+        <w:rPr>
+          <w:rFonts w:cstheme="minorHAnsi"/>
+        </w:rPr>
+        <w:t xml:space="preserve">Grundsätzlich erwarten wir als unser Hauptpublikum jüngere Personen im Alter von ca. 18 bis 30 Jahre, welche sich für Belgrad als Reiseziel interessieren und sich deshalb Eindrücke von unserer Webseite holen möchten. </w:t>
+      </w:r>
+      <w:r>
+        <w:rPr>
+          <w:rFonts w:cstheme="minorHAnsi"/>
+        </w:rPr>
         <w:t xml:space="preserve">Hier sind </w:t>
       </w:r>
       <w:r>
+        <w:rPr>
+          <w:rFonts w:cstheme="minorHAnsi"/>
+        </w:rPr>
         <w:t>unsere potenziellen Nutzer</w:t>
       </w:r>
       <w:r>
+        <w:rPr>
+          <w:rFonts w:cstheme="minorHAnsi"/>
+        </w:rPr>
         <w:t xml:space="preserve"> als </w:t>
       </w:r>
       <w:r>
-        <w:t>Personas aufgelistet. Jeder Entwickler in unserem Team hat eine Person erstellt. Personas sind fiktive Personen, welche wir uns Selbst ausgedacht haben, um ein eingeschränkteres Bild von unseren Usern zu erhalten.</w:t>
+        <w:rPr>
+          <w:rFonts w:cstheme="minorHAnsi"/>
+        </w:rPr>
+        <w:t xml:space="preserve">Personas aufgelistet. Jeder Entwickler in unserem Team hat eine Person erstellt. </w:t>
       </w:r>
     </w:p>
-    <w:p/>
     <w:p>
-      <w:r>
-        <w:rPr>
+      <w:pPr>
+        <w:rPr>
+          <w:rFonts w:cstheme="minorHAnsi"/>
+        </w:rPr>
+      </w:pPr>
+    </w:p>
+    <w:p>
+      <w:pPr>
+        <w:rPr>
+          <w:rFonts w:cstheme="minorHAnsi"/>
+          <w:lang w:val="en-US"/>
+        </w:rPr>
+      </w:pPr>
+      <w:r>
+        <w:rPr>
+          <w:rFonts w:cstheme="minorHAnsi"/>
           <w:noProof/>
           <w:lang w:eastAsia="de-CH"/>
         </w:rPr>
         <w:drawing>
-          <wp:anchor distT="0" distB="0" distL="114300" distR="114300" simplePos="0" relativeHeight="251658240" behindDoc="1" locked="0" layoutInCell="1" allowOverlap="1">
+          <wp:anchor distT="0" distB="0" distL="114300" distR="114300" simplePos="0" relativeHeight="251660288" behindDoc="1" locked="0" layoutInCell="1" allowOverlap="1">
             <wp:simplePos x="0" y="0"/>
             <wp:positionH relativeFrom="column">
               <wp:posOffset>-4445</wp:posOffset>
             </wp:positionH>
             <wp:positionV relativeFrom="paragraph">
-              <wp:posOffset>-1905</wp:posOffset>
+              <wp:posOffset>247650</wp:posOffset>
             </wp:positionV>
-            <wp:extent cx="1790700" cy="1343812"/>
-            <wp:effectExtent l="0" t="0" r="0" b="8890"/>
+            <wp:extent cx="1764030" cy="1323975"/>
+            <wp:effectExtent l="0" t="0" r="7620" b="9525"/>
             <wp:wrapTight wrapText="bothSides">
               <wp:wrapPolygon edited="0">
                 <wp:start x="0" y="0"/>
-                <wp:lineTo x="0" y="21437"/>
-                <wp:lineTo x="21370" y="21437"/>
-                <wp:lineTo x="21370" y="0"/>
+                <wp:lineTo x="0" y="21445"/>
+                <wp:lineTo x="21460" y="21445"/>
+                <wp:lineTo x="21460" y="0"/>
                 <wp:lineTo x="0" y="0"/>
               </wp:wrapPolygon>
             </wp:wrapTight>
@@ -1794,7 +2321,7 @@
                     </pic:cNvPicPr>
                   </pic:nvPicPr>
                   <pic:blipFill>
-                    <a:blip r:embed="rId10" cstate="print">
+                    <a:blip r:embed="rId9" cstate="print">
                       <a:extLst>
                         <a:ext uri="{28A0092B-C50C-407E-A947-70E740481C1C}">
                           <a14:useLocalDpi xmlns:a14="http://schemas.microsoft.com/office/drawing/2010/main" val="0"/>
@@ -1809,7 +2336,7 @@
                   <pic:spPr bwMode="auto">
                     <a:xfrm>
                       <a:off x="0" y="0"/>
-                      <a:ext cx="1790700" cy="1343812"/>
+                      <a:ext cx="1764030" cy="1323975"/>
                     </a:xfrm>
                     <a:prstGeom prst="rect">
                       <a:avLst/>
@@ -1822,58 +2349,207 @@
                 </pic:pic>
               </a:graphicData>
             </a:graphic>
+            <wp14:sizeRelH relativeFrom="margin">
+              <wp14:pctWidth>0</wp14:pctWidth>
+            </wp14:sizeRelH>
+            <wp14:sizeRelV relativeFrom="margin">
+              <wp14:pctHeight>0</wp14:pctHeight>
+            </wp14:sizeRelV>
           </wp:anchor>
         </w:drawing>
       </w:r>
-      <w:r>
-        <w:t>Name: Linyan Han</w:t>
+      <w:proofErr w:type="spellStart"/>
+      <w:r>
+        <w:rPr>
+          <w:rFonts w:cstheme="minorHAnsi"/>
+          <w:lang w:val="en-US"/>
+        </w:rPr>
+        <w:t>Linyan</w:t>
+      </w:r>
+      <w:proofErr w:type="spellEnd"/>
+      <w:r>
+        <w:rPr>
+          <w:rFonts w:cstheme="minorHAnsi"/>
+          <w:lang w:val="en-US"/>
+        </w:rPr>
+        <w:t xml:space="preserve"> H</w:t>
+      </w:r>
+      <w:r>
+        <w:rPr>
+          <w:rFonts w:cstheme="minorHAnsi"/>
+          <w:lang w:val="en-US"/>
+        </w:rPr>
+        <w:t>an</w:t>
       </w:r>
     </w:p>
     <w:p>
-      <w:r>
-        <w:t>Alter: 28 Jahre</w:t>
+      <w:pPr>
+        <w:rPr>
+          <w:rFonts w:cstheme="minorHAnsi"/>
+          <w:lang w:val="en-US"/>
+        </w:rPr>
+      </w:pPr>
+      <w:r>
+        <w:rPr>
+          <w:rFonts w:cstheme="minorHAnsi"/>
+          <w:lang w:val="en-US"/>
+        </w:rPr>
+        <w:t xml:space="preserve">Name: </w:t>
+      </w:r>
+      <w:proofErr w:type="spellStart"/>
+      <w:r>
+        <w:rPr>
+          <w:rFonts w:cstheme="minorHAnsi"/>
+          <w:lang w:val="en-US"/>
+        </w:rPr>
+        <w:t>Linyan</w:t>
+      </w:r>
+      <w:proofErr w:type="spellEnd"/>
+      <w:r>
+        <w:rPr>
+          <w:rFonts w:cstheme="minorHAnsi"/>
+          <w:lang w:val="en-US"/>
+        </w:rPr>
+        <w:t xml:space="preserve"> Han</w:t>
       </w:r>
     </w:p>
     <w:p>
-      <w:r>
-        <w:t>Beruf: Musikantin</w:t>
+      <w:pPr>
+        <w:rPr>
+          <w:rFonts w:cstheme="minorHAnsi"/>
+        </w:rPr>
+      </w:pPr>
+      <w:r>
+        <w:rPr>
+          <w:rFonts w:cstheme="minorHAnsi"/>
+        </w:rPr>
+        <w:t>Alter: 28 Jahre</w:t>
       </w:r>
     </w:p>
     <w:p>
-      <w:r>
-        <w:t>Wohnort: China, Peking</w:t>
+      <w:pPr>
+        <w:rPr>
+          <w:rFonts w:cstheme="minorHAnsi"/>
+        </w:rPr>
+      </w:pPr>
+      <w:r>
+        <w:rPr>
+          <w:rFonts w:cstheme="minorHAnsi"/>
+        </w:rPr>
+        <w:t>Beruf: Musikantin</w:t>
       </w:r>
     </w:p>
     <w:p>
-      <w:r>
-        <w:t>Hobbys: Handball, Reisen</w:t>
+      <w:pPr>
+        <w:rPr>
+          <w:rFonts w:cstheme="minorHAnsi"/>
+        </w:rPr>
+      </w:pPr>
+      <w:r>
+        <w:rPr>
+          <w:rFonts w:cstheme="minorHAnsi"/>
+        </w:rPr>
+        <w:t>Wohnort: China, Peking</w:t>
       </w:r>
     </w:p>
     <w:p>
-      <w:r>
-        <w:t>Sprache: Chinesisch, Englisch</w:t>
+      <w:pPr>
+        <w:rPr>
+          <w:rFonts w:cstheme="minorHAnsi"/>
+        </w:rPr>
+      </w:pPr>
+      <w:r>
+        <w:rPr>
+          <w:rFonts w:cstheme="minorHAnsi"/>
+        </w:rPr>
+        <w:t>Hobbys: Handball, Reisen</w:t>
       </w:r>
     </w:p>
     <w:p>
-      <w:r>
-        <w:t>Interessiert an Kultur und Geschichte. Isst gerne chinesisches Essen (Würmer, Insekten, etc).</w:t>
+      <w:pPr>
+        <w:rPr>
+          <w:rFonts w:cstheme="minorHAnsi"/>
+        </w:rPr>
+      </w:pPr>
+      <w:r>
+        <w:rPr>
+          <w:rFonts w:cstheme="minorHAnsi"/>
+        </w:rPr>
+        <w:t>Sprache: Chinesisch, Englisch</w:t>
       </w:r>
     </w:p>
-    <w:p/>
     <w:p>
+      <w:pPr>
+        <w:rPr>
+          <w:rFonts w:cstheme="minorHAnsi"/>
+        </w:rPr>
+      </w:pPr>
+      <w:r>
+        <w:rPr>
+          <w:rFonts w:cstheme="minorHAnsi"/>
+        </w:rPr>
+        <w:t>Interessiert an Kultur und Geschichte. Isst gerne chinesisches Essen (Würmer, Insekten, etc</w:t>
+      </w:r>
+      <w:r>
+        <w:rPr>
+          <w:rFonts w:cstheme="minorHAnsi"/>
+        </w:rPr>
+        <w:t>.</w:t>
+      </w:r>
+      <w:r>
+        <w:rPr>
+          <w:rFonts w:cstheme="minorHAnsi"/>
+        </w:rPr>
+        <w:t>).</w:t>
+      </w:r>
+    </w:p>
+    <w:p>
+      <w:pPr>
+        <w:rPr>
+          <w:rFonts w:cstheme="minorHAnsi"/>
+        </w:rPr>
+      </w:pPr>
+    </w:p>
+    <w:p>
+      <w:pPr>
+        <w:rPr>
+          <w:lang w:val="fr-CH"/>
+        </w:rPr>
+      </w:pPr>
+      <w:r>
+        <w:rPr>
+          <w:lang w:val="fr-CH"/>
+        </w:rPr>
+        <w:t xml:space="preserve">Hans </w:t>
+      </w:r>
+      <w:proofErr w:type="spellStart"/>
+      <w:r>
+        <w:rPr>
+          <w:lang w:val="fr-CH"/>
+        </w:rPr>
+        <w:t>Arnet</w:t>
+      </w:r>
+      <w:proofErr w:type="spellEnd"/>
+    </w:p>
+    <w:p>
+      <w:pPr>
+        <w:rPr>
+          <w:lang w:val="fr-CH"/>
+        </w:rPr>
+      </w:pPr>
       <w:r>
         <w:rPr>
           <w:noProof/>
           <w:lang w:eastAsia="de-CH"/>
         </w:rPr>
         <w:drawing>
-          <wp:anchor distT="0" distB="0" distL="114300" distR="114300" simplePos="0" relativeHeight="251659264" behindDoc="1" locked="0" layoutInCell="1" allowOverlap="1">
+          <wp:anchor distT="0" distB="0" distL="114300" distR="114300" simplePos="0" relativeHeight="251663360" behindDoc="1" locked="0" layoutInCell="1" allowOverlap="1" wp14:anchorId="458E4E2B" wp14:editId="7F599551">
             <wp:simplePos x="0" y="0"/>
             <wp:positionH relativeFrom="column">
-              <wp:posOffset>-635</wp:posOffset>
+              <wp:posOffset>19050</wp:posOffset>
             </wp:positionH>
             <wp:positionV relativeFrom="paragraph">
-              <wp:posOffset>245745</wp:posOffset>
+              <wp:posOffset>46990</wp:posOffset>
             </wp:positionV>
             <wp:extent cx="1889760" cy="1336040"/>
             <wp:effectExtent l="0" t="0" r="0" b="0"/>
@@ -1900,7 +2576,7 @@
                     </pic:cNvPicPr>
                   </pic:nvPicPr>
                   <pic:blipFill rotWithShape="1">
-                    <a:blip r:embed="rId11" cstate="print">
+                    <a:blip r:embed="rId10" cstate="print">
                       <a:extLst>
                         <a:ext uri="{28A0092B-C50C-407E-A947-70E740481C1C}">
                           <a14:useLocalDpi xmlns:a14="http://schemas.microsoft.com/office/drawing/2010/main" val="0"/>
@@ -1940,87 +2616,490 @@
           </wp:anchor>
         </w:drawing>
       </w:r>
+      <w:proofErr w:type="gramStart"/>
+      <w:r>
+        <w:rPr>
+          <w:lang w:val="fr-CH"/>
+        </w:rPr>
+        <w:t>Name:</w:t>
+      </w:r>
+      <w:proofErr w:type="gramEnd"/>
+      <w:r>
+        <w:rPr>
+          <w:lang w:val="fr-CH"/>
+        </w:rPr>
+        <w:t xml:space="preserve"> Hans </w:t>
+      </w:r>
+      <w:proofErr w:type="spellStart"/>
+      <w:r>
+        <w:rPr>
+          <w:lang w:val="fr-CH"/>
+        </w:rPr>
+        <w:t>Arnet</w:t>
+      </w:r>
+      <w:proofErr w:type="spellEnd"/>
     </w:p>
     <w:p>
       <w:r>
-        <w:t>Name: Hans Arnet</w:t>
+        <w:t>Alter: 67 Jahre</w:t>
       </w:r>
     </w:p>
     <w:p>
       <w:r>
-        <w:t>Alter: 67 Jahre</w:t>
+        <w:t>Beruf: Rentner</w:t>
       </w:r>
     </w:p>
     <w:p>
       <w:r>
-        <w:t>Beruf: Rentner</w:t>
+        <w:t>Wohnort: Luzern, Schweiz</w:t>
       </w:r>
     </w:p>
     <w:p>
       <w:r>
-        <w:t>Wohnort: Luzern, Schweiz</w:t>
+        <w:t>Hobbys: Reisen, Bücher lesen, mit Grosskindern etwas unternehmen</w:t>
       </w:r>
     </w:p>
     <w:p>
       <w:r>
-        <w:t>Hobbys: Reisen, Bücher lesen, mit Grosskindern etwas unternehmen</w:t>
+        <w:t>Sprache: Deutsch</w:t>
       </w:r>
     </w:p>
     <w:p>
       <w:r>
-        <w:t>Sprache: Deutsch</w:t>
+        <w:t>Wie schon in seinen Hobbys steht, geht er sehr gerne Reisen. Mit dem Internet ist er jedoch nicht so vertraut und möchte daher nicht komplizierte Internetseiten besuchen um seine Reisen zu planen.</w:t>
       </w:r>
     </w:p>
     <w:p>
-      <w:r>
-        <w:t>Wie schon in seinen Hobbys steht, geht er sehr gerne Reisen. Mit dem Internet ist er jedoch nicht so vertraut und möchte daher nicht komplizierte Internetseiten besuchen um seine Reisen zu planen.</w:t>
-      </w:r>
-      <w:bookmarkStart w:id="5" w:name="_GoBack"/>
-      <w:bookmarkEnd w:id="5"/>
+      <w:pPr>
+        <w:rPr>
+          <w:rFonts w:cstheme="minorHAnsi"/>
+        </w:rPr>
+      </w:pPr>
     </w:p>
-    <w:p/>
     <w:p>
       <w:pPr>
-        <w:spacing w:after="0" w:line="240" w:lineRule="auto"/>
-        <w:rPr>
-          <w:rFonts w:asciiTheme="majorHAnsi" w:eastAsiaTheme="majorEastAsia" w:hAnsiTheme="majorHAnsi" w:cstheme="majorBidi"/>
+        <w:rPr>
+          <w:rFonts w:cstheme="minorHAnsi"/>
+        </w:rPr>
+      </w:pPr>
+      <w:r>
+        <w:rPr>
+          <w:rFonts w:cstheme="minorHAnsi"/>
+        </w:rPr>
+        <w:t>Tiffany Goldberger</w:t>
+      </w:r>
+    </w:p>
+    <w:p>
+      <w:pPr>
+        <w:rPr>
+          <w:rFonts w:cstheme="minorHAnsi"/>
+        </w:rPr>
+      </w:pPr>
+      <w:r>
+        <w:rPr>
+          <w:rFonts w:cstheme="minorHAnsi"/>
+          <w:noProof/>
+          <w:lang w:eastAsia="de-CH"/>
+        </w:rPr>
+        <w:drawing>
+          <wp:anchor distT="0" distB="0" distL="114300" distR="114300" simplePos="0" relativeHeight="251662336" behindDoc="1" locked="0" layoutInCell="1" allowOverlap="1" wp14:anchorId="7DD56377" wp14:editId="7E55C3F6">
+            <wp:simplePos x="0" y="0"/>
+            <wp:positionH relativeFrom="column">
+              <wp:posOffset>81280</wp:posOffset>
+            </wp:positionH>
+            <wp:positionV relativeFrom="paragraph">
+              <wp:posOffset>47625</wp:posOffset>
+            </wp:positionV>
+            <wp:extent cx="1604010" cy="1228725"/>
+            <wp:effectExtent l="0" t="0" r="0" b="9525"/>
+            <wp:wrapTight wrapText="bothSides">
+              <wp:wrapPolygon edited="0">
+                <wp:start x="0" y="0"/>
+                <wp:lineTo x="0" y="21433"/>
+                <wp:lineTo x="21292" y="21433"/>
+                <wp:lineTo x="21292" y="0"/>
+                <wp:lineTo x="0" y="0"/>
+              </wp:wrapPolygon>
+            </wp:wrapTight>
+            <wp:docPr id="7" name="Grafik 7"/>
+            <wp:cNvGraphicFramePr>
+              <a:graphicFrameLocks xmlns:a="http://schemas.openxmlformats.org/drawingml/2006/main" noChangeAspect="1"/>
+            </wp:cNvGraphicFramePr>
+            <a:graphic xmlns:a="http://schemas.openxmlformats.org/drawingml/2006/main">
+              <a:graphicData uri="http://schemas.openxmlformats.org/drawingml/2006/picture">
+                <pic:pic xmlns:pic="http://schemas.openxmlformats.org/drawingml/2006/picture">
+                  <pic:nvPicPr>
+                    <pic:cNvPr id="0" name="Picture 4"/>
+                    <pic:cNvPicPr>
+                      <a:picLocks noChangeAspect="1" noChangeArrowheads="1"/>
+                    </pic:cNvPicPr>
+                  </pic:nvPicPr>
+                  <pic:blipFill rotWithShape="1">
+                    <a:blip r:embed="rId11" cstate="print">
+                      <a:extLst>
+                        <a:ext uri="{28A0092B-C50C-407E-A947-70E740481C1C}">
+                          <a14:useLocalDpi xmlns:a14="http://schemas.microsoft.com/office/drawing/2010/main" val="0"/>
+                        </a:ext>
+                      </a:extLst>
+                    </a:blip>
+                    <a:srcRect l="26591"/>
+                    <a:stretch/>
+                  </pic:blipFill>
+                  <pic:spPr bwMode="auto">
+                    <a:xfrm>
+                      <a:off x="0" y="0"/>
+                      <a:ext cx="1604010" cy="1228725"/>
+                    </a:xfrm>
+                    <a:prstGeom prst="rect">
+                      <a:avLst/>
+                    </a:prstGeom>
+                    <a:noFill/>
+                    <a:ln>
+                      <a:noFill/>
+                    </a:ln>
+                    <a:extLst>
+                      <a:ext uri="{53640926-AAD7-44D8-BBD7-CCE9431645EC}">
+                        <a14:shadowObscured xmlns:a14="http://schemas.microsoft.com/office/drawing/2010/main"/>
+                      </a:ext>
+                    </a:extLst>
+                  </pic:spPr>
+                </pic:pic>
+              </a:graphicData>
+            </a:graphic>
+            <wp14:sizeRelH relativeFrom="margin">
+              <wp14:pctWidth>0</wp14:pctWidth>
+            </wp14:sizeRelH>
+            <wp14:sizeRelV relativeFrom="margin">
+              <wp14:pctHeight>0</wp14:pctHeight>
+            </wp14:sizeRelV>
+          </wp:anchor>
+        </w:drawing>
+      </w:r>
+      <w:r>
+        <w:rPr>
+          <w:rFonts w:cstheme="minorHAnsi"/>
+        </w:rPr>
+        <w:t xml:space="preserve">Name: </w:t>
+      </w:r>
+      <w:r>
+        <w:rPr>
+          <w:rFonts w:cstheme="minorHAnsi"/>
+        </w:rPr>
+        <w:t>Tiffany Goldberger</w:t>
+      </w:r>
+    </w:p>
+    <w:p>
+      <w:pPr>
+        <w:rPr>
+          <w:rFonts w:cstheme="minorHAnsi"/>
+        </w:rPr>
+      </w:pPr>
+      <w:r>
+        <w:rPr>
+          <w:rFonts w:cstheme="minorHAnsi"/>
+        </w:rPr>
+        <w:t>Alter: 2</w:t>
+      </w:r>
+      <w:r>
+        <w:rPr>
+          <w:rFonts w:cstheme="minorHAnsi"/>
+        </w:rPr>
+        <w:t>3</w:t>
+      </w:r>
+      <w:r>
+        <w:rPr>
+          <w:rFonts w:cstheme="minorHAnsi"/>
+        </w:rPr>
+        <w:t xml:space="preserve"> Jahre</w:t>
+      </w:r>
+    </w:p>
+    <w:p>
+      <w:pPr>
+        <w:rPr>
+          <w:rFonts w:cstheme="minorHAnsi"/>
+        </w:rPr>
+      </w:pPr>
+      <w:r>
+        <w:rPr>
+          <w:rFonts w:cstheme="minorHAnsi"/>
+        </w:rPr>
+        <w:t xml:space="preserve">Beruf: </w:t>
+      </w:r>
+      <w:r>
+        <w:rPr>
+          <w:rFonts w:cstheme="minorHAnsi"/>
+        </w:rPr>
+        <w:t>Food Blogger und Influencer</w:t>
+      </w:r>
+    </w:p>
+    <w:p>
+      <w:pPr>
+        <w:rPr>
+          <w:rFonts w:cstheme="minorHAnsi"/>
+        </w:rPr>
+      </w:pPr>
+      <w:r>
+        <w:rPr>
+          <w:rFonts w:cstheme="minorHAnsi"/>
+        </w:rPr>
+        <w:t xml:space="preserve">Wohnort: </w:t>
+      </w:r>
+      <w:r>
+        <w:rPr>
+          <w:rFonts w:cstheme="minorHAnsi"/>
+        </w:rPr>
+        <w:t>Zürich, Schweiz</w:t>
+      </w:r>
+    </w:p>
+    <w:p>
+      <w:pPr>
+        <w:rPr>
+          <w:rFonts w:cstheme="minorHAnsi"/>
+        </w:rPr>
+      </w:pPr>
+      <w:r>
+        <w:rPr>
+          <w:rFonts w:cstheme="minorHAnsi"/>
+        </w:rPr>
+        <w:t xml:space="preserve">Hobbys: </w:t>
+      </w:r>
+      <w:r>
+        <w:rPr>
+          <w:rFonts w:cstheme="minorHAnsi"/>
+        </w:rPr>
+        <w:t xml:space="preserve">Reisen, </w:t>
+      </w:r>
+      <w:proofErr w:type="spellStart"/>
+      <w:r>
+        <w:rPr>
+          <w:rFonts w:cstheme="minorHAnsi"/>
+        </w:rPr>
+        <w:t>Vloggen</w:t>
+      </w:r>
+      <w:proofErr w:type="spellEnd"/>
+      <w:r>
+        <w:rPr>
+          <w:rFonts w:cstheme="minorHAnsi"/>
+        </w:rPr>
+        <w:t xml:space="preserve"> </w:t>
+      </w:r>
+    </w:p>
+    <w:p>
+      <w:pPr>
+        <w:rPr>
+          <w:rFonts w:cstheme="minorHAnsi"/>
+        </w:rPr>
+      </w:pPr>
+      <w:r>
+        <w:rPr>
+          <w:rFonts w:cstheme="minorHAnsi"/>
+        </w:rPr>
+        <w:t xml:space="preserve">Sprache: </w:t>
+      </w:r>
+      <w:r>
+        <w:rPr>
+          <w:rFonts w:cstheme="minorHAnsi"/>
+        </w:rPr>
+        <w:t>Deutsch</w:t>
+      </w:r>
+      <w:r>
+        <w:rPr>
+          <w:rFonts w:cstheme="minorHAnsi"/>
+        </w:rPr>
+        <w:t>, Englisch</w:t>
+      </w:r>
+      <w:bookmarkStart w:id="6" w:name="_GoBack"/>
+      <w:bookmarkEnd w:id="6"/>
+    </w:p>
+    <w:p>
+      <w:pPr>
+        <w:rPr>
+          <w:rFonts w:eastAsiaTheme="majorEastAsia" w:cstheme="minorHAnsi"/>
           <w:b/>
           <w:color w:val="365F91" w:themeColor="accent1" w:themeShade="BF"/>
           <w:sz w:val="32"/>
           <w:szCs w:val="32"/>
         </w:rPr>
       </w:pPr>
-      <w:bookmarkStart w:id="6" w:name="_Toc8050298"/>
-      <w:r>
+      <w:r>
+        <w:rPr>
+          <w:rFonts w:cstheme="minorHAnsi"/>
+        </w:rPr>
+        <w:t>Arbeitet freiberuflich und selbständig indem sie ihr Leben im Internet teilt.</w:t>
+      </w:r>
+      <w:r>
+        <w:rPr>
+          <w:rFonts w:cstheme="minorHAnsi"/>
+        </w:rPr>
+        <w:br/>
+        <w:t xml:space="preserve">Reiste bereits viel und sucht immer nach </w:t>
+      </w:r>
+      <w:proofErr w:type="spellStart"/>
+      <w:r>
+        <w:rPr>
+          <w:rFonts w:cstheme="minorHAnsi"/>
+        </w:rPr>
+        <w:t>ausgefalle</w:t>
+      </w:r>
+      <w:r>
+        <w:rPr>
+          <w:rFonts w:cstheme="minorHAnsi"/>
+        </w:rPr>
+        <w:t>rnen</w:t>
+      </w:r>
+      <w:proofErr w:type="spellEnd"/>
+      <w:r>
+        <w:rPr>
+          <w:rFonts w:cstheme="minorHAnsi"/>
+        </w:rPr>
+        <w:t xml:space="preserve"> Orten und Erlebnissen.</w:t>
+      </w:r>
+      <w:r>
+        <w:rPr>
+          <w:rFonts w:cstheme="minorHAnsi"/>
+        </w:rPr>
+        <w:br/>
+        <w:t>Sie lebt sparsam und möchte so günstig Reisen wie es möglich ist.</w:t>
+      </w:r>
+      <w:r>
+        <w:rPr>
+          <w:rFonts w:cstheme="minorHAnsi"/>
+        </w:rPr>
+        <w:br/>
+      </w:r>
+      <w:r>
+        <w:rPr>
+          <w:rFonts w:cstheme="minorHAnsi"/>
+        </w:rPr>
         <w:br w:type="page"/>
       </w:r>
     </w:p>
     <w:p>
       <w:pPr>
         <w:pStyle w:val="berschrift1"/>
-      </w:pPr>
-      <w:r>
+        <w:rPr>
+          <w:rFonts w:asciiTheme="minorHAnsi" w:hAnsiTheme="minorHAnsi" w:cstheme="minorHAnsi"/>
+        </w:rPr>
+      </w:pPr>
+      <w:bookmarkStart w:id="7" w:name="_Toc8247000"/>
+      <w:r>
+        <w:rPr>
+          <w:rFonts w:asciiTheme="minorHAnsi" w:hAnsiTheme="minorHAnsi" w:cstheme="minorHAnsi"/>
+        </w:rPr>
         <w:lastRenderedPageBreak/>
-        <w:t>Nutzung der Webseite:</w:t>
-      </w:r>
-      <w:bookmarkEnd w:id="6"/>
+        <w:t>Nutzung der Webseite</w:t>
+      </w:r>
+      <w:bookmarkEnd w:id="7"/>
     </w:p>
     <w:p>
-      <w:r>
-        <w:t>Hier sind die User Story unserer Webseite aufgelistet. Sie Orientieren sich anhand der Personas welche wir ein Kapitel vorher erstellt haben. Die Storys sind auf die Bedürfnisse dieser fiktiven Charakter angepasst.</w:t>
+      <w:pPr>
+        <w:rPr>
+          <w:rFonts w:cstheme="minorHAnsi"/>
+        </w:rPr>
+      </w:pPr>
+      <w:r>
+        <w:rPr>
+          <w:rFonts w:cstheme="minorHAnsi"/>
+        </w:rPr>
+        <w:t xml:space="preserve">Hier sind die User Story unserer Webseite aufgelistet. Sie Orientieren sich anhand der Personas welche wir ein Kapitel vorher erstellt haben. Die Storys sind auf die Bedürfnisse </w:t>
+      </w:r>
+      <w:proofErr w:type="gramStart"/>
+      <w:r>
+        <w:rPr>
+          <w:rFonts w:cstheme="minorHAnsi"/>
+        </w:rPr>
+        <w:t>dieser fiktiven Charakter</w:t>
+      </w:r>
+      <w:proofErr w:type="gramEnd"/>
+      <w:r>
+        <w:rPr>
+          <w:rFonts w:cstheme="minorHAnsi"/>
+        </w:rPr>
+        <w:t xml:space="preserve"> angepasst.</w:t>
       </w:r>
     </w:p>
     <w:p>
       <w:pPr>
+        <w:rPr>
+          <w:rFonts w:cstheme="minorHAnsi"/>
+        </w:rPr>
+      </w:pPr>
+    </w:p>
+    <w:p>
+      <w:pPr>
         <w:pStyle w:val="berschrift1"/>
-      </w:pPr>
-      <w:bookmarkStart w:id="7" w:name="_Toc8050299"/>
-      <w:r>
-        <w:t>Elemente der Webseite:</w:t>
-      </w:r>
-      <w:bookmarkEnd w:id="7"/>
-      <w:r>
-        <w:t xml:space="preserve"> </w:t>
+        <w:rPr>
+          <w:rFonts w:asciiTheme="minorHAnsi" w:hAnsiTheme="minorHAnsi" w:cstheme="minorHAnsi"/>
+        </w:rPr>
+      </w:pPr>
+      <w:bookmarkStart w:id="8" w:name="_Toc8247001"/>
+      <w:r>
+        <w:rPr>
+          <w:rFonts w:asciiTheme="minorHAnsi" w:hAnsiTheme="minorHAnsi" w:cstheme="minorHAnsi"/>
+        </w:rPr>
+        <w:t>Elemente der Webseite</w:t>
+      </w:r>
+      <w:bookmarkEnd w:id="8"/>
+    </w:p>
+    <w:p>
+      <w:r>
+        <w:t>Nach unseren Vorgaben sollen folgende Elemente auf unserer Webseite vorkommen</w:t>
+      </w:r>
+      <w:r>
+        <w:t>.</w:t>
+      </w:r>
+    </w:p>
+    <w:p>
+      <w:pPr>
+        <w:pStyle w:val="Listenabsatz"/>
+        <w:numPr>
+          <w:ilvl w:val="0"/>
+          <w:numId w:val="5"/>
+        </w:numPr>
+      </w:pPr>
+      <w:r>
+        <w:t>Mindestens 2 selbst erstellte und optimierte Bilder von der Stadt</w:t>
+      </w:r>
+    </w:p>
+    <w:p>
+      <w:pPr>
+        <w:pStyle w:val="Listenabsatz"/>
+        <w:numPr>
+          <w:ilvl w:val="0"/>
+          <w:numId w:val="5"/>
+        </w:numPr>
+      </w:pPr>
+      <w:r>
+        <w:t>Ein selbstdesigntes Logo als Vektorgrafik das sich an den Farben Serbiens orientiert</w:t>
+      </w:r>
+    </w:p>
+    <w:p>
+      <w:pPr>
+        <w:pStyle w:val="Listenabsatz"/>
+        <w:numPr>
+          <w:ilvl w:val="0"/>
+          <w:numId w:val="5"/>
+        </w:numPr>
+      </w:pPr>
+      <w:r>
+        <w:t>Ein optimiertes Video welches eine Reportage vor Ort beinhaltet</w:t>
+      </w:r>
+    </w:p>
+    <w:p>
+      <w:pPr>
+        <w:pStyle w:val="Listenabsatz"/>
+        <w:numPr>
+          <w:ilvl w:val="0"/>
+          <w:numId w:val="5"/>
+        </w:numPr>
+      </w:pPr>
+      <w:r>
+        <w:t>Mindestens 1 Bild aus dem Web, für welches wir nachweislich das Nutzungsrecht erhielten</w:t>
+      </w:r>
+    </w:p>
+    <w:p>
+      <w:r>
+        <w:t>Zu den einzelnen Inhalten werden wir jeweils Texte erstellen, damit die Seite schlussendlich wirklich als Hilfestellung für potenziell an Belgrad interessierten Touristen dienen kann.</w:t>
       </w:r>
     </w:p>
     <w:sectPr>
@@ -2038,7 +3117,7 @@
 </file>
 
 <file path=word/endnotes.xml><?xml version="1.0" encoding="utf-8"?>
-<w:endnotes xmlns:wpc="http://schemas.microsoft.com/office/word/2010/wordprocessingCanvas" xmlns:cx="http://schemas.microsoft.com/office/drawing/2014/chartex" xmlns:cx1="http://schemas.microsoft.com/office/drawing/2015/9/8/chartex" xmlns:mc="http://schemas.openxmlformats.org/markup-compatibility/2006" xmlns:o="urn:schemas-microsoft-com:office:office" xmlns:r="http://schemas.openxmlformats.org/officeDocument/2006/relationships" xmlns:m="http://schemas.openxmlformats.org/officeDocument/2006/math" xmlns:v="urn:schemas-microsoft-com:vml" xmlns:wp14="http://schemas.microsoft.com/office/word/2010/wordprocessingDrawing" xmlns:wp="http://schemas.openxmlformats.org/drawingml/2006/wordprocessingDrawing" xmlns:w10="urn:schemas-microsoft-com:office:word" xmlns:w="http://schemas.openxmlformats.org/wordprocessingml/2006/main" xmlns:w14="http://schemas.microsoft.com/office/word/2010/wordml" xmlns:w15="http://schemas.microsoft.com/office/word/2012/wordml" xmlns:w16se="http://schemas.microsoft.com/office/word/2015/wordml/symex" xmlns:wpg="http://schemas.microsoft.com/office/word/2010/wordprocessingGroup" xmlns:wpi="http://schemas.microsoft.com/office/word/2010/wordprocessingInk" xmlns:wne="http://schemas.microsoft.com/office/word/2006/wordml" xmlns:wps="http://schemas.microsoft.com/office/word/2010/wordprocessingShape" mc:Ignorable="w14 w15 w16se wp14">
+<w:endnotes xmlns:wpc="http://schemas.microsoft.com/office/word/2010/wordprocessingCanvas" xmlns:cx="http://schemas.microsoft.com/office/drawing/2014/chartex" xmlns:cx1="http://schemas.microsoft.com/office/drawing/2015/9/8/chartex" xmlns:cx2="http://schemas.microsoft.com/office/drawing/2015/10/21/chartex" xmlns:cx3="http://schemas.microsoft.com/office/drawing/2016/5/9/chartex" xmlns:cx4="http://schemas.microsoft.com/office/drawing/2016/5/10/chartex" xmlns:cx5="http://schemas.microsoft.com/office/drawing/2016/5/11/chartex" xmlns:cx6="http://schemas.microsoft.com/office/drawing/2016/5/12/chartex" xmlns:cx7="http://schemas.microsoft.com/office/drawing/2016/5/13/chartex" xmlns:cx8="http://schemas.microsoft.com/office/drawing/2016/5/14/chartex" xmlns:mc="http://schemas.openxmlformats.org/markup-compatibility/2006" xmlns:aink="http://schemas.microsoft.com/office/drawing/2016/ink" xmlns:am3d="http://schemas.microsoft.com/office/drawing/2017/model3d" xmlns:o="urn:schemas-microsoft-com:office:office" xmlns:r="http://schemas.openxmlformats.org/officeDocument/2006/relationships" xmlns:m="http://schemas.openxmlformats.org/officeDocument/2006/math" xmlns:v="urn:schemas-microsoft-com:vml" xmlns:wp14="http://schemas.microsoft.com/office/word/2010/wordprocessingDrawing" xmlns:wp="http://schemas.openxmlformats.org/drawingml/2006/wordprocessingDrawing" xmlns:w10="urn:schemas-microsoft-com:office:word" xmlns:w="http://schemas.openxmlformats.org/wordprocessingml/2006/main" xmlns:w14="http://schemas.microsoft.com/office/word/2010/wordml" xmlns:w15="http://schemas.microsoft.com/office/word/2012/wordml" xmlns:w16cid="http://schemas.microsoft.com/office/word/2016/wordml/cid" xmlns:w16se="http://schemas.microsoft.com/office/word/2015/wordml/symex" xmlns:wpg="http://schemas.microsoft.com/office/word/2010/wordprocessingGroup" xmlns:wpi="http://schemas.microsoft.com/office/word/2010/wordprocessingInk" xmlns:wne="http://schemas.microsoft.com/office/word/2006/wordml" xmlns:wps="http://schemas.microsoft.com/office/word/2010/wordprocessingShape" mc:Ignorable="w14 w15 w16se w16cid wp14">
   <w:endnote w:type="separator" w:id="-1">
     <w:p>
       <w:pPr>
@@ -2063,7 +3142,7 @@
 </file>
 
 <file path=word/footer1.xml><?xml version="1.0" encoding="utf-8"?>
-<w:ftr xmlns:wpc="http://schemas.microsoft.com/office/word/2010/wordprocessingCanvas" xmlns:cx="http://schemas.microsoft.com/office/drawing/2014/chartex" xmlns:cx1="http://schemas.microsoft.com/office/drawing/2015/9/8/chartex" xmlns:mc="http://schemas.openxmlformats.org/markup-compatibility/2006" xmlns:o="urn:schemas-microsoft-com:office:office" xmlns:r="http://schemas.openxmlformats.org/officeDocument/2006/relationships" xmlns:m="http://schemas.openxmlformats.org/officeDocument/2006/math" xmlns:v="urn:schemas-microsoft-com:vml" xmlns:wp14="http://schemas.microsoft.com/office/word/2010/wordprocessingDrawing" xmlns:wp="http://schemas.openxmlformats.org/drawingml/2006/wordprocessingDrawing" xmlns:w10="urn:schemas-microsoft-com:office:word" xmlns:w="http://schemas.openxmlformats.org/wordprocessingml/2006/main" xmlns:w14="http://schemas.microsoft.com/office/word/2010/wordml" xmlns:w15="http://schemas.microsoft.com/office/word/2012/wordml" xmlns:w16se="http://schemas.microsoft.com/office/word/2015/wordml/symex" xmlns:wpg="http://schemas.microsoft.com/office/word/2010/wordprocessingGroup" xmlns:wpi="http://schemas.microsoft.com/office/word/2010/wordprocessingInk" xmlns:wne="http://schemas.microsoft.com/office/word/2006/wordml" xmlns:wps="http://schemas.microsoft.com/office/word/2010/wordprocessingShape" mc:Ignorable="w14 w15 w16se wp14">
+<w:ftr xmlns:wpc="http://schemas.microsoft.com/office/word/2010/wordprocessingCanvas" xmlns:cx="http://schemas.microsoft.com/office/drawing/2014/chartex" xmlns:cx1="http://schemas.microsoft.com/office/drawing/2015/9/8/chartex" xmlns:cx2="http://schemas.microsoft.com/office/drawing/2015/10/21/chartex" xmlns:cx3="http://schemas.microsoft.com/office/drawing/2016/5/9/chartex" xmlns:cx4="http://schemas.microsoft.com/office/drawing/2016/5/10/chartex" xmlns:cx5="http://schemas.microsoft.com/office/drawing/2016/5/11/chartex" xmlns:cx6="http://schemas.microsoft.com/office/drawing/2016/5/12/chartex" xmlns:cx7="http://schemas.microsoft.com/office/drawing/2016/5/13/chartex" xmlns:cx8="http://schemas.microsoft.com/office/drawing/2016/5/14/chartex" xmlns:mc="http://schemas.openxmlformats.org/markup-compatibility/2006" xmlns:aink="http://schemas.microsoft.com/office/drawing/2016/ink" xmlns:am3d="http://schemas.microsoft.com/office/drawing/2017/model3d" xmlns:o="urn:schemas-microsoft-com:office:office" xmlns:r="http://schemas.openxmlformats.org/officeDocument/2006/relationships" xmlns:m="http://schemas.openxmlformats.org/officeDocument/2006/math" xmlns:v="urn:schemas-microsoft-com:vml" xmlns:wp14="http://schemas.microsoft.com/office/word/2010/wordprocessingDrawing" xmlns:wp="http://schemas.openxmlformats.org/drawingml/2006/wordprocessingDrawing" xmlns:w10="urn:schemas-microsoft-com:office:word" xmlns:w="http://schemas.openxmlformats.org/wordprocessingml/2006/main" xmlns:w14="http://schemas.microsoft.com/office/word/2010/wordml" xmlns:w15="http://schemas.microsoft.com/office/word/2012/wordml" xmlns:w16cid="http://schemas.microsoft.com/office/word/2016/wordml/cid" xmlns:w16se="http://schemas.microsoft.com/office/word/2015/wordml/symex" xmlns:wpg="http://schemas.microsoft.com/office/word/2010/wordprocessingGroup" xmlns:wpi="http://schemas.microsoft.com/office/word/2010/wordprocessingInk" xmlns:wne="http://schemas.microsoft.com/office/word/2006/wordml" xmlns:wps="http://schemas.microsoft.com/office/word/2010/wordprocessingShape" mc:Ignorable="w14 w15 w16se w16cid wp14">
   <w:tbl>
     <w:tblPr>
       <w:tblW w:w="5000" w:type="pct"/>
@@ -2129,19 +3208,13 @@
             <w:pStyle w:val="Fuzeile"/>
             <w:spacing w:before="80" w:after="80"/>
             <w:jc w:val="center"/>
+            <w:rPr>
+              <w:rFonts w:cstheme="minorHAnsi"/>
+            </w:rPr>
           </w:pPr>
           <w:r>
             <w:rPr>
-              <w:caps/>
-              <w:color w:val="FFFFFF" w:themeColor="background1"/>
-              <w:sz w:val="18"/>
-              <w:szCs w:val="18"/>
-              <w:lang w:val="de-DE"/>
-            </w:rPr>
-            <w:t>[</w:t>
-          </w:r>
-          <w:r>
-            <w:rPr>
+              <w:rFonts w:cstheme="minorHAnsi"/>
               <w:caps/>
               <w:color w:val="FFFFFF" w:themeColor="background1"/>
               <w:sz w:val="18"/>
@@ -2151,29 +3224,33 @@
             <w:fldChar w:fldCharType="begin"/>
           </w:r>
           <w:r>
+            <w:rPr>
+              <w:rFonts w:cstheme="minorHAnsi"/>
+              <w:color w:val="FFFFFF" w:themeColor="background1"/>
+            </w:rPr>
             <w:instrText>PAGE</w:instrText>
           </w:r>
           <w:r>
+            <w:rPr>
+              <w:rFonts w:cstheme="minorHAnsi"/>
+              <w:color w:val="FFFFFF" w:themeColor="background1"/>
+            </w:rPr>
             <w:fldChar w:fldCharType="separate"/>
           </w:r>
           <w:r>
             <w:rPr>
+              <w:rFonts w:cstheme="minorHAnsi"/>
               <w:noProof/>
+              <w:color w:val="FFFFFF" w:themeColor="background1"/>
             </w:rPr>
             <w:t>3</w:t>
           </w:r>
           <w:r>
+            <w:rPr>
+              <w:rFonts w:cstheme="minorHAnsi"/>
+              <w:color w:val="FFFFFF" w:themeColor="background1"/>
+            </w:rPr>
             <w:fldChar w:fldCharType="end"/>
-          </w:r>
-          <w:r>
-            <w:rPr>
-              <w:caps/>
-              <w:color w:val="FFFFFF" w:themeColor="background1"/>
-              <w:sz w:val="18"/>
-              <w:szCs w:val="18"/>
-              <w:lang w:val="de-DE"/>
-            </w:rPr>
-            <w:t>]</w:t>
           </w:r>
         </w:p>
       </w:tc>
@@ -2236,7 +3313,7 @@
 </file>
 
 <file path=word/footnotes.xml><?xml version="1.0" encoding="utf-8"?>
-<w:footnotes xmlns:wpc="http://schemas.microsoft.com/office/word/2010/wordprocessingCanvas" xmlns:cx="http://schemas.microsoft.com/office/drawing/2014/chartex" xmlns:cx1="http://schemas.microsoft.com/office/drawing/2015/9/8/chartex" xmlns:mc="http://schemas.openxmlformats.org/markup-compatibility/2006" xmlns:o="urn:schemas-microsoft-com:office:office" xmlns:r="http://schemas.openxmlformats.org/officeDocument/2006/relationships" xmlns:m="http://schemas.openxmlformats.org/officeDocument/2006/math" xmlns:v="urn:schemas-microsoft-com:vml" xmlns:wp14="http://schemas.microsoft.com/office/word/2010/wordprocessingDrawing" xmlns:wp="http://schemas.openxmlformats.org/drawingml/2006/wordprocessingDrawing" xmlns:w10="urn:schemas-microsoft-com:office:word" xmlns:w="http://schemas.openxmlformats.org/wordprocessingml/2006/main" xmlns:w14="http://schemas.microsoft.com/office/word/2010/wordml" xmlns:w15="http://schemas.microsoft.com/office/word/2012/wordml" xmlns:w16se="http://schemas.microsoft.com/office/word/2015/wordml/symex" xmlns:wpg="http://schemas.microsoft.com/office/word/2010/wordprocessingGroup" xmlns:wpi="http://schemas.microsoft.com/office/word/2010/wordprocessingInk" xmlns:wne="http://schemas.microsoft.com/office/word/2006/wordml" xmlns:wps="http://schemas.microsoft.com/office/word/2010/wordprocessingShape" mc:Ignorable="w14 w15 w16se wp14">
+<w:footnotes xmlns:wpc="http://schemas.microsoft.com/office/word/2010/wordprocessingCanvas" xmlns:cx="http://schemas.microsoft.com/office/drawing/2014/chartex" xmlns:cx1="http://schemas.microsoft.com/office/drawing/2015/9/8/chartex" xmlns:cx2="http://schemas.microsoft.com/office/drawing/2015/10/21/chartex" xmlns:cx3="http://schemas.microsoft.com/office/drawing/2016/5/9/chartex" xmlns:cx4="http://schemas.microsoft.com/office/drawing/2016/5/10/chartex" xmlns:cx5="http://schemas.microsoft.com/office/drawing/2016/5/11/chartex" xmlns:cx6="http://schemas.microsoft.com/office/drawing/2016/5/12/chartex" xmlns:cx7="http://schemas.microsoft.com/office/drawing/2016/5/13/chartex" xmlns:cx8="http://schemas.microsoft.com/office/drawing/2016/5/14/chartex" xmlns:mc="http://schemas.openxmlformats.org/markup-compatibility/2006" xmlns:aink="http://schemas.microsoft.com/office/drawing/2016/ink" xmlns:am3d="http://schemas.microsoft.com/office/drawing/2017/model3d" xmlns:o="urn:schemas-microsoft-com:office:office" xmlns:r="http://schemas.openxmlformats.org/officeDocument/2006/relationships" xmlns:m="http://schemas.openxmlformats.org/officeDocument/2006/math" xmlns:v="urn:schemas-microsoft-com:vml" xmlns:wp14="http://schemas.microsoft.com/office/word/2010/wordprocessingDrawing" xmlns:wp="http://schemas.openxmlformats.org/drawingml/2006/wordprocessingDrawing" xmlns:w10="urn:schemas-microsoft-com:office:word" xmlns:w="http://schemas.openxmlformats.org/wordprocessingml/2006/main" xmlns:w14="http://schemas.microsoft.com/office/word/2010/wordml" xmlns:w15="http://schemas.microsoft.com/office/word/2012/wordml" xmlns:w16cid="http://schemas.microsoft.com/office/word/2016/wordml/cid" xmlns:w16se="http://schemas.microsoft.com/office/word/2015/wordml/symex" xmlns:wpg="http://schemas.microsoft.com/office/word/2010/wordprocessingGroup" xmlns:wpi="http://schemas.microsoft.com/office/word/2010/wordprocessingInk" xmlns:wne="http://schemas.microsoft.com/office/word/2006/wordml" xmlns:wps="http://schemas.microsoft.com/office/word/2010/wordprocessingShape" mc:Ignorable="w14 w15 w16se w16cid wp14">
   <w:footnote w:type="separator" w:id="-1">
     <w:p>
       <w:pPr>
@@ -2261,7 +3338,7 @@
 </file>
 
 <file path=word/numbering.xml><?xml version="1.0" encoding="utf-8"?>
-<w:numbering xmlns:wpc="http://schemas.microsoft.com/office/word/2010/wordprocessingCanvas" xmlns:cx="http://schemas.microsoft.com/office/drawing/2014/chartex" xmlns:cx1="http://schemas.microsoft.com/office/drawing/2015/9/8/chartex" xmlns:mc="http://schemas.openxmlformats.org/markup-compatibility/2006" xmlns:o="urn:schemas-microsoft-com:office:office" xmlns:r="http://schemas.openxmlformats.org/officeDocument/2006/relationships" xmlns:m="http://schemas.openxmlformats.org/officeDocument/2006/math" xmlns:v="urn:schemas-microsoft-com:vml" xmlns:wp14="http://schemas.microsoft.com/office/word/2010/wordprocessingDrawing" xmlns:wp="http://schemas.openxmlformats.org/drawingml/2006/wordprocessingDrawing" xmlns:w10="urn:schemas-microsoft-com:office:word" xmlns:w="http://schemas.openxmlformats.org/wordprocessingml/2006/main" xmlns:w14="http://schemas.microsoft.com/office/word/2010/wordml" xmlns:w15="http://schemas.microsoft.com/office/word/2012/wordml" xmlns:w16se="http://schemas.microsoft.com/office/word/2015/wordml/symex" xmlns:wpg="http://schemas.microsoft.com/office/word/2010/wordprocessingGroup" xmlns:wpi="http://schemas.microsoft.com/office/word/2010/wordprocessingInk" xmlns:wne="http://schemas.microsoft.com/office/word/2006/wordml" xmlns:wps="http://schemas.microsoft.com/office/word/2010/wordprocessingShape" mc:Ignorable="w14 w15 w16se wp14">
+<w:numbering xmlns:wpc="http://schemas.microsoft.com/office/word/2010/wordprocessingCanvas" xmlns:cx="http://schemas.microsoft.com/office/drawing/2014/chartex" xmlns:cx1="http://schemas.microsoft.com/office/drawing/2015/9/8/chartex" xmlns:cx2="http://schemas.microsoft.com/office/drawing/2015/10/21/chartex" xmlns:cx3="http://schemas.microsoft.com/office/drawing/2016/5/9/chartex" xmlns:cx4="http://schemas.microsoft.com/office/drawing/2016/5/10/chartex" xmlns:cx5="http://schemas.microsoft.com/office/drawing/2016/5/11/chartex" xmlns:cx6="http://schemas.microsoft.com/office/drawing/2016/5/12/chartex" xmlns:cx7="http://schemas.microsoft.com/office/drawing/2016/5/13/chartex" xmlns:cx8="http://schemas.microsoft.com/office/drawing/2016/5/14/chartex" xmlns:mc="http://schemas.openxmlformats.org/markup-compatibility/2006" xmlns:aink="http://schemas.microsoft.com/office/drawing/2016/ink" xmlns:am3d="http://schemas.microsoft.com/office/drawing/2017/model3d" xmlns:o="urn:schemas-microsoft-com:office:office" xmlns:r="http://schemas.openxmlformats.org/officeDocument/2006/relationships" xmlns:m="http://schemas.openxmlformats.org/officeDocument/2006/math" xmlns:v="urn:schemas-microsoft-com:vml" xmlns:wp14="http://schemas.microsoft.com/office/word/2010/wordprocessingDrawing" xmlns:wp="http://schemas.openxmlformats.org/drawingml/2006/wordprocessingDrawing" xmlns:w10="urn:schemas-microsoft-com:office:word" xmlns:w="http://schemas.openxmlformats.org/wordprocessingml/2006/main" xmlns:w14="http://schemas.microsoft.com/office/word/2010/wordml" xmlns:w15="http://schemas.microsoft.com/office/word/2012/wordml" xmlns:w16cid="http://schemas.microsoft.com/office/word/2016/wordml/cid" xmlns:w16se="http://schemas.microsoft.com/office/word/2015/wordml/symex" xmlns:wpg="http://schemas.microsoft.com/office/word/2010/wordprocessingGroup" xmlns:wpi="http://schemas.microsoft.com/office/word/2010/wordprocessingInk" xmlns:wne="http://schemas.microsoft.com/office/word/2006/wordml" xmlns:wps="http://schemas.microsoft.com/office/word/2010/wordprocessingShape" mc:Ignorable="w14 w15 w16se w16cid wp14">
   <w:abstractNum w:abstractNumId="0" w15:restartNumberingAfterBreak="0">
     <w:nsid w:val="04171489"/>
     <w:multiLevelType w:val="hybridMultilevel"/>
@@ -2376,6 +3453,119 @@
     </w:lvl>
   </w:abstractNum>
   <w:abstractNum w:abstractNumId="1" w15:restartNumberingAfterBreak="0">
+    <w:nsid w:val="296B3A0E"/>
+    <w:multiLevelType w:val="hybridMultilevel"/>
+    <w:tmpl w:val="E1D087B8"/>
+    <w:lvl w:ilvl="0" w:tplc="08070001">
+      <w:start w:val="1"/>
+      <w:numFmt w:val="bullet"/>
+      <w:lvlText w:val=""/>
+      <w:lvlJc w:val="left"/>
+      <w:pPr>
+        <w:ind w:left="720" w:hanging="360"/>
+      </w:pPr>
+      <w:rPr>
+        <w:rFonts w:ascii="Symbol" w:hAnsi="Symbol" w:hint="default"/>
+      </w:rPr>
+    </w:lvl>
+    <w:lvl w:ilvl="1" w:tplc="08070003" w:tentative="1">
+      <w:start w:val="1"/>
+      <w:numFmt w:val="bullet"/>
+      <w:lvlText w:val="o"/>
+      <w:lvlJc w:val="left"/>
+      <w:pPr>
+        <w:ind w:left="1440" w:hanging="360"/>
+      </w:pPr>
+      <w:rPr>
+        <w:rFonts w:ascii="Courier New" w:hAnsi="Courier New" w:cs="Courier New" w:hint="default"/>
+      </w:rPr>
+    </w:lvl>
+    <w:lvl w:ilvl="2" w:tplc="08070005" w:tentative="1">
+      <w:start w:val="1"/>
+      <w:numFmt w:val="bullet"/>
+      <w:lvlText w:val=""/>
+      <w:lvlJc w:val="left"/>
+      <w:pPr>
+        <w:ind w:left="2160" w:hanging="360"/>
+      </w:pPr>
+      <w:rPr>
+        <w:rFonts w:ascii="Wingdings" w:hAnsi="Wingdings" w:hint="default"/>
+      </w:rPr>
+    </w:lvl>
+    <w:lvl w:ilvl="3" w:tplc="08070001" w:tentative="1">
+      <w:start w:val="1"/>
+      <w:numFmt w:val="bullet"/>
+      <w:lvlText w:val=""/>
+      <w:lvlJc w:val="left"/>
+      <w:pPr>
+        <w:ind w:left="2880" w:hanging="360"/>
+      </w:pPr>
+      <w:rPr>
+        <w:rFonts w:ascii="Symbol" w:hAnsi="Symbol" w:hint="default"/>
+      </w:rPr>
+    </w:lvl>
+    <w:lvl w:ilvl="4" w:tplc="08070003" w:tentative="1">
+      <w:start w:val="1"/>
+      <w:numFmt w:val="bullet"/>
+      <w:lvlText w:val="o"/>
+      <w:lvlJc w:val="left"/>
+      <w:pPr>
+        <w:ind w:left="3600" w:hanging="360"/>
+      </w:pPr>
+      <w:rPr>
+        <w:rFonts w:ascii="Courier New" w:hAnsi="Courier New" w:cs="Courier New" w:hint="default"/>
+      </w:rPr>
+    </w:lvl>
+    <w:lvl w:ilvl="5" w:tplc="08070005" w:tentative="1">
+      <w:start w:val="1"/>
+      <w:numFmt w:val="bullet"/>
+      <w:lvlText w:val=""/>
+      <w:lvlJc w:val="left"/>
+      <w:pPr>
+        <w:ind w:left="4320" w:hanging="360"/>
+      </w:pPr>
+      <w:rPr>
+        <w:rFonts w:ascii="Wingdings" w:hAnsi="Wingdings" w:hint="default"/>
+      </w:rPr>
+    </w:lvl>
+    <w:lvl w:ilvl="6" w:tplc="08070001" w:tentative="1">
+      <w:start w:val="1"/>
+      <w:numFmt w:val="bullet"/>
+      <w:lvlText w:val=""/>
+      <w:lvlJc w:val="left"/>
+      <w:pPr>
+        <w:ind w:left="5040" w:hanging="360"/>
+      </w:pPr>
+      <w:rPr>
+        <w:rFonts w:ascii="Symbol" w:hAnsi="Symbol" w:hint="default"/>
+      </w:rPr>
+    </w:lvl>
+    <w:lvl w:ilvl="7" w:tplc="08070003" w:tentative="1">
+      <w:start w:val="1"/>
+      <w:numFmt w:val="bullet"/>
+      <w:lvlText w:val="o"/>
+      <w:lvlJc w:val="left"/>
+      <w:pPr>
+        <w:ind w:left="5760" w:hanging="360"/>
+      </w:pPr>
+      <w:rPr>
+        <w:rFonts w:ascii="Courier New" w:hAnsi="Courier New" w:cs="Courier New" w:hint="default"/>
+      </w:rPr>
+    </w:lvl>
+    <w:lvl w:ilvl="8" w:tplc="08070005" w:tentative="1">
+      <w:start w:val="1"/>
+      <w:numFmt w:val="bullet"/>
+      <w:lvlText w:val=""/>
+      <w:lvlJc w:val="left"/>
+      <w:pPr>
+        <w:ind w:left="6480" w:hanging="360"/>
+      </w:pPr>
+      <w:rPr>
+        <w:rFonts w:ascii="Wingdings" w:hAnsi="Wingdings" w:hint="default"/>
+      </w:rPr>
+    </w:lvl>
+  </w:abstractNum>
+  <w:abstractNum w:abstractNumId="2" w15:restartNumberingAfterBreak="0">
     <w:nsid w:val="4BF40D54"/>
     <w:multiLevelType w:val="hybridMultilevel"/>
     <w:tmpl w:val="697E64A8"/>
@@ -2488,7 +3678,7 @@
       </w:rPr>
     </w:lvl>
   </w:abstractNum>
-  <w:abstractNum w:abstractNumId="2" w15:restartNumberingAfterBreak="0">
+  <w:abstractNum w:abstractNumId="3" w15:restartNumberingAfterBreak="0">
     <w:nsid w:val="5F4A67AB"/>
     <w:multiLevelType w:val="hybridMultilevel"/>
     <w:tmpl w:val="CB5881C8"/>
@@ -2601,7 +3791,7 @@
       </w:rPr>
     </w:lvl>
   </w:abstractNum>
-  <w:abstractNum w:abstractNumId="3" w15:restartNumberingAfterBreak="0">
+  <w:abstractNum w:abstractNumId="4" w15:restartNumberingAfterBreak="0">
     <w:nsid w:val="7DE80128"/>
     <w:multiLevelType w:val="hybridMultilevel"/>
     <w:tmpl w:val="FF9CAB70"/>
@@ -2715,22 +3905,25 @@
     </w:lvl>
   </w:abstractNum>
   <w:num w:numId="1">
-    <w:abstractNumId w:val="2"/>
+    <w:abstractNumId w:val="3"/>
   </w:num>
   <w:num w:numId="2">
-    <w:abstractNumId w:val="3"/>
+    <w:abstractNumId w:val="4"/>
   </w:num>
   <w:num w:numId="3">
-    <w:abstractNumId w:val="1"/>
+    <w:abstractNumId w:val="2"/>
   </w:num>
   <w:num w:numId="4">
     <w:abstractNumId w:val="0"/>
+  </w:num>
+  <w:num w:numId="5">
+    <w:abstractNumId w:val="1"/>
   </w:num>
 </w:numbering>
 </file>
 
 <file path=word/styles.xml><?xml version="1.0" encoding="utf-8"?>
-<w:styles xmlns:mc="http://schemas.openxmlformats.org/markup-compatibility/2006" xmlns:r="http://schemas.openxmlformats.org/officeDocument/2006/relationships" xmlns:w="http://schemas.openxmlformats.org/wordprocessingml/2006/main" xmlns:w14="http://schemas.microsoft.com/office/word/2010/wordml" xmlns:w15="http://schemas.microsoft.com/office/word/2012/wordml" xmlns:w16se="http://schemas.microsoft.com/office/word/2015/wordml/symex" mc:Ignorable="w14 w15 w16se">
+<w:styles xmlns:mc="http://schemas.openxmlformats.org/markup-compatibility/2006" xmlns:r="http://schemas.openxmlformats.org/officeDocument/2006/relationships" xmlns:w="http://schemas.openxmlformats.org/wordprocessingml/2006/main" xmlns:w14="http://schemas.microsoft.com/office/word/2010/wordml" xmlns:w15="http://schemas.microsoft.com/office/word/2012/wordml" xmlns:w16cid="http://schemas.microsoft.com/office/word/2016/wordml/cid" xmlns:w16se="http://schemas.microsoft.com/office/word/2015/wordml/symex" mc:Ignorable="w14 w15 w16se w16cid">
   <w:docDefaults>
     <w:rPrDefault>
       <w:rPr>
@@ -2740,7 +3933,7 @@
     </w:rPrDefault>
     <w:pPrDefault/>
   </w:docDefaults>
-  <w:latentStyles w:defLockedState="0" w:defUIPriority="99" w:defSemiHidden="0" w:defUnhideWhenUsed="0" w:defQFormat="0" w:count="371">
+  <w:latentStyles w:defLockedState="0" w:defUIPriority="99" w:defSemiHidden="0" w:defUnhideWhenUsed="0" w:defQFormat="0" w:count="375">
     <w:lsdException w:name="Normal" w:uiPriority="0" w:qFormat="1"/>
     <w:lsdException w:name="heading 1" w:uiPriority="9" w:qFormat="1"/>
     <w:lsdException w:name="heading 2" w:semiHidden="1" w:uiPriority="9" w:unhideWhenUsed="1" w:qFormat="1"/>
@@ -2846,7 +4039,6 @@
     <w:lsdException w:name="HTML Sample" w:semiHidden="1" w:unhideWhenUsed="1"/>
     <w:lsdException w:name="HTML Typewriter" w:semiHidden="1" w:unhideWhenUsed="1"/>
     <w:lsdException w:name="HTML Variable" w:semiHidden="1" w:unhideWhenUsed="1"/>
-    <w:lsdException w:name="Normal Table" w:semiHidden="1" w:unhideWhenUsed="1"/>
     <w:lsdException w:name="annotation subject" w:semiHidden="1" w:unhideWhenUsed="1"/>
     <w:lsdException w:name="No List" w:semiHidden="1" w:unhideWhenUsed="1"/>
     <w:lsdException w:name="Outline List 1" w:semiHidden="1" w:unhideWhenUsed="1"/>
@@ -2890,10 +4082,8 @@
     <w:lsdException w:name="Table Elegant" w:semiHidden="1" w:unhideWhenUsed="1"/>
     <w:lsdException w:name="Table Professional" w:semiHidden="1" w:unhideWhenUsed="1"/>
     <w:lsdException w:name="Table Subtle 1" w:semiHidden="1" w:unhideWhenUsed="1"/>
-    <w:lsdException w:name="Table Subtle 2" w:semiHidden="1" w:unhideWhenUsed="1"/>
     <w:lsdException w:name="Table Web 1" w:semiHidden="1" w:unhideWhenUsed="1"/>
     <w:lsdException w:name="Table Web 2" w:semiHidden="1" w:unhideWhenUsed="1"/>
-    <w:lsdException w:name="Table Web 3" w:semiHidden="1" w:unhideWhenUsed="1"/>
     <w:lsdException w:name="Balloon Text" w:semiHidden="1" w:unhideWhenUsed="1"/>
     <w:lsdException w:name="Table Grid" w:uiPriority="59"/>
     <w:lsdException w:name="Table Theme" w:semiHidden="1" w:unhideWhenUsed="1"/>
@@ -3112,6 +4302,10 @@
     <w:lsdException w:name="List Table 5 Dark Accent 6" w:uiPriority="50"/>
     <w:lsdException w:name="List Table 6 Colorful Accent 6" w:uiPriority="51"/>
     <w:lsdException w:name="List Table 7 Colorful Accent 6" w:uiPriority="52"/>
+    <w:lsdException w:name="Mention" w:semiHidden="1" w:unhideWhenUsed="1"/>
+    <w:lsdException w:name="Smart Hyperlink" w:semiHidden="1" w:unhideWhenUsed="1"/>
+    <w:lsdException w:name="Hashtag" w:semiHidden="1" w:unhideWhenUsed="1"/>
+    <w:lsdException w:name="Unresolved Mention" w:semiHidden="1" w:unhideWhenUsed="1"/>
   </w:latentStyles>
   <w:style w:type="paragraph" w:default="1" w:styleId="Standard">
     <w:name w:val="Normal"/>
@@ -4395,7 +5589,7 @@
 </file>
 
 <file path=customXml/itemProps2.xml><?xml version="1.0" encoding="utf-8"?>
-<ds:datastoreItem xmlns:ds="http://schemas.openxmlformats.org/officeDocument/2006/customXml" ds:itemID="{080FF6CF-BD4F-4157-A030-4743EFBF3D81}">
+<ds:datastoreItem xmlns:ds="http://schemas.openxmlformats.org/officeDocument/2006/customXml" ds:itemID="{6B037BB8-D3C8-4A43-8E32-83F7A7725D75}">
   <ds:schemaRefs>
     <ds:schemaRef ds:uri="http://schemas.openxmlformats.org/officeDocument/2006/bibliography"/>
   </ds:schemaRefs>

</xml_diff>

<commit_message>
Add documentation user story layout
</commit_message>
<xml_diff>
--- a/documentation/Dokumentation_Belgrad_Website.docx
+++ b/documentation/Dokumentation_Belgrad_Website.docx
@@ -453,7 +453,7 @@
         </w:p>
       </w:sdtContent>
     </w:sdt>
-    <w:bookmarkStart w:id="0" w:name="_Toc8246994" w:displacedByCustomXml="next"/>
+    <w:bookmarkStart w:id="0" w:name="_Toc8247998" w:displacedByCustomXml="next"/>
     <w:sdt>
       <w:sdtPr>
         <w:rPr>
@@ -519,7 +519,7 @@
             </w:rPr>
             <w:fldChar w:fldCharType="separate"/>
           </w:r>
-          <w:hyperlink w:anchor="_Toc8246994" w:history="1">
+          <w:hyperlink w:anchor="_Toc8247998" w:history="1">
             <w:r>
               <w:rPr>
                 <w:rStyle w:val="Hyperlink"/>
@@ -548,7 +548,7 @@
                 <w:noProof/>
                 <w:webHidden/>
               </w:rPr>
-              <w:instrText xml:space="preserve"> PAGEREF _Toc8246994 \h </w:instrText>
+              <w:instrText xml:space="preserve"> PAGEREF _Toc8247998 \h </w:instrText>
             </w:r>
             <w:r>
               <w:rPr>
@@ -593,7 +593,7 @@
               <w:lang w:eastAsia="de-CH"/>
             </w:rPr>
           </w:pPr>
-          <w:hyperlink w:anchor="_Toc8246995" w:history="1">
+          <w:hyperlink w:anchor="_Toc8247999" w:history="1">
             <w:r>
               <w:rPr>
                 <w:rStyle w:val="Hyperlink"/>
@@ -621,7 +621,7 @@
                 <w:noProof/>
                 <w:webHidden/>
               </w:rPr>
-              <w:instrText xml:space="preserve"> PAGEREF _Toc8246995 \h </w:instrText>
+              <w:instrText xml:space="preserve"> PAGEREF _Toc8247999 \h </w:instrText>
             </w:r>
             <w:r>
               <w:rPr>
@@ -666,7 +666,7 @@
               <w:lang w:eastAsia="de-CH"/>
             </w:rPr>
           </w:pPr>
-          <w:hyperlink w:anchor="_Toc8246996" w:history="1">
+          <w:hyperlink w:anchor="_Toc8248000" w:history="1">
             <w:r>
               <w:rPr>
                 <w:rStyle w:val="Hyperlink"/>
@@ -694,7 +694,7 @@
                 <w:noProof/>
                 <w:webHidden/>
               </w:rPr>
-              <w:instrText xml:space="preserve"> PAGEREF _Toc8246996 \h </w:instrText>
+              <w:instrText xml:space="preserve"> PAGEREF _Toc8248000 \h </w:instrText>
             </w:r>
             <w:r>
               <w:rPr>
@@ -739,7 +739,7 @@
               <w:lang w:eastAsia="de-CH"/>
             </w:rPr>
           </w:pPr>
-          <w:hyperlink w:anchor="_Toc8246997" w:history="1">
+          <w:hyperlink w:anchor="_Toc8248001" w:history="1">
             <w:r>
               <w:rPr>
                 <w:rStyle w:val="Hyperlink"/>
@@ -767,7 +767,7 @@
                 <w:noProof/>
                 <w:webHidden/>
               </w:rPr>
-              <w:instrText xml:space="preserve"> PAGEREF _Toc8246997 \h </w:instrText>
+              <w:instrText xml:space="preserve"> PAGEREF _Toc8248001 \h </w:instrText>
             </w:r>
             <w:r>
               <w:rPr>
@@ -812,7 +812,7 @@
               <w:lang w:eastAsia="de-CH"/>
             </w:rPr>
           </w:pPr>
-          <w:hyperlink w:anchor="_Toc8246998" w:history="1">
+          <w:hyperlink w:anchor="_Toc8248002" w:history="1">
             <w:r>
               <w:rPr>
                 <w:rStyle w:val="Hyperlink"/>
@@ -840,7 +840,7 @@
                 <w:noProof/>
                 <w:webHidden/>
               </w:rPr>
-              <w:instrText xml:space="preserve"> PAGEREF _Toc8246998 \h </w:instrText>
+              <w:instrText xml:space="preserve"> PAGEREF _Toc8248002 \h </w:instrText>
             </w:r>
             <w:r>
               <w:rPr>
@@ -885,7 +885,7 @@
               <w:lang w:eastAsia="de-CH"/>
             </w:rPr>
           </w:pPr>
-          <w:hyperlink w:anchor="_Toc8246999" w:history="1">
+          <w:hyperlink w:anchor="_Toc8248003" w:history="1">
             <w:r>
               <w:rPr>
                 <w:rStyle w:val="Hyperlink"/>
@@ -913,7 +913,7 @@
                 <w:noProof/>
                 <w:webHidden/>
               </w:rPr>
-              <w:instrText xml:space="preserve"> PAGEREF _Toc8246999 \h </w:instrText>
+              <w:instrText xml:space="preserve"> PAGEREF _Toc8248003 \h </w:instrText>
             </w:r>
             <w:r>
               <w:rPr>
@@ -958,7 +958,7 @@
               <w:lang w:eastAsia="de-CH"/>
             </w:rPr>
           </w:pPr>
-          <w:hyperlink w:anchor="_Toc8247000" w:history="1">
+          <w:hyperlink w:anchor="_Toc8248004" w:history="1">
             <w:r>
               <w:rPr>
                 <w:rStyle w:val="Hyperlink"/>
@@ -986,7 +986,7 @@
                 <w:noProof/>
                 <w:webHidden/>
               </w:rPr>
-              <w:instrText xml:space="preserve"> PAGEREF _Toc8247000 \h </w:instrText>
+              <w:instrText xml:space="preserve"> PAGEREF _Toc8248004 \h </w:instrText>
             </w:r>
             <w:r>
               <w:rPr>
@@ -1031,7 +1031,7 @@
               <w:lang w:eastAsia="de-CH"/>
             </w:rPr>
           </w:pPr>
-          <w:hyperlink w:anchor="_Toc8247001" w:history="1">
+          <w:hyperlink w:anchor="_Toc8248005" w:history="1">
             <w:r>
               <w:rPr>
                 <w:rStyle w:val="Hyperlink"/>
@@ -1059,7 +1059,7 @@
                 <w:noProof/>
                 <w:webHidden/>
               </w:rPr>
-              <w:instrText xml:space="preserve"> PAGEREF _Toc8247001 \h </w:instrText>
+              <w:instrText xml:space="preserve"> PAGEREF _Toc8248005 \h </w:instrText>
             </w:r>
             <w:r>
               <w:rPr>
@@ -1122,53 +1122,55 @@
         </w:rPr>
         <w:br w:type="page"/>
       </w:r>
-    </w:p>
-    <w:p>
-      <w:pPr>
-        <w:pStyle w:val="berschrift1"/>
-        <w:rPr>
-          <w:rFonts w:asciiTheme="minorHAnsi" w:hAnsiTheme="minorHAnsi" w:cstheme="minorHAnsi"/>
-        </w:rPr>
-      </w:pPr>
-      <w:bookmarkStart w:id="1" w:name="_Toc8246995"/>
-      <w:r>
-        <w:rPr>
-          <w:rFonts w:asciiTheme="minorHAnsi" w:hAnsiTheme="minorHAnsi" w:cstheme="minorHAnsi"/>
-        </w:rPr>
-        <w:lastRenderedPageBreak/>
-        <w:t>Einleitung</w:t>
-      </w:r>
+      <w:bookmarkStart w:id="1" w:name="_GoBack"/>
       <w:bookmarkEnd w:id="1"/>
     </w:p>
     <w:p>
-      <w:r>
-        <w:t>Die im Modul 152 gelernte Unterrichtsinhalte sollen in einer praktischen Arbeit vertieft umgesetzt werden. Dies umfasst eine Webseite, welche Multi</w:t>
-      </w:r>
-      <w:r>
-        <w:t>m</w:t>
-      </w:r>
-      <w:r>
-        <w:t xml:space="preserve">edia Inhalte wie Bilder und Videos enthalten soll und dabei die Copyright Rechte der Urheber beachtet werden sollen. Um einen gewissen Aufbau in den Webauftritt </w:t>
-      </w:r>
-      <w:r>
-        <w:t>zu kriegen werden wir unsere Webinhalte der Hauptstadt Serbiens, Belgrad, widmen. Diese Stadt haben wir während den Osterferien besucht und können deshalb aus direkter Hand von Erfahrungen berichten und auf eigenes Bildmaterial zugreifen.</w:t>
-      </w:r>
+      <w:pPr>
+        <w:pStyle w:val="berschrift1"/>
+        <w:rPr>
+          <w:rFonts w:asciiTheme="minorHAnsi" w:hAnsiTheme="minorHAnsi" w:cstheme="minorHAnsi"/>
+        </w:rPr>
+      </w:pPr>
+      <w:bookmarkStart w:id="2" w:name="_Toc8247999"/>
+      <w:r>
+        <w:rPr>
+          <w:rFonts w:asciiTheme="minorHAnsi" w:hAnsiTheme="minorHAnsi" w:cstheme="minorHAnsi"/>
+        </w:rPr>
+        <w:lastRenderedPageBreak/>
+        <w:t>Einleitung</w:t>
+      </w:r>
+      <w:bookmarkEnd w:id="2"/>
     </w:p>
     <w:p>
+      <w:r>
+        <w:t>Die im Modul 152 gelernte Unterrichtsinhalte sollen in einer praktischen Arbeit vertieft umgesetzt werden. Dies umfasst eine Webseite, welche Multi</w:t>
+      </w:r>
+      <w:r>
+        <w:t>m</w:t>
+      </w:r>
+      <w:r>
+        <w:t xml:space="preserve">edia Inhalte wie Bilder und Videos enthalten soll und dabei die Copyright Rechte der Urheber beachtet werden sollen. Um einen gewissen Aufbau in den Webauftritt </w:t>
+      </w:r>
+      <w:r>
+        <w:t>zu kriegen werden wir unsere Webinhalte der Hauptstadt Serbiens, Belgrad, widmen. Diese Stadt haben wir während den Osterferien besucht und können deshalb aus direkter Hand von Erfahrungen berichten und auf eigenes Bildmaterial zugreifen.</w:t>
+      </w:r>
+    </w:p>
+    <w:p>
       <w:pPr>
         <w:pStyle w:val="berschrift1"/>
         <w:rPr>
           <w:rFonts w:asciiTheme="minorHAnsi" w:hAnsiTheme="minorHAnsi" w:cstheme="minorHAnsi"/>
         </w:rPr>
       </w:pPr>
-      <w:bookmarkStart w:id="2" w:name="_Toc8246996"/>
+      <w:bookmarkStart w:id="3" w:name="_Toc8248000"/>
       <w:r>
         <w:rPr>
           <w:rFonts w:asciiTheme="minorHAnsi" w:hAnsiTheme="minorHAnsi" w:cstheme="minorHAnsi"/>
         </w:rPr>
         <w:t>Terminplanung</w:t>
       </w:r>
-      <w:bookmarkEnd w:id="2"/>
+      <w:bookmarkEnd w:id="3"/>
     </w:p>
     <w:p>
       <w:pPr>
@@ -2006,66 +2008,13 @@
           <w:rFonts w:asciiTheme="minorHAnsi" w:hAnsiTheme="minorHAnsi" w:cstheme="minorHAnsi"/>
         </w:rPr>
       </w:pPr>
-      <w:bookmarkStart w:id="3" w:name="_Toc8246997"/>
+      <w:bookmarkStart w:id="4" w:name="_Toc8248001"/>
       <w:r>
         <w:rPr>
           <w:rFonts w:asciiTheme="minorHAnsi" w:hAnsiTheme="minorHAnsi" w:cstheme="minorHAnsi"/>
         </w:rPr>
         <w:lastRenderedPageBreak/>
         <w:t>Persönliche Ziele</w:t>
-      </w:r>
-      <w:bookmarkEnd w:id="3"/>
-    </w:p>
-    <w:p>
-      <w:pPr>
-        <w:rPr>
-          <w:rFonts w:cstheme="minorHAnsi"/>
-        </w:rPr>
-      </w:pPr>
-      <w:r>
-        <w:rPr>
-          <w:rFonts w:cstheme="minorHAnsi"/>
-        </w:rPr>
-        <w:t>Uns ist es sehr wichtig diese Arbeit zusammen im Team zu erledigen. Dazu gehört eine gemeinsame Planung und Absprache miteinander</w:t>
-      </w:r>
-      <w:r>
-        <w:rPr>
-          <w:rFonts w:cstheme="minorHAnsi"/>
-        </w:rPr>
-        <w:t>, sowie eine klare und faire Aufgabenaufteilung</w:t>
-      </w:r>
-      <w:r>
-        <w:rPr>
-          <w:rFonts w:cstheme="minorHAnsi"/>
-        </w:rPr>
-        <w:t>. Auch ist es uns wichtig eine saubere Dokumen</w:t>
-      </w:r>
-      <w:r>
-        <w:rPr>
-          <w:rFonts w:cstheme="minorHAnsi"/>
-        </w:rPr>
-        <w:t xml:space="preserve">tation zu erstellen. Wir wollen </w:t>
-      </w:r>
-      <w:r>
-        <w:rPr>
-          <w:rFonts w:cstheme="minorHAnsi"/>
-        </w:rPr>
-        <w:t>unser Wissen austauschen, um möglichst viel von dieser Arbeit zu profitieren.</w:t>
-      </w:r>
-    </w:p>
-    <w:p>
-      <w:pPr>
-        <w:pStyle w:val="berschrift1"/>
-        <w:rPr>
-          <w:rFonts w:asciiTheme="minorHAnsi" w:hAnsiTheme="minorHAnsi" w:cstheme="minorHAnsi"/>
-        </w:rPr>
-      </w:pPr>
-      <w:bookmarkStart w:id="4" w:name="_Toc8246998"/>
-      <w:r>
-        <w:rPr>
-          <w:rFonts w:asciiTheme="minorHAnsi" w:hAnsiTheme="minorHAnsi" w:cstheme="minorHAnsi"/>
-        </w:rPr>
-        <w:t>Um was geht es?</w:t>
       </w:r>
       <w:bookmarkEnd w:id="4"/>
     </w:p>
@@ -2079,118 +2028,46 @@
         <w:rPr>
           <w:rFonts w:cstheme="minorHAnsi"/>
         </w:rPr>
-        <w:t xml:space="preserve">In diesem Projekt erstellen wir eine Webseite über das Thema </w:t>
-      </w:r>
-      <w:r>
-        <w:rPr>
-          <w:rFonts w:cstheme="minorHAnsi"/>
-        </w:rPr>
-        <w:t>Belgrad</w:t>
-      </w:r>
-      <w:r>
-        <w:rPr>
-          <w:rFonts w:cstheme="minorHAnsi"/>
-        </w:rPr>
-        <w:t>, um die im Modul 152 gelernten Unterrichtsinhalte zu den Bildformaten, Videodatei und dessen Einbindung, Vektorgrafik und das Nutzungsrecht umzusetzen</w:t>
-      </w:r>
-      <w:r>
-        <w:rPr>
-          <w:rFonts w:cstheme="minorHAnsi"/>
-        </w:rPr>
-        <w:t xml:space="preserve">. Diese Stadt haben wir in unseren Ferien besucht </w:t>
-      </w:r>
-      <w:r>
-        <w:rPr>
-          <w:rFonts w:cstheme="minorHAnsi"/>
-        </w:rPr>
-        <w:t xml:space="preserve">und dort </w:t>
-      </w:r>
-      <w:r>
-        <w:rPr>
-          <w:rFonts w:cstheme="minorHAnsi"/>
-        </w:rPr>
-        <w:t xml:space="preserve">hinsichtlich unseres Projektes </w:t>
-      </w:r>
-      <w:r>
-        <w:rPr>
-          <w:rFonts w:cstheme="minorHAnsi"/>
-        </w:rPr>
-        <w:t xml:space="preserve">interessante Videos und Bilder geschossen. </w:t>
-      </w:r>
-      <w:r>
-        <w:rPr>
-          <w:rFonts w:cstheme="minorHAnsi"/>
-        </w:rPr>
-        <w:t xml:space="preserve">Konkret ist eine auf </w:t>
-      </w:r>
-      <w:proofErr w:type="gramStart"/>
-      <w:r>
-        <w:rPr>
-          <w:rFonts w:cstheme="minorHAnsi"/>
-        </w:rPr>
-        <w:t>Angular</w:t>
-      </w:r>
-      <w:proofErr w:type="gramEnd"/>
-      <w:r>
-        <w:rPr>
-          <w:rFonts w:cstheme="minorHAnsi"/>
-        </w:rPr>
-        <w:t xml:space="preserve"> basierende Webseite geplant, welche die geforderten Multimedia Inhalte von Bild und Video sowie ein skalierbares SVG Logo anzeigt. Angular bietet sich hierbei unterstützend für das Styling sowie das </w:t>
-      </w:r>
-      <w:r>
-        <w:rPr>
-          <w:rFonts w:cstheme="minorHAnsi"/>
-        </w:rPr>
-        <w:t xml:space="preserve">Responsive Design für die Anzeige auf diversen Geräten an. </w:t>
+        <w:t>Uns ist es sehr wichtig diese Arbeit zusammen im Team zu erledigen. Dazu gehört eine gemeinsame Planung und Absprache miteinander</w:t>
+      </w:r>
+      <w:r>
+        <w:rPr>
+          <w:rFonts w:cstheme="minorHAnsi"/>
+        </w:rPr>
+        <w:t>, sowie eine klare und faire Aufgabenaufteilung</w:t>
+      </w:r>
+      <w:r>
+        <w:rPr>
+          <w:rFonts w:cstheme="minorHAnsi"/>
+        </w:rPr>
+        <w:t>. Auch ist es uns wichtig eine saubere Dokumen</w:t>
+      </w:r>
+      <w:r>
+        <w:rPr>
+          <w:rFonts w:cstheme="minorHAnsi"/>
+        </w:rPr>
+        <w:t xml:space="preserve">tation zu erstellen. Wir wollen </w:t>
+      </w:r>
+      <w:r>
+        <w:rPr>
+          <w:rFonts w:cstheme="minorHAnsi"/>
+        </w:rPr>
+        <w:t>unser Wissen austauschen, um möglichst viel von dieser Arbeit zu profitieren.</w:t>
       </w:r>
     </w:p>
     <w:p>
       <w:pPr>
-        <w:rPr>
-          <w:rFonts w:cstheme="minorHAnsi"/>
-        </w:rPr>
-      </w:pPr>
-      <w:r>
-        <w:rPr>
-          <w:rFonts w:cstheme="minorHAnsi"/>
-        </w:rPr>
-        <w:t>Die Pixelgrafiken sowie das Video sollen für das Web optimiert werden und bei den von nicht von uns erstellten Inhalten muss der Urheber zuvor nachweislich nach dem Nutzungsrecht gefragt werden. Unser Logo werden wir als skalierbare Vektorgrafik SVG erstellen und das farbliche design wird sich nach den Material Design Grundsätzen an die Flagge von Serbien anlehnen.</w:t>
-      </w:r>
-    </w:p>
-    <w:p>
-      <w:pPr>
-        <w:spacing w:after="0" w:line="240" w:lineRule="auto"/>
-        <w:rPr>
-          <w:rFonts w:cstheme="minorHAnsi"/>
-        </w:rPr>
-      </w:pPr>
-      <w:r>
-        <w:rPr>
-          <w:rFonts w:cstheme="minorHAnsi"/>
-        </w:rPr>
-        <w:br w:type="page"/>
-      </w:r>
-    </w:p>
-    <w:p>
-      <w:pPr>
         <w:pStyle w:val="berschrift1"/>
         <w:rPr>
           <w:rFonts w:asciiTheme="minorHAnsi" w:hAnsiTheme="minorHAnsi" w:cstheme="minorHAnsi"/>
         </w:rPr>
       </w:pPr>
-      <w:bookmarkStart w:id="5" w:name="_Toc8246999"/>
+      <w:bookmarkStart w:id="5" w:name="_Toc8248002"/>
       <w:r>
         <w:rPr>
           <w:rFonts w:asciiTheme="minorHAnsi" w:hAnsiTheme="minorHAnsi" w:cstheme="minorHAnsi"/>
         </w:rPr>
-        <w:lastRenderedPageBreak/>
-        <w:t>P</w:t>
-      </w:r>
-      <w:r>
-        <w:rPr>
-          <w:rFonts w:asciiTheme="minorHAnsi" w:hAnsiTheme="minorHAnsi" w:cstheme="minorHAnsi"/>
-        </w:rPr>
-        <w:t>otenzielle Nutzer</w:t>
+        <w:t>Um was geht es?</w:t>
       </w:r>
       <w:bookmarkEnd w:id="5"/>
     </w:p>
@@ -2204,67 +2081,69 @@
         <w:rPr>
           <w:rFonts w:cstheme="minorHAnsi"/>
         </w:rPr>
-        <w:t xml:space="preserve">Personas sind fiktive Personen, welche wir uns </w:t>
-      </w:r>
-      <w:r>
-        <w:rPr>
-          <w:rFonts w:cstheme="minorHAnsi"/>
-        </w:rPr>
-        <w:t>selbst</w:t>
-      </w:r>
-      <w:r>
-        <w:rPr>
-          <w:rFonts w:cstheme="minorHAnsi"/>
-        </w:rPr>
-        <w:t xml:space="preserve"> ausgedacht haben, um ein eingeschränkteres</w:t>
-      </w:r>
-      <w:r>
-        <w:rPr>
-          <w:rFonts w:cstheme="minorHAnsi"/>
-        </w:rPr>
-        <w:t xml:space="preserve"> und konkreteres</w:t>
-      </w:r>
-      <w:r>
-        <w:rPr>
-          <w:rFonts w:cstheme="minorHAnsi"/>
-        </w:rPr>
-        <w:t xml:space="preserve"> Bild von unseren Usern zu erhalten.</w:t>
-      </w:r>
-      <w:r>
-        <w:rPr>
-          <w:rFonts w:cstheme="minorHAnsi"/>
-        </w:rPr>
-        <w:t xml:space="preserve"> </w:t>
-      </w:r>
-      <w:r>
-        <w:rPr>
-          <w:rFonts w:cstheme="minorHAnsi"/>
-        </w:rPr>
-        <w:t xml:space="preserve">Grundsätzlich erwarten wir als unser Hauptpublikum jüngere Personen im Alter von ca. 18 bis 30 Jahre, welche sich für Belgrad als Reiseziel interessieren und sich deshalb Eindrücke von unserer Webseite holen möchten. </w:t>
-      </w:r>
-      <w:r>
-        <w:rPr>
-          <w:rFonts w:cstheme="minorHAnsi"/>
-        </w:rPr>
-        <w:t xml:space="preserve">Hier sind </w:t>
-      </w:r>
-      <w:r>
-        <w:rPr>
-          <w:rFonts w:cstheme="minorHAnsi"/>
-        </w:rPr>
-        <w:t>unsere potenziellen Nutzer</w:t>
-      </w:r>
-      <w:r>
-        <w:rPr>
-          <w:rFonts w:cstheme="minorHAnsi"/>
-        </w:rPr>
-        <w:t xml:space="preserve"> als </w:t>
-      </w:r>
-      <w:r>
-        <w:rPr>
-          <w:rFonts w:cstheme="minorHAnsi"/>
-        </w:rPr>
-        <w:t xml:space="preserve">Personas aufgelistet. Jeder Entwickler in unserem Team hat eine Person erstellt. </w:t>
+        <w:t xml:space="preserve">In diesem Projekt erstellen wir eine Webseite über das Thema </w:t>
+      </w:r>
+      <w:r>
+        <w:rPr>
+          <w:rFonts w:cstheme="minorHAnsi"/>
+        </w:rPr>
+        <w:t>Belgrad</w:t>
+      </w:r>
+      <w:r>
+        <w:rPr>
+          <w:rFonts w:cstheme="minorHAnsi"/>
+        </w:rPr>
+        <w:t>, um die im Modul 152 gelernten Unterrichtsinhalte zu den Bildformaten, Videodatei und dessen Einbindung, Vektorgrafik und das Nutzungsrecht umzusetzen</w:t>
+      </w:r>
+      <w:r>
+        <w:rPr>
+          <w:rFonts w:cstheme="minorHAnsi"/>
+        </w:rPr>
+        <w:t xml:space="preserve">. Diese Stadt haben wir in unseren Ferien besucht </w:t>
+      </w:r>
+      <w:r>
+        <w:rPr>
+          <w:rFonts w:cstheme="minorHAnsi"/>
+        </w:rPr>
+        <w:t xml:space="preserve">und dort </w:t>
+      </w:r>
+      <w:r>
+        <w:rPr>
+          <w:rFonts w:cstheme="minorHAnsi"/>
+        </w:rPr>
+        <w:t xml:space="preserve">hinsichtlich unseres Projektes </w:t>
+      </w:r>
+      <w:r>
+        <w:rPr>
+          <w:rFonts w:cstheme="minorHAnsi"/>
+        </w:rPr>
+        <w:t xml:space="preserve">interessante Videos und Bilder geschossen. </w:t>
+      </w:r>
+      <w:r>
+        <w:rPr>
+          <w:rFonts w:cstheme="minorHAnsi"/>
+        </w:rPr>
+        <w:t xml:space="preserve">Konkret ist eine auf </w:t>
+      </w:r>
+      <w:proofErr w:type="gramStart"/>
+      <w:r>
+        <w:rPr>
+          <w:rFonts w:cstheme="minorHAnsi"/>
+        </w:rPr>
+        <w:t>Angular</w:t>
+      </w:r>
+      <w:proofErr w:type="gramEnd"/>
+      <w:r>
+        <w:rPr>
+          <w:rFonts w:cstheme="minorHAnsi"/>
+        </w:rPr>
+        <w:t xml:space="preserve"> basierende Webseite geplant, welche die geforderten Multimedia Inhalte von Bild und Video sowie ein skalierbares SVG Logo anzeigt. Angular bietet sich hierbei unterstützend für das Styling sowie das </w:t>
+      </w:r>
+      <w:r>
+        <w:rPr>
+          <w:rFonts w:cstheme="minorHAnsi"/>
+        </w:rPr>
+        <w:t xml:space="preserve">Responsive Design für die Anzeige auf diversen Geräten an. </w:t>
       </w:r>
     </w:p>
     <w:p>
@@ -2273,22 +2152,134 @@
           <w:rFonts w:cstheme="minorHAnsi"/>
         </w:rPr>
       </w:pPr>
+      <w:r>
+        <w:rPr>
+          <w:rFonts w:cstheme="minorHAnsi"/>
+        </w:rPr>
+        <w:t>Die Pixelgrafiken sowie das Video sollen für das Web optimiert werden und bei den von nicht von uns erstellten Inhalten muss der Urheber zuvor nachweislich nach dem Nutzungsrecht gefragt werden. Unser Logo werden wir als skalierbare Vektorgrafik SVG erstellen und das farbliche design wird sich nach den Material Design Grundsätzen an die Flagge von Serbien anlehnen.</w:t>
+      </w:r>
     </w:p>
     <w:p>
       <w:pPr>
-        <w:rPr>
-          <w:rFonts w:cstheme="minorHAnsi"/>
-          <w:lang w:val="en-US"/>
-        </w:rPr>
-      </w:pPr>
-      <w:r>
-        <w:rPr>
-          <w:rFonts w:cstheme="minorHAnsi"/>
+        <w:spacing w:after="0" w:line="240" w:lineRule="auto"/>
+        <w:rPr>
+          <w:rFonts w:cstheme="minorHAnsi"/>
+        </w:rPr>
+      </w:pPr>
+      <w:r>
+        <w:rPr>
+          <w:rFonts w:cstheme="minorHAnsi"/>
+        </w:rPr>
+        <w:br w:type="page"/>
+      </w:r>
+    </w:p>
+    <w:p>
+      <w:pPr>
+        <w:pStyle w:val="berschrift1"/>
+        <w:rPr>
+          <w:rFonts w:asciiTheme="minorHAnsi" w:hAnsiTheme="minorHAnsi" w:cstheme="minorHAnsi"/>
+        </w:rPr>
+      </w:pPr>
+      <w:bookmarkStart w:id="6" w:name="_Toc8248003"/>
+      <w:r>
+        <w:rPr>
+          <w:rFonts w:asciiTheme="minorHAnsi" w:hAnsiTheme="minorHAnsi" w:cstheme="minorHAnsi"/>
+        </w:rPr>
+        <w:lastRenderedPageBreak/>
+        <w:t>P</w:t>
+      </w:r>
+      <w:r>
+        <w:rPr>
+          <w:rFonts w:asciiTheme="minorHAnsi" w:hAnsiTheme="minorHAnsi" w:cstheme="minorHAnsi"/>
+        </w:rPr>
+        <w:t>otenzielle Nutzer</w:t>
+      </w:r>
+      <w:bookmarkEnd w:id="6"/>
+    </w:p>
+    <w:p>
+      <w:pPr>
+        <w:rPr>
+          <w:rFonts w:cstheme="minorHAnsi"/>
+        </w:rPr>
+      </w:pPr>
+      <w:r>
+        <w:rPr>
+          <w:rFonts w:cstheme="minorHAnsi"/>
+        </w:rPr>
+        <w:t>Personas sind fiktive Personen, welche wir uns selbst ausgedacht haben, um ein eingeschränkteres</w:t>
+      </w:r>
+      <w:r>
+        <w:rPr>
+          <w:rFonts w:cstheme="minorHAnsi"/>
+        </w:rPr>
+        <w:t xml:space="preserve"> und konkreteres</w:t>
+      </w:r>
+      <w:r>
+        <w:rPr>
+          <w:rFonts w:cstheme="minorHAnsi"/>
+        </w:rPr>
+        <w:t xml:space="preserve"> Bild von unseren Usern zu erhalten.</w:t>
+      </w:r>
+      <w:r>
+        <w:rPr>
+          <w:rFonts w:cstheme="minorHAnsi"/>
+        </w:rPr>
+        <w:t xml:space="preserve"> </w:t>
+      </w:r>
+      <w:r>
+        <w:rPr>
+          <w:rFonts w:cstheme="minorHAnsi"/>
+        </w:rPr>
+        <w:t xml:space="preserve">Grundsätzlich erwarten wir als unser Hauptpublikum jüngere Personen im Alter von ca. 18 bis 30 Jahre, welche sich für Belgrad als Reiseziel interessieren und sich deshalb Eindrücke von unserer Webseite holen möchten. </w:t>
+      </w:r>
+      <w:r>
+        <w:rPr>
+          <w:rFonts w:cstheme="minorHAnsi"/>
+        </w:rPr>
+        <w:t xml:space="preserve">Hier sind </w:t>
+      </w:r>
+      <w:r>
+        <w:rPr>
+          <w:rFonts w:cstheme="minorHAnsi"/>
+        </w:rPr>
+        <w:t>unsere potenziellen Nutzer</w:t>
+      </w:r>
+      <w:r>
+        <w:rPr>
+          <w:rFonts w:cstheme="minorHAnsi"/>
+        </w:rPr>
+        <w:t xml:space="preserve"> als </w:t>
+      </w:r>
+      <w:r>
+        <w:rPr>
+          <w:rFonts w:cstheme="minorHAnsi"/>
+        </w:rPr>
+        <w:t xml:space="preserve">Personas aufgelistet. Jeder Entwickler in unserem Team hat eine Person erstellt. </w:t>
+      </w:r>
+    </w:p>
+    <w:p>
+      <w:pPr>
+        <w:rPr>
+          <w:rFonts w:cstheme="minorHAnsi"/>
+        </w:rPr>
+      </w:pPr>
+    </w:p>
+    <w:p>
+      <w:pPr>
+        <w:rPr>
+          <w:rFonts w:cstheme="minorHAnsi"/>
+          <w:b/>
+        </w:rPr>
+      </w:pPr>
+      <w:r>
+        <w:rPr>
+          <w:rFonts w:cstheme="minorHAnsi"/>
+          <w:b/>
           <w:noProof/>
           <w:lang w:eastAsia="de-CH"/>
         </w:rPr>
         <w:drawing>
-          <wp:anchor distT="0" distB="0" distL="114300" distR="114300" simplePos="0" relativeHeight="251660288" behindDoc="1" locked="0" layoutInCell="1" allowOverlap="1">
+          <wp:anchor distT="0" distB="0" distL="114300" distR="114300" simplePos="0" relativeHeight="251657216" behindDoc="1" locked="0" layoutInCell="1" allowOverlap="1">
             <wp:simplePos x="0" y="0"/>
             <wp:positionH relativeFrom="column">
               <wp:posOffset>-4445</wp:posOffset>
@@ -2362,7 +2353,7 @@
       <w:r>
         <w:rPr>
           <w:rFonts w:cstheme="minorHAnsi"/>
-          <w:lang w:val="en-US"/>
+          <w:b/>
         </w:rPr>
         <w:t>Linyan</w:t>
       </w:r>
@@ -2370,29 +2361,20 @@
       <w:r>
         <w:rPr>
           <w:rFonts w:cstheme="minorHAnsi"/>
-          <w:lang w:val="en-US"/>
-        </w:rPr>
-        <w:t xml:space="preserve"> H</w:t>
-      </w:r>
-      <w:r>
-        <w:rPr>
-          <w:rFonts w:cstheme="minorHAnsi"/>
-          <w:lang w:val="en-US"/>
-        </w:rPr>
-        <w:t>an</w:t>
+          <w:b/>
+        </w:rPr>
+        <w:t xml:space="preserve"> Han</w:t>
       </w:r>
     </w:p>
     <w:p>
       <w:pPr>
         <w:rPr>
           <w:rFonts w:cstheme="minorHAnsi"/>
-          <w:lang w:val="en-US"/>
-        </w:rPr>
-      </w:pPr>
-      <w:r>
-        <w:rPr>
-          <w:rFonts w:cstheme="minorHAnsi"/>
-          <w:lang w:val="en-US"/>
+        </w:rPr>
+      </w:pPr>
+      <w:r>
+        <w:rPr>
+          <w:rFonts w:cstheme="minorHAnsi"/>
         </w:rPr>
         <w:t xml:space="preserve">Name: </w:t>
       </w:r>
@@ -2400,7 +2382,6 @@
       <w:r>
         <w:rPr>
           <w:rFonts w:cstheme="minorHAnsi"/>
-          <w:lang w:val="en-US"/>
         </w:rPr>
         <w:t>Linyan</w:t>
       </w:r>
@@ -2408,7 +2389,6 @@
       <w:r>
         <w:rPr>
           <w:rFonts w:cstheme="minorHAnsi"/>
-          <w:lang w:val="en-US"/>
         </w:rPr>
         <w:t xml:space="preserve"> Han</w:t>
       </w:r>
@@ -2477,6 +2457,12 @@
         </w:rPr>
         <w:t>Sprache: Chinesisch, Englisch</w:t>
       </w:r>
+      <w:r>
+        <w:rPr>
+          <w:rFonts w:cstheme="minorHAnsi"/>
+        </w:rPr>
+        <w:t>, Deutsch</w:t>
+      </w:r>
     </w:p>
     <w:p>
       <w:pPr>
@@ -2513,37 +2499,32 @@
     <w:p>
       <w:pPr>
         <w:rPr>
-          <w:lang w:val="fr-CH"/>
-        </w:rPr>
-      </w:pPr>
-      <w:r>
-        <w:rPr>
-          <w:lang w:val="fr-CH"/>
+          <w:b/>
+        </w:rPr>
+      </w:pPr>
+      <w:r>
+        <w:rPr>
+          <w:b/>
         </w:rPr>
         <w:t xml:space="preserve">Hans </w:t>
       </w:r>
       <w:proofErr w:type="spellStart"/>
       <w:r>
         <w:rPr>
-          <w:lang w:val="fr-CH"/>
+          <w:b/>
         </w:rPr>
         <w:t>Arnet</w:t>
       </w:r>
       <w:proofErr w:type="spellEnd"/>
     </w:p>
     <w:p>
-      <w:pPr>
-        <w:rPr>
-          <w:lang w:val="fr-CH"/>
-        </w:rPr>
-      </w:pPr>
       <w:r>
         <w:rPr>
           <w:noProof/>
           <w:lang w:eastAsia="de-CH"/>
         </w:rPr>
         <w:drawing>
-          <wp:anchor distT="0" distB="0" distL="114300" distR="114300" simplePos="0" relativeHeight="251663360" behindDoc="1" locked="0" layoutInCell="1" allowOverlap="1" wp14:anchorId="458E4E2B" wp14:editId="7F599551">
+          <wp:anchor distT="0" distB="0" distL="114300" distR="114300" simplePos="0" relativeHeight="251659264" behindDoc="1" locked="0" layoutInCell="1" allowOverlap="1" wp14:anchorId="458E4E2B" wp14:editId="7F599551">
             <wp:simplePos x="0" y="0"/>
             <wp:positionH relativeFrom="column">
               <wp:posOffset>19050</wp:posOffset>
@@ -2616,25 +2597,11 @@
           </wp:anchor>
         </w:drawing>
       </w:r>
-      <w:proofErr w:type="gramStart"/>
-      <w:r>
-        <w:rPr>
-          <w:lang w:val="fr-CH"/>
-        </w:rPr>
-        <w:t>Name:</w:t>
-      </w:r>
-      <w:proofErr w:type="gramEnd"/>
-      <w:r>
-        <w:rPr>
-          <w:lang w:val="fr-CH"/>
-        </w:rPr>
-        <w:t xml:space="preserve"> Hans </w:t>
+      <w:r>
+        <w:t xml:space="preserve">Name: Hans </w:t>
       </w:r>
       <w:proofErr w:type="spellStart"/>
       <w:r>
-        <w:rPr>
-          <w:lang w:val="fr-CH"/>
-        </w:rPr>
         <w:t>Arnet</w:t>
       </w:r>
       <w:proofErr w:type="spellEnd"/>
@@ -2680,11 +2647,13 @@
       <w:pPr>
         <w:rPr>
           <w:rFonts w:cstheme="minorHAnsi"/>
-        </w:rPr>
-      </w:pPr>
-      <w:r>
-        <w:rPr>
-          <w:rFonts w:cstheme="minorHAnsi"/>
+          <w:b/>
+        </w:rPr>
+      </w:pPr>
+      <w:r>
+        <w:rPr>
+          <w:rFonts w:cstheme="minorHAnsi"/>
+          <w:b/>
         </w:rPr>
         <w:t>Tiffany Goldberger</w:t>
       </w:r>
@@ -2702,22 +2671,22 @@
           <w:lang w:eastAsia="de-CH"/>
         </w:rPr>
         <w:drawing>
-          <wp:anchor distT="0" distB="0" distL="114300" distR="114300" simplePos="0" relativeHeight="251662336" behindDoc="1" locked="0" layoutInCell="1" allowOverlap="1" wp14:anchorId="7DD56377" wp14:editId="7E55C3F6">
+          <wp:anchor distT="0" distB="0" distL="114300" distR="114300" simplePos="0" relativeHeight="251658240" behindDoc="1" locked="0" layoutInCell="1" allowOverlap="1" wp14:anchorId="7DD56377" wp14:editId="7E55C3F6">
             <wp:simplePos x="0" y="0"/>
             <wp:positionH relativeFrom="column">
-              <wp:posOffset>81280</wp:posOffset>
+              <wp:posOffset>-4445</wp:posOffset>
             </wp:positionH>
             <wp:positionV relativeFrom="paragraph">
-              <wp:posOffset>47625</wp:posOffset>
+              <wp:posOffset>57150</wp:posOffset>
             </wp:positionV>
-            <wp:extent cx="1604010" cy="1228725"/>
+            <wp:extent cx="1718310" cy="1228725"/>
             <wp:effectExtent l="0" t="0" r="0" b="9525"/>
             <wp:wrapTight wrapText="bothSides">
               <wp:wrapPolygon edited="0">
                 <wp:start x="0" y="0"/>
                 <wp:lineTo x="0" y="21433"/>
-                <wp:lineTo x="21292" y="21433"/>
-                <wp:lineTo x="21292" y="0"/>
+                <wp:lineTo x="21313" y="21433"/>
+                <wp:lineTo x="21313" y="0"/>
                 <wp:lineTo x="0" y="0"/>
               </wp:wrapPolygon>
             </wp:wrapTight>
@@ -2742,13 +2711,13 @@
                         </a:ext>
                       </a:extLst>
                     </a:blip>
-                    <a:srcRect l="26591"/>
+                    <a:srcRect l="21360"/>
                     <a:stretch/>
                   </pic:blipFill>
                   <pic:spPr bwMode="auto">
                     <a:xfrm>
                       <a:off x="0" y="0"/>
-                      <a:ext cx="1604010" cy="1228725"/>
+                      <a:ext cx="1718310" cy="1228725"/>
                     </a:xfrm>
                     <a:prstGeom prst="rect">
                       <a:avLst/>
@@ -2908,8 +2877,6 @@
         </w:rPr>
         <w:t>, Englisch</w:t>
       </w:r>
-      <w:bookmarkStart w:id="6" w:name="_GoBack"/>
-      <w:bookmarkEnd w:id="6"/>
     </w:p>
     <w:p>
       <w:pPr>
@@ -2981,7 +2948,7 @@
           <w:rFonts w:asciiTheme="minorHAnsi" w:hAnsiTheme="minorHAnsi" w:cstheme="minorHAnsi"/>
         </w:rPr>
       </w:pPr>
-      <w:bookmarkStart w:id="7" w:name="_Toc8247000"/>
+      <w:bookmarkStart w:id="7" w:name="_Toc8248004"/>
       <w:r>
         <w:rPr>
           <w:rFonts w:asciiTheme="minorHAnsi" w:hAnsiTheme="minorHAnsi" w:cstheme="minorHAnsi"/>
@@ -3024,6 +2991,51 @@
           <w:rFonts w:cstheme="minorHAnsi"/>
         </w:rPr>
       </w:pPr>
+      <w:r>
+        <w:rPr>
+          <w:rFonts w:cstheme="minorHAnsi"/>
+          <w:color w:val="7030A0"/>
+        </w:rPr>
+        <w:t xml:space="preserve">Tiffany </w:t>
+      </w:r>
+      <w:r>
+        <w:rPr>
+          <w:rFonts w:cstheme="minorHAnsi"/>
+        </w:rPr>
+        <w:t xml:space="preserve">möchte </w:t>
+      </w:r>
+      <w:r>
+        <w:rPr>
+          <w:rFonts w:cstheme="minorHAnsi"/>
+        </w:rPr>
+        <w:t xml:space="preserve">einen schnellen zugriff oder </w:t>
+      </w:r>
+      <w:r>
+        <w:rPr>
+          <w:rFonts w:cstheme="minorHAnsi"/>
+          <w:color w:val="C00000"/>
+        </w:rPr>
+        <w:t xml:space="preserve">eine Zusammenfassung der wichtigsten Informationen </w:t>
+      </w:r>
+      <w:r>
+        <w:rPr>
+          <w:rFonts w:cstheme="minorHAnsi"/>
+        </w:rPr>
+        <w:t xml:space="preserve">haben, da sie </w:t>
+      </w:r>
+      <w:r>
+        <w:rPr>
+          <w:rFonts w:cstheme="minorHAnsi"/>
+          <w:color w:val="76923C" w:themeColor="accent3" w:themeShade="BF"/>
+        </w:rPr>
+        <w:t>wenig Zeit für eine lange Recherche</w:t>
+      </w:r>
+      <w:r>
+        <w:rPr>
+          <w:rFonts w:cstheme="minorHAnsi"/>
+        </w:rPr>
+        <w:t xml:space="preserve"> hat.</w:t>
+      </w:r>
     </w:p>
     <w:p>
       <w:pPr>
@@ -3032,7 +3044,7 @@
           <w:rFonts w:asciiTheme="minorHAnsi" w:hAnsiTheme="minorHAnsi" w:cstheme="minorHAnsi"/>
         </w:rPr>
       </w:pPr>
-      <w:bookmarkStart w:id="8" w:name="_Toc8247001"/>
+      <w:bookmarkStart w:id="8" w:name="_Toc8248005"/>
       <w:r>
         <w:rPr>
           <w:rFonts w:asciiTheme="minorHAnsi" w:hAnsiTheme="minorHAnsi" w:cstheme="minorHAnsi"/>
@@ -3178,6 +3190,9 @@
           </w:pPr>
           <w:sdt>
             <w:sdtPr>
+              <w:rPr>
+                <w:color w:val="FFFFFF" w:themeColor="background1"/>
+              </w:rPr>
               <w:alias w:val="Titel"/>
               <w:id w:val="-1055473031"/>
               <w:dataBinding w:prefixMappings="xmlns:ns0='http://purl.org/dc/elements/1.1/' xmlns:ns1='http://schemas.openxmlformats.org/package/2006/metadata/core-properties' " w:xpath="/ns1:coreProperties[1]/ns0:title[1]" w:storeItemID="{6C3C8BC8-F283-45AE-878A-BAB7291924A1}"/>
@@ -3187,12 +3202,9 @@
             <w:sdtContent>
               <w:r>
                 <w:rPr>
-                  <w:caps/>
                   <w:color w:val="FFFFFF" w:themeColor="background1"/>
-                  <w:sz w:val="18"/>
-                  <w:szCs w:val="18"/>
                 </w:rPr>
-                <w:t>Regelung entwickeln</w:t>
+                <w:t>M152 Belgrad</w:t>
               </w:r>
             </w:sdtContent>
           </w:sdt>
@@ -4039,6 +4051,7 @@
     <w:lsdException w:name="HTML Sample" w:semiHidden="1" w:unhideWhenUsed="1"/>
     <w:lsdException w:name="HTML Typewriter" w:semiHidden="1" w:unhideWhenUsed="1"/>
     <w:lsdException w:name="HTML Variable" w:semiHidden="1" w:unhideWhenUsed="1"/>
+    <w:lsdException w:name="Normal Table" w:semiHidden="1" w:unhideWhenUsed="1"/>
     <w:lsdException w:name="annotation subject" w:semiHidden="1" w:unhideWhenUsed="1"/>
     <w:lsdException w:name="No List" w:semiHidden="1" w:unhideWhenUsed="1"/>
     <w:lsdException w:name="Outline List 1" w:semiHidden="1" w:unhideWhenUsed="1"/>
@@ -4082,8 +4095,10 @@
     <w:lsdException w:name="Table Elegant" w:semiHidden="1" w:unhideWhenUsed="1"/>
     <w:lsdException w:name="Table Professional" w:semiHidden="1" w:unhideWhenUsed="1"/>
     <w:lsdException w:name="Table Subtle 1" w:semiHidden="1" w:unhideWhenUsed="1"/>
+    <w:lsdException w:name="Table Subtle 2" w:semiHidden="1" w:unhideWhenUsed="1"/>
     <w:lsdException w:name="Table Web 1" w:semiHidden="1" w:unhideWhenUsed="1"/>
     <w:lsdException w:name="Table Web 2" w:semiHidden="1" w:unhideWhenUsed="1"/>
+    <w:lsdException w:name="Table Web 3" w:semiHidden="1" w:unhideWhenUsed="1"/>
     <w:lsdException w:name="Balloon Text" w:semiHidden="1" w:unhideWhenUsed="1"/>
     <w:lsdException w:name="Table Grid" w:uiPriority="59"/>
     <w:lsdException w:name="Table Theme" w:semiHidden="1" w:unhideWhenUsed="1"/>
@@ -5589,7 +5604,7 @@
 </file>
 
 <file path=customXml/itemProps2.xml><?xml version="1.0" encoding="utf-8"?>
-<ds:datastoreItem xmlns:ds="http://schemas.openxmlformats.org/officeDocument/2006/customXml" ds:itemID="{6B037BB8-D3C8-4A43-8E32-83F7A7725D75}">
+<ds:datastoreItem xmlns:ds="http://schemas.openxmlformats.org/officeDocument/2006/customXml" ds:itemID="{AD05588A-D53A-4802-92F9-BE6B2D1E26FF}">
   <ds:schemaRefs>
     <ds:schemaRef ds:uri="http://schemas.openxmlformats.org/officeDocument/2006/bibliography"/>
   </ds:schemaRefs>

</xml_diff>

<commit_message>
created User Storys in documentation
</commit_message>
<xml_diff>
--- a/documentation/Dokumentation_Belgrad_Website.docx
+++ b/documentation/Dokumentation_Belgrad_Website.docx
@@ -1,6 +1,6 @@
 
 <file path=word/document.xml><?xml version="1.0" encoding="utf-8"?>
-<w:document xmlns:wpc="http://schemas.microsoft.com/office/word/2010/wordprocessingCanvas" xmlns:cx="http://schemas.microsoft.com/office/drawing/2014/chartex" xmlns:cx1="http://schemas.microsoft.com/office/drawing/2015/9/8/chartex" xmlns:cx2="http://schemas.microsoft.com/office/drawing/2015/10/21/chartex" xmlns:cx3="http://schemas.microsoft.com/office/drawing/2016/5/9/chartex" xmlns:cx4="http://schemas.microsoft.com/office/drawing/2016/5/10/chartex" xmlns:cx5="http://schemas.microsoft.com/office/drawing/2016/5/11/chartex" xmlns:cx6="http://schemas.microsoft.com/office/drawing/2016/5/12/chartex" xmlns:cx7="http://schemas.microsoft.com/office/drawing/2016/5/13/chartex" xmlns:cx8="http://schemas.microsoft.com/office/drawing/2016/5/14/chartex" xmlns:mc="http://schemas.openxmlformats.org/markup-compatibility/2006" xmlns:aink="http://schemas.microsoft.com/office/drawing/2016/ink" xmlns:am3d="http://schemas.microsoft.com/office/drawing/2017/model3d" xmlns:o="urn:schemas-microsoft-com:office:office" xmlns:r="http://schemas.openxmlformats.org/officeDocument/2006/relationships" xmlns:m="http://schemas.openxmlformats.org/officeDocument/2006/math" xmlns:v="urn:schemas-microsoft-com:vml" xmlns:wp14="http://schemas.microsoft.com/office/word/2010/wordprocessingDrawing" xmlns:wp="http://schemas.openxmlformats.org/drawingml/2006/wordprocessingDrawing" xmlns:w10="urn:schemas-microsoft-com:office:word" xmlns:w="http://schemas.openxmlformats.org/wordprocessingml/2006/main" xmlns:w14="http://schemas.microsoft.com/office/word/2010/wordml" xmlns:w15="http://schemas.microsoft.com/office/word/2012/wordml" xmlns:w16cid="http://schemas.microsoft.com/office/word/2016/wordml/cid" xmlns:w16se="http://schemas.microsoft.com/office/word/2015/wordml/symex" xmlns:wpg="http://schemas.microsoft.com/office/word/2010/wordprocessingGroup" xmlns:wpi="http://schemas.microsoft.com/office/word/2010/wordprocessingInk" xmlns:wne="http://schemas.microsoft.com/office/word/2006/wordml" xmlns:wps="http://schemas.microsoft.com/office/word/2010/wordprocessingShape" mc:Ignorable="w14 w15 w16se w16cid wp14">
+<w:document xmlns:wpc="http://schemas.microsoft.com/office/word/2010/wordprocessingCanvas" xmlns:cx="http://schemas.microsoft.com/office/drawing/2014/chartex" xmlns:cx1="http://schemas.microsoft.com/office/drawing/2015/9/8/chartex" xmlns:mc="http://schemas.openxmlformats.org/markup-compatibility/2006" xmlns:o="urn:schemas-microsoft-com:office:office" xmlns:r="http://schemas.openxmlformats.org/officeDocument/2006/relationships" xmlns:m="http://schemas.openxmlformats.org/officeDocument/2006/math" xmlns:v="urn:schemas-microsoft-com:vml" xmlns:wp14="http://schemas.microsoft.com/office/word/2010/wordprocessingDrawing" xmlns:wp="http://schemas.openxmlformats.org/drawingml/2006/wordprocessingDrawing" xmlns:w10="urn:schemas-microsoft-com:office:word" xmlns:w="http://schemas.openxmlformats.org/wordprocessingml/2006/main" xmlns:w14="http://schemas.microsoft.com/office/word/2010/wordml" xmlns:w15="http://schemas.microsoft.com/office/word/2012/wordml" xmlns:w16se="http://schemas.microsoft.com/office/word/2015/wordml/symex" xmlns:wpg="http://schemas.microsoft.com/office/word/2010/wordprocessingGroup" xmlns:wpi="http://schemas.microsoft.com/office/word/2010/wordprocessingInk" xmlns:wne="http://schemas.microsoft.com/office/word/2006/wordml" xmlns:wps="http://schemas.microsoft.com/office/word/2010/wordprocessingShape" mc:Ignorable="w14 w15 w16se wp14">
   <w:body>
     <w:sdt>
       <w:sdtPr>
@@ -137,17 +137,8 @@
                                       <w:color w:val="FFFFFF"/>
                                       <w:lang w:val="en-US"/>
                                     </w:rPr>
-                                    <w:t xml:space="preserve">Fabian </w:t>
+                                    <w:t>Fabian Bannwart</w:t>
                                   </w:r>
-                                  <w:proofErr w:type="spellStart"/>
-                                  <w:r>
-                                    <w:rPr>
-                                      <w:color w:val="FFFFFF"/>
-                                      <w:lang w:val="en-US"/>
-                                    </w:rPr>
-                                    <w:t>Bannwart</w:t>
-                                  </w:r>
-                                  <w:proofErr w:type="spellEnd"/>
                                   <w:r>
                                     <w:rPr>
                                       <w:color w:val="FFFFFF"/>
@@ -180,7 +171,6 @@
                                     </w:rPr>
                                     <w:t xml:space="preserve">BBZW </w:t>
                                   </w:r>
-                                  <w:proofErr w:type="spellStart"/>
                                   <w:r>
                                     <w:rPr>
                                       <w:color w:val="FFFFFF"/>
@@ -195,7 +185,6 @@
                                     </w:rPr>
                                     <w:t>ursee</w:t>
                                   </w:r>
-                                  <w:proofErr w:type="spellEnd"/>
                                   <w:r>
                                     <w:rPr>
                                       <w:color w:val="FFFFFF"/>
@@ -318,17 +307,8 @@
                                 <w:color w:val="FFFFFF"/>
                                 <w:lang w:val="en-US"/>
                               </w:rPr>
-                              <w:t xml:space="preserve">Fabian </w:t>
+                              <w:t>Fabian Bannwart</w:t>
                             </w:r>
-                            <w:proofErr w:type="spellStart"/>
-                            <w:r>
-                              <w:rPr>
-                                <w:color w:val="FFFFFF"/>
-                                <w:lang w:val="en-US"/>
-                              </w:rPr>
-                              <w:t>Bannwart</w:t>
-                            </w:r>
-                            <w:proofErr w:type="spellEnd"/>
                             <w:r>
                               <w:rPr>
                                 <w:color w:val="FFFFFF"/>
@@ -361,7 +341,6 @@
                               </w:rPr>
                               <w:t xml:space="preserve">BBZW </w:t>
                             </w:r>
-                            <w:proofErr w:type="spellStart"/>
                             <w:r>
                               <w:rPr>
                                 <w:color w:val="FFFFFF"/>
@@ -376,7 +355,6 @@
                               </w:rPr>
                               <w:t>ursee</w:t>
                             </w:r>
-                            <w:proofErr w:type="spellEnd"/>
                             <w:r>
                               <w:rPr>
                                 <w:color w:val="FFFFFF"/>
@@ -1122,8 +1100,6 @@
         </w:rPr>
         <w:br w:type="page"/>
       </w:r>
-      <w:bookmarkStart w:id="1" w:name="_GoBack"/>
-      <w:bookmarkEnd w:id="1"/>
     </w:p>
     <w:p>
       <w:pPr>
@@ -1132,7 +1108,7 @@
           <w:rFonts w:asciiTheme="minorHAnsi" w:hAnsiTheme="minorHAnsi" w:cstheme="minorHAnsi"/>
         </w:rPr>
       </w:pPr>
-      <w:bookmarkStart w:id="2" w:name="_Toc8247999"/>
+      <w:bookmarkStart w:id="1" w:name="_Toc8247999"/>
       <w:r>
         <w:rPr>
           <w:rFonts w:asciiTheme="minorHAnsi" w:hAnsiTheme="minorHAnsi" w:cstheme="minorHAnsi"/>
@@ -1140,37 +1116,37 @@
         <w:lastRenderedPageBreak/>
         <w:t>Einleitung</w:t>
       </w:r>
+      <w:bookmarkEnd w:id="1"/>
+    </w:p>
+    <w:p>
+      <w:r>
+        <w:t>Die im Modul 152 gelernte Unterrichtsinhalte sollen in einer praktischen Arbeit vertieft umgesetzt werden. Dies umfasst eine Webseite, welche Multi</w:t>
+      </w:r>
+      <w:r>
+        <w:t>m</w:t>
+      </w:r>
+      <w:r>
+        <w:t xml:space="preserve">edia Inhalte wie Bilder und Videos enthalten soll und dabei die Copyright Rechte der Urheber beachtet werden sollen. Um einen gewissen Aufbau in den Webauftritt </w:t>
+      </w:r>
+      <w:r>
+        <w:t>zu kriegen werden wir unsere Webinhalte der Hauptstadt Serbiens, Belgrad, widmen. Diese Stadt haben wir während den Osterferien besucht und können deshalb aus direkter Hand von Erfahrungen berichten und auf eigenes Bildmaterial zugreifen.</w:t>
+      </w:r>
+    </w:p>
+    <w:p>
+      <w:pPr>
+        <w:pStyle w:val="berschrift1"/>
+        <w:rPr>
+          <w:rFonts w:asciiTheme="minorHAnsi" w:hAnsiTheme="minorHAnsi" w:cstheme="minorHAnsi"/>
+        </w:rPr>
+      </w:pPr>
+      <w:bookmarkStart w:id="2" w:name="_Toc8248000"/>
+      <w:r>
+        <w:rPr>
+          <w:rFonts w:asciiTheme="minorHAnsi" w:hAnsiTheme="minorHAnsi" w:cstheme="minorHAnsi"/>
+        </w:rPr>
+        <w:t>Terminplanung</w:t>
+      </w:r>
       <w:bookmarkEnd w:id="2"/>
-    </w:p>
-    <w:p>
-      <w:r>
-        <w:t>Die im Modul 152 gelernte Unterrichtsinhalte sollen in einer praktischen Arbeit vertieft umgesetzt werden. Dies umfasst eine Webseite, welche Multi</w:t>
-      </w:r>
-      <w:r>
-        <w:t>m</w:t>
-      </w:r>
-      <w:r>
-        <w:t xml:space="preserve">edia Inhalte wie Bilder und Videos enthalten soll und dabei die Copyright Rechte der Urheber beachtet werden sollen. Um einen gewissen Aufbau in den Webauftritt </w:t>
-      </w:r>
-      <w:r>
-        <w:t>zu kriegen werden wir unsere Webinhalte der Hauptstadt Serbiens, Belgrad, widmen. Diese Stadt haben wir während den Osterferien besucht und können deshalb aus direkter Hand von Erfahrungen berichten und auf eigenes Bildmaterial zugreifen.</w:t>
-      </w:r>
-    </w:p>
-    <w:p>
-      <w:pPr>
-        <w:pStyle w:val="berschrift1"/>
-        <w:rPr>
-          <w:rFonts w:asciiTheme="minorHAnsi" w:hAnsiTheme="minorHAnsi" w:cstheme="minorHAnsi"/>
-        </w:rPr>
-      </w:pPr>
-      <w:bookmarkStart w:id="3" w:name="_Toc8248000"/>
-      <w:r>
-        <w:rPr>
-          <w:rFonts w:asciiTheme="minorHAnsi" w:hAnsiTheme="minorHAnsi" w:cstheme="minorHAnsi"/>
-        </w:rPr>
-        <w:t>Terminplanung</w:t>
-      </w:r>
-      <w:bookmarkEnd w:id="3"/>
     </w:p>
     <w:p>
       <w:pPr>
@@ -1563,14 +1539,12 @@
                 <w:rFonts w:cstheme="minorHAnsi"/>
               </w:rPr>
             </w:pPr>
-            <w:proofErr w:type="spellStart"/>
             <w:r>
               <w:rPr>
                 <w:rFonts w:cstheme="minorHAnsi"/>
               </w:rPr>
               <w:t>Wireframe</w:t>
             </w:r>
-            <w:proofErr w:type="spellEnd"/>
           </w:p>
         </w:tc>
         <w:tc>
@@ -1597,25 +1571,7 @@
                 <w:color w:val="auto"/>
                 <w:lang w:eastAsia="de-CH"/>
               </w:rPr>
-              <w:t xml:space="preserve">Ein </w:t>
-            </w:r>
-            <w:proofErr w:type="spellStart"/>
-            <w:r>
-              <w:rPr>
-                <w:rFonts w:eastAsia="Times New Roman" w:cstheme="minorHAnsi"/>
-                <w:color w:val="auto"/>
-                <w:lang w:eastAsia="de-CH"/>
-              </w:rPr>
-              <w:t>Wireframe</w:t>
-            </w:r>
-            <w:proofErr w:type="spellEnd"/>
-            <w:r>
-              <w:rPr>
-                <w:rFonts w:eastAsia="Times New Roman" w:cstheme="minorHAnsi"/>
-                <w:color w:val="auto"/>
-                <w:lang w:eastAsia="de-CH"/>
-              </w:rPr>
-              <w:t xml:space="preserve"> ist eine schematische Darstellung des Endprodukts. Es wird empfohlen von Hand Skizzen der </w:t>
+              <w:t xml:space="preserve">Ein Wireframe ist eine schematische Darstellung des Endprodukts. Es wird empfohlen von Hand Skizzen der </w:t>
             </w:r>
           </w:p>
           <w:p>
@@ -1634,25 +1590,7 @@
                 <w:color w:val="auto"/>
                 <w:lang w:eastAsia="de-CH"/>
               </w:rPr>
-              <w:t xml:space="preserve">zu verwirklichenden Pages zu erstellen. Es geht gezielt darum, noch nicht zu konkret zu werden. Anhand des </w:t>
-            </w:r>
-            <w:proofErr w:type="spellStart"/>
-            <w:r>
-              <w:rPr>
-                <w:rFonts w:eastAsia="Times New Roman" w:cstheme="minorHAnsi"/>
-                <w:color w:val="auto"/>
-                <w:lang w:eastAsia="de-CH"/>
-              </w:rPr>
-              <w:t>Wireframes</w:t>
-            </w:r>
-            <w:proofErr w:type="spellEnd"/>
-            <w:r>
-              <w:rPr>
-                <w:rFonts w:eastAsia="Times New Roman" w:cstheme="minorHAnsi"/>
-                <w:color w:val="auto"/>
-                <w:lang w:eastAsia="de-CH"/>
-              </w:rPr>
-              <w:t xml:space="preserve"> soll der Grundaufbau einer Page gezeigt </w:t>
+              <w:t xml:space="preserve">zu verwirklichenden Pages zu erstellen. Es geht gezielt darum, noch nicht zu konkret zu werden. Anhand des Wireframes soll der Grundaufbau einer Page gezeigt </w:t>
             </w:r>
           </w:p>
           <w:p>
@@ -1908,25 +1846,7 @@
                 <w:color w:val="auto"/>
                 <w:lang w:eastAsia="de-CH"/>
               </w:rPr>
-              <w:t xml:space="preserve">-Wieso wurden </w:t>
-            </w:r>
-            <w:proofErr w:type="gramStart"/>
-            <w:r>
-              <w:rPr>
-                <w:rFonts w:eastAsia="Times New Roman" w:cstheme="minorHAnsi"/>
-                <w:color w:val="auto"/>
-                <w:lang w:eastAsia="de-CH"/>
-              </w:rPr>
-              <w:t>diese  Farben</w:t>
-            </w:r>
-            <w:proofErr w:type="gramEnd"/>
-            <w:r>
-              <w:rPr>
-                <w:rFonts w:eastAsia="Times New Roman" w:cstheme="minorHAnsi"/>
-                <w:color w:val="auto"/>
-                <w:lang w:eastAsia="de-CH"/>
-              </w:rPr>
-              <w:t>/Schriftarten etc. gewählt?</w:t>
+              <w:t>-Wieso wurden diese  Farben/Schriftarten etc. gewählt?</w:t>
             </w:r>
           </w:p>
           <w:p>
@@ -2008,7 +1928,7 @@
           <w:rFonts w:asciiTheme="minorHAnsi" w:hAnsiTheme="minorHAnsi" w:cstheme="minorHAnsi"/>
         </w:rPr>
       </w:pPr>
-      <w:bookmarkStart w:id="4" w:name="_Toc8248001"/>
+      <w:bookmarkStart w:id="3" w:name="_Toc8248001"/>
       <w:r>
         <w:rPr>
           <w:rFonts w:asciiTheme="minorHAnsi" w:hAnsiTheme="minorHAnsi" w:cstheme="minorHAnsi"/>
@@ -2016,6 +1936,59 @@
         <w:lastRenderedPageBreak/>
         <w:t>Persönliche Ziele</w:t>
       </w:r>
+      <w:bookmarkEnd w:id="3"/>
+    </w:p>
+    <w:p>
+      <w:pPr>
+        <w:rPr>
+          <w:rFonts w:cstheme="minorHAnsi"/>
+        </w:rPr>
+      </w:pPr>
+      <w:r>
+        <w:rPr>
+          <w:rFonts w:cstheme="minorHAnsi"/>
+        </w:rPr>
+        <w:t>Uns ist es sehr wichtig diese Arbeit zusammen im Team zu erledigen. Dazu gehört eine gemeinsame Planung und Absprache miteinander</w:t>
+      </w:r>
+      <w:r>
+        <w:rPr>
+          <w:rFonts w:cstheme="minorHAnsi"/>
+        </w:rPr>
+        <w:t>, sowie eine klare und faire Aufgabenaufteilung</w:t>
+      </w:r>
+      <w:r>
+        <w:rPr>
+          <w:rFonts w:cstheme="minorHAnsi"/>
+        </w:rPr>
+        <w:t>. Auch ist es uns wichtig eine saubere Dokumen</w:t>
+      </w:r>
+      <w:r>
+        <w:rPr>
+          <w:rFonts w:cstheme="minorHAnsi"/>
+        </w:rPr>
+        <w:t xml:space="preserve">tation zu erstellen. Wir wollen </w:t>
+      </w:r>
+      <w:r>
+        <w:rPr>
+          <w:rFonts w:cstheme="minorHAnsi"/>
+        </w:rPr>
+        <w:t>unser Wissen austauschen, um möglichst viel von dieser Arbeit zu profitieren.</w:t>
+      </w:r>
+    </w:p>
+    <w:p>
+      <w:pPr>
+        <w:pStyle w:val="berschrift1"/>
+        <w:rPr>
+          <w:rFonts w:asciiTheme="minorHAnsi" w:hAnsiTheme="minorHAnsi" w:cstheme="minorHAnsi"/>
+        </w:rPr>
+      </w:pPr>
+      <w:bookmarkStart w:id="4" w:name="_Toc8248002"/>
+      <w:r>
+        <w:rPr>
+          <w:rFonts w:asciiTheme="minorHAnsi" w:hAnsiTheme="minorHAnsi" w:cstheme="minorHAnsi"/>
+        </w:rPr>
+        <w:t>Um was geht es?</w:t>
+      </w:r>
       <w:bookmarkEnd w:id="4"/>
     </w:p>
     <w:p>
@@ -2028,31 +2001,82 @@
         <w:rPr>
           <w:rFonts w:cstheme="minorHAnsi"/>
         </w:rPr>
-        <w:t>Uns ist es sehr wichtig diese Arbeit zusammen im Team zu erledigen. Dazu gehört eine gemeinsame Planung und Absprache miteinander</w:t>
-      </w:r>
-      <w:r>
-        <w:rPr>
-          <w:rFonts w:cstheme="minorHAnsi"/>
-        </w:rPr>
-        <w:t>, sowie eine klare und faire Aufgabenaufteilung</w:t>
-      </w:r>
-      <w:r>
-        <w:rPr>
-          <w:rFonts w:cstheme="minorHAnsi"/>
-        </w:rPr>
-        <w:t>. Auch ist es uns wichtig eine saubere Dokumen</w:t>
-      </w:r>
-      <w:r>
-        <w:rPr>
-          <w:rFonts w:cstheme="minorHAnsi"/>
-        </w:rPr>
-        <w:t xml:space="preserve">tation zu erstellen. Wir wollen </w:t>
-      </w:r>
-      <w:r>
-        <w:rPr>
-          <w:rFonts w:cstheme="minorHAnsi"/>
-        </w:rPr>
-        <w:t>unser Wissen austauschen, um möglichst viel von dieser Arbeit zu profitieren.</w:t>
+        <w:t xml:space="preserve">In diesem Projekt erstellen wir eine Webseite über das Thema </w:t>
+      </w:r>
+      <w:r>
+        <w:rPr>
+          <w:rFonts w:cstheme="minorHAnsi"/>
+        </w:rPr>
+        <w:t>Belgrad</w:t>
+      </w:r>
+      <w:r>
+        <w:rPr>
+          <w:rFonts w:cstheme="minorHAnsi"/>
+        </w:rPr>
+        <w:t>, um die im Modul 152 gelernten Unterrichtsinhalte zu den Bildformaten, Videodatei und dessen Einbindung, Vektorgrafik und das Nutzungsrecht umzusetzen</w:t>
+      </w:r>
+      <w:r>
+        <w:rPr>
+          <w:rFonts w:cstheme="minorHAnsi"/>
+        </w:rPr>
+        <w:t xml:space="preserve">. Diese Stadt haben wir in unseren Ferien besucht </w:t>
+      </w:r>
+      <w:r>
+        <w:rPr>
+          <w:rFonts w:cstheme="minorHAnsi"/>
+        </w:rPr>
+        <w:t xml:space="preserve">und dort </w:t>
+      </w:r>
+      <w:r>
+        <w:rPr>
+          <w:rFonts w:cstheme="minorHAnsi"/>
+        </w:rPr>
+        <w:t xml:space="preserve">hinsichtlich unseres Projektes </w:t>
+      </w:r>
+      <w:r>
+        <w:rPr>
+          <w:rFonts w:cstheme="minorHAnsi"/>
+        </w:rPr>
+        <w:t xml:space="preserve">interessante Videos und Bilder geschossen. </w:t>
+      </w:r>
+      <w:r>
+        <w:rPr>
+          <w:rFonts w:cstheme="minorHAnsi"/>
+        </w:rPr>
+        <w:t xml:space="preserve">Konkret ist eine auf Angular basierende Webseite geplant, welche die geforderten Multimedia Inhalte von Bild und Video sowie ein skalierbares SVG Logo anzeigt. Angular bietet sich hierbei unterstützend für das Styling sowie das </w:t>
+      </w:r>
+      <w:r>
+        <w:rPr>
+          <w:rFonts w:cstheme="minorHAnsi"/>
+        </w:rPr>
+        <w:t xml:space="preserve">Responsive Design für die Anzeige auf diversen Geräten an. </w:t>
+      </w:r>
+    </w:p>
+    <w:p>
+      <w:pPr>
+        <w:rPr>
+          <w:rFonts w:cstheme="minorHAnsi"/>
+        </w:rPr>
+      </w:pPr>
+      <w:r>
+        <w:rPr>
+          <w:rFonts w:cstheme="minorHAnsi"/>
+        </w:rPr>
+        <w:t>Die Pixelgrafiken sowie das Video sollen für das Web optimiert werden und bei den von nicht von uns erstellten Inhalten muss der Urheber zuvor nachweislich nach dem Nutzungsrecht gefragt werden. Unser Logo werden wir als skalierbare Vektorgrafik SVG erstellen und das farbliche design wird sich nach den Material Design Grundsätzen an die Flagge von Serbien anlehnen.</w:t>
+      </w:r>
+    </w:p>
+    <w:p>
+      <w:pPr>
+        <w:spacing w:after="0" w:line="240" w:lineRule="auto"/>
+        <w:rPr>
+          <w:rFonts w:cstheme="minorHAnsi"/>
+        </w:rPr>
+      </w:pPr>
+      <w:r>
+        <w:rPr>
+          <w:rFonts w:cstheme="minorHAnsi"/>
+        </w:rPr>
+        <w:br w:type="page"/>
       </w:r>
     </w:p>
     <w:p>
@@ -2062,125 +2086,7 @@
           <w:rFonts w:asciiTheme="minorHAnsi" w:hAnsiTheme="minorHAnsi" w:cstheme="minorHAnsi"/>
         </w:rPr>
       </w:pPr>
-      <w:bookmarkStart w:id="5" w:name="_Toc8248002"/>
-      <w:r>
-        <w:rPr>
-          <w:rFonts w:asciiTheme="minorHAnsi" w:hAnsiTheme="minorHAnsi" w:cstheme="minorHAnsi"/>
-        </w:rPr>
-        <w:t>Um was geht es?</w:t>
-      </w:r>
-      <w:bookmarkEnd w:id="5"/>
-    </w:p>
-    <w:p>
-      <w:pPr>
-        <w:rPr>
-          <w:rFonts w:cstheme="minorHAnsi"/>
-        </w:rPr>
-      </w:pPr>
-      <w:r>
-        <w:rPr>
-          <w:rFonts w:cstheme="minorHAnsi"/>
-        </w:rPr>
-        <w:t xml:space="preserve">In diesem Projekt erstellen wir eine Webseite über das Thema </w:t>
-      </w:r>
-      <w:r>
-        <w:rPr>
-          <w:rFonts w:cstheme="minorHAnsi"/>
-        </w:rPr>
-        <w:t>Belgrad</w:t>
-      </w:r>
-      <w:r>
-        <w:rPr>
-          <w:rFonts w:cstheme="minorHAnsi"/>
-        </w:rPr>
-        <w:t>, um die im Modul 152 gelernten Unterrichtsinhalte zu den Bildformaten, Videodatei und dessen Einbindung, Vektorgrafik und das Nutzungsrecht umzusetzen</w:t>
-      </w:r>
-      <w:r>
-        <w:rPr>
-          <w:rFonts w:cstheme="minorHAnsi"/>
-        </w:rPr>
-        <w:t xml:space="preserve">. Diese Stadt haben wir in unseren Ferien besucht </w:t>
-      </w:r>
-      <w:r>
-        <w:rPr>
-          <w:rFonts w:cstheme="minorHAnsi"/>
-        </w:rPr>
-        <w:t xml:space="preserve">und dort </w:t>
-      </w:r>
-      <w:r>
-        <w:rPr>
-          <w:rFonts w:cstheme="minorHAnsi"/>
-        </w:rPr>
-        <w:t xml:space="preserve">hinsichtlich unseres Projektes </w:t>
-      </w:r>
-      <w:r>
-        <w:rPr>
-          <w:rFonts w:cstheme="minorHAnsi"/>
-        </w:rPr>
-        <w:t xml:space="preserve">interessante Videos und Bilder geschossen. </w:t>
-      </w:r>
-      <w:r>
-        <w:rPr>
-          <w:rFonts w:cstheme="minorHAnsi"/>
-        </w:rPr>
-        <w:t xml:space="preserve">Konkret ist eine auf </w:t>
-      </w:r>
-      <w:proofErr w:type="gramStart"/>
-      <w:r>
-        <w:rPr>
-          <w:rFonts w:cstheme="minorHAnsi"/>
-        </w:rPr>
-        <w:t>Angular</w:t>
-      </w:r>
-      <w:proofErr w:type="gramEnd"/>
-      <w:r>
-        <w:rPr>
-          <w:rFonts w:cstheme="minorHAnsi"/>
-        </w:rPr>
-        <w:t xml:space="preserve"> basierende Webseite geplant, welche die geforderten Multimedia Inhalte von Bild und Video sowie ein skalierbares SVG Logo anzeigt. Angular bietet sich hierbei unterstützend für das Styling sowie das </w:t>
-      </w:r>
-      <w:r>
-        <w:rPr>
-          <w:rFonts w:cstheme="minorHAnsi"/>
-        </w:rPr>
-        <w:t xml:space="preserve">Responsive Design für die Anzeige auf diversen Geräten an. </w:t>
-      </w:r>
-    </w:p>
-    <w:p>
-      <w:pPr>
-        <w:rPr>
-          <w:rFonts w:cstheme="minorHAnsi"/>
-        </w:rPr>
-      </w:pPr>
-      <w:r>
-        <w:rPr>
-          <w:rFonts w:cstheme="minorHAnsi"/>
-        </w:rPr>
-        <w:t>Die Pixelgrafiken sowie das Video sollen für das Web optimiert werden und bei den von nicht von uns erstellten Inhalten muss der Urheber zuvor nachweislich nach dem Nutzungsrecht gefragt werden. Unser Logo werden wir als skalierbare Vektorgrafik SVG erstellen und das farbliche design wird sich nach den Material Design Grundsätzen an die Flagge von Serbien anlehnen.</w:t>
-      </w:r>
-    </w:p>
-    <w:p>
-      <w:pPr>
-        <w:spacing w:after="0" w:line="240" w:lineRule="auto"/>
-        <w:rPr>
-          <w:rFonts w:cstheme="minorHAnsi"/>
-        </w:rPr>
-      </w:pPr>
-      <w:r>
-        <w:rPr>
-          <w:rFonts w:cstheme="minorHAnsi"/>
-        </w:rPr>
-        <w:br w:type="page"/>
-      </w:r>
-    </w:p>
-    <w:p>
-      <w:pPr>
-        <w:pStyle w:val="berschrift1"/>
-        <w:rPr>
-          <w:rFonts w:asciiTheme="minorHAnsi" w:hAnsiTheme="minorHAnsi" w:cstheme="minorHAnsi"/>
-        </w:rPr>
-      </w:pPr>
-      <w:bookmarkStart w:id="6" w:name="_Toc8248003"/>
+      <w:bookmarkStart w:id="5" w:name="_Toc8248003"/>
       <w:r>
         <w:rPr>
           <w:rFonts w:asciiTheme="minorHAnsi" w:hAnsiTheme="minorHAnsi" w:cstheme="minorHAnsi"/>
@@ -2194,7 +2100,7 @@
         </w:rPr>
         <w:t>otenzielle Nutzer</w:t>
       </w:r>
-      <w:bookmarkEnd w:id="6"/>
+      <w:bookmarkEnd w:id="5"/>
     </w:p>
     <w:p>
       <w:pPr>
@@ -2230,7 +2136,19 @@
         <w:rPr>
           <w:rFonts w:cstheme="minorHAnsi"/>
         </w:rPr>
-        <w:t xml:space="preserve">Grundsätzlich erwarten wir als unser Hauptpublikum jüngere Personen im Alter von ca. 18 bis 30 Jahre, welche sich für Belgrad als Reiseziel interessieren und sich deshalb Eindrücke von unserer Webseite holen möchten. </w:t>
+        <w:t>Grundsätzlich erwarten wir als unser Hauptpublikum jüngere Personen im Alter von ca. 18 bis 30 Jahre</w:t>
+      </w:r>
+      <w:r>
+        <w:rPr>
+          <w:rFonts w:cstheme="minorHAnsi"/>
+        </w:rPr>
+        <w:t>, wir müssen jedoch auch schauen dass es für andere Altersgruppen geeignet ist</w:t>
+      </w:r>
+      <w:r>
+        <w:rPr>
+          <w:rFonts w:cstheme="minorHAnsi"/>
+        </w:rPr>
+        <w:t xml:space="preserve">, welche sich für Belgrad als Reiseziel interessieren und sich deshalb Eindrücke von unserer Webseite holen möchten. </w:t>
       </w:r>
       <w:r>
         <w:rPr>
@@ -2349,173 +2267,142 @@
           </wp:anchor>
         </w:drawing>
       </w:r>
-      <w:proofErr w:type="spellStart"/>
       <w:r>
         <w:rPr>
           <w:rFonts w:cstheme="minorHAnsi"/>
           <w:b/>
         </w:rPr>
-        <w:t>Linyan</w:t>
-      </w:r>
-      <w:proofErr w:type="spellEnd"/>
-      <w:r>
-        <w:rPr>
-          <w:rFonts w:cstheme="minorHAnsi"/>
+        <w:t>Linyan Han</w:t>
+      </w:r>
+    </w:p>
+    <w:p>
+      <w:pPr>
+        <w:rPr>
+          <w:rFonts w:cstheme="minorHAnsi"/>
+        </w:rPr>
+      </w:pPr>
+      <w:r>
+        <w:rPr>
+          <w:rFonts w:cstheme="minorHAnsi"/>
+        </w:rPr>
+        <w:t>Name: Linyan Han</w:t>
+      </w:r>
+    </w:p>
+    <w:p>
+      <w:pPr>
+        <w:rPr>
+          <w:rFonts w:cstheme="minorHAnsi"/>
+        </w:rPr>
+      </w:pPr>
+      <w:r>
+        <w:rPr>
+          <w:rFonts w:cstheme="minorHAnsi"/>
+        </w:rPr>
+        <w:t>Alter: 28 Jahre</w:t>
+      </w:r>
+    </w:p>
+    <w:p>
+      <w:pPr>
+        <w:rPr>
+          <w:rFonts w:cstheme="minorHAnsi"/>
+        </w:rPr>
+      </w:pPr>
+      <w:r>
+        <w:rPr>
+          <w:rFonts w:cstheme="minorHAnsi"/>
+        </w:rPr>
+        <w:t>Beruf: Musikantin</w:t>
+      </w:r>
+    </w:p>
+    <w:p>
+      <w:pPr>
+        <w:rPr>
+          <w:rFonts w:cstheme="minorHAnsi"/>
+        </w:rPr>
+      </w:pPr>
+      <w:r>
+        <w:rPr>
+          <w:rFonts w:cstheme="minorHAnsi"/>
+        </w:rPr>
+        <w:t>Wohnort: China, Peking</w:t>
+      </w:r>
+    </w:p>
+    <w:p>
+      <w:pPr>
+        <w:rPr>
+          <w:rFonts w:cstheme="minorHAnsi"/>
+        </w:rPr>
+      </w:pPr>
+      <w:r>
+        <w:rPr>
+          <w:rFonts w:cstheme="minorHAnsi"/>
+        </w:rPr>
+        <w:t>Hobbys: Handball, Reisen</w:t>
+      </w:r>
+    </w:p>
+    <w:p>
+      <w:pPr>
+        <w:rPr>
+          <w:rFonts w:cstheme="minorHAnsi"/>
+        </w:rPr>
+      </w:pPr>
+      <w:r>
+        <w:rPr>
+          <w:rFonts w:cstheme="minorHAnsi"/>
+        </w:rPr>
+        <w:t>Sprache: Chinesisch, Englisch</w:t>
+      </w:r>
+      <w:r>
+        <w:rPr>
+          <w:rFonts w:cstheme="minorHAnsi"/>
+        </w:rPr>
+        <w:t>, Deutsch</w:t>
+      </w:r>
+    </w:p>
+    <w:p>
+      <w:pPr>
+        <w:rPr>
+          <w:rFonts w:cstheme="minorHAnsi"/>
+        </w:rPr>
+      </w:pPr>
+      <w:r>
+        <w:rPr>
+          <w:rFonts w:cstheme="minorHAnsi"/>
+        </w:rPr>
+        <w:t>Interessiert an Kultur und Geschichte. Isst gerne chinesisches Essen (Würmer, Insekten, etc</w:t>
+      </w:r>
+      <w:r>
+        <w:rPr>
+          <w:rFonts w:cstheme="minorHAnsi"/>
+        </w:rPr>
+        <w:t>.</w:t>
+      </w:r>
+      <w:r>
+        <w:rPr>
+          <w:rFonts w:cstheme="minorHAnsi"/>
+        </w:rPr>
+        <w:t>).</w:t>
+      </w:r>
+    </w:p>
+    <w:p>
+      <w:pPr>
+        <w:rPr>
+          <w:rFonts w:cstheme="minorHAnsi"/>
+        </w:rPr>
+      </w:pPr>
+    </w:p>
+    <w:p>
+      <w:pPr>
+        <w:rPr>
           <w:b/>
         </w:rPr>
-        <w:t xml:space="preserve"> Han</w:t>
-      </w:r>
-    </w:p>
-    <w:p>
-      <w:pPr>
-        <w:rPr>
-          <w:rFonts w:cstheme="minorHAnsi"/>
-        </w:rPr>
-      </w:pPr>
-      <w:r>
-        <w:rPr>
-          <w:rFonts w:cstheme="minorHAnsi"/>
-        </w:rPr>
-        <w:t xml:space="preserve">Name: </w:t>
-      </w:r>
-      <w:proofErr w:type="spellStart"/>
-      <w:r>
-        <w:rPr>
-          <w:rFonts w:cstheme="minorHAnsi"/>
-        </w:rPr>
-        <w:t>Linyan</w:t>
-      </w:r>
-      <w:proofErr w:type="spellEnd"/>
-      <w:r>
-        <w:rPr>
-          <w:rFonts w:cstheme="minorHAnsi"/>
-        </w:rPr>
-        <w:t xml:space="preserve"> Han</w:t>
-      </w:r>
-    </w:p>
-    <w:p>
-      <w:pPr>
-        <w:rPr>
-          <w:rFonts w:cstheme="minorHAnsi"/>
-        </w:rPr>
-      </w:pPr>
-      <w:r>
-        <w:rPr>
-          <w:rFonts w:cstheme="minorHAnsi"/>
-        </w:rPr>
-        <w:t>Alter: 28 Jahre</w:t>
-      </w:r>
-    </w:p>
-    <w:p>
-      <w:pPr>
-        <w:rPr>
-          <w:rFonts w:cstheme="minorHAnsi"/>
-        </w:rPr>
-      </w:pPr>
-      <w:r>
-        <w:rPr>
-          <w:rFonts w:cstheme="minorHAnsi"/>
-        </w:rPr>
-        <w:t>Beruf: Musikantin</w:t>
-      </w:r>
-    </w:p>
-    <w:p>
-      <w:pPr>
-        <w:rPr>
-          <w:rFonts w:cstheme="minorHAnsi"/>
-        </w:rPr>
-      </w:pPr>
-      <w:r>
-        <w:rPr>
-          <w:rFonts w:cstheme="minorHAnsi"/>
-        </w:rPr>
-        <w:t>Wohnort: China, Peking</w:t>
-      </w:r>
-    </w:p>
-    <w:p>
-      <w:pPr>
-        <w:rPr>
-          <w:rFonts w:cstheme="minorHAnsi"/>
-        </w:rPr>
-      </w:pPr>
-      <w:r>
-        <w:rPr>
-          <w:rFonts w:cstheme="minorHAnsi"/>
-        </w:rPr>
-        <w:t>Hobbys: Handball, Reisen</w:t>
-      </w:r>
-    </w:p>
-    <w:p>
-      <w:pPr>
-        <w:rPr>
-          <w:rFonts w:cstheme="minorHAnsi"/>
-        </w:rPr>
-      </w:pPr>
-      <w:r>
-        <w:rPr>
-          <w:rFonts w:cstheme="minorHAnsi"/>
-        </w:rPr>
-        <w:t>Sprache: Chinesisch, Englisch</w:t>
-      </w:r>
-      <w:r>
-        <w:rPr>
-          <w:rFonts w:cstheme="minorHAnsi"/>
-        </w:rPr>
-        <w:t>, Deutsch</w:t>
-      </w:r>
-    </w:p>
-    <w:p>
-      <w:pPr>
-        <w:rPr>
-          <w:rFonts w:cstheme="minorHAnsi"/>
-        </w:rPr>
-      </w:pPr>
-      <w:r>
-        <w:rPr>
-          <w:rFonts w:cstheme="minorHAnsi"/>
-        </w:rPr>
-        <w:t>Interessiert an Kultur und Geschichte. Isst gerne chinesisches Essen (Würmer, Insekten, etc</w:t>
-      </w:r>
-      <w:r>
-        <w:rPr>
-          <w:rFonts w:cstheme="minorHAnsi"/>
-        </w:rPr>
-        <w:t>.</w:t>
-      </w:r>
-      <w:r>
-        <w:rPr>
-          <w:rFonts w:cstheme="minorHAnsi"/>
-        </w:rPr>
-        <w:t>).</w:t>
-      </w:r>
-    </w:p>
-    <w:p>
-      <w:pPr>
-        <w:rPr>
-          <w:rFonts w:cstheme="minorHAnsi"/>
-        </w:rPr>
-      </w:pPr>
-    </w:p>
-    <w:p>
-      <w:pPr>
+      </w:pPr>
+      <w:r>
         <w:rPr>
           <w:b/>
         </w:rPr>
-      </w:pPr>
-      <w:r>
-        <w:rPr>
-          <w:b/>
-        </w:rPr>
-        <w:t xml:space="preserve">Hans </w:t>
-      </w:r>
-      <w:proofErr w:type="spellStart"/>
-      <w:r>
-        <w:rPr>
-          <w:b/>
-        </w:rPr>
-        <w:t>Arnet</w:t>
-      </w:r>
-      <w:proofErr w:type="spellEnd"/>
+        <w:t>Hans Arnet</w:t>
+      </w:r>
     </w:p>
     <w:p>
       <w:r>
@@ -2598,13 +2485,8 @@
         </w:drawing>
       </w:r>
       <w:r>
-        <w:t xml:space="preserve">Name: Hans </w:t>
-      </w:r>
-      <w:proofErr w:type="spellStart"/>
-      <w:r>
-        <w:t>Arnet</w:t>
-      </w:r>
-      <w:proofErr w:type="spellEnd"/>
+        <w:t>Name: Hans Arnet</w:t>
+      </w:r>
     </w:p>
     <w:p>
       <w:r>
@@ -2836,21 +2718,7 @@
         <w:rPr>
           <w:rFonts w:cstheme="minorHAnsi"/>
         </w:rPr>
-        <w:t xml:space="preserve">Reisen, </w:t>
-      </w:r>
-      <w:proofErr w:type="spellStart"/>
-      <w:r>
-        <w:rPr>
-          <w:rFonts w:cstheme="minorHAnsi"/>
-        </w:rPr>
-        <w:t>Vloggen</w:t>
-      </w:r>
-      <w:proofErr w:type="spellEnd"/>
-      <w:r>
-        <w:rPr>
-          <w:rFonts w:cstheme="minorHAnsi"/>
-        </w:rPr>
-        <w:t xml:space="preserve"> </w:t>
+        <w:t xml:space="preserve">Reisen, Vloggen </w:t>
       </w:r>
     </w:p>
     <w:p>
@@ -2899,14 +2767,7 @@
           <w:rFonts w:cstheme="minorHAnsi"/>
         </w:rPr>
         <w:br/>
-        <w:t xml:space="preserve">Reiste bereits viel und sucht immer nach </w:t>
-      </w:r>
-      <w:proofErr w:type="spellStart"/>
-      <w:r>
-        <w:rPr>
-          <w:rFonts w:cstheme="minorHAnsi"/>
-        </w:rPr>
-        <w:t>ausgefalle</w:t>
+        <w:t>Reiste bereits viel und sucht immer nach ausgefalle</w:t>
       </w:r>
       <w:r>
         <w:rPr>
@@ -2914,7 +2775,6 @@
         </w:rPr>
         <w:t>rnen</w:t>
       </w:r>
-      <w:proofErr w:type="spellEnd"/>
       <w:r>
         <w:rPr>
           <w:rFonts w:cstheme="minorHAnsi"/>
@@ -2948,7 +2808,7 @@
           <w:rFonts w:asciiTheme="minorHAnsi" w:hAnsiTheme="minorHAnsi" w:cstheme="minorHAnsi"/>
         </w:rPr>
       </w:pPr>
-      <w:bookmarkStart w:id="7" w:name="_Toc8248004"/>
+      <w:bookmarkStart w:id="6" w:name="_Toc8248004"/>
       <w:r>
         <w:rPr>
           <w:rFonts w:asciiTheme="minorHAnsi" w:hAnsiTheme="minorHAnsi" w:cstheme="minorHAnsi"/>
@@ -2956,86 +2816,307 @@
         <w:lastRenderedPageBreak/>
         <w:t>Nutzung der Webseite</w:t>
       </w:r>
+      <w:bookmarkEnd w:id="6"/>
+    </w:p>
+    <w:p>
+      <w:pPr>
+        <w:rPr>
+          <w:rFonts w:cstheme="minorHAnsi"/>
+        </w:rPr>
+      </w:pPr>
+      <w:r>
+        <w:rPr>
+          <w:rFonts w:cstheme="minorHAnsi"/>
+        </w:rPr>
+        <w:t>Hier sind die User Story unserer Webseite aufgelistet. Sie Orientieren sich anhand der Personas welche wir ein Kapitel vorher erstellt haben. Die Storys sind auf die Bedürfnisse dieser fiktiven Charakter angepasst.</w:t>
+      </w:r>
+    </w:p>
+    <w:p>
+      <w:pPr>
+        <w:rPr>
+          <w:rFonts w:cstheme="minorHAnsi"/>
+        </w:rPr>
+      </w:pPr>
+      <w:r>
+        <w:rPr>
+          <w:rFonts w:cstheme="minorHAnsi"/>
+          <w:color w:val="7030A0"/>
+        </w:rPr>
+        <w:t xml:space="preserve">Tiffany </w:t>
+      </w:r>
+      <w:r>
+        <w:rPr>
+          <w:rFonts w:cstheme="minorHAnsi"/>
+          <w:color w:val="7030A0"/>
+        </w:rPr>
+        <w:t xml:space="preserve">Goldberger </w:t>
+      </w:r>
+      <w:r>
+        <w:rPr>
+          <w:rFonts w:cstheme="minorHAnsi"/>
+        </w:rPr>
+        <w:t xml:space="preserve">möchte </w:t>
+      </w:r>
+      <w:r>
+        <w:rPr>
+          <w:rFonts w:cstheme="minorHAnsi"/>
+          <w:color w:val="C00000"/>
+        </w:rPr>
+        <w:t>einen schnellen Z</w:t>
+      </w:r>
+      <w:r>
+        <w:rPr>
+          <w:rFonts w:cstheme="minorHAnsi"/>
+          <w:color w:val="C00000"/>
+        </w:rPr>
+        <w:t>ugriff oder eine Zusammenfassung der wichtigsten Informationen haben</w:t>
+      </w:r>
+      <w:r>
+        <w:rPr>
+          <w:rFonts w:cstheme="minorHAnsi"/>
+        </w:rPr>
+        <w:t>, um</w:t>
+      </w:r>
+      <w:r>
+        <w:rPr>
+          <w:rFonts w:cstheme="minorHAnsi"/>
+        </w:rPr>
+        <w:t xml:space="preserve"> </w:t>
+      </w:r>
+      <w:r>
+        <w:rPr>
+          <w:rFonts w:cstheme="minorHAnsi"/>
+          <w:color w:val="76923C" w:themeColor="accent3" w:themeShade="BF"/>
+        </w:rPr>
+        <w:t>möglichst wenig Zeit für die Recherche zu verbrauchen</w:t>
+      </w:r>
+      <w:r>
+        <w:rPr>
+          <w:rFonts w:cstheme="minorHAnsi"/>
+        </w:rPr>
+        <w:t>.</w:t>
+      </w:r>
+    </w:p>
+    <w:p>
+      <w:pPr>
+        <w:rPr>
+          <w:rFonts w:cstheme="minorHAnsi"/>
+        </w:rPr>
+      </w:pPr>
+      <w:r>
+        <w:rPr>
+          <w:rFonts w:cstheme="minorHAnsi"/>
+          <w:color w:val="7030A0"/>
+        </w:rPr>
+        <w:t>Linyan Han</w:t>
+      </w:r>
+      <w:r>
+        <w:rPr>
+          <w:rFonts w:cstheme="minorHAnsi"/>
+          <w:color w:val="7030A0"/>
+        </w:rPr>
+        <w:t xml:space="preserve"> </w:t>
+      </w:r>
+      <w:r>
+        <w:rPr>
+          <w:rFonts w:cstheme="minorHAnsi"/>
+        </w:rPr>
+        <w:t xml:space="preserve">möchte </w:t>
+      </w:r>
+      <w:r>
+        <w:rPr>
+          <w:rFonts w:cstheme="minorHAnsi"/>
+          <w:color w:val="C00000"/>
+        </w:rPr>
+        <w:t>die Sehenswürdigkeiten schnell nach Kulturellem/Geschichtlichem durchsuchen können</w:t>
+      </w:r>
+      <w:r>
+        <w:rPr>
+          <w:rFonts w:cstheme="minorHAnsi"/>
+        </w:rPr>
+        <w:t xml:space="preserve">, um </w:t>
+      </w:r>
+      <w:r>
+        <w:rPr>
+          <w:rFonts w:cstheme="minorHAnsi"/>
+          <w:color w:val="76923C" w:themeColor="accent3" w:themeShade="BF"/>
+        </w:rPr>
+        <w:t>schnell für sie geeignete Angebote zu finden</w:t>
+      </w:r>
+      <w:r>
+        <w:rPr>
+          <w:rFonts w:cstheme="minorHAnsi"/>
+        </w:rPr>
+        <w:t>.</w:t>
+      </w:r>
+    </w:p>
+    <w:p>
+      <w:pPr>
+        <w:rPr>
+          <w:rFonts w:cstheme="minorHAnsi"/>
+        </w:rPr>
+      </w:pPr>
+      <w:r>
+        <w:rPr>
+          <w:rFonts w:cstheme="minorHAnsi"/>
+          <w:color w:val="7030A0"/>
+        </w:rPr>
+        <w:t>Hans Arnet</w:t>
+      </w:r>
+      <w:r>
+        <w:rPr>
+          <w:rFonts w:cstheme="minorHAnsi"/>
+          <w:color w:val="7030A0"/>
+        </w:rPr>
+        <w:t xml:space="preserve"> </w:t>
+      </w:r>
+      <w:r>
+        <w:rPr>
+          <w:rFonts w:cstheme="minorHAnsi"/>
+        </w:rPr>
+        <w:t xml:space="preserve">möchte </w:t>
+      </w:r>
+      <w:r>
+        <w:rPr>
+          <w:rFonts w:cstheme="minorHAnsi"/>
+          <w:color w:val="C00000"/>
+        </w:rPr>
+        <w:t>eine leicht verständliche Webseite haben</w:t>
+      </w:r>
+      <w:r>
+        <w:rPr>
+          <w:rFonts w:cstheme="minorHAnsi"/>
+        </w:rPr>
+        <w:t xml:space="preserve">, um </w:t>
+      </w:r>
+      <w:r>
+        <w:rPr>
+          <w:rFonts w:cstheme="minorHAnsi"/>
+          <w:color w:val="76923C" w:themeColor="accent3" w:themeShade="BF"/>
+        </w:rPr>
+        <w:t>nicht mit der Webseite überfordert zu sein</w:t>
+      </w:r>
+      <w:r>
+        <w:rPr>
+          <w:rFonts w:cstheme="minorHAnsi"/>
+        </w:rPr>
+        <w:t>.</w:t>
+      </w:r>
+    </w:p>
+    <w:p>
+      <w:pPr>
+        <w:rPr>
+          <w:rFonts w:cstheme="minorHAnsi"/>
+        </w:rPr>
+      </w:pPr>
+      <w:r>
+        <w:rPr>
+          <w:rFonts w:cstheme="minorHAnsi"/>
+          <w:color w:val="7030A0"/>
+        </w:rPr>
+        <w:t>Tiffany Goldberger</w:t>
+      </w:r>
+      <w:r>
+        <w:rPr>
+          <w:rFonts w:cstheme="minorHAnsi"/>
+          <w:color w:val="7030A0"/>
+        </w:rPr>
+        <w:t xml:space="preserve"> </w:t>
+      </w:r>
+      <w:r>
+        <w:rPr>
+          <w:rFonts w:cstheme="minorHAnsi"/>
+        </w:rPr>
+        <w:t xml:space="preserve">möchte </w:t>
+      </w:r>
+      <w:r>
+        <w:rPr>
+          <w:rFonts w:cstheme="minorHAnsi"/>
+          <w:color w:val="C00000"/>
+        </w:rPr>
+        <w:t>Berichte von anderen Reisenden sehen können</w:t>
+      </w:r>
+      <w:r>
+        <w:rPr>
+          <w:rFonts w:cstheme="minorHAnsi"/>
+        </w:rPr>
+        <w:t xml:space="preserve">, um </w:t>
+      </w:r>
+      <w:r>
+        <w:rPr>
+          <w:rFonts w:cstheme="minorHAnsi"/>
+          <w:color w:val="76923C" w:themeColor="accent3" w:themeShade="BF"/>
+        </w:rPr>
+        <w:t>schon vorher zu wissen was sie erwartet und sich so besser drauf vorbereiten kann</w:t>
+      </w:r>
+      <w:r>
+        <w:rPr>
+          <w:rFonts w:cstheme="minorHAnsi"/>
+        </w:rPr>
+        <w:t>.</w:t>
+      </w:r>
+    </w:p>
+    <w:p>
+      <w:pPr>
+        <w:rPr>
+          <w:rFonts w:cstheme="minorHAnsi"/>
+        </w:rPr>
+      </w:pPr>
+      <w:r>
+        <w:rPr>
+          <w:rFonts w:cstheme="minorHAnsi"/>
+          <w:color w:val="7030A0"/>
+        </w:rPr>
+        <w:t>Linyan Han</w:t>
+      </w:r>
+      <w:r>
+        <w:rPr>
+          <w:rFonts w:cstheme="minorHAnsi"/>
+          <w:color w:val="7030A0"/>
+        </w:rPr>
+        <w:t xml:space="preserve"> </w:t>
+      </w:r>
+      <w:r>
+        <w:rPr>
+          <w:rFonts w:cstheme="minorHAnsi"/>
+        </w:rPr>
+        <w:t xml:space="preserve">möchte </w:t>
+      </w:r>
+      <w:r>
+        <w:rPr>
+          <w:rFonts w:cstheme="minorHAnsi"/>
+          <w:color w:val="C00000"/>
+        </w:rPr>
+        <w:t>verschiedene Ausgangsangebote sehen können</w:t>
+      </w:r>
+      <w:r>
+        <w:rPr>
+          <w:rFonts w:cstheme="minorHAnsi"/>
+        </w:rPr>
+        <w:t xml:space="preserve">, um </w:t>
+      </w:r>
+      <w:r>
+        <w:rPr>
+          <w:rFonts w:cstheme="minorHAnsi"/>
+          <w:color w:val="76923C" w:themeColor="accent3" w:themeShade="BF"/>
+        </w:rPr>
+        <w:t>zu wissen wo sie am Abend jeweils noch den Tag ausklingen lassen kann</w:t>
+      </w:r>
+      <w:bookmarkStart w:id="7" w:name="_GoBack"/>
       <w:bookmarkEnd w:id="7"/>
-    </w:p>
-    <w:p>
-      <w:pPr>
-        <w:rPr>
-          <w:rFonts w:cstheme="minorHAnsi"/>
-        </w:rPr>
-      </w:pPr>
-      <w:r>
-        <w:rPr>
-          <w:rFonts w:cstheme="minorHAnsi"/>
-        </w:rPr>
-        <w:t xml:space="preserve">Hier sind die User Story unserer Webseite aufgelistet. Sie Orientieren sich anhand der Personas welche wir ein Kapitel vorher erstellt haben. Die Storys sind auf die Bedürfnisse </w:t>
-      </w:r>
-      <w:proofErr w:type="gramStart"/>
-      <w:r>
-        <w:rPr>
-          <w:rFonts w:cstheme="minorHAnsi"/>
-        </w:rPr>
-        <w:t>dieser fiktiven Charakter</w:t>
-      </w:r>
-      <w:proofErr w:type="gramEnd"/>
-      <w:r>
-        <w:rPr>
-          <w:rFonts w:cstheme="minorHAnsi"/>
-        </w:rPr>
-        <w:t xml:space="preserve"> angepasst.</w:t>
-      </w:r>
-    </w:p>
-    <w:p>
-      <w:pPr>
-        <w:rPr>
-          <w:rFonts w:cstheme="minorHAnsi"/>
-        </w:rPr>
-      </w:pPr>
-      <w:r>
-        <w:rPr>
-          <w:rFonts w:cstheme="minorHAnsi"/>
-          <w:color w:val="7030A0"/>
-        </w:rPr>
-        <w:t xml:space="preserve">Tiffany </w:t>
-      </w:r>
-      <w:r>
-        <w:rPr>
-          <w:rFonts w:cstheme="minorHAnsi"/>
-        </w:rPr>
-        <w:t xml:space="preserve">möchte </w:t>
-      </w:r>
-      <w:r>
-        <w:rPr>
-          <w:rFonts w:cstheme="minorHAnsi"/>
-        </w:rPr>
-        <w:t xml:space="preserve">einen schnellen zugriff oder </w:t>
-      </w:r>
-      <w:r>
-        <w:rPr>
-          <w:rFonts w:cstheme="minorHAnsi"/>
-          <w:color w:val="C00000"/>
-        </w:rPr>
-        <w:t xml:space="preserve">eine Zusammenfassung der wichtigsten Informationen </w:t>
-      </w:r>
-      <w:r>
-        <w:rPr>
-          <w:rFonts w:cstheme="minorHAnsi"/>
-        </w:rPr>
-        <w:t xml:space="preserve">haben, da sie </w:t>
-      </w:r>
-      <w:r>
-        <w:rPr>
-          <w:rFonts w:cstheme="minorHAnsi"/>
-          <w:color w:val="76923C" w:themeColor="accent3" w:themeShade="BF"/>
-        </w:rPr>
-        <w:t>wenig Zeit für eine lange Recherche</w:t>
-      </w:r>
-      <w:r>
-        <w:rPr>
-          <w:rFonts w:cstheme="minorHAnsi"/>
-        </w:rPr>
-        <w:t xml:space="preserve"> hat.</w:t>
-      </w:r>
+      <w:r>
+        <w:rPr>
+          <w:rFonts w:cstheme="minorHAnsi"/>
+        </w:rPr>
+        <w:t>.</w:t>
+      </w:r>
+    </w:p>
+    <w:p>
+      <w:pPr>
+        <w:rPr>
+          <w:rFonts w:cstheme="minorHAnsi"/>
+        </w:rPr>
+      </w:pPr>
     </w:p>
     <w:p>
       <w:pPr>
@@ -3129,7 +3210,7 @@
 </file>
 
 <file path=word/endnotes.xml><?xml version="1.0" encoding="utf-8"?>
-<w:endnotes xmlns:wpc="http://schemas.microsoft.com/office/word/2010/wordprocessingCanvas" xmlns:cx="http://schemas.microsoft.com/office/drawing/2014/chartex" xmlns:cx1="http://schemas.microsoft.com/office/drawing/2015/9/8/chartex" xmlns:cx2="http://schemas.microsoft.com/office/drawing/2015/10/21/chartex" xmlns:cx3="http://schemas.microsoft.com/office/drawing/2016/5/9/chartex" xmlns:cx4="http://schemas.microsoft.com/office/drawing/2016/5/10/chartex" xmlns:cx5="http://schemas.microsoft.com/office/drawing/2016/5/11/chartex" xmlns:cx6="http://schemas.microsoft.com/office/drawing/2016/5/12/chartex" xmlns:cx7="http://schemas.microsoft.com/office/drawing/2016/5/13/chartex" xmlns:cx8="http://schemas.microsoft.com/office/drawing/2016/5/14/chartex" xmlns:mc="http://schemas.openxmlformats.org/markup-compatibility/2006" xmlns:aink="http://schemas.microsoft.com/office/drawing/2016/ink" xmlns:am3d="http://schemas.microsoft.com/office/drawing/2017/model3d" xmlns:o="urn:schemas-microsoft-com:office:office" xmlns:r="http://schemas.openxmlformats.org/officeDocument/2006/relationships" xmlns:m="http://schemas.openxmlformats.org/officeDocument/2006/math" xmlns:v="urn:schemas-microsoft-com:vml" xmlns:wp14="http://schemas.microsoft.com/office/word/2010/wordprocessingDrawing" xmlns:wp="http://schemas.openxmlformats.org/drawingml/2006/wordprocessingDrawing" xmlns:w10="urn:schemas-microsoft-com:office:word" xmlns:w="http://schemas.openxmlformats.org/wordprocessingml/2006/main" xmlns:w14="http://schemas.microsoft.com/office/word/2010/wordml" xmlns:w15="http://schemas.microsoft.com/office/word/2012/wordml" xmlns:w16cid="http://schemas.microsoft.com/office/word/2016/wordml/cid" xmlns:w16se="http://schemas.microsoft.com/office/word/2015/wordml/symex" xmlns:wpg="http://schemas.microsoft.com/office/word/2010/wordprocessingGroup" xmlns:wpi="http://schemas.microsoft.com/office/word/2010/wordprocessingInk" xmlns:wne="http://schemas.microsoft.com/office/word/2006/wordml" xmlns:wps="http://schemas.microsoft.com/office/word/2010/wordprocessingShape" mc:Ignorable="w14 w15 w16se w16cid wp14">
+<w:endnotes xmlns:wpc="http://schemas.microsoft.com/office/word/2010/wordprocessingCanvas" xmlns:cx="http://schemas.microsoft.com/office/drawing/2014/chartex" xmlns:cx1="http://schemas.microsoft.com/office/drawing/2015/9/8/chartex" xmlns:mc="http://schemas.openxmlformats.org/markup-compatibility/2006" xmlns:o="urn:schemas-microsoft-com:office:office" xmlns:r="http://schemas.openxmlformats.org/officeDocument/2006/relationships" xmlns:m="http://schemas.openxmlformats.org/officeDocument/2006/math" xmlns:v="urn:schemas-microsoft-com:vml" xmlns:wp14="http://schemas.microsoft.com/office/word/2010/wordprocessingDrawing" xmlns:wp="http://schemas.openxmlformats.org/drawingml/2006/wordprocessingDrawing" xmlns:w10="urn:schemas-microsoft-com:office:word" xmlns:w="http://schemas.openxmlformats.org/wordprocessingml/2006/main" xmlns:w14="http://schemas.microsoft.com/office/word/2010/wordml" xmlns:w15="http://schemas.microsoft.com/office/word/2012/wordml" xmlns:w16se="http://schemas.microsoft.com/office/word/2015/wordml/symex" xmlns:wpg="http://schemas.microsoft.com/office/word/2010/wordprocessingGroup" xmlns:wpi="http://schemas.microsoft.com/office/word/2010/wordprocessingInk" xmlns:wne="http://schemas.microsoft.com/office/word/2006/wordml" xmlns:wps="http://schemas.microsoft.com/office/word/2010/wordprocessingShape" mc:Ignorable="w14 w15 w16se wp14">
   <w:endnote w:type="separator" w:id="-1">
     <w:p>
       <w:pPr>
@@ -3154,7 +3235,7 @@
 </file>
 
 <file path=word/footer1.xml><?xml version="1.0" encoding="utf-8"?>
-<w:ftr xmlns:wpc="http://schemas.microsoft.com/office/word/2010/wordprocessingCanvas" xmlns:cx="http://schemas.microsoft.com/office/drawing/2014/chartex" xmlns:cx1="http://schemas.microsoft.com/office/drawing/2015/9/8/chartex" xmlns:cx2="http://schemas.microsoft.com/office/drawing/2015/10/21/chartex" xmlns:cx3="http://schemas.microsoft.com/office/drawing/2016/5/9/chartex" xmlns:cx4="http://schemas.microsoft.com/office/drawing/2016/5/10/chartex" xmlns:cx5="http://schemas.microsoft.com/office/drawing/2016/5/11/chartex" xmlns:cx6="http://schemas.microsoft.com/office/drawing/2016/5/12/chartex" xmlns:cx7="http://schemas.microsoft.com/office/drawing/2016/5/13/chartex" xmlns:cx8="http://schemas.microsoft.com/office/drawing/2016/5/14/chartex" xmlns:mc="http://schemas.openxmlformats.org/markup-compatibility/2006" xmlns:aink="http://schemas.microsoft.com/office/drawing/2016/ink" xmlns:am3d="http://schemas.microsoft.com/office/drawing/2017/model3d" xmlns:o="urn:schemas-microsoft-com:office:office" xmlns:r="http://schemas.openxmlformats.org/officeDocument/2006/relationships" xmlns:m="http://schemas.openxmlformats.org/officeDocument/2006/math" xmlns:v="urn:schemas-microsoft-com:vml" xmlns:wp14="http://schemas.microsoft.com/office/word/2010/wordprocessingDrawing" xmlns:wp="http://schemas.openxmlformats.org/drawingml/2006/wordprocessingDrawing" xmlns:w10="urn:schemas-microsoft-com:office:word" xmlns:w="http://schemas.openxmlformats.org/wordprocessingml/2006/main" xmlns:w14="http://schemas.microsoft.com/office/word/2010/wordml" xmlns:w15="http://schemas.microsoft.com/office/word/2012/wordml" xmlns:w16cid="http://schemas.microsoft.com/office/word/2016/wordml/cid" xmlns:w16se="http://schemas.microsoft.com/office/word/2015/wordml/symex" xmlns:wpg="http://schemas.microsoft.com/office/word/2010/wordprocessingGroup" xmlns:wpi="http://schemas.microsoft.com/office/word/2010/wordprocessingInk" xmlns:wne="http://schemas.microsoft.com/office/word/2006/wordml" xmlns:wps="http://schemas.microsoft.com/office/word/2010/wordprocessingShape" mc:Ignorable="w14 w15 w16se w16cid wp14">
+<w:ftr xmlns:wpc="http://schemas.microsoft.com/office/word/2010/wordprocessingCanvas" xmlns:cx="http://schemas.microsoft.com/office/drawing/2014/chartex" xmlns:cx1="http://schemas.microsoft.com/office/drawing/2015/9/8/chartex" xmlns:mc="http://schemas.openxmlformats.org/markup-compatibility/2006" xmlns:o="urn:schemas-microsoft-com:office:office" xmlns:r="http://schemas.openxmlformats.org/officeDocument/2006/relationships" xmlns:m="http://schemas.openxmlformats.org/officeDocument/2006/math" xmlns:v="urn:schemas-microsoft-com:vml" xmlns:wp14="http://schemas.microsoft.com/office/word/2010/wordprocessingDrawing" xmlns:wp="http://schemas.openxmlformats.org/drawingml/2006/wordprocessingDrawing" xmlns:w10="urn:schemas-microsoft-com:office:word" xmlns:w="http://schemas.openxmlformats.org/wordprocessingml/2006/main" xmlns:w14="http://schemas.microsoft.com/office/word/2010/wordml" xmlns:w15="http://schemas.microsoft.com/office/word/2012/wordml" xmlns:w16se="http://schemas.microsoft.com/office/word/2015/wordml/symex" xmlns:wpg="http://schemas.microsoft.com/office/word/2010/wordprocessingGroup" xmlns:wpi="http://schemas.microsoft.com/office/word/2010/wordprocessingInk" xmlns:wne="http://schemas.microsoft.com/office/word/2006/wordml" xmlns:wps="http://schemas.microsoft.com/office/word/2010/wordprocessingShape" mc:Ignorable="w14 w15 w16se wp14">
   <w:tbl>
     <w:tblPr>
       <w:tblW w:w="5000" w:type="pct"/>
@@ -3255,7 +3336,7 @@
               <w:noProof/>
               <w:color w:val="FFFFFF" w:themeColor="background1"/>
             </w:rPr>
-            <w:t>3</w:t>
+            <w:t>5</w:t>
           </w:r>
           <w:r>
             <w:rPr>
@@ -3325,7 +3406,7 @@
 </file>
 
 <file path=word/footnotes.xml><?xml version="1.0" encoding="utf-8"?>
-<w:footnotes xmlns:wpc="http://schemas.microsoft.com/office/word/2010/wordprocessingCanvas" xmlns:cx="http://schemas.microsoft.com/office/drawing/2014/chartex" xmlns:cx1="http://schemas.microsoft.com/office/drawing/2015/9/8/chartex" xmlns:cx2="http://schemas.microsoft.com/office/drawing/2015/10/21/chartex" xmlns:cx3="http://schemas.microsoft.com/office/drawing/2016/5/9/chartex" xmlns:cx4="http://schemas.microsoft.com/office/drawing/2016/5/10/chartex" xmlns:cx5="http://schemas.microsoft.com/office/drawing/2016/5/11/chartex" xmlns:cx6="http://schemas.microsoft.com/office/drawing/2016/5/12/chartex" xmlns:cx7="http://schemas.microsoft.com/office/drawing/2016/5/13/chartex" xmlns:cx8="http://schemas.microsoft.com/office/drawing/2016/5/14/chartex" xmlns:mc="http://schemas.openxmlformats.org/markup-compatibility/2006" xmlns:aink="http://schemas.microsoft.com/office/drawing/2016/ink" xmlns:am3d="http://schemas.microsoft.com/office/drawing/2017/model3d" xmlns:o="urn:schemas-microsoft-com:office:office" xmlns:r="http://schemas.openxmlformats.org/officeDocument/2006/relationships" xmlns:m="http://schemas.openxmlformats.org/officeDocument/2006/math" xmlns:v="urn:schemas-microsoft-com:vml" xmlns:wp14="http://schemas.microsoft.com/office/word/2010/wordprocessingDrawing" xmlns:wp="http://schemas.openxmlformats.org/drawingml/2006/wordprocessingDrawing" xmlns:w10="urn:schemas-microsoft-com:office:word" xmlns:w="http://schemas.openxmlformats.org/wordprocessingml/2006/main" xmlns:w14="http://schemas.microsoft.com/office/word/2010/wordml" xmlns:w15="http://schemas.microsoft.com/office/word/2012/wordml" xmlns:w16cid="http://schemas.microsoft.com/office/word/2016/wordml/cid" xmlns:w16se="http://schemas.microsoft.com/office/word/2015/wordml/symex" xmlns:wpg="http://schemas.microsoft.com/office/word/2010/wordprocessingGroup" xmlns:wpi="http://schemas.microsoft.com/office/word/2010/wordprocessingInk" xmlns:wne="http://schemas.microsoft.com/office/word/2006/wordml" xmlns:wps="http://schemas.microsoft.com/office/word/2010/wordprocessingShape" mc:Ignorable="w14 w15 w16se w16cid wp14">
+<w:footnotes xmlns:wpc="http://schemas.microsoft.com/office/word/2010/wordprocessingCanvas" xmlns:cx="http://schemas.microsoft.com/office/drawing/2014/chartex" xmlns:cx1="http://schemas.microsoft.com/office/drawing/2015/9/8/chartex" xmlns:mc="http://schemas.openxmlformats.org/markup-compatibility/2006" xmlns:o="urn:schemas-microsoft-com:office:office" xmlns:r="http://schemas.openxmlformats.org/officeDocument/2006/relationships" xmlns:m="http://schemas.openxmlformats.org/officeDocument/2006/math" xmlns:v="urn:schemas-microsoft-com:vml" xmlns:wp14="http://schemas.microsoft.com/office/word/2010/wordprocessingDrawing" xmlns:wp="http://schemas.openxmlformats.org/drawingml/2006/wordprocessingDrawing" xmlns:w10="urn:schemas-microsoft-com:office:word" xmlns:w="http://schemas.openxmlformats.org/wordprocessingml/2006/main" xmlns:w14="http://schemas.microsoft.com/office/word/2010/wordml" xmlns:w15="http://schemas.microsoft.com/office/word/2012/wordml" xmlns:w16se="http://schemas.microsoft.com/office/word/2015/wordml/symex" xmlns:wpg="http://schemas.microsoft.com/office/word/2010/wordprocessingGroup" xmlns:wpi="http://schemas.microsoft.com/office/word/2010/wordprocessingInk" xmlns:wne="http://schemas.microsoft.com/office/word/2006/wordml" xmlns:wps="http://schemas.microsoft.com/office/word/2010/wordprocessingShape" mc:Ignorable="w14 w15 w16se wp14">
   <w:footnote w:type="separator" w:id="-1">
     <w:p>
       <w:pPr>
@@ -3350,7 +3431,7 @@
 </file>
 
 <file path=word/numbering.xml><?xml version="1.0" encoding="utf-8"?>
-<w:numbering xmlns:wpc="http://schemas.microsoft.com/office/word/2010/wordprocessingCanvas" xmlns:cx="http://schemas.microsoft.com/office/drawing/2014/chartex" xmlns:cx1="http://schemas.microsoft.com/office/drawing/2015/9/8/chartex" xmlns:cx2="http://schemas.microsoft.com/office/drawing/2015/10/21/chartex" xmlns:cx3="http://schemas.microsoft.com/office/drawing/2016/5/9/chartex" xmlns:cx4="http://schemas.microsoft.com/office/drawing/2016/5/10/chartex" xmlns:cx5="http://schemas.microsoft.com/office/drawing/2016/5/11/chartex" xmlns:cx6="http://schemas.microsoft.com/office/drawing/2016/5/12/chartex" xmlns:cx7="http://schemas.microsoft.com/office/drawing/2016/5/13/chartex" xmlns:cx8="http://schemas.microsoft.com/office/drawing/2016/5/14/chartex" xmlns:mc="http://schemas.openxmlformats.org/markup-compatibility/2006" xmlns:aink="http://schemas.microsoft.com/office/drawing/2016/ink" xmlns:am3d="http://schemas.microsoft.com/office/drawing/2017/model3d" xmlns:o="urn:schemas-microsoft-com:office:office" xmlns:r="http://schemas.openxmlformats.org/officeDocument/2006/relationships" xmlns:m="http://schemas.openxmlformats.org/officeDocument/2006/math" xmlns:v="urn:schemas-microsoft-com:vml" xmlns:wp14="http://schemas.microsoft.com/office/word/2010/wordprocessingDrawing" xmlns:wp="http://schemas.openxmlformats.org/drawingml/2006/wordprocessingDrawing" xmlns:w10="urn:schemas-microsoft-com:office:word" xmlns:w="http://schemas.openxmlformats.org/wordprocessingml/2006/main" xmlns:w14="http://schemas.microsoft.com/office/word/2010/wordml" xmlns:w15="http://schemas.microsoft.com/office/word/2012/wordml" xmlns:w16cid="http://schemas.microsoft.com/office/word/2016/wordml/cid" xmlns:w16se="http://schemas.microsoft.com/office/word/2015/wordml/symex" xmlns:wpg="http://schemas.microsoft.com/office/word/2010/wordprocessingGroup" xmlns:wpi="http://schemas.microsoft.com/office/word/2010/wordprocessingInk" xmlns:wne="http://schemas.microsoft.com/office/word/2006/wordml" xmlns:wps="http://schemas.microsoft.com/office/word/2010/wordprocessingShape" mc:Ignorable="w14 w15 w16se w16cid wp14">
+<w:numbering xmlns:wpc="http://schemas.microsoft.com/office/word/2010/wordprocessingCanvas" xmlns:cx="http://schemas.microsoft.com/office/drawing/2014/chartex" xmlns:cx1="http://schemas.microsoft.com/office/drawing/2015/9/8/chartex" xmlns:mc="http://schemas.openxmlformats.org/markup-compatibility/2006" xmlns:o="urn:schemas-microsoft-com:office:office" xmlns:r="http://schemas.openxmlformats.org/officeDocument/2006/relationships" xmlns:m="http://schemas.openxmlformats.org/officeDocument/2006/math" xmlns:v="urn:schemas-microsoft-com:vml" xmlns:wp14="http://schemas.microsoft.com/office/word/2010/wordprocessingDrawing" xmlns:wp="http://schemas.openxmlformats.org/drawingml/2006/wordprocessingDrawing" xmlns:w10="urn:schemas-microsoft-com:office:word" xmlns:w="http://schemas.openxmlformats.org/wordprocessingml/2006/main" xmlns:w14="http://schemas.microsoft.com/office/word/2010/wordml" xmlns:w15="http://schemas.microsoft.com/office/word/2012/wordml" xmlns:w16se="http://schemas.microsoft.com/office/word/2015/wordml/symex" xmlns:wpg="http://schemas.microsoft.com/office/word/2010/wordprocessingGroup" xmlns:wpi="http://schemas.microsoft.com/office/word/2010/wordprocessingInk" xmlns:wne="http://schemas.microsoft.com/office/word/2006/wordml" xmlns:wps="http://schemas.microsoft.com/office/word/2010/wordprocessingShape" mc:Ignorable="w14 w15 w16se wp14">
   <w:abstractNum w:abstractNumId="0" w15:restartNumberingAfterBreak="0">
     <w:nsid w:val="04171489"/>
     <w:multiLevelType w:val="hybridMultilevel"/>
@@ -3935,7 +4016,7 @@
 </file>
 
 <file path=word/styles.xml><?xml version="1.0" encoding="utf-8"?>
-<w:styles xmlns:mc="http://schemas.openxmlformats.org/markup-compatibility/2006" xmlns:r="http://schemas.openxmlformats.org/officeDocument/2006/relationships" xmlns:w="http://schemas.openxmlformats.org/wordprocessingml/2006/main" xmlns:w14="http://schemas.microsoft.com/office/word/2010/wordml" xmlns:w15="http://schemas.microsoft.com/office/word/2012/wordml" xmlns:w16cid="http://schemas.microsoft.com/office/word/2016/wordml/cid" xmlns:w16se="http://schemas.microsoft.com/office/word/2015/wordml/symex" mc:Ignorable="w14 w15 w16se w16cid">
+<w:styles xmlns:mc="http://schemas.openxmlformats.org/markup-compatibility/2006" xmlns:r="http://schemas.openxmlformats.org/officeDocument/2006/relationships" xmlns:w="http://schemas.openxmlformats.org/wordprocessingml/2006/main" xmlns:w14="http://schemas.microsoft.com/office/word/2010/wordml" xmlns:w15="http://schemas.microsoft.com/office/word/2012/wordml" xmlns:w16se="http://schemas.microsoft.com/office/word/2015/wordml/symex" mc:Ignorable="w14 w15 w16se">
   <w:docDefaults>
     <w:rPrDefault>
       <w:rPr>
@@ -3945,7 +4026,7 @@
     </w:rPrDefault>
     <w:pPrDefault/>
   </w:docDefaults>
-  <w:latentStyles w:defLockedState="0" w:defUIPriority="99" w:defSemiHidden="0" w:defUnhideWhenUsed="0" w:defQFormat="0" w:count="375">
+  <w:latentStyles w:defLockedState="0" w:defUIPriority="99" w:defSemiHidden="0" w:defUnhideWhenUsed="0" w:defQFormat="0" w:count="371">
     <w:lsdException w:name="Normal" w:uiPriority="0" w:qFormat="1"/>
     <w:lsdException w:name="heading 1" w:uiPriority="9" w:qFormat="1"/>
     <w:lsdException w:name="heading 2" w:semiHidden="1" w:uiPriority="9" w:unhideWhenUsed="1" w:qFormat="1"/>
@@ -4317,10 +4398,6 @@
     <w:lsdException w:name="List Table 5 Dark Accent 6" w:uiPriority="50"/>
     <w:lsdException w:name="List Table 6 Colorful Accent 6" w:uiPriority="51"/>
     <w:lsdException w:name="List Table 7 Colorful Accent 6" w:uiPriority="52"/>
-    <w:lsdException w:name="Mention" w:semiHidden="1" w:unhideWhenUsed="1"/>
-    <w:lsdException w:name="Smart Hyperlink" w:semiHidden="1" w:unhideWhenUsed="1"/>
-    <w:lsdException w:name="Hashtag" w:semiHidden="1" w:unhideWhenUsed="1"/>
-    <w:lsdException w:name="Unresolved Mention" w:semiHidden="1" w:unhideWhenUsed="1"/>
   </w:latentStyles>
   <w:style w:type="paragraph" w:default="1" w:styleId="Standard">
     <w:name w:val="Normal"/>
@@ -5604,7 +5681,7 @@
 </file>
 
 <file path=customXml/itemProps2.xml><?xml version="1.0" encoding="utf-8"?>
-<ds:datastoreItem xmlns:ds="http://schemas.openxmlformats.org/officeDocument/2006/customXml" ds:itemID="{AD05588A-D53A-4802-92F9-BE6B2D1E26FF}">
+<ds:datastoreItem xmlns:ds="http://schemas.openxmlformats.org/officeDocument/2006/customXml" ds:itemID="{6AEF245A-0F0C-473A-BBAF-58EA79DE50A4}">
   <ds:schemaRefs>
     <ds:schemaRef ds:uri="http://schemas.openxmlformats.org/officeDocument/2006/bibliography"/>
   </ds:schemaRefs>

</xml_diff>

<commit_message>
Worked on User Stories
</commit_message>
<xml_diff>
--- a/documentation/Dokumentation_Belgrad_Website.docx
+++ b/documentation/Dokumentation_Belgrad_Website.docx
@@ -1,6 +1,6 @@
 
 <file path=word/document.xml><?xml version="1.0" encoding="utf-8"?>
-<w:document xmlns:wpc="http://schemas.microsoft.com/office/word/2010/wordprocessingCanvas" xmlns:cx="http://schemas.microsoft.com/office/drawing/2014/chartex" xmlns:cx1="http://schemas.microsoft.com/office/drawing/2015/9/8/chartex" xmlns:mc="http://schemas.openxmlformats.org/markup-compatibility/2006" xmlns:o="urn:schemas-microsoft-com:office:office" xmlns:r="http://schemas.openxmlformats.org/officeDocument/2006/relationships" xmlns:m="http://schemas.openxmlformats.org/officeDocument/2006/math" xmlns:v="urn:schemas-microsoft-com:vml" xmlns:wp14="http://schemas.microsoft.com/office/word/2010/wordprocessingDrawing" xmlns:wp="http://schemas.openxmlformats.org/drawingml/2006/wordprocessingDrawing" xmlns:w10="urn:schemas-microsoft-com:office:word" xmlns:w="http://schemas.openxmlformats.org/wordprocessingml/2006/main" xmlns:w14="http://schemas.microsoft.com/office/word/2010/wordml" xmlns:w15="http://schemas.microsoft.com/office/word/2012/wordml" xmlns:w16se="http://schemas.microsoft.com/office/word/2015/wordml/symex" xmlns:wpg="http://schemas.microsoft.com/office/word/2010/wordprocessingGroup" xmlns:wpi="http://schemas.microsoft.com/office/word/2010/wordprocessingInk" xmlns:wne="http://schemas.microsoft.com/office/word/2006/wordml" xmlns:wps="http://schemas.microsoft.com/office/word/2010/wordprocessingShape" mc:Ignorable="w14 w15 w16se wp14">
+<w:document xmlns:wpc="http://schemas.microsoft.com/office/word/2010/wordprocessingCanvas" xmlns:cx="http://schemas.microsoft.com/office/drawing/2014/chartex" xmlns:cx1="http://schemas.microsoft.com/office/drawing/2015/9/8/chartex" xmlns:cx2="http://schemas.microsoft.com/office/drawing/2015/10/21/chartex" xmlns:cx3="http://schemas.microsoft.com/office/drawing/2016/5/9/chartex" xmlns:cx4="http://schemas.microsoft.com/office/drawing/2016/5/10/chartex" xmlns:cx5="http://schemas.microsoft.com/office/drawing/2016/5/11/chartex" xmlns:cx6="http://schemas.microsoft.com/office/drawing/2016/5/12/chartex" xmlns:cx7="http://schemas.microsoft.com/office/drawing/2016/5/13/chartex" xmlns:cx8="http://schemas.microsoft.com/office/drawing/2016/5/14/chartex" xmlns:mc="http://schemas.openxmlformats.org/markup-compatibility/2006" xmlns:aink="http://schemas.microsoft.com/office/drawing/2016/ink" xmlns:am3d="http://schemas.microsoft.com/office/drawing/2017/model3d" xmlns:o="urn:schemas-microsoft-com:office:office" xmlns:r="http://schemas.openxmlformats.org/officeDocument/2006/relationships" xmlns:m="http://schemas.openxmlformats.org/officeDocument/2006/math" xmlns:v="urn:schemas-microsoft-com:vml" xmlns:wp14="http://schemas.microsoft.com/office/word/2010/wordprocessingDrawing" xmlns:wp="http://schemas.openxmlformats.org/drawingml/2006/wordprocessingDrawing" xmlns:w10="urn:schemas-microsoft-com:office:word" xmlns:w="http://schemas.openxmlformats.org/wordprocessingml/2006/main" xmlns:w14="http://schemas.microsoft.com/office/word/2010/wordml" xmlns:w15="http://schemas.microsoft.com/office/word/2012/wordml" xmlns:w16cid="http://schemas.microsoft.com/office/word/2016/wordml/cid" xmlns:w16se="http://schemas.microsoft.com/office/word/2015/wordml/symex" xmlns:wpg="http://schemas.microsoft.com/office/word/2010/wordprocessingGroup" xmlns:wpi="http://schemas.microsoft.com/office/word/2010/wordprocessingInk" xmlns:wne="http://schemas.microsoft.com/office/word/2006/wordml" xmlns:wps="http://schemas.microsoft.com/office/word/2010/wordprocessingShape" mc:Ignorable="w14 w15 w16se w16cid wp14">
   <w:body>
     <w:sdt>
       <w:sdtPr>
@@ -30,7 +30,7 @@
             <mc:AlternateContent>
               <mc:Choice Requires="wpg">
                 <w:drawing>
-                  <wp:anchor distT="0" distB="0" distL="114300" distR="114300" simplePos="0" relativeHeight="251652096" behindDoc="1" locked="0" layoutInCell="1" allowOverlap="1">
+                  <wp:anchor distT="0" distB="0" distL="114300" distR="114300" simplePos="0" relativeHeight="251652096" behindDoc="1" locked="0" layoutInCell="1" allowOverlap="1" wp14:anchorId="265AA974" wp14:editId="7F238CE5">
                     <wp:simplePos x="0" y="0"/>
                     <wp:positionH relativeFrom="page">
                       <wp:align>center</wp:align>
@@ -137,8 +137,17 @@
                                       <w:color w:val="FFFFFF"/>
                                       <w:lang w:val="en-US"/>
                                     </w:rPr>
-                                    <w:t>Fabian Bannwart</w:t>
+                                    <w:t xml:space="preserve">Fabian </w:t>
                                   </w:r>
+                                  <w:proofErr w:type="spellStart"/>
+                                  <w:r>
+                                    <w:rPr>
+                                      <w:color w:val="FFFFFF"/>
+                                      <w:lang w:val="en-US"/>
+                                    </w:rPr>
+                                    <w:t>Bannwart</w:t>
+                                  </w:r>
+                                  <w:proofErr w:type="spellEnd"/>
                                   <w:r>
                                     <w:rPr>
                                       <w:color w:val="FFFFFF"/>
@@ -171,6 +180,7 @@
                                     </w:rPr>
                                     <w:t xml:space="preserve">BBZW </w:t>
                                   </w:r>
+                                  <w:proofErr w:type="spellStart"/>
                                   <w:r>
                                     <w:rPr>
                                       <w:color w:val="FFFFFF"/>
@@ -185,6 +195,7 @@
                                     </w:rPr>
                                     <w:t>ursee</w:t>
                                   </w:r>
+                                  <w:proofErr w:type="spellEnd"/>
                                   <w:r>
                                     <w:rPr>
                                       <w:color w:val="FFFFFF"/>
@@ -288,7 +299,7 @@
               </mc:Choice>
               <mc:Fallback>
                 <w:pict>
-                  <v:group id="Gruppe 193" o:spid="_x0000_s1026" style="position:absolute;margin-left:0;margin-top:0;width:540.65pt;height:718.5pt;z-index:-251664384;mso-width-percent:880;mso-height-percent:910;mso-position-horizontal:center;mso-position-horizontal-relative:page;mso-position-vertical:center;mso-position-vertical-relative:page;mso-width-percent:880;mso-height-percent:910" coordsize="0,0" o:gfxdata="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">
+                  <v:group w14:anchorId="265AA974" id="Gruppe 193" o:spid="_x0000_s1026" style="position:absolute;margin-left:0;margin-top:0;width:540.65pt;height:718.5pt;z-index:-251664384;mso-width-percent:880;mso-height-percent:910;mso-position-horizontal:center;mso-position-horizontal-relative:page;mso-position-vertical:center;mso-position-vertical-relative:page;mso-width-percent:880;mso-height-percent:910" coordsize="0,0" o:gfxdata="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">
                     <v:rect id="Rechteck 2" o:spid="_x0000_s1027" style="position:absolute;width:6858720;height:1370160;visibility:visible;mso-wrap-style:square;v-text-anchor:top" o:gfxdata="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" fillcolor="#4f81bd [3204]" stroked="f" strokeweight="2pt"/>
                     <v:rect id="Rechteck 3" o:spid="_x0000_s1028" style="position:absolute;top:4095000;width:6858720;height:5029200;visibility:visible;mso-wrap-style:square;v-text-anchor:bottom" o:gfxdata="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" fillcolor="#4f81bd [3204]" stroked="f" strokeweight="2pt">
                       <v:textbox inset="36pt,57.6pt,36pt,36pt">
@@ -307,8 +318,17 @@
                                 <w:color w:val="FFFFFF"/>
                                 <w:lang w:val="en-US"/>
                               </w:rPr>
-                              <w:t>Fabian Bannwart</w:t>
+                              <w:t xml:space="preserve">Fabian </w:t>
                             </w:r>
+                            <w:proofErr w:type="spellStart"/>
+                            <w:r>
+                              <w:rPr>
+                                <w:color w:val="FFFFFF"/>
+                                <w:lang w:val="en-US"/>
+                              </w:rPr>
+                              <w:t>Bannwart</w:t>
+                            </w:r>
+                            <w:proofErr w:type="spellEnd"/>
                             <w:r>
                               <w:rPr>
                                 <w:color w:val="FFFFFF"/>
@@ -341,6 +361,7 @@
                               </w:rPr>
                               <w:t xml:space="preserve">BBZW </w:t>
                             </w:r>
+                            <w:proofErr w:type="spellStart"/>
                             <w:r>
                               <w:rPr>
                                 <w:color w:val="FFFFFF"/>
@@ -355,6 +376,7 @@
                               </w:rPr>
                               <w:t>ursee</w:t>
                             </w:r>
+                            <w:proofErr w:type="spellEnd"/>
                             <w:r>
                               <w:rPr>
                                 <w:color w:val="FFFFFF"/>
@@ -1164,7 +1186,21 @@
         <w:rPr>
           <w:rFonts w:cstheme="minorHAnsi"/>
         </w:rPr>
-        <w:t xml:space="preserve"> haben wir die wichtigsten Punkte aufgelistet um uns einen Überblick zu verschaffen.</w:t>
+        <w:t xml:space="preserve"> haben wir die wichtigsten Punkte </w:t>
+      </w:r>
+      <w:proofErr w:type="gramStart"/>
+      <w:r>
+        <w:rPr>
+          <w:rFonts w:cstheme="minorHAnsi"/>
+        </w:rPr>
+        <w:t>aufgelistet</w:t>
+      </w:r>
+      <w:proofErr w:type="gramEnd"/>
+      <w:r>
+        <w:rPr>
+          <w:rFonts w:cstheme="minorHAnsi"/>
+        </w:rPr>
+        <w:t xml:space="preserve"> um uns einen Überblick zu verschaffen.</w:t>
       </w:r>
     </w:p>
     <w:tbl>
@@ -1539,12 +1575,14 @@
                 <w:rFonts w:cstheme="minorHAnsi"/>
               </w:rPr>
             </w:pPr>
+            <w:proofErr w:type="spellStart"/>
             <w:r>
               <w:rPr>
                 <w:rFonts w:cstheme="minorHAnsi"/>
               </w:rPr>
               <w:t>Wireframe</w:t>
             </w:r>
+            <w:proofErr w:type="spellEnd"/>
           </w:p>
         </w:tc>
         <w:tc>
@@ -1571,7 +1609,25 @@
                 <w:color w:val="auto"/>
                 <w:lang w:eastAsia="de-CH"/>
               </w:rPr>
-              <w:t xml:space="preserve">Ein Wireframe ist eine schematische Darstellung des Endprodukts. Es wird empfohlen von Hand Skizzen der </w:t>
+              <w:t xml:space="preserve">Ein </w:t>
+            </w:r>
+            <w:proofErr w:type="spellStart"/>
+            <w:r>
+              <w:rPr>
+                <w:rFonts w:eastAsia="Times New Roman" w:cstheme="minorHAnsi"/>
+                <w:color w:val="auto"/>
+                <w:lang w:eastAsia="de-CH"/>
+              </w:rPr>
+              <w:t>Wireframe</w:t>
+            </w:r>
+            <w:proofErr w:type="spellEnd"/>
+            <w:r>
+              <w:rPr>
+                <w:rFonts w:eastAsia="Times New Roman" w:cstheme="minorHAnsi"/>
+                <w:color w:val="auto"/>
+                <w:lang w:eastAsia="de-CH"/>
+              </w:rPr>
+              <w:t xml:space="preserve"> ist eine schematische Darstellung des Endprodukts. Es wird empfohlen von Hand Skizzen der </w:t>
             </w:r>
           </w:p>
           <w:p>
@@ -1590,7 +1646,25 @@
                 <w:color w:val="auto"/>
                 <w:lang w:eastAsia="de-CH"/>
               </w:rPr>
-              <w:t xml:space="preserve">zu verwirklichenden Pages zu erstellen. Es geht gezielt darum, noch nicht zu konkret zu werden. Anhand des Wireframes soll der Grundaufbau einer Page gezeigt </w:t>
+              <w:t xml:space="preserve">zu verwirklichenden Pages zu erstellen. Es geht gezielt darum, noch nicht zu konkret zu werden. Anhand des </w:t>
+            </w:r>
+            <w:proofErr w:type="spellStart"/>
+            <w:r>
+              <w:rPr>
+                <w:rFonts w:eastAsia="Times New Roman" w:cstheme="minorHAnsi"/>
+                <w:color w:val="auto"/>
+                <w:lang w:eastAsia="de-CH"/>
+              </w:rPr>
+              <w:t>Wireframes</w:t>
+            </w:r>
+            <w:proofErr w:type="spellEnd"/>
+            <w:r>
+              <w:rPr>
+                <w:rFonts w:eastAsia="Times New Roman" w:cstheme="minorHAnsi"/>
+                <w:color w:val="auto"/>
+                <w:lang w:eastAsia="de-CH"/>
+              </w:rPr>
+              <w:t xml:space="preserve"> soll der Grundaufbau einer Page gezeigt </w:t>
             </w:r>
           </w:p>
           <w:p>
@@ -1846,7 +1920,25 @@
                 <w:color w:val="auto"/>
                 <w:lang w:eastAsia="de-CH"/>
               </w:rPr>
-              <w:t>-Wieso wurden diese  Farben/Schriftarten etc. gewählt?</w:t>
+              <w:t xml:space="preserve">-Wieso wurden </w:t>
+            </w:r>
+            <w:proofErr w:type="gramStart"/>
+            <w:r>
+              <w:rPr>
+                <w:rFonts w:eastAsia="Times New Roman" w:cstheme="minorHAnsi"/>
+                <w:color w:val="auto"/>
+                <w:lang w:eastAsia="de-CH"/>
+              </w:rPr>
+              <w:t>diese  Farben</w:t>
+            </w:r>
+            <w:proofErr w:type="gramEnd"/>
+            <w:r>
+              <w:rPr>
+                <w:rFonts w:eastAsia="Times New Roman" w:cstheme="minorHAnsi"/>
+                <w:color w:val="auto"/>
+                <w:lang w:eastAsia="de-CH"/>
+              </w:rPr>
+              <w:t>/Schriftarten etc. gewählt?</w:t>
             </w:r>
           </w:p>
           <w:p>
@@ -2043,7 +2135,21 @@
         <w:rPr>
           <w:rFonts w:cstheme="minorHAnsi"/>
         </w:rPr>
-        <w:t xml:space="preserve">Konkret ist eine auf Angular basierende Webseite geplant, welche die geforderten Multimedia Inhalte von Bild und Video sowie ein skalierbares SVG Logo anzeigt. Angular bietet sich hierbei unterstützend für das Styling sowie das </w:t>
+        <w:t xml:space="preserve">Konkret ist eine auf </w:t>
+      </w:r>
+      <w:proofErr w:type="gramStart"/>
+      <w:r>
+        <w:rPr>
+          <w:rFonts w:cstheme="minorHAnsi"/>
+        </w:rPr>
+        <w:t>Angular</w:t>
+      </w:r>
+      <w:proofErr w:type="gramEnd"/>
+      <w:r>
+        <w:rPr>
+          <w:rFonts w:cstheme="minorHAnsi"/>
+        </w:rPr>
+        <w:t xml:space="preserve"> basierende Webseite geplant, welche die geforderten Multimedia Inhalte von Bild und Video sowie ein skalierbares SVG Logo anzeigt. Angular bietet sich hierbei unterstützend für das Styling sowie das </w:t>
       </w:r>
       <w:r>
         <w:rPr>
@@ -2142,7 +2248,21 @@
         <w:rPr>
           <w:rFonts w:cstheme="minorHAnsi"/>
         </w:rPr>
-        <w:t>, wir müssen jedoch auch schauen dass es für andere Altersgruppen geeignet ist</w:t>
+        <w:t xml:space="preserve">, wir müssen jedoch auch </w:t>
+      </w:r>
+      <w:proofErr w:type="gramStart"/>
+      <w:r>
+        <w:rPr>
+          <w:rFonts w:cstheme="minorHAnsi"/>
+        </w:rPr>
+        <w:t>schauen</w:t>
+      </w:r>
+      <w:proofErr w:type="gramEnd"/>
+      <w:r>
+        <w:rPr>
+          <w:rFonts w:cstheme="minorHAnsi"/>
+        </w:rPr>
+        <w:t xml:space="preserve"> dass es für andere Altersgruppen geeignet ist</w:t>
       </w:r>
       <w:r>
         <w:rPr>
@@ -2197,7 +2317,7 @@
           <w:lang w:eastAsia="de-CH"/>
         </w:rPr>
         <w:drawing>
-          <wp:anchor distT="0" distB="0" distL="114300" distR="114300" simplePos="0" relativeHeight="251657216" behindDoc="1" locked="0" layoutInCell="1" allowOverlap="1">
+          <wp:anchor distT="0" distB="0" distL="114300" distR="114300" simplePos="0" relativeHeight="251657216" behindDoc="1" locked="0" layoutInCell="1" allowOverlap="1" wp14:anchorId="11E13185" wp14:editId="07356667">
             <wp:simplePos x="0" y="0"/>
             <wp:positionH relativeFrom="column">
               <wp:posOffset>-4445</wp:posOffset>
@@ -2267,12 +2387,21 @@
           </wp:anchor>
         </w:drawing>
       </w:r>
+      <w:proofErr w:type="spellStart"/>
       <w:r>
         <w:rPr>
           <w:rFonts w:cstheme="minorHAnsi"/>
           <w:b/>
         </w:rPr>
-        <w:t>Linyan Han</w:t>
+        <w:t>Linyan</w:t>
+      </w:r>
+      <w:proofErr w:type="spellEnd"/>
+      <w:r>
+        <w:rPr>
+          <w:rFonts w:cstheme="minorHAnsi"/>
+          <w:b/>
+        </w:rPr>
+        <w:t xml:space="preserve"> Han</w:t>
       </w:r>
     </w:p>
     <w:p>
@@ -2285,7 +2414,21 @@
         <w:rPr>
           <w:rFonts w:cstheme="minorHAnsi"/>
         </w:rPr>
-        <w:t>Name: Linyan Han</w:t>
+        <w:t xml:space="preserve">Name: </w:t>
+      </w:r>
+      <w:proofErr w:type="spellStart"/>
+      <w:r>
+        <w:rPr>
+          <w:rFonts w:cstheme="minorHAnsi"/>
+        </w:rPr>
+        <w:t>Linyan</w:t>
+      </w:r>
+      <w:proofErr w:type="spellEnd"/>
+      <w:r>
+        <w:rPr>
+          <w:rFonts w:cstheme="minorHAnsi"/>
+        </w:rPr>
+        <w:t xml:space="preserve"> Han</w:t>
       </w:r>
     </w:p>
     <w:p>
@@ -2401,8 +2544,16 @@
         <w:rPr>
           <w:b/>
         </w:rPr>
-        <w:t>Hans Arnet</w:t>
-      </w:r>
+        <w:t xml:space="preserve">Hans </w:t>
+      </w:r>
+      <w:proofErr w:type="spellStart"/>
+      <w:r>
+        <w:rPr>
+          <w:b/>
+        </w:rPr>
+        <w:t>Arnet</w:t>
+      </w:r>
+      <w:proofErr w:type="spellEnd"/>
     </w:p>
     <w:p>
       <w:r>
@@ -2411,7 +2562,7 @@
           <w:lang w:eastAsia="de-CH"/>
         </w:rPr>
         <w:drawing>
-          <wp:anchor distT="0" distB="0" distL="114300" distR="114300" simplePos="0" relativeHeight="251659264" behindDoc="1" locked="0" layoutInCell="1" allowOverlap="1" wp14:anchorId="458E4E2B" wp14:editId="7F599551">
+          <wp:anchor distT="0" distB="0" distL="114300" distR="114300" simplePos="0" relativeHeight="251659264" behindDoc="1" locked="0" layoutInCell="1" allowOverlap="1" wp14:anchorId="26A641E8" wp14:editId="533B1581">
             <wp:simplePos x="0" y="0"/>
             <wp:positionH relativeFrom="column">
               <wp:posOffset>19050</wp:posOffset>
@@ -2485,8 +2636,13 @@
         </w:drawing>
       </w:r>
       <w:r>
-        <w:t>Name: Hans Arnet</w:t>
-      </w:r>
+        <w:t xml:space="preserve">Name: Hans </w:t>
+      </w:r>
+      <w:proofErr w:type="spellStart"/>
+      <w:r>
+        <w:t>Arnet</w:t>
+      </w:r>
+      <w:proofErr w:type="spellEnd"/>
     </w:p>
     <w:p>
       <w:r>
@@ -2515,7 +2671,15 @@
     </w:p>
     <w:p>
       <w:r>
-        <w:t>Wie schon in seinen Hobbys steht, geht er sehr gerne Reisen. Mit dem Internet ist er jedoch nicht so vertraut und möchte daher nicht komplizierte Internetseiten besuchen um seine Reisen zu planen.</w:t>
+        <w:t xml:space="preserve">Wie schon in seinen Hobbys steht, geht er sehr gerne Reisen. Mit dem Internet ist er jedoch nicht so vertraut und möchte daher nicht komplizierte Internetseiten </w:t>
+      </w:r>
+      <w:proofErr w:type="gramStart"/>
+      <w:r>
+        <w:t>besuchen</w:t>
+      </w:r>
+      <w:proofErr w:type="gramEnd"/>
+      <w:r>
+        <w:t xml:space="preserve"> um seine Reisen zu planen.</w:t>
       </w:r>
     </w:p>
     <w:p>
@@ -2553,7 +2717,7 @@
           <w:lang w:eastAsia="de-CH"/>
         </w:rPr>
         <w:drawing>
-          <wp:anchor distT="0" distB="0" distL="114300" distR="114300" simplePos="0" relativeHeight="251658240" behindDoc="1" locked="0" layoutInCell="1" allowOverlap="1" wp14:anchorId="7DD56377" wp14:editId="7E55C3F6">
+          <wp:anchor distT="0" distB="0" distL="114300" distR="114300" simplePos="0" relativeHeight="251658240" behindDoc="1" locked="0" layoutInCell="1" allowOverlap="1" wp14:anchorId="1CB4E6DC" wp14:editId="63093619">
             <wp:simplePos x="0" y="0"/>
             <wp:positionH relativeFrom="column">
               <wp:posOffset>-4445</wp:posOffset>
@@ -2718,7 +2882,21 @@
         <w:rPr>
           <w:rFonts w:cstheme="minorHAnsi"/>
         </w:rPr>
-        <w:t xml:space="preserve">Reisen, Vloggen </w:t>
+        <w:t xml:space="preserve">Reisen, </w:t>
+      </w:r>
+      <w:proofErr w:type="spellStart"/>
+      <w:r>
+        <w:rPr>
+          <w:rFonts w:cstheme="minorHAnsi"/>
+        </w:rPr>
+        <w:t>Vloggen</w:t>
+      </w:r>
+      <w:proofErr w:type="spellEnd"/>
+      <w:r>
+        <w:rPr>
+          <w:rFonts w:cstheme="minorHAnsi"/>
+        </w:rPr>
+        <w:t xml:space="preserve"> </w:t>
       </w:r>
     </w:p>
     <w:p>
@@ -2767,7 +2945,14 @@
           <w:rFonts w:cstheme="minorHAnsi"/>
         </w:rPr>
         <w:br/>
-        <w:t>Reiste bereits viel und sucht immer nach ausgefalle</w:t>
+        <w:t xml:space="preserve">Reiste bereits viel und sucht immer nach </w:t>
+      </w:r>
+      <w:proofErr w:type="spellStart"/>
+      <w:r>
+        <w:rPr>
+          <w:rFonts w:cstheme="minorHAnsi"/>
+        </w:rPr>
+        <w:t>ausgefalle</w:t>
       </w:r>
       <w:r>
         <w:rPr>
@@ -2775,6 +2960,7 @@
         </w:rPr>
         <w:t>rnen</w:t>
       </w:r>
+      <w:proofErr w:type="spellEnd"/>
       <w:r>
         <w:rPr>
           <w:rFonts w:cstheme="minorHAnsi"/>
@@ -2828,7 +3014,21 @@
         <w:rPr>
           <w:rFonts w:cstheme="minorHAnsi"/>
         </w:rPr>
-        <w:t>Hier sind die User Story unserer Webseite aufgelistet. Sie Orientieren sich anhand der Personas welche wir ein Kapitel vorher erstellt haben. Die Storys sind auf die Bedürfnisse dieser fiktiven Charakter angepasst.</w:t>
+        <w:t xml:space="preserve">Hier sind die User Story unserer Webseite aufgelistet. Sie Orientieren sich anhand der Personas welche wir ein Kapitel vorher erstellt haben. Die Storys sind auf die Bedürfnisse </w:t>
+      </w:r>
+      <w:proofErr w:type="gramStart"/>
+      <w:r>
+        <w:rPr>
+          <w:rFonts w:cstheme="minorHAnsi"/>
+        </w:rPr>
+        <w:t>dieser fiktiven Charakter</w:t>
+      </w:r>
+      <w:proofErr w:type="gramEnd"/>
+      <w:r>
+        <w:rPr>
+          <w:rFonts w:cstheme="minorHAnsi"/>
+        </w:rPr>
+        <w:t xml:space="preserve"> angepasst.</w:t>
       </w:r>
     </w:p>
     <w:p>
@@ -2862,14 +3062,30 @@
           <w:rFonts w:cstheme="minorHAnsi"/>
           <w:color w:val="C00000"/>
         </w:rPr>
-        <w:t>einen schnellen Z</w:t>
+        <w:t>eine</w:t>
       </w:r>
       <w:r>
         <w:rPr>
           <w:rFonts w:cstheme="minorHAnsi"/>
           <w:color w:val="C00000"/>
         </w:rPr>
-        <w:t>ugriff oder eine Zusammenfassung der wichtigsten Informationen haben</w:t>
+        <w:t xml:space="preserve"> </w:t>
+      </w:r>
+      <w:proofErr w:type="spellStart"/>
+      <w:r>
+        <w:rPr>
+          <w:rFonts w:cstheme="minorHAnsi"/>
+          <w:color w:val="C00000"/>
+        </w:rPr>
+        <w:t>eine</w:t>
+      </w:r>
+      <w:proofErr w:type="spellEnd"/>
+      <w:r>
+        <w:rPr>
+          <w:rFonts w:cstheme="minorHAnsi"/>
+          <w:color w:val="C00000"/>
+        </w:rPr>
+        <w:t xml:space="preserve"> Zusammenfassung der wichtigsten Informationen haben</w:t>
       </w:r>
       <w:r>
         <w:rPr>
@@ -2894,7 +3110,7 @@
         <w:rPr>
           <w:rFonts w:cstheme="minorHAnsi"/>
         </w:rPr>
-        <w:t>.</w:t>
+        <w:t xml:space="preserve"> da sie sehr beschäftigt ist.</w:t>
       </w:r>
     </w:p>
     <w:p>
@@ -2903,12 +3119,21 @@
           <w:rFonts w:cstheme="minorHAnsi"/>
         </w:rPr>
       </w:pPr>
+      <w:proofErr w:type="spellStart"/>
       <w:r>
         <w:rPr>
           <w:rFonts w:cstheme="minorHAnsi"/>
           <w:color w:val="7030A0"/>
         </w:rPr>
-        <w:t>Linyan Han</w:t>
+        <w:t>Linyan</w:t>
+      </w:r>
+      <w:proofErr w:type="spellEnd"/>
+      <w:r>
+        <w:rPr>
+          <w:rFonts w:cstheme="minorHAnsi"/>
+          <w:color w:val="7030A0"/>
+        </w:rPr>
+        <w:t xml:space="preserve"> Han</w:t>
       </w:r>
       <w:r>
         <w:rPr>
@@ -2961,13 +3186,22 @@
           <w:rFonts w:cstheme="minorHAnsi"/>
           <w:color w:val="7030A0"/>
         </w:rPr>
-        <w:t>Hans Arnet</w:t>
-      </w:r>
+        <w:t xml:space="preserve">Hans </w:t>
+      </w:r>
+      <w:proofErr w:type="spellStart"/>
       <w:r>
         <w:rPr>
           <w:rFonts w:cstheme="minorHAnsi"/>
           <w:color w:val="7030A0"/>
         </w:rPr>
+        <w:t>Arnet</w:t>
+      </w:r>
+      <w:proofErr w:type="spellEnd"/>
+      <w:r>
+        <w:rPr>
+          <w:rFonts w:cstheme="minorHAnsi"/>
+          <w:color w:val="7030A0"/>
+        </w:rPr>
         <w:t xml:space="preserve"> </w:t>
       </w:r>
       <w:r>
@@ -2981,27 +3215,35 @@
           <w:rFonts w:cstheme="minorHAnsi"/>
           <w:color w:val="C00000"/>
         </w:rPr>
-        <w:t>eine leicht verständliche Webseite haben</w:t>
-      </w:r>
-      <w:r>
-        <w:rPr>
-          <w:rFonts w:cstheme="minorHAnsi"/>
-        </w:rPr>
-        <w:t xml:space="preserve">, um </w:t>
+        <w:t xml:space="preserve">mit einem Image Slider durch die einzelnen Bilder rotieren, </w:t>
+      </w:r>
+      <w:r>
+        <w:rPr>
+          <w:rFonts w:cstheme="minorHAnsi"/>
+        </w:rPr>
+        <w:t xml:space="preserve">um </w:t>
       </w:r>
       <w:r>
         <w:rPr>
           <w:rFonts w:cstheme="minorHAnsi"/>
           <w:color w:val="76923C" w:themeColor="accent3" w:themeShade="BF"/>
         </w:rPr>
-        <w:t>nicht mit der Webseite überfordert zu sein</w:t>
-      </w:r>
-      <w:r>
-        <w:rPr>
-          <w:rFonts w:cstheme="minorHAnsi"/>
-        </w:rPr>
-        <w:t>.</w:t>
-      </w:r>
+        <w:t xml:space="preserve">die Bilder besser zu betrachten </w:t>
+      </w:r>
+      <w:r>
+        <w:rPr>
+          <w:rFonts w:cstheme="minorHAnsi"/>
+        </w:rPr>
+        <w:t>und für das einfachere erkennen mit seinen Augen</w:t>
+      </w:r>
+      <w:r>
+        <w:rPr>
+          <w:rFonts w:cstheme="minorHAnsi"/>
+        </w:rPr>
+        <w:t xml:space="preserve">. </w:t>
+      </w:r>
+      <w:bookmarkStart w:id="7" w:name="_GoBack"/>
+      <w:bookmarkEnd w:id="7"/>
     </w:p>
     <w:p>
       <w:pPr>
@@ -3014,14 +3256,7 @@
           <w:rFonts w:cstheme="minorHAnsi"/>
           <w:color w:val="7030A0"/>
         </w:rPr>
-        <w:t>Tiffany Goldberger</w:t>
-      </w:r>
-      <w:r>
-        <w:rPr>
-          <w:rFonts w:cstheme="minorHAnsi"/>
-          <w:color w:val="7030A0"/>
-        </w:rPr>
-        <w:t xml:space="preserve"> </w:t>
+        <w:t xml:space="preserve">Tiffany Goldberger </w:t>
       </w:r>
       <w:r>
         <w:rPr>
@@ -3034,7 +3269,14 @@
           <w:rFonts w:cstheme="minorHAnsi"/>
           <w:color w:val="C00000"/>
         </w:rPr>
-        <w:t>Berichte von anderen Reisenden sehen können</w:t>
+        <w:t xml:space="preserve">einen Video </w:t>
+      </w:r>
+      <w:r>
+        <w:rPr>
+          <w:rFonts w:cstheme="minorHAnsi"/>
+          <w:color w:val="C00000"/>
+        </w:rPr>
+        <w:t>Bericht von anderen Reisenden sehen können</w:t>
       </w:r>
       <w:r>
         <w:rPr>
@@ -3047,8 +3289,22 @@
           <w:rFonts w:cstheme="minorHAnsi"/>
           <w:color w:val="76923C" w:themeColor="accent3" w:themeShade="BF"/>
         </w:rPr>
-        <w:t>schon vorher zu wissen was sie erwartet und sich so besser drauf vorbereiten kann</w:t>
-      </w:r>
+        <w:t>schnell zu Erfahrungen anderer und deren Erlebnissen zu gelangen</w:t>
+      </w:r>
+      <w:r>
+        <w:rPr>
+          <w:rFonts w:cstheme="minorHAnsi"/>
+        </w:rPr>
+        <w:t xml:space="preserve"> da sie wenig Zeit hat für eine eigene </w:t>
+      </w:r>
+      <w:proofErr w:type="spellStart"/>
+      <w:r>
+        <w:rPr>
+          <w:rFonts w:cstheme="minorHAnsi"/>
+        </w:rPr>
+        <w:t>recherche</w:t>
+      </w:r>
+      <w:proofErr w:type="spellEnd"/>
       <w:r>
         <w:rPr>
           <w:rFonts w:cstheme="minorHAnsi"/>
@@ -3062,18 +3318,27 @@
           <w:rFonts w:cstheme="minorHAnsi"/>
         </w:rPr>
       </w:pPr>
+      <w:proofErr w:type="spellStart"/>
       <w:r>
         <w:rPr>
           <w:rFonts w:cstheme="minorHAnsi"/>
           <w:color w:val="7030A0"/>
         </w:rPr>
-        <w:t>Linyan Han</w:t>
-      </w:r>
+        <w:t>Linyan</w:t>
+      </w:r>
+      <w:proofErr w:type="spellEnd"/>
       <w:r>
         <w:rPr>
           <w:rFonts w:cstheme="minorHAnsi"/>
           <w:color w:val="7030A0"/>
         </w:rPr>
+        <w:t xml:space="preserve"> Han</w:t>
+      </w:r>
+      <w:r>
+        <w:rPr>
+          <w:rFonts w:cstheme="minorHAnsi"/>
+          <w:color w:val="7030A0"/>
+        </w:rPr>
         <w:t xml:space="preserve"> </w:t>
       </w:r>
       <w:r>
@@ -3102,8 +3367,6 @@
         </w:rPr>
         <w:t>zu wissen wo sie am Abend jeweils noch den Tag ausklingen lassen kann</w:t>
       </w:r>
-      <w:bookmarkStart w:id="7" w:name="_GoBack"/>
-      <w:bookmarkEnd w:id="7"/>
       <w:r>
         <w:rPr>
           <w:rFonts w:cstheme="minorHAnsi"/>
@@ -3210,7 +3473,7 @@
 </file>
 
 <file path=word/endnotes.xml><?xml version="1.0" encoding="utf-8"?>
-<w:endnotes xmlns:wpc="http://schemas.microsoft.com/office/word/2010/wordprocessingCanvas" xmlns:cx="http://schemas.microsoft.com/office/drawing/2014/chartex" xmlns:cx1="http://schemas.microsoft.com/office/drawing/2015/9/8/chartex" xmlns:mc="http://schemas.openxmlformats.org/markup-compatibility/2006" xmlns:o="urn:schemas-microsoft-com:office:office" xmlns:r="http://schemas.openxmlformats.org/officeDocument/2006/relationships" xmlns:m="http://schemas.openxmlformats.org/officeDocument/2006/math" xmlns:v="urn:schemas-microsoft-com:vml" xmlns:wp14="http://schemas.microsoft.com/office/word/2010/wordprocessingDrawing" xmlns:wp="http://schemas.openxmlformats.org/drawingml/2006/wordprocessingDrawing" xmlns:w10="urn:schemas-microsoft-com:office:word" xmlns:w="http://schemas.openxmlformats.org/wordprocessingml/2006/main" xmlns:w14="http://schemas.microsoft.com/office/word/2010/wordml" xmlns:w15="http://schemas.microsoft.com/office/word/2012/wordml" xmlns:w16se="http://schemas.microsoft.com/office/word/2015/wordml/symex" xmlns:wpg="http://schemas.microsoft.com/office/word/2010/wordprocessingGroup" xmlns:wpi="http://schemas.microsoft.com/office/word/2010/wordprocessingInk" xmlns:wne="http://schemas.microsoft.com/office/word/2006/wordml" xmlns:wps="http://schemas.microsoft.com/office/word/2010/wordprocessingShape" mc:Ignorable="w14 w15 w16se wp14">
+<w:endnotes xmlns:wpc="http://schemas.microsoft.com/office/word/2010/wordprocessingCanvas" xmlns:cx="http://schemas.microsoft.com/office/drawing/2014/chartex" xmlns:cx1="http://schemas.microsoft.com/office/drawing/2015/9/8/chartex" xmlns:cx2="http://schemas.microsoft.com/office/drawing/2015/10/21/chartex" xmlns:cx3="http://schemas.microsoft.com/office/drawing/2016/5/9/chartex" xmlns:cx4="http://schemas.microsoft.com/office/drawing/2016/5/10/chartex" xmlns:cx5="http://schemas.microsoft.com/office/drawing/2016/5/11/chartex" xmlns:cx6="http://schemas.microsoft.com/office/drawing/2016/5/12/chartex" xmlns:cx7="http://schemas.microsoft.com/office/drawing/2016/5/13/chartex" xmlns:cx8="http://schemas.microsoft.com/office/drawing/2016/5/14/chartex" xmlns:mc="http://schemas.openxmlformats.org/markup-compatibility/2006" xmlns:aink="http://schemas.microsoft.com/office/drawing/2016/ink" xmlns:am3d="http://schemas.microsoft.com/office/drawing/2017/model3d" xmlns:o="urn:schemas-microsoft-com:office:office" xmlns:r="http://schemas.openxmlformats.org/officeDocument/2006/relationships" xmlns:m="http://schemas.openxmlformats.org/officeDocument/2006/math" xmlns:v="urn:schemas-microsoft-com:vml" xmlns:wp14="http://schemas.microsoft.com/office/word/2010/wordprocessingDrawing" xmlns:wp="http://schemas.openxmlformats.org/drawingml/2006/wordprocessingDrawing" xmlns:w10="urn:schemas-microsoft-com:office:word" xmlns:w="http://schemas.openxmlformats.org/wordprocessingml/2006/main" xmlns:w14="http://schemas.microsoft.com/office/word/2010/wordml" xmlns:w15="http://schemas.microsoft.com/office/word/2012/wordml" xmlns:w16cid="http://schemas.microsoft.com/office/word/2016/wordml/cid" xmlns:w16se="http://schemas.microsoft.com/office/word/2015/wordml/symex" xmlns:wpg="http://schemas.microsoft.com/office/word/2010/wordprocessingGroup" xmlns:wpi="http://schemas.microsoft.com/office/word/2010/wordprocessingInk" xmlns:wne="http://schemas.microsoft.com/office/word/2006/wordml" xmlns:wps="http://schemas.microsoft.com/office/word/2010/wordprocessingShape" mc:Ignorable="w14 w15 w16se w16cid wp14">
   <w:endnote w:type="separator" w:id="-1">
     <w:p>
       <w:pPr>
@@ -3235,7 +3498,7 @@
 </file>
 
 <file path=word/footer1.xml><?xml version="1.0" encoding="utf-8"?>
-<w:ftr xmlns:wpc="http://schemas.microsoft.com/office/word/2010/wordprocessingCanvas" xmlns:cx="http://schemas.microsoft.com/office/drawing/2014/chartex" xmlns:cx1="http://schemas.microsoft.com/office/drawing/2015/9/8/chartex" xmlns:mc="http://schemas.openxmlformats.org/markup-compatibility/2006" xmlns:o="urn:schemas-microsoft-com:office:office" xmlns:r="http://schemas.openxmlformats.org/officeDocument/2006/relationships" xmlns:m="http://schemas.openxmlformats.org/officeDocument/2006/math" xmlns:v="urn:schemas-microsoft-com:vml" xmlns:wp14="http://schemas.microsoft.com/office/word/2010/wordprocessingDrawing" xmlns:wp="http://schemas.openxmlformats.org/drawingml/2006/wordprocessingDrawing" xmlns:w10="urn:schemas-microsoft-com:office:word" xmlns:w="http://schemas.openxmlformats.org/wordprocessingml/2006/main" xmlns:w14="http://schemas.microsoft.com/office/word/2010/wordml" xmlns:w15="http://schemas.microsoft.com/office/word/2012/wordml" xmlns:w16se="http://schemas.microsoft.com/office/word/2015/wordml/symex" xmlns:wpg="http://schemas.microsoft.com/office/word/2010/wordprocessingGroup" xmlns:wpi="http://schemas.microsoft.com/office/word/2010/wordprocessingInk" xmlns:wne="http://schemas.microsoft.com/office/word/2006/wordml" xmlns:wps="http://schemas.microsoft.com/office/word/2010/wordprocessingShape" mc:Ignorable="w14 w15 w16se wp14">
+<w:ftr xmlns:wpc="http://schemas.microsoft.com/office/word/2010/wordprocessingCanvas" xmlns:cx="http://schemas.microsoft.com/office/drawing/2014/chartex" xmlns:cx1="http://schemas.microsoft.com/office/drawing/2015/9/8/chartex" xmlns:cx2="http://schemas.microsoft.com/office/drawing/2015/10/21/chartex" xmlns:cx3="http://schemas.microsoft.com/office/drawing/2016/5/9/chartex" xmlns:cx4="http://schemas.microsoft.com/office/drawing/2016/5/10/chartex" xmlns:cx5="http://schemas.microsoft.com/office/drawing/2016/5/11/chartex" xmlns:cx6="http://schemas.microsoft.com/office/drawing/2016/5/12/chartex" xmlns:cx7="http://schemas.microsoft.com/office/drawing/2016/5/13/chartex" xmlns:cx8="http://schemas.microsoft.com/office/drawing/2016/5/14/chartex" xmlns:mc="http://schemas.openxmlformats.org/markup-compatibility/2006" xmlns:aink="http://schemas.microsoft.com/office/drawing/2016/ink" xmlns:am3d="http://schemas.microsoft.com/office/drawing/2017/model3d" xmlns:o="urn:schemas-microsoft-com:office:office" xmlns:r="http://schemas.openxmlformats.org/officeDocument/2006/relationships" xmlns:m="http://schemas.openxmlformats.org/officeDocument/2006/math" xmlns:v="urn:schemas-microsoft-com:vml" xmlns:wp14="http://schemas.microsoft.com/office/word/2010/wordprocessingDrawing" xmlns:wp="http://schemas.openxmlformats.org/drawingml/2006/wordprocessingDrawing" xmlns:w10="urn:schemas-microsoft-com:office:word" xmlns:w="http://schemas.openxmlformats.org/wordprocessingml/2006/main" xmlns:w14="http://schemas.microsoft.com/office/word/2010/wordml" xmlns:w15="http://schemas.microsoft.com/office/word/2012/wordml" xmlns:w16cid="http://schemas.microsoft.com/office/word/2016/wordml/cid" xmlns:w16se="http://schemas.microsoft.com/office/word/2015/wordml/symex" xmlns:wpg="http://schemas.microsoft.com/office/word/2010/wordprocessingGroup" xmlns:wpi="http://schemas.microsoft.com/office/word/2010/wordprocessingInk" xmlns:wne="http://schemas.microsoft.com/office/word/2006/wordml" xmlns:wps="http://schemas.microsoft.com/office/word/2010/wordprocessingShape" mc:Ignorable="w14 w15 w16se w16cid wp14">
   <w:tbl>
     <w:tblPr>
       <w:tblW w:w="5000" w:type="pct"/>
@@ -3406,7 +3669,7 @@
 </file>
 
 <file path=word/footnotes.xml><?xml version="1.0" encoding="utf-8"?>
-<w:footnotes xmlns:wpc="http://schemas.microsoft.com/office/word/2010/wordprocessingCanvas" xmlns:cx="http://schemas.microsoft.com/office/drawing/2014/chartex" xmlns:cx1="http://schemas.microsoft.com/office/drawing/2015/9/8/chartex" xmlns:mc="http://schemas.openxmlformats.org/markup-compatibility/2006" xmlns:o="urn:schemas-microsoft-com:office:office" xmlns:r="http://schemas.openxmlformats.org/officeDocument/2006/relationships" xmlns:m="http://schemas.openxmlformats.org/officeDocument/2006/math" xmlns:v="urn:schemas-microsoft-com:vml" xmlns:wp14="http://schemas.microsoft.com/office/word/2010/wordprocessingDrawing" xmlns:wp="http://schemas.openxmlformats.org/drawingml/2006/wordprocessingDrawing" xmlns:w10="urn:schemas-microsoft-com:office:word" xmlns:w="http://schemas.openxmlformats.org/wordprocessingml/2006/main" xmlns:w14="http://schemas.microsoft.com/office/word/2010/wordml" xmlns:w15="http://schemas.microsoft.com/office/word/2012/wordml" xmlns:w16se="http://schemas.microsoft.com/office/word/2015/wordml/symex" xmlns:wpg="http://schemas.microsoft.com/office/word/2010/wordprocessingGroup" xmlns:wpi="http://schemas.microsoft.com/office/word/2010/wordprocessingInk" xmlns:wne="http://schemas.microsoft.com/office/word/2006/wordml" xmlns:wps="http://schemas.microsoft.com/office/word/2010/wordprocessingShape" mc:Ignorable="w14 w15 w16se wp14">
+<w:footnotes xmlns:wpc="http://schemas.microsoft.com/office/word/2010/wordprocessingCanvas" xmlns:cx="http://schemas.microsoft.com/office/drawing/2014/chartex" xmlns:cx1="http://schemas.microsoft.com/office/drawing/2015/9/8/chartex" xmlns:cx2="http://schemas.microsoft.com/office/drawing/2015/10/21/chartex" xmlns:cx3="http://schemas.microsoft.com/office/drawing/2016/5/9/chartex" xmlns:cx4="http://schemas.microsoft.com/office/drawing/2016/5/10/chartex" xmlns:cx5="http://schemas.microsoft.com/office/drawing/2016/5/11/chartex" xmlns:cx6="http://schemas.microsoft.com/office/drawing/2016/5/12/chartex" xmlns:cx7="http://schemas.microsoft.com/office/drawing/2016/5/13/chartex" xmlns:cx8="http://schemas.microsoft.com/office/drawing/2016/5/14/chartex" xmlns:mc="http://schemas.openxmlformats.org/markup-compatibility/2006" xmlns:aink="http://schemas.microsoft.com/office/drawing/2016/ink" xmlns:am3d="http://schemas.microsoft.com/office/drawing/2017/model3d" xmlns:o="urn:schemas-microsoft-com:office:office" xmlns:r="http://schemas.openxmlformats.org/officeDocument/2006/relationships" xmlns:m="http://schemas.openxmlformats.org/officeDocument/2006/math" xmlns:v="urn:schemas-microsoft-com:vml" xmlns:wp14="http://schemas.microsoft.com/office/word/2010/wordprocessingDrawing" xmlns:wp="http://schemas.openxmlformats.org/drawingml/2006/wordprocessingDrawing" xmlns:w10="urn:schemas-microsoft-com:office:word" xmlns:w="http://schemas.openxmlformats.org/wordprocessingml/2006/main" xmlns:w14="http://schemas.microsoft.com/office/word/2010/wordml" xmlns:w15="http://schemas.microsoft.com/office/word/2012/wordml" xmlns:w16cid="http://schemas.microsoft.com/office/word/2016/wordml/cid" xmlns:w16se="http://schemas.microsoft.com/office/word/2015/wordml/symex" xmlns:wpg="http://schemas.microsoft.com/office/word/2010/wordprocessingGroup" xmlns:wpi="http://schemas.microsoft.com/office/word/2010/wordprocessingInk" xmlns:wne="http://schemas.microsoft.com/office/word/2006/wordml" xmlns:wps="http://schemas.microsoft.com/office/word/2010/wordprocessingShape" mc:Ignorable="w14 w15 w16se w16cid wp14">
   <w:footnote w:type="separator" w:id="-1">
     <w:p>
       <w:pPr>
@@ -3431,7 +3694,7 @@
 </file>
 
 <file path=word/numbering.xml><?xml version="1.0" encoding="utf-8"?>
-<w:numbering xmlns:wpc="http://schemas.microsoft.com/office/word/2010/wordprocessingCanvas" xmlns:cx="http://schemas.microsoft.com/office/drawing/2014/chartex" xmlns:cx1="http://schemas.microsoft.com/office/drawing/2015/9/8/chartex" xmlns:mc="http://schemas.openxmlformats.org/markup-compatibility/2006" xmlns:o="urn:schemas-microsoft-com:office:office" xmlns:r="http://schemas.openxmlformats.org/officeDocument/2006/relationships" xmlns:m="http://schemas.openxmlformats.org/officeDocument/2006/math" xmlns:v="urn:schemas-microsoft-com:vml" xmlns:wp14="http://schemas.microsoft.com/office/word/2010/wordprocessingDrawing" xmlns:wp="http://schemas.openxmlformats.org/drawingml/2006/wordprocessingDrawing" xmlns:w10="urn:schemas-microsoft-com:office:word" xmlns:w="http://schemas.openxmlformats.org/wordprocessingml/2006/main" xmlns:w14="http://schemas.microsoft.com/office/word/2010/wordml" xmlns:w15="http://schemas.microsoft.com/office/word/2012/wordml" xmlns:w16se="http://schemas.microsoft.com/office/word/2015/wordml/symex" xmlns:wpg="http://schemas.microsoft.com/office/word/2010/wordprocessingGroup" xmlns:wpi="http://schemas.microsoft.com/office/word/2010/wordprocessingInk" xmlns:wne="http://schemas.microsoft.com/office/word/2006/wordml" xmlns:wps="http://schemas.microsoft.com/office/word/2010/wordprocessingShape" mc:Ignorable="w14 w15 w16se wp14">
+<w:numbering xmlns:wpc="http://schemas.microsoft.com/office/word/2010/wordprocessingCanvas" xmlns:cx="http://schemas.microsoft.com/office/drawing/2014/chartex" xmlns:cx1="http://schemas.microsoft.com/office/drawing/2015/9/8/chartex" xmlns:cx2="http://schemas.microsoft.com/office/drawing/2015/10/21/chartex" xmlns:cx3="http://schemas.microsoft.com/office/drawing/2016/5/9/chartex" xmlns:cx4="http://schemas.microsoft.com/office/drawing/2016/5/10/chartex" xmlns:cx5="http://schemas.microsoft.com/office/drawing/2016/5/11/chartex" xmlns:cx6="http://schemas.microsoft.com/office/drawing/2016/5/12/chartex" xmlns:cx7="http://schemas.microsoft.com/office/drawing/2016/5/13/chartex" xmlns:cx8="http://schemas.microsoft.com/office/drawing/2016/5/14/chartex" xmlns:mc="http://schemas.openxmlformats.org/markup-compatibility/2006" xmlns:aink="http://schemas.microsoft.com/office/drawing/2016/ink" xmlns:am3d="http://schemas.microsoft.com/office/drawing/2017/model3d" xmlns:o="urn:schemas-microsoft-com:office:office" xmlns:r="http://schemas.openxmlformats.org/officeDocument/2006/relationships" xmlns:m="http://schemas.openxmlformats.org/officeDocument/2006/math" xmlns:v="urn:schemas-microsoft-com:vml" xmlns:wp14="http://schemas.microsoft.com/office/word/2010/wordprocessingDrawing" xmlns:wp="http://schemas.openxmlformats.org/drawingml/2006/wordprocessingDrawing" xmlns:w10="urn:schemas-microsoft-com:office:word" xmlns:w="http://schemas.openxmlformats.org/wordprocessingml/2006/main" xmlns:w14="http://schemas.microsoft.com/office/word/2010/wordml" xmlns:w15="http://schemas.microsoft.com/office/word/2012/wordml" xmlns:w16cid="http://schemas.microsoft.com/office/word/2016/wordml/cid" xmlns:w16se="http://schemas.microsoft.com/office/word/2015/wordml/symex" xmlns:wpg="http://schemas.microsoft.com/office/word/2010/wordprocessingGroup" xmlns:wpi="http://schemas.microsoft.com/office/word/2010/wordprocessingInk" xmlns:wne="http://schemas.microsoft.com/office/word/2006/wordml" xmlns:wps="http://schemas.microsoft.com/office/word/2010/wordprocessingShape" mc:Ignorable="w14 w15 w16se w16cid wp14">
   <w:abstractNum w:abstractNumId="0" w15:restartNumberingAfterBreak="0">
     <w:nsid w:val="04171489"/>
     <w:multiLevelType w:val="hybridMultilevel"/>
@@ -4016,7 +4279,7 @@
 </file>
 
 <file path=word/styles.xml><?xml version="1.0" encoding="utf-8"?>
-<w:styles xmlns:mc="http://schemas.openxmlformats.org/markup-compatibility/2006" xmlns:r="http://schemas.openxmlformats.org/officeDocument/2006/relationships" xmlns:w="http://schemas.openxmlformats.org/wordprocessingml/2006/main" xmlns:w14="http://schemas.microsoft.com/office/word/2010/wordml" xmlns:w15="http://schemas.microsoft.com/office/word/2012/wordml" xmlns:w16se="http://schemas.microsoft.com/office/word/2015/wordml/symex" mc:Ignorable="w14 w15 w16se">
+<w:styles xmlns:mc="http://schemas.openxmlformats.org/markup-compatibility/2006" xmlns:r="http://schemas.openxmlformats.org/officeDocument/2006/relationships" xmlns:w="http://schemas.openxmlformats.org/wordprocessingml/2006/main" xmlns:w14="http://schemas.microsoft.com/office/word/2010/wordml" xmlns:w15="http://schemas.microsoft.com/office/word/2012/wordml" xmlns:w16cid="http://schemas.microsoft.com/office/word/2016/wordml/cid" xmlns:w16se="http://schemas.microsoft.com/office/word/2015/wordml/symex" mc:Ignorable="w14 w15 w16se w16cid">
   <w:docDefaults>
     <w:rPrDefault>
       <w:rPr>
@@ -4026,7 +4289,7 @@
     </w:rPrDefault>
     <w:pPrDefault/>
   </w:docDefaults>
-  <w:latentStyles w:defLockedState="0" w:defUIPriority="99" w:defSemiHidden="0" w:defUnhideWhenUsed="0" w:defQFormat="0" w:count="371">
+  <w:latentStyles w:defLockedState="0" w:defUIPriority="99" w:defSemiHidden="0" w:defUnhideWhenUsed="0" w:defQFormat="0" w:count="376">
     <w:lsdException w:name="Normal" w:uiPriority="0" w:qFormat="1"/>
     <w:lsdException w:name="heading 1" w:uiPriority="9" w:qFormat="1"/>
     <w:lsdException w:name="heading 2" w:semiHidden="1" w:uiPriority="9" w:unhideWhenUsed="1" w:qFormat="1"/>
@@ -4132,7 +4395,6 @@
     <w:lsdException w:name="HTML Sample" w:semiHidden="1" w:unhideWhenUsed="1"/>
     <w:lsdException w:name="HTML Typewriter" w:semiHidden="1" w:unhideWhenUsed="1"/>
     <w:lsdException w:name="HTML Variable" w:semiHidden="1" w:unhideWhenUsed="1"/>
-    <w:lsdException w:name="Normal Table" w:semiHidden="1" w:unhideWhenUsed="1"/>
     <w:lsdException w:name="annotation subject" w:semiHidden="1" w:unhideWhenUsed="1"/>
     <w:lsdException w:name="No List" w:semiHidden="1" w:unhideWhenUsed="1"/>
     <w:lsdException w:name="Outline List 1" w:semiHidden="1" w:unhideWhenUsed="1"/>
@@ -4175,11 +4437,8 @@
     <w:lsdException w:name="Table Contemporary" w:semiHidden="1" w:unhideWhenUsed="1"/>
     <w:lsdException w:name="Table Elegant" w:semiHidden="1" w:unhideWhenUsed="1"/>
     <w:lsdException w:name="Table Professional" w:semiHidden="1" w:unhideWhenUsed="1"/>
-    <w:lsdException w:name="Table Subtle 1" w:semiHidden="1" w:unhideWhenUsed="1"/>
     <w:lsdException w:name="Table Subtle 2" w:semiHidden="1" w:unhideWhenUsed="1"/>
     <w:lsdException w:name="Table Web 1" w:semiHidden="1" w:unhideWhenUsed="1"/>
-    <w:lsdException w:name="Table Web 2" w:semiHidden="1" w:unhideWhenUsed="1"/>
-    <w:lsdException w:name="Table Web 3" w:semiHidden="1" w:unhideWhenUsed="1"/>
     <w:lsdException w:name="Balloon Text" w:semiHidden="1" w:unhideWhenUsed="1"/>
     <w:lsdException w:name="Table Grid" w:uiPriority="59"/>
     <w:lsdException w:name="Table Theme" w:semiHidden="1" w:unhideWhenUsed="1"/>
@@ -4398,6 +4657,11 @@
     <w:lsdException w:name="List Table 5 Dark Accent 6" w:uiPriority="50"/>
     <w:lsdException w:name="List Table 6 Colorful Accent 6" w:uiPriority="51"/>
     <w:lsdException w:name="List Table 7 Colorful Accent 6" w:uiPriority="52"/>
+    <w:lsdException w:name="Mention" w:semiHidden="1" w:unhideWhenUsed="1"/>
+    <w:lsdException w:name="Smart Hyperlink" w:semiHidden="1" w:unhideWhenUsed="1"/>
+    <w:lsdException w:name="Hashtag" w:semiHidden="1" w:unhideWhenUsed="1"/>
+    <w:lsdException w:name="Unresolved Mention" w:semiHidden="1" w:unhideWhenUsed="1"/>
+    <w:lsdException w:name="Smart Link" w:semiHidden="1" w:unhideWhenUsed="1"/>
   </w:latentStyles>
   <w:style w:type="paragraph" w:default="1" w:styleId="Standard">
     <w:name w:val="Normal"/>
@@ -5681,7 +5945,7 @@
 </file>
 
 <file path=customXml/itemProps2.xml><?xml version="1.0" encoding="utf-8"?>
-<ds:datastoreItem xmlns:ds="http://schemas.openxmlformats.org/officeDocument/2006/customXml" ds:itemID="{6AEF245A-0F0C-473A-BBAF-58EA79DE50A4}">
+<ds:datastoreItem xmlns:ds="http://schemas.openxmlformats.org/officeDocument/2006/customXml" ds:itemID="{DDD1261C-703A-48F5-923D-1C3F57F17203}">
   <ds:schemaRefs>
     <ds:schemaRef ds:uri="http://schemas.openxmlformats.org/officeDocument/2006/bibliography"/>
   </ds:schemaRefs>

</xml_diff>

<commit_message>
created Design chapter in documentation
</commit_message>
<xml_diff>
--- a/documentation/Dokumentation_Belgrad_Website.docx
+++ b/documentation/Dokumentation_Belgrad_Website.docx
@@ -1,6 +1,6 @@
 
 <file path=word/document.xml><?xml version="1.0" encoding="utf-8"?>
-<w:document xmlns:wpc="http://schemas.microsoft.com/office/word/2010/wordprocessingCanvas" xmlns:cx="http://schemas.microsoft.com/office/drawing/2014/chartex" xmlns:cx1="http://schemas.microsoft.com/office/drawing/2015/9/8/chartex" xmlns:cx2="http://schemas.microsoft.com/office/drawing/2015/10/21/chartex" xmlns:cx3="http://schemas.microsoft.com/office/drawing/2016/5/9/chartex" xmlns:cx4="http://schemas.microsoft.com/office/drawing/2016/5/10/chartex" xmlns:cx5="http://schemas.microsoft.com/office/drawing/2016/5/11/chartex" xmlns:cx6="http://schemas.microsoft.com/office/drawing/2016/5/12/chartex" xmlns:cx7="http://schemas.microsoft.com/office/drawing/2016/5/13/chartex" xmlns:cx8="http://schemas.microsoft.com/office/drawing/2016/5/14/chartex" xmlns:mc="http://schemas.openxmlformats.org/markup-compatibility/2006" xmlns:aink="http://schemas.microsoft.com/office/drawing/2016/ink" xmlns:am3d="http://schemas.microsoft.com/office/drawing/2017/model3d" xmlns:o="urn:schemas-microsoft-com:office:office" xmlns:r="http://schemas.openxmlformats.org/officeDocument/2006/relationships" xmlns:m="http://schemas.openxmlformats.org/officeDocument/2006/math" xmlns:v="urn:schemas-microsoft-com:vml" xmlns:wp14="http://schemas.microsoft.com/office/word/2010/wordprocessingDrawing" xmlns:wp="http://schemas.openxmlformats.org/drawingml/2006/wordprocessingDrawing" xmlns:w10="urn:schemas-microsoft-com:office:word" xmlns:w="http://schemas.openxmlformats.org/wordprocessingml/2006/main" xmlns:w14="http://schemas.microsoft.com/office/word/2010/wordml" xmlns:w15="http://schemas.microsoft.com/office/word/2012/wordml" xmlns:w16cid="http://schemas.microsoft.com/office/word/2016/wordml/cid" xmlns:w16se="http://schemas.microsoft.com/office/word/2015/wordml/symex" xmlns:wpg="http://schemas.microsoft.com/office/word/2010/wordprocessingGroup" xmlns:wpi="http://schemas.microsoft.com/office/word/2010/wordprocessingInk" xmlns:wne="http://schemas.microsoft.com/office/word/2006/wordml" xmlns:wps="http://schemas.microsoft.com/office/word/2010/wordprocessingShape" mc:Ignorable="w14 w15 w16se w16cid wp14">
+<w:document xmlns:wpc="http://schemas.microsoft.com/office/word/2010/wordprocessingCanvas" xmlns:cx="http://schemas.microsoft.com/office/drawing/2014/chartex" xmlns:cx1="http://schemas.microsoft.com/office/drawing/2015/9/8/chartex" xmlns:mc="http://schemas.openxmlformats.org/markup-compatibility/2006" xmlns:o="urn:schemas-microsoft-com:office:office" xmlns:r="http://schemas.openxmlformats.org/officeDocument/2006/relationships" xmlns:m="http://schemas.openxmlformats.org/officeDocument/2006/math" xmlns:v="urn:schemas-microsoft-com:vml" xmlns:wp14="http://schemas.microsoft.com/office/word/2010/wordprocessingDrawing" xmlns:wp="http://schemas.openxmlformats.org/drawingml/2006/wordprocessingDrawing" xmlns:w10="urn:schemas-microsoft-com:office:word" xmlns:w="http://schemas.openxmlformats.org/wordprocessingml/2006/main" xmlns:w14="http://schemas.microsoft.com/office/word/2010/wordml" xmlns:w15="http://schemas.microsoft.com/office/word/2012/wordml" xmlns:w16se="http://schemas.microsoft.com/office/word/2015/wordml/symex" xmlns:wpg="http://schemas.microsoft.com/office/word/2010/wordprocessingGroup" xmlns:wpi="http://schemas.microsoft.com/office/word/2010/wordprocessingInk" xmlns:wne="http://schemas.microsoft.com/office/word/2006/wordml" xmlns:wps="http://schemas.microsoft.com/office/word/2010/wordprocessingShape" mc:Ignorable="w14 w15 w16se wp14">
   <w:body>
     <w:sdt>
       <w:sdtPr>
@@ -137,17 +137,8 @@
                                       <w:color w:val="FFFFFF"/>
                                       <w:lang w:val="en-US"/>
                                     </w:rPr>
-                                    <w:t xml:space="preserve">Fabian </w:t>
+                                    <w:t>Fabian Bannwart</w:t>
                                   </w:r>
-                                  <w:proofErr w:type="spellStart"/>
-                                  <w:r>
-                                    <w:rPr>
-                                      <w:color w:val="FFFFFF"/>
-                                      <w:lang w:val="en-US"/>
-                                    </w:rPr>
-                                    <w:t>Bannwart</w:t>
-                                  </w:r>
-                                  <w:proofErr w:type="spellEnd"/>
                                   <w:r>
                                     <w:rPr>
                                       <w:color w:val="FFFFFF"/>
@@ -180,7 +171,6 @@
                                     </w:rPr>
                                     <w:t xml:space="preserve">BBZW </w:t>
                                   </w:r>
-                                  <w:proofErr w:type="spellStart"/>
                                   <w:r>
                                     <w:rPr>
                                       <w:color w:val="FFFFFF"/>
@@ -195,7 +185,6 @@
                                     </w:rPr>
                                     <w:t>ursee</w:t>
                                   </w:r>
-                                  <w:proofErr w:type="spellEnd"/>
                                   <w:r>
                                     <w:rPr>
                                       <w:color w:val="FFFFFF"/>
@@ -318,17 +307,8 @@
                                 <w:color w:val="FFFFFF"/>
                                 <w:lang w:val="en-US"/>
                               </w:rPr>
-                              <w:t xml:space="preserve">Fabian </w:t>
+                              <w:t>Fabian Bannwart</w:t>
                             </w:r>
-                            <w:proofErr w:type="spellStart"/>
-                            <w:r>
-                              <w:rPr>
-                                <w:color w:val="FFFFFF"/>
-                                <w:lang w:val="en-US"/>
-                              </w:rPr>
-                              <w:t>Bannwart</w:t>
-                            </w:r>
-                            <w:proofErr w:type="spellEnd"/>
                             <w:r>
                               <w:rPr>
                                 <w:color w:val="FFFFFF"/>
@@ -361,7 +341,6 @@
                               </w:rPr>
                               <w:t xml:space="preserve">BBZW </w:t>
                             </w:r>
-                            <w:proofErr w:type="spellStart"/>
                             <w:r>
                               <w:rPr>
                                 <w:color w:val="FFFFFF"/>
@@ -376,7 +355,6 @@
                               </w:rPr>
                               <w:t>ursee</w:t>
                             </w:r>
-                            <w:proofErr w:type="spellEnd"/>
                             <w:r>
                               <w:rPr>
                                 <w:color w:val="FFFFFF"/>
@@ -1186,21 +1164,7 @@
         <w:rPr>
           <w:rFonts w:cstheme="minorHAnsi"/>
         </w:rPr>
-        <w:t xml:space="preserve"> haben wir die wichtigsten Punkte </w:t>
-      </w:r>
-      <w:proofErr w:type="gramStart"/>
-      <w:r>
-        <w:rPr>
-          <w:rFonts w:cstheme="minorHAnsi"/>
-        </w:rPr>
-        <w:t>aufgelistet</w:t>
-      </w:r>
-      <w:proofErr w:type="gramEnd"/>
-      <w:r>
-        <w:rPr>
-          <w:rFonts w:cstheme="minorHAnsi"/>
-        </w:rPr>
-        <w:t xml:space="preserve"> um uns einen Überblick zu verschaffen.</w:t>
+        <w:t xml:space="preserve"> haben wir die wichtigsten Punkte aufgelistet um uns einen Überblick zu verschaffen.</w:t>
       </w:r>
     </w:p>
     <w:tbl>
@@ -1575,14 +1539,12 @@
                 <w:rFonts w:cstheme="minorHAnsi"/>
               </w:rPr>
             </w:pPr>
-            <w:proofErr w:type="spellStart"/>
             <w:r>
               <w:rPr>
                 <w:rFonts w:cstheme="minorHAnsi"/>
               </w:rPr>
               <w:t>Wireframe</w:t>
             </w:r>
-            <w:proofErr w:type="spellEnd"/>
           </w:p>
         </w:tc>
         <w:tc>
@@ -1609,25 +1571,7 @@
                 <w:color w:val="auto"/>
                 <w:lang w:eastAsia="de-CH"/>
               </w:rPr>
-              <w:t xml:space="preserve">Ein </w:t>
-            </w:r>
-            <w:proofErr w:type="spellStart"/>
-            <w:r>
-              <w:rPr>
-                <w:rFonts w:eastAsia="Times New Roman" w:cstheme="minorHAnsi"/>
-                <w:color w:val="auto"/>
-                <w:lang w:eastAsia="de-CH"/>
-              </w:rPr>
-              <w:t>Wireframe</w:t>
-            </w:r>
-            <w:proofErr w:type="spellEnd"/>
-            <w:r>
-              <w:rPr>
-                <w:rFonts w:eastAsia="Times New Roman" w:cstheme="minorHAnsi"/>
-                <w:color w:val="auto"/>
-                <w:lang w:eastAsia="de-CH"/>
-              </w:rPr>
-              <w:t xml:space="preserve"> ist eine schematische Darstellung des Endprodukts. Es wird empfohlen von Hand Skizzen der </w:t>
+              <w:t xml:space="preserve">Ein Wireframe ist eine schematische Darstellung des Endprodukts. Es wird empfohlen von Hand Skizzen der </w:t>
             </w:r>
           </w:p>
           <w:p>
@@ -1646,25 +1590,7 @@
                 <w:color w:val="auto"/>
                 <w:lang w:eastAsia="de-CH"/>
               </w:rPr>
-              <w:t xml:space="preserve">zu verwirklichenden Pages zu erstellen. Es geht gezielt darum, noch nicht zu konkret zu werden. Anhand des </w:t>
-            </w:r>
-            <w:proofErr w:type="spellStart"/>
-            <w:r>
-              <w:rPr>
-                <w:rFonts w:eastAsia="Times New Roman" w:cstheme="minorHAnsi"/>
-                <w:color w:val="auto"/>
-                <w:lang w:eastAsia="de-CH"/>
-              </w:rPr>
-              <w:t>Wireframes</w:t>
-            </w:r>
-            <w:proofErr w:type="spellEnd"/>
-            <w:r>
-              <w:rPr>
-                <w:rFonts w:eastAsia="Times New Roman" w:cstheme="minorHAnsi"/>
-                <w:color w:val="auto"/>
-                <w:lang w:eastAsia="de-CH"/>
-              </w:rPr>
-              <w:t xml:space="preserve"> soll der Grundaufbau einer Page gezeigt </w:t>
+              <w:t xml:space="preserve">zu verwirklichenden Pages zu erstellen. Es geht gezielt darum, noch nicht zu konkret zu werden. Anhand des Wireframes soll der Grundaufbau einer Page gezeigt </w:t>
             </w:r>
           </w:p>
           <w:p>
@@ -1920,25 +1846,7 @@
                 <w:color w:val="auto"/>
                 <w:lang w:eastAsia="de-CH"/>
               </w:rPr>
-              <w:t xml:space="preserve">-Wieso wurden </w:t>
-            </w:r>
-            <w:proofErr w:type="gramStart"/>
-            <w:r>
-              <w:rPr>
-                <w:rFonts w:eastAsia="Times New Roman" w:cstheme="minorHAnsi"/>
-                <w:color w:val="auto"/>
-                <w:lang w:eastAsia="de-CH"/>
-              </w:rPr>
-              <w:t>diese  Farben</w:t>
-            </w:r>
-            <w:proofErr w:type="gramEnd"/>
-            <w:r>
-              <w:rPr>
-                <w:rFonts w:eastAsia="Times New Roman" w:cstheme="minorHAnsi"/>
-                <w:color w:val="auto"/>
-                <w:lang w:eastAsia="de-CH"/>
-              </w:rPr>
-              <w:t>/Schriftarten etc. gewählt?</w:t>
+              <w:t>-Wieso wurden diese  Farben/Schriftarten etc. gewählt?</w:t>
             </w:r>
           </w:p>
           <w:p>
@@ -2135,21 +2043,7 @@
         <w:rPr>
           <w:rFonts w:cstheme="minorHAnsi"/>
         </w:rPr>
-        <w:t xml:space="preserve">Konkret ist eine auf </w:t>
-      </w:r>
-      <w:proofErr w:type="gramStart"/>
-      <w:r>
-        <w:rPr>
-          <w:rFonts w:cstheme="minorHAnsi"/>
-        </w:rPr>
-        <w:t>Angular</w:t>
-      </w:r>
-      <w:proofErr w:type="gramEnd"/>
-      <w:r>
-        <w:rPr>
-          <w:rFonts w:cstheme="minorHAnsi"/>
-        </w:rPr>
-        <w:t xml:space="preserve"> basierende Webseite geplant, welche die geforderten Multimedia Inhalte von Bild und Video sowie ein skalierbares SVG Logo anzeigt. Angular bietet sich hierbei unterstützend für das Styling sowie das </w:t>
+        <w:t xml:space="preserve">Konkret ist eine auf Angular basierende Webseite geplant, welche die geforderten Multimedia Inhalte von Bild und Video sowie ein skalierbares SVG Logo anzeigt. Angular bietet sich hierbei unterstützend für das Styling sowie das </w:t>
       </w:r>
       <w:r>
         <w:rPr>
@@ -2248,21 +2142,7 @@
         <w:rPr>
           <w:rFonts w:cstheme="minorHAnsi"/>
         </w:rPr>
-        <w:t xml:space="preserve">, wir müssen jedoch auch </w:t>
-      </w:r>
-      <w:proofErr w:type="gramStart"/>
-      <w:r>
-        <w:rPr>
-          <w:rFonts w:cstheme="minorHAnsi"/>
-        </w:rPr>
-        <w:t>schauen</w:t>
-      </w:r>
-      <w:proofErr w:type="gramEnd"/>
-      <w:r>
-        <w:rPr>
-          <w:rFonts w:cstheme="minorHAnsi"/>
-        </w:rPr>
-        <w:t xml:space="preserve"> dass es für andere Altersgruppen geeignet ist</w:t>
+        <w:t>, wir müssen jedoch auch schauen dass es für andere Altersgruppen geeignet ist</w:t>
       </w:r>
       <w:r>
         <w:rPr>
@@ -2387,173 +2267,142 @@
           </wp:anchor>
         </w:drawing>
       </w:r>
-      <w:proofErr w:type="spellStart"/>
       <w:r>
         <w:rPr>
           <w:rFonts w:cstheme="minorHAnsi"/>
           <w:b/>
         </w:rPr>
-        <w:t>Linyan</w:t>
-      </w:r>
-      <w:proofErr w:type="spellEnd"/>
-      <w:r>
-        <w:rPr>
-          <w:rFonts w:cstheme="minorHAnsi"/>
+        <w:t>Linyan Han</w:t>
+      </w:r>
+    </w:p>
+    <w:p>
+      <w:pPr>
+        <w:rPr>
+          <w:rFonts w:cstheme="minorHAnsi"/>
+        </w:rPr>
+      </w:pPr>
+      <w:r>
+        <w:rPr>
+          <w:rFonts w:cstheme="minorHAnsi"/>
+        </w:rPr>
+        <w:t>Name: Linyan Han</w:t>
+      </w:r>
+    </w:p>
+    <w:p>
+      <w:pPr>
+        <w:rPr>
+          <w:rFonts w:cstheme="minorHAnsi"/>
+        </w:rPr>
+      </w:pPr>
+      <w:r>
+        <w:rPr>
+          <w:rFonts w:cstheme="minorHAnsi"/>
+        </w:rPr>
+        <w:t>Alter: 28 Jahre</w:t>
+      </w:r>
+    </w:p>
+    <w:p>
+      <w:pPr>
+        <w:rPr>
+          <w:rFonts w:cstheme="minorHAnsi"/>
+        </w:rPr>
+      </w:pPr>
+      <w:r>
+        <w:rPr>
+          <w:rFonts w:cstheme="minorHAnsi"/>
+        </w:rPr>
+        <w:t>Beruf: Musikantin</w:t>
+      </w:r>
+    </w:p>
+    <w:p>
+      <w:pPr>
+        <w:rPr>
+          <w:rFonts w:cstheme="minorHAnsi"/>
+        </w:rPr>
+      </w:pPr>
+      <w:r>
+        <w:rPr>
+          <w:rFonts w:cstheme="minorHAnsi"/>
+        </w:rPr>
+        <w:t>Wohnort: China, Peking</w:t>
+      </w:r>
+    </w:p>
+    <w:p>
+      <w:pPr>
+        <w:rPr>
+          <w:rFonts w:cstheme="minorHAnsi"/>
+        </w:rPr>
+      </w:pPr>
+      <w:r>
+        <w:rPr>
+          <w:rFonts w:cstheme="minorHAnsi"/>
+        </w:rPr>
+        <w:t>Hobbys: Handball, Reisen</w:t>
+      </w:r>
+    </w:p>
+    <w:p>
+      <w:pPr>
+        <w:rPr>
+          <w:rFonts w:cstheme="minorHAnsi"/>
+        </w:rPr>
+      </w:pPr>
+      <w:r>
+        <w:rPr>
+          <w:rFonts w:cstheme="minorHAnsi"/>
+        </w:rPr>
+        <w:t>Sprache: Chinesisch, Englisch</w:t>
+      </w:r>
+      <w:r>
+        <w:rPr>
+          <w:rFonts w:cstheme="minorHAnsi"/>
+        </w:rPr>
+        <w:t>, Deutsch</w:t>
+      </w:r>
+    </w:p>
+    <w:p>
+      <w:pPr>
+        <w:rPr>
+          <w:rFonts w:cstheme="minorHAnsi"/>
+        </w:rPr>
+      </w:pPr>
+      <w:r>
+        <w:rPr>
+          <w:rFonts w:cstheme="minorHAnsi"/>
+        </w:rPr>
+        <w:t>Interessiert an Kultur und Geschichte. Isst gerne chinesisches Essen (Würmer, Insekten, etc</w:t>
+      </w:r>
+      <w:r>
+        <w:rPr>
+          <w:rFonts w:cstheme="minorHAnsi"/>
+        </w:rPr>
+        <w:t>.</w:t>
+      </w:r>
+      <w:r>
+        <w:rPr>
+          <w:rFonts w:cstheme="minorHAnsi"/>
+        </w:rPr>
+        <w:t>).</w:t>
+      </w:r>
+    </w:p>
+    <w:p>
+      <w:pPr>
+        <w:rPr>
+          <w:rFonts w:cstheme="minorHAnsi"/>
+        </w:rPr>
+      </w:pPr>
+    </w:p>
+    <w:p>
+      <w:pPr>
+        <w:rPr>
           <w:b/>
         </w:rPr>
-        <w:t xml:space="preserve"> Han</w:t>
-      </w:r>
-    </w:p>
-    <w:p>
-      <w:pPr>
-        <w:rPr>
-          <w:rFonts w:cstheme="minorHAnsi"/>
-        </w:rPr>
-      </w:pPr>
-      <w:r>
-        <w:rPr>
-          <w:rFonts w:cstheme="minorHAnsi"/>
-        </w:rPr>
-        <w:t xml:space="preserve">Name: </w:t>
-      </w:r>
-      <w:proofErr w:type="spellStart"/>
-      <w:r>
-        <w:rPr>
-          <w:rFonts w:cstheme="minorHAnsi"/>
-        </w:rPr>
-        <w:t>Linyan</w:t>
-      </w:r>
-      <w:proofErr w:type="spellEnd"/>
-      <w:r>
-        <w:rPr>
-          <w:rFonts w:cstheme="minorHAnsi"/>
-        </w:rPr>
-        <w:t xml:space="preserve"> Han</w:t>
-      </w:r>
-    </w:p>
-    <w:p>
-      <w:pPr>
-        <w:rPr>
-          <w:rFonts w:cstheme="minorHAnsi"/>
-        </w:rPr>
-      </w:pPr>
-      <w:r>
-        <w:rPr>
-          <w:rFonts w:cstheme="minorHAnsi"/>
-        </w:rPr>
-        <w:t>Alter: 28 Jahre</w:t>
-      </w:r>
-    </w:p>
-    <w:p>
-      <w:pPr>
-        <w:rPr>
-          <w:rFonts w:cstheme="minorHAnsi"/>
-        </w:rPr>
-      </w:pPr>
-      <w:r>
-        <w:rPr>
-          <w:rFonts w:cstheme="minorHAnsi"/>
-        </w:rPr>
-        <w:t>Beruf: Musikantin</w:t>
-      </w:r>
-    </w:p>
-    <w:p>
-      <w:pPr>
-        <w:rPr>
-          <w:rFonts w:cstheme="minorHAnsi"/>
-        </w:rPr>
-      </w:pPr>
-      <w:r>
-        <w:rPr>
-          <w:rFonts w:cstheme="minorHAnsi"/>
-        </w:rPr>
-        <w:t>Wohnort: China, Peking</w:t>
-      </w:r>
-    </w:p>
-    <w:p>
-      <w:pPr>
-        <w:rPr>
-          <w:rFonts w:cstheme="minorHAnsi"/>
-        </w:rPr>
-      </w:pPr>
-      <w:r>
-        <w:rPr>
-          <w:rFonts w:cstheme="minorHAnsi"/>
-        </w:rPr>
-        <w:t>Hobbys: Handball, Reisen</w:t>
-      </w:r>
-    </w:p>
-    <w:p>
-      <w:pPr>
-        <w:rPr>
-          <w:rFonts w:cstheme="minorHAnsi"/>
-        </w:rPr>
-      </w:pPr>
-      <w:r>
-        <w:rPr>
-          <w:rFonts w:cstheme="minorHAnsi"/>
-        </w:rPr>
-        <w:t>Sprache: Chinesisch, Englisch</w:t>
-      </w:r>
-      <w:r>
-        <w:rPr>
-          <w:rFonts w:cstheme="minorHAnsi"/>
-        </w:rPr>
-        <w:t>, Deutsch</w:t>
-      </w:r>
-    </w:p>
-    <w:p>
-      <w:pPr>
-        <w:rPr>
-          <w:rFonts w:cstheme="minorHAnsi"/>
-        </w:rPr>
-      </w:pPr>
-      <w:r>
-        <w:rPr>
-          <w:rFonts w:cstheme="minorHAnsi"/>
-        </w:rPr>
-        <w:t>Interessiert an Kultur und Geschichte. Isst gerne chinesisches Essen (Würmer, Insekten, etc</w:t>
-      </w:r>
-      <w:r>
-        <w:rPr>
-          <w:rFonts w:cstheme="minorHAnsi"/>
-        </w:rPr>
-        <w:t>.</w:t>
-      </w:r>
-      <w:r>
-        <w:rPr>
-          <w:rFonts w:cstheme="minorHAnsi"/>
-        </w:rPr>
-        <w:t>).</w:t>
-      </w:r>
-    </w:p>
-    <w:p>
-      <w:pPr>
-        <w:rPr>
-          <w:rFonts w:cstheme="minorHAnsi"/>
-        </w:rPr>
-      </w:pPr>
-    </w:p>
-    <w:p>
-      <w:pPr>
+      </w:pPr>
+      <w:r>
         <w:rPr>
           <w:b/>
         </w:rPr>
-      </w:pPr>
-      <w:r>
-        <w:rPr>
-          <w:b/>
-        </w:rPr>
-        <w:t xml:space="preserve">Hans </w:t>
-      </w:r>
-      <w:proofErr w:type="spellStart"/>
-      <w:r>
-        <w:rPr>
-          <w:b/>
-        </w:rPr>
-        <w:t>Arnet</w:t>
-      </w:r>
-      <w:proofErr w:type="spellEnd"/>
+        <w:t>Hans Arnet</w:t>
+      </w:r>
     </w:p>
     <w:p>
       <w:r>
@@ -2636,13 +2485,8 @@
         </w:drawing>
       </w:r>
       <w:r>
-        <w:t xml:space="preserve">Name: Hans </w:t>
-      </w:r>
-      <w:proofErr w:type="spellStart"/>
-      <w:r>
-        <w:t>Arnet</w:t>
-      </w:r>
-      <w:proofErr w:type="spellEnd"/>
+        <w:t>Name: Hans Arnet</w:t>
+      </w:r>
     </w:p>
     <w:p>
       <w:r>
@@ -2671,15 +2515,7 @@
     </w:p>
     <w:p>
       <w:r>
-        <w:t xml:space="preserve">Wie schon in seinen Hobbys steht, geht er sehr gerne Reisen. Mit dem Internet ist er jedoch nicht so vertraut und möchte daher nicht komplizierte Internetseiten </w:t>
-      </w:r>
-      <w:proofErr w:type="gramStart"/>
-      <w:r>
-        <w:t>besuchen</w:t>
-      </w:r>
-      <w:proofErr w:type="gramEnd"/>
-      <w:r>
-        <w:t xml:space="preserve"> um seine Reisen zu planen.</w:t>
+        <w:t>Wie schon in seinen Hobbys steht, geht er sehr gerne Reisen. Mit dem Internet ist er jedoch nicht so vertraut und möchte daher nicht komplizierte Internetseiten besuchen um seine Reisen zu planen.</w:t>
       </w:r>
     </w:p>
     <w:p>
@@ -2882,21 +2718,7 @@
         <w:rPr>
           <w:rFonts w:cstheme="minorHAnsi"/>
         </w:rPr>
-        <w:t xml:space="preserve">Reisen, </w:t>
-      </w:r>
-      <w:proofErr w:type="spellStart"/>
-      <w:r>
-        <w:rPr>
-          <w:rFonts w:cstheme="minorHAnsi"/>
-        </w:rPr>
-        <w:t>Vloggen</w:t>
-      </w:r>
-      <w:proofErr w:type="spellEnd"/>
-      <w:r>
-        <w:rPr>
-          <w:rFonts w:cstheme="minorHAnsi"/>
-        </w:rPr>
-        <w:t xml:space="preserve"> </w:t>
+        <w:t xml:space="preserve">Reisen, Vloggen </w:t>
       </w:r>
     </w:p>
     <w:p>
@@ -2945,14 +2767,7 @@
           <w:rFonts w:cstheme="minorHAnsi"/>
         </w:rPr>
         <w:br/>
-        <w:t xml:space="preserve">Reiste bereits viel und sucht immer nach </w:t>
-      </w:r>
-      <w:proofErr w:type="spellStart"/>
-      <w:r>
-        <w:rPr>
-          <w:rFonts w:cstheme="minorHAnsi"/>
-        </w:rPr>
-        <w:t>ausgefalle</w:t>
+        <w:t>Reiste bereits viel und sucht immer nach ausgefalle</w:t>
       </w:r>
       <w:r>
         <w:rPr>
@@ -2960,7 +2775,6 @@
         </w:rPr>
         <w:t>rnen</w:t>
       </w:r>
-      <w:proofErr w:type="spellEnd"/>
       <w:r>
         <w:rPr>
           <w:rFonts w:cstheme="minorHAnsi"/>
@@ -3014,21 +2828,7 @@
         <w:rPr>
           <w:rFonts w:cstheme="minorHAnsi"/>
         </w:rPr>
-        <w:t xml:space="preserve">Hier sind die User Story unserer Webseite aufgelistet. Sie Orientieren sich anhand der Personas welche wir ein Kapitel vorher erstellt haben. Die Storys sind auf die Bedürfnisse </w:t>
-      </w:r>
-      <w:proofErr w:type="gramStart"/>
-      <w:r>
-        <w:rPr>
-          <w:rFonts w:cstheme="minorHAnsi"/>
-        </w:rPr>
-        <w:t>dieser fiktiven Charakter</w:t>
-      </w:r>
-      <w:proofErr w:type="gramEnd"/>
-      <w:r>
-        <w:rPr>
-          <w:rFonts w:cstheme="minorHAnsi"/>
-        </w:rPr>
-        <w:t xml:space="preserve"> angepasst.</w:t>
+        <w:t>Hier sind die User Story unserer Webseite aufgelistet. Sie Orientieren sich anhand der Personas welche wir ein Kapitel vorher erstellt haben. Die Storys sind auf die Bedürfnisse dieser fiktiven Charakter angepasst.</w:t>
       </w:r>
     </w:p>
     <w:p>
@@ -3071,102 +2871,242 @@
         </w:rPr>
         <w:t xml:space="preserve"> </w:t>
       </w:r>
-      <w:proofErr w:type="spellStart"/>
       <w:r>
         <w:rPr>
           <w:rFonts w:cstheme="minorHAnsi"/>
           <w:color w:val="C00000"/>
         </w:rPr>
-        <w:t>eine</w:t>
-      </w:r>
-      <w:proofErr w:type="spellEnd"/>
+        <w:t>eine Zusammenfassung der wichtigsten Informationen haben</w:t>
+      </w:r>
+      <w:r>
+        <w:rPr>
+          <w:rFonts w:cstheme="minorHAnsi"/>
+        </w:rPr>
+        <w:t>, um</w:t>
+      </w:r>
+      <w:r>
+        <w:rPr>
+          <w:rFonts w:cstheme="minorHAnsi"/>
+        </w:rPr>
+        <w:t xml:space="preserve"> </w:t>
+      </w:r>
+      <w:r>
+        <w:rPr>
+          <w:rFonts w:cstheme="minorHAnsi"/>
+          <w:color w:val="76923C" w:themeColor="accent3" w:themeShade="BF"/>
+        </w:rPr>
+        <w:t>möglichst wenig Zeit für die Recherche zu verbrauchen</w:t>
+      </w:r>
+      <w:r>
+        <w:rPr>
+          <w:rFonts w:cstheme="minorHAnsi"/>
+        </w:rPr>
+        <w:t xml:space="preserve"> da sie sehr beschäftigt ist.</w:t>
+      </w:r>
+    </w:p>
+    <w:p>
+      <w:pPr>
+        <w:rPr>
+          <w:rFonts w:cstheme="minorHAnsi"/>
+        </w:rPr>
+      </w:pPr>
+      <w:r>
+        <w:rPr>
+          <w:rFonts w:cstheme="minorHAnsi"/>
+          <w:color w:val="7030A0"/>
+        </w:rPr>
+        <w:t>Linyan Han</w:t>
+      </w:r>
+      <w:r>
+        <w:rPr>
+          <w:rFonts w:cstheme="minorHAnsi"/>
+          <w:color w:val="7030A0"/>
+        </w:rPr>
+        <w:t xml:space="preserve"> </w:t>
+      </w:r>
+      <w:r>
+        <w:rPr>
+          <w:rFonts w:cstheme="minorHAnsi"/>
+        </w:rPr>
+        <w:t xml:space="preserve">möchte </w:t>
+      </w:r>
       <w:r>
         <w:rPr>
           <w:rFonts w:cstheme="minorHAnsi"/>
           <w:color w:val="C00000"/>
         </w:rPr>
-        <w:t xml:space="preserve"> Zusammenfassung der wichtigsten Informationen haben</w:t>
-      </w:r>
-      <w:r>
-        <w:rPr>
-          <w:rFonts w:cstheme="minorHAnsi"/>
-        </w:rPr>
-        <w:t>, um</w:t>
-      </w:r>
-      <w:r>
-        <w:rPr>
-          <w:rFonts w:cstheme="minorHAnsi"/>
+        <w:t>die Sehenswürdigkeiten schnell nach Kulturellem/Geschichtlichem durchsuchen können</w:t>
+      </w:r>
+      <w:r>
+        <w:rPr>
+          <w:rFonts w:cstheme="minorHAnsi"/>
+        </w:rPr>
+        <w:t xml:space="preserve">, um </w:t>
+      </w:r>
+      <w:r>
+        <w:rPr>
+          <w:rFonts w:cstheme="minorHAnsi"/>
+          <w:color w:val="76923C" w:themeColor="accent3" w:themeShade="BF"/>
+        </w:rPr>
+        <w:t>schnell für sie geeignete Angebote zu finden</w:t>
+      </w:r>
+      <w:r>
+        <w:rPr>
+          <w:rFonts w:cstheme="minorHAnsi"/>
+        </w:rPr>
+        <w:t>.</w:t>
+      </w:r>
+    </w:p>
+    <w:p>
+      <w:pPr>
+        <w:rPr>
+          <w:rFonts w:cstheme="minorHAnsi"/>
+        </w:rPr>
+      </w:pPr>
+      <w:r>
+        <w:rPr>
+          <w:rFonts w:cstheme="minorHAnsi"/>
+          <w:color w:val="7030A0"/>
+        </w:rPr>
+        <w:t xml:space="preserve">Hans Arnet </w:t>
+      </w:r>
+      <w:r>
+        <w:rPr>
+          <w:rFonts w:cstheme="minorHAnsi"/>
+        </w:rPr>
+        <w:t xml:space="preserve">möchte </w:t>
+      </w:r>
+      <w:r>
+        <w:rPr>
+          <w:rFonts w:cstheme="minorHAnsi"/>
+          <w:color w:val="C00000"/>
+        </w:rPr>
+        <w:t xml:space="preserve">mit einem Image Slider durch die einzelnen Bilder rotieren, </w:t>
+      </w:r>
+      <w:r>
+        <w:rPr>
+          <w:rFonts w:cstheme="minorHAnsi"/>
+        </w:rPr>
+        <w:t xml:space="preserve">um </w:t>
+      </w:r>
+      <w:r>
+        <w:rPr>
+          <w:rFonts w:cstheme="minorHAnsi"/>
+          <w:color w:val="76923C" w:themeColor="accent3" w:themeShade="BF"/>
+        </w:rPr>
+        <w:t xml:space="preserve">die Bilder besser zu betrachten </w:t>
+      </w:r>
+      <w:r>
+        <w:rPr>
+          <w:rFonts w:cstheme="minorHAnsi"/>
+        </w:rPr>
+        <w:t>und für das einfachere erkennen mit seinen Augen</w:t>
+      </w:r>
+      <w:r>
+        <w:rPr>
+          <w:rFonts w:cstheme="minorHAnsi"/>
+        </w:rPr>
+        <w:t xml:space="preserve">. </w:t>
+      </w:r>
+    </w:p>
+    <w:p>
+      <w:pPr>
+        <w:rPr>
+          <w:rFonts w:cstheme="minorHAnsi"/>
+        </w:rPr>
+      </w:pPr>
+      <w:r>
+        <w:rPr>
+          <w:rFonts w:cstheme="minorHAnsi"/>
+          <w:color w:val="7030A0"/>
+        </w:rPr>
+        <w:t xml:space="preserve">Tiffany Goldberger </w:t>
+      </w:r>
+      <w:r>
+        <w:rPr>
+          <w:rFonts w:cstheme="minorHAnsi"/>
+        </w:rPr>
+        <w:t xml:space="preserve">möchte </w:t>
+      </w:r>
+      <w:r>
+        <w:rPr>
+          <w:rFonts w:cstheme="minorHAnsi"/>
+          <w:color w:val="C00000"/>
+        </w:rPr>
+        <w:t xml:space="preserve">einen Video </w:t>
+      </w:r>
+      <w:r>
+        <w:rPr>
+          <w:rFonts w:cstheme="minorHAnsi"/>
+          <w:color w:val="C00000"/>
+        </w:rPr>
+        <w:t>Bericht von anderen Reisenden sehen können</w:t>
+      </w:r>
+      <w:r>
+        <w:rPr>
+          <w:rFonts w:cstheme="minorHAnsi"/>
+        </w:rPr>
+        <w:t xml:space="preserve">, um </w:t>
+      </w:r>
+      <w:r>
+        <w:rPr>
+          <w:rFonts w:cstheme="minorHAnsi"/>
+          <w:color w:val="76923C" w:themeColor="accent3" w:themeShade="BF"/>
+        </w:rPr>
+        <w:t>schnell zu Erfahrungen anderer und deren Erlebnissen zu gelangen</w:t>
+      </w:r>
+      <w:r>
+        <w:rPr>
+          <w:rFonts w:cstheme="minorHAnsi"/>
+        </w:rPr>
+        <w:t xml:space="preserve"> da sie wenig Zeit hat für eine eigene recherche.</w:t>
+      </w:r>
+    </w:p>
+    <w:p>
+      <w:pPr>
+        <w:rPr>
+          <w:rFonts w:cstheme="minorHAnsi"/>
+        </w:rPr>
+      </w:pPr>
+      <w:r>
+        <w:rPr>
+          <w:rFonts w:cstheme="minorHAnsi"/>
+          <w:color w:val="7030A0"/>
+        </w:rPr>
+        <w:t>Linyan Han</w:t>
+      </w:r>
+      <w:r>
+        <w:rPr>
+          <w:rFonts w:cstheme="minorHAnsi"/>
+          <w:color w:val="7030A0"/>
         </w:rPr>
         <w:t xml:space="preserve"> </w:t>
       </w:r>
       <w:r>
         <w:rPr>
           <w:rFonts w:cstheme="minorHAnsi"/>
+        </w:rPr>
+        <w:t xml:space="preserve">möchte </w:t>
+      </w:r>
+      <w:r>
+        <w:rPr>
+          <w:rFonts w:cstheme="minorHAnsi"/>
+          <w:color w:val="C00000"/>
+        </w:rPr>
+        <w:t>verschiedene Ausgangsangebote sehen können</w:t>
+      </w:r>
+      <w:r>
+        <w:rPr>
+          <w:rFonts w:cstheme="minorHAnsi"/>
+        </w:rPr>
+        <w:t xml:space="preserve">, um </w:t>
+      </w:r>
+      <w:r>
+        <w:rPr>
+          <w:rFonts w:cstheme="minorHAnsi"/>
           <w:color w:val="76923C" w:themeColor="accent3" w:themeShade="BF"/>
         </w:rPr>
-        <w:t>möglichst wenig Zeit für die Recherche zu verbrauchen</w:t>
-      </w:r>
-      <w:r>
-        <w:rPr>
-          <w:rFonts w:cstheme="minorHAnsi"/>
-        </w:rPr>
-        <w:t xml:space="preserve"> da sie sehr beschäftigt ist.</w:t>
-      </w:r>
-    </w:p>
-    <w:p>
-      <w:pPr>
-        <w:rPr>
-          <w:rFonts w:cstheme="minorHAnsi"/>
-        </w:rPr>
-      </w:pPr>
-      <w:proofErr w:type="spellStart"/>
-      <w:r>
-        <w:rPr>
-          <w:rFonts w:cstheme="minorHAnsi"/>
-          <w:color w:val="7030A0"/>
-        </w:rPr>
-        <w:t>Linyan</w:t>
-      </w:r>
-      <w:proofErr w:type="spellEnd"/>
-      <w:r>
-        <w:rPr>
-          <w:rFonts w:cstheme="minorHAnsi"/>
-          <w:color w:val="7030A0"/>
-        </w:rPr>
-        <w:t xml:space="preserve"> Han</w:t>
-      </w:r>
-      <w:r>
-        <w:rPr>
-          <w:rFonts w:cstheme="minorHAnsi"/>
-          <w:color w:val="7030A0"/>
-        </w:rPr>
-        <w:t xml:space="preserve"> </w:t>
-      </w:r>
-      <w:r>
-        <w:rPr>
-          <w:rFonts w:cstheme="minorHAnsi"/>
-        </w:rPr>
-        <w:t xml:space="preserve">möchte </w:t>
-      </w:r>
-      <w:r>
-        <w:rPr>
-          <w:rFonts w:cstheme="minorHAnsi"/>
-          <w:color w:val="C00000"/>
-        </w:rPr>
-        <w:t>die Sehenswürdigkeiten schnell nach Kulturellem/Geschichtlichem durchsuchen können</w:t>
-      </w:r>
-      <w:r>
-        <w:rPr>
-          <w:rFonts w:cstheme="minorHAnsi"/>
-        </w:rPr>
-        <w:t xml:space="preserve">, um </w:t>
-      </w:r>
-      <w:r>
-        <w:rPr>
-          <w:rFonts w:cstheme="minorHAnsi"/>
-          <w:color w:val="76923C" w:themeColor="accent3" w:themeShade="BF"/>
-        </w:rPr>
-        <w:t>schnell für sie geeignete Angebote zu finden</w:t>
+        <w:t>zu wissen wo sie am Abend jeweils noch den Tag ausklingen lassen kann</w:t>
       </w:r>
       <w:r>
         <w:rPr>
@@ -3181,221 +3121,22 @@
           <w:rFonts w:cstheme="minorHAnsi"/>
         </w:rPr>
       </w:pPr>
-      <w:r>
-        <w:rPr>
-          <w:rFonts w:cstheme="minorHAnsi"/>
-          <w:color w:val="7030A0"/>
-        </w:rPr>
-        <w:t xml:space="preserve">Hans </w:t>
-      </w:r>
-      <w:proofErr w:type="spellStart"/>
-      <w:r>
-        <w:rPr>
-          <w:rFonts w:cstheme="minorHAnsi"/>
-          <w:color w:val="7030A0"/>
-        </w:rPr>
-        <w:t>Arnet</w:t>
-      </w:r>
-      <w:proofErr w:type="spellEnd"/>
-      <w:r>
-        <w:rPr>
-          <w:rFonts w:cstheme="minorHAnsi"/>
-          <w:color w:val="7030A0"/>
-        </w:rPr>
-        <w:t xml:space="preserve"> </w:t>
-      </w:r>
-      <w:r>
-        <w:rPr>
-          <w:rFonts w:cstheme="minorHAnsi"/>
-        </w:rPr>
-        <w:t xml:space="preserve">möchte </w:t>
-      </w:r>
-      <w:r>
-        <w:rPr>
-          <w:rFonts w:cstheme="minorHAnsi"/>
-          <w:color w:val="C00000"/>
-        </w:rPr>
-        <w:t xml:space="preserve">mit einem Image Slider durch die einzelnen Bilder rotieren, </w:t>
-      </w:r>
-      <w:r>
-        <w:rPr>
-          <w:rFonts w:cstheme="minorHAnsi"/>
-        </w:rPr>
-        <w:t xml:space="preserve">um </w:t>
-      </w:r>
-      <w:r>
-        <w:rPr>
-          <w:rFonts w:cstheme="minorHAnsi"/>
-          <w:color w:val="76923C" w:themeColor="accent3" w:themeShade="BF"/>
-        </w:rPr>
-        <w:t xml:space="preserve">die Bilder besser zu betrachten </w:t>
-      </w:r>
-      <w:r>
-        <w:rPr>
-          <w:rFonts w:cstheme="minorHAnsi"/>
-        </w:rPr>
-        <w:t>und für das einfachere erkennen mit seinen Augen</w:t>
-      </w:r>
-      <w:r>
-        <w:rPr>
-          <w:rFonts w:cstheme="minorHAnsi"/>
-        </w:rPr>
-        <w:t xml:space="preserve">. </w:t>
-      </w:r>
-      <w:bookmarkStart w:id="7" w:name="_GoBack"/>
+    </w:p>
+    <w:p>
+      <w:pPr>
+        <w:pStyle w:val="berschrift1"/>
+        <w:rPr>
+          <w:rFonts w:asciiTheme="minorHAnsi" w:hAnsiTheme="minorHAnsi" w:cstheme="minorHAnsi"/>
+        </w:rPr>
+      </w:pPr>
+      <w:bookmarkStart w:id="7" w:name="_Toc8248005"/>
+      <w:r>
+        <w:rPr>
+          <w:rFonts w:asciiTheme="minorHAnsi" w:hAnsiTheme="minorHAnsi" w:cstheme="minorHAnsi"/>
+        </w:rPr>
+        <w:t>Elemente der Webseite</w:t>
+      </w:r>
       <w:bookmarkEnd w:id="7"/>
-    </w:p>
-    <w:p>
-      <w:pPr>
-        <w:rPr>
-          <w:rFonts w:cstheme="minorHAnsi"/>
-        </w:rPr>
-      </w:pPr>
-      <w:r>
-        <w:rPr>
-          <w:rFonts w:cstheme="minorHAnsi"/>
-          <w:color w:val="7030A0"/>
-        </w:rPr>
-        <w:t xml:space="preserve">Tiffany Goldberger </w:t>
-      </w:r>
-      <w:r>
-        <w:rPr>
-          <w:rFonts w:cstheme="minorHAnsi"/>
-        </w:rPr>
-        <w:t xml:space="preserve">möchte </w:t>
-      </w:r>
-      <w:r>
-        <w:rPr>
-          <w:rFonts w:cstheme="minorHAnsi"/>
-          <w:color w:val="C00000"/>
-        </w:rPr>
-        <w:t xml:space="preserve">einen Video </w:t>
-      </w:r>
-      <w:r>
-        <w:rPr>
-          <w:rFonts w:cstheme="minorHAnsi"/>
-          <w:color w:val="C00000"/>
-        </w:rPr>
-        <w:t>Bericht von anderen Reisenden sehen können</w:t>
-      </w:r>
-      <w:r>
-        <w:rPr>
-          <w:rFonts w:cstheme="minorHAnsi"/>
-        </w:rPr>
-        <w:t xml:space="preserve">, um </w:t>
-      </w:r>
-      <w:r>
-        <w:rPr>
-          <w:rFonts w:cstheme="minorHAnsi"/>
-          <w:color w:val="76923C" w:themeColor="accent3" w:themeShade="BF"/>
-        </w:rPr>
-        <w:t>schnell zu Erfahrungen anderer und deren Erlebnissen zu gelangen</w:t>
-      </w:r>
-      <w:r>
-        <w:rPr>
-          <w:rFonts w:cstheme="minorHAnsi"/>
-        </w:rPr>
-        <w:t xml:space="preserve"> da sie wenig Zeit hat für eine eigene </w:t>
-      </w:r>
-      <w:proofErr w:type="spellStart"/>
-      <w:r>
-        <w:rPr>
-          <w:rFonts w:cstheme="minorHAnsi"/>
-        </w:rPr>
-        <w:t>recherche</w:t>
-      </w:r>
-      <w:proofErr w:type="spellEnd"/>
-      <w:r>
-        <w:rPr>
-          <w:rFonts w:cstheme="minorHAnsi"/>
-        </w:rPr>
-        <w:t>.</w:t>
-      </w:r>
-    </w:p>
-    <w:p>
-      <w:pPr>
-        <w:rPr>
-          <w:rFonts w:cstheme="minorHAnsi"/>
-        </w:rPr>
-      </w:pPr>
-      <w:proofErr w:type="spellStart"/>
-      <w:r>
-        <w:rPr>
-          <w:rFonts w:cstheme="minorHAnsi"/>
-          <w:color w:val="7030A0"/>
-        </w:rPr>
-        <w:t>Linyan</w:t>
-      </w:r>
-      <w:proofErr w:type="spellEnd"/>
-      <w:r>
-        <w:rPr>
-          <w:rFonts w:cstheme="minorHAnsi"/>
-          <w:color w:val="7030A0"/>
-        </w:rPr>
-        <w:t xml:space="preserve"> Han</w:t>
-      </w:r>
-      <w:r>
-        <w:rPr>
-          <w:rFonts w:cstheme="minorHAnsi"/>
-          <w:color w:val="7030A0"/>
-        </w:rPr>
-        <w:t xml:space="preserve"> </w:t>
-      </w:r>
-      <w:r>
-        <w:rPr>
-          <w:rFonts w:cstheme="minorHAnsi"/>
-        </w:rPr>
-        <w:t xml:space="preserve">möchte </w:t>
-      </w:r>
-      <w:r>
-        <w:rPr>
-          <w:rFonts w:cstheme="minorHAnsi"/>
-          <w:color w:val="C00000"/>
-        </w:rPr>
-        <w:t>verschiedene Ausgangsangebote sehen können</w:t>
-      </w:r>
-      <w:r>
-        <w:rPr>
-          <w:rFonts w:cstheme="minorHAnsi"/>
-        </w:rPr>
-        <w:t xml:space="preserve">, um </w:t>
-      </w:r>
-      <w:r>
-        <w:rPr>
-          <w:rFonts w:cstheme="minorHAnsi"/>
-          <w:color w:val="76923C" w:themeColor="accent3" w:themeShade="BF"/>
-        </w:rPr>
-        <w:t>zu wissen wo sie am Abend jeweils noch den Tag ausklingen lassen kann</w:t>
-      </w:r>
-      <w:r>
-        <w:rPr>
-          <w:rFonts w:cstheme="minorHAnsi"/>
-        </w:rPr>
-        <w:t>.</w:t>
-      </w:r>
-    </w:p>
-    <w:p>
-      <w:pPr>
-        <w:rPr>
-          <w:rFonts w:cstheme="minorHAnsi"/>
-        </w:rPr>
-      </w:pPr>
-    </w:p>
-    <w:p>
-      <w:pPr>
-        <w:pStyle w:val="berschrift1"/>
-        <w:rPr>
-          <w:rFonts w:asciiTheme="minorHAnsi" w:hAnsiTheme="minorHAnsi" w:cstheme="minorHAnsi"/>
-        </w:rPr>
-      </w:pPr>
-      <w:bookmarkStart w:id="8" w:name="_Toc8248005"/>
-      <w:r>
-        <w:rPr>
-          <w:rFonts w:asciiTheme="minorHAnsi" w:hAnsiTheme="minorHAnsi" w:cstheme="minorHAnsi"/>
-        </w:rPr>
-        <w:t>Elemente der Webseite</w:t>
-      </w:r>
-      <w:bookmarkEnd w:id="8"/>
     </w:p>
     <w:p>
       <w:r>
@@ -3458,8 +3199,75 @@
         <w:t>Zu den einzelnen Inhalten werden wir jeweils Texte erstellen, damit die Seite schlussendlich wirklich als Hilfestellung für potenziell an Belgrad interessierten Touristen dienen kann.</w:t>
       </w:r>
     </w:p>
+    <w:p/>
+    <w:p>
+      <w:pPr>
+        <w:pStyle w:val="berschrift1"/>
+        <w:rPr>
+          <w:rFonts w:asciiTheme="minorHAnsi" w:hAnsiTheme="minorHAnsi" w:cstheme="minorHAnsi"/>
+        </w:rPr>
+      </w:pPr>
+      <w:r>
+        <w:rPr>
+          <w:rFonts w:asciiTheme="minorHAnsi" w:hAnsiTheme="minorHAnsi" w:cstheme="minorHAnsi"/>
+        </w:rPr>
+        <w:t>Design</w:t>
+      </w:r>
+    </w:p>
+    <w:p>
+      <w:r>
+        <w:t>Für das Design haben wir uns neben den Mockups noch weitere Gedanken gemacht. Nämlich allgemein über Farben, Formen, Animationen</w:t>
+      </w:r>
+      <w:r>
+        <w:t>, Übergänge</w:t>
+      </w:r>
+      <w:r>
+        <w:t xml:space="preserve"> etc. Wir wollen ja, dass </w:t>
+      </w:r>
+      <w:r>
+        <w:t xml:space="preserve">wir </w:t>
+      </w:r>
+      <w:r>
+        <w:t>alles Designmässig passend haben und nicht ein Design-Chaos</w:t>
+      </w:r>
+      <w:r>
+        <w:t xml:space="preserve"> entsteht</w:t>
+      </w:r>
+      <w:r>
+        <w:t xml:space="preserve">. </w:t>
+      </w:r>
+      <w:r>
+        <w:br/>
+      </w:r>
+      <w:r>
+        <w:t>D</w:t>
+      </w:r>
+      <w:r>
+        <w:t>afür haben wir uns auf der Seite von Material Design (</w:t>
+      </w:r>
+      <w:hyperlink r:id="rId12" w:history="1">
+        <w:r>
+          <w:rPr>
+            <w:rStyle w:val="Hyperlink"/>
+          </w:rPr>
+          <w:t>https://material.io/design/</w:t>
+        </w:r>
+      </w:hyperlink>
+      <w:r>
+        <w:t>) Informiert und schon Ideen gesammelt. Wir möchten möglichst darauf achten, dass das auch alles sauber aussieht und einen guten Eindruck macht.</w:t>
+      </w:r>
+      <w:r>
+        <w:br/>
+        <w:t>Über die Farben haben wir uns noch nicht genau entschieden, was für eine Farbpalette wir nehmen werden</w:t>
+      </w:r>
+      <w:bookmarkStart w:id="8" w:name="_GoBack"/>
+      <w:bookmarkEnd w:id="8"/>
+      <w:r>
+        <w:t>. Was wir aber gesagt haben ist, dass wir die Farben vom Belgrad Flagge miteinbeziehen wollen. Dies sind: Blau, Rot und Weiss. Die Farben werden jedoch nicht alle als Hauptfarben verwendet, denn wie wir bereits nachgelesen haben sollte man Farben wie Rot und Blau nicht zu viel Mischen. Das möchten wir also nicht machen.</w:t>
+      </w:r>
+    </w:p>
     <w:sectPr>
-      <w:footerReference w:type="default" r:id="rId12"/>
+      <w:footerReference w:type="default" r:id="rId13"/>
       <w:pgSz w:w="11906" w:h="16838"/>
       <w:pgMar w:top="1417" w:right="1417" w:bottom="1134" w:left="1417" w:header="0" w:footer="708" w:gutter="0"/>
       <w:pgNumType w:start="0"/>
@@ -3473,7 +3281,7 @@
 </file>
 
 <file path=word/endnotes.xml><?xml version="1.0" encoding="utf-8"?>
-<w:endnotes xmlns:wpc="http://schemas.microsoft.com/office/word/2010/wordprocessingCanvas" xmlns:cx="http://schemas.microsoft.com/office/drawing/2014/chartex" xmlns:cx1="http://schemas.microsoft.com/office/drawing/2015/9/8/chartex" xmlns:cx2="http://schemas.microsoft.com/office/drawing/2015/10/21/chartex" xmlns:cx3="http://schemas.microsoft.com/office/drawing/2016/5/9/chartex" xmlns:cx4="http://schemas.microsoft.com/office/drawing/2016/5/10/chartex" xmlns:cx5="http://schemas.microsoft.com/office/drawing/2016/5/11/chartex" xmlns:cx6="http://schemas.microsoft.com/office/drawing/2016/5/12/chartex" xmlns:cx7="http://schemas.microsoft.com/office/drawing/2016/5/13/chartex" xmlns:cx8="http://schemas.microsoft.com/office/drawing/2016/5/14/chartex" xmlns:mc="http://schemas.openxmlformats.org/markup-compatibility/2006" xmlns:aink="http://schemas.microsoft.com/office/drawing/2016/ink" xmlns:am3d="http://schemas.microsoft.com/office/drawing/2017/model3d" xmlns:o="urn:schemas-microsoft-com:office:office" xmlns:r="http://schemas.openxmlformats.org/officeDocument/2006/relationships" xmlns:m="http://schemas.openxmlformats.org/officeDocument/2006/math" xmlns:v="urn:schemas-microsoft-com:vml" xmlns:wp14="http://schemas.microsoft.com/office/word/2010/wordprocessingDrawing" xmlns:wp="http://schemas.openxmlformats.org/drawingml/2006/wordprocessingDrawing" xmlns:w10="urn:schemas-microsoft-com:office:word" xmlns:w="http://schemas.openxmlformats.org/wordprocessingml/2006/main" xmlns:w14="http://schemas.microsoft.com/office/word/2010/wordml" xmlns:w15="http://schemas.microsoft.com/office/word/2012/wordml" xmlns:w16cid="http://schemas.microsoft.com/office/word/2016/wordml/cid" xmlns:w16se="http://schemas.microsoft.com/office/word/2015/wordml/symex" xmlns:wpg="http://schemas.microsoft.com/office/word/2010/wordprocessingGroup" xmlns:wpi="http://schemas.microsoft.com/office/word/2010/wordprocessingInk" xmlns:wne="http://schemas.microsoft.com/office/word/2006/wordml" xmlns:wps="http://schemas.microsoft.com/office/word/2010/wordprocessingShape" mc:Ignorable="w14 w15 w16se w16cid wp14">
+<w:endnotes xmlns:wpc="http://schemas.microsoft.com/office/word/2010/wordprocessingCanvas" xmlns:cx="http://schemas.microsoft.com/office/drawing/2014/chartex" xmlns:cx1="http://schemas.microsoft.com/office/drawing/2015/9/8/chartex" xmlns:mc="http://schemas.openxmlformats.org/markup-compatibility/2006" xmlns:o="urn:schemas-microsoft-com:office:office" xmlns:r="http://schemas.openxmlformats.org/officeDocument/2006/relationships" xmlns:m="http://schemas.openxmlformats.org/officeDocument/2006/math" xmlns:v="urn:schemas-microsoft-com:vml" xmlns:wp14="http://schemas.microsoft.com/office/word/2010/wordprocessingDrawing" xmlns:wp="http://schemas.openxmlformats.org/drawingml/2006/wordprocessingDrawing" xmlns:w10="urn:schemas-microsoft-com:office:word" xmlns:w="http://schemas.openxmlformats.org/wordprocessingml/2006/main" xmlns:w14="http://schemas.microsoft.com/office/word/2010/wordml" xmlns:w15="http://schemas.microsoft.com/office/word/2012/wordml" xmlns:w16se="http://schemas.microsoft.com/office/word/2015/wordml/symex" xmlns:wpg="http://schemas.microsoft.com/office/word/2010/wordprocessingGroup" xmlns:wpi="http://schemas.microsoft.com/office/word/2010/wordprocessingInk" xmlns:wne="http://schemas.microsoft.com/office/word/2006/wordml" xmlns:wps="http://schemas.microsoft.com/office/word/2010/wordprocessingShape" mc:Ignorable="w14 w15 w16se wp14">
   <w:endnote w:type="separator" w:id="-1">
     <w:p>
       <w:pPr>
@@ -3498,7 +3306,7 @@
 </file>
 
 <file path=word/footer1.xml><?xml version="1.0" encoding="utf-8"?>
-<w:ftr xmlns:wpc="http://schemas.microsoft.com/office/word/2010/wordprocessingCanvas" xmlns:cx="http://schemas.microsoft.com/office/drawing/2014/chartex" xmlns:cx1="http://schemas.microsoft.com/office/drawing/2015/9/8/chartex" xmlns:cx2="http://schemas.microsoft.com/office/drawing/2015/10/21/chartex" xmlns:cx3="http://schemas.microsoft.com/office/drawing/2016/5/9/chartex" xmlns:cx4="http://schemas.microsoft.com/office/drawing/2016/5/10/chartex" xmlns:cx5="http://schemas.microsoft.com/office/drawing/2016/5/11/chartex" xmlns:cx6="http://schemas.microsoft.com/office/drawing/2016/5/12/chartex" xmlns:cx7="http://schemas.microsoft.com/office/drawing/2016/5/13/chartex" xmlns:cx8="http://schemas.microsoft.com/office/drawing/2016/5/14/chartex" xmlns:mc="http://schemas.openxmlformats.org/markup-compatibility/2006" xmlns:aink="http://schemas.microsoft.com/office/drawing/2016/ink" xmlns:am3d="http://schemas.microsoft.com/office/drawing/2017/model3d" xmlns:o="urn:schemas-microsoft-com:office:office" xmlns:r="http://schemas.openxmlformats.org/officeDocument/2006/relationships" xmlns:m="http://schemas.openxmlformats.org/officeDocument/2006/math" xmlns:v="urn:schemas-microsoft-com:vml" xmlns:wp14="http://schemas.microsoft.com/office/word/2010/wordprocessingDrawing" xmlns:wp="http://schemas.openxmlformats.org/drawingml/2006/wordprocessingDrawing" xmlns:w10="urn:schemas-microsoft-com:office:word" xmlns:w="http://schemas.openxmlformats.org/wordprocessingml/2006/main" xmlns:w14="http://schemas.microsoft.com/office/word/2010/wordml" xmlns:w15="http://schemas.microsoft.com/office/word/2012/wordml" xmlns:w16cid="http://schemas.microsoft.com/office/word/2016/wordml/cid" xmlns:w16se="http://schemas.microsoft.com/office/word/2015/wordml/symex" xmlns:wpg="http://schemas.microsoft.com/office/word/2010/wordprocessingGroup" xmlns:wpi="http://schemas.microsoft.com/office/word/2010/wordprocessingInk" xmlns:wne="http://schemas.microsoft.com/office/word/2006/wordml" xmlns:wps="http://schemas.microsoft.com/office/word/2010/wordprocessingShape" mc:Ignorable="w14 w15 w16se w16cid wp14">
+<w:ftr xmlns:wpc="http://schemas.microsoft.com/office/word/2010/wordprocessingCanvas" xmlns:cx="http://schemas.microsoft.com/office/drawing/2014/chartex" xmlns:cx1="http://schemas.microsoft.com/office/drawing/2015/9/8/chartex" xmlns:mc="http://schemas.openxmlformats.org/markup-compatibility/2006" xmlns:o="urn:schemas-microsoft-com:office:office" xmlns:r="http://schemas.openxmlformats.org/officeDocument/2006/relationships" xmlns:m="http://schemas.openxmlformats.org/officeDocument/2006/math" xmlns:v="urn:schemas-microsoft-com:vml" xmlns:wp14="http://schemas.microsoft.com/office/word/2010/wordprocessingDrawing" xmlns:wp="http://schemas.openxmlformats.org/drawingml/2006/wordprocessingDrawing" xmlns:w10="urn:schemas-microsoft-com:office:word" xmlns:w="http://schemas.openxmlformats.org/wordprocessingml/2006/main" xmlns:w14="http://schemas.microsoft.com/office/word/2010/wordml" xmlns:w15="http://schemas.microsoft.com/office/word/2012/wordml" xmlns:w16se="http://schemas.microsoft.com/office/word/2015/wordml/symex" xmlns:wpg="http://schemas.microsoft.com/office/word/2010/wordprocessingGroup" xmlns:wpi="http://schemas.microsoft.com/office/word/2010/wordprocessingInk" xmlns:wne="http://schemas.microsoft.com/office/word/2006/wordml" xmlns:wps="http://schemas.microsoft.com/office/word/2010/wordprocessingShape" mc:Ignorable="w14 w15 w16se wp14">
   <w:tbl>
     <w:tblPr>
       <w:tblW w:w="5000" w:type="pct"/>
@@ -3669,7 +3477,7 @@
 </file>
 
 <file path=word/footnotes.xml><?xml version="1.0" encoding="utf-8"?>
-<w:footnotes xmlns:wpc="http://schemas.microsoft.com/office/word/2010/wordprocessingCanvas" xmlns:cx="http://schemas.microsoft.com/office/drawing/2014/chartex" xmlns:cx1="http://schemas.microsoft.com/office/drawing/2015/9/8/chartex" xmlns:cx2="http://schemas.microsoft.com/office/drawing/2015/10/21/chartex" xmlns:cx3="http://schemas.microsoft.com/office/drawing/2016/5/9/chartex" xmlns:cx4="http://schemas.microsoft.com/office/drawing/2016/5/10/chartex" xmlns:cx5="http://schemas.microsoft.com/office/drawing/2016/5/11/chartex" xmlns:cx6="http://schemas.microsoft.com/office/drawing/2016/5/12/chartex" xmlns:cx7="http://schemas.microsoft.com/office/drawing/2016/5/13/chartex" xmlns:cx8="http://schemas.microsoft.com/office/drawing/2016/5/14/chartex" xmlns:mc="http://schemas.openxmlformats.org/markup-compatibility/2006" xmlns:aink="http://schemas.microsoft.com/office/drawing/2016/ink" xmlns:am3d="http://schemas.microsoft.com/office/drawing/2017/model3d" xmlns:o="urn:schemas-microsoft-com:office:office" xmlns:r="http://schemas.openxmlformats.org/officeDocument/2006/relationships" xmlns:m="http://schemas.openxmlformats.org/officeDocument/2006/math" xmlns:v="urn:schemas-microsoft-com:vml" xmlns:wp14="http://schemas.microsoft.com/office/word/2010/wordprocessingDrawing" xmlns:wp="http://schemas.openxmlformats.org/drawingml/2006/wordprocessingDrawing" xmlns:w10="urn:schemas-microsoft-com:office:word" xmlns:w="http://schemas.openxmlformats.org/wordprocessingml/2006/main" xmlns:w14="http://schemas.microsoft.com/office/word/2010/wordml" xmlns:w15="http://schemas.microsoft.com/office/word/2012/wordml" xmlns:w16cid="http://schemas.microsoft.com/office/word/2016/wordml/cid" xmlns:w16se="http://schemas.microsoft.com/office/word/2015/wordml/symex" xmlns:wpg="http://schemas.microsoft.com/office/word/2010/wordprocessingGroup" xmlns:wpi="http://schemas.microsoft.com/office/word/2010/wordprocessingInk" xmlns:wne="http://schemas.microsoft.com/office/word/2006/wordml" xmlns:wps="http://schemas.microsoft.com/office/word/2010/wordprocessingShape" mc:Ignorable="w14 w15 w16se w16cid wp14">
+<w:footnotes xmlns:wpc="http://schemas.microsoft.com/office/word/2010/wordprocessingCanvas" xmlns:cx="http://schemas.microsoft.com/office/drawing/2014/chartex" xmlns:cx1="http://schemas.microsoft.com/office/drawing/2015/9/8/chartex" xmlns:mc="http://schemas.openxmlformats.org/markup-compatibility/2006" xmlns:o="urn:schemas-microsoft-com:office:office" xmlns:r="http://schemas.openxmlformats.org/officeDocument/2006/relationships" xmlns:m="http://schemas.openxmlformats.org/officeDocument/2006/math" xmlns:v="urn:schemas-microsoft-com:vml" xmlns:wp14="http://schemas.microsoft.com/office/word/2010/wordprocessingDrawing" xmlns:wp="http://schemas.openxmlformats.org/drawingml/2006/wordprocessingDrawing" xmlns:w10="urn:schemas-microsoft-com:office:word" xmlns:w="http://schemas.openxmlformats.org/wordprocessingml/2006/main" xmlns:w14="http://schemas.microsoft.com/office/word/2010/wordml" xmlns:w15="http://schemas.microsoft.com/office/word/2012/wordml" xmlns:w16se="http://schemas.microsoft.com/office/word/2015/wordml/symex" xmlns:wpg="http://schemas.microsoft.com/office/word/2010/wordprocessingGroup" xmlns:wpi="http://schemas.microsoft.com/office/word/2010/wordprocessingInk" xmlns:wne="http://schemas.microsoft.com/office/word/2006/wordml" xmlns:wps="http://schemas.microsoft.com/office/word/2010/wordprocessingShape" mc:Ignorable="w14 w15 w16se wp14">
   <w:footnote w:type="separator" w:id="-1">
     <w:p>
       <w:pPr>
@@ -3694,7 +3502,7 @@
 </file>
 
 <file path=word/numbering.xml><?xml version="1.0" encoding="utf-8"?>
-<w:numbering xmlns:wpc="http://schemas.microsoft.com/office/word/2010/wordprocessingCanvas" xmlns:cx="http://schemas.microsoft.com/office/drawing/2014/chartex" xmlns:cx1="http://schemas.microsoft.com/office/drawing/2015/9/8/chartex" xmlns:cx2="http://schemas.microsoft.com/office/drawing/2015/10/21/chartex" xmlns:cx3="http://schemas.microsoft.com/office/drawing/2016/5/9/chartex" xmlns:cx4="http://schemas.microsoft.com/office/drawing/2016/5/10/chartex" xmlns:cx5="http://schemas.microsoft.com/office/drawing/2016/5/11/chartex" xmlns:cx6="http://schemas.microsoft.com/office/drawing/2016/5/12/chartex" xmlns:cx7="http://schemas.microsoft.com/office/drawing/2016/5/13/chartex" xmlns:cx8="http://schemas.microsoft.com/office/drawing/2016/5/14/chartex" xmlns:mc="http://schemas.openxmlformats.org/markup-compatibility/2006" xmlns:aink="http://schemas.microsoft.com/office/drawing/2016/ink" xmlns:am3d="http://schemas.microsoft.com/office/drawing/2017/model3d" xmlns:o="urn:schemas-microsoft-com:office:office" xmlns:r="http://schemas.openxmlformats.org/officeDocument/2006/relationships" xmlns:m="http://schemas.openxmlformats.org/officeDocument/2006/math" xmlns:v="urn:schemas-microsoft-com:vml" xmlns:wp14="http://schemas.microsoft.com/office/word/2010/wordprocessingDrawing" xmlns:wp="http://schemas.openxmlformats.org/drawingml/2006/wordprocessingDrawing" xmlns:w10="urn:schemas-microsoft-com:office:word" xmlns:w="http://schemas.openxmlformats.org/wordprocessingml/2006/main" xmlns:w14="http://schemas.microsoft.com/office/word/2010/wordml" xmlns:w15="http://schemas.microsoft.com/office/word/2012/wordml" xmlns:w16cid="http://schemas.microsoft.com/office/word/2016/wordml/cid" xmlns:w16se="http://schemas.microsoft.com/office/word/2015/wordml/symex" xmlns:wpg="http://schemas.microsoft.com/office/word/2010/wordprocessingGroup" xmlns:wpi="http://schemas.microsoft.com/office/word/2010/wordprocessingInk" xmlns:wne="http://schemas.microsoft.com/office/word/2006/wordml" xmlns:wps="http://schemas.microsoft.com/office/word/2010/wordprocessingShape" mc:Ignorable="w14 w15 w16se w16cid wp14">
+<w:numbering xmlns:wpc="http://schemas.microsoft.com/office/word/2010/wordprocessingCanvas" xmlns:cx="http://schemas.microsoft.com/office/drawing/2014/chartex" xmlns:cx1="http://schemas.microsoft.com/office/drawing/2015/9/8/chartex" xmlns:mc="http://schemas.openxmlformats.org/markup-compatibility/2006" xmlns:o="urn:schemas-microsoft-com:office:office" xmlns:r="http://schemas.openxmlformats.org/officeDocument/2006/relationships" xmlns:m="http://schemas.openxmlformats.org/officeDocument/2006/math" xmlns:v="urn:schemas-microsoft-com:vml" xmlns:wp14="http://schemas.microsoft.com/office/word/2010/wordprocessingDrawing" xmlns:wp="http://schemas.openxmlformats.org/drawingml/2006/wordprocessingDrawing" xmlns:w10="urn:schemas-microsoft-com:office:word" xmlns:w="http://schemas.openxmlformats.org/wordprocessingml/2006/main" xmlns:w14="http://schemas.microsoft.com/office/word/2010/wordml" xmlns:w15="http://schemas.microsoft.com/office/word/2012/wordml" xmlns:w16se="http://schemas.microsoft.com/office/word/2015/wordml/symex" xmlns:wpg="http://schemas.microsoft.com/office/word/2010/wordprocessingGroup" xmlns:wpi="http://schemas.microsoft.com/office/word/2010/wordprocessingInk" xmlns:wne="http://schemas.microsoft.com/office/word/2006/wordml" xmlns:wps="http://schemas.microsoft.com/office/word/2010/wordprocessingShape" mc:Ignorable="w14 w15 w16se wp14">
   <w:abstractNum w:abstractNumId="0" w15:restartNumberingAfterBreak="0">
     <w:nsid w:val="04171489"/>
     <w:multiLevelType w:val="hybridMultilevel"/>
@@ -4279,7 +4087,7 @@
 </file>
 
 <file path=word/styles.xml><?xml version="1.0" encoding="utf-8"?>
-<w:styles xmlns:mc="http://schemas.openxmlformats.org/markup-compatibility/2006" xmlns:r="http://schemas.openxmlformats.org/officeDocument/2006/relationships" xmlns:w="http://schemas.openxmlformats.org/wordprocessingml/2006/main" xmlns:w14="http://schemas.microsoft.com/office/word/2010/wordml" xmlns:w15="http://schemas.microsoft.com/office/word/2012/wordml" xmlns:w16cid="http://schemas.microsoft.com/office/word/2016/wordml/cid" xmlns:w16se="http://schemas.microsoft.com/office/word/2015/wordml/symex" mc:Ignorable="w14 w15 w16se w16cid">
+<w:styles xmlns:mc="http://schemas.openxmlformats.org/markup-compatibility/2006" xmlns:r="http://schemas.openxmlformats.org/officeDocument/2006/relationships" xmlns:w="http://schemas.openxmlformats.org/wordprocessingml/2006/main" xmlns:w14="http://schemas.microsoft.com/office/word/2010/wordml" xmlns:w15="http://schemas.microsoft.com/office/word/2012/wordml" xmlns:w16se="http://schemas.microsoft.com/office/word/2015/wordml/symex" mc:Ignorable="w14 w15 w16se">
   <w:docDefaults>
     <w:rPrDefault>
       <w:rPr>
@@ -4289,7 +4097,7 @@
     </w:rPrDefault>
     <w:pPrDefault/>
   </w:docDefaults>
-  <w:latentStyles w:defLockedState="0" w:defUIPriority="99" w:defSemiHidden="0" w:defUnhideWhenUsed="0" w:defQFormat="0" w:count="376">
+  <w:latentStyles w:defLockedState="0" w:defUIPriority="99" w:defSemiHidden="0" w:defUnhideWhenUsed="0" w:defQFormat="0" w:count="371">
     <w:lsdException w:name="Normal" w:uiPriority="0" w:qFormat="1"/>
     <w:lsdException w:name="heading 1" w:uiPriority="9" w:qFormat="1"/>
     <w:lsdException w:name="heading 2" w:semiHidden="1" w:uiPriority="9" w:unhideWhenUsed="1" w:qFormat="1"/>
@@ -4395,6 +4203,7 @@
     <w:lsdException w:name="HTML Sample" w:semiHidden="1" w:unhideWhenUsed="1"/>
     <w:lsdException w:name="HTML Typewriter" w:semiHidden="1" w:unhideWhenUsed="1"/>
     <w:lsdException w:name="HTML Variable" w:semiHidden="1" w:unhideWhenUsed="1"/>
+    <w:lsdException w:name="Normal Table" w:semiHidden="1" w:unhideWhenUsed="1"/>
     <w:lsdException w:name="annotation subject" w:semiHidden="1" w:unhideWhenUsed="1"/>
     <w:lsdException w:name="No List" w:semiHidden="1" w:unhideWhenUsed="1"/>
     <w:lsdException w:name="Outline List 1" w:semiHidden="1" w:unhideWhenUsed="1"/>
@@ -4437,8 +4246,11 @@
     <w:lsdException w:name="Table Contemporary" w:semiHidden="1" w:unhideWhenUsed="1"/>
     <w:lsdException w:name="Table Elegant" w:semiHidden="1" w:unhideWhenUsed="1"/>
     <w:lsdException w:name="Table Professional" w:semiHidden="1" w:unhideWhenUsed="1"/>
+    <w:lsdException w:name="Table Subtle 1" w:semiHidden="1" w:unhideWhenUsed="1"/>
     <w:lsdException w:name="Table Subtle 2" w:semiHidden="1" w:unhideWhenUsed="1"/>
     <w:lsdException w:name="Table Web 1" w:semiHidden="1" w:unhideWhenUsed="1"/>
+    <w:lsdException w:name="Table Web 2" w:semiHidden="1" w:unhideWhenUsed="1"/>
+    <w:lsdException w:name="Table Web 3" w:semiHidden="1" w:unhideWhenUsed="1"/>
     <w:lsdException w:name="Balloon Text" w:semiHidden="1" w:unhideWhenUsed="1"/>
     <w:lsdException w:name="Table Grid" w:uiPriority="59"/>
     <w:lsdException w:name="Table Theme" w:semiHidden="1" w:unhideWhenUsed="1"/>
@@ -4657,11 +4469,6 @@
     <w:lsdException w:name="List Table 5 Dark Accent 6" w:uiPriority="50"/>
     <w:lsdException w:name="List Table 6 Colorful Accent 6" w:uiPriority="51"/>
     <w:lsdException w:name="List Table 7 Colorful Accent 6" w:uiPriority="52"/>
-    <w:lsdException w:name="Mention" w:semiHidden="1" w:unhideWhenUsed="1"/>
-    <w:lsdException w:name="Smart Hyperlink" w:semiHidden="1" w:unhideWhenUsed="1"/>
-    <w:lsdException w:name="Hashtag" w:semiHidden="1" w:unhideWhenUsed="1"/>
-    <w:lsdException w:name="Unresolved Mention" w:semiHidden="1" w:unhideWhenUsed="1"/>
-    <w:lsdException w:name="Smart Link" w:semiHidden="1" w:unhideWhenUsed="1"/>
   </w:latentStyles>
   <w:style w:type="paragraph" w:default="1" w:styleId="Standard">
     <w:name w:val="Normal"/>
@@ -5945,7 +5752,7 @@
 </file>
 
 <file path=customXml/itemProps2.xml><?xml version="1.0" encoding="utf-8"?>
-<ds:datastoreItem xmlns:ds="http://schemas.openxmlformats.org/officeDocument/2006/customXml" ds:itemID="{DDD1261C-703A-48F5-923D-1C3F57F17203}">
+<ds:datastoreItem xmlns:ds="http://schemas.openxmlformats.org/officeDocument/2006/customXml" ds:itemID="{83FA3B52-03FD-409F-B5AB-4823D9D43C17}">
   <ds:schemaRefs>
     <ds:schemaRef ds:uri="http://schemas.openxmlformats.org/officeDocument/2006/bibliography"/>
   </ds:schemaRefs>

</xml_diff>

<commit_message>
Add Wireframes including descriptions to documentation
</commit_message>
<xml_diff>
--- a/documentation/Dokumentation_Belgrad_Website.docx
+++ b/documentation/Dokumentation_Belgrad_Website.docx
@@ -1,6 +1,6 @@
 
 <file path=word/document.xml><?xml version="1.0" encoding="utf-8"?>
-<w:document xmlns:wpc="http://schemas.microsoft.com/office/word/2010/wordprocessingCanvas" xmlns:cx="http://schemas.microsoft.com/office/drawing/2014/chartex" xmlns:cx1="http://schemas.microsoft.com/office/drawing/2015/9/8/chartex" xmlns:mc="http://schemas.openxmlformats.org/markup-compatibility/2006" xmlns:o="urn:schemas-microsoft-com:office:office" xmlns:r="http://schemas.openxmlformats.org/officeDocument/2006/relationships" xmlns:m="http://schemas.openxmlformats.org/officeDocument/2006/math" xmlns:v="urn:schemas-microsoft-com:vml" xmlns:wp14="http://schemas.microsoft.com/office/word/2010/wordprocessingDrawing" xmlns:wp="http://schemas.openxmlformats.org/drawingml/2006/wordprocessingDrawing" xmlns:w10="urn:schemas-microsoft-com:office:word" xmlns:w="http://schemas.openxmlformats.org/wordprocessingml/2006/main" xmlns:w14="http://schemas.microsoft.com/office/word/2010/wordml" xmlns:w15="http://schemas.microsoft.com/office/word/2012/wordml" xmlns:w16se="http://schemas.microsoft.com/office/word/2015/wordml/symex" xmlns:wpg="http://schemas.microsoft.com/office/word/2010/wordprocessingGroup" xmlns:wpi="http://schemas.microsoft.com/office/word/2010/wordprocessingInk" xmlns:wne="http://schemas.microsoft.com/office/word/2006/wordml" xmlns:wps="http://schemas.microsoft.com/office/word/2010/wordprocessingShape" mc:Ignorable="w14 w15 w16se wp14">
+<w:document xmlns:wpc="http://schemas.microsoft.com/office/word/2010/wordprocessingCanvas" xmlns:cx="http://schemas.microsoft.com/office/drawing/2014/chartex" xmlns:cx1="http://schemas.microsoft.com/office/drawing/2015/9/8/chartex" xmlns:cx2="http://schemas.microsoft.com/office/drawing/2015/10/21/chartex" xmlns:cx3="http://schemas.microsoft.com/office/drawing/2016/5/9/chartex" xmlns:cx4="http://schemas.microsoft.com/office/drawing/2016/5/10/chartex" xmlns:cx5="http://schemas.microsoft.com/office/drawing/2016/5/11/chartex" xmlns:cx6="http://schemas.microsoft.com/office/drawing/2016/5/12/chartex" xmlns:cx7="http://schemas.microsoft.com/office/drawing/2016/5/13/chartex" xmlns:cx8="http://schemas.microsoft.com/office/drawing/2016/5/14/chartex" xmlns:mc="http://schemas.openxmlformats.org/markup-compatibility/2006" xmlns:aink="http://schemas.microsoft.com/office/drawing/2016/ink" xmlns:am3d="http://schemas.microsoft.com/office/drawing/2017/model3d" xmlns:o="urn:schemas-microsoft-com:office:office" xmlns:r="http://schemas.openxmlformats.org/officeDocument/2006/relationships" xmlns:m="http://schemas.openxmlformats.org/officeDocument/2006/math" xmlns:v="urn:schemas-microsoft-com:vml" xmlns:wp14="http://schemas.microsoft.com/office/word/2010/wordprocessingDrawing" xmlns:wp="http://schemas.openxmlformats.org/drawingml/2006/wordprocessingDrawing" xmlns:w10="urn:schemas-microsoft-com:office:word" xmlns:w="http://schemas.openxmlformats.org/wordprocessingml/2006/main" xmlns:w14="http://schemas.microsoft.com/office/word/2010/wordml" xmlns:w15="http://schemas.microsoft.com/office/word/2012/wordml" xmlns:w16cid="http://schemas.microsoft.com/office/word/2016/wordml/cid" xmlns:w16se="http://schemas.microsoft.com/office/word/2015/wordml/symex" xmlns:wpg="http://schemas.microsoft.com/office/word/2010/wordprocessingGroup" xmlns:wpi="http://schemas.microsoft.com/office/word/2010/wordprocessingInk" xmlns:wne="http://schemas.microsoft.com/office/word/2006/wordml" xmlns:wps="http://schemas.microsoft.com/office/word/2010/wordprocessingShape" mc:Ignorable="w14 w15 w16se w16cid wp14">
   <w:body>
     <w:sdt>
       <w:sdtPr>
@@ -30,7 +30,7 @@
             <mc:AlternateContent>
               <mc:Choice Requires="wpg">
                 <w:drawing>
-                  <wp:anchor distT="0" distB="0" distL="114300" distR="114300" simplePos="0" relativeHeight="251652096" behindDoc="1" locked="0" layoutInCell="1" allowOverlap="1" wp14:anchorId="265AA974" wp14:editId="7F238CE5">
+                  <wp:anchor distT="0" distB="0" distL="114300" distR="114300" simplePos="0" relativeHeight="251656192" behindDoc="1" locked="0" layoutInCell="1" allowOverlap="1" wp14:anchorId="265AA974" wp14:editId="19AF0A91">
                     <wp:simplePos x="0" y="0"/>
                     <wp:positionH relativeFrom="page">
                       <wp:align>center</wp:align>
@@ -137,8 +137,17 @@
                                       <w:color w:val="FFFFFF"/>
                                       <w:lang w:val="en-US"/>
                                     </w:rPr>
-                                    <w:t>Fabian Bannwart</w:t>
+                                    <w:t xml:space="preserve">Fabian </w:t>
                                   </w:r>
+                                  <w:proofErr w:type="spellStart"/>
+                                  <w:r>
+                                    <w:rPr>
+                                      <w:color w:val="FFFFFF"/>
+                                      <w:lang w:val="en-US"/>
+                                    </w:rPr>
+                                    <w:t>Bannwart</w:t>
+                                  </w:r>
+                                  <w:proofErr w:type="spellEnd"/>
                                   <w:r>
                                     <w:rPr>
                                       <w:color w:val="FFFFFF"/>
@@ -171,6 +180,7 @@
                                     </w:rPr>
                                     <w:t xml:space="preserve">BBZW </w:t>
                                   </w:r>
+                                  <w:proofErr w:type="spellStart"/>
                                   <w:r>
                                     <w:rPr>
                                       <w:color w:val="FFFFFF"/>
@@ -185,6 +195,7 @@
                                     </w:rPr>
                                     <w:t>ursee</w:t>
                                   </w:r>
+                                  <w:proofErr w:type="spellEnd"/>
                                   <w:r>
                                     <w:rPr>
                                       <w:color w:val="FFFFFF"/>
@@ -288,7 +299,7 @@
               </mc:Choice>
               <mc:Fallback>
                 <w:pict>
-                  <v:group w14:anchorId="265AA974" id="Gruppe 193" o:spid="_x0000_s1026" style="position:absolute;margin-left:0;margin-top:0;width:540.65pt;height:718.5pt;z-index:-251664384;mso-width-percent:880;mso-height-percent:910;mso-position-horizontal:center;mso-position-horizontal-relative:page;mso-position-vertical:center;mso-position-vertical-relative:page;mso-width-percent:880;mso-height-percent:910" coordsize="0,0" o:gfxdata="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">
+                  <v:group w14:anchorId="265AA974" id="Gruppe 193" o:spid="_x0000_s1026" style="position:absolute;margin-left:0;margin-top:0;width:540.65pt;height:718.5pt;z-index:-251660288;mso-width-percent:880;mso-height-percent:910;mso-position-horizontal:center;mso-position-horizontal-relative:page;mso-position-vertical:center;mso-position-vertical-relative:page;mso-width-percent:880;mso-height-percent:910" coordsize="0,0" o:gfxdata="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">
                     <v:rect id="Rechteck 2" o:spid="_x0000_s1027" style="position:absolute;width:6858720;height:1370160;visibility:visible;mso-wrap-style:square;v-text-anchor:top" o:gfxdata="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" fillcolor="#4f81bd [3204]" stroked="f" strokeweight="2pt"/>
                     <v:rect id="Rechteck 3" o:spid="_x0000_s1028" style="position:absolute;top:4095000;width:6858720;height:5029200;visibility:visible;mso-wrap-style:square;v-text-anchor:bottom" o:gfxdata="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" fillcolor="#4f81bd [3204]" stroked="f" strokeweight="2pt">
                       <v:textbox inset="36pt,57.6pt,36pt,36pt">
@@ -307,8 +318,17 @@
                                 <w:color w:val="FFFFFF"/>
                                 <w:lang w:val="en-US"/>
                               </w:rPr>
-                              <w:t>Fabian Bannwart</w:t>
+                              <w:t xml:space="preserve">Fabian </w:t>
                             </w:r>
+                            <w:proofErr w:type="spellStart"/>
+                            <w:r>
+                              <w:rPr>
+                                <w:color w:val="FFFFFF"/>
+                                <w:lang w:val="en-US"/>
+                              </w:rPr>
+                              <w:t>Bannwart</w:t>
+                            </w:r>
+                            <w:proofErr w:type="spellEnd"/>
                             <w:r>
                               <w:rPr>
                                 <w:color w:val="FFFFFF"/>
@@ -341,6 +361,7 @@
                               </w:rPr>
                               <w:t xml:space="preserve">BBZW </w:t>
                             </w:r>
+                            <w:proofErr w:type="spellStart"/>
                             <w:r>
                               <w:rPr>
                                 <w:color w:val="FFFFFF"/>
@@ -355,6 +376,7 @@
                               </w:rPr>
                               <w:t>ursee</w:t>
                             </w:r>
+                            <w:proofErr w:type="spellEnd"/>
                             <w:r>
                               <w:rPr>
                                 <w:color w:val="FFFFFF"/>
@@ -431,7 +453,7 @@
         </w:p>
       </w:sdtContent>
     </w:sdt>
-    <w:bookmarkStart w:id="0" w:name="_Toc8247998" w:displacedByCustomXml="next"/>
+    <w:bookmarkStart w:id="0" w:name="_Toc8936756" w:displacedByCustomXml="next"/>
     <w:sdt>
       <w:sdtPr>
         <w:rPr>
@@ -497,7 +519,7 @@
             </w:rPr>
             <w:fldChar w:fldCharType="separate"/>
           </w:r>
-          <w:hyperlink w:anchor="_Toc8247998" w:history="1">
+          <w:hyperlink w:anchor="_Toc8936756" w:history="1">
             <w:r>
               <w:rPr>
                 <w:rStyle w:val="Hyperlink"/>
@@ -526,7 +548,7 @@
                 <w:noProof/>
                 <w:webHidden/>
               </w:rPr>
-              <w:instrText xml:space="preserve"> PAGEREF _Toc8247998 \h </w:instrText>
+              <w:instrText xml:space="preserve"> PAGEREF _Toc8936756 \h </w:instrText>
             </w:r>
             <w:r>
               <w:rPr>
@@ -571,7 +593,7 @@
               <w:lang w:eastAsia="de-CH"/>
             </w:rPr>
           </w:pPr>
-          <w:hyperlink w:anchor="_Toc8247999" w:history="1">
+          <w:hyperlink w:anchor="_Toc8936757" w:history="1">
             <w:r>
               <w:rPr>
                 <w:rStyle w:val="Hyperlink"/>
@@ -599,7 +621,7 @@
                 <w:noProof/>
                 <w:webHidden/>
               </w:rPr>
-              <w:instrText xml:space="preserve"> PAGEREF _Toc8247999 \h </w:instrText>
+              <w:instrText xml:space="preserve"> PAGEREF _Toc8936757 \h </w:instrText>
             </w:r>
             <w:r>
               <w:rPr>
@@ -644,7 +666,7 @@
               <w:lang w:eastAsia="de-CH"/>
             </w:rPr>
           </w:pPr>
-          <w:hyperlink w:anchor="_Toc8248000" w:history="1">
+          <w:hyperlink w:anchor="_Toc8936758" w:history="1">
             <w:r>
               <w:rPr>
                 <w:rStyle w:val="Hyperlink"/>
@@ -672,7 +694,7 @@
                 <w:noProof/>
                 <w:webHidden/>
               </w:rPr>
-              <w:instrText xml:space="preserve"> PAGEREF _Toc8248000 \h </w:instrText>
+              <w:instrText xml:space="preserve"> PAGEREF _Toc8936758 \h </w:instrText>
             </w:r>
             <w:r>
               <w:rPr>
@@ -717,7 +739,7 @@
               <w:lang w:eastAsia="de-CH"/>
             </w:rPr>
           </w:pPr>
-          <w:hyperlink w:anchor="_Toc8248001" w:history="1">
+          <w:hyperlink w:anchor="_Toc8936759" w:history="1">
             <w:r>
               <w:rPr>
                 <w:rStyle w:val="Hyperlink"/>
@@ -745,7 +767,7 @@
                 <w:noProof/>
                 <w:webHidden/>
               </w:rPr>
-              <w:instrText xml:space="preserve"> PAGEREF _Toc8248001 \h </w:instrText>
+              <w:instrText xml:space="preserve"> PAGEREF _Toc8936759 \h </w:instrText>
             </w:r>
             <w:r>
               <w:rPr>
@@ -790,7 +812,7 @@
               <w:lang w:eastAsia="de-CH"/>
             </w:rPr>
           </w:pPr>
-          <w:hyperlink w:anchor="_Toc8248002" w:history="1">
+          <w:hyperlink w:anchor="_Toc8936760" w:history="1">
             <w:r>
               <w:rPr>
                 <w:rStyle w:val="Hyperlink"/>
@@ -818,7 +840,7 @@
                 <w:noProof/>
                 <w:webHidden/>
               </w:rPr>
-              <w:instrText xml:space="preserve"> PAGEREF _Toc8248002 \h </w:instrText>
+              <w:instrText xml:space="preserve"> PAGEREF _Toc8936760 \h </w:instrText>
             </w:r>
             <w:r>
               <w:rPr>
@@ -863,7 +885,7 @@
               <w:lang w:eastAsia="de-CH"/>
             </w:rPr>
           </w:pPr>
-          <w:hyperlink w:anchor="_Toc8248003" w:history="1">
+          <w:hyperlink w:anchor="_Toc8936761" w:history="1">
             <w:r>
               <w:rPr>
                 <w:rStyle w:val="Hyperlink"/>
@@ -891,7 +913,7 @@
                 <w:noProof/>
                 <w:webHidden/>
               </w:rPr>
-              <w:instrText xml:space="preserve"> PAGEREF _Toc8248003 \h </w:instrText>
+              <w:instrText xml:space="preserve"> PAGEREF _Toc8936761 \h </w:instrText>
             </w:r>
             <w:r>
               <w:rPr>
@@ -936,7 +958,7 @@
               <w:lang w:eastAsia="de-CH"/>
             </w:rPr>
           </w:pPr>
-          <w:hyperlink w:anchor="_Toc8248004" w:history="1">
+          <w:hyperlink w:anchor="_Toc8936762" w:history="1">
             <w:r>
               <w:rPr>
                 <w:rStyle w:val="Hyperlink"/>
@@ -964,7 +986,7 @@
                 <w:noProof/>
                 <w:webHidden/>
               </w:rPr>
-              <w:instrText xml:space="preserve"> PAGEREF _Toc8248004 \h </w:instrText>
+              <w:instrText xml:space="preserve"> PAGEREF _Toc8936762 \h </w:instrText>
             </w:r>
             <w:r>
               <w:rPr>
@@ -1009,7 +1031,7 @@
               <w:lang w:eastAsia="de-CH"/>
             </w:rPr>
           </w:pPr>
-          <w:hyperlink w:anchor="_Toc8248005" w:history="1">
+          <w:hyperlink w:anchor="_Toc8936763" w:history="1">
             <w:r>
               <w:rPr>
                 <w:rStyle w:val="Hyperlink"/>
@@ -1037,7 +1059,80 @@
                 <w:noProof/>
                 <w:webHidden/>
               </w:rPr>
-              <w:instrText xml:space="preserve"> PAGEREF _Toc8248005 \h </w:instrText>
+              <w:instrText xml:space="preserve"> PAGEREF _Toc8936763 \h </w:instrText>
+            </w:r>
+            <w:r>
+              <w:rPr>
+                <w:noProof/>
+                <w:webHidden/>
+              </w:rPr>
+            </w:r>
+            <w:r>
+              <w:rPr>
+                <w:noProof/>
+                <w:webHidden/>
+              </w:rPr>
+              <w:fldChar w:fldCharType="separate"/>
+            </w:r>
+            <w:r>
+              <w:rPr>
+                <w:noProof/>
+                <w:webHidden/>
+              </w:rPr>
+              <w:t>5</w:t>
+            </w:r>
+            <w:r>
+              <w:rPr>
+                <w:noProof/>
+                <w:webHidden/>
+              </w:rPr>
+              <w:fldChar w:fldCharType="end"/>
+            </w:r>
+          </w:hyperlink>
+        </w:p>
+        <w:p>
+          <w:pPr>
+            <w:pStyle w:val="Verzeichnis1"/>
+            <w:tabs>
+              <w:tab w:val="right" w:leader="dot" w:pos="9062"/>
+            </w:tabs>
+            <w:rPr>
+              <w:noProof/>
+              <w:color w:val="auto"/>
+              <w:sz w:val="22"/>
+              <w:szCs w:val="22"/>
+              <w:lang w:eastAsia="de-CH"/>
+            </w:rPr>
+          </w:pPr>
+          <w:hyperlink w:anchor="_Toc8936764" w:history="1">
+            <w:r>
+              <w:rPr>
+                <w:rStyle w:val="Hyperlink"/>
+                <w:rFonts w:cstheme="minorHAnsi"/>
+                <w:noProof/>
+              </w:rPr>
+              <w:t>Design</w:t>
+            </w:r>
+            <w:r>
+              <w:rPr>
+                <w:noProof/>
+                <w:webHidden/>
+              </w:rPr>
+              <w:tab/>
+            </w:r>
+            <w:r>
+              <w:rPr>
+                <w:noProof/>
+                <w:webHidden/>
+              </w:rPr>
+              <w:fldChar w:fldCharType="begin"/>
+            </w:r>
+            <w:r>
+              <w:rPr>
+                <w:noProof/>
+                <w:webHidden/>
+              </w:rPr>
+              <w:instrText xml:space="preserve"> PAGEREF _Toc8936764 \h </w:instrText>
             </w:r>
             <w:r>
               <w:rPr>
@@ -1108,7 +1203,7 @@
           <w:rFonts w:asciiTheme="minorHAnsi" w:hAnsiTheme="minorHAnsi" w:cstheme="minorHAnsi"/>
         </w:rPr>
       </w:pPr>
-      <w:bookmarkStart w:id="1" w:name="_Toc8247999"/>
+      <w:bookmarkStart w:id="1" w:name="_Toc8936757"/>
       <w:r>
         <w:rPr>
           <w:rFonts w:asciiTheme="minorHAnsi" w:hAnsiTheme="minorHAnsi" w:cstheme="minorHAnsi"/>
@@ -1139,7 +1234,7 @@
           <w:rFonts w:asciiTheme="minorHAnsi" w:hAnsiTheme="minorHAnsi" w:cstheme="minorHAnsi"/>
         </w:rPr>
       </w:pPr>
-      <w:bookmarkStart w:id="2" w:name="_Toc8248000"/>
+      <w:bookmarkStart w:id="2" w:name="_Toc8936758"/>
       <w:r>
         <w:rPr>
           <w:rFonts w:asciiTheme="minorHAnsi" w:hAnsiTheme="minorHAnsi" w:cstheme="minorHAnsi"/>
@@ -1539,12 +1634,14 @@
                 <w:rFonts w:cstheme="minorHAnsi"/>
               </w:rPr>
             </w:pPr>
+            <w:proofErr w:type="spellStart"/>
             <w:r>
               <w:rPr>
                 <w:rFonts w:cstheme="minorHAnsi"/>
               </w:rPr>
               <w:t>Wireframe</w:t>
             </w:r>
+            <w:proofErr w:type="spellEnd"/>
           </w:p>
         </w:tc>
         <w:tc>
@@ -1571,7 +1668,25 @@
                 <w:color w:val="auto"/>
                 <w:lang w:eastAsia="de-CH"/>
               </w:rPr>
-              <w:t xml:space="preserve">Ein Wireframe ist eine schematische Darstellung des Endprodukts. Es wird empfohlen von Hand Skizzen der </w:t>
+              <w:t xml:space="preserve">Ein </w:t>
+            </w:r>
+            <w:proofErr w:type="spellStart"/>
+            <w:r>
+              <w:rPr>
+                <w:rFonts w:eastAsia="Times New Roman" w:cstheme="minorHAnsi"/>
+                <w:color w:val="auto"/>
+                <w:lang w:eastAsia="de-CH"/>
+              </w:rPr>
+              <w:t>Wireframe</w:t>
+            </w:r>
+            <w:proofErr w:type="spellEnd"/>
+            <w:r>
+              <w:rPr>
+                <w:rFonts w:eastAsia="Times New Roman" w:cstheme="minorHAnsi"/>
+                <w:color w:val="auto"/>
+                <w:lang w:eastAsia="de-CH"/>
+              </w:rPr>
+              <w:t xml:space="preserve"> ist eine schematische Darstellung des Endprodukts. Es wird empfohlen von Hand Skizzen der </w:t>
             </w:r>
           </w:p>
           <w:p>
@@ -1590,7 +1705,25 @@
                 <w:color w:val="auto"/>
                 <w:lang w:eastAsia="de-CH"/>
               </w:rPr>
-              <w:t xml:space="preserve">zu verwirklichenden Pages zu erstellen. Es geht gezielt darum, noch nicht zu konkret zu werden. Anhand des Wireframes soll der Grundaufbau einer Page gezeigt </w:t>
+              <w:t xml:space="preserve">zu verwirklichenden Pages zu erstellen. Es geht gezielt darum, noch nicht zu konkret zu werden. Anhand des </w:t>
+            </w:r>
+            <w:proofErr w:type="spellStart"/>
+            <w:r>
+              <w:rPr>
+                <w:rFonts w:eastAsia="Times New Roman" w:cstheme="minorHAnsi"/>
+                <w:color w:val="auto"/>
+                <w:lang w:eastAsia="de-CH"/>
+              </w:rPr>
+              <w:t>Wireframes</w:t>
+            </w:r>
+            <w:proofErr w:type="spellEnd"/>
+            <w:r>
+              <w:rPr>
+                <w:rFonts w:eastAsia="Times New Roman" w:cstheme="minorHAnsi"/>
+                <w:color w:val="auto"/>
+                <w:lang w:eastAsia="de-CH"/>
+              </w:rPr>
+              <w:t xml:space="preserve"> soll der Grundaufbau einer Page gezeigt </w:t>
             </w:r>
           </w:p>
           <w:p>
@@ -1846,7 +1979,25 @@
                 <w:color w:val="auto"/>
                 <w:lang w:eastAsia="de-CH"/>
               </w:rPr>
-              <w:t>-Wieso wurden diese  Farben/Schriftarten etc. gewählt?</w:t>
+              <w:t xml:space="preserve">-Wieso wurden </w:t>
+            </w:r>
+            <w:proofErr w:type="gramStart"/>
+            <w:r>
+              <w:rPr>
+                <w:rFonts w:eastAsia="Times New Roman" w:cstheme="minorHAnsi"/>
+                <w:color w:val="auto"/>
+                <w:lang w:eastAsia="de-CH"/>
+              </w:rPr>
+              <w:t>diese  Farben</w:t>
+            </w:r>
+            <w:proofErr w:type="gramEnd"/>
+            <w:r>
+              <w:rPr>
+                <w:rFonts w:eastAsia="Times New Roman" w:cstheme="minorHAnsi"/>
+                <w:color w:val="auto"/>
+                <w:lang w:eastAsia="de-CH"/>
+              </w:rPr>
+              <w:t>/Schriftarten etc. gewählt?</w:t>
             </w:r>
           </w:p>
           <w:p>
@@ -1928,7 +2079,7 @@
           <w:rFonts w:asciiTheme="minorHAnsi" w:hAnsiTheme="minorHAnsi" w:cstheme="minorHAnsi"/>
         </w:rPr>
       </w:pPr>
-      <w:bookmarkStart w:id="3" w:name="_Toc8248001"/>
+      <w:bookmarkStart w:id="3" w:name="_Toc8936759"/>
       <w:r>
         <w:rPr>
           <w:rFonts w:asciiTheme="minorHAnsi" w:hAnsiTheme="minorHAnsi" w:cstheme="minorHAnsi"/>
@@ -1982,7 +2133,7 @@
           <w:rFonts w:asciiTheme="minorHAnsi" w:hAnsiTheme="minorHAnsi" w:cstheme="minorHAnsi"/>
         </w:rPr>
       </w:pPr>
-      <w:bookmarkStart w:id="4" w:name="_Toc8248002"/>
+      <w:bookmarkStart w:id="4" w:name="_Toc8936760"/>
       <w:r>
         <w:rPr>
           <w:rFonts w:asciiTheme="minorHAnsi" w:hAnsiTheme="minorHAnsi" w:cstheme="minorHAnsi"/>
@@ -2043,7 +2194,21 @@
         <w:rPr>
           <w:rFonts w:cstheme="minorHAnsi"/>
         </w:rPr>
-        <w:t xml:space="preserve">Konkret ist eine auf Angular basierende Webseite geplant, welche die geforderten Multimedia Inhalte von Bild und Video sowie ein skalierbares SVG Logo anzeigt. Angular bietet sich hierbei unterstützend für das Styling sowie das </w:t>
+        <w:t xml:space="preserve">Konkret ist eine auf </w:t>
+      </w:r>
+      <w:proofErr w:type="gramStart"/>
+      <w:r>
+        <w:rPr>
+          <w:rFonts w:cstheme="minorHAnsi"/>
+        </w:rPr>
+        <w:t>Angular</w:t>
+      </w:r>
+      <w:proofErr w:type="gramEnd"/>
+      <w:r>
+        <w:rPr>
+          <w:rFonts w:cstheme="minorHAnsi"/>
+        </w:rPr>
+        <w:t xml:space="preserve"> basierende Webseite geplant, welche die geforderten Multimedia Inhalte von Bild und Video sowie ein skalierbares SVG Logo anzeigt. Angular bietet sich hierbei unterstützend für das Styling sowie das </w:t>
       </w:r>
       <w:r>
         <w:rPr>
@@ -2086,7 +2251,7 @@
           <w:rFonts w:asciiTheme="minorHAnsi" w:hAnsiTheme="minorHAnsi" w:cstheme="minorHAnsi"/>
         </w:rPr>
       </w:pPr>
-      <w:bookmarkStart w:id="5" w:name="_Toc8248003"/>
+      <w:bookmarkStart w:id="5" w:name="_Toc8936761"/>
       <w:r>
         <w:rPr>
           <w:rFonts w:asciiTheme="minorHAnsi" w:hAnsiTheme="minorHAnsi" w:cstheme="minorHAnsi"/>
@@ -2142,7 +2307,21 @@
         <w:rPr>
           <w:rFonts w:cstheme="minorHAnsi"/>
         </w:rPr>
-        <w:t>, wir müssen jedoch auch schauen dass es für andere Altersgruppen geeignet ist</w:t>
+        <w:t xml:space="preserve">, wir müssen jedoch auch </w:t>
+      </w:r>
+      <w:proofErr w:type="gramStart"/>
+      <w:r>
+        <w:rPr>
+          <w:rFonts w:cstheme="minorHAnsi"/>
+        </w:rPr>
+        <w:t>schauen</w:t>
+      </w:r>
+      <w:proofErr w:type="gramEnd"/>
+      <w:r>
+        <w:rPr>
+          <w:rFonts w:cstheme="minorHAnsi"/>
+        </w:rPr>
+        <w:t xml:space="preserve"> dass es für andere Altersgruppen geeignet ist</w:t>
       </w:r>
       <w:r>
         <w:rPr>
@@ -2197,7 +2376,7 @@
           <w:lang w:eastAsia="de-CH"/>
         </w:rPr>
         <w:drawing>
-          <wp:anchor distT="0" distB="0" distL="114300" distR="114300" simplePos="0" relativeHeight="251657216" behindDoc="1" locked="0" layoutInCell="1" allowOverlap="1" wp14:anchorId="11E13185" wp14:editId="07356667">
+          <wp:anchor distT="0" distB="0" distL="114300" distR="114300" simplePos="0" relativeHeight="251638784" behindDoc="1" locked="0" layoutInCell="1" allowOverlap="1" wp14:anchorId="11E13185" wp14:editId="6B35208F">
             <wp:simplePos x="0" y="0"/>
             <wp:positionH relativeFrom="column">
               <wp:posOffset>-4445</wp:posOffset>
@@ -2267,25 +2446,48 @@
           </wp:anchor>
         </w:drawing>
       </w:r>
+      <w:proofErr w:type="spellStart"/>
       <w:r>
         <w:rPr>
           <w:rFonts w:cstheme="minorHAnsi"/>
           <w:b/>
         </w:rPr>
-        <w:t>Linyan Han</w:t>
-      </w:r>
-    </w:p>
-    <w:p>
-      <w:pPr>
-        <w:rPr>
-          <w:rFonts w:cstheme="minorHAnsi"/>
-        </w:rPr>
-      </w:pPr>
-      <w:r>
-        <w:rPr>
-          <w:rFonts w:cstheme="minorHAnsi"/>
-        </w:rPr>
-        <w:t>Name: Linyan Han</w:t>
+        <w:t>Linyan</w:t>
+      </w:r>
+      <w:proofErr w:type="spellEnd"/>
+      <w:r>
+        <w:rPr>
+          <w:rFonts w:cstheme="minorHAnsi"/>
+          <w:b/>
+        </w:rPr>
+        <w:t xml:space="preserve"> Han</w:t>
+      </w:r>
+    </w:p>
+    <w:p>
+      <w:pPr>
+        <w:rPr>
+          <w:rFonts w:cstheme="minorHAnsi"/>
+        </w:rPr>
+      </w:pPr>
+      <w:r>
+        <w:rPr>
+          <w:rFonts w:cstheme="minorHAnsi"/>
+        </w:rPr>
+        <w:t xml:space="preserve">Name: </w:t>
+      </w:r>
+      <w:proofErr w:type="spellStart"/>
+      <w:r>
+        <w:rPr>
+          <w:rFonts w:cstheme="minorHAnsi"/>
+        </w:rPr>
+        <w:t>Linyan</w:t>
+      </w:r>
+      <w:proofErr w:type="spellEnd"/>
+      <w:r>
+        <w:rPr>
+          <w:rFonts w:cstheme="minorHAnsi"/>
+        </w:rPr>
+        <w:t xml:space="preserve"> Han</w:t>
       </w:r>
     </w:p>
     <w:p>
@@ -2401,8 +2603,16 @@
         <w:rPr>
           <w:b/>
         </w:rPr>
-        <w:t>Hans Arnet</w:t>
-      </w:r>
+        <w:t xml:space="preserve">Hans </w:t>
+      </w:r>
+      <w:proofErr w:type="spellStart"/>
+      <w:r>
+        <w:rPr>
+          <w:b/>
+        </w:rPr>
+        <w:t>Arnet</w:t>
+      </w:r>
+      <w:proofErr w:type="spellEnd"/>
     </w:p>
     <w:p>
       <w:r>
@@ -2411,7 +2621,7 @@
           <w:lang w:eastAsia="de-CH"/>
         </w:rPr>
         <w:drawing>
-          <wp:anchor distT="0" distB="0" distL="114300" distR="114300" simplePos="0" relativeHeight="251659264" behindDoc="1" locked="0" layoutInCell="1" allowOverlap="1" wp14:anchorId="26A641E8" wp14:editId="533B1581">
+          <wp:anchor distT="0" distB="0" distL="114300" distR="114300" simplePos="0" relativeHeight="251640832" behindDoc="1" locked="0" layoutInCell="1" allowOverlap="1" wp14:anchorId="26A641E8" wp14:editId="702EFD84">
             <wp:simplePos x="0" y="0"/>
             <wp:positionH relativeFrom="column">
               <wp:posOffset>19050</wp:posOffset>
@@ -2485,8 +2695,13 @@
         </w:drawing>
       </w:r>
       <w:r>
-        <w:t>Name: Hans Arnet</w:t>
-      </w:r>
+        <w:t xml:space="preserve">Name: Hans </w:t>
+      </w:r>
+      <w:proofErr w:type="spellStart"/>
+      <w:r>
+        <w:t>Arnet</w:t>
+      </w:r>
+      <w:proofErr w:type="spellEnd"/>
     </w:p>
     <w:p>
       <w:r>
@@ -2553,7 +2768,7 @@
           <w:lang w:eastAsia="de-CH"/>
         </w:rPr>
         <w:drawing>
-          <wp:anchor distT="0" distB="0" distL="114300" distR="114300" simplePos="0" relativeHeight="251658240" behindDoc="1" locked="0" layoutInCell="1" allowOverlap="1" wp14:anchorId="1CB4E6DC" wp14:editId="63093619">
+          <wp:anchor distT="0" distB="0" distL="114300" distR="114300" simplePos="0" relativeHeight="251639808" behindDoc="1" locked="0" layoutInCell="1" allowOverlap="1" wp14:anchorId="1CB4E6DC" wp14:editId="55C09CA0">
             <wp:simplePos x="0" y="0"/>
             <wp:positionH relativeFrom="column">
               <wp:posOffset>-4445</wp:posOffset>
@@ -2718,7 +2933,21 @@
         <w:rPr>
           <w:rFonts w:cstheme="minorHAnsi"/>
         </w:rPr>
-        <w:t xml:space="preserve">Reisen, Vloggen </w:t>
+        <w:t xml:space="preserve">Reisen, </w:t>
+      </w:r>
+      <w:proofErr w:type="spellStart"/>
+      <w:r>
+        <w:rPr>
+          <w:rFonts w:cstheme="minorHAnsi"/>
+        </w:rPr>
+        <w:t>Vloggen</w:t>
+      </w:r>
+      <w:proofErr w:type="spellEnd"/>
+      <w:r>
+        <w:rPr>
+          <w:rFonts w:cstheme="minorHAnsi"/>
+        </w:rPr>
+        <w:t xml:space="preserve"> </w:t>
       </w:r>
     </w:p>
     <w:p>
@@ -2767,7 +2996,14 @@
           <w:rFonts w:cstheme="minorHAnsi"/>
         </w:rPr>
         <w:br/>
-        <w:t>Reiste bereits viel und sucht immer nach ausgefalle</w:t>
+        <w:t xml:space="preserve">Reiste bereits viel und sucht immer nach </w:t>
+      </w:r>
+      <w:proofErr w:type="spellStart"/>
+      <w:r>
+        <w:rPr>
+          <w:rFonts w:cstheme="minorHAnsi"/>
+        </w:rPr>
+        <w:t>ausgefalle</w:t>
       </w:r>
       <w:r>
         <w:rPr>
@@ -2775,6 +3011,7 @@
         </w:rPr>
         <w:t>rnen</w:t>
       </w:r>
+      <w:proofErr w:type="spellEnd"/>
       <w:r>
         <w:rPr>
           <w:rFonts w:cstheme="minorHAnsi"/>
@@ -2808,7 +3045,7 @@
           <w:rFonts w:asciiTheme="minorHAnsi" w:hAnsiTheme="minorHAnsi" w:cstheme="minorHAnsi"/>
         </w:rPr>
       </w:pPr>
-      <w:bookmarkStart w:id="6" w:name="_Toc8248004"/>
+      <w:bookmarkStart w:id="6" w:name="_Toc8936762"/>
       <w:r>
         <w:rPr>
           <w:rFonts w:asciiTheme="minorHAnsi" w:hAnsiTheme="minorHAnsi" w:cstheme="minorHAnsi"/>
@@ -2828,7 +3065,21 @@
         <w:rPr>
           <w:rFonts w:cstheme="minorHAnsi"/>
         </w:rPr>
-        <w:t>Hier sind die User Story unserer Webseite aufgelistet. Sie Orientieren sich anhand der Personas welche wir ein Kapitel vorher erstellt haben. Die Storys sind auf die Bedürfnisse dieser fiktiven Charakter angepasst.</w:t>
+        <w:t xml:space="preserve">Hier sind die User Story unserer Webseite aufgelistet. Sie Orientieren sich anhand der Personas welche wir ein Kapitel vorher erstellt haben. Die Storys sind auf die Bedürfnisse </w:t>
+      </w:r>
+      <w:proofErr w:type="gramStart"/>
+      <w:r>
+        <w:rPr>
+          <w:rFonts w:cstheme="minorHAnsi"/>
+        </w:rPr>
+        <w:t>dieser fiktiven Charakter</w:t>
+      </w:r>
+      <w:proofErr w:type="gramEnd"/>
+      <w:r>
+        <w:rPr>
+          <w:rFonts w:cstheme="minorHAnsi"/>
+        </w:rPr>
+        <w:t xml:space="preserve"> angepasst.</w:t>
       </w:r>
     </w:p>
     <w:p>
@@ -2871,12 +3122,21 @@
         </w:rPr>
         <w:t xml:space="preserve"> </w:t>
       </w:r>
+      <w:proofErr w:type="spellStart"/>
       <w:r>
         <w:rPr>
           <w:rFonts w:cstheme="minorHAnsi"/>
           <w:color w:val="C00000"/>
         </w:rPr>
-        <w:t>eine Zusammenfassung der wichtigsten Informationen haben</w:t>
+        <w:t>eine</w:t>
+      </w:r>
+      <w:proofErr w:type="spellEnd"/>
+      <w:r>
+        <w:rPr>
+          <w:rFonts w:cstheme="minorHAnsi"/>
+          <w:color w:val="C00000"/>
+        </w:rPr>
+        <w:t xml:space="preserve"> Zusammenfassung der wichtigsten Informationen haben</w:t>
       </w:r>
       <w:r>
         <w:rPr>
@@ -2910,18 +3170,27 @@
           <w:rFonts w:cstheme="minorHAnsi"/>
         </w:rPr>
       </w:pPr>
+      <w:proofErr w:type="spellStart"/>
       <w:r>
         <w:rPr>
           <w:rFonts w:cstheme="minorHAnsi"/>
           <w:color w:val="7030A0"/>
         </w:rPr>
-        <w:t>Linyan Han</w:t>
-      </w:r>
+        <w:t>Linyan</w:t>
+      </w:r>
+      <w:proofErr w:type="spellEnd"/>
       <w:r>
         <w:rPr>
           <w:rFonts w:cstheme="minorHAnsi"/>
           <w:color w:val="7030A0"/>
         </w:rPr>
+        <w:t xml:space="preserve"> Han</w:t>
+      </w:r>
+      <w:r>
+        <w:rPr>
+          <w:rFonts w:cstheme="minorHAnsi"/>
+          <w:color w:val="7030A0"/>
+        </w:rPr>
         <w:t xml:space="preserve"> </w:t>
       </w:r>
       <w:r>
@@ -2968,7 +3237,23 @@
           <w:rFonts w:cstheme="minorHAnsi"/>
           <w:color w:val="7030A0"/>
         </w:rPr>
-        <w:t xml:space="preserve">Hans Arnet </w:t>
+        <w:t xml:space="preserve">Hans </w:t>
+      </w:r>
+      <w:proofErr w:type="spellStart"/>
+      <w:r>
+        <w:rPr>
+          <w:rFonts w:cstheme="minorHAnsi"/>
+          <w:color w:val="7030A0"/>
+        </w:rPr>
+        <w:t>Arnet</w:t>
+      </w:r>
+      <w:proofErr w:type="spellEnd"/>
+      <w:r>
+        <w:rPr>
+          <w:rFonts w:cstheme="minorHAnsi"/>
+          <w:color w:val="7030A0"/>
+        </w:rPr>
+        <w:t xml:space="preserve"> </w:t>
       </w:r>
       <w:r>
         <w:rPr>
@@ -3059,27 +3344,50 @@
         <w:rPr>
           <w:rFonts w:cstheme="minorHAnsi"/>
         </w:rPr>
-        <w:t xml:space="preserve"> da sie wenig Zeit hat für eine eigene recherche.</w:t>
-      </w:r>
-    </w:p>
-    <w:p>
-      <w:pPr>
-        <w:rPr>
-          <w:rFonts w:cstheme="minorHAnsi"/>
-        </w:rPr>
-      </w:pPr>
+        <w:t xml:space="preserve"> da sie wenig Zeit hat für eine eigene </w:t>
+      </w:r>
+      <w:proofErr w:type="spellStart"/>
+      <w:r>
+        <w:rPr>
+          <w:rFonts w:cstheme="minorHAnsi"/>
+        </w:rPr>
+        <w:t>recherche</w:t>
+      </w:r>
+      <w:proofErr w:type="spellEnd"/>
+      <w:r>
+        <w:rPr>
+          <w:rFonts w:cstheme="minorHAnsi"/>
+        </w:rPr>
+        <w:t>.</w:t>
+      </w:r>
+    </w:p>
+    <w:p>
+      <w:pPr>
+        <w:rPr>
+          <w:rFonts w:cstheme="minorHAnsi"/>
+        </w:rPr>
+      </w:pPr>
+      <w:proofErr w:type="spellStart"/>
       <w:r>
         <w:rPr>
           <w:rFonts w:cstheme="minorHAnsi"/>
           <w:color w:val="7030A0"/>
         </w:rPr>
-        <w:t>Linyan Han</w:t>
-      </w:r>
+        <w:t>Linyan</w:t>
+      </w:r>
+      <w:proofErr w:type="spellEnd"/>
       <w:r>
         <w:rPr>
           <w:rFonts w:cstheme="minorHAnsi"/>
           <w:color w:val="7030A0"/>
         </w:rPr>
+        <w:t xml:space="preserve"> Han</w:t>
+      </w:r>
+      <w:r>
+        <w:rPr>
+          <w:rFonts w:cstheme="minorHAnsi"/>
+          <w:color w:val="7030A0"/>
+        </w:rPr>
         <w:t xml:space="preserve"> </w:t>
       </w:r>
       <w:r>
@@ -3129,7 +3437,7 @@
           <w:rFonts w:asciiTheme="minorHAnsi" w:hAnsiTheme="minorHAnsi" w:cstheme="minorHAnsi"/>
         </w:rPr>
       </w:pPr>
-      <w:bookmarkStart w:id="7" w:name="_Toc8248005"/>
+      <w:bookmarkStart w:id="7" w:name="_Toc8936763"/>
       <w:r>
         <w:rPr>
           <w:rFonts w:asciiTheme="minorHAnsi" w:hAnsiTheme="minorHAnsi" w:cstheme="minorHAnsi"/>
@@ -3199,7 +3507,14 @@
         <w:t>Zu den einzelnen Inhalten werden wir jeweils Texte erstellen, damit die Seite schlussendlich wirklich als Hilfestellung für potenziell an Belgrad interessierten Touristen dienen kann.</w:t>
       </w:r>
     </w:p>
-    <w:p/>
+    <w:p>
+      <w:pPr>
+        <w:spacing w:after="0" w:line="240" w:lineRule="auto"/>
+      </w:pPr>
+      <w:r>
+        <w:br w:type="page"/>
+      </w:r>
+    </w:p>
     <w:p>
       <w:pPr>
         <w:pStyle w:val="berschrift1"/>
@@ -3207,45 +3522,1033 @@
           <w:rFonts w:asciiTheme="minorHAnsi" w:hAnsiTheme="minorHAnsi" w:cstheme="minorHAnsi"/>
         </w:rPr>
       </w:pPr>
+      <w:bookmarkStart w:id="8" w:name="_Toc8936764"/>
+      <w:proofErr w:type="spellStart"/>
       <w:r>
         <w:rPr>
           <w:rFonts w:asciiTheme="minorHAnsi" w:hAnsiTheme="minorHAnsi" w:cstheme="minorHAnsi"/>
         </w:rPr>
+        <w:lastRenderedPageBreak/>
+        <w:t>Wireframe</w:t>
+      </w:r>
+      <w:proofErr w:type="spellEnd"/>
+    </w:p>
+    <w:p>
+      <w:r>
+        <w:t xml:space="preserve">Ein </w:t>
+      </w:r>
+      <w:proofErr w:type="spellStart"/>
+      <w:r>
+        <w:t>Wireframe</w:t>
+      </w:r>
+      <w:proofErr w:type="spellEnd"/>
+      <w:r>
+        <w:t xml:space="preserve"> ist ein genauerer Entwurf als die erste Skizze oder Mockup. Im Design werden so zum Beispiel schon Platzhalter </w:t>
+      </w:r>
+      <w:r>
+        <w:t>für Bilder verwendet und die verschiedenen Elemente wie Navigation werden aufgezeichnet. Jedoch kann sich das Design während der Realisierung noch verändern und so werden Details oder auch das Farbdesign noch weggelassen.</w:t>
+      </w:r>
+    </w:p>
+    <w:p>
+      <w:r>
+        <w:t xml:space="preserve">Unsere Webseite soll Responsive sein. Als Grundgerüst jeder Seite haben wir uns zuerst mit dem Desktop auseinandergesetzt. Dieses Design haben wir dann auf ein Tablet im Landscape Modus und anschliessend auf ein Mobile Gerät übertragen. </w:t>
+      </w:r>
+      <w:r>
+        <w:t xml:space="preserve">Dabei ist zu beachten, dass durch die kleineren Bildschirme viele Dinge die Benutzung erschweren können, wie zu kleine Buttons oder kaum erkennbare Bilder oder Texte. </w:t>
+      </w:r>
+      <w:r>
+        <w:t xml:space="preserve">Das farbliche Design ist für das </w:t>
+      </w:r>
+      <w:proofErr w:type="spellStart"/>
+      <w:r>
+        <w:t>Wireframe</w:t>
+      </w:r>
+      <w:proofErr w:type="spellEnd"/>
+      <w:r>
+        <w:t xml:space="preserve"> </w:t>
+      </w:r>
+      <w:proofErr w:type="gramStart"/>
+      <w:r>
+        <w:t>in einem schwarz-weiss Ton</w:t>
+      </w:r>
+      <w:proofErr w:type="gramEnd"/>
+      <w:r>
+        <w:t xml:space="preserve"> gehalten und für die meisten Elemente wurden Platzhalter verwendet. Unsere Webseite besteht aus einer Home-, Sehenswürdigkeiten- und Erfahrungsberichtseite. Die Roten Zahlen </w:t>
+      </w:r>
+      <w:r>
+        <w:t>auf dem Mockup verweisen auf eine jeweilige kurze Beschreibung dieses Teiles.</w:t>
+      </w:r>
+    </w:p>
+    <w:p>
+      <w:pPr>
+        <w:rPr>
+          <w:b/>
+          <w:sz w:val="28"/>
+          <w:szCs w:val="28"/>
+        </w:rPr>
+      </w:pPr>
+      <w:r>
+        <w:rPr>
+          <w:b/>
+          <w:sz w:val="28"/>
+          <w:szCs w:val="28"/>
+        </w:rPr>
+        <w:t>Desktop</w:t>
+      </w:r>
+    </w:p>
+    <w:p>
+      <w:pPr>
+        <w:rPr>
+          <w:b/>
+        </w:rPr>
+      </w:pPr>
+      <w:r>
+        <w:rPr>
+          <w:b/>
+        </w:rPr>
+        <w:t>Home</w:t>
+      </w:r>
+    </w:p>
+    <w:p>
+      <w:r>
+        <w:rPr>
+          <w:noProof/>
+        </w:rPr>
+        <w:drawing>
+          <wp:anchor distT="0" distB="0" distL="114300" distR="114300" simplePos="0" relativeHeight="251641856" behindDoc="1" locked="0" layoutInCell="1" allowOverlap="1" wp14:anchorId="0ACFDE8D" wp14:editId="594580B6">
+            <wp:simplePos x="0" y="0"/>
+            <wp:positionH relativeFrom="column">
+              <wp:posOffset>-4445</wp:posOffset>
+            </wp:positionH>
+            <wp:positionV relativeFrom="paragraph">
+              <wp:posOffset>4445</wp:posOffset>
+            </wp:positionV>
+            <wp:extent cx="5753100" cy="3952875"/>
+            <wp:effectExtent l="0" t="0" r="0" b="9525"/>
+            <wp:wrapSquare wrapText="bothSides"/>
+            <wp:docPr id="5" name="Grafik 5"/>
+            <wp:cNvGraphicFramePr>
+              <a:graphicFrameLocks xmlns:a="http://schemas.openxmlformats.org/drawingml/2006/main" noChangeAspect="1"/>
+            </wp:cNvGraphicFramePr>
+            <a:graphic xmlns:a="http://schemas.openxmlformats.org/drawingml/2006/main">
+              <a:graphicData uri="http://schemas.openxmlformats.org/drawingml/2006/picture">
+                <pic:pic xmlns:pic="http://schemas.openxmlformats.org/drawingml/2006/picture">
+                  <pic:nvPicPr>
+                    <pic:cNvPr id="0" name="Picture 1"/>
+                    <pic:cNvPicPr>
+                      <a:picLocks noChangeAspect="1" noChangeArrowheads="1"/>
+                    </pic:cNvPicPr>
+                  </pic:nvPicPr>
+                  <pic:blipFill>
+                    <a:blip r:embed="rId12">
+                      <a:extLst>
+                        <a:ext uri="{28A0092B-C50C-407E-A947-70E740481C1C}">
+                          <a14:useLocalDpi xmlns:a14="http://schemas.microsoft.com/office/drawing/2010/main" val="0"/>
+                        </a:ext>
+                      </a:extLst>
+                    </a:blip>
+                    <a:srcRect/>
+                    <a:stretch>
+                      <a:fillRect/>
+                    </a:stretch>
+                  </pic:blipFill>
+                  <pic:spPr bwMode="auto">
+                    <a:xfrm>
+                      <a:off x="0" y="0"/>
+                      <a:ext cx="5753100" cy="3952875"/>
+                    </a:xfrm>
+                    <a:prstGeom prst="rect">
+                      <a:avLst/>
+                    </a:prstGeom>
+                    <a:noFill/>
+                    <a:ln>
+                      <a:noFill/>
+                    </a:ln>
+                  </pic:spPr>
+                </pic:pic>
+              </a:graphicData>
+            </a:graphic>
+          </wp:anchor>
+        </w:drawing>
+      </w:r>
+      <w:r>
+        <w:t>Die Home Seite ist die Startseite unserer Webseite. Sie enthält kurze Informationen zudem Was hier zu finden ist und soll mit dem Image Slider die Besucher gespannt machen.</w:t>
+      </w:r>
+    </w:p>
+    <w:p>
+      <w:pPr>
+        <w:spacing w:after="0" w:line="240" w:lineRule="auto"/>
+      </w:pPr>
+      <w:r>
+        <w:br w:type="page"/>
+      </w:r>
+    </w:p>
+    <w:p>
+      <w:pPr>
+        <w:rPr>
+          <w:b/>
+        </w:rPr>
+      </w:pPr>
+      <w:r>
+        <w:rPr>
+          <w:b/>
+          <w:noProof/>
+        </w:rPr>
+        <w:lastRenderedPageBreak/>
+        <w:drawing>
+          <wp:anchor distT="0" distB="0" distL="114300" distR="114300" simplePos="0" relativeHeight="251642880" behindDoc="0" locked="0" layoutInCell="1" allowOverlap="1" wp14:anchorId="65048411" wp14:editId="5A67B71C">
+            <wp:simplePos x="0" y="0"/>
+            <wp:positionH relativeFrom="column">
+              <wp:posOffset>5080</wp:posOffset>
+            </wp:positionH>
+            <wp:positionV relativeFrom="paragraph">
+              <wp:posOffset>281305</wp:posOffset>
+            </wp:positionV>
+            <wp:extent cx="5753100" cy="3962400"/>
+            <wp:effectExtent l="0" t="0" r="0" b="0"/>
+            <wp:wrapSquare wrapText="bothSides"/>
+            <wp:docPr id="8" name="Grafik 8"/>
+            <wp:cNvGraphicFramePr>
+              <a:graphicFrameLocks xmlns:a="http://schemas.openxmlformats.org/drawingml/2006/main" noChangeAspect="1"/>
+            </wp:cNvGraphicFramePr>
+            <a:graphic xmlns:a="http://schemas.openxmlformats.org/drawingml/2006/main">
+              <a:graphicData uri="http://schemas.openxmlformats.org/drawingml/2006/picture">
+                <pic:pic xmlns:pic="http://schemas.openxmlformats.org/drawingml/2006/picture">
+                  <pic:nvPicPr>
+                    <pic:cNvPr id="0" name="Picture 2"/>
+                    <pic:cNvPicPr>
+                      <a:picLocks noChangeAspect="1" noChangeArrowheads="1"/>
+                    </pic:cNvPicPr>
+                  </pic:nvPicPr>
+                  <pic:blipFill>
+                    <a:blip r:embed="rId13">
+                      <a:extLst>
+                        <a:ext uri="{28A0092B-C50C-407E-A947-70E740481C1C}">
+                          <a14:useLocalDpi xmlns:a14="http://schemas.microsoft.com/office/drawing/2010/main" val="0"/>
+                        </a:ext>
+                      </a:extLst>
+                    </a:blip>
+                    <a:srcRect/>
+                    <a:stretch>
+                      <a:fillRect/>
+                    </a:stretch>
+                  </pic:blipFill>
+                  <pic:spPr bwMode="auto">
+                    <a:xfrm>
+                      <a:off x="0" y="0"/>
+                      <a:ext cx="5753100" cy="3962400"/>
+                    </a:xfrm>
+                    <a:prstGeom prst="rect">
+                      <a:avLst/>
+                    </a:prstGeom>
+                    <a:noFill/>
+                    <a:ln>
+                      <a:noFill/>
+                    </a:ln>
+                  </pic:spPr>
+                </pic:pic>
+              </a:graphicData>
+            </a:graphic>
+          </wp:anchor>
+        </w:drawing>
+      </w:r>
+      <w:r>
+        <w:rPr>
+          <w:b/>
+        </w:rPr>
+        <w:t>Sehenswürdigkeiten</w:t>
+      </w:r>
+    </w:p>
+    <w:p>
+      <w:r>
+        <w:t>Hier werden wir einige Sehenswürdigkeiten von Belgrad auflisten. Als besonderes Feature sind hier alle Sehenswürdigkeiten anfangs nur mit dem Namen, einem Bild und einem Satz aufgelistet, jedoch können alle einzeln geöffnet werden und es werden zusätzlich ein ausführlicherer Text und mehrere Bilder angezeigt. Hier werden wir auch einige Bilder verwenden, für welche wir das Nutzungsrecht angefordert haben.</w:t>
+      </w:r>
+    </w:p>
+    <w:p>
+      <w:pPr>
+        <w:spacing w:after="0" w:line="240" w:lineRule="auto"/>
+      </w:pPr>
+      <w:r>
+        <w:br w:type="page"/>
+      </w:r>
+    </w:p>
+    <w:p>
+      <w:pPr>
+        <w:spacing w:after="0" w:line="240" w:lineRule="auto"/>
+        <w:rPr>
+          <w:b/>
+        </w:rPr>
+      </w:pPr>
+      <w:r>
+        <w:rPr>
+          <w:b/>
+          <w:noProof/>
+        </w:rPr>
+        <w:lastRenderedPageBreak/>
+        <w:drawing>
+          <wp:anchor distT="0" distB="0" distL="114300" distR="114300" simplePos="0" relativeHeight="251648000" behindDoc="0" locked="0" layoutInCell="1" allowOverlap="1" wp14:anchorId="2E434ED6" wp14:editId="57E883B7">
+            <wp:simplePos x="0" y="0"/>
+            <wp:positionH relativeFrom="column">
+              <wp:posOffset>5080</wp:posOffset>
+            </wp:positionH>
+            <wp:positionV relativeFrom="paragraph">
+              <wp:posOffset>176530</wp:posOffset>
+            </wp:positionV>
+            <wp:extent cx="5753100" cy="3962400"/>
+            <wp:effectExtent l="0" t="0" r="0" b="0"/>
+            <wp:wrapSquare wrapText="bothSides"/>
+            <wp:docPr id="9" name="Grafik 9"/>
+            <wp:cNvGraphicFramePr>
+              <a:graphicFrameLocks xmlns:a="http://schemas.openxmlformats.org/drawingml/2006/main" noChangeAspect="1"/>
+            </wp:cNvGraphicFramePr>
+            <a:graphic xmlns:a="http://schemas.openxmlformats.org/drawingml/2006/main">
+              <a:graphicData uri="http://schemas.openxmlformats.org/drawingml/2006/picture">
+                <pic:pic xmlns:pic="http://schemas.openxmlformats.org/drawingml/2006/picture">
+                  <pic:nvPicPr>
+                    <pic:cNvPr id="0" name="Picture 3"/>
+                    <pic:cNvPicPr>
+                      <a:picLocks noChangeAspect="1" noChangeArrowheads="1"/>
+                    </pic:cNvPicPr>
+                  </pic:nvPicPr>
+                  <pic:blipFill>
+                    <a:blip r:embed="rId14">
+                      <a:extLst>
+                        <a:ext uri="{28A0092B-C50C-407E-A947-70E740481C1C}">
+                          <a14:useLocalDpi xmlns:a14="http://schemas.microsoft.com/office/drawing/2010/main" val="0"/>
+                        </a:ext>
+                      </a:extLst>
+                    </a:blip>
+                    <a:srcRect/>
+                    <a:stretch>
+                      <a:fillRect/>
+                    </a:stretch>
+                  </pic:blipFill>
+                  <pic:spPr bwMode="auto">
+                    <a:xfrm>
+                      <a:off x="0" y="0"/>
+                      <a:ext cx="5753100" cy="3962400"/>
+                    </a:xfrm>
+                    <a:prstGeom prst="rect">
+                      <a:avLst/>
+                    </a:prstGeom>
+                    <a:noFill/>
+                    <a:ln>
+                      <a:noFill/>
+                    </a:ln>
+                  </pic:spPr>
+                </pic:pic>
+              </a:graphicData>
+            </a:graphic>
+          </wp:anchor>
+        </w:drawing>
+      </w:r>
+      <w:r>
+        <w:rPr>
+          <w:b/>
+        </w:rPr>
+        <w:t>Erfahrungsbericht</w:t>
+      </w:r>
+    </w:p>
+    <w:p>
+      <w:pPr>
+        <w:spacing w:after="0" w:line="240" w:lineRule="auto"/>
+      </w:pPr>
+      <w:r>
+        <w:t>Unsere letzte Seite soll unser selbst aufgenommenes Video und unsere Erfahrung als wir in Belgrad waren dokumentieren.</w:t>
+      </w:r>
+    </w:p>
+    <w:p>
+      <w:pPr>
+        <w:spacing w:after="0" w:line="240" w:lineRule="auto"/>
+      </w:pPr>
+      <w:r>
+        <w:br w:type="page"/>
+      </w:r>
+    </w:p>
+    <w:p>
+      <w:pPr>
+        <w:spacing w:after="0" w:line="240" w:lineRule="auto"/>
+      </w:pPr>
+    </w:p>
+    <w:p>
+      <w:pPr>
+        <w:spacing w:after="0" w:line="240" w:lineRule="auto"/>
+        <w:rPr>
+          <w:b/>
+          <w:sz w:val="28"/>
+          <w:szCs w:val="28"/>
+        </w:rPr>
+      </w:pPr>
+      <w:r>
+        <w:rPr>
+          <w:noProof/>
+        </w:rPr>
+        <w:drawing>
+          <wp:anchor distT="0" distB="0" distL="114300" distR="114300" simplePos="0" relativeHeight="251660288" behindDoc="0" locked="0" layoutInCell="1" allowOverlap="1" wp14:anchorId="1B881D4B" wp14:editId="5D0FF2BA">
+            <wp:simplePos x="0" y="0"/>
+            <wp:positionH relativeFrom="column">
+              <wp:posOffset>1779270</wp:posOffset>
+            </wp:positionH>
+            <wp:positionV relativeFrom="paragraph">
+              <wp:posOffset>12065</wp:posOffset>
+            </wp:positionV>
+            <wp:extent cx="3978275" cy="3200400"/>
+            <wp:effectExtent l="0" t="0" r="3175" b="0"/>
+            <wp:wrapSquare wrapText="bothSides"/>
+            <wp:docPr id="10" name="Grafik 10"/>
+            <wp:cNvGraphicFramePr>
+              <a:graphicFrameLocks xmlns:a="http://schemas.openxmlformats.org/drawingml/2006/main" noChangeAspect="1"/>
+            </wp:cNvGraphicFramePr>
+            <a:graphic xmlns:a="http://schemas.openxmlformats.org/drawingml/2006/main">
+              <a:graphicData uri="http://schemas.openxmlformats.org/drawingml/2006/picture">
+                <pic:pic xmlns:pic="http://schemas.openxmlformats.org/drawingml/2006/picture">
+                  <pic:nvPicPr>
+                    <pic:cNvPr id="0" name="Picture 4"/>
+                    <pic:cNvPicPr>
+                      <a:picLocks noChangeAspect="1" noChangeArrowheads="1"/>
+                    </pic:cNvPicPr>
+                  </pic:nvPicPr>
+                  <pic:blipFill>
+                    <a:blip r:embed="rId15">
+                      <a:extLst>
+                        <a:ext uri="{28A0092B-C50C-407E-A947-70E740481C1C}">
+                          <a14:useLocalDpi xmlns:a14="http://schemas.microsoft.com/office/drawing/2010/main" val="0"/>
+                        </a:ext>
+                      </a:extLst>
+                    </a:blip>
+                    <a:srcRect/>
+                    <a:stretch>
+                      <a:fillRect/>
+                    </a:stretch>
+                  </pic:blipFill>
+                  <pic:spPr bwMode="auto">
+                    <a:xfrm>
+                      <a:off x="0" y="0"/>
+                      <a:ext cx="3978275" cy="3200400"/>
+                    </a:xfrm>
+                    <a:prstGeom prst="rect">
+                      <a:avLst/>
+                    </a:prstGeom>
+                    <a:noFill/>
+                    <a:ln>
+                      <a:noFill/>
+                    </a:ln>
+                  </pic:spPr>
+                </pic:pic>
+              </a:graphicData>
+            </a:graphic>
+            <wp14:sizeRelH relativeFrom="margin">
+              <wp14:pctWidth>0</wp14:pctWidth>
+            </wp14:sizeRelH>
+            <wp14:sizeRelV relativeFrom="margin">
+              <wp14:pctHeight>0</wp14:pctHeight>
+            </wp14:sizeRelV>
+          </wp:anchor>
+        </w:drawing>
+      </w:r>
+      <w:r>
+        <w:rPr>
+          <w:b/>
+          <w:sz w:val="28"/>
+          <w:szCs w:val="28"/>
+        </w:rPr>
+        <w:t>Tablet</w:t>
+      </w:r>
+    </w:p>
+    <w:p>
+      <w:pPr>
+        <w:spacing w:after="0" w:line="240" w:lineRule="auto"/>
+        <w:rPr>
+          <w:b/>
+        </w:rPr>
+      </w:pPr>
+      <w:r>
+        <w:rPr>
+          <w:b/>
+        </w:rPr>
+        <w:t>Home</w:t>
+      </w:r>
+    </w:p>
+    <w:p>
+      <w:pPr>
+        <w:spacing w:after="0" w:line="240" w:lineRule="auto"/>
+      </w:pPr>
+      <w:r>
+        <w:t xml:space="preserve">Damit die Tablet Benutzer unsere Webseite auch </w:t>
+      </w:r>
+      <w:r>
+        <w:t>brauchen können, muss die Ansicht auf dem Gerät grösser werden. Deshalb fallen hier die Ränder links und rechts weg.</w:t>
+      </w:r>
+    </w:p>
+    <w:p>
+      <w:pPr>
+        <w:spacing w:after="0" w:line="240" w:lineRule="auto"/>
+      </w:pPr>
+    </w:p>
+    <w:p>
+      <w:pPr>
+        <w:spacing w:after="0" w:line="240" w:lineRule="auto"/>
+      </w:pPr>
+    </w:p>
+    <w:p>
+      <w:pPr>
+        <w:spacing w:after="0" w:line="240" w:lineRule="auto"/>
+      </w:pPr>
+    </w:p>
+    <w:p>
+      <w:pPr>
+        <w:spacing w:after="0" w:line="240" w:lineRule="auto"/>
+      </w:pPr>
+    </w:p>
+    <w:p>
+      <w:pPr>
+        <w:spacing w:after="0" w:line="240" w:lineRule="auto"/>
+      </w:pPr>
+    </w:p>
+    <w:p>
+      <w:pPr>
+        <w:spacing w:after="0" w:line="240" w:lineRule="auto"/>
+      </w:pPr>
+    </w:p>
+    <w:p>
+      <w:pPr>
+        <w:spacing w:after="0" w:line="240" w:lineRule="auto"/>
+      </w:pPr>
+    </w:p>
+    <w:p>
+      <w:pPr>
+        <w:spacing w:after="0" w:line="240" w:lineRule="auto"/>
+      </w:pPr>
+    </w:p>
+    <w:p>
+      <w:pPr>
+        <w:spacing w:after="0" w:line="240" w:lineRule="auto"/>
+      </w:pPr>
+    </w:p>
+    <w:p>
+      <w:pPr>
+        <w:spacing w:after="0" w:line="240" w:lineRule="auto"/>
+      </w:pPr>
+    </w:p>
+    <w:p>
+      <w:pPr>
+        <w:spacing w:after="0" w:line="240" w:lineRule="auto"/>
+      </w:pPr>
+    </w:p>
+    <w:p>
+      <w:pPr>
+        <w:spacing w:after="0" w:line="240" w:lineRule="auto"/>
+      </w:pPr>
+    </w:p>
+    <w:p>
+      <w:pPr>
+        <w:spacing w:after="0" w:line="240" w:lineRule="auto"/>
+      </w:pPr>
+    </w:p>
+    <w:p>
+      <w:pPr>
+        <w:spacing w:after="0" w:line="240" w:lineRule="auto"/>
+        <w:rPr>
+          <w:b/>
+        </w:rPr>
+      </w:pPr>
+      <w:r>
+        <w:rPr>
+          <w:noProof/>
+        </w:rPr>
+        <w:drawing>
+          <wp:anchor distT="0" distB="0" distL="114300" distR="114300" simplePos="0" relativeHeight="251667456" behindDoc="0" locked="0" layoutInCell="1" allowOverlap="1" wp14:anchorId="42D99C98" wp14:editId="50373352">
+            <wp:simplePos x="0" y="0"/>
+            <wp:positionH relativeFrom="column">
+              <wp:posOffset>1754505</wp:posOffset>
+            </wp:positionH>
+            <wp:positionV relativeFrom="paragraph">
+              <wp:posOffset>68580</wp:posOffset>
+            </wp:positionV>
+            <wp:extent cx="4034790" cy="3248025"/>
+            <wp:effectExtent l="0" t="0" r="3810" b="9525"/>
+            <wp:wrapSquare wrapText="bothSides"/>
+            <wp:docPr id="11" name="Grafik 11"/>
+            <wp:cNvGraphicFramePr>
+              <a:graphicFrameLocks xmlns:a="http://schemas.openxmlformats.org/drawingml/2006/main" noChangeAspect="1"/>
+            </wp:cNvGraphicFramePr>
+            <a:graphic xmlns:a="http://schemas.openxmlformats.org/drawingml/2006/main">
+              <a:graphicData uri="http://schemas.openxmlformats.org/drawingml/2006/picture">
+                <pic:pic xmlns:pic="http://schemas.openxmlformats.org/drawingml/2006/picture">
+                  <pic:nvPicPr>
+                    <pic:cNvPr id="0" name="Picture 5"/>
+                    <pic:cNvPicPr>
+                      <a:picLocks noChangeAspect="1" noChangeArrowheads="1"/>
+                    </pic:cNvPicPr>
+                  </pic:nvPicPr>
+                  <pic:blipFill>
+                    <a:blip r:embed="rId16">
+                      <a:extLst>
+                        <a:ext uri="{28A0092B-C50C-407E-A947-70E740481C1C}">
+                          <a14:useLocalDpi xmlns:a14="http://schemas.microsoft.com/office/drawing/2010/main" val="0"/>
+                        </a:ext>
+                      </a:extLst>
+                    </a:blip>
+                    <a:srcRect/>
+                    <a:stretch>
+                      <a:fillRect/>
+                    </a:stretch>
+                  </pic:blipFill>
+                  <pic:spPr bwMode="auto">
+                    <a:xfrm>
+                      <a:off x="0" y="0"/>
+                      <a:ext cx="4034790" cy="3248025"/>
+                    </a:xfrm>
+                    <a:prstGeom prst="rect">
+                      <a:avLst/>
+                    </a:prstGeom>
+                    <a:noFill/>
+                    <a:ln>
+                      <a:noFill/>
+                    </a:ln>
+                  </pic:spPr>
+                </pic:pic>
+              </a:graphicData>
+            </a:graphic>
+            <wp14:sizeRelH relativeFrom="margin">
+              <wp14:pctWidth>0</wp14:pctWidth>
+            </wp14:sizeRelH>
+            <wp14:sizeRelV relativeFrom="margin">
+              <wp14:pctHeight>0</wp14:pctHeight>
+            </wp14:sizeRelV>
+          </wp:anchor>
+        </w:drawing>
+      </w:r>
+      <w:r>
+        <w:rPr>
+          <w:b/>
+        </w:rPr>
+        <w:t>Sehenswürdigkeiten</w:t>
+      </w:r>
+    </w:p>
+    <w:p>
+      <w:pPr>
+        <w:spacing w:after="0" w:line="240" w:lineRule="auto"/>
+      </w:pPr>
+      <w:r>
+        <w:t>Die Desktop Ansicht würde, wenn hier gleich angewandt, die Bilder zu klein zum erkennen machen, weshalb es hier am besten ist, alle Sehenswürdigkeiten bereits in geöffneter Form anzuzeigen. Das kleiner machen soll hier nichtmehr möglich sein.</w:t>
+      </w:r>
+    </w:p>
+    <w:p>
+      <w:pPr>
+        <w:spacing w:after="0" w:line="240" w:lineRule="auto"/>
+      </w:pPr>
+      <w:r>
+        <w:br w:type="page"/>
+      </w:r>
+    </w:p>
+    <w:p>
+      <w:pPr>
+        <w:spacing w:after="0" w:line="240" w:lineRule="auto"/>
+        <w:rPr>
+          <w:b/>
+        </w:rPr>
+      </w:pPr>
+      <w:r>
+        <w:rPr>
+          <w:b/>
+        </w:rPr>
+        <w:lastRenderedPageBreak/>
+        <w:t>Erfahrungsbericht</w:t>
+      </w:r>
+    </w:p>
+    <w:p>
+      <w:pPr>
+        <w:spacing w:after="0" w:line="240" w:lineRule="auto"/>
+      </w:pPr>
+      <w:r>
+        <w:rPr>
+          <w:noProof/>
+        </w:rPr>
+        <w:drawing>
+          <wp:anchor distT="0" distB="0" distL="114300" distR="114300" simplePos="0" relativeHeight="251673600" behindDoc="0" locked="0" layoutInCell="1" allowOverlap="1" wp14:anchorId="01CCE6A5" wp14:editId="5593189A">
+            <wp:simplePos x="0" y="0"/>
+            <wp:positionH relativeFrom="column">
+              <wp:posOffset>1614805</wp:posOffset>
+            </wp:positionH>
+            <wp:positionV relativeFrom="paragraph">
+              <wp:posOffset>12065</wp:posOffset>
+            </wp:positionV>
+            <wp:extent cx="4123055" cy="3345815"/>
+            <wp:effectExtent l="0" t="0" r="0" b="6985"/>
+            <wp:wrapSquare wrapText="bothSides"/>
+            <wp:docPr id="12" name="Grafik 12"/>
+            <wp:cNvGraphicFramePr>
+              <a:graphicFrameLocks xmlns:a="http://schemas.openxmlformats.org/drawingml/2006/main" noChangeAspect="1"/>
+            </wp:cNvGraphicFramePr>
+            <a:graphic xmlns:a="http://schemas.openxmlformats.org/drawingml/2006/main">
+              <a:graphicData uri="http://schemas.openxmlformats.org/drawingml/2006/picture">
+                <pic:pic xmlns:pic="http://schemas.openxmlformats.org/drawingml/2006/picture">
+                  <pic:nvPicPr>
+                    <pic:cNvPr id="0" name="Picture 6"/>
+                    <pic:cNvPicPr>
+                      <a:picLocks noChangeAspect="1" noChangeArrowheads="1"/>
+                    </pic:cNvPicPr>
+                  </pic:nvPicPr>
+                  <pic:blipFill>
+                    <a:blip r:embed="rId17">
+                      <a:extLst>
+                        <a:ext uri="{28A0092B-C50C-407E-A947-70E740481C1C}">
+                          <a14:useLocalDpi xmlns:a14="http://schemas.microsoft.com/office/drawing/2010/main" val="0"/>
+                        </a:ext>
+                      </a:extLst>
+                    </a:blip>
+                    <a:srcRect/>
+                    <a:stretch>
+                      <a:fillRect/>
+                    </a:stretch>
+                  </pic:blipFill>
+                  <pic:spPr bwMode="auto">
+                    <a:xfrm>
+                      <a:off x="0" y="0"/>
+                      <a:ext cx="4123055" cy="3345815"/>
+                    </a:xfrm>
+                    <a:prstGeom prst="rect">
+                      <a:avLst/>
+                    </a:prstGeom>
+                    <a:noFill/>
+                    <a:ln>
+                      <a:noFill/>
+                    </a:ln>
+                  </pic:spPr>
+                </pic:pic>
+              </a:graphicData>
+            </a:graphic>
+            <wp14:sizeRelH relativeFrom="margin">
+              <wp14:pctWidth>0</wp14:pctWidth>
+            </wp14:sizeRelH>
+            <wp14:sizeRelV relativeFrom="margin">
+              <wp14:pctHeight>0</wp14:pctHeight>
+            </wp14:sizeRelV>
+          </wp:anchor>
+        </w:drawing>
+      </w:r>
+      <w:r>
+        <w:t>Diese Seite nimmt ebenfalls den kompletten, zur Verfügung stehenden Platz in Anspruch.</w:t>
+      </w:r>
+    </w:p>
+    <w:p>
+      <w:pPr>
+        <w:spacing w:after="0" w:line="240" w:lineRule="auto"/>
+      </w:pPr>
+    </w:p>
+    <w:p>
+      <w:pPr>
+        <w:spacing w:after="0" w:line="240" w:lineRule="auto"/>
+      </w:pPr>
+    </w:p>
+    <w:p>
+      <w:pPr>
+        <w:spacing w:after="0" w:line="240" w:lineRule="auto"/>
+      </w:pPr>
+    </w:p>
+    <w:p>
+      <w:pPr>
+        <w:spacing w:after="0" w:line="240" w:lineRule="auto"/>
+      </w:pPr>
+    </w:p>
+    <w:p>
+      <w:pPr>
+        <w:spacing w:after="0" w:line="240" w:lineRule="auto"/>
+      </w:pPr>
+    </w:p>
+    <w:p>
+      <w:pPr>
+        <w:spacing w:after="0" w:line="240" w:lineRule="auto"/>
+      </w:pPr>
+    </w:p>
+    <w:p>
+      <w:pPr>
+        <w:spacing w:after="0" w:line="240" w:lineRule="auto"/>
+      </w:pPr>
+    </w:p>
+    <w:p>
+      <w:pPr>
+        <w:spacing w:after="0" w:line="240" w:lineRule="auto"/>
+      </w:pPr>
+    </w:p>
+    <w:p>
+      <w:pPr>
+        <w:spacing w:after="0" w:line="240" w:lineRule="auto"/>
+      </w:pPr>
+    </w:p>
+    <w:p>
+      <w:pPr>
+        <w:spacing w:after="0" w:line="240" w:lineRule="auto"/>
+      </w:pPr>
+    </w:p>
+    <w:p>
+      <w:pPr>
+        <w:spacing w:after="0" w:line="240" w:lineRule="auto"/>
+      </w:pPr>
+    </w:p>
+    <w:p>
+      <w:pPr>
+        <w:spacing w:after="0" w:line="240" w:lineRule="auto"/>
+      </w:pPr>
+    </w:p>
+    <w:p>
+      <w:pPr>
+        <w:spacing w:after="0" w:line="240" w:lineRule="auto"/>
+      </w:pPr>
+    </w:p>
+    <w:p>
+      <w:pPr>
+        <w:spacing w:after="0" w:line="240" w:lineRule="auto"/>
+      </w:pPr>
+    </w:p>
+    <w:p>
+      <w:pPr>
+        <w:spacing w:after="0" w:line="240" w:lineRule="auto"/>
+      </w:pPr>
+    </w:p>
+    <w:p>
+      <w:pPr>
+        <w:spacing w:after="0" w:line="240" w:lineRule="auto"/>
+      </w:pPr>
+    </w:p>
+    <w:p>
+      <w:pPr>
+        <w:spacing w:after="0" w:line="240" w:lineRule="auto"/>
+      </w:pPr>
+    </w:p>
+    <w:p>
+      <w:pPr>
+        <w:spacing w:after="0" w:line="240" w:lineRule="auto"/>
+      </w:pPr>
+    </w:p>
+    <w:p>
+      <w:pPr>
+        <w:spacing w:after="0" w:line="240" w:lineRule="auto"/>
+      </w:pPr>
+    </w:p>
+    <w:p>
+      <w:pPr>
+        <w:spacing w:after="0" w:line="240" w:lineRule="auto"/>
+        <w:rPr>
+          <w:b/>
+          <w:sz w:val="28"/>
+          <w:szCs w:val="28"/>
+        </w:rPr>
+      </w:pPr>
+      <w:r>
+        <w:rPr>
+          <w:b/>
+          <w:sz w:val="28"/>
+          <w:szCs w:val="28"/>
+        </w:rPr>
+        <w:t>Mobile</w:t>
+      </w:r>
+    </w:p>
+    <w:p>
+      <w:pPr>
+        <w:spacing w:after="0" w:line="240" w:lineRule="auto"/>
+      </w:pPr>
+      <w:r>
+        <w:t>Die Mobile Geräte haben den kleinsten Bildschirm, weshalb hier der Platz am effizientesten genutzt werden muss. Die Sehenswürdigkeiten und Berichtsseite verhalten sich wie beim Tablet, jedoch mit anderer Navigation.</w:t>
+      </w:r>
+    </w:p>
+    <w:p>
+      <w:pPr>
+        <w:spacing w:after="0" w:line="240" w:lineRule="auto"/>
+      </w:pPr>
+    </w:p>
+    <w:p>
+      <w:pPr>
+        <w:spacing w:after="0" w:line="240" w:lineRule="auto"/>
+        <w:rPr>
+          <w:b/>
+        </w:rPr>
+      </w:pPr>
+      <w:r>
+        <w:rPr>
+          <w:b/>
+        </w:rPr>
+        <w:t>Home</w:t>
+      </w:r>
+    </w:p>
+    <w:p>
+      <w:pPr>
+        <w:spacing w:after="0" w:line="240" w:lineRule="auto"/>
+      </w:pPr>
+      <w:r>
+        <w:rPr>
+          <w:b/>
+          <w:noProof/>
+        </w:rPr>
+        <w:drawing>
+          <wp:anchor distT="0" distB="0" distL="114300" distR="114300" simplePos="0" relativeHeight="251669504" behindDoc="0" locked="0" layoutInCell="1" allowOverlap="1" wp14:anchorId="6859F0B0" wp14:editId="11A0A084">
+            <wp:simplePos x="0" y="0"/>
+            <wp:positionH relativeFrom="column">
+              <wp:posOffset>1843405</wp:posOffset>
+            </wp:positionH>
+            <wp:positionV relativeFrom="paragraph">
+              <wp:posOffset>9525</wp:posOffset>
+            </wp:positionV>
+            <wp:extent cx="1800225" cy="3743960"/>
+            <wp:effectExtent l="0" t="0" r="9525" b="8890"/>
+            <wp:wrapSquare wrapText="bothSides"/>
+            <wp:docPr id="13" name="Grafik 13"/>
+            <wp:cNvGraphicFramePr>
+              <a:graphicFrameLocks xmlns:a="http://schemas.openxmlformats.org/drawingml/2006/main" noChangeAspect="1"/>
+            </wp:cNvGraphicFramePr>
+            <a:graphic xmlns:a="http://schemas.openxmlformats.org/drawingml/2006/main">
+              <a:graphicData uri="http://schemas.openxmlformats.org/drawingml/2006/picture">
+                <pic:pic xmlns:pic="http://schemas.openxmlformats.org/drawingml/2006/picture">
+                  <pic:nvPicPr>
+                    <pic:cNvPr id="0" name="Picture 7"/>
+                    <pic:cNvPicPr>
+                      <a:picLocks noChangeAspect="1" noChangeArrowheads="1"/>
+                    </pic:cNvPicPr>
+                  </pic:nvPicPr>
+                  <pic:blipFill>
+                    <a:blip r:embed="rId18">
+                      <a:extLst>
+                        <a:ext uri="{28A0092B-C50C-407E-A947-70E740481C1C}">
+                          <a14:useLocalDpi xmlns:a14="http://schemas.microsoft.com/office/drawing/2010/main" val="0"/>
+                        </a:ext>
+                      </a:extLst>
+                    </a:blip>
+                    <a:srcRect/>
+                    <a:stretch>
+                      <a:fillRect/>
+                    </a:stretch>
+                  </pic:blipFill>
+                  <pic:spPr bwMode="auto">
+                    <a:xfrm>
+                      <a:off x="0" y="0"/>
+                      <a:ext cx="1800225" cy="3743960"/>
+                    </a:xfrm>
+                    <a:prstGeom prst="rect">
+                      <a:avLst/>
+                    </a:prstGeom>
+                    <a:noFill/>
+                    <a:ln>
+                      <a:noFill/>
+                    </a:ln>
+                  </pic:spPr>
+                </pic:pic>
+              </a:graphicData>
+            </a:graphic>
+          </wp:anchor>
+        </w:drawing>
+      </w:r>
+      <w:r>
+        <w:rPr>
+          <w:b/>
+          <w:noProof/>
+        </w:rPr>
+        <w:drawing>
+          <wp:anchor distT="0" distB="0" distL="114300" distR="114300" simplePos="0" relativeHeight="251676672" behindDoc="0" locked="0" layoutInCell="1" allowOverlap="1" wp14:anchorId="36B22823" wp14:editId="22DA6D62">
+            <wp:simplePos x="0" y="0"/>
+            <wp:positionH relativeFrom="column">
+              <wp:posOffset>-4445</wp:posOffset>
+            </wp:positionH>
+            <wp:positionV relativeFrom="paragraph">
+              <wp:posOffset>9525</wp:posOffset>
+            </wp:positionV>
+            <wp:extent cx="1838325" cy="3751494"/>
+            <wp:effectExtent l="0" t="0" r="0" b="1905"/>
+            <wp:wrapSquare wrapText="bothSides"/>
+            <wp:docPr id="14" name="Grafik 14"/>
+            <wp:cNvGraphicFramePr>
+              <a:graphicFrameLocks xmlns:a="http://schemas.openxmlformats.org/drawingml/2006/main" noChangeAspect="1"/>
+            </wp:cNvGraphicFramePr>
+            <a:graphic xmlns:a="http://schemas.openxmlformats.org/drawingml/2006/main">
+              <a:graphicData uri="http://schemas.openxmlformats.org/drawingml/2006/picture">
+                <pic:pic xmlns:pic="http://schemas.openxmlformats.org/drawingml/2006/picture">
+                  <pic:nvPicPr>
+                    <pic:cNvPr id="0" name="Picture 8"/>
+                    <pic:cNvPicPr>
+                      <a:picLocks noChangeAspect="1" noChangeArrowheads="1"/>
+                    </pic:cNvPicPr>
+                  </pic:nvPicPr>
+                  <pic:blipFill>
+                    <a:blip r:embed="rId19">
+                      <a:extLst>
+                        <a:ext uri="{28A0092B-C50C-407E-A947-70E740481C1C}">
+                          <a14:useLocalDpi xmlns:a14="http://schemas.microsoft.com/office/drawing/2010/main" val="0"/>
+                        </a:ext>
+                      </a:extLst>
+                    </a:blip>
+                    <a:srcRect/>
+                    <a:stretch>
+                      <a:fillRect/>
+                    </a:stretch>
+                  </pic:blipFill>
+                  <pic:spPr bwMode="auto">
+                    <a:xfrm>
+                      <a:off x="0" y="0"/>
+                      <a:ext cx="1838325" cy="3751494"/>
+                    </a:xfrm>
+                    <a:prstGeom prst="rect">
+                      <a:avLst/>
+                    </a:prstGeom>
+                    <a:noFill/>
+                    <a:ln>
+                      <a:noFill/>
+                    </a:ln>
+                  </pic:spPr>
+                </pic:pic>
+              </a:graphicData>
+            </a:graphic>
+          </wp:anchor>
+        </w:drawing>
+      </w:r>
+      <w:r>
+        <w:t xml:space="preserve">Auf dem Mobile Gerät werden alle Inhalte senkrecht angeordnet, da kein Platz vorhanden ist. Speziell ist zudem das Menü, welches nur beim Klicken auf das Hamburger Icon angezeigt wird. Hier wird die Home Seite mit und </w:t>
+      </w:r>
+      <w:r>
+        <w:t>ohne sichtbare Navigation</w:t>
+      </w:r>
+      <w:r>
+        <w:t xml:space="preserve"> gezeigt.</w:t>
+      </w:r>
+    </w:p>
+    <w:p>
+      <w:pPr>
+        <w:spacing w:after="0" w:line="240" w:lineRule="auto"/>
+      </w:pPr>
+      <w:r>
+        <w:br w:type="page"/>
+      </w:r>
+      <w:bookmarkStart w:id="9" w:name="_GoBack"/>
+      <w:bookmarkEnd w:id="9"/>
+    </w:p>
+    <w:p>
+      <w:pPr>
+        <w:pStyle w:val="berschrift1"/>
+        <w:rPr>
+          <w:rFonts w:asciiTheme="minorHAnsi" w:hAnsiTheme="minorHAnsi" w:cstheme="minorHAnsi"/>
+        </w:rPr>
+      </w:pPr>
+      <w:r>
+        <w:rPr>
+          <w:rFonts w:asciiTheme="minorHAnsi" w:hAnsiTheme="minorHAnsi" w:cstheme="minorHAnsi"/>
+        </w:rPr>
+        <w:lastRenderedPageBreak/>
         <w:t>Design</w:t>
       </w:r>
-    </w:p>
-    <w:p>
-      <w:r>
-        <w:t>Für das Design haben wir uns neben den Mockups noch weitere Gedanken gemacht. Nämlich allgemein über Farben, Formen, Animationen</w:t>
-      </w:r>
-      <w:r>
-        <w:t>, Übergänge</w:t>
-      </w:r>
-      <w:r>
-        <w:t xml:space="preserve"> etc. Wir wollen ja, dass </w:t>
-      </w:r>
-      <w:r>
-        <w:t xml:space="preserve">wir </w:t>
-      </w:r>
-      <w:r>
-        <w:t>alles Designmässig passend haben und nicht ein Design-Chaos</w:t>
-      </w:r>
-      <w:r>
-        <w:t xml:space="preserve"> entsteht</w:t>
-      </w:r>
-      <w:r>
-        <w:t xml:space="preserve">. </w:t>
-      </w:r>
-      <w:r>
-        <w:br/>
-      </w:r>
-      <w:r>
-        <w:t>D</w:t>
-      </w:r>
-      <w:r>
-        <w:t>afür haben wir uns auf der Seite von Material Design (</w:t>
-      </w:r>
-      <w:hyperlink r:id="rId12" w:history="1">
+      <w:bookmarkEnd w:id="8"/>
+    </w:p>
+    <w:p>
+      <w:r>
+        <w:t xml:space="preserve">Für das Design haben wir uns nebst dem </w:t>
+      </w:r>
+      <w:proofErr w:type="spellStart"/>
+      <w:r>
+        <w:t>Wireframe</w:t>
+      </w:r>
+      <w:proofErr w:type="spellEnd"/>
+      <w:r>
+        <w:t xml:space="preserve"> noch weitere Gedanken gemacht. In der Gruppe haben wir unsere Vorstellungen über die Anzuwendenden Farben, Formen, Animationen, Übergänge etc. diskutiert. Dafür haben wir uns auf der Seite von Google Material Design (</w:t>
+      </w:r>
+      <w:hyperlink r:id="rId20" w:history="1">
         <w:r>
           <w:rPr>
             <w:rStyle w:val="Hyperlink"/>
@@ -3254,20 +4557,12 @@
         </w:r>
       </w:hyperlink>
       <w:r>
-        <w:t>) Informiert und schon Ideen gesammelt. Wir möchten möglichst darauf achten, dass das auch alles sauber aussieht und einen guten Eindruck macht.</w:t>
-      </w:r>
-      <w:r>
-        <w:br/>
-        <w:t>Über die Farben haben wir uns noch nicht genau entschieden, was für eine Farbpalette wir nehmen werden</w:t>
-      </w:r>
-      <w:bookmarkStart w:id="8" w:name="_GoBack"/>
-      <w:bookmarkEnd w:id="8"/>
-      <w:r>
-        <w:t>. Was wir aber gesagt haben ist, dass wir die Farben vom Belgrad Flagge miteinbeziehen wollen. Dies sind: Blau, Rot und Weiss. Die Farben werden jedoch nicht alle als Hauptfarben verwendet, denn wie wir bereits nachgelesen haben sollte man Farben wie Rot und Blau nicht zu viel Mischen. Das möchten wir also nicht machen.</w:t>
-      </w:r>
-    </w:p>
+        <w:t xml:space="preserve">) informiert und schon Ideen gesammelt. Wir möchten möglichst darauf achten, dass das auch alles sauber aussieht und modern aussieht, ein guter und seriöser Eindruck entsteht und die Benutzerfreundlichkeit gegeben ist, weshalb wir unser Design auf das Prinzip von Material Design aufbauen. Über die Farben haben wir uns noch nicht genau entschieden, was für eine Farbpalette wir nehmen werden. Was wir aber gesagt haben ist, dass wir die Farben der Belgrad Flagge miteinbeziehen wollen. Dies sind: Blau, Rot und Weiss. Die Farben werden jedoch nicht alle als Hauptfarben verwendet, denn wie wir bereits nachgelesen haben, sollte man Farben wie Rot und Blau nicht mischen. </w:t>
+      </w:r>
+    </w:p>
+    <w:p/>
     <w:sectPr>
-      <w:footerReference w:type="default" r:id="rId13"/>
+      <w:footerReference w:type="default" r:id="rId21"/>
       <w:pgSz w:w="11906" w:h="16838"/>
       <w:pgMar w:top="1417" w:right="1417" w:bottom="1134" w:left="1417" w:header="0" w:footer="708" w:gutter="0"/>
       <w:pgNumType w:start="0"/>
@@ -3281,7 +4576,7 @@
 </file>
 
 <file path=word/endnotes.xml><?xml version="1.0" encoding="utf-8"?>
-<w:endnotes xmlns:wpc="http://schemas.microsoft.com/office/word/2010/wordprocessingCanvas" xmlns:cx="http://schemas.microsoft.com/office/drawing/2014/chartex" xmlns:cx1="http://schemas.microsoft.com/office/drawing/2015/9/8/chartex" xmlns:mc="http://schemas.openxmlformats.org/markup-compatibility/2006" xmlns:o="urn:schemas-microsoft-com:office:office" xmlns:r="http://schemas.openxmlformats.org/officeDocument/2006/relationships" xmlns:m="http://schemas.openxmlformats.org/officeDocument/2006/math" xmlns:v="urn:schemas-microsoft-com:vml" xmlns:wp14="http://schemas.microsoft.com/office/word/2010/wordprocessingDrawing" xmlns:wp="http://schemas.openxmlformats.org/drawingml/2006/wordprocessingDrawing" xmlns:w10="urn:schemas-microsoft-com:office:word" xmlns:w="http://schemas.openxmlformats.org/wordprocessingml/2006/main" xmlns:w14="http://schemas.microsoft.com/office/word/2010/wordml" xmlns:w15="http://schemas.microsoft.com/office/word/2012/wordml" xmlns:w16se="http://schemas.microsoft.com/office/word/2015/wordml/symex" xmlns:wpg="http://schemas.microsoft.com/office/word/2010/wordprocessingGroup" xmlns:wpi="http://schemas.microsoft.com/office/word/2010/wordprocessingInk" xmlns:wne="http://schemas.microsoft.com/office/word/2006/wordml" xmlns:wps="http://schemas.microsoft.com/office/word/2010/wordprocessingShape" mc:Ignorable="w14 w15 w16se wp14">
+<w:endnotes xmlns:wpc="http://schemas.microsoft.com/office/word/2010/wordprocessingCanvas" xmlns:cx="http://schemas.microsoft.com/office/drawing/2014/chartex" xmlns:cx1="http://schemas.microsoft.com/office/drawing/2015/9/8/chartex" xmlns:cx2="http://schemas.microsoft.com/office/drawing/2015/10/21/chartex" xmlns:cx3="http://schemas.microsoft.com/office/drawing/2016/5/9/chartex" xmlns:cx4="http://schemas.microsoft.com/office/drawing/2016/5/10/chartex" xmlns:cx5="http://schemas.microsoft.com/office/drawing/2016/5/11/chartex" xmlns:cx6="http://schemas.microsoft.com/office/drawing/2016/5/12/chartex" xmlns:cx7="http://schemas.microsoft.com/office/drawing/2016/5/13/chartex" xmlns:cx8="http://schemas.microsoft.com/office/drawing/2016/5/14/chartex" xmlns:mc="http://schemas.openxmlformats.org/markup-compatibility/2006" xmlns:aink="http://schemas.microsoft.com/office/drawing/2016/ink" xmlns:am3d="http://schemas.microsoft.com/office/drawing/2017/model3d" xmlns:o="urn:schemas-microsoft-com:office:office" xmlns:r="http://schemas.openxmlformats.org/officeDocument/2006/relationships" xmlns:m="http://schemas.openxmlformats.org/officeDocument/2006/math" xmlns:v="urn:schemas-microsoft-com:vml" xmlns:wp14="http://schemas.microsoft.com/office/word/2010/wordprocessingDrawing" xmlns:wp="http://schemas.openxmlformats.org/drawingml/2006/wordprocessingDrawing" xmlns:w10="urn:schemas-microsoft-com:office:word" xmlns:w="http://schemas.openxmlformats.org/wordprocessingml/2006/main" xmlns:w14="http://schemas.microsoft.com/office/word/2010/wordml" xmlns:w15="http://schemas.microsoft.com/office/word/2012/wordml" xmlns:w16cid="http://schemas.microsoft.com/office/word/2016/wordml/cid" xmlns:w16se="http://schemas.microsoft.com/office/word/2015/wordml/symex" xmlns:wpg="http://schemas.microsoft.com/office/word/2010/wordprocessingGroup" xmlns:wpi="http://schemas.microsoft.com/office/word/2010/wordprocessingInk" xmlns:wne="http://schemas.microsoft.com/office/word/2006/wordml" xmlns:wps="http://schemas.microsoft.com/office/word/2010/wordprocessingShape" mc:Ignorable="w14 w15 w16se w16cid wp14">
   <w:endnote w:type="separator" w:id="-1">
     <w:p>
       <w:pPr>
@@ -3306,7 +4601,7 @@
 </file>
 
 <file path=word/footer1.xml><?xml version="1.0" encoding="utf-8"?>
-<w:ftr xmlns:wpc="http://schemas.microsoft.com/office/word/2010/wordprocessingCanvas" xmlns:cx="http://schemas.microsoft.com/office/drawing/2014/chartex" xmlns:cx1="http://schemas.microsoft.com/office/drawing/2015/9/8/chartex" xmlns:mc="http://schemas.openxmlformats.org/markup-compatibility/2006" xmlns:o="urn:schemas-microsoft-com:office:office" xmlns:r="http://schemas.openxmlformats.org/officeDocument/2006/relationships" xmlns:m="http://schemas.openxmlformats.org/officeDocument/2006/math" xmlns:v="urn:schemas-microsoft-com:vml" xmlns:wp14="http://schemas.microsoft.com/office/word/2010/wordprocessingDrawing" xmlns:wp="http://schemas.openxmlformats.org/drawingml/2006/wordprocessingDrawing" xmlns:w10="urn:schemas-microsoft-com:office:word" xmlns:w="http://schemas.openxmlformats.org/wordprocessingml/2006/main" xmlns:w14="http://schemas.microsoft.com/office/word/2010/wordml" xmlns:w15="http://schemas.microsoft.com/office/word/2012/wordml" xmlns:w16se="http://schemas.microsoft.com/office/word/2015/wordml/symex" xmlns:wpg="http://schemas.microsoft.com/office/word/2010/wordprocessingGroup" xmlns:wpi="http://schemas.microsoft.com/office/word/2010/wordprocessingInk" xmlns:wne="http://schemas.microsoft.com/office/word/2006/wordml" xmlns:wps="http://schemas.microsoft.com/office/word/2010/wordprocessingShape" mc:Ignorable="w14 w15 w16se wp14">
+<w:ftr xmlns:wpc="http://schemas.microsoft.com/office/word/2010/wordprocessingCanvas" xmlns:cx="http://schemas.microsoft.com/office/drawing/2014/chartex" xmlns:cx1="http://schemas.microsoft.com/office/drawing/2015/9/8/chartex" xmlns:cx2="http://schemas.microsoft.com/office/drawing/2015/10/21/chartex" xmlns:cx3="http://schemas.microsoft.com/office/drawing/2016/5/9/chartex" xmlns:cx4="http://schemas.microsoft.com/office/drawing/2016/5/10/chartex" xmlns:cx5="http://schemas.microsoft.com/office/drawing/2016/5/11/chartex" xmlns:cx6="http://schemas.microsoft.com/office/drawing/2016/5/12/chartex" xmlns:cx7="http://schemas.microsoft.com/office/drawing/2016/5/13/chartex" xmlns:cx8="http://schemas.microsoft.com/office/drawing/2016/5/14/chartex" xmlns:mc="http://schemas.openxmlformats.org/markup-compatibility/2006" xmlns:aink="http://schemas.microsoft.com/office/drawing/2016/ink" xmlns:am3d="http://schemas.microsoft.com/office/drawing/2017/model3d" xmlns:o="urn:schemas-microsoft-com:office:office" xmlns:r="http://schemas.openxmlformats.org/officeDocument/2006/relationships" xmlns:m="http://schemas.openxmlformats.org/officeDocument/2006/math" xmlns:v="urn:schemas-microsoft-com:vml" xmlns:wp14="http://schemas.microsoft.com/office/word/2010/wordprocessingDrawing" xmlns:wp="http://schemas.openxmlformats.org/drawingml/2006/wordprocessingDrawing" xmlns:w10="urn:schemas-microsoft-com:office:word" xmlns:w="http://schemas.openxmlformats.org/wordprocessingml/2006/main" xmlns:w14="http://schemas.microsoft.com/office/word/2010/wordml" xmlns:w15="http://schemas.microsoft.com/office/word/2012/wordml" xmlns:w16cid="http://schemas.microsoft.com/office/word/2016/wordml/cid" xmlns:w16se="http://schemas.microsoft.com/office/word/2015/wordml/symex" xmlns:wpg="http://schemas.microsoft.com/office/word/2010/wordprocessingGroup" xmlns:wpi="http://schemas.microsoft.com/office/word/2010/wordprocessingInk" xmlns:wne="http://schemas.microsoft.com/office/word/2006/wordml" xmlns:wps="http://schemas.microsoft.com/office/word/2010/wordprocessingShape" mc:Ignorable="w14 w15 w16se w16cid wp14">
   <w:tbl>
     <w:tblPr>
       <w:tblW w:w="5000" w:type="pct"/>
@@ -3477,7 +4772,7 @@
 </file>
 
 <file path=word/footnotes.xml><?xml version="1.0" encoding="utf-8"?>
-<w:footnotes xmlns:wpc="http://schemas.microsoft.com/office/word/2010/wordprocessingCanvas" xmlns:cx="http://schemas.microsoft.com/office/drawing/2014/chartex" xmlns:cx1="http://schemas.microsoft.com/office/drawing/2015/9/8/chartex" xmlns:mc="http://schemas.openxmlformats.org/markup-compatibility/2006" xmlns:o="urn:schemas-microsoft-com:office:office" xmlns:r="http://schemas.openxmlformats.org/officeDocument/2006/relationships" xmlns:m="http://schemas.openxmlformats.org/officeDocument/2006/math" xmlns:v="urn:schemas-microsoft-com:vml" xmlns:wp14="http://schemas.microsoft.com/office/word/2010/wordprocessingDrawing" xmlns:wp="http://schemas.openxmlformats.org/drawingml/2006/wordprocessingDrawing" xmlns:w10="urn:schemas-microsoft-com:office:word" xmlns:w="http://schemas.openxmlformats.org/wordprocessingml/2006/main" xmlns:w14="http://schemas.microsoft.com/office/word/2010/wordml" xmlns:w15="http://schemas.microsoft.com/office/word/2012/wordml" xmlns:w16se="http://schemas.microsoft.com/office/word/2015/wordml/symex" xmlns:wpg="http://schemas.microsoft.com/office/word/2010/wordprocessingGroup" xmlns:wpi="http://schemas.microsoft.com/office/word/2010/wordprocessingInk" xmlns:wne="http://schemas.microsoft.com/office/word/2006/wordml" xmlns:wps="http://schemas.microsoft.com/office/word/2010/wordprocessingShape" mc:Ignorable="w14 w15 w16se wp14">
+<w:footnotes xmlns:wpc="http://schemas.microsoft.com/office/word/2010/wordprocessingCanvas" xmlns:cx="http://schemas.microsoft.com/office/drawing/2014/chartex" xmlns:cx1="http://schemas.microsoft.com/office/drawing/2015/9/8/chartex" xmlns:cx2="http://schemas.microsoft.com/office/drawing/2015/10/21/chartex" xmlns:cx3="http://schemas.microsoft.com/office/drawing/2016/5/9/chartex" xmlns:cx4="http://schemas.microsoft.com/office/drawing/2016/5/10/chartex" xmlns:cx5="http://schemas.microsoft.com/office/drawing/2016/5/11/chartex" xmlns:cx6="http://schemas.microsoft.com/office/drawing/2016/5/12/chartex" xmlns:cx7="http://schemas.microsoft.com/office/drawing/2016/5/13/chartex" xmlns:cx8="http://schemas.microsoft.com/office/drawing/2016/5/14/chartex" xmlns:mc="http://schemas.openxmlformats.org/markup-compatibility/2006" xmlns:aink="http://schemas.microsoft.com/office/drawing/2016/ink" xmlns:am3d="http://schemas.microsoft.com/office/drawing/2017/model3d" xmlns:o="urn:schemas-microsoft-com:office:office" xmlns:r="http://schemas.openxmlformats.org/officeDocument/2006/relationships" xmlns:m="http://schemas.openxmlformats.org/officeDocument/2006/math" xmlns:v="urn:schemas-microsoft-com:vml" xmlns:wp14="http://schemas.microsoft.com/office/word/2010/wordprocessingDrawing" xmlns:wp="http://schemas.openxmlformats.org/drawingml/2006/wordprocessingDrawing" xmlns:w10="urn:schemas-microsoft-com:office:word" xmlns:w="http://schemas.openxmlformats.org/wordprocessingml/2006/main" xmlns:w14="http://schemas.microsoft.com/office/word/2010/wordml" xmlns:w15="http://schemas.microsoft.com/office/word/2012/wordml" xmlns:w16cid="http://schemas.microsoft.com/office/word/2016/wordml/cid" xmlns:w16se="http://schemas.microsoft.com/office/word/2015/wordml/symex" xmlns:wpg="http://schemas.microsoft.com/office/word/2010/wordprocessingGroup" xmlns:wpi="http://schemas.microsoft.com/office/word/2010/wordprocessingInk" xmlns:wne="http://schemas.microsoft.com/office/word/2006/wordml" xmlns:wps="http://schemas.microsoft.com/office/word/2010/wordprocessingShape" mc:Ignorable="w14 w15 w16se w16cid wp14">
   <w:footnote w:type="separator" w:id="-1">
     <w:p>
       <w:pPr>
@@ -3502,7 +4797,7 @@
 </file>
 
 <file path=word/numbering.xml><?xml version="1.0" encoding="utf-8"?>
-<w:numbering xmlns:wpc="http://schemas.microsoft.com/office/word/2010/wordprocessingCanvas" xmlns:cx="http://schemas.microsoft.com/office/drawing/2014/chartex" xmlns:cx1="http://schemas.microsoft.com/office/drawing/2015/9/8/chartex" xmlns:mc="http://schemas.openxmlformats.org/markup-compatibility/2006" xmlns:o="urn:schemas-microsoft-com:office:office" xmlns:r="http://schemas.openxmlformats.org/officeDocument/2006/relationships" xmlns:m="http://schemas.openxmlformats.org/officeDocument/2006/math" xmlns:v="urn:schemas-microsoft-com:vml" xmlns:wp14="http://schemas.microsoft.com/office/word/2010/wordprocessingDrawing" xmlns:wp="http://schemas.openxmlformats.org/drawingml/2006/wordprocessingDrawing" xmlns:w10="urn:schemas-microsoft-com:office:word" xmlns:w="http://schemas.openxmlformats.org/wordprocessingml/2006/main" xmlns:w14="http://schemas.microsoft.com/office/word/2010/wordml" xmlns:w15="http://schemas.microsoft.com/office/word/2012/wordml" xmlns:w16se="http://schemas.microsoft.com/office/word/2015/wordml/symex" xmlns:wpg="http://schemas.microsoft.com/office/word/2010/wordprocessingGroup" xmlns:wpi="http://schemas.microsoft.com/office/word/2010/wordprocessingInk" xmlns:wne="http://schemas.microsoft.com/office/word/2006/wordml" xmlns:wps="http://schemas.microsoft.com/office/word/2010/wordprocessingShape" mc:Ignorable="w14 w15 w16se wp14">
+<w:numbering xmlns:wpc="http://schemas.microsoft.com/office/word/2010/wordprocessingCanvas" xmlns:cx="http://schemas.microsoft.com/office/drawing/2014/chartex" xmlns:cx1="http://schemas.microsoft.com/office/drawing/2015/9/8/chartex" xmlns:cx2="http://schemas.microsoft.com/office/drawing/2015/10/21/chartex" xmlns:cx3="http://schemas.microsoft.com/office/drawing/2016/5/9/chartex" xmlns:cx4="http://schemas.microsoft.com/office/drawing/2016/5/10/chartex" xmlns:cx5="http://schemas.microsoft.com/office/drawing/2016/5/11/chartex" xmlns:cx6="http://schemas.microsoft.com/office/drawing/2016/5/12/chartex" xmlns:cx7="http://schemas.microsoft.com/office/drawing/2016/5/13/chartex" xmlns:cx8="http://schemas.microsoft.com/office/drawing/2016/5/14/chartex" xmlns:mc="http://schemas.openxmlformats.org/markup-compatibility/2006" xmlns:aink="http://schemas.microsoft.com/office/drawing/2016/ink" xmlns:am3d="http://schemas.microsoft.com/office/drawing/2017/model3d" xmlns:o="urn:schemas-microsoft-com:office:office" xmlns:r="http://schemas.openxmlformats.org/officeDocument/2006/relationships" xmlns:m="http://schemas.openxmlformats.org/officeDocument/2006/math" xmlns:v="urn:schemas-microsoft-com:vml" xmlns:wp14="http://schemas.microsoft.com/office/word/2010/wordprocessingDrawing" xmlns:wp="http://schemas.openxmlformats.org/drawingml/2006/wordprocessingDrawing" xmlns:w10="urn:schemas-microsoft-com:office:word" xmlns:w="http://schemas.openxmlformats.org/wordprocessingml/2006/main" xmlns:w14="http://schemas.microsoft.com/office/word/2010/wordml" xmlns:w15="http://schemas.microsoft.com/office/word/2012/wordml" xmlns:w16cid="http://schemas.microsoft.com/office/word/2016/wordml/cid" xmlns:w16se="http://schemas.microsoft.com/office/word/2015/wordml/symex" xmlns:wpg="http://schemas.microsoft.com/office/word/2010/wordprocessingGroup" xmlns:wpi="http://schemas.microsoft.com/office/word/2010/wordprocessingInk" xmlns:wne="http://schemas.microsoft.com/office/word/2006/wordml" xmlns:wps="http://schemas.microsoft.com/office/word/2010/wordprocessingShape" mc:Ignorable="w14 w15 w16se w16cid wp14">
   <w:abstractNum w:abstractNumId="0" w15:restartNumberingAfterBreak="0">
     <w:nsid w:val="04171489"/>
     <w:multiLevelType w:val="hybridMultilevel"/>
@@ -4087,7 +5382,7 @@
 </file>
 
 <file path=word/styles.xml><?xml version="1.0" encoding="utf-8"?>
-<w:styles xmlns:mc="http://schemas.openxmlformats.org/markup-compatibility/2006" xmlns:r="http://schemas.openxmlformats.org/officeDocument/2006/relationships" xmlns:w="http://schemas.openxmlformats.org/wordprocessingml/2006/main" xmlns:w14="http://schemas.microsoft.com/office/word/2010/wordml" xmlns:w15="http://schemas.microsoft.com/office/word/2012/wordml" xmlns:w16se="http://schemas.microsoft.com/office/word/2015/wordml/symex" mc:Ignorable="w14 w15 w16se">
+<w:styles xmlns:mc="http://schemas.openxmlformats.org/markup-compatibility/2006" xmlns:r="http://schemas.openxmlformats.org/officeDocument/2006/relationships" xmlns:w="http://schemas.openxmlformats.org/wordprocessingml/2006/main" xmlns:w14="http://schemas.microsoft.com/office/word/2010/wordml" xmlns:w15="http://schemas.microsoft.com/office/word/2012/wordml" xmlns:w16cid="http://schemas.microsoft.com/office/word/2016/wordml/cid" xmlns:w16se="http://schemas.microsoft.com/office/word/2015/wordml/symex" mc:Ignorable="w14 w15 w16se w16cid">
   <w:docDefaults>
     <w:rPrDefault>
       <w:rPr>
@@ -4097,7 +5392,7 @@
     </w:rPrDefault>
     <w:pPrDefault/>
   </w:docDefaults>
-  <w:latentStyles w:defLockedState="0" w:defUIPriority="99" w:defSemiHidden="0" w:defUnhideWhenUsed="0" w:defQFormat="0" w:count="371">
+  <w:latentStyles w:defLockedState="0" w:defUIPriority="99" w:defSemiHidden="0" w:defUnhideWhenUsed="0" w:defQFormat="0" w:count="375">
     <w:lsdException w:name="Normal" w:uiPriority="0" w:qFormat="1"/>
     <w:lsdException w:name="heading 1" w:uiPriority="9" w:qFormat="1"/>
     <w:lsdException w:name="heading 2" w:semiHidden="1" w:uiPriority="9" w:unhideWhenUsed="1" w:qFormat="1"/>
@@ -4203,7 +5498,6 @@
     <w:lsdException w:name="HTML Sample" w:semiHidden="1" w:unhideWhenUsed="1"/>
     <w:lsdException w:name="HTML Typewriter" w:semiHidden="1" w:unhideWhenUsed="1"/>
     <w:lsdException w:name="HTML Variable" w:semiHidden="1" w:unhideWhenUsed="1"/>
-    <w:lsdException w:name="Normal Table" w:semiHidden="1" w:unhideWhenUsed="1"/>
     <w:lsdException w:name="annotation subject" w:semiHidden="1" w:unhideWhenUsed="1"/>
     <w:lsdException w:name="No List" w:semiHidden="1" w:unhideWhenUsed="1"/>
     <w:lsdException w:name="Outline List 1" w:semiHidden="1" w:unhideWhenUsed="1"/>
@@ -4247,10 +5541,8 @@
     <w:lsdException w:name="Table Elegant" w:semiHidden="1" w:unhideWhenUsed="1"/>
     <w:lsdException w:name="Table Professional" w:semiHidden="1" w:unhideWhenUsed="1"/>
     <w:lsdException w:name="Table Subtle 1" w:semiHidden="1" w:unhideWhenUsed="1"/>
-    <w:lsdException w:name="Table Subtle 2" w:semiHidden="1" w:unhideWhenUsed="1"/>
     <w:lsdException w:name="Table Web 1" w:semiHidden="1" w:unhideWhenUsed="1"/>
     <w:lsdException w:name="Table Web 2" w:semiHidden="1" w:unhideWhenUsed="1"/>
-    <w:lsdException w:name="Table Web 3" w:semiHidden="1" w:unhideWhenUsed="1"/>
     <w:lsdException w:name="Balloon Text" w:semiHidden="1" w:unhideWhenUsed="1"/>
     <w:lsdException w:name="Table Grid" w:uiPriority="59"/>
     <w:lsdException w:name="Table Theme" w:semiHidden="1" w:unhideWhenUsed="1"/>
@@ -4469,6 +5761,10 @@
     <w:lsdException w:name="List Table 5 Dark Accent 6" w:uiPriority="50"/>
     <w:lsdException w:name="List Table 6 Colorful Accent 6" w:uiPriority="51"/>
     <w:lsdException w:name="List Table 7 Colorful Accent 6" w:uiPriority="52"/>
+    <w:lsdException w:name="Mention" w:semiHidden="1" w:unhideWhenUsed="1"/>
+    <w:lsdException w:name="Smart Hyperlink" w:semiHidden="1" w:unhideWhenUsed="1"/>
+    <w:lsdException w:name="Hashtag" w:semiHidden="1" w:unhideWhenUsed="1"/>
+    <w:lsdException w:name="Unresolved Mention" w:semiHidden="1" w:unhideWhenUsed="1"/>
   </w:latentStyles>
   <w:style w:type="paragraph" w:default="1" w:styleId="Standard">
     <w:name w:val="Normal"/>
@@ -5752,7 +7048,7 @@
 </file>
 
 <file path=customXml/itemProps2.xml><?xml version="1.0" encoding="utf-8"?>
-<ds:datastoreItem xmlns:ds="http://schemas.openxmlformats.org/officeDocument/2006/customXml" ds:itemID="{83FA3B52-03FD-409F-B5AB-4823D9D43C17}">
+<ds:datastoreItem xmlns:ds="http://schemas.openxmlformats.org/officeDocument/2006/customXml" ds:itemID="{020502D9-88A4-4FD3-BCBA-893595DB4598}">
   <ds:schemaRefs>
     <ds:schemaRef ds:uri="http://schemas.openxmlformats.org/officeDocument/2006/bibliography"/>
   </ds:schemaRefs>

</xml_diff>

<commit_message>
Fixed documentation table of contents
</commit_message>
<xml_diff>
--- a/documentation/Dokumentation_Belgrad_Website.docx
+++ b/documentation/Dokumentation_Belgrad_Website.docx
@@ -453,7 +453,7 @@
         </w:p>
       </w:sdtContent>
     </w:sdt>
-    <w:bookmarkStart w:id="0" w:name="_Toc8936756" w:displacedByCustomXml="next"/>
+    <w:bookmarkStart w:id="0" w:name="_Toc8939860" w:displacedByCustomXml="next"/>
     <w:sdt>
       <w:sdtPr>
         <w:rPr>
@@ -519,7 +519,7 @@
             </w:rPr>
             <w:fldChar w:fldCharType="separate"/>
           </w:r>
-          <w:hyperlink w:anchor="_Toc8936756" w:history="1">
+          <w:hyperlink w:anchor="_Toc8939860" w:history="1">
             <w:r>
               <w:rPr>
                 <w:rStyle w:val="Hyperlink"/>
@@ -548,7 +548,7 @@
                 <w:noProof/>
                 <w:webHidden/>
               </w:rPr>
-              <w:instrText xml:space="preserve"> PAGEREF _Toc8936756 \h </w:instrText>
+              <w:instrText xml:space="preserve"> PAGEREF _Toc8939860 \h </w:instrText>
             </w:r>
             <w:r>
               <w:rPr>
@@ -593,7 +593,7 @@
               <w:lang w:eastAsia="de-CH"/>
             </w:rPr>
           </w:pPr>
-          <w:hyperlink w:anchor="_Toc8936757" w:history="1">
+          <w:hyperlink w:anchor="_Toc8939861" w:history="1">
             <w:r>
               <w:rPr>
                 <w:rStyle w:val="Hyperlink"/>
@@ -621,7 +621,7 @@
                 <w:noProof/>
                 <w:webHidden/>
               </w:rPr>
-              <w:instrText xml:space="preserve"> PAGEREF _Toc8936757 \h </w:instrText>
+              <w:instrText xml:space="preserve"> PAGEREF _Toc8939861 \h </w:instrText>
             </w:r>
             <w:r>
               <w:rPr>
@@ -666,7 +666,7 @@
               <w:lang w:eastAsia="de-CH"/>
             </w:rPr>
           </w:pPr>
-          <w:hyperlink w:anchor="_Toc8936758" w:history="1">
+          <w:hyperlink w:anchor="_Toc8939862" w:history="1">
             <w:r>
               <w:rPr>
                 <w:rStyle w:val="Hyperlink"/>
@@ -694,7 +694,7 @@
                 <w:noProof/>
                 <w:webHidden/>
               </w:rPr>
-              <w:instrText xml:space="preserve"> PAGEREF _Toc8936758 \h </w:instrText>
+              <w:instrText xml:space="preserve"> PAGEREF _Toc8939862 \h </w:instrText>
             </w:r>
             <w:r>
               <w:rPr>
@@ -739,7 +739,7 @@
               <w:lang w:eastAsia="de-CH"/>
             </w:rPr>
           </w:pPr>
-          <w:hyperlink w:anchor="_Toc8936759" w:history="1">
+          <w:hyperlink w:anchor="_Toc8939863" w:history="1">
             <w:r>
               <w:rPr>
                 <w:rStyle w:val="Hyperlink"/>
@@ -767,7 +767,7 @@
                 <w:noProof/>
                 <w:webHidden/>
               </w:rPr>
-              <w:instrText xml:space="preserve"> PAGEREF _Toc8936759 \h </w:instrText>
+              <w:instrText xml:space="preserve"> PAGEREF _Toc8939863 \h </w:instrText>
             </w:r>
             <w:r>
               <w:rPr>
@@ -812,7 +812,7 @@
               <w:lang w:eastAsia="de-CH"/>
             </w:rPr>
           </w:pPr>
-          <w:hyperlink w:anchor="_Toc8936760" w:history="1">
+          <w:hyperlink w:anchor="_Toc8939864" w:history="1">
             <w:r>
               <w:rPr>
                 <w:rStyle w:val="Hyperlink"/>
@@ -840,7 +840,7 @@
                 <w:noProof/>
                 <w:webHidden/>
               </w:rPr>
-              <w:instrText xml:space="preserve"> PAGEREF _Toc8936760 \h </w:instrText>
+              <w:instrText xml:space="preserve"> PAGEREF _Toc8939864 \h </w:instrText>
             </w:r>
             <w:r>
               <w:rPr>
@@ -885,7 +885,7 @@
               <w:lang w:eastAsia="de-CH"/>
             </w:rPr>
           </w:pPr>
-          <w:hyperlink w:anchor="_Toc8936761" w:history="1">
+          <w:hyperlink w:anchor="_Toc8939865" w:history="1">
             <w:r>
               <w:rPr>
                 <w:rStyle w:val="Hyperlink"/>
@@ -913,7 +913,7 @@
                 <w:noProof/>
                 <w:webHidden/>
               </w:rPr>
-              <w:instrText xml:space="preserve"> PAGEREF _Toc8936761 \h </w:instrText>
+              <w:instrText xml:space="preserve"> PAGEREF _Toc8939865 \h </w:instrText>
             </w:r>
             <w:r>
               <w:rPr>
@@ -958,7 +958,7 @@
               <w:lang w:eastAsia="de-CH"/>
             </w:rPr>
           </w:pPr>
-          <w:hyperlink w:anchor="_Toc8936762" w:history="1">
+          <w:hyperlink w:anchor="_Toc8939866" w:history="1">
             <w:r>
               <w:rPr>
                 <w:rStyle w:val="Hyperlink"/>
@@ -986,7 +986,7 @@
                 <w:noProof/>
                 <w:webHidden/>
               </w:rPr>
-              <w:instrText xml:space="preserve"> PAGEREF _Toc8936762 \h </w:instrText>
+              <w:instrText xml:space="preserve"> PAGEREF _Toc8939866 \h </w:instrText>
             </w:r>
             <w:r>
               <w:rPr>
@@ -1031,7 +1031,7 @@
               <w:lang w:eastAsia="de-CH"/>
             </w:rPr>
           </w:pPr>
-          <w:hyperlink w:anchor="_Toc8936763" w:history="1">
+          <w:hyperlink w:anchor="_Toc8939867" w:history="1">
             <w:r>
               <w:rPr>
                 <w:rStyle w:val="Hyperlink"/>
@@ -1059,7 +1059,7 @@
                 <w:noProof/>
                 <w:webHidden/>
               </w:rPr>
-              <w:instrText xml:space="preserve"> PAGEREF _Toc8936763 \h </w:instrText>
+              <w:instrText xml:space="preserve"> PAGEREF _Toc8939867 \h </w:instrText>
             </w:r>
             <w:r>
               <w:rPr>
@@ -1104,13 +1104,86 @@
               <w:lang w:eastAsia="de-CH"/>
             </w:rPr>
           </w:pPr>
-          <w:hyperlink w:anchor="_Toc8936764" w:history="1">
+          <w:hyperlink w:anchor="_Toc8939868" w:history="1">
             <w:r>
               <w:rPr>
                 <w:rStyle w:val="Hyperlink"/>
                 <w:rFonts w:cstheme="minorHAnsi"/>
                 <w:noProof/>
               </w:rPr>
+              <w:t>Wireframe</w:t>
+            </w:r>
+            <w:r>
+              <w:rPr>
+                <w:noProof/>
+                <w:webHidden/>
+              </w:rPr>
+              <w:tab/>
+            </w:r>
+            <w:r>
+              <w:rPr>
+                <w:noProof/>
+                <w:webHidden/>
+              </w:rPr>
+              <w:fldChar w:fldCharType="begin"/>
+            </w:r>
+            <w:r>
+              <w:rPr>
+                <w:noProof/>
+                <w:webHidden/>
+              </w:rPr>
+              <w:instrText xml:space="preserve"> PAGEREF _Toc8939868 \h </w:instrText>
+            </w:r>
+            <w:r>
+              <w:rPr>
+                <w:noProof/>
+                <w:webHidden/>
+              </w:rPr>
+            </w:r>
+            <w:r>
+              <w:rPr>
+                <w:noProof/>
+                <w:webHidden/>
+              </w:rPr>
+              <w:fldChar w:fldCharType="separate"/>
+            </w:r>
+            <w:r>
+              <w:rPr>
+                <w:noProof/>
+                <w:webHidden/>
+              </w:rPr>
+              <w:t>6</w:t>
+            </w:r>
+            <w:r>
+              <w:rPr>
+                <w:noProof/>
+                <w:webHidden/>
+              </w:rPr>
+              <w:fldChar w:fldCharType="end"/>
+            </w:r>
+          </w:hyperlink>
+        </w:p>
+        <w:p>
+          <w:pPr>
+            <w:pStyle w:val="Verzeichnis1"/>
+            <w:tabs>
+              <w:tab w:val="right" w:leader="dot" w:pos="9062"/>
+            </w:tabs>
+            <w:rPr>
+              <w:noProof/>
+              <w:color w:val="auto"/>
+              <w:sz w:val="22"/>
+              <w:szCs w:val="22"/>
+              <w:lang w:eastAsia="de-CH"/>
+            </w:rPr>
+          </w:pPr>
+          <w:hyperlink w:anchor="_Toc8939869" w:history="1">
+            <w:r>
+              <w:rPr>
+                <w:rStyle w:val="Hyperlink"/>
+                <w:rFonts w:cstheme="minorHAnsi"/>
+                <w:noProof/>
+              </w:rPr>
               <w:t>Design</w:t>
             </w:r>
             <w:r>
@@ -1132,7 +1205,7 @@
                 <w:noProof/>
                 <w:webHidden/>
               </w:rPr>
-              <w:instrText xml:space="preserve"> PAGEREF _Toc8936764 \h </w:instrText>
+              <w:instrText xml:space="preserve"> PAGEREF _Toc8939869 \h </w:instrText>
             </w:r>
             <w:r>
               <w:rPr>
@@ -1152,7 +1225,7 @@
                 <w:noProof/>
                 <w:webHidden/>
               </w:rPr>
-              <w:t>5</w:t>
+              <w:t>11</w:t>
             </w:r>
             <w:r>
               <w:rPr>
@@ -1195,6 +1268,8 @@
         </w:rPr>
         <w:br w:type="page"/>
       </w:r>
+      <w:bookmarkStart w:id="1" w:name="_GoBack"/>
+      <w:bookmarkEnd w:id="1"/>
     </w:p>
     <w:p>
       <w:pPr>
@@ -1203,7 +1278,7 @@
           <w:rFonts w:asciiTheme="minorHAnsi" w:hAnsiTheme="minorHAnsi" w:cstheme="minorHAnsi"/>
         </w:rPr>
       </w:pPr>
-      <w:bookmarkStart w:id="1" w:name="_Toc8936757"/>
+      <w:bookmarkStart w:id="2" w:name="_Toc8939861"/>
       <w:r>
         <w:rPr>
           <w:rFonts w:asciiTheme="minorHAnsi" w:hAnsiTheme="minorHAnsi" w:cstheme="minorHAnsi"/>
@@ -1211,7 +1286,7 @@
         <w:lastRenderedPageBreak/>
         <w:t>Einleitung</w:t>
       </w:r>
-      <w:bookmarkEnd w:id="1"/>
+      <w:bookmarkEnd w:id="2"/>
     </w:p>
     <w:p>
       <w:r>
@@ -1234,14 +1309,14 @@
           <w:rFonts w:asciiTheme="minorHAnsi" w:hAnsiTheme="minorHAnsi" w:cstheme="minorHAnsi"/>
         </w:rPr>
       </w:pPr>
-      <w:bookmarkStart w:id="2" w:name="_Toc8936758"/>
+      <w:bookmarkStart w:id="3" w:name="_Toc8939862"/>
       <w:r>
         <w:rPr>
           <w:rFonts w:asciiTheme="minorHAnsi" w:hAnsiTheme="minorHAnsi" w:cstheme="minorHAnsi"/>
         </w:rPr>
         <w:t>Terminplanung</w:t>
       </w:r>
-      <w:bookmarkEnd w:id="2"/>
+      <w:bookmarkEnd w:id="3"/>
     </w:p>
     <w:p>
       <w:pPr>
@@ -2079,7 +2154,7 @@
           <w:rFonts w:asciiTheme="minorHAnsi" w:hAnsiTheme="minorHAnsi" w:cstheme="minorHAnsi"/>
         </w:rPr>
       </w:pPr>
-      <w:bookmarkStart w:id="3" w:name="_Toc8936759"/>
+      <w:bookmarkStart w:id="4" w:name="_Toc8939863"/>
       <w:r>
         <w:rPr>
           <w:rFonts w:asciiTheme="minorHAnsi" w:hAnsiTheme="minorHAnsi" w:cstheme="minorHAnsi"/>
@@ -2087,7 +2162,7 @@
         <w:lastRenderedPageBreak/>
         <w:t>Persönliche Ziele</w:t>
       </w:r>
-      <w:bookmarkEnd w:id="3"/>
+      <w:bookmarkEnd w:id="4"/>
     </w:p>
     <w:p>
       <w:pPr>
@@ -2133,14 +2208,14 @@
           <w:rFonts w:asciiTheme="minorHAnsi" w:hAnsiTheme="minorHAnsi" w:cstheme="minorHAnsi"/>
         </w:rPr>
       </w:pPr>
-      <w:bookmarkStart w:id="4" w:name="_Toc8936760"/>
+      <w:bookmarkStart w:id="5" w:name="_Toc8939864"/>
       <w:r>
         <w:rPr>
           <w:rFonts w:asciiTheme="minorHAnsi" w:hAnsiTheme="minorHAnsi" w:cstheme="minorHAnsi"/>
         </w:rPr>
         <w:t>Um was geht es?</w:t>
       </w:r>
-      <w:bookmarkEnd w:id="4"/>
+      <w:bookmarkEnd w:id="5"/>
     </w:p>
     <w:p>
       <w:pPr>
@@ -2251,7 +2326,7 @@
           <w:rFonts w:asciiTheme="minorHAnsi" w:hAnsiTheme="minorHAnsi" w:cstheme="minorHAnsi"/>
         </w:rPr>
       </w:pPr>
-      <w:bookmarkStart w:id="5" w:name="_Toc8936761"/>
+      <w:bookmarkStart w:id="6" w:name="_Toc8939865"/>
       <w:r>
         <w:rPr>
           <w:rFonts w:asciiTheme="minorHAnsi" w:hAnsiTheme="minorHAnsi" w:cstheme="minorHAnsi"/>
@@ -2265,7 +2340,7 @@
         </w:rPr>
         <w:t>otenzielle Nutzer</w:t>
       </w:r>
-      <w:bookmarkEnd w:id="5"/>
+      <w:bookmarkEnd w:id="6"/>
     </w:p>
     <w:p>
       <w:pPr>
@@ -3045,7 +3120,7 @@
           <w:rFonts w:asciiTheme="minorHAnsi" w:hAnsiTheme="minorHAnsi" w:cstheme="minorHAnsi"/>
         </w:rPr>
       </w:pPr>
-      <w:bookmarkStart w:id="6" w:name="_Toc8936762"/>
+      <w:bookmarkStart w:id="7" w:name="_Toc8939866"/>
       <w:r>
         <w:rPr>
           <w:rFonts w:asciiTheme="minorHAnsi" w:hAnsiTheme="minorHAnsi" w:cstheme="minorHAnsi"/>
@@ -3053,7 +3128,7 @@
         <w:lastRenderedPageBreak/>
         <w:t>Nutzung der Webseite</w:t>
       </w:r>
-      <w:bookmarkEnd w:id="6"/>
+      <w:bookmarkEnd w:id="7"/>
     </w:p>
     <w:p>
       <w:pPr>
@@ -3437,14 +3512,14 @@
           <w:rFonts w:asciiTheme="minorHAnsi" w:hAnsiTheme="minorHAnsi" w:cstheme="minorHAnsi"/>
         </w:rPr>
       </w:pPr>
-      <w:bookmarkStart w:id="7" w:name="_Toc8936763"/>
+      <w:bookmarkStart w:id="8" w:name="_Toc8939867"/>
       <w:r>
         <w:rPr>
           <w:rFonts w:asciiTheme="minorHAnsi" w:hAnsiTheme="minorHAnsi" w:cstheme="minorHAnsi"/>
         </w:rPr>
         <w:t>Elemente der Webseite</w:t>
       </w:r>
-      <w:bookmarkEnd w:id="7"/>
+      <w:bookmarkEnd w:id="8"/>
     </w:p>
     <w:p>
       <w:r>
@@ -3522,7 +3597,7 @@
           <w:rFonts w:asciiTheme="minorHAnsi" w:hAnsiTheme="minorHAnsi" w:cstheme="minorHAnsi"/>
         </w:rPr>
       </w:pPr>
-      <w:bookmarkStart w:id="8" w:name="_Toc8936764"/>
+      <w:bookmarkStart w:id="9" w:name="_Toc8939868"/>
       <w:proofErr w:type="spellStart"/>
       <w:r>
         <w:rPr>
@@ -3531,6 +3606,7 @@
         <w:lastRenderedPageBreak/>
         <w:t>Wireframe</w:t>
       </w:r>
+      <w:bookmarkEnd w:id="9"/>
       <w:proofErr w:type="spellEnd"/>
     </w:p>
     <w:p>
@@ -4517,8 +4593,6 @@
       <w:r>
         <w:br w:type="page"/>
       </w:r>
-      <w:bookmarkStart w:id="9" w:name="_GoBack"/>
-      <w:bookmarkEnd w:id="9"/>
     </w:p>
     <w:p>
       <w:pPr>
@@ -4527,6 +4601,7 @@
           <w:rFonts w:asciiTheme="minorHAnsi" w:hAnsiTheme="minorHAnsi" w:cstheme="minorHAnsi"/>
         </w:rPr>
       </w:pPr>
+      <w:bookmarkStart w:id="10" w:name="_Toc8939869"/>
       <w:r>
         <w:rPr>
           <w:rFonts w:asciiTheme="minorHAnsi" w:hAnsiTheme="minorHAnsi" w:cstheme="minorHAnsi"/>
@@ -4534,7 +4609,7 @@
         <w:lastRenderedPageBreak/>
         <w:t>Design</w:t>
       </w:r>
-      <w:bookmarkEnd w:id="8"/>
+      <w:bookmarkEnd w:id="10"/>
     </w:p>
     <w:p>
       <w:r>
@@ -5498,6 +5573,7 @@
     <w:lsdException w:name="HTML Sample" w:semiHidden="1" w:unhideWhenUsed="1"/>
     <w:lsdException w:name="HTML Typewriter" w:semiHidden="1" w:unhideWhenUsed="1"/>
     <w:lsdException w:name="HTML Variable" w:semiHidden="1" w:unhideWhenUsed="1"/>
+    <w:lsdException w:name="Normal Table" w:semiHidden="1" w:unhideWhenUsed="1"/>
     <w:lsdException w:name="annotation subject" w:semiHidden="1" w:unhideWhenUsed="1"/>
     <w:lsdException w:name="No List" w:semiHidden="1" w:unhideWhenUsed="1"/>
     <w:lsdException w:name="Outline List 1" w:semiHidden="1" w:unhideWhenUsed="1"/>
@@ -5541,8 +5617,10 @@
     <w:lsdException w:name="Table Elegant" w:semiHidden="1" w:unhideWhenUsed="1"/>
     <w:lsdException w:name="Table Professional" w:semiHidden="1" w:unhideWhenUsed="1"/>
     <w:lsdException w:name="Table Subtle 1" w:semiHidden="1" w:unhideWhenUsed="1"/>
+    <w:lsdException w:name="Table Subtle 2" w:semiHidden="1" w:unhideWhenUsed="1"/>
     <w:lsdException w:name="Table Web 1" w:semiHidden="1" w:unhideWhenUsed="1"/>
     <w:lsdException w:name="Table Web 2" w:semiHidden="1" w:unhideWhenUsed="1"/>
+    <w:lsdException w:name="Table Web 3" w:semiHidden="1" w:unhideWhenUsed="1"/>
     <w:lsdException w:name="Balloon Text" w:semiHidden="1" w:unhideWhenUsed="1"/>
     <w:lsdException w:name="Table Grid" w:uiPriority="59"/>
     <w:lsdException w:name="Table Theme" w:semiHidden="1" w:unhideWhenUsed="1"/>
@@ -7048,7 +7126,7 @@
 </file>
 
 <file path=customXml/itemProps2.xml><?xml version="1.0" encoding="utf-8"?>
-<ds:datastoreItem xmlns:ds="http://schemas.openxmlformats.org/officeDocument/2006/customXml" ds:itemID="{020502D9-88A4-4FD3-BCBA-893595DB4598}">
+<ds:datastoreItem xmlns:ds="http://schemas.openxmlformats.org/officeDocument/2006/customXml" ds:itemID="{E056C856-7377-48C8-80C1-7AAAD5E38607}">
   <ds:schemaRefs>
     <ds:schemaRef ds:uri="http://schemas.openxmlformats.org/officeDocument/2006/bibliography"/>
   </ds:schemaRefs>

</xml_diff>

<commit_message>
Kleinere Anpassungen an der Dokumentation
</commit_message>
<xml_diff>
--- a/documentation/Dokumentation_Belgrad_Website.docx
+++ b/documentation/Dokumentation_Belgrad_Website.docx
@@ -137,17 +137,8 @@
                                       <w:color w:val="FFFFFF"/>
                                       <w:lang w:val="en-US"/>
                                     </w:rPr>
-                                    <w:t xml:space="preserve">Fabian </w:t>
+                                    <w:t>Fabian Bannwart</w:t>
                                   </w:r>
-                                  <w:proofErr w:type="spellStart"/>
-                                  <w:r>
-                                    <w:rPr>
-                                      <w:color w:val="FFFFFF"/>
-                                      <w:lang w:val="en-US"/>
-                                    </w:rPr>
-                                    <w:t>Bannwart</w:t>
-                                  </w:r>
-                                  <w:proofErr w:type="spellEnd"/>
                                   <w:r>
                                     <w:rPr>
                                       <w:color w:val="FFFFFF"/>
@@ -318,17 +309,8 @@
                                 <w:color w:val="FFFFFF"/>
                                 <w:lang w:val="en-US"/>
                               </w:rPr>
-                              <w:t xml:space="preserve">Fabian </w:t>
+                              <w:t>Fabian Bannwart</w:t>
                             </w:r>
-                            <w:proofErr w:type="spellStart"/>
-                            <w:r>
-                              <w:rPr>
-                                <w:color w:val="FFFFFF"/>
-                                <w:lang w:val="en-US"/>
-                              </w:rPr>
-                              <w:t>Bannwart</w:t>
-                            </w:r>
-                            <w:proofErr w:type="spellEnd"/>
                             <w:r>
                               <w:rPr>
                                 <w:color w:val="FFFFFF"/>
@@ -453,7 +435,7 @@
         </w:p>
       </w:sdtContent>
     </w:sdt>
-    <w:bookmarkStart w:id="0" w:name="_Toc8939860" w:displacedByCustomXml="next"/>
+    <w:bookmarkStart w:id="0" w:name="_Toc8983306" w:displacedByCustomXml="next"/>
     <w:sdt>
       <w:sdtPr>
         <w:rPr>
@@ -519,7 +501,7 @@
             </w:rPr>
             <w:fldChar w:fldCharType="separate"/>
           </w:r>
-          <w:hyperlink w:anchor="_Toc8939860" w:history="1">
+          <w:hyperlink w:anchor="_Toc8983306" w:history="1">
             <w:r>
               <w:rPr>
                 <w:rStyle w:val="Hyperlink"/>
@@ -548,7 +530,7 @@
                 <w:noProof/>
                 <w:webHidden/>
               </w:rPr>
-              <w:instrText xml:space="preserve"> PAGEREF _Toc8939860 \h </w:instrText>
+              <w:instrText xml:space="preserve"> PAGEREF _Toc8983306 \h </w:instrText>
             </w:r>
             <w:r>
               <w:rPr>
@@ -593,7 +575,7 @@
               <w:lang w:eastAsia="de-CH"/>
             </w:rPr>
           </w:pPr>
-          <w:hyperlink w:anchor="_Toc8939861" w:history="1">
+          <w:hyperlink w:anchor="_Toc8983307" w:history="1">
             <w:r>
               <w:rPr>
                 <w:rStyle w:val="Hyperlink"/>
@@ -621,7 +603,7 @@
                 <w:noProof/>
                 <w:webHidden/>
               </w:rPr>
-              <w:instrText xml:space="preserve"> PAGEREF _Toc8939861 \h </w:instrText>
+              <w:instrText xml:space="preserve"> PAGEREF _Toc8983307 \h </w:instrText>
             </w:r>
             <w:r>
               <w:rPr>
@@ -666,7 +648,7 @@
               <w:lang w:eastAsia="de-CH"/>
             </w:rPr>
           </w:pPr>
-          <w:hyperlink w:anchor="_Toc8939862" w:history="1">
+          <w:hyperlink w:anchor="_Toc8983308" w:history="1">
             <w:r>
               <w:rPr>
                 <w:rStyle w:val="Hyperlink"/>
@@ -694,7 +676,7 @@
                 <w:noProof/>
                 <w:webHidden/>
               </w:rPr>
-              <w:instrText xml:space="preserve"> PAGEREF _Toc8939862 \h </w:instrText>
+              <w:instrText xml:space="preserve"> PAGEREF _Toc8983308 \h </w:instrText>
             </w:r>
             <w:r>
               <w:rPr>
@@ -739,7 +721,7 @@
               <w:lang w:eastAsia="de-CH"/>
             </w:rPr>
           </w:pPr>
-          <w:hyperlink w:anchor="_Toc8939863" w:history="1">
+          <w:hyperlink w:anchor="_Toc8983309" w:history="1">
             <w:r>
               <w:rPr>
                 <w:rStyle w:val="Hyperlink"/>
@@ -767,7 +749,7 @@
                 <w:noProof/>
                 <w:webHidden/>
               </w:rPr>
-              <w:instrText xml:space="preserve"> PAGEREF _Toc8939863 \h </w:instrText>
+              <w:instrText xml:space="preserve"> PAGEREF _Toc8983309 \h </w:instrText>
             </w:r>
             <w:r>
               <w:rPr>
@@ -812,7 +794,7 @@
               <w:lang w:eastAsia="de-CH"/>
             </w:rPr>
           </w:pPr>
-          <w:hyperlink w:anchor="_Toc8939864" w:history="1">
+          <w:hyperlink w:anchor="_Toc8983310" w:history="1">
             <w:r>
               <w:rPr>
                 <w:rStyle w:val="Hyperlink"/>
@@ -840,7 +822,7 @@
                 <w:noProof/>
                 <w:webHidden/>
               </w:rPr>
-              <w:instrText xml:space="preserve"> PAGEREF _Toc8939864 \h </w:instrText>
+              <w:instrText xml:space="preserve"> PAGEREF _Toc8983310 \h </w:instrText>
             </w:r>
             <w:r>
               <w:rPr>
@@ -885,7 +867,7 @@
               <w:lang w:eastAsia="de-CH"/>
             </w:rPr>
           </w:pPr>
-          <w:hyperlink w:anchor="_Toc8939865" w:history="1">
+          <w:hyperlink w:anchor="_Toc8983311" w:history="1">
             <w:r>
               <w:rPr>
                 <w:rStyle w:val="Hyperlink"/>
@@ -913,7 +895,7 @@
                 <w:noProof/>
                 <w:webHidden/>
               </w:rPr>
-              <w:instrText xml:space="preserve"> PAGEREF _Toc8939865 \h </w:instrText>
+              <w:instrText xml:space="preserve"> PAGEREF _Toc8983311 \h </w:instrText>
             </w:r>
             <w:r>
               <w:rPr>
@@ -958,7 +940,7 @@
               <w:lang w:eastAsia="de-CH"/>
             </w:rPr>
           </w:pPr>
-          <w:hyperlink w:anchor="_Toc8939866" w:history="1">
+          <w:hyperlink w:anchor="_Toc8983312" w:history="1">
             <w:r>
               <w:rPr>
                 <w:rStyle w:val="Hyperlink"/>
@@ -986,7 +968,7 @@
                 <w:noProof/>
                 <w:webHidden/>
               </w:rPr>
-              <w:instrText xml:space="preserve"> PAGEREF _Toc8939866 \h </w:instrText>
+              <w:instrText xml:space="preserve"> PAGEREF _Toc8983312 \h </w:instrText>
             </w:r>
             <w:r>
               <w:rPr>
@@ -1031,7 +1013,7 @@
               <w:lang w:eastAsia="de-CH"/>
             </w:rPr>
           </w:pPr>
-          <w:hyperlink w:anchor="_Toc8939867" w:history="1">
+          <w:hyperlink w:anchor="_Toc8983313" w:history="1">
             <w:r>
               <w:rPr>
                 <w:rStyle w:val="Hyperlink"/>
@@ -1059,7 +1041,7 @@
                 <w:noProof/>
                 <w:webHidden/>
               </w:rPr>
-              <w:instrText xml:space="preserve"> PAGEREF _Toc8939867 \h </w:instrText>
+              <w:instrText xml:space="preserve"> PAGEREF _Toc8983313 \h </w:instrText>
             </w:r>
             <w:r>
               <w:rPr>
@@ -1104,7 +1086,7 @@
               <w:lang w:eastAsia="de-CH"/>
             </w:rPr>
           </w:pPr>
-          <w:hyperlink w:anchor="_Toc8939868" w:history="1">
+          <w:hyperlink w:anchor="_Toc8983314" w:history="1">
             <w:r>
               <w:rPr>
                 <w:rStyle w:val="Hyperlink"/>
@@ -1132,7 +1114,7 @@
                 <w:noProof/>
                 <w:webHidden/>
               </w:rPr>
-              <w:instrText xml:space="preserve"> PAGEREF _Toc8939868 \h </w:instrText>
+              <w:instrText xml:space="preserve"> PAGEREF _Toc8983314 \h </w:instrText>
             </w:r>
             <w:r>
               <w:rPr>
@@ -1153,6 +1135,222 @@
                 <w:webHidden/>
               </w:rPr>
               <w:t>6</w:t>
+            </w:r>
+            <w:r>
+              <w:rPr>
+                <w:noProof/>
+                <w:webHidden/>
+              </w:rPr>
+              <w:fldChar w:fldCharType="end"/>
+            </w:r>
+          </w:hyperlink>
+        </w:p>
+        <w:p>
+          <w:pPr>
+            <w:pStyle w:val="Verzeichnis2"/>
+            <w:tabs>
+              <w:tab w:val="right" w:leader="dot" w:pos="9062"/>
+            </w:tabs>
+            <w:rPr>
+              <w:noProof/>
+              <w:color w:val="auto"/>
+              <w:sz w:val="22"/>
+              <w:szCs w:val="22"/>
+              <w:lang w:eastAsia="de-CH"/>
+            </w:rPr>
+          </w:pPr>
+          <w:hyperlink w:anchor="_Toc8983315" w:history="1">
+            <w:r>
+              <w:rPr>
+                <w:rStyle w:val="Hyperlink"/>
+                <w:noProof/>
+              </w:rPr>
+              <w:t>Desktop</w:t>
+            </w:r>
+            <w:r>
+              <w:rPr>
+                <w:noProof/>
+                <w:webHidden/>
+              </w:rPr>
+              <w:tab/>
+            </w:r>
+            <w:r>
+              <w:rPr>
+                <w:noProof/>
+                <w:webHidden/>
+              </w:rPr>
+              <w:fldChar w:fldCharType="begin"/>
+            </w:r>
+            <w:r>
+              <w:rPr>
+                <w:noProof/>
+                <w:webHidden/>
+              </w:rPr>
+              <w:instrText xml:space="preserve"> PAGEREF _Toc8983315 \h </w:instrText>
+            </w:r>
+            <w:r>
+              <w:rPr>
+                <w:noProof/>
+                <w:webHidden/>
+              </w:rPr>
+            </w:r>
+            <w:r>
+              <w:rPr>
+                <w:noProof/>
+                <w:webHidden/>
+              </w:rPr>
+              <w:fldChar w:fldCharType="separate"/>
+            </w:r>
+            <w:r>
+              <w:rPr>
+                <w:noProof/>
+                <w:webHidden/>
+              </w:rPr>
+              <w:t>6</w:t>
+            </w:r>
+            <w:r>
+              <w:rPr>
+                <w:noProof/>
+                <w:webHidden/>
+              </w:rPr>
+              <w:fldChar w:fldCharType="end"/>
+            </w:r>
+          </w:hyperlink>
+        </w:p>
+        <w:p>
+          <w:pPr>
+            <w:pStyle w:val="Verzeichnis2"/>
+            <w:tabs>
+              <w:tab w:val="right" w:leader="dot" w:pos="9062"/>
+            </w:tabs>
+            <w:rPr>
+              <w:noProof/>
+              <w:color w:val="auto"/>
+              <w:sz w:val="22"/>
+              <w:szCs w:val="22"/>
+              <w:lang w:eastAsia="de-CH"/>
+            </w:rPr>
+          </w:pPr>
+          <w:hyperlink w:anchor="_Toc8983316" w:history="1">
+            <w:r>
+              <w:rPr>
+                <w:rStyle w:val="Hyperlink"/>
+                <w:noProof/>
+              </w:rPr>
+              <w:t>Tablet</w:t>
+            </w:r>
+            <w:r>
+              <w:rPr>
+                <w:noProof/>
+                <w:webHidden/>
+              </w:rPr>
+              <w:tab/>
+            </w:r>
+            <w:r>
+              <w:rPr>
+                <w:noProof/>
+                <w:webHidden/>
+              </w:rPr>
+              <w:fldChar w:fldCharType="begin"/>
+            </w:r>
+            <w:r>
+              <w:rPr>
+                <w:noProof/>
+                <w:webHidden/>
+              </w:rPr>
+              <w:instrText xml:space="preserve"> PAGEREF _Toc8983316 \h </w:instrText>
+            </w:r>
+            <w:r>
+              <w:rPr>
+                <w:noProof/>
+                <w:webHidden/>
+              </w:rPr>
+            </w:r>
+            <w:r>
+              <w:rPr>
+                <w:noProof/>
+                <w:webHidden/>
+              </w:rPr>
+              <w:fldChar w:fldCharType="separate"/>
+            </w:r>
+            <w:r>
+              <w:rPr>
+                <w:noProof/>
+                <w:webHidden/>
+              </w:rPr>
+              <w:t>9</w:t>
+            </w:r>
+            <w:r>
+              <w:rPr>
+                <w:noProof/>
+                <w:webHidden/>
+              </w:rPr>
+              <w:fldChar w:fldCharType="end"/>
+            </w:r>
+          </w:hyperlink>
+        </w:p>
+        <w:p>
+          <w:pPr>
+            <w:pStyle w:val="Verzeichnis2"/>
+            <w:tabs>
+              <w:tab w:val="right" w:leader="dot" w:pos="9062"/>
+            </w:tabs>
+            <w:rPr>
+              <w:noProof/>
+              <w:color w:val="auto"/>
+              <w:sz w:val="22"/>
+              <w:szCs w:val="22"/>
+              <w:lang w:eastAsia="de-CH"/>
+            </w:rPr>
+          </w:pPr>
+          <w:hyperlink w:anchor="_Toc8983317" w:history="1">
+            <w:r>
+              <w:rPr>
+                <w:rStyle w:val="Hyperlink"/>
+                <w:noProof/>
+              </w:rPr>
+              <w:t>Mobile</w:t>
+            </w:r>
+            <w:r>
+              <w:rPr>
+                <w:noProof/>
+                <w:webHidden/>
+              </w:rPr>
+              <w:tab/>
+            </w:r>
+            <w:r>
+              <w:rPr>
+                <w:noProof/>
+                <w:webHidden/>
+              </w:rPr>
+              <w:fldChar w:fldCharType="begin"/>
+            </w:r>
+            <w:r>
+              <w:rPr>
+                <w:noProof/>
+                <w:webHidden/>
+              </w:rPr>
+              <w:instrText xml:space="preserve"> PAGEREF _Toc8983317 \h </w:instrText>
+            </w:r>
+            <w:r>
+              <w:rPr>
+                <w:noProof/>
+                <w:webHidden/>
+              </w:rPr>
+            </w:r>
+            <w:r>
+              <w:rPr>
+                <w:noProof/>
+                <w:webHidden/>
+              </w:rPr>
+              <w:fldChar w:fldCharType="separate"/>
+            </w:r>
+            <w:r>
+              <w:rPr>
+                <w:noProof/>
+                <w:webHidden/>
+              </w:rPr>
+              <w:t>10</w:t>
             </w:r>
             <w:r>
               <w:rPr>
@@ -1177,7 +1375,7 @@
               <w:lang w:eastAsia="de-CH"/>
             </w:rPr>
           </w:pPr>
-          <w:hyperlink w:anchor="_Toc8939869" w:history="1">
+          <w:hyperlink w:anchor="_Toc8983318" w:history="1">
             <w:r>
               <w:rPr>
                 <w:rStyle w:val="Hyperlink"/>
@@ -1205,7 +1403,79 @@
                 <w:noProof/>
                 <w:webHidden/>
               </w:rPr>
-              <w:instrText xml:space="preserve"> PAGEREF _Toc8939869 \h </w:instrText>
+              <w:instrText xml:space="preserve"> PAGEREF _Toc8983318 \h </w:instrText>
+            </w:r>
+            <w:r>
+              <w:rPr>
+                <w:noProof/>
+                <w:webHidden/>
+              </w:rPr>
+            </w:r>
+            <w:r>
+              <w:rPr>
+                <w:noProof/>
+                <w:webHidden/>
+              </w:rPr>
+              <w:fldChar w:fldCharType="separate"/>
+            </w:r>
+            <w:r>
+              <w:rPr>
+                <w:noProof/>
+                <w:webHidden/>
+              </w:rPr>
+              <w:t>11</w:t>
+            </w:r>
+            <w:r>
+              <w:rPr>
+                <w:noProof/>
+                <w:webHidden/>
+              </w:rPr>
+              <w:fldChar w:fldCharType="end"/>
+            </w:r>
+          </w:hyperlink>
+        </w:p>
+        <w:p>
+          <w:pPr>
+            <w:pStyle w:val="Verzeichnis2"/>
+            <w:tabs>
+              <w:tab w:val="right" w:leader="dot" w:pos="9062"/>
+            </w:tabs>
+            <w:rPr>
+              <w:noProof/>
+              <w:color w:val="auto"/>
+              <w:sz w:val="22"/>
+              <w:szCs w:val="22"/>
+              <w:lang w:eastAsia="de-CH"/>
+            </w:rPr>
+          </w:pPr>
+          <w:hyperlink w:anchor="_Toc8983319" w:history="1">
+            <w:r>
+              <w:rPr>
+                <w:rStyle w:val="Hyperlink"/>
+                <w:noProof/>
+              </w:rPr>
+              <w:t>Flagge von Belgrad:</w:t>
+            </w:r>
+            <w:r>
+              <w:rPr>
+                <w:noProof/>
+                <w:webHidden/>
+              </w:rPr>
+              <w:tab/>
+            </w:r>
+            <w:r>
+              <w:rPr>
+                <w:noProof/>
+                <w:webHidden/>
+              </w:rPr>
+              <w:fldChar w:fldCharType="begin"/>
+            </w:r>
+            <w:r>
+              <w:rPr>
+                <w:noProof/>
+                <w:webHidden/>
+              </w:rPr>
+              <w:instrText xml:space="preserve"> PAGEREF _Toc8983319 \h </w:instrText>
             </w:r>
             <w:r>
               <w:rPr>
@@ -1268,8 +1538,6 @@
         </w:rPr>
         <w:br w:type="page"/>
       </w:r>
-      <w:bookmarkStart w:id="1" w:name="_GoBack"/>
-      <w:bookmarkEnd w:id="1"/>
     </w:p>
     <w:p>
       <w:pPr>
@@ -1278,7 +1546,7 @@
           <w:rFonts w:asciiTheme="minorHAnsi" w:hAnsiTheme="minorHAnsi" w:cstheme="minorHAnsi"/>
         </w:rPr>
       </w:pPr>
-      <w:bookmarkStart w:id="2" w:name="_Toc8939861"/>
+      <w:bookmarkStart w:id="1" w:name="_Toc8983307"/>
       <w:r>
         <w:rPr>
           <w:rFonts w:asciiTheme="minorHAnsi" w:hAnsiTheme="minorHAnsi" w:cstheme="minorHAnsi"/>
@@ -1286,37 +1554,37 @@
         <w:lastRenderedPageBreak/>
         <w:t>Einleitung</w:t>
       </w:r>
+      <w:bookmarkEnd w:id="1"/>
+    </w:p>
+    <w:p>
+      <w:r>
+        <w:t>Die im Modul 152 gelernte Unterrichtsinhalte sollen in einer praktischen Arbeit vertieft umgesetzt werden. Dies umfasst eine Webseite, welche Multi</w:t>
+      </w:r>
+      <w:r>
+        <w:t>m</w:t>
+      </w:r>
+      <w:r>
+        <w:t xml:space="preserve">edia Inhalte wie Bilder und Videos enthalten soll und dabei die Copyright Rechte der Urheber beachtet werden sollen. Um einen gewissen Aufbau in den Webauftritt </w:t>
+      </w:r>
+      <w:r>
+        <w:t>zu kriegen werden wir unsere Webinhalte der Hauptstadt Serbiens, Belgrad, widmen. Diese Stadt haben wir während den Osterferien besucht und können deshalb aus direkter Hand von Erfahrungen berichten und auf eigenes Bildmaterial zugreifen.</w:t>
+      </w:r>
+    </w:p>
+    <w:p>
+      <w:pPr>
+        <w:pStyle w:val="berschrift1"/>
+        <w:rPr>
+          <w:rFonts w:asciiTheme="minorHAnsi" w:hAnsiTheme="minorHAnsi" w:cstheme="minorHAnsi"/>
+        </w:rPr>
+      </w:pPr>
+      <w:bookmarkStart w:id="2" w:name="_Toc8983308"/>
+      <w:r>
+        <w:rPr>
+          <w:rFonts w:asciiTheme="minorHAnsi" w:hAnsiTheme="minorHAnsi" w:cstheme="minorHAnsi"/>
+        </w:rPr>
+        <w:t>Terminplanung</w:t>
+      </w:r>
       <w:bookmarkEnd w:id="2"/>
-    </w:p>
-    <w:p>
-      <w:r>
-        <w:t>Die im Modul 152 gelernte Unterrichtsinhalte sollen in einer praktischen Arbeit vertieft umgesetzt werden. Dies umfasst eine Webseite, welche Multi</w:t>
-      </w:r>
-      <w:r>
-        <w:t>m</w:t>
-      </w:r>
-      <w:r>
-        <w:t xml:space="preserve">edia Inhalte wie Bilder und Videos enthalten soll und dabei die Copyright Rechte der Urheber beachtet werden sollen. Um einen gewissen Aufbau in den Webauftritt </w:t>
-      </w:r>
-      <w:r>
-        <w:t>zu kriegen werden wir unsere Webinhalte der Hauptstadt Serbiens, Belgrad, widmen. Diese Stadt haben wir während den Osterferien besucht und können deshalb aus direkter Hand von Erfahrungen berichten und auf eigenes Bildmaterial zugreifen.</w:t>
-      </w:r>
-    </w:p>
-    <w:p>
-      <w:pPr>
-        <w:pStyle w:val="berschrift1"/>
-        <w:rPr>
-          <w:rFonts w:asciiTheme="minorHAnsi" w:hAnsiTheme="minorHAnsi" w:cstheme="minorHAnsi"/>
-        </w:rPr>
-      </w:pPr>
-      <w:bookmarkStart w:id="3" w:name="_Toc8939862"/>
-      <w:r>
-        <w:rPr>
-          <w:rFonts w:asciiTheme="minorHAnsi" w:hAnsiTheme="minorHAnsi" w:cstheme="minorHAnsi"/>
-        </w:rPr>
-        <w:t>Terminplanung</w:t>
-      </w:r>
-      <w:bookmarkEnd w:id="3"/>
     </w:p>
     <w:p>
       <w:pPr>
@@ -2154,7 +2422,7 @@
           <w:rFonts w:asciiTheme="minorHAnsi" w:hAnsiTheme="minorHAnsi" w:cstheme="minorHAnsi"/>
         </w:rPr>
       </w:pPr>
-      <w:bookmarkStart w:id="4" w:name="_Toc8939863"/>
+      <w:bookmarkStart w:id="3" w:name="_Toc8983309"/>
       <w:r>
         <w:rPr>
           <w:rFonts w:asciiTheme="minorHAnsi" w:hAnsiTheme="minorHAnsi" w:cstheme="minorHAnsi"/>
@@ -2162,6 +2430,59 @@
         <w:lastRenderedPageBreak/>
         <w:t>Persönliche Ziele</w:t>
       </w:r>
+      <w:bookmarkEnd w:id="3"/>
+    </w:p>
+    <w:p>
+      <w:pPr>
+        <w:rPr>
+          <w:rFonts w:cstheme="minorHAnsi"/>
+        </w:rPr>
+      </w:pPr>
+      <w:r>
+        <w:rPr>
+          <w:rFonts w:cstheme="minorHAnsi"/>
+        </w:rPr>
+        <w:t>Uns ist es sehr wichtig diese Arbeit zusammen im Team zu erledigen. Dazu gehört eine gemeinsame Planung und Absprache miteinander</w:t>
+      </w:r>
+      <w:r>
+        <w:rPr>
+          <w:rFonts w:cstheme="minorHAnsi"/>
+        </w:rPr>
+        <w:t>, sowie eine klare und faire Aufgabenaufteilung</w:t>
+      </w:r>
+      <w:r>
+        <w:rPr>
+          <w:rFonts w:cstheme="minorHAnsi"/>
+        </w:rPr>
+        <w:t>. Auch ist es uns wichtig eine saubere Dokumen</w:t>
+      </w:r>
+      <w:r>
+        <w:rPr>
+          <w:rFonts w:cstheme="minorHAnsi"/>
+        </w:rPr>
+        <w:t xml:space="preserve">tation zu erstellen. Wir wollen </w:t>
+      </w:r>
+      <w:r>
+        <w:rPr>
+          <w:rFonts w:cstheme="minorHAnsi"/>
+        </w:rPr>
+        <w:t>unser Wissen austauschen, um möglichst viel von dieser Arbeit zu profitieren.</w:t>
+      </w:r>
+    </w:p>
+    <w:p>
+      <w:pPr>
+        <w:pStyle w:val="berschrift1"/>
+        <w:rPr>
+          <w:rFonts w:asciiTheme="minorHAnsi" w:hAnsiTheme="minorHAnsi" w:cstheme="minorHAnsi"/>
+        </w:rPr>
+      </w:pPr>
+      <w:bookmarkStart w:id="4" w:name="_Toc8983310"/>
+      <w:r>
+        <w:rPr>
+          <w:rFonts w:asciiTheme="minorHAnsi" w:hAnsiTheme="minorHAnsi" w:cstheme="minorHAnsi"/>
+        </w:rPr>
+        <w:t>Um was geht es?</w:t>
+      </w:r>
       <w:bookmarkEnd w:id="4"/>
     </w:p>
     <w:p>
@@ -2174,31 +2495,96 @@
         <w:rPr>
           <w:rFonts w:cstheme="minorHAnsi"/>
         </w:rPr>
-        <w:t>Uns ist es sehr wichtig diese Arbeit zusammen im Team zu erledigen. Dazu gehört eine gemeinsame Planung und Absprache miteinander</w:t>
-      </w:r>
-      <w:r>
-        <w:rPr>
-          <w:rFonts w:cstheme="minorHAnsi"/>
-        </w:rPr>
-        <w:t>, sowie eine klare und faire Aufgabenaufteilung</w:t>
-      </w:r>
-      <w:r>
-        <w:rPr>
-          <w:rFonts w:cstheme="minorHAnsi"/>
-        </w:rPr>
-        <w:t>. Auch ist es uns wichtig eine saubere Dokumen</w:t>
-      </w:r>
-      <w:r>
-        <w:rPr>
-          <w:rFonts w:cstheme="minorHAnsi"/>
-        </w:rPr>
-        <w:t xml:space="preserve">tation zu erstellen. Wir wollen </w:t>
-      </w:r>
-      <w:r>
-        <w:rPr>
-          <w:rFonts w:cstheme="minorHAnsi"/>
-        </w:rPr>
-        <w:t>unser Wissen austauschen, um möglichst viel von dieser Arbeit zu profitieren.</w:t>
+        <w:t xml:space="preserve">In diesem Projekt erstellen wir eine Webseite über das Thema </w:t>
+      </w:r>
+      <w:r>
+        <w:rPr>
+          <w:rFonts w:cstheme="minorHAnsi"/>
+        </w:rPr>
+        <w:t>Belgrad</w:t>
+      </w:r>
+      <w:r>
+        <w:rPr>
+          <w:rFonts w:cstheme="minorHAnsi"/>
+        </w:rPr>
+        <w:t>, um die im Modul 152 gelernten Unterrichtsinhalte zu den Bildformaten, Videodatei und dessen Einbindung, Vektorgrafik und das Nutzungsrecht umzusetzen</w:t>
+      </w:r>
+      <w:r>
+        <w:rPr>
+          <w:rFonts w:cstheme="minorHAnsi"/>
+        </w:rPr>
+        <w:t xml:space="preserve">. Diese Stadt haben wir in unseren Ferien besucht </w:t>
+      </w:r>
+      <w:r>
+        <w:rPr>
+          <w:rFonts w:cstheme="minorHAnsi"/>
+        </w:rPr>
+        <w:t xml:space="preserve">und dort </w:t>
+      </w:r>
+      <w:r>
+        <w:rPr>
+          <w:rFonts w:cstheme="minorHAnsi"/>
+        </w:rPr>
+        <w:t xml:space="preserve">hinsichtlich unseres Projektes </w:t>
+      </w:r>
+      <w:r>
+        <w:rPr>
+          <w:rFonts w:cstheme="minorHAnsi"/>
+        </w:rPr>
+        <w:t xml:space="preserve">interessante Videos und Bilder geschossen. </w:t>
+      </w:r>
+      <w:r>
+        <w:rPr>
+          <w:rFonts w:cstheme="minorHAnsi"/>
+        </w:rPr>
+        <w:t xml:space="preserve">Konkret ist eine auf </w:t>
+      </w:r>
+      <w:proofErr w:type="gramStart"/>
+      <w:r>
+        <w:rPr>
+          <w:rFonts w:cstheme="minorHAnsi"/>
+        </w:rPr>
+        <w:t>Angular</w:t>
+      </w:r>
+      <w:proofErr w:type="gramEnd"/>
+      <w:r>
+        <w:rPr>
+          <w:rFonts w:cstheme="minorHAnsi"/>
+        </w:rPr>
+        <w:t xml:space="preserve"> basierende Webseite geplant, welche die geforderten Multimedia Inhalte von Bild und Video sowie ein skalierbares SVG Logo anzeigt. Angular bietet sich hierbei unterstützend für das Styling sowie das </w:t>
+      </w:r>
+      <w:r>
+        <w:rPr>
+          <w:rFonts w:cstheme="minorHAnsi"/>
+        </w:rPr>
+        <w:t xml:space="preserve">Responsive Design für die Anzeige auf diversen Geräten an. </w:t>
+      </w:r>
+    </w:p>
+    <w:p>
+      <w:pPr>
+        <w:rPr>
+          <w:rFonts w:cstheme="minorHAnsi"/>
+        </w:rPr>
+      </w:pPr>
+      <w:r>
+        <w:rPr>
+          <w:rFonts w:cstheme="minorHAnsi"/>
+        </w:rPr>
+        <w:t>Die Pixelgrafiken sowie das Video sollen für das Web optimiert werden und bei den von nicht von uns erstellten Inhalten muss der Urheber zuvor nachweislich nach dem Nutzungsrecht gefragt werden. Unser Logo werden wir als skalierbare Vektorgrafik SVG erstellen und das farbliche design wird sich nach den Material Design Grundsätzen an die Flagge von Serbien anlehnen.</w:t>
+      </w:r>
+    </w:p>
+    <w:p>
+      <w:pPr>
+        <w:spacing w:after="0" w:line="240" w:lineRule="auto"/>
+        <w:rPr>
+          <w:rFonts w:cstheme="minorHAnsi"/>
+        </w:rPr>
+      </w:pPr>
+      <w:r>
+        <w:rPr>
+          <w:rFonts w:cstheme="minorHAnsi"/>
+        </w:rPr>
+        <w:br w:type="page"/>
       </w:r>
     </w:p>
     <w:p>
@@ -2208,125 +2594,7 @@
           <w:rFonts w:asciiTheme="minorHAnsi" w:hAnsiTheme="minorHAnsi" w:cstheme="minorHAnsi"/>
         </w:rPr>
       </w:pPr>
-      <w:bookmarkStart w:id="5" w:name="_Toc8939864"/>
-      <w:r>
-        <w:rPr>
-          <w:rFonts w:asciiTheme="minorHAnsi" w:hAnsiTheme="minorHAnsi" w:cstheme="minorHAnsi"/>
-        </w:rPr>
-        <w:t>Um was geht es?</w:t>
-      </w:r>
-      <w:bookmarkEnd w:id="5"/>
-    </w:p>
-    <w:p>
-      <w:pPr>
-        <w:rPr>
-          <w:rFonts w:cstheme="minorHAnsi"/>
-        </w:rPr>
-      </w:pPr>
-      <w:r>
-        <w:rPr>
-          <w:rFonts w:cstheme="minorHAnsi"/>
-        </w:rPr>
-        <w:t xml:space="preserve">In diesem Projekt erstellen wir eine Webseite über das Thema </w:t>
-      </w:r>
-      <w:r>
-        <w:rPr>
-          <w:rFonts w:cstheme="minorHAnsi"/>
-        </w:rPr>
-        <w:t>Belgrad</w:t>
-      </w:r>
-      <w:r>
-        <w:rPr>
-          <w:rFonts w:cstheme="minorHAnsi"/>
-        </w:rPr>
-        <w:t>, um die im Modul 152 gelernten Unterrichtsinhalte zu den Bildformaten, Videodatei und dessen Einbindung, Vektorgrafik und das Nutzungsrecht umzusetzen</w:t>
-      </w:r>
-      <w:r>
-        <w:rPr>
-          <w:rFonts w:cstheme="minorHAnsi"/>
-        </w:rPr>
-        <w:t xml:space="preserve">. Diese Stadt haben wir in unseren Ferien besucht </w:t>
-      </w:r>
-      <w:r>
-        <w:rPr>
-          <w:rFonts w:cstheme="minorHAnsi"/>
-        </w:rPr>
-        <w:t xml:space="preserve">und dort </w:t>
-      </w:r>
-      <w:r>
-        <w:rPr>
-          <w:rFonts w:cstheme="minorHAnsi"/>
-        </w:rPr>
-        <w:t xml:space="preserve">hinsichtlich unseres Projektes </w:t>
-      </w:r>
-      <w:r>
-        <w:rPr>
-          <w:rFonts w:cstheme="minorHAnsi"/>
-        </w:rPr>
-        <w:t xml:space="preserve">interessante Videos und Bilder geschossen. </w:t>
-      </w:r>
-      <w:r>
-        <w:rPr>
-          <w:rFonts w:cstheme="minorHAnsi"/>
-        </w:rPr>
-        <w:t xml:space="preserve">Konkret ist eine auf </w:t>
-      </w:r>
-      <w:proofErr w:type="gramStart"/>
-      <w:r>
-        <w:rPr>
-          <w:rFonts w:cstheme="minorHAnsi"/>
-        </w:rPr>
-        <w:t>Angular</w:t>
-      </w:r>
-      <w:proofErr w:type="gramEnd"/>
-      <w:r>
-        <w:rPr>
-          <w:rFonts w:cstheme="minorHAnsi"/>
-        </w:rPr>
-        <w:t xml:space="preserve"> basierende Webseite geplant, welche die geforderten Multimedia Inhalte von Bild und Video sowie ein skalierbares SVG Logo anzeigt. Angular bietet sich hierbei unterstützend für das Styling sowie das </w:t>
-      </w:r>
-      <w:r>
-        <w:rPr>
-          <w:rFonts w:cstheme="minorHAnsi"/>
-        </w:rPr>
-        <w:t xml:space="preserve">Responsive Design für die Anzeige auf diversen Geräten an. </w:t>
-      </w:r>
-    </w:p>
-    <w:p>
-      <w:pPr>
-        <w:rPr>
-          <w:rFonts w:cstheme="minorHAnsi"/>
-        </w:rPr>
-      </w:pPr>
-      <w:r>
-        <w:rPr>
-          <w:rFonts w:cstheme="minorHAnsi"/>
-        </w:rPr>
-        <w:t>Die Pixelgrafiken sowie das Video sollen für das Web optimiert werden und bei den von nicht von uns erstellten Inhalten muss der Urheber zuvor nachweislich nach dem Nutzungsrecht gefragt werden. Unser Logo werden wir als skalierbare Vektorgrafik SVG erstellen und das farbliche design wird sich nach den Material Design Grundsätzen an die Flagge von Serbien anlehnen.</w:t>
-      </w:r>
-    </w:p>
-    <w:p>
-      <w:pPr>
-        <w:spacing w:after="0" w:line="240" w:lineRule="auto"/>
-        <w:rPr>
-          <w:rFonts w:cstheme="minorHAnsi"/>
-        </w:rPr>
-      </w:pPr>
-      <w:r>
-        <w:rPr>
-          <w:rFonts w:cstheme="minorHAnsi"/>
-        </w:rPr>
-        <w:br w:type="page"/>
-      </w:r>
-    </w:p>
-    <w:p>
-      <w:pPr>
-        <w:pStyle w:val="berschrift1"/>
-        <w:rPr>
-          <w:rFonts w:asciiTheme="minorHAnsi" w:hAnsiTheme="minorHAnsi" w:cstheme="minorHAnsi"/>
-        </w:rPr>
-      </w:pPr>
-      <w:bookmarkStart w:id="6" w:name="_Toc8939865"/>
+      <w:bookmarkStart w:id="5" w:name="_Toc8983311"/>
       <w:r>
         <w:rPr>
           <w:rFonts w:asciiTheme="minorHAnsi" w:hAnsiTheme="minorHAnsi" w:cstheme="minorHAnsi"/>
@@ -2340,7 +2608,7 @@
         </w:rPr>
         <w:t>otenzielle Nutzer</w:t>
       </w:r>
-      <w:bookmarkEnd w:id="6"/>
+      <w:bookmarkEnd w:id="5"/>
     </w:p>
     <w:p>
       <w:pPr>
@@ -2451,7 +2719,7 @@
           <w:lang w:eastAsia="de-CH"/>
         </w:rPr>
         <w:drawing>
-          <wp:anchor distT="0" distB="0" distL="114300" distR="114300" simplePos="0" relativeHeight="251638784" behindDoc="1" locked="0" layoutInCell="1" allowOverlap="1" wp14:anchorId="11E13185" wp14:editId="6B35208F">
+          <wp:anchor distT="0" distB="0" distL="114300" distR="114300" simplePos="0" relativeHeight="251646976" behindDoc="1" locked="0" layoutInCell="1" allowOverlap="1" wp14:anchorId="11E13185" wp14:editId="6B35208F">
             <wp:simplePos x="0" y="0"/>
             <wp:positionH relativeFrom="column">
               <wp:posOffset>-4445</wp:posOffset>
@@ -2696,7 +2964,7 @@
           <w:lang w:eastAsia="de-CH"/>
         </w:rPr>
         <w:drawing>
-          <wp:anchor distT="0" distB="0" distL="114300" distR="114300" simplePos="0" relativeHeight="251640832" behindDoc="1" locked="0" layoutInCell="1" allowOverlap="1" wp14:anchorId="26A641E8" wp14:editId="702EFD84">
+          <wp:anchor distT="0" distB="0" distL="114300" distR="114300" simplePos="0" relativeHeight="251651072" behindDoc="1" locked="0" layoutInCell="1" allowOverlap="1" wp14:anchorId="26A641E8" wp14:editId="702EFD84">
             <wp:simplePos x="0" y="0"/>
             <wp:positionH relativeFrom="column">
               <wp:posOffset>19050</wp:posOffset>
@@ -2843,7 +3111,7 @@
           <w:lang w:eastAsia="de-CH"/>
         </w:rPr>
         <w:drawing>
-          <wp:anchor distT="0" distB="0" distL="114300" distR="114300" simplePos="0" relativeHeight="251639808" behindDoc="1" locked="0" layoutInCell="1" allowOverlap="1" wp14:anchorId="1CB4E6DC" wp14:editId="55C09CA0">
+          <wp:anchor distT="0" distB="0" distL="114300" distR="114300" simplePos="0" relativeHeight="251649024" behindDoc="1" locked="0" layoutInCell="1" allowOverlap="1" wp14:anchorId="1CB4E6DC" wp14:editId="55C09CA0">
             <wp:simplePos x="0" y="0"/>
             <wp:positionH relativeFrom="column">
               <wp:posOffset>-4445</wp:posOffset>
@@ -3120,7 +3388,7 @@
           <w:rFonts w:asciiTheme="minorHAnsi" w:hAnsiTheme="minorHAnsi" w:cstheme="minorHAnsi"/>
         </w:rPr>
       </w:pPr>
-      <w:bookmarkStart w:id="7" w:name="_Toc8939866"/>
+      <w:bookmarkStart w:id="6" w:name="_Toc8983312"/>
       <w:r>
         <w:rPr>
           <w:rFonts w:asciiTheme="minorHAnsi" w:hAnsiTheme="minorHAnsi" w:cstheme="minorHAnsi"/>
@@ -3128,398 +3396,398 @@
         <w:lastRenderedPageBreak/>
         <w:t>Nutzung der Webseite</w:t>
       </w:r>
+      <w:bookmarkEnd w:id="6"/>
+    </w:p>
+    <w:p>
+      <w:pPr>
+        <w:rPr>
+          <w:rFonts w:cstheme="minorHAnsi"/>
+        </w:rPr>
+      </w:pPr>
+      <w:r>
+        <w:rPr>
+          <w:rFonts w:cstheme="minorHAnsi"/>
+        </w:rPr>
+        <w:t xml:space="preserve">Hier sind die User Story unserer Webseite aufgelistet. Sie Orientieren sich anhand der Personas welche wir ein Kapitel vorher erstellt haben. Die Storys sind auf die Bedürfnisse </w:t>
+      </w:r>
+      <w:proofErr w:type="gramStart"/>
+      <w:r>
+        <w:rPr>
+          <w:rFonts w:cstheme="minorHAnsi"/>
+        </w:rPr>
+        <w:t>dieser fiktiven Charakter</w:t>
+      </w:r>
+      <w:proofErr w:type="gramEnd"/>
+      <w:r>
+        <w:rPr>
+          <w:rFonts w:cstheme="minorHAnsi"/>
+        </w:rPr>
+        <w:t xml:space="preserve"> angepasst.</w:t>
+      </w:r>
+    </w:p>
+    <w:p>
+      <w:pPr>
+        <w:rPr>
+          <w:rFonts w:cstheme="minorHAnsi"/>
+        </w:rPr>
+      </w:pPr>
+      <w:r>
+        <w:rPr>
+          <w:rFonts w:cstheme="minorHAnsi"/>
+          <w:color w:val="7030A0"/>
+        </w:rPr>
+        <w:t xml:space="preserve">Tiffany </w:t>
+      </w:r>
+      <w:r>
+        <w:rPr>
+          <w:rFonts w:cstheme="minorHAnsi"/>
+          <w:color w:val="7030A0"/>
+        </w:rPr>
+        <w:t xml:space="preserve">Goldberger </w:t>
+      </w:r>
+      <w:r>
+        <w:rPr>
+          <w:rFonts w:cstheme="minorHAnsi"/>
+        </w:rPr>
+        <w:t xml:space="preserve">möchte </w:t>
+      </w:r>
+      <w:r>
+        <w:rPr>
+          <w:rFonts w:cstheme="minorHAnsi"/>
+          <w:color w:val="C00000"/>
+        </w:rPr>
+        <w:t>eine</w:t>
+      </w:r>
+      <w:r>
+        <w:rPr>
+          <w:rFonts w:cstheme="minorHAnsi"/>
+          <w:color w:val="C00000"/>
+        </w:rPr>
+        <w:t xml:space="preserve"> </w:t>
+      </w:r>
+      <w:proofErr w:type="spellStart"/>
+      <w:r>
+        <w:rPr>
+          <w:rFonts w:cstheme="minorHAnsi"/>
+          <w:color w:val="C00000"/>
+        </w:rPr>
+        <w:t>eine</w:t>
+      </w:r>
+      <w:proofErr w:type="spellEnd"/>
+      <w:r>
+        <w:rPr>
+          <w:rFonts w:cstheme="minorHAnsi"/>
+          <w:color w:val="C00000"/>
+        </w:rPr>
+        <w:t xml:space="preserve"> Zusammenfassung der wichtigsten Informationen haben</w:t>
+      </w:r>
+      <w:r>
+        <w:rPr>
+          <w:rFonts w:cstheme="minorHAnsi"/>
+        </w:rPr>
+        <w:t>, um</w:t>
+      </w:r>
+      <w:r>
+        <w:rPr>
+          <w:rFonts w:cstheme="minorHAnsi"/>
+        </w:rPr>
+        <w:t xml:space="preserve"> </w:t>
+      </w:r>
+      <w:r>
+        <w:rPr>
+          <w:rFonts w:cstheme="minorHAnsi"/>
+          <w:color w:val="76923C" w:themeColor="accent3" w:themeShade="BF"/>
+        </w:rPr>
+        <w:t>möglichst wenig Zeit für die Recherche zu verbrauchen</w:t>
+      </w:r>
+      <w:r>
+        <w:rPr>
+          <w:rFonts w:cstheme="minorHAnsi"/>
+        </w:rPr>
+        <w:t xml:space="preserve"> da sie sehr beschäftigt ist.</w:t>
+      </w:r>
+    </w:p>
+    <w:p>
+      <w:pPr>
+        <w:rPr>
+          <w:rFonts w:cstheme="minorHAnsi"/>
+        </w:rPr>
+      </w:pPr>
+      <w:proofErr w:type="spellStart"/>
+      <w:r>
+        <w:rPr>
+          <w:rFonts w:cstheme="minorHAnsi"/>
+          <w:color w:val="7030A0"/>
+        </w:rPr>
+        <w:t>Linyan</w:t>
+      </w:r>
+      <w:proofErr w:type="spellEnd"/>
+      <w:r>
+        <w:rPr>
+          <w:rFonts w:cstheme="minorHAnsi"/>
+          <w:color w:val="7030A0"/>
+        </w:rPr>
+        <w:t xml:space="preserve"> Han</w:t>
+      </w:r>
+      <w:r>
+        <w:rPr>
+          <w:rFonts w:cstheme="minorHAnsi"/>
+          <w:color w:val="7030A0"/>
+        </w:rPr>
+        <w:t xml:space="preserve"> </w:t>
+      </w:r>
+      <w:r>
+        <w:rPr>
+          <w:rFonts w:cstheme="minorHAnsi"/>
+        </w:rPr>
+        <w:t xml:space="preserve">möchte </w:t>
+      </w:r>
+      <w:r>
+        <w:rPr>
+          <w:rFonts w:cstheme="minorHAnsi"/>
+          <w:color w:val="C00000"/>
+        </w:rPr>
+        <w:t>die Sehenswürdigkeiten schnell nach Kulturellem/Geschichtlichem durchsuchen können</w:t>
+      </w:r>
+      <w:r>
+        <w:rPr>
+          <w:rFonts w:cstheme="minorHAnsi"/>
+        </w:rPr>
+        <w:t xml:space="preserve">, um </w:t>
+      </w:r>
+      <w:r>
+        <w:rPr>
+          <w:rFonts w:cstheme="minorHAnsi"/>
+          <w:color w:val="76923C" w:themeColor="accent3" w:themeShade="BF"/>
+        </w:rPr>
+        <w:t>schnell für sie geeignete Angebote zu finden</w:t>
+      </w:r>
+      <w:r>
+        <w:rPr>
+          <w:rFonts w:cstheme="minorHAnsi"/>
+        </w:rPr>
+        <w:t>.</w:t>
+      </w:r>
+    </w:p>
+    <w:p>
+      <w:pPr>
+        <w:rPr>
+          <w:rFonts w:cstheme="minorHAnsi"/>
+        </w:rPr>
+      </w:pPr>
+      <w:r>
+        <w:rPr>
+          <w:rFonts w:cstheme="minorHAnsi"/>
+          <w:color w:val="7030A0"/>
+        </w:rPr>
+        <w:t xml:space="preserve">Hans </w:t>
+      </w:r>
+      <w:proofErr w:type="spellStart"/>
+      <w:r>
+        <w:rPr>
+          <w:rFonts w:cstheme="minorHAnsi"/>
+          <w:color w:val="7030A0"/>
+        </w:rPr>
+        <w:t>Arnet</w:t>
+      </w:r>
+      <w:proofErr w:type="spellEnd"/>
+      <w:r>
+        <w:rPr>
+          <w:rFonts w:cstheme="minorHAnsi"/>
+          <w:color w:val="7030A0"/>
+        </w:rPr>
+        <w:t xml:space="preserve"> </w:t>
+      </w:r>
+      <w:r>
+        <w:rPr>
+          <w:rFonts w:cstheme="minorHAnsi"/>
+        </w:rPr>
+        <w:t xml:space="preserve">möchte </w:t>
+      </w:r>
+      <w:r>
+        <w:rPr>
+          <w:rFonts w:cstheme="minorHAnsi"/>
+          <w:color w:val="C00000"/>
+        </w:rPr>
+        <w:t xml:space="preserve">mit einem Image Slider durch die einzelnen Bilder rotieren, </w:t>
+      </w:r>
+      <w:r>
+        <w:rPr>
+          <w:rFonts w:cstheme="minorHAnsi"/>
+        </w:rPr>
+        <w:t xml:space="preserve">um </w:t>
+      </w:r>
+      <w:r>
+        <w:rPr>
+          <w:rFonts w:cstheme="minorHAnsi"/>
+          <w:color w:val="76923C" w:themeColor="accent3" w:themeShade="BF"/>
+        </w:rPr>
+        <w:t xml:space="preserve">die Bilder besser zu betrachten </w:t>
+      </w:r>
+      <w:r>
+        <w:rPr>
+          <w:rFonts w:cstheme="minorHAnsi"/>
+        </w:rPr>
+        <w:t>und für das einfachere erkennen mit seinen Augen</w:t>
+      </w:r>
+      <w:r>
+        <w:rPr>
+          <w:rFonts w:cstheme="minorHAnsi"/>
+        </w:rPr>
+        <w:t xml:space="preserve">. </w:t>
+      </w:r>
+    </w:p>
+    <w:p>
+      <w:pPr>
+        <w:rPr>
+          <w:rFonts w:cstheme="minorHAnsi"/>
+        </w:rPr>
+      </w:pPr>
+      <w:r>
+        <w:rPr>
+          <w:rFonts w:cstheme="minorHAnsi"/>
+          <w:color w:val="7030A0"/>
+        </w:rPr>
+        <w:t xml:space="preserve">Tiffany Goldberger </w:t>
+      </w:r>
+      <w:r>
+        <w:rPr>
+          <w:rFonts w:cstheme="minorHAnsi"/>
+        </w:rPr>
+        <w:t xml:space="preserve">möchte </w:t>
+      </w:r>
+      <w:r>
+        <w:rPr>
+          <w:rFonts w:cstheme="minorHAnsi"/>
+          <w:color w:val="C00000"/>
+        </w:rPr>
+        <w:t xml:space="preserve">einen Video </w:t>
+      </w:r>
+      <w:r>
+        <w:rPr>
+          <w:rFonts w:cstheme="minorHAnsi"/>
+          <w:color w:val="C00000"/>
+        </w:rPr>
+        <w:t>Bericht von anderen Reisenden sehen können</w:t>
+      </w:r>
+      <w:r>
+        <w:rPr>
+          <w:rFonts w:cstheme="minorHAnsi"/>
+        </w:rPr>
+        <w:t xml:space="preserve">, um </w:t>
+      </w:r>
+      <w:r>
+        <w:rPr>
+          <w:rFonts w:cstheme="minorHAnsi"/>
+          <w:color w:val="76923C" w:themeColor="accent3" w:themeShade="BF"/>
+        </w:rPr>
+        <w:t>schnell zu Erfahrungen anderer und deren Erlebnissen zu gelangen</w:t>
+      </w:r>
+      <w:r>
+        <w:rPr>
+          <w:rFonts w:cstheme="minorHAnsi"/>
+        </w:rPr>
+        <w:t xml:space="preserve"> da sie wenig Zeit hat für eine eigene </w:t>
+      </w:r>
+      <w:proofErr w:type="spellStart"/>
+      <w:r>
+        <w:rPr>
+          <w:rFonts w:cstheme="minorHAnsi"/>
+        </w:rPr>
+        <w:t>recherche</w:t>
+      </w:r>
+      <w:proofErr w:type="spellEnd"/>
+      <w:r>
+        <w:rPr>
+          <w:rFonts w:cstheme="minorHAnsi"/>
+        </w:rPr>
+        <w:t>.</w:t>
+      </w:r>
+    </w:p>
+    <w:p>
+      <w:pPr>
+        <w:rPr>
+          <w:rFonts w:cstheme="minorHAnsi"/>
+        </w:rPr>
+      </w:pPr>
+      <w:proofErr w:type="spellStart"/>
+      <w:r>
+        <w:rPr>
+          <w:rFonts w:cstheme="minorHAnsi"/>
+          <w:color w:val="7030A0"/>
+        </w:rPr>
+        <w:t>Linyan</w:t>
+      </w:r>
+      <w:proofErr w:type="spellEnd"/>
+      <w:r>
+        <w:rPr>
+          <w:rFonts w:cstheme="minorHAnsi"/>
+          <w:color w:val="7030A0"/>
+        </w:rPr>
+        <w:t xml:space="preserve"> Han</w:t>
+      </w:r>
+      <w:r>
+        <w:rPr>
+          <w:rFonts w:cstheme="minorHAnsi"/>
+          <w:color w:val="7030A0"/>
+        </w:rPr>
+        <w:t xml:space="preserve"> </w:t>
+      </w:r>
+      <w:r>
+        <w:rPr>
+          <w:rFonts w:cstheme="minorHAnsi"/>
+        </w:rPr>
+        <w:t xml:space="preserve">möchte </w:t>
+      </w:r>
+      <w:r>
+        <w:rPr>
+          <w:rFonts w:cstheme="minorHAnsi"/>
+          <w:color w:val="C00000"/>
+        </w:rPr>
+        <w:t>verschiedene Ausgangsangebote sehen können</w:t>
+      </w:r>
+      <w:r>
+        <w:rPr>
+          <w:rFonts w:cstheme="minorHAnsi"/>
+        </w:rPr>
+        <w:t xml:space="preserve">, um </w:t>
+      </w:r>
+      <w:r>
+        <w:rPr>
+          <w:rFonts w:cstheme="minorHAnsi"/>
+          <w:color w:val="76923C" w:themeColor="accent3" w:themeShade="BF"/>
+        </w:rPr>
+        <w:t>zu wissen wo sie am Abend jeweils noch den Tag ausklingen lassen kann</w:t>
+      </w:r>
+      <w:r>
+        <w:rPr>
+          <w:rFonts w:cstheme="minorHAnsi"/>
+        </w:rPr>
+        <w:t>.</w:t>
+      </w:r>
+    </w:p>
+    <w:p>
+      <w:pPr>
+        <w:rPr>
+          <w:rFonts w:cstheme="minorHAnsi"/>
+        </w:rPr>
+      </w:pPr>
+    </w:p>
+    <w:p>
+      <w:pPr>
+        <w:pStyle w:val="berschrift1"/>
+        <w:rPr>
+          <w:rFonts w:asciiTheme="minorHAnsi" w:hAnsiTheme="minorHAnsi" w:cstheme="minorHAnsi"/>
+        </w:rPr>
+      </w:pPr>
+      <w:bookmarkStart w:id="7" w:name="_Toc8983313"/>
+      <w:r>
+        <w:rPr>
+          <w:rFonts w:asciiTheme="minorHAnsi" w:hAnsiTheme="minorHAnsi" w:cstheme="minorHAnsi"/>
+        </w:rPr>
+        <w:t>Elemente der Webseite</w:t>
+      </w:r>
       <w:bookmarkEnd w:id="7"/>
-    </w:p>
-    <w:p>
-      <w:pPr>
-        <w:rPr>
-          <w:rFonts w:cstheme="minorHAnsi"/>
-        </w:rPr>
-      </w:pPr>
-      <w:r>
-        <w:rPr>
-          <w:rFonts w:cstheme="minorHAnsi"/>
-        </w:rPr>
-        <w:t xml:space="preserve">Hier sind die User Story unserer Webseite aufgelistet. Sie Orientieren sich anhand der Personas welche wir ein Kapitel vorher erstellt haben. Die Storys sind auf die Bedürfnisse </w:t>
-      </w:r>
-      <w:proofErr w:type="gramStart"/>
-      <w:r>
-        <w:rPr>
-          <w:rFonts w:cstheme="minorHAnsi"/>
-        </w:rPr>
-        <w:t>dieser fiktiven Charakter</w:t>
-      </w:r>
-      <w:proofErr w:type="gramEnd"/>
-      <w:r>
-        <w:rPr>
-          <w:rFonts w:cstheme="minorHAnsi"/>
-        </w:rPr>
-        <w:t xml:space="preserve"> angepasst.</w:t>
-      </w:r>
-    </w:p>
-    <w:p>
-      <w:pPr>
-        <w:rPr>
-          <w:rFonts w:cstheme="minorHAnsi"/>
-        </w:rPr>
-      </w:pPr>
-      <w:r>
-        <w:rPr>
-          <w:rFonts w:cstheme="minorHAnsi"/>
-          <w:color w:val="7030A0"/>
-        </w:rPr>
-        <w:t xml:space="preserve">Tiffany </w:t>
-      </w:r>
-      <w:r>
-        <w:rPr>
-          <w:rFonts w:cstheme="minorHAnsi"/>
-          <w:color w:val="7030A0"/>
-        </w:rPr>
-        <w:t xml:space="preserve">Goldberger </w:t>
-      </w:r>
-      <w:r>
-        <w:rPr>
-          <w:rFonts w:cstheme="minorHAnsi"/>
-        </w:rPr>
-        <w:t xml:space="preserve">möchte </w:t>
-      </w:r>
-      <w:r>
-        <w:rPr>
-          <w:rFonts w:cstheme="minorHAnsi"/>
-          <w:color w:val="C00000"/>
-        </w:rPr>
-        <w:t>eine</w:t>
-      </w:r>
-      <w:r>
-        <w:rPr>
-          <w:rFonts w:cstheme="minorHAnsi"/>
-          <w:color w:val="C00000"/>
-        </w:rPr>
-        <w:t xml:space="preserve"> </w:t>
-      </w:r>
-      <w:proofErr w:type="spellStart"/>
-      <w:r>
-        <w:rPr>
-          <w:rFonts w:cstheme="minorHAnsi"/>
-          <w:color w:val="C00000"/>
-        </w:rPr>
-        <w:t>eine</w:t>
-      </w:r>
-      <w:proofErr w:type="spellEnd"/>
-      <w:r>
-        <w:rPr>
-          <w:rFonts w:cstheme="minorHAnsi"/>
-          <w:color w:val="C00000"/>
-        </w:rPr>
-        <w:t xml:space="preserve"> Zusammenfassung der wichtigsten Informationen haben</w:t>
-      </w:r>
-      <w:r>
-        <w:rPr>
-          <w:rFonts w:cstheme="minorHAnsi"/>
-        </w:rPr>
-        <w:t>, um</w:t>
-      </w:r>
-      <w:r>
-        <w:rPr>
-          <w:rFonts w:cstheme="minorHAnsi"/>
-        </w:rPr>
-        <w:t xml:space="preserve"> </w:t>
-      </w:r>
-      <w:r>
-        <w:rPr>
-          <w:rFonts w:cstheme="minorHAnsi"/>
-          <w:color w:val="76923C" w:themeColor="accent3" w:themeShade="BF"/>
-        </w:rPr>
-        <w:t>möglichst wenig Zeit für die Recherche zu verbrauchen</w:t>
-      </w:r>
-      <w:r>
-        <w:rPr>
-          <w:rFonts w:cstheme="minorHAnsi"/>
-        </w:rPr>
-        <w:t xml:space="preserve"> da sie sehr beschäftigt ist.</w:t>
-      </w:r>
-    </w:p>
-    <w:p>
-      <w:pPr>
-        <w:rPr>
-          <w:rFonts w:cstheme="minorHAnsi"/>
-        </w:rPr>
-      </w:pPr>
-      <w:proofErr w:type="spellStart"/>
-      <w:r>
-        <w:rPr>
-          <w:rFonts w:cstheme="minorHAnsi"/>
-          <w:color w:val="7030A0"/>
-        </w:rPr>
-        <w:t>Linyan</w:t>
-      </w:r>
-      <w:proofErr w:type="spellEnd"/>
-      <w:r>
-        <w:rPr>
-          <w:rFonts w:cstheme="minorHAnsi"/>
-          <w:color w:val="7030A0"/>
-        </w:rPr>
-        <w:t xml:space="preserve"> Han</w:t>
-      </w:r>
-      <w:r>
-        <w:rPr>
-          <w:rFonts w:cstheme="minorHAnsi"/>
-          <w:color w:val="7030A0"/>
-        </w:rPr>
-        <w:t xml:space="preserve"> </w:t>
-      </w:r>
-      <w:r>
-        <w:rPr>
-          <w:rFonts w:cstheme="minorHAnsi"/>
-        </w:rPr>
-        <w:t xml:space="preserve">möchte </w:t>
-      </w:r>
-      <w:r>
-        <w:rPr>
-          <w:rFonts w:cstheme="minorHAnsi"/>
-          <w:color w:val="C00000"/>
-        </w:rPr>
-        <w:t>die Sehenswürdigkeiten schnell nach Kulturellem/Geschichtlichem durchsuchen können</w:t>
-      </w:r>
-      <w:r>
-        <w:rPr>
-          <w:rFonts w:cstheme="minorHAnsi"/>
-        </w:rPr>
-        <w:t xml:space="preserve">, um </w:t>
-      </w:r>
-      <w:r>
-        <w:rPr>
-          <w:rFonts w:cstheme="minorHAnsi"/>
-          <w:color w:val="76923C" w:themeColor="accent3" w:themeShade="BF"/>
-        </w:rPr>
-        <w:t>schnell für sie geeignete Angebote zu finden</w:t>
-      </w:r>
-      <w:r>
-        <w:rPr>
-          <w:rFonts w:cstheme="minorHAnsi"/>
-        </w:rPr>
-        <w:t>.</w:t>
-      </w:r>
-    </w:p>
-    <w:p>
-      <w:pPr>
-        <w:rPr>
-          <w:rFonts w:cstheme="minorHAnsi"/>
-        </w:rPr>
-      </w:pPr>
-      <w:r>
-        <w:rPr>
-          <w:rFonts w:cstheme="minorHAnsi"/>
-          <w:color w:val="7030A0"/>
-        </w:rPr>
-        <w:t xml:space="preserve">Hans </w:t>
-      </w:r>
-      <w:proofErr w:type="spellStart"/>
-      <w:r>
-        <w:rPr>
-          <w:rFonts w:cstheme="minorHAnsi"/>
-          <w:color w:val="7030A0"/>
-        </w:rPr>
-        <w:t>Arnet</w:t>
-      </w:r>
-      <w:proofErr w:type="spellEnd"/>
-      <w:r>
-        <w:rPr>
-          <w:rFonts w:cstheme="minorHAnsi"/>
-          <w:color w:val="7030A0"/>
-        </w:rPr>
-        <w:t xml:space="preserve"> </w:t>
-      </w:r>
-      <w:r>
-        <w:rPr>
-          <w:rFonts w:cstheme="minorHAnsi"/>
-        </w:rPr>
-        <w:t xml:space="preserve">möchte </w:t>
-      </w:r>
-      <w:r>
-        <w:rPr>
-          <w:rFonts w:cstheme="minorHAnsi"/>
-          <w:color w:val="C00000"/>
-        </w:rPr>
-        <w:t xml:space="preserve">mit einem Image Slider durch die einzelnen Bilder rotieren, </w:t>
-      </w:r>
-      <w:r>
-        <w:rPr>
-          <w:rFonts w:cstheme="minorHAnsi"/>
-        </w:rPr>
-        <w:t xml:space="preserve">um </w:t>
-      </w:r>
-      <w:r>
-        <w:rPr>
-          <w:rFonts w:cstheme="minorHAnsi"/>
-          <w:color w:val="76923C" w:themeColor="accent3" w:themeShade="BF"/>
-        </w:rPr>
-        <w:t xml:space="preserve">die Bilder besser zu betrachten </w:t>
-      </w:r>
-      <w:r>
-        <w:rPr>
-          <w:rFonts w:cstheme="minorHAnsi"/>
-        </w:rPr>
-        <w:t>und für das einfachere erkennen mit seinen Augen</w:t>
-      </w:r>
-      <w:r>
-        <w:rPr>
-          <w:rFonts w:cstheme="minorHAnsi"/>
-        </w:rPr>
-        <w:t xml:space="preserve">. </w:t>
-      </w:r>
-    </w:p>
-    <w:p>
-      <w:pPr>
-        <w:rPr>
-          <w:rFonts w:cstheme="minorHAnsi"/>
-        </w:rPr>
-      </w:pPr>
-      <w:r>
-        <w:rPr>
-          <w:rFonts w:cstheme="minorHAnsi"/>
-          <w:color w:val="7030A0"/>
-        </w:rPr>
-        <w:t xml:space="preserve">Tiffany Goldberger </w:t>
-      </w:r>
-      <w:r>
-        <w:rPr>
-          <w:rFonts w:cstheme="minorHAnsi"/>
-        </w:rPr>
-        <w:t xml:space="preserve">möchte </w:t>
-      </w:r>
-      <w:r>
-        <w:rPr>
-          <w:rFonts w:cstheme="minorHAnsi"/>
-          <w:color w:val="C00000"/>
-        </w:rPr>
-        <w:t xml:space="preserve">einen Video </w:t>
-      </w:r>
-      <w:r>
-        <w:rPr>
-          <w:rFonts w:cstheme="minorHAnsi"/>
-          <w:color w:val="C00000"/>
-        </w:rPr>
-        <w:t>Bericht von anderen Reisenden sehen können</w:t>
-      </w:r>
-      <w:r>
-        <w:rPr>
-          <w:rFonts w:cstheme="minorHAnsi"/>
-        </w:rPr>
-        <w:t xml:space="preserve">, um </w:t>
-      </w:r>
-      <w:r>
-        <w:rPr>
-          <w:rFonts w:cstheme="minorHAnsi"/>
-          <w:color w:val="76923C" w:themeColor="accent3" w:themeShade="BF"/>
-        </w:rPr>
-        <w:t>schnell zu Erfahrungen anderer und deren Erlebnissen zu gelangen</w:t>
-      </w:r>
-      <w:r>
-        <w:rPr>
-          <w:rFonts w:cstheme="minorHAnsi"/>
-        </w:rPr>
-        <w:t xml:space="preserve"> da sie wenig Zeit hat für eine eigene </w:t>
-      </w:r>
-      <w:proofErr w:type="spellStart"/>
-      <w:r>
-        <w:rPr>
-          <w:rFonts w:cstheme="minorHAnsi"/>
-        </w:rPr>
-        <w:t>recherche</w:t>
-      </w:r>
-      <w:proofErr w:type="spellEnd"/>
-      <w:r>
-        <w:rPr>
-          <w:rFonts w:cstheme="minorHAnsi"/>
-        </w:rPr>
-        <w:t>.</w:t>
-      </w:r>
-    </w:p>
-    <w:p>
-      <w:pPr>
-        <w:rPr>
-          <w:rFonts w:cstheme="minorHAnsi"/>
-        </w:rPr>
-      </w:pPr>
-      <w:proofErr w:type="spellStart"/>
-      <w:r>
-        <w:rPr>
-          <w:rFonts w:cstheme="minorHAnsi"/>
-          <w:color w:val="7030A0"/>
-        </w:rPr>
-        <w:t>Linyan</w:t>
-      </w:r>
-      <w:proofErr w:type="spellEnd"/>
-      <w:r>
-        <w:rPr>
-          <w:rFonts w:cstheme="minorHAnsi"/>
-          <w:color w:val="7030A0"/>
-        </w:rPr>
-        <w:t xml:space="preserve"> Han</w:t>
-      </w:r>
-      <w:r>
-        <w:rPr>
-          <w:rFonts w:cstheme="minorHAnsi"/>
-          <w:color w:val="7030A0"/>
-        </w:rPr>
-        <w:t xml:space="preserve"> </w:t>
-      </w:r>
-      <w:r>
-        <w:rPr>
-          <w:rFonts w:cstheme="minorHAnsi"/>
-        </w:rPr>
-        <w:t xml:space="preserve">möchte </w:t>
-      </w:r>
-      <w:r>
-        <w:rPr>
-          <w:rFonts w:cstheme="minorHAnsi"/>
-          <w:color w:val="C00000"/>
-        </w:rPr>
-        <w:t>verschiedene Ausgangsangebote sehen können</w:t>
-      </w:r>
-      <w:r>
-        <w:rPr>
-          <w:rFonts w:cstheme="minorHAnsi"/>
-        </w:rPr>
-        <w:t xml:space="preserve">, um </w:t>
-      </w:r>
-      <w:r>
-        <w:rPr>
-          <w:rFonts w:cstheme="minorHAnsi"/>
-          <w:color w:val="76923C" w:themeColor="accent3" w:themeShade="BF"/>
-        </w:rPr>
-        <w:t>zu wissen wo sie am Abend jeweils noch den Tag ausklingen lassen kann</w:t>
-      </w:r>
-      <w:r>
-        <w:rPr>
-          <w:rFonts w:cstheme="minorHAnsi"/>
-        </w:rPr>
-        <w:t>.</w:t>
-      </w:r>
-    </w:p>
-    <w:p>
-      <w:pPr>
-        <w:rPr>
-          <w:rFonts w:cstheme="minorHAnsi"/>
-        </w:rPr>
-      </w:pPr>
-    </w:p>
-    <w:p>
-      <w:pPr>
-        <w:pStyle w:val="berschrift1"/>
-        <w:rPr>
-          <w:rFonts w:asciiTheme="minorHAnsi" w:hAnsiTheme="minorHAnsi" w:cstheme="minorHAnsi"/>
-        </w:rPr>
-      </w:pPr>
-      <w:bookmarkStart w:id="8" w:name="_Toc8939867"/>
-      <w:r>
-        <w:rPr>
-          <w:rFonts w:asciiTheme="minorHAnsi" w:hAnsiTheme="minorHAnsi" w:cstheme="minorHAnsi"/>
-        </w:rPr>
-        <w:t>Elemente der Webseite</w:t>
-      </w:r>
-      <w:bookmarkEnd w:id="8"/>
     </w:p>
     <w:p>
       <w:r>
@@ -3597,7 +3865,7 @@
           <w:rFonts w:asciiTheme="minorHAnsi" w:hAnsiTheme="minorHAnsi" w:cstheme="minorHAnsi"/>
         </w:rPr>
       </w:pPr>
-      <w:bookmarkStart w:id="9" w:name="_Toc8939868"/>
+      <w:bookmarkStart w:id="8" w:name="_Toc8983314"/>
       <w:proofErr w:type="spellStart"/>
       <w:r>
         <w:rPr>
@@ -3606,81 +3874,74 @@
         <w:lastRenderedPageBreak/>
         <w:t>Wireframe</w:t>
       </w:r>
+      <w:bookmarkEnd w:id="8"/>
+      <w:proofErr w:type="spellEnd"/>
+    </w:p>
+    <w:p>
+      <w:r>
+        <w:t xml:space="preserve">Ein </w:t>
+      </w:r>
+      <w:proofErr w:type="spellStart"/>
+      <w:r>
+        <w:t>Wireframe</w:t>
+      </w:r>
+      <w:proofErr w:type="spellEnd"/>
+      <w:r>
+        <w:t xml:space="preserve"> ist ein genauerer Entwurf als die erste Skizze oder Mockup. Im Design werden so zum Beispiel schon Platzhalter </w:t>
+      </w:r>
+      <w:r>
+        <w:t>für Bilder verwendet und die verschiedenen Elemente wie Navigation werden aufgezeichnet. Jedoch kann sich das Design während der Realisierung noch verändern und so werden Details oder auch das Farbdesign noch weggelassen.</w:t>
+      </w:r>
+    </w:p>
+    <w:p>
+      <w:r>
+        <w:t xml:space="preserve">Unsere Webseite soll Responsive sein. Als Grundgerüst jeder Seite haben wir uns zuerst mit dem Desktop auseinandergesetzt. Dieses Design haben wir dann auf ein Tablet im Landscape Modus und anschliessend auf ein Mobile Gerät übertragen. </w:t>
+      </w:r>
+      <w:r>
+        <w:t xml:space="preserve">Dabei ist zu beachten, dass durch die kleineren Bildschirme viele Dinge die Benutzung erschweren können, wie zu kleine Buttons oder kaum erkennbare Bilder oder Texte. </w:t>
+      </w:r>
+      <w:r>
+        <w:t xml:space="preserve">Das farbliche Design ist für das </w:t>
+      </w:r>
+      <w:proofErr w:type="spellStart"/>
+      <w:r>
+        <w:t>Wireframe</w:t>
+      </w:r>
+      <w:proofErr w:type="spellEnd"/>
+      <w:r>
+        <w:t xml:space="preserve"> </w:t>
+      </w:r>
+      <w:proofErr w:type="gramStart"/>
+      <w:r>
+        <w:t>in einem schwarz-weiss Ton</w:t>
+      </w:r>
+      <w:proofErr w:type="gramEnd"/>
+      <w:r>
+        <w:t xml:space="preserve"> gehalten und für die meisten Elemente wurden Platzhalter verwendet. Unsere Webseite besteht aus einer Home-, Sehenswürdigkeiten- und Erfahrungsberichtseite. Die Roten Zahlen </w:t>
+      </w:r>
+      <w:r>
+        <w:t>auf dem Mockup verweisen auf eine jeweilige kurze Beschreibung dieses Teiles.</w:t>
+      </w:r>
+    </w:p>
+    <w:p>
+      <w:pPr>
+        <w:pStyle w:val="berschrift2"/>
+      </w:pPr>
+      <w:bookmarkStart w:id="9" w:name="_Toc8983315"/>
+      <w:r>
+        <w:t>Desktop</w:t>
+      </w:r>
       <w:bookmarkEnd w:id="9"/>
-      <w:proofErr w:type="spellEnd"/>
-    </w:p>
-    <w:p>
-      <w:r>
-        <w:t xml:space="preserve">Ein </w:t>
-      </w:r>
-      <w:proofErr w:type="spellStart"/>
-      <w:r>
-        <w:t>Wireframe</w:t>
-      </w:r>
-      <w:proofErr w:type="spellEnd"/>
-      <w:r>
-        <w:t xml:space="preserve"> ist ein genauerer Entwurf als die erste Skizze oder Mockup. Im Design werden so zum Beispiel schon Platzhalter </w:t>
-      </w:r>
-      <w:r>
-        <w:t>für Bilder verwendet und die verschiedenen Elemente wie Navigation werden aufgezeichnet. Jedoch kann sich das Design während der Realisierung noch verändern und so werden Details oder auch das Farbdesign noch weggelassen.</w:t>
-      </w:r>
-    </w:p>
-    <w:p>
-      <w:r>
-        <w:t xml:space="preserve">Unsere Webseite soll Responsive sein. Als Grundgerüst jeder Seite haben wir uns zuerst mit dem Desktop auseinandergesetzt. Dieses Design haben wir dann auf ein Tablet im Landscape Modus und anschliessend auf ein Mobile Gerät übertragen. </w:t>
-      </w:r>
-      <w:r>
-        <w:t xml:space="preserve">Dabei ist zu beachten, dass durch die kleineren Bildschirme viele Dinge die Benutzung erschweren können, wie zu kleine Buttons oder kaum erkennbare Bilder oder Texte. </w:t>
-      </w:r>
-      <w:r>
-        <w:t xml:space="preserve">Das farbliche Design ist für das </w:t>
-      </w:r>
-      <w:proofErr w:type="spellStart"/>
-      <w:r>
-        <w:t>Wireframe</w:t>
-      </w:r>
-      <w:proofErr w:type="spellEnd"/>
-      <w:r>
-        <w:t xml:space="preserve"> </w:t>
-      </w:r>
-      <w:proofErr w:type="gramStart"/>
-      <w:r>
-        <w:t>in einem schwarz-weiss Ton</w:t>
-      </w:r>
-      <w:proofErr w:type="gramEnd"/>
-      <w:r>
-        <w:t xml:space="preserve"> gehalten und für die meisten Elemente wurden Platzhalter verwendet. Unsere Webseite besteht aus einer Home-, Sehenswürdigkeiten- und Erfahrungsberichtseite. Die Roten Zahlen </w:t>
-      </w:r>
-      <w:r>
-        <w:t>auf dem Mockup verweisen auf eine jeweilige kurze Beschreibung dieses Teiles.</w:t>
-      </w:r>
     </w:p>
     <w:p>
       <w:pPr>
         <w:rPr>
           <w:b/>
-          <w:sz w:val="28"/>
-          <w:szCs w:val="28"/>
         </w:rPr>
       </w:pPr>
       <w:r>
         <w:rPr>
           <w:b/>
-          <w:sz w:val="28"/>
-          <w:szCs w:val="28"/>
-        </w:rPr>
-        <w:t>Desktop</w:t>
-      </w:r>
-    </w:p>
-    <w:p>
-      <w:pPr>
-        <w:rPr>
-          <w:b/>
-        </w:rPr>
-      </w:pPr>
-      <w:r>
-        <w:rPr>
-          <w:b/>
         </w:rPr>
         <w:t>Home</w:t>
       </w:r>
@@ -3691,7 +3952,7 @@
           <w:noProof/>
         </w:rPr>
         <w:drawing>
-          <wp:anchor distT="0" distB="0" distL="114300" distR="114300" simplePos="0" relativeHeight="251641856" behindDoc="1" locked="0" layoutInCell="1" allowOverlap="1" wp14:anchorId="0ACFDE8D" wp14:editId="594580B6">
+          <wp:anchor distT="0" distB="0" distL="114300" distR="114300" simplePos="0" relativeHeight="251653120" behindDoc="1" locked="0" layoutInCell="1" allowOverlap="1" wp14:anchorId="0ACFDE8D" wp14:editId="594580B6">
             <wp:simplePos x="0" y="0"/>
             <wp:positionH relativeFrom="column">
               <wp:posOffset>-4445</wp:posOffset>
@@ -3748,7 +4009,13 @@
         </w:drawing>
       </w:r>
       <w:r>
-        <w:t>Die Home Seite ist die Startseite unserer Webseite. Sie enthält kurze Informationen zudem Was hier zu finden ist und soll mit dem Image Slider die Besucher gespannt machen.</w:t>
+        <w:t xml:space="preserve">Die Home Seite ist die Startseite unserer Webseite. Sie enthält kurze Informationen zudem Was hier zu finden ist und soll mit dem Image Slider die Besucher </w:t>
+      </w:r>
+      <w:r>
+        <w:t>neugirig</w:t>
+      </w:r>
+      <w:r>
+        <w:t xml:space="preserve"> machen.</w:t>
       </w:r>
     </w:p>
     <w:p>
@@ -3772,7 +4039,7 @@
         </w:rPr>
         <w:lastRenderedPageBreak/>
         <w:drawing>
-          <wp:anchor distT="0" distB="0" distL="114300" distR="114300" simplePos="0" relativeHeight="251642880" behindDoc="0" locked="0" layoutInCell="1" allowOverlap="1" wp14:anchorId="65048411" wp14:editId="5A67B71C">
+          <wp:anchor distT="0" distB="0" distL="114300" distR="114300" simplePos="0" relativeHeight="251655168" behindDoc="0" locked="0" layoutInCell="1" allowOverlap="1" wp14:anchorId="65048411" wp14:editId="5A67B71C">
             <wp:simplePos x="0" y="0"/>
             <wp:positionH relativeFrom="column">
               <wp:posOffset>5080</wp:posOffset>
@@ -3837,7 +4104,13 @@
     </w:p>
     <w:p>
       <w:r>
-        <w:t>Hier werden wir einige Sehenswürdigkeiten von Belgrad auflisten. Als besonderes Feature sind hier alle Sehenswürdigkeiten anfangs nur mit dem Namen, einem Bild und einem Satz aufgelistet, jedoch können alle einzeln geöffnet werden und es werden zusätzlich ein ausführlicherer Text und mehrere Bilder angezeigt. Hier werden wir auch einige Bilder verwenden, für welche wir das Nutzungsrecht angefordert haben.</w:t>
+        <w:t xml:space="preserve">Hier werden wir einige Sehenswürdigkeiten von Belgrad auflisten. Als besonderes Feature sind hier alle Sehenswürdigkeiten anfangs nur mit dem Namen, einem Bild und einem Satz aufgelistet, jedoch können alle </w:t>
+      </w:r>
+      <w:r>
+        <w:t xml:space="preserve">einzeln </w:t>
+      </w:r>
+      <w:r>
+        <w:t>geöffnet werden und es werden zusätzlich ein ausführlicherer Text und mehrere Bilder angezeigt. Hier werden wir auch einige Bilder verwenden, für welche wir das Nutzungsrecht angefordert haben.</w:t>
       </w:r>
     </w:p>
     <w:p>
@@ -3862,7 +4135,7 @@
         </w:rPr>
         <w:lastRenderedPageBreak/>
         <w:drawing>
-          <wp:anchor distT="0" distB="0" distL="114300" distR="114300" simplePos="0" relativeHeight="251648000" behindDoc="0" locked="0" layoutInCell="1" allowOverlap="1" wp14:anchorId="2E434ED6" wp14:editId="57E883B7">
+          <wp:anchor distT="0" distB="0" distL="114300" distR="114300" simplePos="0" relativeHeight="251657216" behindDoc="0" locked="0" layoutInCell="1" allowOverlap="1" wp14:anchorId="2E434ED6" wp14:editId="57E883B7">
             <wp:simplePos x="0" y="0"/>
             <wp:positionH relativeFrom="column">
               <wp:posOffset>5080</wp:posOffset>
@@ -3948,13 +4221,9 @@
     </w:p>
     <w:p>
       <w:pPr>
-        <w:spacing w:after="0" w:line="240" w:lineRule="auto"/>
-        <w:rPr>
-          <w:b/>
-          <w:sz w:val="28"/>
-          <w:szCs w:val="28"/>
-        </w:rPr>
-      </w:pPr>
+        <w:pStyle w:val="berschrift2"/>
+      </w:pPr>
+      <w:bookmarkStart w:id="10" w:name="_Toc8983316"/>
       <w:r>
         <w:rPr>
           <w:noProof/>
@@ -4023,117 +4292,113 @@
         </w:drawing>
       </w:r>
       <w:r>
+        <w:t>Tablet</w:t>
+      </w:r>
+      <w:bookmarkEnd w:id="10"/>
+    </w:p>
+    <w:p>
+      <w:pPr>
+        <w:spacing w:after="0" w:line="240" w:lineRule="auto"/>
         <w:rPr>
           <w:b/>
-          <w:sz w:val="28"/>
-          <w:szCs w:val="28"/>
-        </w:rPr>
-        <w:t>Tablet</w:t>
+        </w:rPr>
+      </w:pPr>
+      <w:r>
+        <w:rPr>
+          <w:b/>
+        </w:rPr>
+        <w:t>Home</w:t>
       </w:r>
     </w:p>
     <w:p>
       <w:pPr>
         <w:spacing w:after="0" w:line="240" w:lineRule="auto"/>
+      </w:pPr>
+      <w:r>
+        <w:t xml:space="preserve">Damit die Tablet Benutzer unsere Webseite auch </w:t>
+      </w:r>
+      <w:r>
+        <w:t>brauchen können, muss die Ansicht auf dem Gerät grösser werden. Deshalb fallen hier die Ränder links und rechts weg.</w:t>
+      </w:r>
+    </w:p>
+    <w:p>
+      <w:pPr>
+        <w:spacing w:after="0" w:line="240" w:lineRule="auto"/>
+      </w:pPr>
+    </w:p>
+    <w:p>
+      <w:pPr>
+        <w:spacing w:after="0" w:line="240" w:lineRule="auto"/>
+      </w:pPr>
+    </w:p>
+    <w:p>
+      <w:pPr>
+        <w:spacing w:after="0" w:line="240" w:lineRule="auto"/>
+      </w:pPr>
+    </w:p>
+    <w:p>
+      <w:pPr>
+        <w:spacing w:after="0" w:line="240" w:lineRule="auto"/>
+      </w:pPr>
+    </w:p>
+    <w:p>
+      <w:pPr>
+        <w:spacing w:after="0" w:line="240" w:lineRule="auto"/>
+      </w:pPr>
+    </w:p>
+    <w:p>
+      <w:pPr>
+        <w:spacing w:after="0" w:line="240" w:lineRule="auto"/>
+      </w:pPr>
+    </w:p>
+    <w:p>
+      <w:pPr>
+        <w:spacing w:after="0" w:line="240" w:lineRule="auto"/>
+      </w:pPr>
+    </w:p>
+    <w:p>
+      <w:pPr>
+        <w:spacing w:after="0" w:line="240" w:lineRule="auto"/>
+      </w:pPr>
+    </w:p>
+    <w:p>
+      <w:pPr>
+        <w:spacing w:after="0" w:line="240" w:lineRule="auto"/>
+      </w:pPr>
+    </w:p>
+    <w:p>
+      <w:pPr>
+        <w:spacing w:after="0" w:line="240" w:lineRule="auto"/>
+      </w:pPr>
+    </w:p>
+    <w:p>
+      <w:pPr>
+        <w:spacing w:after="0" w:line="240" w:lineRule="auto"/>
+      </w:pPr>
+    </w:p>
+    <w:p>
+      <w:pPr>
+        <w:spacing w:after="0" w:line="240" w:lineRule="auto"/>
+      </w:pPr>
+    </w:p>
+    <w:p>
+      <w:pPr>
+        <w:spacing w:after="0" w:line="240" w:lineRule="auto"/>
+      </w:pPr>
+    </w:p>
+    <w:p>
+      <w:pPr>
+        <w:spacing w:after="0" w:line="240" w:lineRule="auto"/>
         <w:rPr>
           <w:b/>
         </w:rPr>
       </w:pPr>
       <w:r>
         <w:rPr>
-          <w:b/>
-        </w:rPr>
-        <w:t>Home</w:t>
-      </w:r>
-    </w:p>
-    <w:p>
-      <w:pPr>
-        <w:spacing w:after="0" w:line="240" w:lineRule="auto"/>
-      </w:pPr>
-      <w:r>
-        <w:t xml:space="preserve">Damit die Tablet Benutzer unsere Webseite auch </w:t>
-      </w:r>
-      <w:r>
-        <w:t>brauchen können, muss die Ansicht auf dem Gerät grösser werden. Deshalb fallen hier die Ränder links und rechts weg.</w:t>
-      </w:r>
-    </w:p>
-    <w:p>
-      <w:pPr>
-        <w:spacing w:after="0" w:line="240" w:lineRule="auto"/>
-      </w:pPr>
-    </w:p>
-    <w:p>
-      <w:pPr>
-        <w:spacing w:after="0" w:line="240" w:lineRule="auto"/>
-      </w:pPr>
-    </w:p>
-    <w:p>
-      <w:pPr>
-        <w:spacing w:after="0" w:line="240" w:lineRule="auto"/>
-      </w:pPr>
-    </w:p>
-    <w:p>
-      <w:pPr>
-        <w:spacing w:after="0" w:line="240" w:lineRule="auto"/>
-      </w:pPr>
-    </w:p>
-    <w:p>
-      <w:pPr>
-        <w:spacing w:after="0" w:line="240" w:lineRule="auto"/>
-      </w:pPr>
-    </w:p>
-    <w:p>
-      <w:pPr>
-        <w:spacing w:after="0" w:line="240" w:lineRule="auto"/>
-      </w:pPr>
-    </w:p>
-    <w:p>
-      <w:pPr>
-        <w:spacing w:after="0" w:line="240" w:lineRule="auto"/>
-      </w:pPr>
-    </w:p>
-    <w:p>
-      <w:pPr>
-        <w:spacing w:after="0" w:line="240" w:lineRule="auto"/>
-      </w:pPr>
-    </w:p>
-    <w:p>
-      <w:pPr>
-        <w:spacing w:after="0" w:line="240" w:lineRule="auto"/>
-      </w:pPr>
-    </w:p>
-    <w:p>
-      <w:pPr>
-        <w:spacing w:after="0" w:line="240" w:lineRule="auto"/>
-      </w:pPr>
-    </w:p>
-    <w:p>
-      <w:pPr>
-        <w:spacing w:after="0" w:line="240" w:lineRule="auto"/>
-      </w:pPr>
-    </w:p>
-    <w:p>
-      <w:pPr>
-        <w:spacing w:after="0" w:line="240" w:lineRule="auto"/>
-      </w:pPr>
-    </w:p>
-    <w:p>
-      <w:pPr>
-        <w:spacing w:after="0" w:line="240" w:lineRule="auto"/>
-      </w:pPr>
-    </w:p>
-    <w:p>
-      <w:pPr>
-        <w:spacing w:after="0" w:line="240" w:lineRule="auto"/>
-        <w:rPr>
-          <w:b/>
-        </w:rPr>
-      </w:pPr>
-      <w:r>
-        <w:rPr>
           <w:noProof/>
         </w:rPr>
         <w:drawing>
-          <wp:anchor distT="0" distB="0" distL="114300" distR="114300" simplePos="0" relativeHeight="251667456" behindDoc="0" locked="0" layoutInCell="1" allowOverlap="1" wp14:anchorId="42D99C98" wp14:editId="50373352">
+          <wp:anchor distT="0" distB="0" distL="114300" distR="114300" simplePos="0" relativeHeight="251662336" behindDoc="0" locked="0" layoutInCell="1" allowOverlap="1" wp14:anchorId="42D99C98" wp14:editId="5691BC68">
             <wp:simplePos x="0" y="0"/>
             <wp:positionH relativeFrom="column">
               <wp:posOffset>1754505</wp:posOffset>
@@ -4227,28 +4492,17 @@
       </w:pPr>
       <w:r>
         <w:rPr>
-          <w:b/>
+          <w:noProof/>
         </w:rPr>
         <w:lastRenderedPageBreak/>
-        <w:t>Erfahrungsbericht</w:t>
-      </w:r>
-    </w:p>
-    <w:p>
-      <w:pPr>
-        <w:spacing w:after="0" w:line="240" w:lineRule="auto"/>
-      </w:pPr>
-      <w:r>
-        <w:rPr>
-          <w:noProof/>
-        </w:rPr>
         <w:drawing>
-          <wp:anchor distT="0" distB="0" distL="114300" distR="114300" simplePos="0" relativeHeight="251673600" behindDoc="0" locked="0" layoutInCell="1" allowOverlap="1" wp14:anchorId="01CCE6A5" wp14:editId="5593189A">
+          <wp:anchor distT="0" distB="0" distL="114300" distR="114300" simplePos="0" relativeHeight="251667456" behindDoc="0" locked="0" layoutInCell="1" allowOverlap="1" wp14:anchorId="01CCE6A5" wp14:editId="22001017">
             <wp:simplePos x="0" y="0"/>
             <wp:positionH relativeFrom="column">
-              <wp:posOffset>1614805</wp:posOffset>
+              <wp:posOffset>1622425</wp:posOffset>
             </wp:positionH>
             <wp:positionV relativeFrom="paragraph">
-              <wp:posOffset>12065</wp:posOffset>
+              <wp:posOffset>7841</wp:posOffset>
             </wp:positionV>
             <wp:extent cx="4123055" cy="3345815"/>
             <wp:effectExtent l="0" t="0" r="0" b="6985"/>
@@ -4305,6 +4559,17 @@
         </w:drawing>
       </w:r>
       <w:r>
+        <w:rPr>
+          <w:b/>
+        </w:rPr>
+        <w:t>Erfahrungsbericht</w:t>
+      </w:r>
+    </w:p>
+    <w:p>
+      <w:pPr>
+        <w:spacing w:after="0" w:line="240" w:lineRule="auto"/>
+      </w:pPr>
+      <w:r>
         <w:t>Diese Seite nimmt ebenfalls den kompletten, zur Verfügung stehenden Platz in Anspruch.</w:t>
       </w:r>
     </w:p>
@@ -4405,21 +4670,13 @@
     </w:p>
     <w:p>
       <w:pPr>
-        <w:spacing w:after="0" w:line="240" w:lineRule="auto"/>
-        <w:rPr>
-          <w:b/>
-          <w:sz w:val="28"/>
-          <w:szCs w:val="28"/>
-        </w:rPr>
-      </w:pPr>
-      <w:r>
-        <w:rPr>
-          <w:b/>
-          <w:sz w:val="28"/>
-          <w:szCs w:val="28"/>
-        </w:rPr>
+        <w:pStyle w:val="berschrift2"/>
+      </w:pPr>
+      <w:bookmarkStart w:id="11" w:name="_Toc8983317"/>
+      <w:r>
         <w:t>Mobile</w:t>
       </w:r>
+      <w:bookmarkEnd w:id="11"/>
     </w:p>
     <w:p>
       <w:pPr>
@@ -4458,7 +4715,7 @@
           <w:noProof/>
         </w:rPr>
         <w:drawing>
-          <wp:anchor distT="0" distB="0" distL="114300" distR="114300" simplePos="0" relativeHeight="251669504" behindDoc="0" locked="0" layoutInCell="1" allowOverlap="1" wp14:anchorId="6859F0B0" wp14:editId="11A0A084">
+          <wp:anchor distT="0" distB="0" distL="114300" distR="114300" simplePos="0" relativeHeight="251664384" behindDoc="0" locked="0" layoutInCell="1" allowOverlap="1" wp14:anchorId="6859F0B0" wp14:editId="11A0A084">
             <wp:simplePos x="0" y="0"/>
             <wp:positionH relativeFrom="column">
               <wp:posOffset>1843405</wp:posOffset>
@@ -4520,7 +4777,7 @@
           <w:noProof/>
         </w:rPr>
         <w:drawing>
-          <wp:anchor distT="0" distB="0" distL="114300" distR="114300" simplePos="0" relativeHeight="251676672" behindDoc="0" locked="0" layoutInCell="1" allowOverlap="1" wp14:anchorId="36B22823" wp14:editId="22DA6D62">
+          <wp:anchor distT="0" distB="0" distL="114300" distR="114300" simplePos="0" relativeHeight="251669504" behindDoc="0" locked="0" layoutInCell="1" allowOverlap="1" wp14:anchorId="36B22823" wp14:editId="22DA6D62">
             <wp:simplePos x="0" y="0"/>
             <wp:positionH relativeFrom="column">
               <wp:posOffset>-4445</wp:posOffset>
@@ -4601,7 +4858,7 @@
           <w:rFonts w:asciiTheme="minorHAnsi" w:hAnsiTheme="minorHAnsi" w:cstheme="minorHAnsi"/>
         </w:rPr>
       </w:pPr>
-      <w:bookmarkStart w:id="10" w:name="_Toc8939869"/>
+      <w:bookmarkStart w:id="12" w:name="_Toc8983318"/>
       <w:r>
         <w:rPr>
           <w:rFonts w:asciiTheme="minorHAnsi" w:hAnsiTheme="minorHAnsi" w:cstheme="minorHAnsi"/>
@@ -4609,9 +4866,12 @@
         <w:lastRenderedPageBreak/>
         <w:t>Design</w:t>
       </w:r>
-      <w:bookmarkEnd w:id="10"/>
-    </w:p>
-    <w:p>
+      <w:bookmarkEnd w:id="12"/>
+    </w:p>
+    <w:p>
+      <w:pPr>
+        <w:spacing w:after="0" w:line="240" w:lineRule="auto"/>
+      </w:pPr>
       <w:r>
         <w:t xml:space="preserve">Für das Design haben wir uns nebst dem </w:t>
       </w:r>
@@ -4621,7 +4881,15 @@
       </w:r>
       <w:proofErr w:type="spellEnd"/>
       <w:r>
-        <w:t xml:space="preserve"> noch weitere Gedanken gemacht. In der Gruppe haben wir unsere Vorstellungen über die Anzuwendenden Farben, Formen, Animationen, Übergänge etc. diskutiert. Dafür haben wir uns auf der Seite von Google Material Design (</w:t>
+        <w:t xml:space="preserve"> noch weitere Gedanken gemacht. In der Gruppe haben wir unsere Vorstellungen über die Anzuwendenden Farben, Formen, Animationen, Übergänge etc. diskutiert. </w:t>
+      </w:r>
+    </w:p>
+    <w:p>
+      <w:pPr>
+        <w:spacing w:after="0" w:line="240" w:lineRule="auto"/>
+      </w:pPr>
+      <w:r>
+        <w:t>Dafür haben wir uns auf der Seite von Google Material Design (</w:t>
       </w:r>
       <w:hyperlink r:id="rId20" w:history="1">
         <w:r>
@@ -4632,12 +4900,94 @@
         </w:r>
       </w:hyperlink>
       <w:r>
-        <w:t xml:space="preserve">) informiert und schon Ideen gesammelt. Wir möchten möglichst darauf achten, dass das auch alles sauber aussieht und modern aussieht, ein guter und seriöser Eindruck entsteht und die Benutzerfreundlichkeit gegeben ist, weshalb wir unser Design auf das Prinzip von Material Design aufbauen. Über die Farben haben wir uns noch nicht genau entschieden, was für eine Farbpalette wir nehmen werden. Was wir aber gesagt haben ist, dass wir die Farben der Belgrad Flagge miteinbeziehen wollen. Dies sind: Blau, Rot und Weiss. Die Farben werden jedoch nicht alle als Hauptfarben verwendet, denn wie wir bereits nachgelesen haben, sollte man Farben wie Rot und Blau nicht mischen. </w:t>
-      </w:r>
-    </w:p>
-    <w:p/>
+        <w:t xml:space="preserve">) informiert und schon Ideen gesammelt. Wir möchten möglichst darauf achten, dass auch alles sauber und modern aussieht, </w:t>
+      </w:r>
+      <w:r>
+        <w:t xml:space="preserve">damit </w:t>
+      </w:r>
+      <w:r>
+        <w:t xml:space="preserve">ein guter und seriöser Eindruck entsteht und die Benutzerfreundlichkeit gegeben ist, weshalb wir unser Design auf das Prinzip von Material Design aufbauen. Über die Farben haben wir uns noch nicht genau entschieden, was für eine Farbpalette wir nehmen werden. Was wir aber gesagt haben ist, dass wir die Farben der Belgrad Flagge miteinbeziehen wollen. Dies sind: Blau, Rot und Weiss. Die Farben werden jedoch nicht alle als Hauptfarben verwendet, denn wie wir bereits nachgelesen haben, sollte man Farben wie Rot und Blau nicht mischen. </w:t>
+      </w:r>
+    </w:p>
+    <w:p>
+      <w:pPr>
+        <w:spacing w:after="0" w:line="240" w:lineRule="auto"/>
+      </w:pPr>
+    </w:p>
+    <w:p>
+      <w:pPr>
+        <w:pStyle w:val="berschrift2"/>
+      </w:pPr>
+      <w:bookmarkStart w:id="13" w:name="_Toc8983319"/>
+      <w:r>
+        <w:t>Flagge von Belgrad:</w:t>
+      </w:r>
+      <w:bookmarkEnd w:id="13"/>
+    </w:p>
+    <w:p>
+      <w:r>
+        <w:t>So sieht die Flagge von Belgrad aus.</w:t>
+      </w:r>
+      <w:bookmarkStart w:id="14" w:name="_GoBack"/>
+      <w:bookmarkEnd w:id="14"/>
+    </w:p>
+    <w:p>
+      <w:r>
+        <w:rPr>
+          <w:noProof/>
+        </w:rPr>
+        <w:drawing>
+          <wp:inline distT="0" distB="0" distL="0" distR="0" wp14:anchorId="2E8F9917" wp14:editId="2C163A8D">
+            <wp:extent cx="5764530" cy="3244215"/>
+            <wp:effectExtent l="0" t="0" r="7620" b="0"/>
+            <wp:docPr id="16" name="Grafik 16" descr="C:\Users\fba\Desktop\5321_0.jpg"/>
+            <wp:cNvGraphicFramePr>
+              <a:graphicFrameLocks xmlns:a="http://schemas.openxmlformats.org/drawingml/2006/main" noChangeAspect="1"/>
+            </wp:cNvGraphicFramePr>
+            <a:graphic xmlns:a="http://schemas.openxmlformats.org/drawingml/2006/main">
+              <a:graphicData uri="http://schemas.openxmlformats.org/drawingml/2006/picture">
+                <pic:pic xmlns:pic="http://schemas.openxmlformats.org/drawingml/2006/picture">
+                  <pic:nvPicPr>
+                    <pic:cNvPr id="0" name="Picture 2" descr="C:\Users\fba\Desktop\5321_0.jpg"/>
+                    <pic:cNvPicPr>
+                      <a:picLocks noChangeAspect="1" noChangeArrowheads="1"/>
+                    </pic:cNvPicPr>
+                  </pic:nvPicPr>
+                  <pic:blipFill>
+                    <a:blip r:embed="rId21">
+                      <a:extLst>
+                        <a:ext uri="{28A0092B-C50C-407E-A947-70E740481C1C}">
+                          <a14:useLocalDpi xmlns:a14="http://schemas.microsoft.com/office/drawing/2010/main" val="0"/>
+                        </a:ext>
+                      </a:extLst>
+                    </a:blip>
+                    <a:srcRect/>
+                    <a:stretch>
+                      <a:fillRect/>
+                    </a:stretch>
+                  </pic:blipFill>
+                  <pic:spPr bwMode="auto">
+                    <a:xfrm>
+                      <a:off x="0" y="0"/>
+                      <a:ext cx="5764530" cy="3244215"/>
+                    </a:xfrm>
+                    <a:prstGeom prst="rect">
+                      <a:avLst/>
+                    </a:prstGeom>
+                    <a:noFill/>
+                    <a:ln>
+                      <a:noFill/>
+                    </a:ln>
+                  </pic:spPr>
+                </pic:pic>
+              </a:graphicData>
+            </a:graphic>
+          </wp:inline>
+        </w:drawing>
+      </w:r>
+    </w:p>
     <w:sectPr>
-      <w:footerReference w:type="default" r:id="rId21"/>
+      <w:footerReference w:type="default" r:id="rId22"/>
       <w:pgSz w:w="11906" w:h="16838"/>
       <w:pgMar w:top="1417" w:right="1417" w:bottom="1134" w:left="1417" w:header="0" w:footer="708" w:gutter="0"/>
       <w:pgNumType w:start="0"/>
@@ -5467,7 +5817,7 @@
     </w:rPrDefault>
     <w:pPrDefault/>
   </w:docDefaults>
-  <w:latentStyles w:defLockedState="0" w:defUIPriority="99" w:defSemiHidden="0" w:defUnhideWhenUsed="0" w:defQFormat="0" w:count="375">
+  <w:latentStyles w:defLockedState="0" w:defUIPriority="99" w:defSemiHidden="0" w:defUnhideWhenUsed="0" w:defQFormat="0" w:count="376">
     <w:lsdException w:name="Normal" w:uiPriority="0" w:qFormat="1"/>
     <w:lsdException w:name="heading 1" w:uiPriority="9" w:qFormat="1"/>
     <w:lsdException w:name="heading 2" w:semiHidden="1" w:uiPriority="9" w:unhideWhenUsed="1" w:qFormat="1"/>
@@ -5573,7 +5923,6 @@
     <w:lsdException w:name="HTML Sample" w:semiHidden="1" w:unhideWhenUsed="1"/>
     <w:lsdException w:name="HTML Typewriter" w:semiHidden="1" w:unhideWhenUsed="1"/>
     <w:lsdException w:name="HTML Variable" w:semiHidden="1" w:unhideWhenUsed="1"/>
-    <w:lsdException w:name="Normal Table" w:semiHidden="1" w:unhideWhenUsed="1"/>
     <w:lsdException w:name="annotation subject" w:semiHidden="1" w:unhideWhenUsed="1"/>
     <w:lsdException w:name="No List" w:semiHidden="1" w:unhideWhenUsed="1"/>
     <w:lsdException w:name="Outline List 1" w:semiHidden="1" w:unhideWhenUsed="1"/>
@@ -5620,10 +5969,8 @@
     <w:lsdException w:name="Table Subtle 2" w:semiHidden="1" w:unhideWhenUsed="1"/>
     <w:lsdException w:name="Table Web 1" w:semiHidden="1" w:unhideWhenUsed="1"/>
     <w:lsdException w:name="Table Web 2" w:semiHidden="1" w:unhideWhenUsed="1"/>
-    <w:lsdException w:name="Table Web 3" w:semiHidden="1" w:unhideWhenUsed="1"/>
     <w:lsdException w:name="Balloon Text" w:semiHidden="1" w:unhideWhenUsed="1"/>
     <w:lsdException w:name="Table Grid" w:uiPriority="59"/>
-    <w:lsdException w:name="Table Theme" w:semiHidden="1" w:unhideWhenUsed="1"/>
     <w:lsdException w:name="Placeholder Text" w:semiHidden="1"/>
     <w:lsdException w:name="No Spacing" w:uiPriority="1" w:qFormat="1"/>
     <w:lsdException w:name="Light Shading" w:uiPriority="60"/>
@@ -5843,6 +6190,7 @@
     <w:lsdException w:name="Smart Hyperlink" w:semiHidden="1" w:unhideWhenUsed="1"/>
     <w:lsdException w:name="Hashtag" w:semiHidden="1" w:unhideWhenUsed="1"/>
     <w:lsdException w:name="Unresolved Mention" w:semiHidden="1" w:unhideWhenUsed="1"/>
+    <w:lsdException w:name="Smart Link" w:semiHidden="1" w:unhideWhenUsed="1"/>
   </w:latentStyles>
   <w:style w:type="paragraph" w:default="1" w:styleId="Standard">
     <w:name w:val="Normal"/>
@@ -7126,7 +7474,7 @@
 </file>
 
 <file path=customXml/itemProps2.xml><?xml version="1.0" encoding="utf-8"?>
-<ds:datastoreItem xmlns:ds="http://schemas.openxmlformats.org/officeDocument/2006/customXml" ds:itemID="{E056C856-7377-48C8-80C1-7AAAD5E38607}">
+<ds:datastoreItem xmlns:ds="http://schemas.openxmlformats.org/officeDocument/2006/customXml" ds:itemID="{D3BA8BE8-5327-41C8-A5C7-4BEE0F7A72BF}">
   <ds:schemaRefs>
     <ds:schemaRef ds:uri="http://schemas.openxmlformats.org/officeDocument/2006/bibliography"/>
   </ds:schemaRefs>

</xml_diff>

<commit_message>
Add Prototype description to documentation
</commit_message>
<xml_diff>
--- a/documentation/Dokumentation_Belgrad_Website.docx
+++ b/documentation/Dokumentation_Belgrad_Website.docx
@@ -30,7 +30,7 @@
             <mc:AlternateContent>
               <mc:Choice Requires="wpg">
                 <w:drawing>
-                  <wp:anchor distT="0" distB="0" distL="114300" distR="114300" simplePos="0" relativeHeight="251656192" behindDoc="1" locked="0" layoutInCell="1" allowOverlap="1" wp14:anchorId="265AA974" wp14:editId="19AF0A91">
+                  <wp:anchor distT="0" distB="0" distL="114300" distR="114300" simplePos="0" relativeHeight="251656704" behindDoc="1" locked="0" layoutInCell="1" allowOverlap="1" wp14:anchorId="265AA974" wp14:editId="7F35CDAB">
                     <wp:simplePos x="0" y="0"/>
                     <wp:positionH relativeFrom="page">
                       <wp:align>center</wp:align>
@@ -290,7 +290,7 @@
               </mc:Choice>
               <mc:Fallback>
                 <w:pict>
-                  <v:group w14:anchorId="265AA974" id="Gruppe 193" o:spid="_x0000_s1026" style="position:absolute;margin-left:0;margin-top:0;width:540.65pt;height:718.5pt;z-index:-251660288;mso-width-percent:880;mso-height-percent:910;mso-position-horizontal:center;mso-position-horizontal-relative:page;mso-position-vertical:center;mso-position-vertical-relative:page;mso-width-percent:880;mso-height-percent:910" coordsize="0,0" o:gfxdata="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">
+                  <v:group w14:anchorId="265AA974" id="Gruppe 193" o:spid="_x0000_s1026" style="position:absolute;margin-left:0;margin-top:0;width:540.65pt;height:718.5pt;z-index:-251659776;mso-width-percent:880;mso-height-percent:910;mso-position-horizontal:center;mso-position-horizontal-relative:page;mso-position-vertical:center;mso-position-vertical-relative:page;mso-width-percent:880;mso-height-percent:910" coordsize="0,0" o:gfxdata="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">
                     <v:rect id="Rechteck 2" o:spid="_x0000_s1027" style="position:absolute;width:6858720;height:1370160;visibility:visible;mso-wrap-style:square;v-text-anchor:top" o:gfxdata="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" fillcolor="#4f81bd [3204]" stroked="f" strokeweight="2pt"/>
                     <v:rect id="Rechteck 3" o:spid="_x0000_s1028" style="position:absolute;top:4095000;width:6858720;height:5029200;visibility:visible;mso-wrap-style:square;v-text-anchor:bottom" o:gfxdata="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" fillcolor="#4f81bd [3204]" stroked="f" strokeweight="2pt">
                       <v:textbox inset="36pt,57.6pt,36pt,36pt">
@@ -435,7 +435,7 @@
         </w:p>
       </w:sdtContent>
     </w:sdt>
-    <w:bookmarkStart w:id="0" w:name="_Toc8983306" w:displacedByCustomXml="next"/>
+    <w:bookmarkStart w:id="0" w:name="_Toc10786698" w:displacedByCustomXml="next"/>
     <w:sdt>
       <w:sdtPr>
         <w:rPr>
@@ -501,7 +501,7 @@
             </w:rPr>
             <w:fldChar w:fldCharType="separate"/>
           </w:r>
-          <w:hyperlink w:anchor="_Toc8983306" w:history="1">
+          <w:hyperlink w:anchor="_Toc10786698" w:history="1">
             <w:r>
               <w:rPr>
                 <w:rStyle w:val="Hyperlink"/>
@@ -530,7 +530,7 @@
                 <w:noProof/>
                 <w:webHidden/>
               </w:rPr>
-              <w:instrText xml:space="preserve"> PAGEREF _Toc8983306 \h </w:instrText>
+              <w:instrText xml:space="preserve"> PAGEREF _Toc10786698 \h </w:instrText>
             </w:r>
             <w:r>
               <w:rPr>
@@ -575,7 +575,7 @@
               <w:lang w:eastAsia="de-CH"/>
             </w:rPr>
           </w:pPr>
-          <w:hyperlink w:anchor="_Toc8983307" w:history="1">
+          <w:hyperlink w:anchor="_Toc10786699" w:history="1">
             <w:r>
               <w:rPr>
                 <w:rStyle w:val="Hyperlink"/>
@@ -603,7 +603,7 @@
                 <w:noProof/>
                 <w:webHidden/>
               </w:rPr>
-              <w:instrText xml:space="preserve"> PAGEREF _Toc8983307 \h </w:instrText>
+              <w:instrText xml:space="preserve"> PAGEREF _Toc10786699 \h </w:instrText>
             </w:r>
             <w:r>
               <w:rPr>
@@ -648,7 +648,7 @@
               <w:lang w:eastAsia="de-CH"/>
             </w:rPr>
           </w:pPr>
-          <w:hyperlink w:anchor="_Toc8983308" w:history="1">
+          <w:hyperlink w:anchor="_Toc10786700" w:history="1">
             <w:r>
               <w:rPr>
                 <w:rStyle w:val="Hyperlink"/>
@@ -676,7 +676,7 @@
                 <w:noProof/>
                 <w:webHidden/>
               </w:rPr>
-              <w:instrText xml:space="preserve"> PAGEREF _Toc8983308 \h </w:instrText>
+              <w:instrText xml:space="preserve"> PAGEREF _Toc10786700 \h </w:instrText>
             </w:r>
             <w:r>
               <w:rPr>
@@ -721,7 +721,7 @@
               <w:lang w:eastAsia="de-CH"/>
             </w:rPr>
           </w:pPr>
-          <w:hyperlink w:anchor="_Toc8983309" w:history="1">
+          <w:hyperlink w:anchor="_Toc10786701" w:history="1">
             <w:r>
               <w:rPr>
                 <w:rStyle w:val="Hyperlink"/>
@@ -749,7 +749,7 @@
                 <w:noProof/>
                 <w:webHidden/>
               </w:rPr>
-              <w:instrText xml:space="preserve"> PAGEREF _Toc8983309 \h </w:instrText>
+              <w:instrText xml:space="preserve"> PAGEREF _Toc10786701 \h </w:instrText>
             </w:r>
             <w:r>
               <w:rPr>
@@ -794,7 +794,7 @@
               <w:lang w:eastAsia="de-CH"/>
             </w:rPr>
           </w:pPr>
-          <w:hyperlink w:anchor="_Toc8983310" w:history="1">
+          <w:hyperlink w:anchor="_Toc10786702" w:history="1">
             <w:r>
               <w:rPr>
                 <w:rStyle w:val="Hyperlink"/>
@@ -822,7 +822,7 @@
                 <w:noProof/>
                 <w:webHidden/>
               </w:rPr>
-              <w:instrText xml:space="preserve"> PAGEREF _Toc8983310 \h </w:instrText>
+              <w:instrText xml:space="preserve"> PAGEREF _Toc10786702 \h </w:instrText>
             </w:r>
             <w:r>
               <w:rPr>
@@ -867,7 +867,7 @@
               <w:lang w:eastAsia="de-CH"/>
             </w:rPr>
           </w:pPr>
-          <w:hyperlink w:anchor="_Toc8983311" w:history="1">
+          <w:hyperlink w:anchor="_Toc10786703" w:history="1">
             <w:r>
               <w:rPr>
                 <w:rStyle w:val="Hyperlink"/>
@@ -895,7 +895,7 @@
                 <w:noProof/>
                 <w:webHidden/>
               </w:rPr>
-              <w:instrText xml:space="preserve"> PAGEREF _Toc8983311 \h </w:instrText>
+              <w:instrText xml:space="preserve"> PAGEREF _Toc10786703 \h </w:instrText>
             </w:r>
             <w:r>
               <w:rPr>
@@ -940,7 +940,7 @@
               <w:lang w:eastAsia="de-CH"/>
             </w:rPr>
           </w:pPr>
-          <w:hyperlink w:anchor="_Toc8983312" w:history="1">
+          <w:hyperlink w:anchor="_Toc10786704" w:history="1">
             <w:r>
               <w:rPr>
                 <w:rStyle w:val="Hyperlink"/>
@@ -968,7 +968,7 @@
                 <w:noProof/>
                 <w:webHidden/>
               </w:rPr>
-              <w:instrText xml:space="preserve"> PAGEREF _Toc8983312 \h </w:instrText>
+              <w:instrText xml:space="preserve"> PAGEREF _Toc10786704 \h </w:instrText>
             </w:r>
             <w:r>
               <w:rPr>
@@ -1013,7 +1013,7 @@
               <w:lang w:eastAsia="de-CH"/>
             </w:rPr>
           </w:pPr>
-          <w:hyperlink w:anchor="_Toc8983313" w:history="1">
+          <w:hyperlink w:anchor="_Toc10786705" w:history="1">
             <w:r>
               <w:rPr>
                 <w:rStyle w:val="Hyperlink"/>
@@ -1041,7 +1041,7 @@
                 <w:noProof/>
                 <w:webHidden/>
               </w:rPr>
-              <w:instrText xml:space="preserve"> PAGEREF _Toc8983313 \h </w:instrText>
+              <w:instrText xml:space="preserve"> PAGEREF _Toc10786705 \h </w:instrText>
             </w:r>
             <w:r>
               <w:rPr>
@@ -1086,7 +1086,7 @@
               <w:lang w:eastAsia="de-CH"/>
             </w:rPr>
           </w:pPr>
-          <w:hyperlink w:anchor="_Toc8983314" w:history="1">
+          <w:hyperlink w:anchor="_Toc10786706" w:history="1">
             <w:r>
               <w:rPr>
                 <w:rStyle w:val="Hyperlink"/>
@@ -1114,7 +1114,7 @@
                 <w:noProof/>
                 <w:webHidden/>
               </w:rPr>
-              <w:instrText xml:space="preserve"> PAGEREF _Toc8983314 \h </w:instrText>
+              <w:instrText xml:space="preserve"> PAGEREF _Toc10786706 \h </w:instrText>
             </w:r>
             <w:r>
               <w:rPr>
@@ -1159,7 +1159,7 @@
               <w:lang w:eastAsia="de-CH"/>
             </w:rPr>
           </w:pPr>
-          <w:hyperlink w:anchor="_Toc8983315" w:history="1">
+          <w:hyperlink w:anchor="_Toc10786707" w:history="1">
             <w:r>
               <w:rPr>
                 <w:rStyle w:val="Hyperlink"/>
@@ -1186,7 +1186,7 @@
                 <w:noProof/>
                 <w:webHidden/>
               </w:rPr>
-              <w:instrText xml:space="preserve"> PAGEREF _Toc8983315 \h </w:instrText>
+              <w:instrText xml:space="preserve"> PAGEREF _Toc10786707 \h </w:instrText>
             </w:r>
             <w:r>
               <w:rPr>
@@ -1231,7 +1231,7 @@
               <w:lang w:eastAsia="de-CH"/>
             </w:rPr>
           </w:pPr>
-          <w:hyperlink w:anchor="_Toc8983316" w:history="1">
+          <w:hyperlink w:anchor="_Toc10786708" w:history="1">
             <w:r>
               <w:rPr>
                 <w:rStyle w:val="Hyperlink"/>
@@ -1258,7 +1258,7 @@
                 <w:noProof/>
                 <w:webHidden/>
               </w:rPr>
-              <w:instrText xml:space="preserve"> PAGEREF _Toc8983316 \h </w:instrText>
+              <w:instrText xml:space="preserve"> PAGEREF _Toc10786708 \h </w:instrText>
             </w:r>
             <w:r>
               <w:rPr>
@@ -1303,7 +1303,7 @@
               <w:lang w:eastAsia="de-CH"/>
             </w:rPr>
           </w:pPr>
-          <w:hyperlink w:anchor="_Toc8983317" w:history="1">
+          <w:hyperlink w:anchor="_Toc10786709" w:history="1">
             <w:r>
               <w:rPr>
                 <w:rStyle w:val="Hyperlink"/>
@@ -1330,7 +1330,7 @@
                 <w:noProof/>
                 <w:webHidden/>
               </w:rPr>
-              <w:instrText xml:space="preserve"> PAGEREF _Toc8983317 \h </w:instrText>
+              <w:instrText xml:space="preserve"> PAGEREF _Toc10786709 \h </w:instrText>
             </w:r>
             <w:r>
               <w:rPr>
@@ -1375,7 +1375,7 @@
               <w:lang w:eastAsia="de-CH"/>
             </w:rPr>
           </w:pPr>
-          <w:hyperlink w:anchor="_Toc8983318" w:history="1">
+          <w:hyperlink w:anchor="_Toc10786710" w:history="1">
             <w:r>
               <w:rPr>
                 <w:rStyle w:val="Hyperlink"/>
@@ -1403,7 +1403,7 @@
                 <w:noProof/>
                 <w:webHidden/>
               </w:rPr>
-              <w:instrText xml:space="preserve"> PAGEREF _Toc8983318 \h </w:instrText>
+              <w:instrText xml:space="preserve"> PAGEREF _Toc10786710 \h </w:instrText>
             </w:r>
             <w:r>
               <w:rPr>
@@ -1448,7 +1448,7 @@
               <w:lang w:eastAsia="de-CH"/>
             </w:rPr>
           </w:pPr>
-          <w:hyperlink w:anchor="_Toc8983319" w:history="1">
+          <w:hyperlink w:anchor="_Toc10786711" w:history="1">
             <w:r>
               <w:rPr>
                 <w:rStyle w:val="Hyperlink"/>
@@ -1475,7 +1475,7 @@
                 <w:noProof/>
                 <w:webHidden/>
               </w:rPr>
-              <w:instrText xml:space="preserve"> PAGEREF _Toc8983319 \h </w:instrText>
+              <w:instrText xml:space="preserve"> PAGEREF _Toc10786711 \h </w:instrText>
             </w:r>
             <w:r>
               <w:rPr>
@@ -1496,6 +1496,223 @@
                 <w:webHidden/>
               </w:rPr>
               <w:t>11</w:t>
+            </w:r>
+            <w:r>
+              <w:rPr>
+                <w:noProof/>
+                <w:webHidden/>
+              </w:rPr>
+              <w:fldChar w:fldCharType="end"/>
+            </w:r>
+          </w:hyperlink>
+        </w:p>
+        <w:p>
+          <w:pPr>
+            <w:pStyle w:val="Verzeichnis1"/>
+            <w:tabs>
+              <w:tab w:val="right" w:leader="dot" w:pos="9062"/>
+            </w:tabs>
+            <w:rPr>
+              <w:noProof/>
+              <w:color w:val="auto"/>
+              <w:sz w:val="22"/>
+              <w:szCs w:val="22"/>
+              <w:lang w:eastAsia="de-CH"/>
+            </w:rPr>
+          </w:pPr>
+          <w:hyperlink w:anchor="_Toc10786712" w:history="1">
+            <w:r>
+              <w:rPr>
+                <w:rStyle w:val="Hyperlink"/>
+                <w:rFonts w:cstheme="minorHAnsi"/>
+                <w:noProof/>
+              </w:rPr>
+              <w:t>Prototyp</w:t>
+            </w:r>
+            <w:r>
+              <w:rPr>
+                <w:noProof/>
+                <w:webHidden/>
+              </w:rPr>
+              <w:tab/>
+            </w:r>
+            <w:r>
+              <w:rPr>
+                <w:noProof/>
+                <w:webHidden/>
+              </w:rPr>
+              <w:fldChar w:fldCharType="begin"/>
+            </w:r>
+            <w:r>
+              <w:rPr>
+                <w:noProof/>
+                <w:webHidden/>
+              </w:rPr>
+              <w:instrText xml:space="preserve"> PAGEREF _Toc10786712 \h </w:instrText>
+            </w:r>
+            <w:r>
+              <w:rPr>
+                <w:noProof/>
+                <w:webHidden/>
+              </w:rPr>
+            </w:r>
+            <w:r>
+              <w:rPr>
+                <w:noProof/>
+                <w:webHidden/>
+              </w:rPr>
+              <w:fldChar w:fldCharType="separate"/>
+            </w:r>
+            <w:r>
+              <w:rPr>
+                <w:noProof/>
+                <w:webHidden/>
+              </w:rPr>
+              <w:t>12</w:t>
+            </w:r>
+            <w:r>
+              <w:rPr>
+                <w:noProof/>
+                <w:webHidden/>
+              </w:rPr>
+              <w:fldChar w:fldCharType="end"/>
+            </w:r>
+          </w:hyperlink>
+        </w:p>
+        <w:p>
+          <w:pPr>
+            <w:pStyle w:val="Verzeichnis2"/>
+            <w:tabs>
+              <w:tab w:val="right" w:leader="dot" w:pos="9062"/>
+            </w:tabs>
+            <w:rPr>
+              <w:noProof/>
+              <w:color w:val="auto"/>
+              <w:sz w:val="22"/>
+              <w:szCs w:val="22"/>
+              <w:lang w:eastAsia="de-CH"/>
+            </w:rPr>
+          </w:pPr>
+          <w:hyperlink w:anchor="_Toc10786713" w:history="1">
+            <w:r>
+              <w:rPr>
+                <w:rStyle w:val="Hyperlink"/>
+                <w:noProof/>
+              </w:rPr>
+              <w:t>Spezielles</w:t>
+            </w:r>
+            <w:r>
+              <w:rPr>
+                <w:noProof/>
+                <w:webHidden/>
+              </w:rPr>
+              <w:tab/>
+            </w:r>
+            <w:r>
+              <w:rPr>
+                <w:noProof/>
+                <w:webHidden/>
+              </w:rPr>
+              <w:fldChar w:fldCharType="begin"/>
+            </w:r>
+            <w:r>
+              <w:rPr>
+                <w:noProof/>
+                <w:webHidden/>
+              </w:rPr>
+              <w:instrText xml:space="preserve"> PAGEREF _Toc10786713 \h </w:instrText>
+            </w:r>
+            <w:r>
+              <w:rPr>
+                <w:noProof/>
+                <w:webHidden/>
+              </w:rPr>
+            </w:r>
+            <w:r>
+              <w:rPr>
+                <w:noProof/>
+                <w:webHidden/>
+              </w:rPr>
+              <w:fldChar w:fldCharType="separate"/>
+            </w:r>
+            <w:r>
+              <w:rPr>
+                <w:noProof/>
+                <w:webHidden/>
+              </w:rPr>
+              <w:t>12</w:t>
+            </w:r>
+            <w:r>
+              <w:rPr>
+                <w:noProof/>
+                <w:webHidden/>
+              </w:rPr>
+              <w:fldChar w:fldCharType="end"/>
+            </w:r>
+          </w:hyperlink>
+        </w:p>
+        <w:p>
+          <w:pPr>
+            <w:pStyle w:val="Verzeichnis2"/>
+            <w:tabs>
+              <w:tab w:val="right" w:leader="dot" w:pos="9062"/>
+            </w:tabs>
+            <w:rPr>
+              <w:noProof/>
+              <w:color w:val="auto"/>
+              <w:sz w:val="22"/>
+              <w:szCs w:val="22"/>
+              <w:lang w:eastAsia="de-CH"/>
+            </w:rPr>
+          </w:pPr>
+          <w:hyperlink w:anchor="_Toc10786714" w:history="1">
+            <w:r>
+              <w:rPr>
+                <w:rStyle w:val="Hyperlink"/>
+                <w:noProof/>
+              </w:rPr>
+              <w:t>Sonstiges</w:t>
+            </w:r>
+            <w:r>
+              <w:rPr>
+                <w:noProof/>
+                <w:webHidden/>
+              </w:rPr>
+              <w:tab/>
+            </w:r>
+            <w:r>
+              <w:rPr>
+                <w:noProof/>
+                <w:webHidden/>
+              </w:rPr>
+              <w:fldChar w:fldCharType="begin"/>
+            </w:r>
+            <w:r>
+              <w:rPr>
+                <w:noProof/>
+                <w:webHidden/>
+              </w:rPr>
+              <w:instrText xml:space="preserve"> PAGEREF _Toc10786714 \h </w:instrText>
+            </w:r>
+            <w:r>
+              <w:rPr>
+                <w:noProof/>
+                <w:webHidden/>
+              </w:rPr>
+            </w:r>
+            <w:r>
+              <w:rPr>
+                <w:noProof/>
+                <w:webHidden/>
+              </w:rPr>
+              <w:fldChar w:fldCharType="separate"/>
+            </w:r>
+            <w:r>
+              <w:rPr>
+                <w:noProof/>
+                <w:webHidden/>
+              </w:rPr>
+              <w:t>12</w:t>
             </w:r>
             <w:r>
               <w:rPr>
@@ -1538,6 +1755,8 @@
         </w:rPr>
         <w:br w:type="page"/>
       </w:r>
+      <w:bookmarkStart w:id="1" w:name="_GoBack"/>
+      <w:bookmarkEnd w:id="1"/>
     </w:p>
     <w:p>
       <w:pPr>
@@ -1546,7 +1765,7 @@
           <w:rFonts w:asciiTheme="minorHAnsi" w:hAnsiTheme="minorHAnsi" w:cstheme="minorHAnsi"/>
         </w:rPr>
       </w:pPr>
-      <w:bookmarkStart w:id="1" w:name="_Toc8983307"/>
+      <w:bookmarkStart w:id="2" w:name="_Toc10786699"/>
       <w:r>
         <w:rPr>
           <w:rFonts w:asciiTheme="minorHAnsi" w:hAnsiTheme="minorHAnsi" w:cstheme="minorHAnsi"/>
@@ -1554,7 +1773,7 @@
         <w:lastRenderedPageBreak/>
         <w:t>Einleitung</w:t>
       </w:r>
-      <w:bookmarkEnd w:id="1"/>
+      <w:bookmarkEnd w:id="2"/>
     </w:p>
     <w:p>
       <w:r>
@@ -1577,14 +1796,14 @@
           <w:rFonts w:asciiTheme="minorHAnsi" w:hAnsiTheme="minorHAnsi" w:cstheme="minorHAnsi"/>
         </w:rPr>
       </w:pPr>
-      <w:bookmarkStart w:id="2" w:name="_Toc8983308"/>
+      <w:bookmarkStart w:id="3" w:name="_Toc10786700"/>
       <w:r>
         <w:rPr>
           <w:rFonts w:asciiTheme="minorHAnsi" w:hAnsiTheme="minorHAnsi" w:cstheme="minorHAnsi"/>
         </w:rPr>
         <w:t>Terminplanung</w:t>
       </w:r>
-      <w:bookmarkEnd w:id="2"/>
+      <w:bookmarkEnd w:id="3"/>
     </w:p>
     <w:p>
       <w:pPr>
@@ -1977,14 +2196,12 @@
                 <w:rFonts w:cstheme="minorHAnsi"/>
               </w:rPr>
             </w:pPr>
-            <w:proofErr w:type="spellStart"/>
             <w:r>
               <w:rPr>
                 <w:rFonts w:cstheme="minorHAnsi"/>
               </w:rPr>
               <w:t>Wireframe</w:t>
             </w:r>
-            <w:proofErr w:type="spellEnd"/>
           </w:p>
         </w:tc>
         <w:tc>
@@ -2011,25 +2228,7 @@
                 <w:color w:val="auto"/>
                 <w:lang w:eastAsia="de-CH"/>
               </w:rPr>
-              <w:t xml:space="preserve">Ein </w:t>
-            </w:r>
-            <w:proofErr w:type="spellStart"/>
-            <w:r>
-              <w:rPr>
-                <w:rFonts w:eastAsia="Times New Roman" w:cstheme="minorHAnsi"/>
-                <w:color w:val="auto"/>
-                <w:lang w:eastAsia="de-CH"/>
-              </w:rPr>
-              <w:t>Wireframe</w:t>
-            </w:r>
-            <w:proofErr w:type="spellEnd"/>
-            <w:r>
-              <w:rPr>
-                <w:rFonts w:eastAsia="Times New Roman" w:cstheme="minorHAnsi"/>
-                <w:color w:val="auto"/>
-                <w:lang w:eastAsia="de-CH"/>
-              </w:rPr>
-              <w:t xml:space="preserve"> ist eine schematische Darstellung des Endprodukts. Es wird empfohlen von Hand Skizzen der </w:t>
+              <w:t xml:space="preserve">Ein Wireframe ist eine schematische Darstellung des Endprodukts. Es wird empfohlen von Hand Skizzen der </w:t>
             </w:r>
           </w:p>
           <w:p>
@@ -2048,25 +2247,7 @@
                 <w:color w:val="auto"/>
                 <w:lang w:eastAsia="de-CH"/>
               </w:rPr>
-              <w:t xml:space="preserve">zu verwirklichenden Pages zu erstellen. Es geht gezielt darum, noch nicht zu konkret zu werden. Anhand des </w:t>
-            </w:r>
-            <w:proofErr w:type="spellStart"/>
-            <w:r>
-              <w:rPr>
-                <w:rFonts w:eastAsia="Times New Roman" w:cstheme="minorHAnsi"/>
-                <w:color w:val="auto"/>
-                <w:lang w:eastAsia="de-CH"/>
-              </w:rPr>
-              <w:t>Wireframes</w:t>
-            </w:r>
-            <w:proofErr w:type="spellEnd"/>
-            <w:r>
-              <w:rPr>
-                <w:rFonts w:eastAsia="Times New Roman" w:cstheme="minorHAnsi"/>
-                <w:color w:val="auto"/>
-                <w:lang w:eastAsia="de-CH"/>
-              </w:rPr>
-              <w:t xml:space="preserve"> soll der Grundaufbau einer Page gezeigt </w:t>
+              <w:t xml:space="preserve">zu verwirklichenden Pages zu erstellen. Es geht gezielt darum, noch nicht zu konkret zu werden. Anhand des Wireframes soll der Grundaufbau einer Page gezeigt </w:t>
             </w:r>
           </w:p>
           <w:p>
@@ -2422,7 +2603,7 @@
           <w:rFonts w:asciiTheme="minorHAnsi" w:hAnsiTheme="minorHAnsi" w:cstheme="minorHAnsi"/>
         </w:rPr>
       </w:pPr>
-      <w:bookmarkStart w:id="3" w:name="_Toc8983309"/>
+      <w:bookmarkStart w:id="4" w:name="_Toc10786701"/>
       <w:r>
         <w:rPr>
           <w:rFonts w:asciiTheme="minorHAnsi" w:hAnsiTheme="minorHAnsi" w:cstheme="minorHAnsi"/>
@@ -2430,7 +2611,7 @@
         <w:lastRenderedPageBreak/>
         <w:t>Persönliche Ziele</w:t>
       </w:r>
-      <w:bookmarkEnd w:id="3"/>
+      <w:bookmarkEnd w:id="4"/>
     </w:p>
     <w:p>
       <w:pPr>
@@ -2476,14 +2657,14 @@
           <w:rFonts w:asciiTheme="minorHAnsi" w:hAnsiTheme="minorHAnsi" w:cstheme="minorHAnsi"/>
         </w:rPr>
       </w:pPr>
-      <w:bookmarkStart w:id="4" w:name="_Toc8983310"/>
+      <w:bookmarkStart w:id="5" w:name="_Toc10786702"/>
       <w:r>
         <w:rPr>
           <w:rFonts w:asciiTheme="minorHAnsi" w:hAnsiTheme="minorHAnsi" w:cstheme="minorHAnsi"/>
         </w:rPr>
         <w:t>Um was geht es?</w:t>
       </w:r>
-      <w:bookmarkEnd w:id="4"/>
+      <w:bookmarkEnd w:id="5"/>
     </w:p>
     <w:p>
       <w:pPr>
@@ -2594,7 +2775,7 @@
           <w:rFonts w:asciiTheme="minorHAnsi" w:hAnsiTheme="minorHAnsi" w:cstheme="minorHAnsi"/>
         </w:rPr>
       </w:pPr>
-      <w:bookmarkStart w:id="5" w:name="_Toc8983311"/>
+      <w:bookmarkStart w:id="6" w:name="_Toc10786703"/>
       <w:r>
         <w:rPr>
           <w:rFonts w:asciiTheme="minorHAnsi" w:hAnsiTheme="minorHAnsi" w:cstheme="minorHAnsi"/>
@@ -2608,7 +2789,7 @@
         </w:rPr>
         <w:t>otenzielle Nutzer</w:t>
       </w:r>
-      <w:bookmarkEnd w:id="5"/>
+      <w:bookmarkEnd w:id="6"/>
     </w:p>
     <w:p>
       <w:pPr>
@@ -2719,7 +2900,7 @@
           <w:lang w:eastAsia="de-CH"/>
         </w:rPr>
         <w:drawing>
-          <wp:anchor distT="0" distB="0" distL="114300" distR="114300" simplePos="0" relativeHeight="251646976" behindDoc="1" locked="0" layoutInCell="1" allowOverlap="1" wp14:anchorId="11E13185" wp14:editId="6B35208F">
+          <wp:anchor distT="0" distB="0" distL="114300" distR="114300" simplePos="0" relativeHeight="251649024" behindDoc="1" locked="0" layoutInCell="1" allowOverlap="1" wp14:anchorId="11E13185" wp14:editId="4E200ADD">
             <wp:simplePos x="0" y="0"/>
             <wp:positionH relativeFrom="column">
               <wp:posOffset>-4445</wp:posOffset>
@@ -2964,7 +3145,7 @@
           <w:lang w:eastAsia="de-CH"/>
         </w:rPr>
         <w:drawing>
-          <wp:anchor distT="0" distB="0" distL="114300" distR="114300" simplePos="0" relativeHeight="251651072" behindDoc="1" locked="0" layoutInCell="1" allowOverlap="1" wp14:anchorId="26A641E8" wp14:editId="702EFD84">
+          <wp:anchor distT="0" distB="0" distL="114300" distR="114300" simplePos="0" relativeHeight="251651072" behindDoc="1" locked="0" layoutInCell="1" allowOverlap="1" wp14:anchorId="26A641E8" wp14:editId="3E4D8FEF">
             <wp:simplePos x="0" y="0"/>
             <wp:positionH relativeFrom="column">
               <wp:posOffset>19050</wp:posOffset>
@@ -3111,7 +3292,7 @@
           <w:lang w:eastAsia="de-CH"/>
         </w:rPr>
         <w:drawing>
-          <wp:anchor distT="0" distB="0" distL="114300" distR="114300" simplePos="0" relativeHeight="251649024" behindDoc="1" locked="0" layoutInCell="1" allowOverlap="1" wp14:anchorId="1CB4E6DC" wp14:editId="55C09CA0">
+          <wp:anchor distT="0" distB="0" distL="114300" distR="114300" simplePos="0" relativeHeight="251650048" behindDoc="1" locked="0" layoutInCell="1" allowOverlap="1" wp14:anchorId="1CB4E6DC" wp14:editId="4097A0E3">
             <wp:simplePos x="0" y="0"/>
             <wp:positionH relativeFrom="column">
               <wp:posOffset>-4445</wp:posOffset>
@@ -3388,7 +3569,7 @@
           <w:rFonts w:asciiTheme="minorHAnsi" w:hAnsiTheme="minorHAnsi" w:cstheme="minorHAnsi"/>
         </w:rPr>
       </w:pPr>
-      <w:bookmarkStart w:id="6" w:name="_Toc8983312"/>
+      <w:bookmarkStart w:id="7" w:name="_Toc10786704"/>
       <w:r>
         <w:rPr>
           <w:rFonts w:asciiTheme="minorHAnsi" w:hAnsiTheme="minorHAnsi" w:cstheme="minorHAnsi"/>
@@ -3396,7 +3577,7 @@
         <w:lastRenderedPageBreak/>
         <w:t>Nutzung der Webseite</w:t>
       </w:r>
-      <w:bookmarkEnd w:id="6"/>
+      <w:bookmarkEnd w:id="7"/>
     </w:p>
     <w:p>
       <w:pPr>
@@ -3780,14 +3961,14 @@
           <w:rFonts w:asciiTheme="minorHAnsi" w:hAnsiTheme="minorHAnsi" w:cstheme="minorHAnsi"/>
         </w:rPr>
       </w:pPr>
-      <w:bookmarkStart w:id="7" w:name="_Toc8983313"/>
+      <w:bookmarkStart w:id="8" w:name="_Toc10786705"/>
       <w:r>
         <w:rPr>
           <w:rFonts w:asciiTheme="minorHAnsi" w:hAnsiTheme="minorHAnsi" w:cstheme="minorHAnsi"/>
         </w:rPr>
         <w:t>Elemente der Webseite</w:t>
       </w:r>
-      <w:bookmarkEnd w:id="7"/>
+      <w:bookmarkEnd w:id="8"/>
     </w:p>
     <w:p>
       <w:r>
@@ -3865,8 +4046,7 @@
           <w:rFonts w:asciiTheme="minorHAnsi" w:hAnsiTheme="minorHAnsi" w:cstheme="minorHAnsi"/>
         </w:rPr>
       </w:pPr>
-      <w:bookmarkStart w:id="8" w:name="_Toc8983314"/>
-      <w:proofErr w:type="spellStart"/>
+      <w:bookmarkStart w:id="9" w:name="_Toc10786706"/>
       <w:r>
         <w:rPr>
           <w:rFonts w:asciiTheme="minorHAnsi" w:hAnsiTheme="minorHAnsi" w:cstheme="minorHAnsi"/>
@@ -3874,20 +4054,11 @@
         <w:lastRenderedPageBreak/>
         <w:t>Wireframe</w:t>
       </w:r>
-      <w:bookmarkEnd w:id="8"/>
-      <w:proofErr w:type="spellEnd"/>
-    </w:p>
-    <w:p>
-      <w:r>
-        <w:t xml:space="preserve">Ein </w:t>
-      </w:r>
-      <w:proofErr w:type="spellStart"/>
-      <w:r>
-        <w:t>Wireframe</w:t>
-      </w:r>
-      <w:proofErr w:type="spellEnd"/>
-      <w:r>
-        <w:t xml:space="preserve"> ist ein genauerer Entwurf als die erste Skizze oder Mockup. Im Design werden so zum Beispiel schon Platzhalter </w:t>
+      <w:bookmarkEnd w:id="9"/>
+    </w:p>
+    <w:p>
+      <w:r>
+        <w:t xml:space="preserve">Ein Wireframe ist ein genauerer Entwurf als die erste Skizze oder Mockup. Im Design werden so zum Beispiel schon Platzhalter </w:t>
       </w:r>
       <w:r>
         <w:t>für Bilder verwendet und die verschiedenen Elemente wie Navigation werden aufgezeichnet. Jedoch kann sich das Design während der Realisierung noch verändern und so werden Details oder auch das Farbdesign noch weggelassen.</w:t>
@@ -3901,15 +4072,7 @@
         <w:t xml:space="preserve">Dabei ist zu beachten, dass durch die kleineren Bildschirme viele Dinge die Benutzung erschweren können, wie zu kleine Buttons oder kaum erkennbare Bilder oder Texte. </w:t>
       </w:r>
       <w:r>
-        <w:t xml:space="preserve">Das farbliche Design ist für das </w:t>
-      </w:r>
-      <w:proofErr w:type="spellStart"/>
-      <w:r>
-        <w:t>Wireframe</w:t>
-      </w:r>
-      <w:proofErr w:type="spellEnd"/>
-      <w:r>
-        <w:t xml:space="preserve"> </w:t>
+        <w:t xml:space="preserve">Das farbliche Design ist für das Wireframe </w:t>
       </w:r>
       <w:proofErr w:type="gramStart"/>
       <w:r>
@@ -3927,11 +4090,11 @@
       <w:pPr>
         <w:pStyle w:val="berschrift2"/>
       </w:pPr>
-      <w:bookmarkStart w:id="9" w:name="_Toc8983315"/>
+      <w:bookmarkStart w:id="10" w:name="_Toc10786707"/>
       <w:r>
         <w:t>Desktop</w:t>
       </w:r>
-      <w:bookmarkEnd w:id="9"/>
+      <w:bookmarkEnd w:id="10"/>
     </w:p>
     <w:p>
       <w:pPr>
@@ -3952,7 +4115,7 @@
           <w:noProof/>
         </w:rPr>
         <w:drawing>
-          <wp:anchor distT="0" distB="0" distL="114300" distR="114300" simplePos="0" relativeHeight="251653120" behindDoc="1" locked="0" layoutInCell="1" allowOverlap="1" wp14:anchorId="0ACFDE8D" wp14:editId="594580B6">
+          <wp:anchor distT="0" distB="0" distL="114300" distR="114300" simplePos="0" relativeHeight="251652096" behindDoc="1" locked="0" layoutInCell="1" allowOverlap="1" wp14:anchorId="0ACFDE8D" wp14:editId="1403EEDF">
             <wp:simplePos x="0" y="0"/>
             <wp:positionH relativeFrom="column">
               <wp:posOffset>-4445</wp:posOffset>
@@ -4039,7 +4202,7 @@
         </w:rPr>
         <w:lastRenderedPageBreak/>
         <w:drawing>
-          <wp:anchor distT="0" distB="0" distL="114300" distR="114300" simplePos="0" relativeHeight="251655168" behindDoc="0" locked="0" layoutInCell="1" allowOverlap="1" wp14:anchorId="65048411" wp14:editId="5A67B71C">
+          <wp:anchor distT="0" distB="0" distL="114300" distR="114300" simplePos="0" relativeHeight="251653120" behindDoc="0" locked="0" layoutInCell="1" allowOverlap="1" wp14:anchorId="65048411" wp14:editId="75EFA2A5">
             <wp:simplePos x="0" y="0"/>
             <wp:positionH relativeFrom="column">
               <wp:posOffset>5080</wp:posOffset>
@@ -4135,7 +4298,7 @@
         </w:rPr>
         <w:lastRenderedPageBreak/>
         <w:drawing>
-          <wp:anchor distT="0" distB="0" distL="114300" distR="114300" simplePos="0" relativeHeight="251657216" behindDoc="0" locked="0" layoutInCell="1" allowOverlap="1" wp14:anchorId="2E434ED6" wp14:editId="57E883B7">
+          <wp:anchor distT="0" distB="0" distL="114300" distR="114300" simplePos="0" relativeHeight="251654144" behindDoc="0" locked="0" layoutInCell="1" allowOverlap="1" wp14:anchorId="2E434ED6" wp14:editId="053F98A5">
             <wp:simplePos x="0" y="0"/>
             <wp:positionH relativeFrom="column">
               <wp:posOffset>5080</wp:posOffset>
@@ -4223,13 +4386,13 @@
       <w:pPr>
         <w:pStyle w:val="berschrift2"/>
       </w:pPr>
-      <w:bookmarkStart w:id="10" w:name="_Toc8983316"/>
+      <w:bookmarkStart w:id="11" w:name="_Toc10786708"/>
       <w:r>
         <w:rPr>
           <w:noProof/>
         </w:rPr>
         <w:drawing>
-          <wp:anchor distT="0" distB="0" distL="114300" distR="114300" simplePos="0" relativeHeight="251660288" behindDoc="0" locked="0" layoutInCell="1" allowOverlap="1" wp14:anchorId="1B881D4B" wp14:editId="5D0FF2BA">
+          <wp:anchor distT="0" distB="0" distL="114300" distR="114300" simplePos="0" relativeHeight="251655168" behindDoc="0" locked="0" layoutInCell="1" allowOverlap="1" wp14:anchorId="1B881D4B" wp14:editId="73CF996D">
             <wp:simplePos x="0" y="0"/>
             <wp:positionH relativeFrom="column">
               <wp:posOffset>1779270</wp:posOffset>
@@ -4294,7 +4457,7 @@
       <w:r>
         <w:t>Tablet</w:t>
       </w:r>
-      <w:bookmarkEnd w:id="10"/>
+      <w:bookmarkEnd w:id="11"/>
     </w:p>
     <w:p>
       <w:pPr>
@@ -4398,7 +4561,7 @@
           <w:noProof/>
         </w:rPr>
         <w:drawing>
-          <wp:anchor distT="0" distB="0" distL="114300" distR="114300" simplePos="0" relativeHeight="251662336" behindDoc="0" locked="0" layoutInCell="1" allowOverlap="1" wp14:anchorId="42D99C98" wp14:editId="5691BC68">
+          <wp:anchor distT="0" distB="0" distL="114300" distR="114300" simplePos="0" relativeHeight="251663360" behindDoc="0" locked="0" layoutInCell="1" allowOverlap="1" wp14:anchorId="42D99C98" wp14:editId="7E3DE03B">
             <wp:simplePos x="0" y="0"/>
             <wp:positionH relativeFrom="column">
               <wp:posOffset>1754505</wp:posOffset>
@@ -4496,7 +4659,7 @@
         </w:rPr>
         <w:lastRenderedPageBreak/>
         <w:drawing>
-          <wp:anchor distT="0" distB="0" distL="114300" distR="114300" simplePos="0" relativeHeight="251667456" behindDoc="0" locked="0" layoutInCell="1" allowOverlap="1" wp14:anchorId="01CCE6A5" wp14:editId="22001017">
+          <wp:anchor distT="0" distB="0" distL="114300" distR="114300" simplePos="0" relativeHeight="251665408" behindDoc="0" locked="0" layoutInCell="1" allowOverlap="1" wp14:anchorId="01CCE6A5" wp14:editId="26D03E88">
             <wp:simplePos x="0" y="0"/>
             <wp:positionH relativeFrom="column">
               <wp:posOffset>1622425</wp:posOffset>
@@ -4672,11 +4835,11 @@
       <w:pPr>
         <w:pStyle w:val="berschrift2"/>
       </w:pPr>
-      <w:bookmarkStart w:id="11" w:name="_Toc8983317"/>
+      <w:bookmarkStart w:id="12" w:name="_Toc10786709"/>
       <w:r>
         <w:t>Mobile</w:t>
       </w:r>
-      <w:bookmarkEnd w:id="11"/>
+      <w:bookmarkEnd w:id="12"/>
     </w:p>
     <w:p>
       <w:pPr>
@@ -4715,7 +4878,7 @@
           <w:noProof/>
         </w:rPr>
         <w:drawing>
-          <wp:anchor distT="0" distB="0" distL="114300" distR="114300" simplePos="0" relativeHeight="251664384" behindDoc="0" locked="0" layoutInCell="1" allowOverlap="1" wp14:anchorId="6859F0B0" wp14:editId="11A0A084">
+          <wp:anchor distT="0" distB="0" distL="114300" distR="114300" simplePos="0" relativeHeight="251664384" behindDoc="0" locked="0" layoutInCell="1" allowOverlap="1" wp14:anchorId="6859F0B0" wp14:editId="1DFBAE11">
             <wp:simplePos x="0" y="0"/>
             <wp:positionH relativeFrom="column">
               <wp:posOffset>1843405</wp:posOffset>
@@ -4777,7 +4940,7 @@
           <w:noProof/>
         </w:rPr>
         <w:drawing>
-          <wp:anchor distT="0" distB="0" distL="114300" distR="114300" simplePos="0" relativeHeight="251669504" behindDoc="0" locked="0" layoutInCell="1" allowOverlap="1" wp14:anchorId="36B22823" wp14:editId="22DA6D62">
+          <wp:anchor distT="0" distB="0" distL="114300" distR="114300" simplePos="0" relativeHeight="251666432" behindDoc="0" locked="0" layoutInCell="1" allowOverlap="1" wp14:anchorId="36B22823" wp14:editId="5B5180AA">
             <wp:simplePos x="0" y="0"/>
             <wp:positionH relativeFrom="column">
               <wp:posOffset>-4445</wp:posOffset>
@@ -4858,7 +5021,7 @@
           <w:rFonts w:asciiTheme="minorHAnsi" w:hAnsiTheme="minorHAnsi" w:cstheme="minorHAnsi"/>
         </w:rPr>
       </w:pPr>
-      <w:bookmarkStart w:id="12" w:name="_Toc8983318"/>
+      <w:bookmarkStart w:id="13" w:name="_Toc10786710"/>
       <w:r>
         <w:rPr>
           <w:rFonts w:asciiTheme="minorHAnsi" w:hAnsiTheme="minorHAnsi" w:cstheme="minorHAnsi"/>
@@ -4866,22 +5029,14 @@
         <w:lastRenderedPageBreak/>
         <w:t>Design</w:t>
       </w:r>
-      <w:bookmarkEnd w:id="12"/>
+      <w:bookmarkEnd w:id="13"/>
     </w:p>
     <w:p>
       <w:pPr>
         <w:spacing w:after="0" w:line="240" w:lineRule="auto"/>
       </w:pPr>
       <w:r>
-        <w:t xml:space="preserve">Für das Design haben wir uns nebst dem </w:t>
-      </w:r>
-      <w:proofErr w:type="spellStart"/>
-      <w:r>
-        <w:t>Wireframe</w:t>
-      </w:r>
-      <w:proofErr w:type="spellEnd"/>
-      <w:r>
-        <w:t xml:space="preserve"> noch weitere Gedanken gemacht. In der Gruppe haben wir unsere Vorstellungen über die Anzuwendenden Farben, Formen, Animationen, Übergänge etc. diskutiert. </w:t>
+        <w:t xml:space="preserve">Für das Design haben wir uns nebst dem Wireframe noch weitere Gedanken gemacht. In der Gruppe haben wir unsere Vorstellungen über die Anzuwendenden Farben, Formen, Animationen, Übergänge etc. diskutiert. </w:t>
       </w:r>
     </w:p>
     <w:p>
@@ -4918,18 +5073,16 @@
       <w:pPr>
         <w:pStyle w:val="berschrift2"/>
       </w:pPr>
-      <w:bookmarkStart w:id="13" w:name="_Toc8983319"/>
+      <w:bookmarkStart w:id="14" w:name="_Toc10786711"/>
       <w:r>
         <w:t>Flagge von Belgrad:</w:t>
       </w:r>
-      <w:bookmarkEnd w:id="13"/>
+      <w:bookmarkEnd w:id="14"/>
     </w:p>
     <w:p>
       <w:r>
         <w:t>So sieht die Flagge von Belgrad aus.</w:t>
       </w:r>
-      <w:bookmarkStart w:id="14" w:name="_GoBack"/>
-      <w:bookmarkEnd w:id="14"/>
     </w:p>
     <w:p>
       <w:r>
@@ -4937,7 +5090,7 @@
           <w:noProof/>
         </w:rPr>
         <w:drawing>
-          <wp:inline distT="0" distB="0" distL="0" distR="0" wp14:anchorId="2E8F9917" wp14:editId="2C163A8D">
+          <wp:inline distT="0" distB="0" distL="0" distR="0" wp14:anchorId="2E8F9917" wp14:editId="60C1E654">
             <wp:extent cx="5764530" cy="3244215"/>
             <wp:effectExtent l="0" t="0" r="7620" b="0"/>
             <wp:docPr id="16" name="Grafik 16" descr="C:\Users\fba\Desktop\5321_0.jpg"/>
@@ -4986,8 +5139,194 @@
         </w:drawing>
       </w:r>
     </w:p>
+    <w:p>
+      <w:pPr>
+        <w:spacing w:after="0" w:line="240" w:lineRule="auto"/>
+      </w:pPr>
+      <w:r>
+        <w:br w:type="page"/>
+      </w:r>
+    </w:p>
+    <w:p>
+      <w:pPr>
+        <w:pStyle w:val="berschrift1"/>
+      </w:pPr>
+      <w:bookmarkStart w:id="15" w:name="_Toc10786712"/>
+      <w:r>
+        <w:rPr>
+          <w:rFonts w:asciiTheme="minorHAnsi" w:hAnsiTheme="minorHAnsi" w:cstheme="minorHAnsi"/>
+        </w:rPr>
+        <w:lastRenderedPageBreak/>
+        <w:t>Prototyp</w:t>
+      </w:r>
+      <w:bookmarkEnd w:id="15"/>
+    </w:p>
+    <w:p>
+      <w:r>
+        <w:rPr>
+          <w:noProof/>
+        </w:rPr>
+        <w:drawing>
+          <wp:anchor distT="0" distB="0" distL="114300" distR="114300" simplePos="0" relativeHeight="251662336" behindDoc="1" locked="0" layoutInCell="1" allowOverlap="1" wp14:anchorId="68896904" wp14:editId="09AE05ED">
+            <wp:simplePos x="0" y="0"/>
+            <wp:positionH relativeFrom="column">
+              <wp:posOffset>376555</wp:posOffset>
+            </wp:positionH>
+            <wp:positionV relativeFrom="paragraph">
+              <wp:posOffset>1012825</wp:posOffset>
+            </wp:positionV>
+            <wp:extent cx="5010150" cy="3800475"/>
+            <wp:effectExtent l="0" t="0" r="0" b="9525"/>
+            <wp:wrapTopAndBottom/>
+            <wp:docPr id="15" name="Grafik 15"/>
+            <wp:cNvGraphicFramePr>
+              <a:graphicFrameLocks xmlns:a="http://schemas.openxmlformats.org/drawingml/2006/main" noChangeAspect="1"/>
+            </wp:cNvGraphicFramePr>
+            <a:graphic xmlns:a="http://schemas.openxmlformats.org/drawingml/2006/main">
+              <a:graphicData uri="http://schemas.openxmlformats.org/drawingml/2006/picture">
+                <pic:pic xmlns:pic="http://schemas.openxmlformats.org/drawingml/2006/picture">
+                  <pic:nvPicPr>
+                    <pic:cNvPr id="0" name="Picture 1"/>
+                    <pic:cNvPicPr>
+                      <a:picLocks noChangeAspect="1" noChangeArrowheads="1"/>
+                    </pic:cNvPicPr>
+                  </pic:nvPicPr>
+                  <pic:blipFill>
+                    <a:blip r:embed="rId22">
+                      <a:extLst>
+                        <a:ext uri="{28A0092B-C50C-407E-A947-70E740481C1C}">
+                          <a14:useLocalDpi xmlns:a14="http://schemas.microsoft.com/office/drawing/2010/main" val="0"/>
+                        </a:ext>
+                      </a:extLst>
+                    </a:blip>
+                    <a:srcRect/>
+                    <a:stretch>
+                      <a:fillRect/>
+                    </a:stretch>
+                  </pic:blipFill>
+                  <pic:spPr bwMode="auto">
+                    <a:xfrm>
+                      <a:off x="0" y="0"/>
+                      <a:ext cx="5010150" cy="3800475"/>
+                    </a:xfrm>
+                    <a:prstGeom prst="rect">
+                      <a:avLst/>
+                    </a:prstGeom>
+                    <a:noFill/>
+                    <a:ln>
+                      <a:noFill/>
+                    </a:ln>
+                  </pic:spPr>
+                </pic:pic>
+              </a:graphicData>
+            </a:graphic>
+            <wp14:sizeRelH relativeFrom="margin">
+              <wp14:pctWidth>0</wp14:pctWidth>
+            </wp14:sizeRelH>
+            <wp14:sizeRelV relativeFrom="margin">
+              <wp14:pctHeight>0</wp14:pctHeight>
+            </wp14:sizeRelV>
+          </wp:anchor>
+        </w:drawing>
+      </w:r>
+      <w:r>
+        <w:t>Im ersten Schritt haben wir einen Prototyp unserer Seite erstellt, welcher grundlegende Funktionalitäten wie das Responsive Design für Desktop, Tablet und Mobile inklusive de</w:t>
+      </w:r>
+      <w:r>
+        <w:t>r aufklappbaren Navigation</w:t>
+      </w:r>
+      <w:r>
+        <w:t xml:space="preserve"> oder den Image Slider verfügt. Konkreteres wie das endgültige Farbdesign oder Inhalte wie Text, Bild- oder Videomaterial sind nur als Platzhalter vorhanden.</w:t>
+      </w:r>
+      <w:r>
+        <w:t xml:space="preserve"> Das Design richtet sich an das in der Planung erstellten Wireframes.</w:t>
+      </w:r>
+    </w:p>
+    <w:p>
+      <w:pPr>
+        <w:rPr>
+          <w:lang w:val="en-US"/>
+        </w:rPr>
+      </w:pPr>
+      <w:r>
+        <w:rPr>
+          <w:lang w:val="en-US"/>
+        </w:rPr>
+        <w:t xml:space="preserve">GitHub Pages Link: </w:t>
+      </w:r>
+      <w:hyperlink r:id="rId23" w:history="1">
+        <w:r>
+          <w:rPr>
+            <w:rStyle w:val="Hyperlink"/>
+            <w:u w:val="none"/>
+            <w:lang w:val="en-US"/>
+          </w:rPr>
+          <w:t>https://nichtgian.github.io/belgrad-m152/public/index.html</w:t>
+        </w:r>
+      </w:hyperlink>
+    </w:p>
+    <w:p>
+      <w:r>
+        <w:t xml:space="preserve">Hier ist </w:t>
+      </w:r>
+      <w:r>
+        <w:t xml:space="preserve">die Sehenswürdigkeiten Seite mit einer geöffneten Attraktion zu sehen. Die Grösse dieses Fensters entspricht einem </w:t>
+      </w:r>
+      <w:proofErr w:type="spellStart"/>
+      <w:r>
+        <w:t>IPad</w:t>
+      </w:r>
+      <w:proofErr w:type="spellEnd"/>
+      <w:r>
+        <w:t xml:space="preserve"> im Landscape Modus, weshalb diese Seite hier im Tablet Modus angezeigt wird.</w:t>
+      </w:r>
+    </w:p>
+    <w:p>
+      <w:pPr>
+        <w:pStyle w:val="berschrift2"/>
+      </w:pPr>
+      <w:bookmarkStart w:id="16" w:name="_Toc10786713"/>
+      <w:r>
+        <w:t>Spezielles</w:t>
+      </w:r>
+      <w:bookmarkEnd w:id="16"/>
+    </w:p>
+    <w:p>
+      <w:r>
+        <w:t xml:space="preserve">Die Logik des Image Sliders verfügt über Tests, welche prüfen, ob beim Klicken auf Zurück oder Nächstes </w:t>
+      </w:r>
+      <w:r>
+        <w:t>auch das richtige Bild angezeigt wird. So soll beim letzten Bild des Slider als nächstes wieder das Erste, und beim ersten Bild auf zurück das allerletzte Bild angezeigt werden. Die Logik haben wir durch TDD implementiert.</w:t>
+      </w:r>
+    </w:p>
+    <w:p>
+      <w:pPr>
+        <w:pStyle w:val="berschrift2"/>
+      </w:pPr>
+      <w:bookmarkStart w:id="17" w:name="_Toc10786714"/>
+      <w:r>
+        <w:t>Sonstiges</w:t>
+      </w:r>
+      <w:bookmarkEnd w:id="17"/>
+    </w:p>
+    <w:p>
+      <w:r>
+        <w:t xml:space="preserve">Die Platzhalter für Bilder wurden mit Placeholder.com erstellt. Das Bild </w:t>
+      </w:r>
+      <w:r>
+        <w:t xml:space="preserve">kann über die URL mit verschiedenen Parametern wie Breite, Höhe oder Bildformat spezifiziert und im </w:t>
+      </w:r>
+      <w:proofErr w:type="spellStart"/>
+      <w:r>
+        <w:t>Html</w:t>
+      </w:r>
+      <w:proofErr w:type="spellEnd"/>
+      <w:r>
+        <w:t xml:space="preserve"> Image Tag in der Source angegeben werden. Dies erlaubte uns sehr einfach Platzhalter zu erstellen und das Verhalten auf verschiedene Bildgrössen zu testen.</w:t>
+      </w:r>
+    </w:p>
     <w:sectPr>
-      <w:footerReference w:type="default" r:id="rId22"/>
+      <w:footerReference w:type="default" r:id="rId24"/>
       <w:pgSz w:w="11906" w:h="16838"/>
       <w:pgMar w:top="1417" w:right="1417" w:bottom="1134" w:left="1417" w:header="0" w:footer="708" w:gutter="0"/>
       <w:pgNumType w:start="0"/>
@@ -5923,6 +6262,7 @@
     <w:lsdException w:name="HTML Sample" w:semiHidden="1" w:unhideWhenUsed="1"/>
     <w:lsdException w:name="HTML Typewriter" w:semiHidden="1" w:unhideWhenUsed="1"/>
     <w:lsdException w:name="HTML Variable" w:semiHidden="1" w:unhideWhenUsed="1"/>
+    <w:lsdException w:name="Normal Table" w:semiHidden="1" w:unhideWhenUsed="1"/>
     <w:lsdException w:name="annotation subject" w:semiHidden="1" w:unhideWhenUsed="1"/>
     <w:lsdException w:name="No List" w:semiHidden="1" w:unhideWhenUsed="1"/>
     <w:lsdException w:name="Outline List 1" w:semiHidden="1" w:unhideWhenUsed="1"/>
@@ -5969,8 +6309,10 @@
     <w:lsdException w:name="Table Subtle 2" w:semiHidden="1" w:unhideWhenUsed="1"/>
     <w:lsdException w:name="Table Web 1" w:semiHidden="1" w:unhideWhenUsed="1"/>
     <w:lsdException w:name="Table Web 2" w:semiHidden="1" w:unhideWhenUsed="1"/>
+    <w:lsdException w:name="Table Web 3" w:semiHidden="1" w:unhideWhenUsed="1"/>
     <w:lsdException w:name="Balloon Text" w:semiHidden="1" w:unhideWhenUsed="1"/>
     <w:lsdException w:name="Table Grid" w:uiPriority="59"/>
+    <w:lsdException w:name="Table Theme" w:semiHidden="1" w:unhideWhenUsed="1"/>
     <w:lsdException w:name="Placeholder Text" w:semiHidden="1"/>
     <w:lsdException w:name="No Spacing" w:uiPriority="1" w:qFormat="1"/>
     <w:lsdException w:name="Light Shading" w:uiPriority="60"/>
@@ -7474,7 +7816,7 @@
 </file>
 
 <file path=customXml/itemProps2.xml><?xml version="1.0" encoding="utf-8"?>
-<ds:datastoreItem xmlns:ds="http://schemas.openxmlformats.org/officeDocument/2006/customXml" ds:itemID="{D3BA8BE8-5327-41C8-A5C7-4BEE0F7A72BF}">
+<ds:datastoreItem xmlns:ds="http://schemas.openxmlformats.org/officeDocument/2006/customXml" ds:itemID="{8E2E6697-BA11-41FD-9EDA-BFA70772D14B}">
   <ds:schemaRefs>
     <ds:schemaRef ds:uri="http://schemas.openxmlformats.org/officeDocument/2006/bibliography"/>
   </ds:schemaRefs>

</xml_diff>

<commit_message>
Complete prototype desc in doc
</commit_message>
<xml_diff>
--- a/documentation/Dokumentation_Belgrad_Website.docx
+++ b/documentation/Dokumentation_Belgrad_Website.docx
@@ -1755,8 +1755,6 @@
         </w:rPr>
         <w:br w:type="page"/>
       </w:r>
-      <w:bookmarkStart w:id="1" w:name="_GoBack"/>
-      <w:bookmarkEnd w:id="1"/>
     </w:p>
     <w:p>
       <w:pPr>
@@ -1765,7 +1763,7 @@
           <w:rFonts w:asciiTheme="minorHAnsi" w:hAnsiTheme="minorHAnsi" w:cstheme="minorHAnsi"/>
         </w:rPr>
       </w:pPr>
-      <w:bookmarkStart w:id="2" w:name="_Toc10786699"/>
+      <w:bookmarkStart w:id="1" w:name="_Toc10786699"/>
       <w:r>
         <w:rPr>
           <w:rFonts w:asciiTheme="minorHAnsi" w:hAnsiTheme="minorHAnsi" w:cstheme="minorHAnsi"/>
@@ -1773,37 +1771,37 @@
         <w:lastRenderedPageBreak/>
         <w:t>Einleitung</w:t>
       </w:r>
+      <w:bookmarkEnd w:id="1"/>
+    </w:p>
+    <w:p>
+      <w:r>
+        <w:t>Die im Modul 152 gelernte Unterrichtsinhalte sollen in einer praktischen Arbeit vertieft umgesetzt werden. Dies umfasst eine Webseite, welche Multi</w:t>
+      </w:r>
+      <w:r>
+        <w:t>m</w:t>
+      </w:r>
+      <w:r>
+        <w:t xml:space="preserve">edia Inhalte wie Bilder und Videos enthalten soll und dabei die Copyright Rechte der Urheber beachtet werden sollen. Um einen gewissen Aufbau in den Webauftritt </w:t>
+      </w:r>
+      <w:r>
+        <w:t>zu kriegen werden wir unsere Webinhalte der Hauptstadt Serbiens, Belgrad, widmen. Diese Stadt haben wir während den Osterferien besucht und können deshalb aus direkter Hand von Erfahrungen berichten und auf eigenes Bildmaterial zugreifen.</w:t>
+      </w:r>
+    </w:p>
+    <w:p>
+      <w:pPr>
+        <w:pStyle w:val="berschrift1"/>
+        <w:rPr>
+          <w:rFonts w:asciiTheme="minorHAnsi" w:hAnsiTheme="minorHAnsi" w:cstheme="minorHAnsi"/>
+        </w:rPr>
+      </w:pPr>
+      <w:bookmarkStart w:id="2" w:name="_Toc10786700"/>
+      <w:r>
+        <w:rPr>
+          <w:rFonts w:asciiTheme="minorHAnsi" w:hAnsiTheme="minorHAnsi" w:cstheme="minorHAnsi"/>
+        </w:rPr>
+        <w:t>Terminplanung</w:t>
+      </w:r>
       <w:bookmarkEnd w:id="2"/>
-    </w:p>
-    <w:p>
-      <w:r>
-        <w:t>Die im Modul 152 gelernte Unterrichtsinhalte sollen in einer praktischen Arbeit vertieft umgesetzt werden. Dies umfasst eine Webseite, welche Multi</w:t>
-      </w:r>
-      <w:r>
-        <w:t>m</w:t>
-      </w:r>
-      <w:r>
-        <w:t xml:space="preserve">edia Inhalte wie Bilder und Videos enthalten soll und dabei die Copyright Rechte der Urheber beachtet werden sollen. Um einen gewissen Aufbau in den Webauftritt </w:t>
-      </w:r>
-      <w:r>
-        <w:t>zu kriegen werden wir unsere Webinhalte der Hauptstadt Serbiens, Belgrad, widmen. Diese Stadt haben wir während den Osterferien besucht und können deshalb aus direkter Hand von Erfahrungen berichten und auf eigenes Bildmaterial zugreifen.</w:t>
-      </w:r>
-    </w:p>
-    <w:p>
-      <w:pPr>
-        <w:pStyle w:val="berschrift1"/>
-        <w:rPr>
-          <w:rFonts w:asciiTheme="minorHAnsi" w:hAnsiTheme="minorHAnsi" w:cstheme="minorHAnsi"/>
-        </w:rPr>
-      </w:pPr>
-      <w:bookmarkStart w:id="3" w:name="_Toc10786700"/>
-      <w:r>
-        <w:rPr>
-          <w:rFonts w:asciiTheme="minorHAnsi" w:hAnsiTheme="minorHAnsi" w:cstheme="minorHAnsi"/>
-        </w:rPr>
-        <w:t>Terminplanung</w:t>
-      </w:r>
-      <w:bookmarkEnd w:id="3"/>
     </w:p>
     <w:p>
       <w:pPr>
@@ -2603,7 +2601,7 @@
           <w:rFonts w:asciiTheme="minorHAnsi" w:hAnsiTheme="minorHAnsi" w:cstheme="minorHAnsi"/>
         </w:rPr>
       </w:pPr>
-      <w:bookmarkStart w:id="4" w:name="_Toc10786701"/>
+      <w:bookmarkStart w:id="3" w:name="_Toc10786701"/>
       <w:r>
         <w:rPr>
           <w:rFonts w:asciiTheme="minorHAnsi" w:hAnsiTheme="minorHAnsi" w:cstheme="minorHAnsi"/>
@@ -2611,6 +2609,59 @@
         <w:lastRenderedPageBreak/>
         <w:t>Persönliche Ziele</w:t>
       </w:r>
+      <w:bookmarkEnd w:id="3"/>
+    </w:p>
+    <w:p>
+      <w:pPr>
+        <w:rPr>
+          <w:rFonts w:cstheme="minorHAnsi"/>
+        </w:rPr>
+      </w:pPr>
+      <w:r>
+        <w:rPr>
+          <w:rFonts w:cstheme="minorHAnsi"/>
+        </w:rPr>
+        <w:t>Uns ist es sehr wichtig diese Arbeit zusammen im Team zu erledigen. Dazu gehört eine gemeinsame Planung und Absprache miteinander</w:t>
+      </w:r>
+      <w:r>
+        <w:rPr>
+          <w:rFonts w:cstheme="minorHAnsi"/>
+        </w:rPr>
+        <w:t>, sowie eine klare und faire Aufgabenaufteilung</w:t>
+      </w:r>
+      <w:r>
+        <w:rPr>
+          <w:rFonts w:cstheme="minorHAnsi"/>
+        </w:rPr>
+        <w:t>. Auch ist es uns wichtig eine saubere Dokumen</w:t>
+      </w:r>
+      <w:r>
+        <w:rPr>
+          <w:rFonts w:cstheme="minorHAnsi"/>
+        </w:rPr>
+        <w:t xml:space="preserve">tation zu erstellen. Wir wollen </w:t>
+      </w:r>
+      <w:r>
+        <w:rPr>
+          <w:rFonts w:cstheme="minorHAnsi"/>
+        </w:rPr>
+        <w:t>unser Wissen austauschen, um möglichst viel von dieser Arbeit zu profitieren.</w:t>
+      </w:r>
+    </w:p>
+    <w:p>
+      <w:pPr>
+        <w:pStyle w:val="berschrift1"/>
+        <w:rPr>
+          <w:rFonts w:asciiTheme="minorHAnsi" w:hAnsiTheme="minorHAnsi" w:cstheme="minorHAnsi"/>
+        </w:rPr>
+      </w:pPr>
+      <w:bookmarkStart w:id="4" w:name="_Toc10786702"/>
+      <w:r>
+        <w:rPr>
+          <w:rFonts w:asciiTheme="minorHAnsi" w:hAnsiTheme="minorHAnsi" w:cstheme="minorHAnsi"/>
+        </w:rPr>
+        <w:t>Um was geht es?</w:t>
+      </w:r>
       <w:bookmarkEnd w:id="4"/>
     </w:p>
     <w:p>
@@ -2623,31 +2674,96 @@
         <w:rPr>
           <w:rFonts w:cstheme="minorHAnsi"/>
         </w:rPr>
-        <w:t>Uns ist es sehr wichtig diese Arbeit zusammen im Team zu erledigen. Dazu gehört eine gemeinsame Planung und Absprache miteinander</w:t>
-      </w:r>
-      <w:r>
-        <w:rPr>
-          <w:rFonts w:cstheme="minorHAnsi"/>
-        </w:rPr>
-        <w:t>, sowie eine klare und faire Aufgabenaufteilung</w:t>
-      </w:r>
-      <w:r>
-        <w:rPr>
-          <w:rFonts w:cstheme="minorHAnsi"/>
-        </w:rPr>
-        <w:t>. Auch ist es uns wichtig eine saubere Dokumen</w:t>
-      </w:r>
-      <w:r>
-        <w:rPr>
-          <w:rFonts w:cstheme="minorHAnsi"/>
-        </w:rPr>
-        <w:t xml:space="preserve">tation zu erstellen. Wir wollen </w:t>
-      </w:r>
-      <w:r>
-        <w:rPr>
-          <w:rFonts w:cstheme="minorHAnsi"/>
-        </w:rPr>
-        <w:t>unser Wissen austauschen, um möglichst viel von dieser Arbeit zu profitieren.</w:t>
+        <w:t xml:space="preserve">In diesem Projekt erstellen wir eine Webseite über das Thema </w:t>
+      </w:r>
+      <w:r>
+        <w:rPr>
+          <w:rFonts w:cstheme="minorHAnsi"/>
+        </w:rPr>
+        <w:t>Belgrad</w:t>
+      </w:r>
+      <w:r>
+        <w:rPr>
+          <w:rFonts w:cstheme="minorHAnsi"/>
+        </w:rPr>
+        <w:t>, um die im Modul 152 gelernten Unterrichtsinhalte zu den Bildformaten, Videodatei und dessen Einbindung, Vektorgrafik und das Nutzungsrecht umzusetzen</w:t>
+      </w:r>
+      <w:r>
+        <w:rPr>
+          <w:rFonts w:cstheme="minorHAnsi"/>
+        </w:rPr>
+        <w:t xml:space="preserve">. Diese Stadt haben wir in unseren Ferien besucht </w:t>
+      </w:r>
+      <w:r>
+        <w:rPr>
+          <w:rFonts w:cstheme="minorHAnsi"/>
+        </w:rPr>
+        <w:t xml:space="preserve">und dort </w:t>
+      </w:r>
+      <w:r>
+        <w:rPr>
+          <w:rFonts w:cstheme="minorHAnsi"/>
+        </w:rPr>
+        <w:t xml:space="preserve">hinsichtlich unseres Projektes </w:t>
+      </w:r>
+      <w:r>
+        <w:rPr>
+          <w:rFonts w:cstheme="minorHAnsi"/>
+        </w:rPr>
+        <w:t xml:space="preserve">interessante Videos und Bilder geschossen. </w:t>
+      </w:r>
+      <w:r>
+        <w:rPr>
+          <w:rFonts w:cstheme="minorHAnsi"/>
+        </w:rPr>
+        <w:t xml:space="preserve">Konkret ist eine auf </w:t>
+      </w:r>
+      <w:proofErr w:type="gramStart"/>
+      <w:r>
+        <w:rPr>
+          <w:rFonts w:cstheme="minorHAnsi"/>
+        </w:rPr>
+        <w:t>Angular</w:t>
+      </w:r>
+      <w:proofErr w:type="gramEnd"/>
+      <w:r>
+        <w:rPr>
+          <w:rFonts w:cstheme="minorHAnsi"/>
+        </w:rPr>
+        <w:t xml:space="preserve"> basierende Webseite geplant, welche die geforderten Multimedia Inhalte von Bild und Video sowie ein skalierbares SVG Logo anzeigt. Angular bietet sich hierbei unterstützend für das Styling sowie das </w:t>
+      </w:r>
+      <w:r>
+        <w:rPr>
+          <w:rFonts w:cstheme="minorHAnsi"/>
+        </w:rPr>
+        <w:t xml:space="preserve">Responsive Design für die Anzeige auf diversen Geräten an. </w:t>
+      </w:r>
+    </w:p>
+    <w:p>
+      <w:pPr>
+        <w:rPr>
+          <w:rFonts w:cstheme="minorHAnsi"/>
+        </w:rPr>
+      </w:pPr>
+      <w:r>
+        <w:rPr>
+          <w:rFonts w:cstheme="minorHAnsi"/>
+        </w:rPr>
+        <w:t>Die Pixelgrafiken sowie das Video sollen für das Web optimiert werden und bei den von nicht von uns erstellten Inhalten muss der Urheber zuvor nachweislich nach dem Nutzungsrecht gefragt werden. Unser Logo werden wir als skalierbare Vektorgrafik SVG erstellen und das farbliche design wird sich nach den Material Design Grundsätzen an die Flagge von Serbien anlehnen.</w:t>
+      </w:r>
+    </w:p>
+    <w:p>
+      <w:pPr>
+        <w:spacing w:after="0" w:line="240" w:lineRule="auto"/>
+        <w:rPr>
+          <w:rFonts w:cstheme="minorHAnsi"/>
+        </w:rPr>
+      </w:pPr>
+      <w:r>
+        <w:rPr>
+          <w:rFonts w:cstheme="minorHAnsi"/>
+        </w:rPr>
+        <w:br w:type="page"/>
       </w:r>
     </w:p>
     <w:p>
@@ -2657,125 +2773,7 @@
           <w:rFonts w:asciiTheme="minorHAnsi" w:hAnsiTheme="minorHAnsi" w:cstheme="minorHAnsi"/>
         </w:rPr>
       </w:pPr>
-      <w:bookmarkStart w:id="5" w:name="_Toc10786702"/>
-      <w:r>
-        <w:rPr>
-          <w:rFonts w:asciiTheme="minorHAnsi" w:hAnsiTheme="minorHAnsi" w:cstheme="minorHAnsi"/>
-        </w:rPr>
-        <w:t>Um was geht es?</w:t>
-      </w:r>
-      <w:bookmarkEnd w:id="5"/>
-    </w:p>
-    <w:p>
-      <w:pPr>
-        <w:rPr>
-          <w:rFonts w:cstheme="minorHAnsi"/>
-        </w:rPr>
-      </w:pPr>
-      <w:r>
-        <w:rPr>
-          <w:rFonts w:cstheme="minorHAnsi"/>
-        </w:rPr>
-        <w:t xml:space="preserve">In diesem Projekt erstellen wir eine Webseite über das Thema </w:t>
-      </w:r>
-      <w:r>
-        <w:rPr>
-          <w:rFonts w:cstheme="minorHAnsi"/>
-        </w:rPr>
-        <w:t>Belgrad</w:t>
-      </w:r>
-      <w:r>
-        <w:rPr>
-          <w:rFonts w:cstheme="minorHAnsi"/>
-        </w:rPr>
-        <w:t>, um die im Modul 152 gelernten Unterrichtsinhalte zu den Bildformaten, Videodatei und dessen Einbindung, Vektorgrafik und das Nutzungsrecht umzusetzen</w:t>
-      </w:r>
-      <w:r>
-        <w:rPr>
-          <w:rFonts w:cstheme="minorHAnsi"/>
-        </w:rPr>
-        <w:t xml:space="preserve">. Diese Stadt haben wir in unseren Ferien besucht </w:t>
-      </w:r>
-      <w:r>
-        <w:rPr>
-          <w:rFonts w:cstheme="minorHAnsi"/>
-        </w:rPr>
-        <w:t xml:space="preserve">und dort </w:t>
-      </w:r>
-      <w:r>
-        <w:rPr>
-          <w:rFonts w:cstheme="minorHAnsi"/>
-        </w:rPr>
-        <w:t xml:space="preserve">hinsichtlich unseres Projektes </w:t>
-      </w:r>
-      <w:r>
-        <w:rPr>
-          <w:rFonts w:cstheme="minorHAnsi"/>
-        </w:rPr>
-        <w:t xml:space="preserve">interessante Videos und Bilder geschossen. </w:t>
-      </w:r>
-      <w:r>
-        <w:rPr>
-          <w:rFonts w:cstheme="minorHAnsi"/>
-        </w:rPr>
-        <w:t xml:space="preserve">Konkret ist eine auf </w:t>
-      </w:r>
-      <w:proofErr w:type="gramStart"/>
-      <w:r>
-        <w:rPr>
-          <w:rFonts w:cstheme="minorHAnsi"/>
-        </w:rPr>
-        <w:t>Angular</w:t>
-      </w:r>
-      <w:proofErr w:type="gramEnd"/>
-      <w:r>
-        <w:rPr>
-          <w:rFonts w:cstheme="minorHAnsi"/>
-        </w:rPr>
-        <w:t xml:space="preserve"> basierende Webseite geplant, welche die geforderten Multimedia Inhalte von Bild und Video sowie ein skalierbares SVG Logo anzeigt. Angular bietet sich hierbei unterstützend für das Styling sowie das </w:t>
-      </w:r>
-      <w:r>
-        <w:rPr>
-          <w:rFonts w:cstheme="minorHAnsi"/>
-        </w:rPr>
-        <w:t xml:space="preserve">Responsive Design für die Anzeige auf diversen Geräten an. </w:t>
-      </w:r>
-    </w:p>
-    <w:p>
-      <w:pPr>
-        <w:rPr>
-          <w:rFonts w:cstheme="minorHAnsi"/>
-        </w:rPr>
-      </w:pPr>
-      <w:r>
-        <w:rPr>
-          <w:rFonts w:cstheme="minorHAnsi"/>
-        </w:rPr>
-        <w:t>Die Pixelgrafiken sowie das Video sollen für das Web optimiert werden und bei den von nicht von uns erstellten Inhalten muss der Urheber zuvor nachweislich nach dem Nutzungsrecht gefragt werden. Unser Logo werden wir als skalierbare Vektorgrafik SVG erstellen und das farbliche design wird sich nach den Material Design Grundsätzen an die Flagge von Serbien anlehnen.</w:t>
-      </w:r>
-    </w:p>
-    <w:p>
-      <w:pPr>
-        <w:spacing w:after="0" w:line="240" w:lineRule="auto"/>
-        <w:rPr>
-          <w:rFonts w:cstheme="minorHAnsi"/>
-        </w:rPr>
-      </w:pPr>
-      <w:r>
-        <w:rPr>
-          <w:rFonts w:cstheme="minorHAnsi"/>
-        </w:rPr>
-        <w:br w:type="page"/>
-      </w:r>
-    </w:p>
-    <w:p>
-      <w:pPr>
-        <w:pStyle w:val="berschrift1"/>
-        <w:rPr>
-          <w:rFonts w:asciiTheme="minorHAnsi" w:hAnsiTheme="minorHAnsi" w:cstheme="minorHAnsi"/>
-        </w:rPr>
-      </w:pPr>
-      <w:bookmarkStart w:id="6" w:name="_Toc10786703"/>
+      <w:bookmarkStart w:id="5" w:name="_Toc10786703"/>
       <w:r>
         <w:rPr>
           <w:rFonts w:asciiTheme="minorHAnsi" w:hAnsiTheme="minorHAnsi" w:cstheme="minorHAnsi"/>
@@ -2789,7 +2787,7 @@
         </w:rPr>
         <w:t>otenzielle Nutzer</w:t>
       </w:r>
-      <w:bookmarkEnd w:id="6"/>
+      <w:bookmarkEnd w:id="5"/>
     </w:p>
     <w:p>
       <w:pPr>
@@ -3569,7 +3567,7 @@
           <w:rFonts w:asciiTheme="minorHAnsi" w:hAnsiTheme="minorHAnsi" w:cstheme="minorHAnsi"/>
         </w:rPr>
       </w:pPr>
-      <w:bookmarkStart w:id="7" w:name="_Toc10786704"/>
+      <w:bookmarkStart w:id="6" w:name="_Toc10786704"/>
       <w:r>
         <w:rPr>
           <w:rFonts w:asciiTheme="minorHAnsi" w:hAnsiTheme="minorHAnsi" w:cstheme="minorHAnsi"/>
@@ -3577,398 +3575,398 @@
         <w:lastRenderedPageBreak/>
         <w:t>Nutzung der Webseite</w:t>
       </w:r>
+      <w:bookmarkEnd w:id="6"/>
+    </w:p>
+    <w:p>
+      <w:pPr>
+        <w:rPr>
+          <w:rFonts w:cstheme="minorHAnsi"/>
+        </w:rPr>
+      </w:pPr>
+      <w:r>
+        <w:rPr>
+          <w:rFonts w:cstheme="minorHAnsi"/>
+        </w:rPr>
+        <w:t xml:space="preserve">Hier sind die User Story unserer Webseite aufgelistet. Sie Orientieren sich anhand der Personas welche wir ein Kapitel vorher erstellt haben. Die Storys sind auf die Bedürfnisse </w:t>
+      </w:r>
+      <w:proofErr w:type="gramStart"/>
+      <w:r>
+        <w:rPr>
+          <w:rFonts w:cstheme="minorHAnsi"/>
+        </w:rPr>
+        <w:t>dieser fiktiven Charakter</w:t>
+      </w:r>
+      <w:proofErr w:type="gramEnd"/>
+      <w:r>
+        <w:rPr>
+          <w:rFonts w:cstheme="minorHAnsi"/>
+        </w:rPr>
+        <w:t xml:space="preserve"> angepasst.</w:t>
+      </w:r>
+    </w:p>
+    <w:p>
+      <w:pPr>
+        <w:rPr>
+          <w:rFonts w:cstheme="minorHAnsi"/>
+        </w:rPr>
+      </w:pPr>
+      <w:r>
+        <w:rPr>
+          <w:rFonts w:cstheme="minorHAnsi"/>
+          <w:color w:val="7030A0"/>
+        </w:rPr>
+        <w:t xml:space="preserve">Tiffany </w:t>
+      </w:r>
+      <w:r>
+        <w:rPr>
+          <w:rFonts w:cstheme="minorHAnsi"/>
+          <w:color w:val="7030A0"/>
+        </w:rPr>
+        <w:t xml:space="preserve">Goldberger </w:t>
+      </w:r>
+      <w:r>
+        <w:rPr>
+          <w:rFonts w:cstheme="minorHAnsi"/>
+        </w:rPr>
+        <w:t xml:space="preserve">möchte </w:t>
+      </w:r>
+      <w:r>
+        <w:rPr>
+          <w:rFonts w:cstheme="minorHAnsi"/>
+          <w:color w:val="C00000"/>
+        </w:rPr>
+        <w:t>eine</w:t>
+      </w:r>
+      <w:r>
+        <w:rPr>
+          <w:rFonts w:cstheme="minorHAnsi"/>
+          <w:color w:val="C00000"/>
+        </w:rPr>
+        <w:t xml:space="preserve"> </w:t>
+      </w:r>
+      <w:proofErr w:type="spellStart"/>
+      <w:r>
+        <w:rPr>
+          <w:rFonts w:cstheme="minorHAnsi"/>
+          <w:color w:val="C00000"/>
+        </w:rPr>
+        <w:t>eine</w:t>
+      </w:r>
+      <w:proofErr w:type="spellEnd"/>
+      <w:r>
+        <w:rPr>
+          <w:rFonts w:cstheme="minorHAnsi"/>
+          <w:color w:val="C00000"/>
+        </w:rPr>
+        <w:t xml:space="preserve"> Zusammenfassung der wichtigsten Informationen haben</w:t>
+      </w:r>
+      <w:r>
+        <w:rPr>
+          <w:rFonts w:cstheme="minorHAnsi"/>
+        </w:rPr>
+        <w:t>, um</w:t>
+      </w:r>
+      <w:r>
+        <w:rPr>
+          <w:rFonts w:cstheme="minorHAnsi"/>
+        </w:rPr>
+        <w:t xml:space="preserve"> </w:t>
+      </w:r>
+      <w:r>
+        <w:rPr>
+          <w:rFonts w:cstheme="minorHAnsi"/>
+          <w:color w:val="76923C" w:themeColor="accent3" w:themeShade="BF"/>
+        </w:rPr>
+        <w:t>möglichst wenig Zeit für die Recherche zu verbrauchen</w:t>
+      </w:r>
+      <w:r>
+        <w:rPr>
+          <w:rFonts w:cstheme="minorHAnsi"/>
+        </w:rPr>
+        <w:t xml:space="preserve"> da sie sehr beschäftigt ist.</w:t>
+      </w:r>
+    </w:p>
+    <w:p>
+      <w:pPr>
+        <w:rPr>
+          <w:rFonts w:cstheme="minorHAnsi"/>
+        </w:rPr>
+      </w:pPr>
+      <w:proofErr w:type="spellStart"/>
+      <w:r>
+        <w:rPr>
+          <w:rFonts w:cstheme="minorHAnsi"/>
+          <w:color w:val="7030A0"/>
+        </w:rPr>
+        <w:t>Linyan</w:t>
+      </w:r>
+      <w:proofErr w:type="spellEnd"/>
+      <w:r>
+        <w:rPr>
+          <w:rFonts w:cstheme="minorHAnsi"/>
+          <w:color w:val="7030A0"/>
+        </w:rPr>
+        <w:t xml:space="preserve"> Han</w:t>
+      </w:r>
+      <w:r>
+        <w:rPr>
+          <w:rFonts w:cstheme="minorHAnsi"/>
+          <w:color w:val="7030A0"/>
+        </w:rPr>
+        <w:t xml:space="preserve"> </w:t>
+      </w:r>
+      <w:r>
+        <w:rPr>
+          <w:rFonts w:cstheme="minorHAnsi"/>
+        </w:rPr>
+        <w:t xml:space="preserve">möchte </w:t>
+      </w:r>
+      <w:r>
+        <w:rPr>
+          <w:rFonts w:cstheme="minorHAnsi"/>
+          <w:color w:val="C00000"/>
+        </w:rPr>
+        <w:t>die Sehenswürdigkeiten schnell nach Kulturellem/Geschichtlichem durchsuchen können</w:t>
+      </w:r>
+      <w:r>
+        <w:rPr>
+          <w:rFonts w:cstheme="minorHAnsi"/>
+        </w:rPr>
+        <w:t xml:space="preserve">, um </w:t>
+      </w:r>
+      <w:r>
+        <w:rPr>
+          <w:rFonts w:cstheme="minorHAnsi"/>
+          <w:color w:val="76923C" w:themeColor="accent3" w:themeShade="BF"/>
+        </w:rPr>
+        <w:t>schnell für sie geeignete Angebote zu finden</w:t>
+      </w:r>
+      <w:r>
+        <w:rPr>
+          <w:rFonts w:cstheme="minorHAnsi"/>
+        </w:rPr>
+        <w:t>.</w:t>
+      </w:r>
+    </w:p>
+    <w:p>
+      <w:pPr>
+        <w:rPr>
+          <w:rFonts w:cstheme="minorHAnsi"/>
+        </w:rPr>
+      </w:pPr>
+      <w:r>
+        <w:rPr>
+          <w:rFonts w:cstheme="minorHAnsi"/>
+          <w:color w:val="7030A0"/>
+        </w:rPr>
+        <w:t xml:space="preserve">Hans </w:t>
+      </w:r>
+      <w:proofErr w:type="spellStart"/>
+      <w:r>
+        <w:rPr>
+          <w:rFonts w:cstheme="minorHAnsi"/>
+          <w:color w:val="7030A0"/>
+        </w:rPr>
+        <w:t>Arnet</w:t>
+      </w:r>
+      <w:proofErr w:type="spellEnd"/>
+      <w:r>
+        <w:rPr>
+          <w:rFonts w:cstheme="minorHAnsi"/>
+          <w:color w:val="7030A0"/>
+        </w:rPr>
+        <w:t xml:space="preserve"> </w:t>
+      </w:r>
+      <w:r>
+        <w:rPr>
+          <w:rFonts w:cstheme="minorHAnsi"/>
+        </w:rPr>
+        <w:t xml:space="preserve">möchte </w:t>
+      </w:r>
+      <w:r>
+        <w:rPr>
+          <w:rFonts w:cstheme="minorHAnsi"/>
+          <w:color w:val="C00000"/>
+        </w:rPr>
+        <w:t xml:space="preserve">mit einem Image Slider durch die einzelnen Bilder rotieren, </w:t>
+      </w:r>
+      <w:r>
+        <w:rPr>
+          <w:rFonts w:cstheme="minorHAnsi"/>
+        </w:rPr>
+        <w:t xml:space="preserve">um </w:t>
+      </w:r>
+      <w:r>
+        <w:rPr>
+          <w:rFonts w:cstheme="minorHAnsi"/>
+          <w:color w:val="76923C" w:themeColor="accent3" w:themeShade="BF"/>
+        </w:rPr>
+        <w:t xml:space="preserve">die Bilder besser zu betrachten </w:t>
+      </w:r>
+      <w:r>
+        <w:rPr>
+          <w:rFonts w:cstheme="minorHAnsi"/>
+        </w:rPr>
+        <w:t>und für das einfachere erkennen mit seinen Augen</w:t>
+      </w:r>
+      <w:r>
+        <w:rPr>
+          <w:rFonts w:cstheme="minorHAnsi"/>
+        </w:rPr>
+        <w:t xml:space="preserve">. </w:t>
+      </w:r>
+    </w:p>
+    <w:p>
+      <w:pPr>
+        <w:rPr>
+          <w:rFonts w:cstheme="minorHAnsi"/>
+        </w:rPr>
+      </w:pPr>
+      <w:r>
+        <w:rPr>
+          <w:rFonts w:cstheme="minorHAnsi"/>
+          <w:color w:val="7030A0"/>
+        </w:rPr>
+        <w:t xml:space="preserve">Tiffany Goldberger </w:t>
+      </w:r>
+      <w:r>
+        <w:rPr>
+          <w:rFonts w:cstheme="minorHAnsi"/>
+        </w:rPr>
+        <w:t xml:space="preserve">möchte </w:t>
+      </w:r>
+      <w:r>
+        <w:rPr>
+          <w:rFonts w:cstheme="minorHAnsi"/>
+          <w:color w:val="C00000"/>
+        </w:rPr>
+        <w:t xml:space="preserve">einen Video </w:t>
+      </w:r>
+      <w:r>
+        <w:rPr>
+          <w:rFonts w:cstheme="minorHAnsi"/>
+          <w:color w:val="C00000"/>
+        </w:rPr>
+        <w:t>Bericht von anderen Reisenden sehen können</w:t>
+      </w:r>
+      <w:r>
+        <w:rPr>
+          <w:rFonts w:cstheme="minorHAnsi"/>
+        </w:rPr>
+        <w:t xml:space="preserve">, um </w:t>
+      </w:r>
+      <w:r>
+        <w:rPr>
+          <w:rFonts w:cstheme="minorHAnsi"/>
+          <w:color w:val="76923C" w:themeColor="accent3" w:themeShade="BF"/>
+        </w:rPr>
+        <w:t>schnell zu Erfahrungen anderer und deren Erlebnissen zu gelangen</w:t>
+      </w:r>
+      <w:r>
+        <w:rPr>
+          <w:rFonts w:cstheme="minorHAnsi"/>
+        </w:rPr>
+        <w:t xml:space="preserve"> da sie wenig Zeit hat für eine eigene </w:t>
+      </w:r>
+      <w:proofErr w:type="spellStart"/>
+      <w:r>
+        <w:rPr>
+          <w:rFonts w:cstheme="minorHAnsi"/>
+        </w:rPr>
+        <w:t>recherche</w:t>
+      </w:r>
+      <w:proofErr w:type="spellEnd"/>
+      <w:r>
+        <w:rPr>
+          <w:rFonts w:cstheme="minorHAnsi"/>
+        </w:rPr>
+        <w:t>.</w:t>
+      </w:r>
+    </w:p>
+    <w:p>
+      <w:pPr>
+        <w:rPr>
+          <w:rFonts w:cstheme="minorHAnsi"/>
+        </w:rPr>
+      </w:pPr>
+      <w:proofErr w:type="spellStart"/>
+      <w:r>
+        <w:rPr>
+          <w:rFonts w:cstheme="minorHAnsi"/>
+          <w:color w:val="7030A0"/>
+        </w:rPr>
+        <w:t>Linyan</w:t>
+      </w:r>
+      <w:proofErr w:type="spellEnd"/>
+      <w:r>
+        <w:rPr>
+          <w:rFonts w:cstheme="minorHAnsi"/>
+          <w:color w:val="7030A0"/>
+        </w:rPr>
+        <w:t xml:space="preserve"> Han</w:t>
+      </w:r>
+      <w:r>
+        <w:rPr>
+          <w:rFonts w:cstheme="minorHAnsi"/>
+          <w:color w:val="7030A0"/>
+        </w:rPr>
+        <w:t xml:space="preserve"> </w:t>
+      </w:r>
+      <w:r>
+        <w:rPr>
+          <w:rFonts w:cstheme="minorHAnsi"/>
+        </w:rPr>
+        <w:t xml:space="preserve">möchte </w:t>
+      </w:r>
+      <w:r>
+        <w:rPr>
+          <w:rFonts w:cstheme="minorHAnsi"/>
+          <w:color w:val="C00000"/>
+        </w:rPr>
+        <w:t>verschiedene Ausgangsangebote sehen können</w:t>
+      </w:r>
+      <w:r>
+        <w:rPr>
+          <w:rFonts w:cstheme="minorHAnsi"/>
+        </w:rPr>
+        <w:t xml:space="preserve">, um </w:t>
+      </w:r>
+      <w:r>
+        <w:rPr>
+          <w:rFonts w:cstheme="minorHAnsi"/>
+          <w:color w:val="76923C" w:themeColor="accent3" w:themeShade="BF"/>
+        </w:rPr>
+        <w:t>zu wissen wo sie am Abend jeweils noch den Tag ausklingen lassen kann</w:t>
+      </w:r>
+      <w:r>
+        <w:rPr>
+          <w:rFonts w:cstheme="minorHAnsi"/>
+        </w:rPr>
+        <w:t>.</w:t>
+      </w:r>
+    </w:p>
+    <w:p>
+      <w:pPr>
+        <w:rPr>
+          <w:rFonts w:cstheme="minorHAnsi"/>
+        </w:rPr>
+      </w:pPr>
+    </w:p>
+    <w:p>
+      <w:pPr>
+        <w:pStyle w:val="berschrift1"/>
+        <w:rPr>
+          <w:rFonts w:asciiTheme="minorHAnsi" w:hAnsiTheme="minorHAnsi" w:cstheme="minorHAnsi"/>
+        </w:rPr>
+      </w:pPr>
+      <w:bookmarkStart w:id="7" w:name="_Toc10786705"/>
+      <w:r>
+        <w:rPr>
+          <w:rFonts w:asciiTheme="minorHAnsi" w:hAnsiTheme="minorHAnsi" w:cstheme="minorHAnsi"/>
+        </w:rPr>
+        <w:t>Elemente der Webseite</w:t>
+      </w:r>
       <w:bookmarkEnd w:id="7"/>
-    </w:p>
-    <w:p>
-      <w:pPr>
-        <w:rPr>
-          <w:rFonts w:cstheme="minorHAnsi"/>
-        </w:rPr>
-      </w:pPr>
-      <w:r>
-        <w:rPr>
-          <w:rFonts w:cstheme="minorHAnsi"/>
-        </w:rPr>
-        <w:t xml:space="preserve">Hier sind die User Story unserer Webseite aufgelistet. Sie Orientieren sich anhand der Personas welche wir ein Kapitel vorher erstellt haben. Die Storys sind auf die Bedürfnisse </w:t>
-      </w:r>
-      <w:proofErr w:type="gramStart"/>
-      <w:r>
-        <w:rPr>
-          <w:rFonts w:cstheme="minorHAnsi"/>
-        </w:rPr>
-        <w:t>dieser fiktiven Charakter</w:t>
-      </w:r>
-      <w:proofErr w:type="gramEnd"/>
-      <w:r>
-        <w:rPr>
-          <w:rFonts w:cstheme="minorHAnsi"/>
-        </w:rPr>
-        <w:t xml:space="preserve"> angepasst.</w:t>
-      </w:r>
-    </w:p>
-    <w:p>
-      <w:pPr>
-        <w:rPr>
-          <w:rFonts w:cstheme="minorHAnsi"/>
-        </w:rPr>
-      </w:pPr>
-      <w:r>
-        <w:rPr>
-          <w:rFonts w:cstheme="minorHAnsi"/>
-          <w:color w:val="7030A0"/>
-        </w:rPr>
-        <w:t xml:space="preserve">Tiffany </w:t>
-      </w:r>
-      <w:r>
-        <w:rPr>
-          <w:rFonts w:cstheme="minorHAnsi"/>
-          <w:color w:val="7030A0"/>
-        </w:rPr>
-        <w:t xml:space="preserve">Goldberger </w:t>
-      </w:r>
-      <w:r>
-        <w:rPr>
-          <w:rFonts w:cstheme="minorHAnsi"/>
-        </w:rPr>
-        <w:t xml:space="preserve">möchte </w:t>
-      </w:r>
-      <w:r>
-        <w:rPr>
-          <w:rFonts w:cstheme="minorHAnsi"/>
-          <w:color w:val="C00000"/>
-        </w:rPr>
-        <w:t>eine</w:t>
-      </w:r>
-      <w:r>
-        <w:rPr>
-          <w:rFonts w:cstheme="minorHAnsi"/>
-          <w:color w:val="C00000"/>
-        </w:rPr>
-        <w:t xml:space="preserve"> </w:t>
-      </w:r>
-      <w:proofErr w:type="spellStart"/>
-      <w:r>
-        <w:rPr>
-          <w:rFonts w:cstheme="minorHAnsi"/>
-          <w:color w:val="C00000"/>
-        </w:rPr>
-        <w:t>eine</w:t>
-      </w:r>
-      <w:proofErr w:type="spellEnd"/>
-      <w:r>
-        <w:rPr>
-          <w:rFonts w:cstheme="minorHAnsi"/>
-          <w:color w:val="C00000"/>
-        </w:rPr>
-        <w:t xml:space="preserve"> Zusammenfassung der wichtigsten Informationen haben</w:t>
-      </w:r>
-      <w:r>
-        <w:rPr>
-          <w:rFonts w:cstheme="minorHAnsi"/>
-        </w:rPr>
-        <w:t>, um</w:t>
-      </w:r>
-      <w:r>
-        <w:rPr>
-          <w:rFonts w:cstheme="minorHAnsi"/>
-        </w:rPr>
-        <w:t xml:space="preserve"> </w:t>
-      </w:r>
-      <w:r>
-        <w:rPr>
-          <w:rFonts w:cstheme="minorHAnsi"/>
-          <w:color w:val="76923C" w:themeColor="accent3" w:themeShade="BF"/>
-        </w:rPr>
-        <w:t>möglichst wenig Zeit für die Recherche zu verbrauchen</w:t>
-      </w:r>
-      <w:r>
-        <w:rPr>
-          <w:rFonts w:cstheme="minorHAnsi"/>
-        </w:rPr>
-        <w:t xml:space="preserve"> da sie sehr beschäftigt ist.</w:t>
-      </w:r>
-    </w:p>
-    <w:p>
-      <w:pPr>
-        <w:rPr>
-          <w:rFonts w:cstheme="minorHAnsi"/>
-        </w:rPr>
-      </w:pPr>
-      <w:proofErr w:type="spellStart"/>
-      <w:r>
-        <w:rPr>
-          <w:rFonts w:cstheme="minorHAnsi"/>
-          <w:color w:val="7030A0"/>
-        </w:rPr>
-        <w:t>Linyan</w:t>
-      </w:r>
-      <w:proofErr w:type="spellEnd"/>
-      <w:r>
-        <w:rPr>
-          <w:rFonts w:cstheme="minorHAnsi"/>
-          <w:color w:val="7030A0"/>
-        </w:rPr>
-        <w:t xml:space="preserve"> Han</w:t>
-      </w:r>
-      <w:r>
-        <w:rPr>
-          <w:rFonts w:cstheme="minorHAnsi"/>
-          <w:color w:val="7030A0"/>
-        </w:rPr>
-        <w:t xml:space="preserve"> </w:t>
-      </w:r>
-      <w:r>
-        <w:rPr>
-          <w:rFonts w:cstheme="minorHAnsi"/>
-        </w:rPr>
-        <w:t xml:space="preserve">möchte </w:t>
-      </w:r>
-      <w:r>
-        <w:rPr>
-          <w:rFonts w:cstheme="minorHAnsi"/>
-          <w:color w:val="C00000"/>
-        </w:rPr>
-        <w:t>die Sehenswürdigkeiten schnell nach Kulturellem/Geschichtlichem durchsuchen können</w:t>
-      </w:r>
-      <w:r>
-        <w:rPr>
-          <w:rFonts w:cstheme="minorHAnsi"/>
-        </w:rPr>
-        <w:t xml:space="preserve">, um </w:t>
-      </w:r>
-      <w:r>
-        <w:rPr>
-          <w:rFonts w:cstheme="minorHAnsi"/>
-          <w:color w:val="76923C" w:themeColor="accent3" w:themeShade="BF"/>
-        </w:rPr>
-        <w:t>schnell für sie geeignete Angebote zu finden</w:t>
-      </w:r>
-      <w:r>
-        <w:rPr>
-          <w:rFonts w:cstheme="minorHAnsi"/>
-        </w:rPr>
-        <w:t>.</w:t>
-      </w:r>
-    </w:p>
-    <w:p>
-      <w:pPr>
-        <w:rPr>
-          <w:rFonts w:cstheme="minorHAnsi"/>
-        </w:rPr>
-      </w:pPr>
-      <w:r>
-        <w:rPr>
-          <w:rFonts w:cstheme="minorHAnsi"/>
-          <w:color w:val="7030A0"/>
-        </w:rPr>
-        <w:t xml:space="preserve">Hans </w:t>
-      </w:r>
-      <w:proofErr w:type="spellStart"/>
-      <w:r>
-        <w:rPr>
-          <w:rFonts w:cstheme="minorHAnsi"/>
-          <w:color w:val="7030A0"/>
-        </w:rPr>
-        <w:t>Arnet</w:t>
-      </w:r>
-      <w:proofErr w:type="spellEnd"/>
-      <w:r>
-        <w:rPr>
-          <w:rFonts w:cstheme="minorHAnsi"/>
-          <w:color w:val="7030A0"/>
-        </w:rPr>
-        <w:t xml:space="preserve"> </w:t>
-      </w:r>
-      <w:r>
-        <w:rPr>
-          <w:rFonts w:cstheme="minorHAnsi"/>
-        </w:rPr>
-        <w:t xml:space="preserve">möchte </w:t>
-      </w:r>
-      <w:r>
-        <w:rPr>
-          <w:rFonts w:cstheme="minorHAnsi"/>
-          <w:color w:val="C00000"/>
-        </w:rPr>
-        <w:t xml:space="preserve">mit einem Image Slider durch die einzelnen Bilder rotieren, </w:t>
-      </w:r>
-      <w:r>
-        <w:rPr>
-          <w:rFonts w:cstheme="minorHAnsi"/>
-        </w:rPr>
-        <w:t xml:space="preserve">um </w:t>
-      </w:r>
-      <w:r>
-        <w:rPr>
-          <w:rFonts w:cstheme="minorHAnsi"/>
-          <w:color w:val="76923C" w:themeColor="accent3" w:themeShade="BF"/>
-        </w:rPr>
-        <w:t xml:space="preserve">die Bilder besser zu betrachten </w:t>
-      </w:r>
-      <w:r>
-        <w:rPr>
-          <w:rFonts w:cstheme="minorHAnsi"/>
-        </w:rPr>
-        <w:t>und für das einfachere erkennen mit seinen Augen</w:t>
-      </w:r>
-      <w:r>
-        <w:rPr>
-          <w:rFonts w:cstheme="minorHAnsi"/>
-        </w:rPr>
-        <w:t xml:space="preserve">. </w:t>
-      </w:r>
-    </w:p>
-    <w:p>
-      <w:pPr>
-        <w:rPr>
-          <w:rFonts w:cstheme="minorHAnsi"/>
-        </w:rPr>
-      </w:pPr>
-      <w:r>
-        <w:rPr>
-          <w:rFonts w:cstheme="minorHAnsi"/>
-          <w:color w:val="7030A0"/>
-        </w:rPr>
-        <w:t xml:space="preserve">Tiffany Goldberger </w:t>
-      </w:r>
-      <w:r>
-        <w:rPr>
-          <w:rFonts w:cstheme="minorHAnsi"/>
-        </w:rPr>
-        <w:t xml:space="preserve">möchte </w:t>
-      </w:r>
-      <w:r>
-        <w:rPr>
-          <w:rFonts w:cstheme="minorHAnsi"/>
-          <w:color w:val="C00000"/>
-        </w:rPr>
-        <w:t xml:space="preserve">einen Video </w:t>
-      </w:r>
-      <w:r>
-        <w:rPr>
-          <w:rFonts w:cstheme="minorHAnsi"/>
-          <w:color w:val="C00000"/>
-        </w:rPr>
-        <w:t>Bericht von anderen Reisenden sehen können</w:t>
-      </w:r>
-      <w:r>
-        <w:rPr>
-          <w:rFonts w:cstheme="minorHAnsi"/>
-        </w:rPr>
-        <w:t xml:space="preserve">, um </w:t>
-      </w:r>
-      <w:r>
-        <w:rPr>
-          <w:rFonts w:cstheme="minorHAnsi"/>
-          <w:color w:val="76923C" w:themeColor="accent3" w:themeShade="BF"/>
-        </w:rPr>
-        <w:t>schnell zu Erfahrungen anderer und deren Erlebnissen zu gelangen</w:t>
-      </w:r>
-      <w:r>
-        <w:rPr>
-          <w:rFonts w:cstheme="minorHAnsi"/>
-        </w:rPr>
-        <w:t xml:space="preserve"> da sie wenig Zeit hat für eine eigene </w:t>
-      </w:r>
-      <w:proofErr w:type="spellStart"/>
-      <w:r>
-        <w:rPr>
-          <w:rFonts w:cstheme="minorHAnsi"/>
-        </w:rPr>
-        <w:t>recherche</w:t>
-      </w:r>
-      <w:proofErr w:type="spellEnd"/>
-      <w:r>
-        <w:rPr>
-          <w:rFonts w:cstheme="minorHAnsi"/>
-        </w:rPr>
-        <w:t>.</w:t>
-      </w:r>
-    </w:p>
-    <w:p>
-      <w:pPr>
-        <w:rPr>
-          <w:rFonts w:cstheme="minorHAnsi"/>
-        </w:rPr>
-      </w:pPr>
-      <w:proofErr w:type="spellStart"/>
-      <w:r>
-        <w:rPr>
-          <w:rFonts w:cstheme="minorHAnsi"/>
-          <w:color w:val="7030A0"/>
-        </w:rPr>
-        <w:t>Linyan</w:t>
-      </w:r>
-      <w:proofErr w:type="spellEnd"/>
-      <w:r>
-        <w:rPr>
-          <w:rFonts w:cstheme="minorHAnsi"/>
-          <w:color w:val="7030A0"/>
-        </w:rPr>
-        <w:t xml:space="preserve"> Han</w:t>
-      </w:r>
-      <w:r>
-        <w:rPr>
-          <w:rFonts w:cstheme="minorHAnsi"/>
-          <w:color w:val="7030A0"/>
-        </w:rPr>
-        <w:t xml:space="preserve"> </w:t>
-      </w:r>
-      <w:r>
-        <w:rPr>
-          <w:rFonts w:cstheme="minorHAnsi"/>
-        </w:rPr>
-        <w:t xml:space="preserve">möchte </w:t>
-      </w:r>
-      <w:r>
-        <w:rPr>
-          <w:rFonts w:cstheme="minorHAnsi"/>
-          <w:color w:val="C00000"/>
-        </w:rPr>
-        <w:t>verschiedene Ausgangsangebote sehen können</w:t>
-      </w:r>
-      <w:r>
-        <w:rPr>
-          <w:rFonts w:cstheme="minorHAnsi"/>
-        </w:rPr>
-        <w:t xml:space="preserve">, um </w:t>
-      </w:r>
-      <w:r>
-        <w:rPr>
-          <w:rFonts w:cstheme="minorHAnsi"/>
-          <w:color w:val="76923C" w:themeColor="accent3" w:themeShade="BF"/>
-        </w:rPr>
-        <w:t>zu wissen wo sie am Abend jeweils noch den Tag ausklingen lassen kann</w:t>
-      </w:r>
-      <w:r>
-        <w:rPr>
-          <w:rFonts w:cstheme="minorHAnsi"/>
-        </w:rPr>
-        <w:t>.</w:t>
-      </w:r>
-    </w:p>
-    <w:p>
-      <w:pPr>
-        <w:rPr>
-          <w:rFonts w:cstheme="minorHAnsi"/>
-        </w:rPr>
-      </w:pPr>
-    </w:p>
-    <w:p>
-      <w:pPr>
-        <w:pStyle w:val="berschrift1"/>
-        <w:rPr>
-          <w:rFonts w:asciiTheme="minorHAnsi" w:hAnsiTheme="minorHAnsi" w:cstheme="minorHAnsi"/>
-        </w:rPr>
-      </w:pPr>
-      <w:bookmarkStart w:id="8" w:name="_Toc10786705"/>
-      <w:r>
-        <w:rPr>
-          <w:rFonts w:asciiTheme="minorHAnsi" w:hAnsiTheme="minorHAnsi" w:cstheme="minorHAnsi"/>
-        </w:rPr>
-        <w:t>Elemente der Webseite</w:t>
-      </w:r>
-      <w:bookmarkEnd w:id="8"/>
     </w:p>
     <w:p>
       <w:r>
@@ -4046,7 +4044,7 @@
           <w:rFonts w:asciiTheme="minorHAnsi" w:hAnsiTheme="minorHAnsi" w:cstheme="minorHAnsi"/>
         </w:rPr>
       </w:pPr>
-      <w:bookmarkStart w:id="9" w:name="_Toc10786706"/>
+      <w:bookmarkStart w:id="8" w:name="_Toc10786706"/>
       <w:r>
         <w:rPr>
           <w:rFonts w:asciiTheme="minorHAnsi" w:hAnsiTheme="minorHAnsi" w:cstheme="minorHAnsi"/>
@@ -4054,47 +4052,47 @@
         <w:lastRenderedPageBreak/>
         <w:t>Wireframe</w:t>
       </w:r>
+      <w:bookmarkEnd w:id="8"/>
+    </w:p>
+    <w:p>
+      <w:r>
+        <w:t xml:space="preserve">Ein Wireframe ist ein genauerer Entwurf als die erste Skizze oder Mockup. Im Design werden so zum Beispiel schon Platzhalter </w:t>
+      </w:r>
+      <w:r>
+        <w:t>für Bilder verwendet und die verschiedenen Elemente wie Navigation werden aufgezeichnet. Jedoch kann sich das Design während der Realisierung noch verändern und so werden Details oder auch das Farbdesign noch weggelassen.</w:t>
+      </w:r>
+    </w:p>
+    <w:p>
+      <w:r>
+        <w:t xml:space="preserve">Unsere Webseite soll Responsive sein. Als Grundgerüst jeder Seite haben wir uns zuerst mit dem Desktop auseinandergesetzt. Dieses Design haben wir dann auf ein Tablet im Landscape Modus und anschliessend auf ein Mobile Gerät übertragen. </w:t>
+      </w:r>
+      <w:r>
+        <w:t xml:space="preserve">Dabei ist zu beachten, dass durch die kleineren Bildschirme viele Dinge die Benutzung erschweren können, wie zu kleine Buttons oder kaum erkennbare Bilder oder Texte. </w:t>
+      </w:r>
+      <w:r>
+        <w:t xml:space="preserve">Das farbliche Design ist für das Wireframe </w:t>
+      </w:r>
+      <w:proofErr w:type="gramStart"/>
+      <w:r>
+        <w:t>in einem schwarz-weiss Ton</w:t>
+      </w:r>
+      <w:proofErr w:type="gramEnd"/>
+      <w:r>
+        <w:t xml:space="preserve"> gehalten und für die meisten Elemente wurden Platzhalter verwendet. Unsere Webseite besteht aus einer Home-, Sehenswürdigkeiten- und Erfahrungsberichtseite. Die Roten Zahlen </w:t>
+      </w:r>
+      <w:r>
+        <w:t>auf dem Mockup verweisen auf eine jeweilige kurze Beschreibung dieses Teiles.</w:t>
+      </w:r>
+    </w:p>
+    <w:p>
+      <w:pPr>
+        <w:pStyle w:val="berschrift2"/>
+      </w:pPr>
+      <w:bookmarkStart w:id="9" w:name="_Toc10786707"/>
+      <w:r>
+        <w:t>Desktop</w:t>
+      </w:r>
       <w:bookmarkEnd w:id="9"/>
-    </w:p>
-    <w:p>
-      <w:r>
-        <w:t xml:space="preserve">Ein Wireframe ist ein genauerer Entwurf als die erste Skizze oder Mockup. Im Design werden so zum Beispiel schon Platzhalter </w:t>
-      </w:r>
-      <w:r>
-        <w:t>für Bilder verwendet und die verschiedenen Elemente wie Navigation werden aufgezeichnet. Jedoch kann sich das Design während der Realisierung noch verändern und so werden Details oder auch das Farbdesign noch weggelassen.</w:t>
-      </w:r>
-    </w:p>
-    <w:p>
-      <w:r>
-        <w:t xml:space="preserve">Unsere Webseite soll Responsive sein. Als Grundgerüst jeder Seite haben wir uns zuerst mit dem Desktop auseinandergesetzt. Dieses Design haben wir dann auf ein Tablet im Landscape Modus und anschliessend auf ein Mobile Gerät übertragen. </w:t>
-      </w:r>
-      <w:r>
-        <w:t xml:space="preserve">Dabei ist zu beachten, dass durch die kleineren Bildschirme viele Dinge die Benutzung erschweren können, wie zu kleine Buttons oder kaum erkennbare Bilder oder Texte. </w:t>
-      </w:r>
-      <w:r>
-        <w:t xml:space="preserve">Das farbliche Design ist für das Wireframe </w:t>
-      </w:r>
-      <w:proofErr w:type="gramStart"/>
-      <w:r>
-        <w:t>in einem schwarz-weiss Ton</w:t>
-      </w:r>
-      <w:proofErr w:type="gramEnd"/>
-      <w:r>
-        <w:t xml:space="preserve"> gehalten und für die meisten Elemente wurden Platzhalter verwendet. Unsere Webseite besteht aus einer Home-, Sehenswürdigkeiten- und Erfahrungsberichtseite. Die Roten Zahlen </w:t>
-      </w:r>
-      <w:r>
-        <w:t>auf dem Mockup verweisen auf eine jeweilige kurze Beschreibung dieses Teiles.</w:t>
-      </w:r>
-    </w:p>
-    <w:p>
-      <w:pPr>
-        <w:pStyle w:val="berschrift2"/>
-      </w:pPr>
-      <w:bookmarkStart w:id="10" w:name="_Toc10786707"/>
-      <w:r>
-        <w:t>Desktop</w:t>
-      </w:r>
-      <w:bookmarkEnd w:id="10"/>
     </w:p>
     <w:p>
       <w:pPr>
@@ -4386,7 +4384,7 @@
       <w:pPr>
         <w:pStyle w:val="berschrift2"/>
       </w:pPr>
-      <w:bookmarkStart w:id="11" w:name="_Toc10786708"/>
+      <w:bookmarkStart w:id="10" w:name="_Toc10786708"/>
       <w:r>
         <w:rPr>
           <w:noProof/>
@@ -4457,7 +4455,7 @@
       <w:r>
         <w:t>Tablet</w:t>
       </w:r>
-      <w:bookmarkEnd w:id="11"/>
+      <w:bookmarkEnd w:id="10"/>
     </w:p>
     <w:p>
       <w:pPr>
@@ -4835,11 +4833,11 @@
       <w:pPr>
         <w:pStyle w:val="berschrift2"/>
       </w:pPr>
-      <w:bookmarkStart w:id="12" w:name="_Toc10786709"/>
+      <w:bookmarkStart w:id="11" w:name="_Toc10786709"/>
       <w:r>
         <w:t>Mobile</w:t>
       </w:r>
-      <w:bookmarkEnd w:id="12"/>
+      <w:bookmarkEnd w:id="11"/>
     </w:p>
     <w:p>
       <w:pPr>
@@ -5021,7 +5019,7 @@
           <w:rFonts w:asciiTheme="minorHAnsi" w:hAnsiTheme="minorHAnsi" w:cstheme="minorHAnsi"/>
         </w:rPr>
       </w:pPr>
-      <w:bookmarkStart w:id="13" w:name="_Toc10786710"/>
+      <w:bookmarkStart w:id="12" w:name="_Toc10786710"/>
       <w:r>
         <w:rPr>
           <w:rFonts w:asciiTheme="minorHAnsi" w:hAnsiTheme="minorHAnsi" w:cstheme="minorHAnsi"/>
@@ -5029,7 +5027,7 @@
         <w:lastRenderedPageBreak/>
         <w:t>Design</w:t>
       </w:r>
-      <w:bookmarkEnd w:id="13"/>
+      <w:bookmarkEnd w:id="12"/>
     </w:p>
     <w:p>
       <w:pPr>
@@ -5073,11 +5071,11 @@
       <w:pPr>
         <w:pStyle w:val="berschrift2"/>
       </w:pPr>
-      <w:bookmarkStart w:id="14" w:name="_Toc10786711"/>
+      <w:bookmarkStart w:id="13" w:name="_Toc10786711"/>
       <w:r>
         <w:t>Flagge von Belgrad:</w:t>
       </w:r>
-      <w:bookmarkEnd w:id="14"/>
+      <w:bookmarkEnd w:id="13"/>
     </w:p>
     <w:p>
       <w:r>
@@ -5151,7 +5149,7 @@
       <w:pPr>
         <w:pStyle w:val="berschrift1"/>
       </w:pPr>
-      <w:bookmarkStart w:id="15" w:name="_Toc10786712"/>
+      <w:bookmarkStart w:id="14" w:name="_Toc10786712"/>
       <w:r>
         <w:rPr>
           <w:rFonts w:asciiTheme="minorHAnsi" w:hAnsiTheme="minorHAnsi" w:cstheme="minorHAnsi"/>
@@ -5159,7 +5157,7 @@
         <w:lastRenderedPageBreak/>
         <w:t>Prototyp</w:t>
       </w:r>
-      <w:bookmarkEnd w:id="15"/>
+      <w:bookmarkEnd w:id="14"/>
     </w:p>
     <w:p>
       <w:r>
@@ -5285,18 +5283,26 @@
       <w:pPr>
         <w:pStyle w:val="berschrift2"/>
       </w:pPr>
-      <w:bookmarkStart w:id="16" w:name="_Toc10786713"/>
+      <w:bookmarkStart w:id="15" w:name="_Toc10786713"/>
       <w:r>
         <w:t>Spezielles</w:t>
       </w:r>
+      <w:bookmarkEnd w:id="15"/>
+    </w:p>
+    <w:p>
+      <w:r>
+        <w:t xml:space="preserve">Die Logik des Image Sliders verfügt über Tests, welche prüfen, ob beim Klicken auf Zurück oder Nächstes </w:t>
+      </w:r>
+      <w:r>
+        <w:t>auch das richtige Bild angezeigt wird. So soll beim letzten Bild des Slider als nächstes wieder das Erste, und beim ersten Bild auf zurück das allerletzte Bild angezeigt werden. Die Logik haben wir durch TD</w:t>
+      </w:r>
+      <w:bookmarkStart w:id="16" w:name="_GoBack"/>
       <w:bookmarkEnd w:id="16"/>
-    </w:p>
-    <w:p>
-      <w:r>
-        <w:t xml:space="preserve">Die Logik des Image Sliders verfügt über Tests, welche prüfen, ob beim Klicken auf Zurück oder Nächstes </w:t>
-      </w:r>
-      <w:r>
-        <w:t>auch das richtige Bild angezeigt wird. So soll beim letzten Bild des Slider als nächstes wieder das Erste, und beim ersten Bild auf zurück das allerletzte Bild angezeigt werden. Die Logik haben wir durch TDD implementiert.</w:t>
+      <w:r>
+        <w:t>D implementiert.</w:t>
+      </w:r>
+      <w:r>
+        <w:t xml:space="preserve"> Die Test Resultate können in der Konsole der Entwicklertools des Browsers auf der Home Seite angesehen werden.</w:t>
       </w:r>
     </w:p>
     <w:p>
@@ -7816,7 +7822,7 @@
 </file>
 
 <file path=customXml/itemProps2.xml><?xml version="1.0" encoding="utf-8"?>
-<ds:datastoreItem xmlns:ds="http://schemas.openxmlformats.org/officeDocument/2006/customXml" ds:itemID="{8E2E6697-BA11-41FD-9EDA-BFA70772D14B}">
+<ds:datastoreItem xmlns:ds="http://schemas.openxmlformats.org/officeDocument/2006/customXml" ds:itemID="{8B4A928D-71AB-4E8E-B38A-5AD29EB85A1F}">
   <ds:schemaRefs>
     <ds:schemaRef ds:uri="http://schemas.openxmlformats.org/officeDocument/2006/bibliography"/>
   </ds:schemaRefs>

</xml_diff>

<commit_message>
Finished doc and site icon
</commit_message>
<xml_diff>
--- a/documentation/Dokumentation_Belgrad_Website.docx
+++ b/documentation/Dokumentation_Belgrad_Website.docx
@@ -1,6 +1,6 @@
 
 <file path=word/document.xml><?xml version="1.0" encoding="utf-8"?>
-<w:document xmlns:wpc="http://schemas.microsoft.com/office/word/2010/wordprocessingCanvas" xmlns:cx="http://schemas.microsoft.com/office/drawing/2014/chartex" xmlns:cx1="http://schemas.microsoft.com/office/drawing/2015/9/8/chartex" xmlns:mc="http://schemas.openxmlformats.org/markup-compatibility/2006" xmlns:o="urn:schemas-microsoft-com:office:office" xmlns:r="http://schemas.openxmlformats.org/officeDocument/2006/relationships" xmlns:m="http://schemas.openxmlformats.org/officeDocument/2006/math" xmlns:v="urn:schemas-microsoft-com:vml" xmlns:wp14="http://schemas.microsoft.com/office/word/2010/wordprocessingDrawing" xmlns:wp="http://schemas.openxmlformats.org/drawingml/2006/wordprocessingDrawing" xmlns:w10="urn:schemas-microsoft-com:office:word" xmlns:w="http://schemas.openxmlformats.org/wordprocessingml/2006/main" xmlns:w14="http://schemas.microsoft.com/office/word/2010/wordml" xmlns:w15="http://schemas.microsoft.com/office/word/2012/wordml" xmlns:w16se="http://schemas.microsoft.com/office/word/2015/wordml/symex" xmlns:wpg="http://schemas.microsoft.com/office/word/2010/wordprocessingGroup" xmlns:wpi="http://schemas.microsoft.com/office/word/2010/wordprocessingInk" xmlns:wne="http://schemas.microsoft.com/office/word/2006/wordml" xmlns:wps="http://schemas.microsoft.com/office/word/2010/wordprocessingShape" mc:Ignorable="w14 w15 w16se wp14">
+<w:document xmlns:wpc="http://schemas.microsoft.com/office/word/2010/wordprocessingCanvas" xmlns:cx="http://schemas.microsoft.com/office/drawing/2014/chartex" xmlns:cx1="http://schemas.microsoft.com/office/drawing/2015/9/8/chartex" xmlns:cx2="http://schemas.microsoft.com/office/drawing/2015/10/21/chartex" xmlns:cx3="http://schemas.microsoft.com/office/drawing/2016/5/9/chartex" xmlns:cx4="http://schemas.microsoft.com/office/drawing/2016/5/10/chartex" xmlns:cx5="http://schemas.microsoft.com/office/drawing/2016/5/11/chartex" xmlns:cx6="http://schemas.microsoft.com/office/drawing/2016/5/12/chartex" xmlns:cx7="http://schemas.microsoft.com/office/drawing/2016/5/13/chartex" xmlns:cx8="http://schemas.microsoft.com/office/drawing/2016/5/14/chartex" xmlns:mc="http://schemas.openxmlformats.org/markup-compatibility/2006" xmlns:aink="http://schemas.microsoft.com/office/drawing/2016/ink" xmlns:am3d="http://schemas.microsoft.com/office/drawing/2017/model3d" xmlns:o="urn:schemas-microsoft-com:office:office" xmlns:r="http://schemas.openxmlformats.org/officeDocument/2006/relationships" xmlns:m="http://schemas.openxmlformats.org/officeDocument/2006/math" xmlns:v="urn:schemas-microsoft-com:vml" xmlns:wp14="http://schemas.microsoft.com/office/word/2010/wordprocessingDrawing" xmlns:wp="http://schemas.openxmlformats.org/drawingml/2006/wordprocessingDrawing" xmlns:w10="urn:schemas-microsoft-com:office:word" xmlns:w="http://schemas.openxmlformats.org/wordprocessingml/2006/main" xmlns:w14="http://schemas.microsoft.com/office/word/2010/wordml" xmlns:w15="http://schemas.microsoft.com/office/word/2012/wordml" xmlns:w16cid="http://schemas.microsoft.com/office/word/2016/wordml/cid" xmlns:w16se="http://schemas.microsoft.com/office/word/2015/wordml/symex" xmlns:wpg="http://schemas.microsoft.com/office/word/2010/wordprocessingGroup" xmlns:wpi="http://schemas.microsoft.com/office/word/2010/wordprocessingInk" xmlns:wne="http://schemas.microsoft.com/office/word/2006/wordml" xmlns:wps="http://schemas.microsoft.com/office/word/2010/wordprocessingShape" mc:Ignorable="w14 w15 w16se w16cid wp14">
   <w:body>
     <w:sdt>
       <w:sdtPr>
@@ -13,7 +13,6 @@
           <w:docPartUnique/>
         </w:docPartObj>
       </w:sdtPr>
-      <w:sdtEndPr/>
       <w:sdtContent>
         <w:p>
           <w:pPr>
@@ -137,8 +136,17 @@
                                       <w:color w:val="FFFFFF"/>
                                       <w:lang w:val="en-US"/>
                                     </w:rPr>
-                                    <w:t>Fabian Bannwart</w:t>
+                                    <w:t xml:space="preserve">Fabian </w:t>
                                   </w:r>
+                                  <w:proofErr w:type="spellStart"/>
+                                  <w:r>
+                                    <w:rPr>
+                                      <w:color w:val="FFFFFF"/>
+                                      <w:lang w:val="en-US"/>
+                                    </w:rPr>
+                                    <w:t>Bannwart</w:t>
+                                  </w:r>
+                                  <w:proofErr w:type="spellEnd"/>
                                   <w:r>
                                     <w:rPr>
                                       <w:color w:val="FFFFFF"/>
@@ -171,33 +179,21 @@
                                     </w:rPr>
                                     <w:t xml:space="preserve">BBZW </w:t>
                                   </w:r>
+                                  <w:proofErr w:type="spellStart"/>
                                   <w:r>
                                     <w:rPr>
                                       <w:color w:val="FFFFFF"/>
                                       <w:lang w:val="en-US"/>
                                     </w:rPr>
-                                    <w:t>S</w:t>
+                                    <w:t>Sursee</w:t>
                                   </w:r>
+                                  <w:proofErr w:type="spellEnd"/>
                                   <w:r>
                                     <w:rPr>
                                       <w:color w:val="FFFFFF"/>
                                       <w:lang w:val="en-US"/>
                                     </w:rPr>
-                                    <w:t>ursee</w:t>
-                                  </w:r>
-                                  <w:r>
-                                    <w:rPr>
-                                      <w:color w:val="FFFFFF"/>
-                                      <w:lang w:val="en-US"/>
-                                    </w:rPr>
-                                    <w:t xml:space="preserve"> </w:t>
-                                  </w:r>
-                                  <w:r>
-                                    <w:rPr>
-                                      <w:color w:val="FFFFFF"/>
-                                      <w:lang w:val="en-US"/>
-                                    </w:rPr>
-                                    <w:t>Modul</w:t>
+                                    <w:t xml:space="preserve"> Modul</w:t>
                                   </w:r>
                                   <w:r>
                                     <w:rPr>
@@ -307,8 +303,17 @@
                                 <w:color w:val="FFFFFF"/>
                                 <w:lang w:val="en-US"/>
                               </w:rPr>
-                              <w:t>Fabian Bannwart</w:t>
+                              <w:t xml:space="preserve">Fabian </w:t>
                             </w:r>
+                            <w:proofErr w:type="spellStart"/>
+                            <w:r>
+                              <w:rPr>
+                                <w:color w:val="FFFFFF"/>
+                                <w:lang w:val="en-US"/>
+                              </w:rPr>
+                              <w:t>Bannwart</w:t>
+                            </w:r>
+                            <w:proofErr w:type="spellEnd"/>
                             <w:r>
                               <w:rPr>
                                 <w:color w:val="FFFFFF"/>
@@ -341,33 +346,21 @@
                               </w:rPr>
                               <w:t xml:space="preserve">BBZW </w:t>
                             </w:r>
+                            <w:proofErr w:type="spellStart"/>
                             <w:r>
                               <w:rPr>
                                 <w:color w:val="FFFFFF"/>
                                 <w:lang w:val="en-US"/>
                               </w:rPr>
-                              <w:t>S</w:t>
+                              <w:t>Sursee</w:t>
                             </w:r>
+                            <w:proofErr w:type="spellEnd"/>
                             <w:r>
                               <w:rPr>
                                 <w:color w:val="FFFFFF"/>
                                 <w:lang w:val="en-US"/>
                               </w:rPr>
-                              <w:t>ursee</w:t>
-                            </w:r>
-                            <w:r>
-                              <w:rPr>
-                                <w:color w:val="FFFFFF"/>
-                                <w:lang w:val="en-US"/>
-                              </w:rPr>
-                              <w:t xml:space="preserve"> </w:t>
-                            </w:r>
-                            <w:r>
-                              <w:rPr>
-                                <w:color w:val="FFFFFF"/>
-                                <w:lang w:val="en-US"/>
-                              </w:rPr>
-                              <w:t>Modul</w:t>
+                              <w:t xml:space="preserve"> Modul</w:t>
                             </w:r>
                             <w:r>
                               <w:rPr>
@@ -431,7 +424,7 @@
         </w:p>
       </w:sdtContent>
     </w:sdt>
-    <w:bookmarkStart w:id="0" w:name="_Toc10786698" w:displacedByCustomXml="next"/>
+    <w:bookmarkStart w:id="0" w:name="_Toc11958596" w:displacedByCustomXml="next"/>
     <w:sdt>
       <w:sdtPr>
         <w:rPr>
@@ -447,7 +440,6 @@
           <w:docPartUnique/>
         </w:docPartObj>
       </w:sdtPr>
-      <w:sdtEndPr/>
       <w:sdtContent>
         <w:p>
           <w:pPr>
@@ -497,7 +489,7 @@
             </w:rPr>
             <w:fldChar w:fldCharType="separate"/>
           </w:r>
-          <w:hyperlink w:anchor="_Toc10786698" w:history="1">
+          <w:hyperlink w:anchor="_Toc11958596" w:history="1">
             <w:r>
               <w:rPr>
                 <w:rStyle w:val="Hyperlink"/>
@@ -526,7 +518,7 @@
                 <w:noProof/>
                 <w:webHidden/>
               </w:rPr>
-              <w:instrText xml:space="preserve"> PAGEREF _Toc10786698 \h </w:instrText>
+              <w:instrText xml:space="preserve"> PAGEREF _Toc11958596 \h </w:instrText>
             </w:r>
             <w:r>
               <w:rPr>
@@ -571,7 +563,7 @@
               <w:lang w:eastAsia="de-CH"/>
             </w:rPr>
           </w:pPr>
-          <w:hyperlink w:anchor="_Toc10786699" w:history="1">
+          <w:hyperlink w:anchor="_Toc11958597" w:history="1">
             <w:r>
               <w:rPr>
                 <w:rStyle w:val="Hyperlink"/>
@@ -599,7 +591,7 @@
                 <w:noProof/>
                 <w:webHidden/>
               </w:rPr>
-              <w:instrText xml:space="preserve"> PAGEREF _Toc10786699 \h </w:instrText>
+              <w:instrText xml:space="preserve"> PAGEREF _Toc11958597 \h </w:instrText>
             </w:r>
             <w:r>
               <w:rPr>
@@ -644,7 +636,7 @@
               <w:lang w:eastAsia="de-CH"/>
             </w:rPr>
           </w:pPr>
-          <w:hyperlink w:anchor="_Toc10786700" w:history="1">
+          <w:hyperlink w:anchor="_Toc11958598" w:history="1">
             <w:r>
               <w:rPr>
                 <w:rStyle w:val="Hyperlink"/>
@@ -672,7 +664,7 @@
                 <w:noProof/>
                 <w:webHidden/>
               </w:rPr>
-              <w:instrText xml:space="preserve"> PAGEREF _Toc10786700 \h </w:instrText>
+              <w:instrText xml:space="preserve"> PAGEREF _Toc11958598 \h </w:instrText>
             </w:r>
             <w:r>
               <w:rPr>
@@ -717,7 +709,7 @@
               <w:lang w:eastAsia="de-CH"/>
             </w:rPr>
           </w:pPr>
-          <w:hyperlink w:anchor="_Toc10786701" w:history="1">
+          <w:hyperlink w:anchor="_Toc11958599" w:history="1">
             <w:r>
               <w:rPr>
                 <w:rStyle w:val="Hyperlink"/>
@@ -745,7 +737,7 @@
                 <w:noProof/>
                 <w:webHidden/>
               </w:rPr>
-              <w:instrText xml:space="preserve"> PAGEREF _Toc10786701 \h </w:instrText>
+              <w:instrText xml:space="preserve"> PAGEREF _Toc11958599 \h </w:instrText>
             </w:r>
             <w:r>
               <w:rPr>
@@ -790,7 +782,7 @@
               <w:lang w:eastAsia="de-CH"/>
             </w:rPr>
           </w:pPr>
-          <w:hyperlink w:anchor="_Toc10786702" w:history="1">
+          <w:hyperlink w:anchor="_Toc11958600" w:history="1">
             <w:r>
               <w:rPr>
                 <w:rStyle w:val="Hyperlink"/>
@@ -818,7 +810,7 @@
                 <w:noProof/>
                 <w:webHidden/>
               </w:rPr>
-              <w:instrText xml:space="preserve"> PAGEREF _Toc10786702 \h </w:instrText>
+              <w:instrText xml:space="preserve"> PAGEREF _Toc11958600 \h </w:instrText>
             </w:r>
             <w:r>
               <w:rPr>
@@ -863,7 +855,7 @@
               <w:lang w:eastAsia="de-CH"/>
             </w:rPr>
           </w:pPr>
-          <w:hyperlink w:anchor="_Toc10786703" w:history="1">
+          <w:hyperlink w:anchor="_Toc11958601" w:history="1">
             <w:r>
               <w:rPr>
                 <w:rStyle w:val="Hyperlink"/>
@@ -891,7 +883,7 @@
                 <w:noProof/>
                 <w:webHidden/>
               </w:rPr>
-              <w:instrText xml:space="preserve"> PAGEREF _Toc10786703 \h </w:instrText>
+              <w:instrText xml:space="preserve"> PAGEREF _Toc11958601 \h </w:instrText>
             </w:r>
             <w:r>
               <w:rPr>
@@ -936,7 +928,7 @@
               <w:lang w:eastAsia="de-CH"/>
             </w:rPr>
           </w:pPr>
-          <w:hyperlink w:anchor="_Toc10786704" w:history="1">
+          <w:hyperlink w:anchor="_Toc11958602" w:history="1">
             <w:r>
               <w:rPr>
                 <w:rStyle w:val="Hyperlink"/>
@@ -964,7 +956,7 @@
                 <w:noProof/>
                 <w:webHidden/>
               </w:rPr>
-              <w:instrText xml:space="preserve"> PAGEREF _Toc10786704 \h </w:instrText>
+              <w:instrText xml:space="preserve"> PAGEREF _Toc11958602 \h </w:instrText>
             </w:r>
             <w:r>
               <w:rPr>
@@ -1009,7 +1001,7 @@
               <w:lang w:eastAsia="de-CH"/>
             </w:rPr>
           </w:pPr>
-          <w:hyperlink w:anchor="_Toc10786705" w:history="1">
+          <w:hyperlink w:anchor="_Toc11958603" w:history="1">
             <w:r>
               <w:rPr>
                 <w:rStyle w:val="Hyperlink"/>
@@ -1037,7 +1029,7 @@
                 <w:noProof/>
                 <w:webHidden/>
               </w:rPr>
-              <w:instrText xml:space="preserve"> PAGEREF _Toc10786705 \h </w:instrText>
+              <w:instrText xml:space="preserve"> PAGEREF _Toc11958603 \h </w:instrText>
             </w:r>
             <w:r>
               <w:rPr>
@@ -1082,7 +1074,7 @@
               <w:lang w:eastAsia="de-CH"/>
             </w:rPr>
           </w:pPr>
-          <w:hyperlink w:anchor="_Toc10786706" w:history="1">
+          <w:hyperlink w:anchor="_Toc11958604" w:history="1">
             <w:r>
               <w:rPr>
                 <w:rStyle w:val="Hyperlink"/>
@@ -1110,7 +1102,7 @@
                 <w:noProof/>
                 <w:webHidden/>
               </w:rPr>
-              <w:instrText xml:space="preserve"> PAGEREF _Toc10786706 \h </w:instrText>
+              <w:instrText xml:space="preserve"> PAGEREF _Toc11958604 \h </w:instrText>
             </w:r>
             <w:r>
               <w:rPr>
@@ -1155,7 +1147,7 @@
               <w:lang w:eastAsia="de-CH"/>
             </w:rPr>
           </w:pPr>
-          <w:hyperlink w:anchor="_Toc10786707" w:history="1">
+          <w:hyperlink w:anchor="_Toc11958605" w:history="1">
             <w:r>
               <w:rPr>
                 <w:rStyle w:val="Hyperlink"/>
@@ -1182,7 +1174,7 @@
                 <w:noProof/>
                 <w:webHidden/>
               </w:rPr>
-              <w:instrText xml:space="preserve"> PAGEREF _Toc10786707 \h </w:instrText>
+              <w:instrText xml:space="preserve"> PAGEREF _Toc11958605 \h </w:instrText>
             </w:r>
             <w:r>
               <w:rPr>
@@ -1227,7 +1219,7 @@
               <w:lang w:eastAsia="de-CH"/>
             </w:rPr>
           </w:pPr>
-          <w:hyperlink w:anchor="_Toc10786708" w:history="1">
+          <w:hyperlink w:anchor="_Toc11958606" w:history="1">
             <w:r>
               <w:rPr>
                 <w:rStyle w:val="Hyperlink"/>
@@ -1254,7 +1246,7 @@
                 <w:noProof/>
                 <w:webHidden/>
               </w:rPr>
-              <w:instrText xml:space="preserve"> PAGEREF _Toc10786708 \h </w:instrText>
+              <w:instrText xml:space="preserve"> PAGEREF _Toc11958606 \h </w:instrText>
             </w:r>
             <w:r>
               <w:rPr>
@@ -1299,7 +1291,7 @@
               <w:lang w:eastAsia="de-CH"/>
             </w:rPr>
           </w:pPr>
-          <w:hyperlink w:anchor="_Toc10786709" w:history="1">
+          <w:hyperlink w:anchor="_Toc11958607" w:history="1">
             <w:r>
               <w:rPr>
                 <w:rStyle w:val="Hyperlink"/>
@@ -1326,7 +1318,7 @@
                 <w:noProof/>
                 <w:webHidden/>
               </w:rPr>
-              <w:instrText xml:space="preserve"> PAGEREF _Toc10786709 \h </w:instrText>
+              <w:instrText xml:space="preserve"> PAGEREF _Toc11958607 \h </w:instrText>
             </w:r>
             <w:r>
               <w:rPr>
@@ -1371,7 +1363,7 @@
               <w:lang w:eastAsia="de-CH"/>
             </w:rPr>
           </w:pPr>
-          <w:hyperlink w:anchor="_Toc10786710" w:history="1">
+          <w:hyperlink w:anchor="_Toc11958608" w:history="1">
             <w:r>
               <w:rPr>
                 <w:rStyle w:val="Hyperlink"/>
@@ -1399,7 +1391,7 @@
                 <w:noProof/>
                 <w:webHidden/>
               </w:rPr>
-              <w:instrText xml:space="preserve"> PAGEREF _Toc10786710 \h </w:instrText>
+              <w:instrText xml:space="preserve"> PAGEREF _Toc11958608 \h </w:instrText>
             </w:r>
             <w:r>
               <w:rPr>
@@ -1444,7 +1436,7 @@
               <w:lang w:eastAsia="de-CH"/>
             </w:rPr>
           </w:pPr>
-          <w:hyperlink w:anchor="_Toc10786711" w:history="1">
+          <w:hyperlink w:anchor="_Toc11958609" w:history="1">
             <w:r>
               <w:rPr>
                 <w:rStyle w:val="Hyperlink"/>
@@ -1471,7 +1463,7 @@
                 <w:noProof/>
                 <w:webHidden/>
               </w:rPr>
-              <w:instrText xml:space="preserve"> PAGEREF _Toc10786711 \h </w:instrText>
+              <w:instrText xml:space="preserve"> PAGEREF _Toc11958609 \h </w:instrText>
             </w:r>
             <w:r>
               <w:rPr>
@@ -1516,7 +1508,7 @@
               <w:lang w:eastAsia="de-CH"/>
             </w:rPr>
           </w:pPr>
-          <w:hyperlink w:anchor="_Toc10786712" w:history="1">
+          <w:hyperlink w:anchor="_Toc11958610" w:history="1">
             <w:r>
               <w:rPr>
                 <w:rStyle w:val="Hyperlink"/>
@@ -1544,7 +1536,7 @@
                 <w:noProof/>
                 <w:webHidden/>
               </w:rPr>
-              <w:instrText xml:space="preserve"> PAGEREF _Toc10786712 \h </w:instrText>
+              <w:instrText xml:space="preserve"> PAGEREF _Toc11958610 \h </w:instrText>
             </w:r>
             <w:r>
               <w:rPr>
@@ -1589,7 +1581,7 @@
               <w:lang w:eastAsia="de-CH"/>
             </w:rPr>
           </w:pPr>
-          <w:hyperlink w:anchor="_Toc10786713" w:history="1">
+          <w:hyperlink w:anchor="_Toc11958611" w:history="1">
             <w:r>
               <w:rPr>
                 <w:rStyle w:val="Hyperlink"/>
@@ -1616,7 +1608,7 @@
                 <w:noProof/>
                 <w:webHidden/>
               </w:rPr>
-              <w:instrText xml:space="preserve"> PAGEREF _Toc10786713 \h </w:instrText>
+              <w:instrText xml:space="preserve"> PAGEREF _Toc11958611 \h </w:instrText>
             </w:r>
             <w:r>
               <w:rPr>
@@ -1661,7 +1653,7 @@
               <w:lang w:eastAsia="de-CH"/>
             </w:rPr>
           </w:pPr>
-          <w:hyperlink w:anchor="_Toc10786714" w:history="1">
+          <w:hyperlink w:anchor="_Toc11958612" w:history="1">
             <w:r>
               <w:rPr>
                 <w:rStyle w:val="Hyperlink"/>
@@ -1688,7 +1680,7 @@
                 <w:noProof/>
                 <w:webHidden/>
               </w:rPr>
-              <w:instrText xml:space="preserve"> PAGEREF _Toc10786714 \h </w:instrText>
+              <w:instrText xml:space="preserve"> PAGEREF _Toc11958612 \h </w:instrText>
             </w:r>
             <w:r>
               <w:rPr>
@@ -1709,6 +1701,582 @@
                 <w:webHidden/>
               </w:rPr>
               <w:t>12</w:t>
+            </w:r>
+            <w:r>
+              <w:rPr>
+                <w:noProof/>
+                <w:webHidden/>
+              </w:rPr>
+              <w:fldChar w:fldCharType="end"/>
+            </w:r>
+          </w:hyperlink>
+        </w:p>
+        <w:p>
+          <w:pPr>
+            <w:pStyle w:val="Verzeichnis1"/>
+            <w:tabs>
+              <w:tab w:val="right" w:leader="dot" w:pos="9062"/>
+            </w:tabs>
+            <w:rPr>
+              <w:noProof/>
+              <w:color w:val="auto"/>
+              <w:sz w:val="22"/>
+              <w:szCs w:val="22"/>
+              <w:lang w:eastAsia="de-CH"/>
+            </w:rPr>
+          </w:pPr>
+          <w:hyperlink w:anchor="_Toc11958613" w:history="1">
+            <w:r>
+              <w:rPr>
+                <w:rStyle w:val="Hyperlink"/>
+                <w:noProof/>
+              </w:rPr>
+              <w:t>Umsetzung</w:t>
+            </w:r>
+            <w:r>
+              <w:rPr>
+                <w:noProof/>
+                <w:webHidden/>
+              </w:rPr>
+              <w:tab/>
+            </w:r>
+            <w:r>
+              <w:rPr>
+                <w:noProof/>
+                <w:webHidden/>
+              </w:rPr>
+              <w:fldChar w:fldCharType="begin"/>
+            </w:r>
+            <w:r>
+              <w:rPr>
+                <w:noProof/>
+                <w:webHidden/>
+              </w:rPr>
+              <w:instrText xml:space="preserve"> PAGEREF _Toc11958613 \h </w:instrText>
+            </w:r>
+            <w:r>
+              <w:rPr>
+                <w:noProof/>
+                <w:webHidden/>
+              </w:rPr>
+            </w:r>
+            <w:r>
+              <w:rPr>
+                <w:noProof/>
+                <w:webHidden/>
+              </w:rPr>
+              <w:fldChar w:fldCharType="separate"/>
+            </w:r>
+            <w:r>
+              <w:rPr>
+                <w:noProof/>
+                <w:webHidden/>
+              </w:rPr>
+              <w:t>13</w:t>
+            </w:r>
+            <w:r>
+              <w:rPr>
+                <w:noProof/>
+                <w:webHidden/>
+              </w:rPr>
+              <w:fldChar w:fldCharType="end"/>
+            </w:r>
+          </w:hyperlink>
+        </w:p>
+        <w:p>
+          <w:pPr>
+            <w:pStyle w:val="Verzeichnis2"/>
+            <w:tabs>
+              <w:tab w:val="right" w:leader="dot" w:pos="9062"/>
+            </w:tabs>
+            <w:rPr>
+              <w:noProof/>
+              <w:color w:val="auto"/>
+              <w:sz w:val="22"/>
+              <w:szCs w:val="22"/>
+              <w:lang w:eastAsia="de-CH"/>
+            </w:rPr>
+          </w:pPr>
+          <w:hyperlink w:anchor="_Toc11958614" w:history="1">
+            <w:r>
+              <w:rPr>
+                <w:rStyle w:val="Hyperlink"/>
+                <w:noProof/>
+              </w:rPr>
+              <w:t>Designentscheidung</w:t>
+            </w:r>
+            <w:r>
+              <w:rPr>
+                <w:noProof/>
+                <w:webHidden/>
+              </w:rPr>
+              <w:tab/>
+            </w:r>
+            <w:r>
+              <w:rPr>
+                <w:noProof/>
+                <w:webHidden/>
+              </w:rPr>
+              <w:fldChar w:fldCharType="begin"/>
+            </w:r>
+            <w:r>
+              <w:rPr>
+                <w:noProof/>
+                <w:webHidden/>
+              </w:rPr>
+              <w:instrText xml:space="preserve"> PAGEREF _Toc11958614 \h </w:instrText>
+            </w:r>
+            <w:r>
+              <w:rPr>
+                <w:noProof/>
+                <w:webHidden/>
+              </w:rPr>
+            </w:r>
+            <w:r>
+              <w:rPr>
+                <w:noProof/>
+                <w:webHidden/>
+              </w:rPr>
+              <w:fldChar w:fldCharType="separate"/>
+            </w:r>
+            <w:r>
+              <w:rPr>
+                <w:noProof/>
+                <w:webHidden/>
+              </w:rPr>
+              <w:t>13</w:t>
+            </w:r>
+            <w:r>
+              <w:rPr>
+                <w:noProof/>
+                <w:webHidden/>
+              </w:rPr>
+              <w:fldChar w:fldCharType="end"/>
+            </w:r>
+          </w:hyperlink>
+        </w:p>
+        <w:p>
+          <w:pPr>
+            <w:pStyle w:val="Verzeichnis2"/>
+            <w:tabs>
+              <w:tab w:val="right" w:leader="dot" w:pos="9062"/>
+            </w:tabs>
+            <w:rPr>
+              <w:noProof/>
+              <w:color w:val="auto"/>
+              <w:sz w:val="22"/>
+              <w:szCs w:val="22"/>
+              <w:lang w:eastAsia="de-CH"/>
+            </w:rPr>
+          </w:pPr>
+          <w:hyperlink w:anchor="_Toc11958615" w:history="1">
+            <w:r>
+              <w:rPr>
+                <w:rStyle w:val="Hyperlink"/>
+                <w:noProof/>
+              </w:rPr>
+              <w:t>Logo</w:t>
+            </w:r>
+            <w:r>
+              <w:rPr>
+                <w:noProof/>
+                <w:webHidden/>
+              </w:rPr>
+              <w:tab/>
+            </w:r>
+            <w:r>
+              <w:rPr>
+                <w:noProof/>
+                <w:webHidden/>
+              </w:rPr>
+              <w:fldChar w:fldCharType="begin"/>
+            </w:r>
+            <w:r>
+              <w:rPr>
+                <w:noProof/>
+                <w:webHidden/>
+              </w:rPr>
+              <w:instrText xml:space="preserve"> PAGEREF _Toc11958615 \h </w:instrText>
+            </w:r>
+            <w:r>
+              <w:rPr>
+                <w:noProof/>
+                <w:webHidden/>
+              </w:rPr>
+            </w:r>
+            <w:r>
+              <w:rPr>
+                <w:noProof/>
+                <w:webHidden/>
+              </w:rPr>
+              <w:fldChar w:fldCharType="separate"/>
+            </w:r>
+            <w:r>
+              <w:rPr>
+                <w:noProof/>
+                <w:webHidden/>
+              </w:rPr>
+              <w:t>13</w:t>
+            </w:r>
+            <w:r>
+              <w:rPr>
+                <w:noProof/>
+                <w:webHidden/>
+              </w:rPr>
+              <w:fldChar w:fldCharType="end"/>
+            </w:r>
+          </w:hyperlink>
+        </w:p>
+        <w:p>
+          <w:pPr>
+            <w:pStyle w:val="Verzeichnis2"/>
+            <w:tabs>
+              <w:tab w:val="right" w:leader="dot" w:pos="9062"/>
+            </w:tabs>
+            <w:rPr>
+              <w:noProof/>
+              <w:color w:val="auto"/>
+              <w:sz w:val="22"/>
+              <w:szCs w:val="22"/>
+              <w:lang w:eastAsia="de-CH"/>
+            </w:rPr>
+          </w:pPr>
+          <w:hyperlink w:anchor="_Toc11958616" w:history="1">
+            <w:r>
+              <w:rPr>
+                <w:rStyle w:val="Hyperlink"/>
+                <w:noProof/>
+              </w:rPr>
+              <w:t>Platzierung der Elemente</w:t>
+            </w:r>
+            <w:r>
+              <w:rPr>
+                <w:noProof/>
+                <w:webHidden/>
+              </w:rPr>
+              <w:tab/>
+            </w:r>
+            <w:r>
+              <w:rPr>
+                <w:noProof/>
+                <w:webHidden/>
+              </w:rPr>
+              <w:fldChar w:fldCharType="begin"/>
+            </w:r>
+            <w:r>
+              <w:rPr>
+                <w:noProof/>
+                <w:webHidden/>
+              </w:rPr>
+              <w:instrText xml:space="preserve"> PAGEREF _Toc11958616 \h </w:instrText>
+            </w:r>
+            <w:r>
+              <w:rPr>
+                <w:noProof/>
+                <w:webHidden/>
+              </w:rPr>
+            </w:r>
+            <w:r>
+              <w:rPr>
+                <w:noProof/>
+                <w:webHidden/>
+              </w:rPr>
+              <w:fldChar w:fldCharType="separate"/>
+            </w:r>
+            <w:r>
+              <w:rPr>
+                <w:noProof/>
+                <w:webHidden/>
+              </w:rPr>
+              <w:t>14</w:t>
+            </w:r>
+            <w:r>
+              <w:rPr>
+                <w:noProof/>
+                <w:webHidden/>
+              </w:rPr>
+              <w:fldChar w:fldCharType="end"/>
+            </w:r>
+          </w:hyperlink>
+        </w:p>
+        <w:p>
+          <w:pPr>
+            <w:pStyle w:val="Verzeichnis2"/>
+            <w:tabs>
+              <w:tab w:val="right" w:leader="dot" w:pos="9062"/>
+            </w:tabs>
+            <w:rPr>
+              <w:noProof/>
+              <w:color w:val="auto"/>
+              <w:sz w:val="22"/>
+              <w:szCs w:val="22"/>
+              <w:lang w:eastAsia="de-CH"/>
+            </w:rPr>
+          </w:pPr>
+          <w:hyperlink w:anchor="_Toc11958617" w:history="1">
+            <w:r>
+              <w:rPr>
+                <w:rStyle w:val="Hyperlink"/>
+                <w:noProof/>
+              </w:rPr>
+              <w:t>Einbezug der Personas</w:t>
+            </w:r>
+            <w:r>
+              <w:rPr>
+                <w:noProof/>
+                <w:webHidden/>
+              </w:rPr>
+              <w:tab/>
+            </w:r>
+            <w:r>
+              <w:rPr>
+                <w:noProof/>
+                <w:webHidden/>
+              </w:rPr>
+              <w:fldChar w:fldCharType="begin"/>
+            </w:r>
+            <w:r>
+              <w:rPr>
+                <w:noProof/>
+                <w:webHidden/>
+              </w:rPr>
+              <w:instrText xml:space="preserve"> PAGEREF _Toc11958617 \h </w:instrText>
+            </w:r>
+            <w:r>
+              <w:rPr>
+                <w:noProof/>
+                <w:webHidden/>
+              </w:rPr>
+            </w:r>
+            <w:r>
+              <w:rPr>
+                <w:noProof/>
+                <w:webHidden/>
+              </w:rPr>
+              <w:fldChar w:fldCharType="separate"/>
+            </w:r>
+            <w:r>
+              <w:rPr>
+                <w:noProof/>
+                <w:webHidden/>
+              </w:rPr>
+              <w:t>14</w:t>
+            </w:r>
+            <w:r>
+              <w:rPr>
+                <w:noProof/>
+                <w:webHidden/>
+              </w:rPr>
+              <w:fldChar w:fldCharType="end"/>
+            </w:r>
+          </w:hyperlink>
+        </w:p>
+        <w:p>
+          <w:pPr>
+            <w:pStyle w:val="Verzeichnis2"/>
+            <w:tabs>
+              <w:tab w:val="right" w:leader="dot" w:pos="9062"/>
+            </w:tabs>
+            <w:rPr>
+              <w:noProof/>
+              <w:color w:val="auto"/>
+              <w:sz w:val="22"/>
+              <w:szCs w:val="22"/>
+              <w:lang w:eastAsia="de-CH"/>
+            </w:rPr>
+          </w:pPr>
+          <w:hyperlink w:anchor="_Toc11958618" w:history="1">
+            <w:r>
+              <w:rPr>
+                <w:rStyle w:val="Hyperlink"/>
+                <w:noProof/>
+              </w:rPr>
+              <w:t>Copyright Bilder</w:t>
+            </w:r>
+            <w:r>
+              <w:rPr>
+                <w:noProof/>
+                <w:webHidden/>
+              </w:rPr>
+              <w:tab/>
+            </w:r>
+            <w:r>
+              <w:rPr>
+                <w:noProof/>
+                <w:webHidden/>
+              </w:rPr>
+              <w:fldChar w:fldCharType="begin"/>
+            </w:r>
+            <w:r>
+              <w:rPr>
+                <w:noProof/>
+                <w:webHidden/>
+              </w:rPr>
+              <w:instrText xml:space="preserve"> PAGEREF _Toc11958618 \h </w:instrText>
+            </w:r>
+            <w:r>
+              <w:rPr>
+                <w:noProof/>
+                <w:webHidden/>
+              </w:rPr>
+            </w:r>
+            <w:r>
+              <w:rPr>
+                <w:noProof/>
+                <w:webHidden/>
+              </w:rPr>
+              <w:fldChar w:fldCharType="separate"/>
+            </w:r>
+            <w:r>
+              <w:rPr>
+                <w:noProof/>
+                <w:webHidden/>
+              </w:rPr>
+              <w:t>14</w:t>
+            </w:r>
+            <w:r>
+              <w:rPr>
+                <w:noProof/>
+                <w:webHidden/>
+              </w:rPr>
+              <w:fldChar w:fldCharType="end"/>
+            </w:r>
+          </w:hyperlink>
+        </w:p>
+        <w:p>
+          <w:pPr>
+            <w:pStyle w:val="Verzeichnis2"/>
+            <w:tabs>
+              <w:tab w:val="right" w:leader="dot" w:pos="9062"/>
+            </w:tabs>
+            <w:rPr>
+              <w:noProof/>
+              <w:color w:val="auto"/>
+              <w:sz w:val="22"/>
+              <w:szCs w:val="22"/>
+              <w:lang w:eastAsia="de-CH"/>
+            </w:rPr>
+          </w:pPr>
+          <w:hyperlink w:anchor="_Toc11958619" w:history="1">
+            <w:r>
+              <w:rPr>
+                <w:rStyle w:val="Hyperlink"/>
+                <w:noProof/>
+              </w:rPr>
+              <w:t>Video</w:t>
+            </w:r>
+            <w:r>
+              <w:rPr>
+                <w:noProof/>
+                <w:webHidden/>
+              </w:rPr>
+              <w:tab/>
+            </w:r>
+            <w:r>
+              <w:rPr>
+                <w:noProof/>
+                <w:webHidden/>
+              </w:rPr>
+              <w:fldChar w:fldCharType="begin"/>
+            </w:r>
+            <w:r>
+              <w:rPr>
+                <w:noProof/>
+                <w:webHidden/>
+              </w:rPr>
+              <w:instrText xml:space="preserve"> PAGEREF _Toc11958619 \h </w:instrText>
+            </w:r>
+            <w:r>
+              <w:rPr>
+                <w:noProof/>
+                <w:webHidden/>
+              </w:rPr>
+            </w:r>
+            <w:r>
+              <w:rPr>
+                <w:noProof/>
+                <w:webHidden/>
+              </w:rPr>
+              <w:fldChar w:fldCharType="separate"/>
+            </w:r>
+            <w:r>
+              <w:rPr>
+                <w:noProof/>
+                <w:webHidden/>
+              </w:rPr>
+              <w:t>14</w:t>
+            </w:r>
+            <w:r>
+              <w:rPr>
+                <w:noProof/>
+                <w:webHidden/>
+              </w:rPr>
+              <w:fldChar w:fldCharType="end"/>
+            </w:r>
+          </w:hyperlink>
+        </w:p>
+        <w:p>
+          <w:pPr>
+            <w:pStyle w:val="Verzeichnis1"/>
+            <w:tabs>
+              <w:tab w:val="right" w:leader="dot" w:pos="9062"/>
+            </w:tabs>
+            <w:rPr>
+              <w:noProof/>
+              <w:color w:val="auto"/>
+              <w:sz w:val="22"/>
+              <w:szCs w:val="22"/>
+              <w:lang w:eastAsia="de-CH"/>
+            </w:rPr>
+          </w:pPr>
+          <w:hyperlink w:anchor="_Toc11958620" w:history="1">
+            <w:r>
+              <w:rPr>
+                <w:rStyle w:val="Hyperlink"/>
+                <w:noProof/>
+              </w:rPr>
+              <w:t>Fazit</w:t>
+            </w:r>
+            <w:r>
+              <w:rPr>
+                <w:noProof/>
+                <w:webHidden/>
+              </w:rPr>
+              <w:tab/>
+            </w:r>
+            <w:r>
+              <w:rPr>
+                <w:noProof/>
+                <w:webHidden/>
+              </w:rPr>
+              <w:fldChar w:fldCharType="begin"/>
+            </w:r>
+            <w:r>
+              <w:rPr>
+                <w:noProof/>
+                <w:webHidden/>
+              </w:rPr>
+              <w:instrText xml:space="preserve"> PAGEREF _Toc11958620 \h </w:instrText>
+            </w:r>
+            <w:r>
+              <w:rPr>
+                <w:noProof/>
+                <w:webHidden/>
+              </w:rPr>
+            </w:r>
+            <w:r>
+              <w:rPr>
+                <w:noProof/>
+                <w:webHidden/>
+              </w:rPr>
+              <w:fldChar w:fldCharType="separate"/>
+            </w:r>
+            <w:r>
+              <w:rPr>
+                <w:noProof/>
+                <w:webHidden/>
+              </w:rPr>
+              <w:t>15</w:t>
             </w:r>
             <w:r>
               <w:rPr>
@@ -1759,7 +2327,7 @@
           <w:rFonts w:asciiTheme="minorHAnsi" w:hAnsiTheme="minorHAnsi" w:cstheme="minorHAnsi"/>
         </w:rPr>
       </w:pPr>
-      <w:bookmarkStart w:id="1" w:name="_Toc10786699"/>
+      <w:bookmarkStart w:id="1" w:name="_Toc11958597"/>
       <w:r>
         <w:rPr>
           <w:rFonts w:asciiTheme="minorHAnsi" w:hAnsiTheme="minorHAnsi" w:cstheme="minorHAnsi"/>
@@ -1790,7 +2358,7 @@
           <w:rFonts w:asciiTheme="minorHAnsi" w:hAnsiTheme="minorHAnsi" w:cstheme="minorHAnsi"/>
         </w:rPr>
       </w:pPr>
-      <w:bookmarkStart w:id="2" w:name="_Toc10786700"/>
+      <w:bookmarkStart w:id="2" w:name="_Toc11958598"/>
       <w:r>
         <w:rPr>
           <w:rFonts w:asciiTheme="minorHAnsi" w:hAnsiTheme="minorHAnsi" w:cstheme="minorHAnsi"/>
@@ -2190,12 +2758,14 @@
                 <w:rFonts w:cstheme="minorHAnsi"/>
               </w:rPr>
             </w:pPr>
+            <w:proofErr w:type="spellStart"/>
             <w:r>
               <w:rPr>
                 <w:rFonts w:cstheme="minorHAnsi"/>
               </w:rPr>
               <w:t>Wireframe</w:t>
             </w:r>
+            <w:proofErr w:type="spellEnd"/>
           </w:p>
         </w:tc>
         <w:tc>
@@ -2222,7 +2792,25 @@
                 <w:color w:val="auto"/>
                 <w:lang w:eastAsia="de-CH"/>
               </w:rPr>
-              <w:t xml:space="preserve">Ein Wireframe ist eine schematische Darstellung des Endprodukts. Es wird empfohlen von Hand Skizzen der </w:t>
+              <w:t xml:space="preserve">Ein </w:t>
+            </w:r>
+            <w:proofErr w:type="spellStart"/>
+            <w:r>
+              <w:rPr>
+                <w:rFonts w:eastAsia="Times New Roman" w:cstheme="minorHAnsi"/>
+                <w:color w:val="auto"/>
+                <w:lang w:eastAsia="de-CH"/>
+              </w:rPr>
+              <w:t>Wireframe</w:t>
+            </w:r>
+            <w:proofErr w:type="spellEnd"/>
+            <w:r>
+              <w:rPr>
+                <w:rFonts w:eastAsia="Times New Roman" w:cstheme="minorHAnsi"/>
+                <w:color w:val="auto"/>
+                <w:lang w:eastAsia="de-CH"/>
+              </w:rPr>
+              <w:t xml:space="preserve"> ist eine schematische Darstellung des Endprodukts. Es wird empfohlen von Hand Skizzen der </w:t>
             </w:r>
           </w:p>
           <w:p>
@@ -2241,7 +2829,25 @@
                 <w:color w:val="auto"/>
                 <w:lang w:eastAsia="de-CH"/>
               </w:rPr>
-              <w:t xml:space="preserve">zu verwirklichenden Pages zu erstellen. Es geht gezielt darum, noch nicht zu konkret zu werden. Anhand des Wireframes soll der Grundaufbau einer Page gezeigt </w:t>
+              <w:t xml:space="preserve">zu verwirklichenden Pages zu erstellen. Es geht gezielt darum, noch nicht zu konkret zu werden. Anhand des </w:t>
+            </w:r>
+            <w:proofErr w:type="spellStart"/>
+            <w:r>
+              <w:rPr>
+                <w:rFonts w:eastAsia="Times New Roman" w:cstheme="minorHAnsi"/>
+                <w:color w:val="auto"/>
+                <w:lang w:eastAsia="de-CH"/>
+              </w:rPr>
+              <w:t>Wireframes</w:t>
+            </w:r>
+            <w:proofErr w:type="spellEnd"/>
+            <w:r>
+              <w:rPr>
+                <w:rFonts w:eastAsia="Times New Roman" w:cstheme="minorHAnsi"/>
+                <w:color w:val="auto"/>
+                <w:lang w:eastAsia="de-CH"/>
+              </w:rPr>
+              <w:t xml:space="preserve"> soll der Grundaufbau einer Page gezeigt </w:t>
             </w:r>
           </w:p>
           <w:p>
@@ -2497,7 +3103,25 @@
                 <w:color w:val="auto"/>
                 <w:lang w:eastAsia="de-CH"/>
               </w:rPr>
-              <w:t>-Wieso wurden diese  Farben/Schriftarten etc. gewählt?</w:t>
+              <w:t xml:space="preserve">-Wieso wurden </w:t>
+            </w:r>
+            <w:proofErr w:type="gramStart"/>
+            <w:r>
+              <w:rPr>
+                <w:rFonts w:eastAsia="Times New Roman" w:cstheme="minorHAnsi"/>
+                <w:color w:val="auto"/>
+                <w:lang w:eastAsia="de-CH"/>
+              </w:rPr>
+              <w:t>diese  Farben</w:t>
+            </w:r>
+            <w:proofErr w:type="gramEnd"/>
+            <w:r>
+              <w:rPr>
+                <w:rFonts w:eastAsia="Times New Roman" w:cstheme="minorHAnsi"/>
+                <w:color w:val="auto"/>
+                <w:lang w:eastAsia="de-CH"/>
+              </w:rPr>
+              <w:t>/Schriftarten etc. gewählt?</w:t>
             </w:r>
           </w:p>
           <w:p>
@@ -2579,7 +3203,7 @@
           <w:rFonts w:asciiTheme="minorHAnsi" w:hAnsiTheme="minorHAnsi" w:cstheme="minorHAnsi"/>
         </w:rPr>
       </w:pPr>
-      <w:bookmarkStart w:id="3" w:name="_Toc10786701"/>
+      <w:bookmarkStart w:id="3" w:name="_Toc11958599"/>
       <w:r>
         <w:rPr>
           <w:rFonts w:asciiTheme="minorHAnsi" w:hAnsiTheme="minorHAnsi" w:cstheme="minorHAnsi"/>
@@ -2633,7 +3257,7 @@
           <w:rFonts w:asciiTheme="minorHAnsi" w:hAnsiTheme="minorHAnsi" w:cstheme="minorHAnsi"/>
         </w:rPr>
       </w:pPr>
-      <w:bookmarkStart w:id="4" w:name="_Toc10786702"/>
+      <w:bookmarkStart w:id="4" w:name="_Toc11958600"/>
       <w:r>
         <w:rPr>
           <w:rFonts w:asciiTheme="minorHAnsi" w:hAnsiTheme="minorHAnsi" w:cstheme="minorHAnsi"/>
@@ -2694,7 +3318,21 @@
         <w:rPr>
           <w:rFonts w:cstheme="minorHAnsi"/>
         </w:rPr>
-        <w:t xml:space="preserve">Konkret ist eine auf Angular basierende Webseite geplant, welche die geforderten Multimedia Inhalte von Bild und Video sowie ein skalierbares SVG Logo anzeigt. Angular bietet sich hierbei unterstützend für das Styling sowie das </w:t>
+        <w:t xml:space="preserve">Konkret ist eine auf </w:t>
+      </w:r>
+      <w:proofErr w:type="gramStart"/>
+      <w:r>
+        <w:rPr>
+          <w:rFonts w:cstheme="minorHAnsi"/>
+        </w:rPr>
+        <w:t>Angular</w:t>
+      </w:r>
+      <w:proofErr w:type="gramEnd"/>
+      <w:r>
+        <w:rPr>
+          <w:rFonts w:cstheme="minorHAnsi"/>
+        </w:rPr>
+        <w:t xml:space="preserve"> basierende Webseite geplant, welche die geforderten Multimedia Inhalte von Bild und Video sowie ein skalierbares SVG Logo anzeigt. Angular bietet sich hierbei unterstützend für das Styling sowie das </w:t>
       </w:r>
       <w:r>
         <w:rPr>
@@ -2737,7 +3375,7 @@
           <w:rFonts w:asciiTheme="minorHAnsi" w:hAnsiTheme="minorHAnsi" w:cstheme="minorHAnsi"/>
         </w:rPr>
       </w:pPr>
-      <w:bookmarkStart w:id="5" w:name="_Toc10786703"/>
+      <w:bookmarkStart w:id="5" w:name="_Toc11958601"/>
       <w:r>
         <w:rPr>
           <w:rFonts w:asciiTheme="minorHAnsi" w:hAnsiTheme="minorHAnsi" w:cstheme="minorHAnsi"/>
@@ -2793,7 +3431,21 @@
         <w:rPr>
           <w:rFonts w:cstheme="minorHAnsi"/>
         </w:rPr>
-        <w:t>, wir müssen jedoch auch schauen dass es für andere Altersgruppen geeignet ist</w:t>
+        <w:t xml:space="preserve">, wir müssen jedoch auch </w:t>
+      </w:r>
+      <w:proofErr w:type="gramStart"/>
+      <w:r>
+        <w:rPr>
+          <w:rFonts w:cstheme="minorHAnsi"/>
+        </w:rPr>
+        <w:t>schauen</w:t>
+      </w:r>
+      <w:proofErr w:type="gramEnd"/>
+      <w:r>
+        <w:rPr>
+          <w:rFonts w:cstheme="minorHAnsi"/>
+        </w:rPr>
+        <w:t xml:space="preserve"> dass es für andere Altersgruppen geeignet ist</w:t>
       </w:r>
       <w:r>
         <w:rPr>
@@ -2848,7 +3500,7 @@
           <w:lang w:eastAsia="de-CH"/>
         </w:rPr>
         <w:drawing>
-          <wp:anchor distT="0" distB="0" distL="114300" distR="114300" simplePos="0" relativeHeight="251649024" behindDoc="1" locked="0" layoutInCell="1" allowOverlap="1" wp14:anchorId="11E13185" wp14:editId="4E200ADD">
+          <wp:anchor distT="0" distB="0" distL="114300" distR="114300" simplePos="0" relativeHeight="251615232" behindDoc="1" locked="0" layoutInCell="1" allowOverlap="1" wp14:anchorId="11E13185" wp14:editId="4E200ADD">
             <wp:simplePos x="0" y="0"/>
             <wp:positionH relativeFrom="column">
               <wp:posOffset>-4445</wp:posOffset>
@@ -2918,25 +3570,48 @@
           </wp:anchor>
         </w:drawing>
       </w:r>
+      <w:proofErr w:type="spellStart"/>
       <w:r>
         <w:rPr>
           <w:rFonts w:cstheme="minorHAnsi"/>
           <w:b/>
         </w:rPr>
-        <w:t>Linyan Han</w:t>
-      </w:r>
-    </w:p>
-    <w:p>
-      <w:pPr>
-        <w:rPr>
-          <w:rFonts w:cstheme="minorHAnsi"/>
-        </w:rPr>
-      </w:pPr>
-      <w:r>
-        <w:rPr>
-          <w:rFonts w:cstheme="minorHAnsi"/>
-        </w:rPr>
-        <w:t>Name: Linyan Han</w:t>
+        <w:t>Linyan</w:t>
+      </w:r>
+      <w:proofErr w:type="spellEnd"/>
+      <w:r>
+        <w:rPr>
+          <w:rFonts w:cstheme="minorHAnsi"/>
+          <w:b/>
+        </w:rPr>
+        <w:t xml:space="preserve"> Han</w:t>
+      </w:r>
+    </w:p>
+    <w:p>
+      <w:pPr>
+        <w:rPr>
+          <w:rFonts w:cstheme="minorHAnsi"/>
+        </w:rPr>
+      </w:pPr>
+      <w:r>
+        <w:rPr>
+          <w:rFonts w:cstheme="minorHAnsi"/>
+        </w:rPr>
+        <w:t xml:space="preserve">Name: </w:t>
+      </w:r>
+      <w:proofErr w:type="spellStart"/>
+      <w:r>
+        <w:rPr>
+          <w:rFonts w:cstheme="minorHAnsi"/>
+        </w:rPr>
+        <w:t>Linyan</w:t>
+      </w:r>
+      <w:proofErr w:type="spellEnd"/>
+      <w:r>
+        <w:rPr>
+          <w:rFonts w:cstheme="minorHAnsi"/>
+        </w:rPr>
+        <w:t xml:space="preserve"> Han</w:t>
       </w:r>
     </w:p>
     <w:p>
@@ -2964,8 +3639,6 @@
         </w:rPr>
         <w:t>Beruf: Musikantin</w:t>
       </w:r>
-      <w:bookmarkStart w:id="6" w:name="_GoBack"/>
-      <w:bookmarkEnd w:id="6"/>
     </w:p>
     <w:p>
       <w:pPr>
@@ -3054,8 +3727,16 @@
         <w:rPr>
           <w:b/>
         </w:rPr>
-        <w:t>Hans Arnet</w:t>
-      </w:r>
+        <w:t xml:space="preserve">Hans </w:t>
+      </w:r>
+      <w:proofErr w:type="spellStart"/>
+      <w:r>
+        <w:rPr>
+          <w:b/>
+        </w:rPr>
+        <w:t>Arnet</w:t>
+      </w:r>
+      <w:proofErr w:type="spellEnd"/>
     </w:p>
     <w:p>
       <w:r>
@@ -3064,7 +3745,7 @@
           <w:lang w:eastAsia="de-CH"/>
         </w:rPr>
         <w:drawing>
-          <wp:anchor distT="0" distB="0" distL="114300" distR="114300" simplePos="0" relativeHeight="251651072" behindDoc="1" locked="0" layoutInCell="1" allowOverlap="1" wp14:anchorId="26A641E8" wp14:editId="3E4D8FEF">
+          <wp:anchor distT="0" distB="0" distL="114300" distR="114300" simplePos="0" relativeHeight="251625472" behindDoc="1" locked="0" layoutInCell="1" allowOverlap="1" wp14:anchorId="26A641E8" wp14:editId="3E4D8FEF">
             <wp:simplePos x="0" y="0"/>
             <wp:positionH relativeFrom="column">
               <wp:posOffset>19050</wp:posOffset>
@@ -3138,8 +3819,13 @@
         </w:drawing>
       </w:r>
       <w:r>
-        <w:t>Name: Hans Arnet</w:t>
-      </w:r>
+        <w:t xml:space="preserve">Name: Hans </w:t>
+      </w:r>
+      <w:proofErr w:type="spellStart"/>
+      <w:r>
+        <w:t>Arnet</w:t>
+      </w:r>
+      <w:proofErr w:type="spellEnd"/>
     </w:p>
     <w:p>
       <w:r>
@@ -3206,7 +3892,7 @@
           <w:lang w:eastAsia="de-CH"/>
         </w:rPr>
         <w:drawing>
-          <wp:anchor distT="0" distB="0" distL="114300" distR="114300" simplePos="0" relativeHeight="251650048" behindDoc="1" locked="0" layoutInCell="1" allowOverlap="1" wp14:anchorId="1CB4E6DC" wp14:editId="4097A0E3">
+          <wp:anchor distT="0" distB="0" distL="114300" distR="114300" simplePos="0" relativeHeight="251620352" behindDoc="1" locked="0" layoutInCell="1" allowOverlap="1" wp14:anchorId="1CB4E6DC" wp14:editId="4097A0E3">
             <wp:simplePos x="0" y="0"/>
             <wp:positionH relativeFrom="column">
               <wp:posOffset>-4445</wp:posOffset>
@@ -3371,7 +4057,21 @@
         <w:rPr>
           <w:rFonts w:cstheme="minorHAnsi"/>
         </w:rPr>
-        <w:t xml:space="preserve">Reisen, Vloggen </w:t>
+        <w:t xml:space="preserve">Reisen, </w:t>
+      </w:r>
+      <w:proofErr w:type="spellStart"/>
+      <w:r>
+        <w:rPr>
+          <w:rFonts w:cstheme="minorHAnsi"/>
+        </w:rPr>
+        <w:t>Vloggen</w:t>
+      </w:r>
+      <w:proofErr w:type="spellEnd"/>
+      <w:r>
+        <w:rPr>
+          <w:rFonts w:cstheme="minorHAnsi"/>
+        </w:rPr>
+        <w:t xml:space="preserve"> </w:t>
       </w:r>
     </w:p>
     <w:p>
@@ -3420,7 +4120,14 @@
           <w:rFonts w:cstheme="minorHAnsi"/>
         </w:rPr>
         <w:br/>
-        <w:t>Reiste bereits viel und sucht immer nach ausgefalle</w:t>
+        <w:t xml:space="preserve">Reiste bereits viel und sucht immer nach </w:t>
+      </w:r>
+      <w:proofErr w:type="spellStart"/>
+      <w:r>
+        <w:rPr>
+          <w:rFonts w:cstheme="minorHAnsi"/>
+        </w:rPr>
+        <w:t>ausgefalle</w:t>
       </w:r>
       <w:r>
         <w:rPr>
@@ -3428,6 +4135,7 @@
         </w:rPr>
         <w:t>rnen</w:t>
       </w:r>
+      <w:proofErr w:type="spellEnd"/>
       <w:r>
         <w:rPr>
           <w:rFonts w:cstheme="minorHAnsi"/>
@@ -3461,7 +4169,7 @@
           <w:rFonts w:asciiTheme="minorHAnsi" w:hAnsiTheme="minorHAnsi" w:cstheme="minorHAnsi"/>
         </w:rPr>
       </w:pPr>
-      <w:bookmarkStart w:id="7" w:name="_Toc10786704"/>
+      <w:bookmarkStart w:id="6" w:name="_Toc11958602"/>
       <w:r>
         <w:rPr>
           <w:rFonts w:asciiTheme="minorHAnsi" w:hAnsiTheme="minorHAnsi" w:cstheme="minorHAnsi"/>
@@ -3469,327 +4177,398 @@
         <w:lastRenderedPageBreak/>
         <w:t>Nutzung der Webseite</w:t>
       </w:r>
+      <w:bookmarkEnd w:id="6"/>
+    </w:p>
+    <w:p>
+      <w:pPr>
+        <w:rPr>
+          <w:rFonts w:cstheme="minorHAnsi"/>
+        </w:rPr>
+      </w:pPr>
+      <w:r>
+        <w:rPr>
+          <w:rFonts w:cstheme="minorHAnsi"/>
+        </w:rPr>
+        <w:t xml:space="preserve">Hier sind die User Story unserer Webseite aufgelistet. Sie Orientieren sich anhand der Personas welche wir ein Kapitel vorher erstellt haben. Die Storys sind auf die Bedürfnisse </w:t>
+      </w:r>
+      <w:proofErr w:type="gramStart"/>
+      <w:r>
+        <w:rPr>
+          <w:rFonts w:cstheme="minorHAnsi"/>
+        </w:rPr>
+        <w:t>dieser fiktiven Charakter</w:t>
+      </w:r>
+      <w:proofErr w:type="gramEnd"/>
+      <w:r>
+        <w:rPr>
+          <w:rFonts w:cstheme="minorHAnsi"/>
+        </w:rPr>
+        <w:t xml:space="preserve"> angepasst.</w:t>
+      </w:r>
+    </w:p>
+    <w:p>
+      <w:pPr>
+        <w:rPr>
+          <w:rFonts w:cstheme="minorHAnsi"/>
+        </w:rPr>
+      </w:pPr>
+      <w:r>
+        <w:rPr>
+          <w:rFonts w:cstheme="minorHAnsi"/>
+          <w:color w:val="7030A0"/>
+        </w:rPr>
+        <w:t xml:space="preserve">Tiffany </w:t>
+      </w:r>
+      <w:r>
+        <w:rPr>
+          <w:rFonts w:cstheme="minorHAnsi"/>
+          <w:color w:val="7030A0"/>
+        </w:rPr>
+        <w:t xml:space="preserve">Goldberger </w:t>
+      </w:r>
+      <w:r>
+        <w:rPr>
+          <w:rFonts w:cstheme="minorHAnsi"/>
+        </w:rPr>
+        <w:t xml:space="preserve">möchte </w:t>
+      </w:r>
+      <w:r>
+        <w:rPr>
+          <w:rFonts w:cstheme="minorHAnsi"/>
+          <w:color w:val="C00000"/>
+        </w:rPr>
+        <w:t>eine</w:t>
+      </w:r>
+      <w:r>
+        <w:rPr>
+          <w:rFonts w:cstheme="minorHAnsi"/>
+          <w:color w:val="C00000"/>
+        </w:rPr>
+        <w:t xml:space="preserve"> </w:t>
+      </w:r>
+      <w:proofErr w:type="spellStart"/>
+      <w:r>
+        <w:rPr>
+          <w:rFonts w:cstheme="minorHAnsi"/>
+          <w:color w:val="C00000"/>
+        </w:rPr>
+        <w:t>eine</w:t>
+      </w:r>
+      <w:proofErr w:type="spellEnd"/>
+      <w:r>
+        <w:rPr>
+          <w:rFonts w:cstheme="minorHAnsi"/>
+          <w:color w:val="C00000"/>
+        </w:rPr>
+        <w:t xml:space="preserve"> Zusammenfassung der wichtigsten Informationen haben</w:t>
+      </w:r>
+      <w:r>
+        <w:rPr>
+          <w:rFonts w:cstheme="minorHAnsi"/>
+        </w:rPr>
+        <w:t>, um</w:t>
+      </w:r>
+      <w:r>
+        <w:rPr>
+          <w:rFonts w:cstheme="minorHAnsi"/>
+        </w:rPr>
+        <w:t xml:space="preserve"> </w:t>
+      </w:r>
+      <w:r>
+        <w:rPr>
+          <w:rFonts w:cstheme="minorHAnsi"/>
+          <w:color w:val="76923C" w:themeColor="accent3" w:themeShade="BF"/>
+        </w:rPr>
+        <w:t>möglichst wenig Zeit für die Recherche zu verbrauchen</w:t>
+      </w:r>
+      <w:r>
+        <w:rPr>
+          <w:rFonts w:cstheme="minorHAnsi"/>
+        </w:rPr>
+        <w:t xml:space="preserve"> da sie sehr beschäftigt ist.</w:t>
+      </w:r>
+    </w:p>
+    <w:p>
+      <w:pPr>
+        <w:rPr>
+          <w:rFonts w:cstheme="minorHAnsi"/>
+        </w:rPr>
+      </w:pPr>
+      <w:proofErr w:type="spellStart"/>
+      <w:r>
+        <w:rPr>
+          <w:rFonts w:cstheme="minorHAnsi"/>
+          <w:color w:val="7030A0"/>
+        </w:rPr>
+        <w:t>Linyan</w:t>
+      </w:r>
+      <w:proofErr w:type="spellEnd"/>
+      <w:r>
+        <w:rPr>
+          <w:rFonts w:cstheme="minorHAnsi"/>
+          <w:color w:val="7030A0"/>
+        </w:rPr>
+        <w:t xml:space="preserve"> Han</w:t>
+      </w:r>
+      <w:r>
+        <w:rPr>
+          <w:rFonts w:cstheme="minorHAnsi"/>
+          <w:color w:val="7030A0"/>
+        </w:rPr>
+        <w:t xml:space="preserve"> </w:t>
+      </w:r>
+      <w:r>
+        <w:rPr>
+          <w:rFonts w:cstheme="minorHAnsi"/>
+        </w:rPr>
+        <w:t xml:space="preserve">möchte </w:t>
+      </w:r>
+      <w:r>
+        <w:rPr>
+          <w:rFonts w:cstheme="minorHAnsi"/>
+          <w:color w:val="C00000"/>
+        </w:rPr>
+        <w:t>die Sehenswürdigkeiten schnell nach Kulturellem/Geschichtlichem durchsuchen können</w:t>
+      </w:r>
+      <w:r>
+        <w:rPr>
+          <w:rFonts w:cstheme="minorHAnsi"/>
+        </w:rPr>
+        <w:t xml:space="preserve">, um </w:t>
+      </w:r>
+      <w:r>
+        <w:rPr>
+          <w:rFonts w:cstheme="minorHAnsi"/>
+          <w:color w:val="76923C" w:themeColor="accent3" w:themeShade="BF"/>
+        </w:rPr>
+        <w:t>schnell für sie geeignete Angebote zu finden</w:t>
+      </w:r>
+      <w:r>
+        <w:rPr>
+          <w:rFonts w:cstheme="minorHAnsi"/>
+        </w:rPr>
+        <w:t>.</w:t>
+      </w:r>
+    </w:p>
+    <w:p>
+      <w:pPr>
+        <w:rPr>
+          <w:rFonts w:cstheme="minorHAnsi"/>
+        </w:rPr>
+      </w:pPr>
+      <w:r>
+        <w:rPr>
+          <w:rFonts w:cstheme="minorHAnsi"/>
+          <w:color w:val="7030A0"/>
+        </w:rPr>
+        <w:t xml:space="preserve">Hans </w:t>
+      </w:r>
+      <w:proofErr w:type="spellStart"/>
+      <w:r>
+        <w:rPr>
+          <w:rFonts w:cstheme="minorHAnsi"/>
+          <w:color w:val="7030A0"/>
+        </w:rPr>
+        <w:t>Arnet</w:t>
+      </w:r>
+      <w:proofErr w:type="spellEnd"/>
+      <w:r>
+        <w:rPr>
+          <w:rFonts w:cstheme="minorHAnsi"/>
+          <w:color w:val="7030A0"/>
+        </w:rPr>
+        <w:t xml:space="preserve"> </w:t>
+      </w:r>
+      <w:r>
+        <w:rPr>
+          <w:rFonts w:cstheme="minorHAnsi"/>
+        </w:rPr>
+        <w:t xml:space="preserve">möchte </w:t>
+      </w:r>
+      <w:r>
+        <w:rPr>
+          <w:rFonts w:cstheme="minorHAnsi"/>
+          <w:color w:val="C00000"/>
+        </w:rPr>
+        <w:t xml:space="preserve">mit einem Image Slider durch die einzelnen Bilder rotieren, </w:t>
+      </w:r>
+      <w:r>
+        <w:rPr>
+          <w:rFonts w:cstheme="minorHAnsi"/>
+        </w:rPr>
+        <w:t xml:space="preserve">um </w:t>
+      </w:r>
+      <w:r>
+        <w:rPr>
+          <w:rFonts w:cstheme="minorHAnsi"/>
+          <w:color w:val="76923C" w:themeColor="accent3" w:themeShade="BF"/>
+        </w:rPr>
+        <w:t xml:space="preserve">die Bilder besser zu betrachten </w:t>
+      </w:r>
+      <w:r>
+        <w:rPr>
+          <w:rFonts w:cstheme="minorHAnsi"/>
+        </w:rPr>
+        <w:t>und für das einfachere erkennen mit seinen Augen</w:t>
+      </w:r>
+      <w:r>
+        <w:rPr>
+          <w:rFonts w:cstheme="minorHAnsi"/>
+        </w:rPr>
+        <w:t xml:space="preserve">. </w:t>
+      </w:r>
+    </w:p>
+    <w:p>
+      <w:pPr>
+        <w:rPr>
+          <w:rFonts w:cstheme="minorHAnsi"/>
+        </w:rPr>
+      </w:pPr>
+      <w:r>
+        <w:rPr>
+          <w:rFonts w:cstheme="minorHAnsi"/>
+          <w:color w:val="7030A0"/>
+        </w:rPr>
+        <w:t xml:space="preserve">Tiffany Goldberger </w:t>
+      </w:r>
+      <w:r>
+        <w:rPr>
+          <w:rFonts w:cstheme="minorHAnsi"/>
+        </w:rPr>
+        <w:t xml:space="preserve">möchte </w:t>
+      </w:r>
+      <w:r>
+        <w:rPr>
+          <w:rFonts w:cstheme="minorHAnsi"/>
+          <w:color w:val="C00000"/>
+        </w:rPr>
+        <w:t xml:space="preserve">einen Video </w:t>
+      </w:r>
+      <w:r>
+        <w:rPr>
+          <w:rFonts w:cstheme="minorHAnsi"/>
+          <w:color w:val="C00000"/>
+        </w:rPr>
+        <w:t>Bericht von anderen Reisenden sehen können</w:t>
+      </w:r>
+      <w:r>
+        <w:rPr>
+          <w:rFonts w:cstheme="minorHAnsi"/>
+        </w:rPr>
+        <w:t xml:space="preserve">, um </w:t>
+      </w:r>
+      <w:r>
+        <w:rPr>
+          <w:rFonts w:cstheme="minorHAnsi"/>
+          <w:color w:val="76923C" w:themeColor="accent3" w:themeShade="BF"/>
+        </w:rPr>
+        <w:t>schnell zu Erfahrungen anderer und deren Erlebnissen zu gelangen</w:t>
+      </w:r>
+      <w:r>
+        <w:rPr>
+          <w:rFonts w:cstheme="minorHAnsi"/>
+        </w:rPr>
+        <w:t xml:space="preserve"> da sie wenig Zeit hat für eine eigene </w:t>
+      </w:r>
+      <w:proofErr w:type="spellStart"/>
+      <w:r>
+        <w:rPr>
+          <w:rFonts w:cstheme="minorHAnsi"/>
+        </w:rPr>
+        <w:t>recherche</w:t>
+      </w:r>
+      <w:proofErr w:type="spellEnd"/>
+      <w:r>
+        <w:rPr>
+          <w:rFonts w:cstheme="minorHAnsi"/>
+        </w:rPr>
+        <w:t>.</w:t>
+      </w:r>
+    </w:p>
+    <w:p>
+      <w:pPr>
+        <w:rPr>
+          <w:rFonts w:cstheme="minorHAnsi"/>
+        </w:rPr>
+      </w:pPr>
+      <w:proofErr w:type="spellStart"/>
+      <w:r>
+        <w:rPr>
+          <w:rFonts w:cstheme="minorHAnsi"/>
+          <w:color w:val="7030A0"/>
+        </w:rPr>
+        <w:t>Linyan</w:t>
+      </w:r>
+      <w:proofErr w:type="spellEnd"/>
+      <w:r>
+        <w:rPr>
+          <w:rFonts w:cstheme="minorHAnsi"/>
+          <w:color w:val="7030A0"/>
+        </w:rPr>
+        <w:t xml:space="preserve"> Han</w:t>
+      </w:r>
+      <w:r>
+        <w:rPr>
+          <w:rFonts w:cstheme="minorHAnsi"/>
+          <w:color w:val="7030A0"/>
+        </w:rPr>
+        <w:t xml:space="preserve"> </w:t>
+      </w:r>
+      <w:r>
+        <w:rPr>
+          <w:rFonts w:cstheme="minorHAnsi"/>
+        </w:rPr>
+        <w:t xml:space="preserve">möchte </w:t>
+      </w:r>
+      <w:r>
+        <w:rPr>
+          <w:rFonts w:cstheme="minorHAnsi"/>
+          <w:color w:val="C00000"/>
+        </w:rPr>
+        <w:t>verschiedene Ausgangsangebote sehen können</w:t>
+      </w:r>
+      <w:r>
+        <w:rPr>
+          <w:rFonts w:cstheme="minorHAnsi"/>
+        </w:rPr>
+        <w:t xml:space="preserve">, um </w:t>
+      </w:r>
+      <w:r>
+        <w:rPr>
+          <w:rFonts w:cstheme="minorHAnsi"/>
+          <w:color w:val="76923C" w:themeColor="accent3" w:themeShade="BF"/>
+        </w:rPr>
+        <w:t>zu wissen wo sie am Abend jeweils noch den Tag ausklingen lassen kann</w:t>
+      </w:r>
+      <w:r>
+        <w:rPr>
+          <w:rFonts w:cstheme="minorHAnsi"/>
+        </w:rPr>
+        <w:t>.</w:t>
+      </w:r>
+    </w:p>
+    <w:p>
+      <w:pPr>
+        <w:rPr>
+          <w:rFonts w:cstheme="minorHAnsi"/>
+        </w:rPr>
+      </w:pPr>
+    </w:p>
+    <w:p>
+      <w:pPr>
+        <w:pStyle w:val="berschrift1"/>
+        <w:rPr>
+          <w:rFonts w:asciiTheme="minorHAnsi" w:hAnsiTheme="minorHAnsi" w:cstheme="minorHAnsi"/>
+        </w:rPr>
+      </w:pPr>
+      <w:bookmarkStart w:id="7" w:name="_Toc11958603"/>
+      <w:r>
+        <w:rPr>
+          <w:rFonts w:asciiTheme="minorHAnsi" w:hAnsiTheme="minorHAnsi" w:cstheme="minorHAnsi"/>
+        </w:rPr>
+        <w:t>Elemente der Webseite</w:t>
+      </w:r>
       <w:bookmarkEnd w:id="7"/>
-    </w:p>
-    <w:p>
-      <w:pPr>
-        <w:rPr>
-          <w:rFonts w:cstheme="minorHAnsi"/>
-        </w:rPr>
-      </w:pPr>
-      <w:r>
-        <w:rPr>
-          <w:rFonts w:cstheme="minorHAnsi"/>
-        </w:rPr>
-        <w:t>Hier sind die User Story unserer Webseite aufgelistet. Sie Orientieren sich anhand der Personas welche wir ein Kapitel vorher erstellt haben. Die Storys sind auf die Bedürfnisse dieser fiktiven Charakter angepasst.</w:t>
-      </w:r>
-    </w:p>
-    <w:p>
-      <w:pPr>
-        <w:rPr>
-          <w:rFonts w:cstheme="minorHAnsi"/>
-        </w:rPr>
-      </w:pPr>
-      <w:r>
-        <w:rPr>
-          <w:rFonts w:cstheme="minorHAnsi"/>
-          <w:color w:val="7030A0"/>
-        </w:rPr>
-        <w:t xml:space="preserve">Tiffany </w:t>
-      </w:r>
-      <w:r>
-        <w:rPr>
-          <w:rFonts w:cstheme="minorHAnsi"/>
-          <w:color w:val="7030A0"/>
-        </w:rPr>
-        <w:t xml:space="preserve">Goldberger </w:t>
-      </w:r>
-      <w:r>
-        <w:rPr>
-          <w:rFonts w:cstheme="minorHAnsi"/>
-        </w:rPr>
-        <w:t xml:space="preserve">möchte </w:t>
-      </w:r>
-      <w:r>
-        <w:rPr>
-          <w:rFonts w:cstheme="minorHAnsi"/>
-          <w:color w:val="C00000"/>
-        </w:rPr>
-        <w:t>eine</w:t>
-      </w:r>
-      <w:r>
-        <w:rPr>
-          <w:rFonts w:cstheme="minorHAnsi"/>
-          <w:color w:val="C00000"/>
-        </w:rPr>
-        <w:t xml:space="preserve"> </w:t>
-      </w:r>
-      <w:r>
-        <w:rPr>
-          <w:rFonts w:cstheme="minorHAnsi"/>
-          <w:color w:val="C00000"/>
-        </w:rPr>
-        <w:t>eine Zusammenfassung der wichtigsten Informationen haben</w:t>
-      </w:r>
-      <w:r>
-        <w:rPr>
-          <w:rFonts w:cstheme="minorHAnsi"/>
-        </w:rPr>
-        <w:t>, um</w:t>
-      </w:r>
-      <w:r>
-        <w:rPr>
-          <w:rFonts w:cstheme="minorHAnsi"/>
-        </w:rPr>
-        <w:t xml:space="preserve"> </w:t>
-      </w:r>
-      <w:r>
-        <w:rPr>
-          <w:rFonts w:cstheme="minorHAnsi"/>
-          <w:color w:val="76923C" w:themeColor="accent3" w:themeShade="BF"/>
-        </w:rPr>
-        <w:t>möglichst wenig Zeit für die Recherche zu verbrauchen</w:t>
-      </w:r>
-      <w:r>
-        <w:rPr>
-          <w:rFonts w:cstheme="minorHAnsi"/>
-        </w:rPr>
-        <w:t xml:space="preserve"> da sie sehr beschäftigt ist.</w:t>
-      </w:r>
-    </w:p>
-    <w:p>
-      <w:pPr>
-        <w:rPr>
-          <w:rFonts w:cstheme="minorHAnsi"/>
-        </w:rPr>
-      </w:pPr>
-      <w:r>
-        <w:rPr>
-          <w:rFonts w:cstheme="minorHAnsi"/>
-          <w:color w:val="7030A0"/>
-        </w:rPr>
-        <w:t>Linyan Han</w:t>
-      </w:r>
-      <w:r>
-        <w:rPr>
-          <w:rFonts w:cstheme="minorHAnsi"/>
-          <w:color w:val="7030A0"/>
-        </w:rPr>
-        <w:t xml:space="preserve"> </w:t>
-      </w:r>
-      <w:r>
-        <w:rPr>
-          <w:rFonts w:cstheme="minorHAnsi"/>
-        </w:rPr>
-        <w:t xml:space="preserve">möchte </w:t>
-      </w:r>
-      <w:r>
-        <w:rPr>
-          <w:rFonts w:cstheme="minorHAnsi"/>
-          <w:color w:val="C00000"/>
-        </w:rPr>
-        <w:t>die Sehenswürdigkeiten schnell nach Kulturellem/Geschichtlichem durchsuchen können</w:t>
-      </w:r>
-      <w:r>
-        <w:rPr>
-          <w:rFonts w:cstheme="minorHAnsi"/>
-        </w:rPr>
-        <w:t xml:space="preserve">, um </w:t>
-      </w:r>
-      <w:r>
-        <w:rPr>
-          <w:rFonts w:cstheme="minorHAnsi"/>
-          <w:color w:val="76923C" w:themeColor="accent3" w:themeShade="BF"/>
-        </w:rPr>
-        <w:t>schnell für sie geeignete Angebote zu finden</w:t>
-      </w:r>
-      <w:r>
-        <w:rPr>
-          <w:rFonts w:cstheme="minorHAnsi"/>
-        </w:rPr>
-        <w:t>.</w:t>
-      </w:r>
-    </w:p>
-    <w:p>
-      <w:pPr>
-        <w:rPr>
-          <w:rFonts w:cstheme="minorHAnsi"/>
-        </w:rPr>
-      </w:pPr>
-      <w:r>
-        <w:rPr>
-          <w:rFonts w:cstheme="minorHAnsi"/>
-          <w:color w:val="7030A0"/>
-        </w:rPr>
-        <w:t xml:space="preserve">Hans Arnet </w:t>
-      </w:r>
-      <w:r>
-        <w:rPr>
-          <w:rFonts w:cstheme="minorHAnsi"/>
-        </w:rPr>
-        <w:t xml:space="preserve">möchte </w:t>
-      </w:r>
-      <w:r>
-        <w:rPr>
-          <w:rFonts w:cstheme="minorHAnsi"/>
-          <w:color w:val="C00000"/>
-        </w:rPr>
-        <w:t xml:space="preserve">mit einem Image Slider durch die einzelnen Bilder rotieren, </w:t>
-      </w:r>
-      <w:r>
-        <w:rPr>
-          <w:rFonts w:cstheme="minorHAnsi"/>
-        </w:rPr>
-        <w:t xml:space="preserve">um </w:t>
-      </w:r>
-      <w:r>
-        <w:rPr>
-          <w:rFonts w:cstheme="minorHAnsi"/>
-          <w:color w:val="76923C" w:themeColor="accent3" w:themeShade="BF"/>
-        </w:rPr>
-        <w:t xml:space="preserve">die Bilder besser zu betrachten </w:t>
-      </w:r>
-      <w:r>
-        <w:rPr>
-          <w:rFonts w:cstheme="minorHAnsi"/>
-        </w:rPr>
-        <w:t>und für das einfachere erkennen mit seinen Augen</w:t>
-      </w:r>
-      <w:r>
-        <w:rPr>
-          <w:rFonts w:cstheme="minorHAnsi"/>
-        </w:rPr>
-        <w:t xml:space="preserve">. </w:t>
-      </w:r>
-    </w:p>
-    <w:p>
-      <w:pPr>
-        <w:rPr>
-          <w:rFonts w:cstheme="minorHAnsi"/>
-        </w:rPr>
-      </w:pPr>
-      <w:r>
-        <w:rPr>
-          <w:rFonts w:cstheme="minorHAnsi"/>
-          <w:color w:val="7030A0"/>
-        </w:rPr>
-        <w:t xml:space="preserve">Tiffany Goldberger </w:t>
-      </w:r>
-      <w:r>
-        <w:rPr>
-          <w:rFonts w:cstheme="minorHAnsi"/>
-        </w:rPr>
-        <w:t xml:space="preserve">möchte </w:t>
-      </w:r>
-      <w:r>
-        <w:rPr>
-          <w:rFonts w:cstheme="minorHAnsi"/>
-          <w:color w:val="C00000"/>
-        </w:rPr>
-        <w:t xml:space="preserve">einen Video </w:t>
-      </w:r>
-      <w:r>
-        <w:rPr>
-          <w:rFonts w:cstheme="minorHAnsi"/>
-          <w:color w:val="C00000"/>
-        </w:rPr>
-        <w:t>Bericht von anderen Reisenden sehen können</w:t>
-      </w:r>
-      <w:r>
-        <w:rPr>
-          <w:rFonts w:cstheme="minorHAnsi"/>
-        </w:rPr>
-        <w:t xml:space="preserve">, um </w:t>
-      </w:r>
-      <w:r>
-        <w:rPr>
-          <w:rFonts w:cstheme="minorHAnsi"/>
-          <w:color w:val="76923C" w:themeColor="accent3" w:themeShade="BF"/>
-        </w:rPr>
-        <w:t>schnell zu Erfahrungen anderer und deren Erlebnissen zu gelangen</w:t>
-      </w:r>
-      <w:r>
-        <w:rPr>
-          <w:rFonts w:cstheme="minorHAnsi"/>
-        </w:rPr>
-        <w:t xml:space="preserve"> da sie wenig Zeit hat für eine eigene recherche.</w:t>
-      </w:r>
-    </w:p>
-    <w:p>
-      <w:pPr>
-        <w:rPr>
-          <w:rFonts w:cstheme="minorHAnsi"/>
-        </w:rPr>
-      </w:pPr>
-      <w:r>
-        <w:rPr>
-          <w:rFonts w:cstheme="minorHAnsi"/>
-          <w:color w:val="7030A0"/>
-        </w:rPr>
-        <w:t>Linyan Han</w:t>
-      </w:r>
-      <w:r>
-        <w:rPr>
-          <w:rFonts w:cstheme="minorHAnsi"/>
-          <w:color w:val="7030A0"/>
-        </w:rPr>
-        <w:t xml:space="preserve"> </w:t>
-      </w:r>
-      <w:r>
-        <w:rPr>
-          <w:rFonts w:cstheme="minorHAnsi"/>
-        </w:rPr>
-        <w:t xml:space="preserve">möchte </w:t>
-      </w:r>
-      <w:r>
-        <w:rPr>
-          <w:rFonts w:cstheme="minorHAnsi"/>
-          <w:color w:val="C00000"/>
-        </w:rPr>
-        <w:t>verschiedene Ausgangsangebote sehen können</w:t>
-      </w:r>
-      <w:r>
-        <w:rPr>
-          <w:rFonts w:cstheme="minorHAnsi"/>
-        </w:rPr>
-        <w:t xml:space="preserve">, um </w:t>
-      </w:r>
-      <w:r>
-        <w:rPr>
-          <w:rFonts w:cstheme="minorHAnsi"/>
-          <w:color w:val="76923C" w:themeColor="accent3" w:themeShade="BF"/>
-        </w:rPr>
-        <w:t>zu wissen wo sie am Abend jeweils noch den Tag ausklingen lassen kann</w:t>
-      </w:r>
-      <w:r>
-        <w:rPr>
-          <w:rFonts w:cstheme="minorHAnsi"/>
-        </w:rPr>
-        <w:t>.</w:t>
-      </w:r>
-    </w:p>
-    <w:p>
-      <w:pPr>
-        <w:rPr>
-          <w:rFonts w:cstheme="minorHAnsi"/>
-        </w:rPr>
-      </w:pPr>
-    </w:p>
-    <w:p>
-      <w:pPr>
-        <w:pStyle w:val="berschrift1"/>
-        <w:rPr>
-          <w:rFonts w:asciiTheme="minorHAnsi" w:hAnsiTheme="minorHAnsi" w:cstheme="minorHAnsi"/>
-        </w:rPr>
-      </w:pPr>
-      <w:bookmarkStart w:id="8" w:name="_Toc10786705"/>
-      <w:r>
-        <w:rPr>
-          <w:rFonts w:asciiTheme="minorHAnsi" w:hAnsiTheme="minorHAnsi" w:cstheme="minorHAnsi"/>
-        </w:rPr>
-        <w:t>Elemente der Webseite</w:t>
-      </w:r>
-      <w:bookmarkEnd w:id="8"/>
     </w:p>
     <w:p>
       <w:r>
@@ -3867,7 +4646,8 @@
           <w:rFonts w:asciiTheme="minorHAnsi" w:hAnsiTheme="minorHAnsi" w:cstheme="minorHAnsi"/>
         </w:rPr>
       </w:pPr>
-      <w:bookmarkStart w:id="9" w:name="_Toc10786706"/>
+      <w:bookmarkStart w:id="8" w:name="_Toc11958604"/>
+      <w:proofErr w:type="spellStart"/>
       <w:r>
         <w:rPr>
           <w:rFonts w:asciiTheme="minorHAnsi" w:hAnsiTheme="minorHAnsi" w:cstheme="minorHAnsi"/>
@@ -3875,39 +4655,64 @@
         <w:lastRenderedPageBreak/>
         <w:t>Wireframe</w:t>
       </w:r>
+      <w:bookmarkEnd w:id="8"/>
+      <w:proofErr w:type="spellEnd"/>
+    </w:p>
+    <w:p>
+      <w:r>
+        <w:t xml:space="preserve">Ein </w:t>
+      </w:r>
+      <w:proofErr w:type="spellStart"/>
+      <w:r>
+        <w:t>Wireframe</w:t>
+      </w:r>
+      <w:proofErr w:type="spellEnd"/>
+      <w:r>
+        <w:t xml:space="preserve"> ist ein genauerer Entwurf als die erste Skizze oder Mockup. Im Design werden so zum Beispiel schon Platzhalter </w:t>
+      </w:r>
+      <w:r>
+        <w:t>für Bilder verwendet und die verschiedenen Elemente wie Navigation werden aufgezeichnet. Jedoch kann sich das Design während der Realisierung noch verändern und so werden Details oder auch das Farbdesign noch weggelassen.</w:t>
+      </w:r>
+    </w:p>
+    <w:p>
+      <w:r>
+        <w:t xml:space="preserve">Unsere Webseite soll Responsive sein. Als Grundgerüst jeder Seite haben wir uns zuerst mit dem Desktop auseinandergesetzt. Dieses Design haben wir dann auf ein Tablet im Landscape Modus und anschliessend auf ein Mobile Gerät übertragen. </w:t>
+      </w:r>
+      <w:r>
+        <w:t xml:space="preserve">Dabei ist zu beachten, dass durch die kleineren Bildschirme viele Dinge die Benutzung erschweren können, wie zu kleine Buttons oder kaum erkennbare Bilder oder Texte. </w:t>
+      </w:r>
+      <w:r>
+        <w:t xml:space="preserve">Das farbliche Design ist für das </w:t>
+      </w:r>
+      <w:proofErr w:type="spellStart"/>
+      <w:r>
+        <w:t>Wireframe</w:t>
+      </w:r>
+      <w:proofErr w:type="spellEnd"/>
+      <w:r>
+        <w:t xml:space="preserve"> </w:t>
+      </w:r>
+      <w:proofErr w:type="gramStart"/>
+      <w:r>
+        <w:t>in einem schwarz-weiss Ton</w:t>
+      </w:r>
+      <w:proofErr w:type="gramEnd"/>
+      <w:r>
+        <w:t xml:space="preserve"> gehalten und für die meisten Elemente wurden Platzhalter verwendet. Unsere Webseite besteht aus einer Home-, Sehenswürdigkeiten- und Erfahrungsberichtseite. Die Roten Zahlen </w:t>
+      </w:r>
+      <w:r>
+        <w:t>auf dem Mockup verweisen auf eine jeweilige kurze Beschreibung dieses Teiles.</w:t>
+      </w:r>
+    </w:p>
+    <w:p>
+      <w:pPr>
+        <w:pStyle w:val="berschrift2"/>
+      </w:pPr>
+      <w:bookmarkStart w:id="9" w:name="_Toc11958605"/>
+      <w:r>
+        <w:t>Desktop</w:t>
+      </w:r>
       <w:bookmarkEnd w:id="9"/>
-    </w:p>
-    <w:p>
-      <w:r>
-        <w:t xml:space="preserve">Ein Wireframe ist ein genauerer Entwurf als die erste Skizze oder Mockup. Im Design werden so zum Beispiel schon Platzhalter </w:t>
-      </w:r>
-      <w:r>
-        <w:t>für Bilder verwendet und die verschiedenen Elemente wie Navigation werden aufgezeichnet. Jedoch kann sich das Design während der Realisierung noch verändern und so werden Details oder auch das Farbdesign noch weggelassen.</w:t>
-      </w:r>
-    </w:p>
-    <w:p>
-      <w:r>
-        <w:t xml:space="preserve">Unsere Webseite soll Responsive sein. Als Grundgerüst jeder Seite haben wir uns zuerst mit dem Desktop auseinandergesetzt. Dieses Design haben wir dann auf ein Tablet im Landscape Modus und anschliessend auf ein Mobile Gerät übertragen. </w:t>
-      </w:r>
-      <w:r>
-        <w:t xml:space="preserve">Dabei ist zu beachten, dass durch die kleineren Bildschirme viele Dinge die Benutzung erschweren können, wie zu kleine Buttons oder kaum erkennbare Bilder oder Texte. </w:t>
-      </w:r>
-      <w:r>
-        <w:t xml:space="preserve">Das farbliche Design ist für das Wireframe in einem schwarz-weiss Ton gehalten und für die meisten Elemente wurden Platzhalter verwendet. Unsere Webseite besteht aus einer Home-, Sehenswürdigkeiten- und Erfahrungsberichtseite. Die Roten Zahlen </w:t>
-      </w:r>
-      <w:r>
-        <w:t>auf dem Mockup verweisen auf eine jeweilige kurze Beschreibung dieses Teiles.</w:t>
-      </w:r>
-    </w:p>
-    <w:p>
-      <w:pPr>
-        <w:pStyle w:val="berschrift2"/>
-      </w:pPr>
-      <w:bookmarkStart w:id="10" w:name="_Toc10786707"/>
-      <w:r>
-        <w:t>Desktop</w:t>
-      </w:r>
-      <w:bookmarkEnd w:id="10"/>
     </w:p>
     <w:p>
       <w:pPr>
@@ -3929,7 +4734,7 @@
           <w:lang w:eastAsia="de-CH"/>
         </w:rPr>
         <w:drawing>
-          <wp:anchor distT="0" distB="0" distL="114300" distR="114300" simplePos="0" relativeHeight="251652096" behindDoc="1" locked="0" layoutInCell="1" allowOverlap="1" wp14:anchorId="0ACFDE8D" wp14:editId="1403EEDF">
+          <wp:anchor distT="0" distB="0" distL="114300" distR="114300" simplePos="0" relativeHeight="251630592" behindDoc="1" locked="0" layoutInCell="1" allowOverlap="1" wp14:anchorId="0ACFDE8D" wp14:editId="1403EEDF">
             <wp:simplePos x="0" y="0"/>
             <wp:positionH relativeFrom="column">
               <wp:posOffset>-4445</wp:posOffset>
@@ -3988,9 +4793,11 @@
       <w:r>
         <w:t xml:space="preserve">Die Home Seite ist die Startseite unserer Webseite. Sie enthält kurze Informationen zudem Was hier zu finden ist und soll mit dem Image Slider die Besucher </w:t>
       </w:r>
+      <w:proofErr w:type="spellStart"/>
       <w:r>
         <w:t>neugirig</w:t>
       </w:r>
+      <w:proofErr w:type="spellEnd"/>
       <w:r>
         <w:t xml:space="preserve"> machen.</w:t>
       </w:r>
@@ -4017,7 +4824,7 @@
         </w:rPr>
         <w:lastRenderedPageBreak/>
         <w:drawing>
-          <wp:anchor distT="0" distB="0" distL="114300" distR="114300" simplePos="0" relativeHeight="251653120" behindDoc="0" locked="0" layoutInCell="1" allowOverlap="1" wp14:anchorId="65048411" wp14:editId="75EFA2A5">
+          <wp:anchor distT="0" distB="0" distL="114300" distR="114300" simplePos="0" relativeHeight="251635712" behindDoc="0" locked="0" layoutInCell="1" allowOverlap="1" wp14:anchorId="65048411" wp14:editId="75EFA2A5">
             <wp:simplePos x="0" y="0"/>
             <wp:positionH relativeFrom="column">
               <wp:posOffset>5080</wp:posOffset>
@@ -4114,7 +4921,7 @@
         </w:rPr>
         <w:lastRenderedPageBreak/>
         <w:drawing>
-          <wp:anchor distT="0" distB="0" distL="114300" distR="114300" simplePos="0" relativeHeight="251654144" behindDoc="0" locked="0" layoutInCell="1" allowOverlap="1" wp14:anchorId="2E434ED6" wp14:editId="053F98A5">
+          <wp:anchor distT="0" distB="0" distL="114300" distR="114300" simplePos="0" relativeHeight="251640832" behindDoc="0" locked="0" layoutInCell="1" allowOverlap="1" wp14:anchorId="2E434ED6" wp14:editId="053F98A5">
             <wp:simplePos x="0" y="0"/>
             <wp:positionH relativeFrom="column">
               <wp:posOffset>5080</wp:posOffset>
@@ -4202,14 +5009,14 @@
       <w:pPr>
         <w:pStyle w:val="berschrift2"/>
       </w:pPr>
-      <w:bookmarkStart w:id="11" w:name="_Toc10786708"/>
+      <w:bookmarkStart w:id="10" w:name="_Toc11958606"/>
       <w:r>
         <w:rPr>
           <w:noProof/>
           <w:lang w:eastAsia="de-CH"/>
         </w:rPr>
         <w:drawing>
-          <wp:anchor distT="0" distB="0" distL="114300" distR="114300" simplePos="0" relativeHeight="251655168" behindDoc="0" locked="0" layoutInCell="1" allowOverlap="1" wp14:anchorId="1B881D4B" wp14:editId="73CF996D">
+          <wp:anchor distT="0" distB="0" distL="114300" distR="114300" simplePos="0" relativeHeight="251645952" behindDoc="0" locked="0" layoutInCell="1" allowOverlap="1" wp14:anchorId="1B881D4B" wp14:editId="73CF996D">
             <wp:simplePos x="0" y="0"/>
             <wp:positionH relativeFrom="column">
               <wp:posOffset>1779270</wp:posOffset>
@@ -4274,7 +5081,7 @@
       <w:r>
         <w:t>Tablet</w:t>
       </w:r>
-      <w:bookmarkEnd w:id="11"/>
+      <w:bookmarkEnd w:id="10"/>
     </w:p>
     <w:p>
       <w:pPr>
@@ -4379,7 +5186,7 @@
           <w:lang w:eastAsia="de-CH"/>
         </w:rPr>
         <w:drawing>
-          <wp:anchor distT="0" distB="0" distL="114300" distR="114300" simplePos="0" relativeHeight="251663360" behindDoc="0" locked="0" layoutInCell="1" allowOverlap="1" wp14:anchorId="42D99C98" wp14:editId="7E3DE03B">
+          <wp:anchor distT="0" distB="0" distL="114300" distR="114300" simplePos="0" relativeHeight="251672576" behindDoc="0" locked="0" layoutInCell="1" allowOverlap="1" wp14:anchorId="42D99C98" wp14:editId="7E3DE03B">
             <wp:simplePos x="0" y="0"/>
             <wp:positionH relativeFrom="column">
               <wp:posOffset>1754505</wp:posOffset>
@@ -4453,7 +5260,15 @@
         <w:spacing w:after="0" w:line="240" w:lineRule="auto"/>
       </w:pPr>
       <w:r>
-        <w:t>Die Desktop Ansicht würde, wenn hier gleich angewandt, die Bilder zu klein zum erkennen machen, weshalb es hier am besten ist, alle Sehenswürdigkeiten bereits in geöffneter Form anzuzeigen. Das kleiner machen soll hier nichtmehr möglich sein.</w:t>
+        <w:t xml:space="preserve">Die Desktop Ansicht würde, wenn hier gleich angewandt, die Bilder zu klein zum </w:t>
+      </w:r>
+      <w:proofErr w:type="spellStart"/>
+      <w:r>
+        <w:t>erkennen</w:t>
+      </w:r>
+      <w:proofErr w:type="spellEnd"/>
+      <w:r>
+        <w:t xml:space="preserve"> machen, weshalb es hier am besten ist, alle Sehenswürdigkeiten bereits in geöffneter Form anzuzeigen. Das kleiner machen soll hier nichtmehr möglich sein.</w:t>
       </w:r>
     </w:p>
     <w:p>
@@ -4478,7 +5293,7 @@
         </w:rPr>
         <w:lastRenderedPageBreak/>
         <w:drawing>
-          <wp:anchor distT="0" distB="0" distL="114300" distR="114300" simplePos="0" relativeHeight="251665408" behindDoc="0" locked="0" layoutInCell="1" allowOverlap="1" wp14:anchorId="01CCE6A5" wp14:editId="26D03E88">
+          <wp:anchor distT="0" distB="0" distL="114300" distR="114300" simplePos="0" relativeHeight="251682816" behindDoc="0" locked="0" layoutInCell="1" allowOverlap="1" wp14:anchorId="01CCE6A5" wp14:editId="26D03E88">
             <wp:simplePos x="0" y="0"/>
             <wp:positionH relativeFrom="column">
               <wp:posOffset>1622425</wp:posOffset>
@@ -4654,18 +5469,26 @@
       <w:pPr>
         <w:pStyle w:val="berschrift2"/>
       </w:pPr>
-      <w:bookmarkStart w:id="12" w:name="_Toc10786709"/>
+      <w:bookmarkStart w:id="11" w:name="_Toc11958607"/>
       <w:r>
         <w:t>Mobile</w:t>
       </w:r>
-      <w:bookmarkEnd w:id="12"/>
+      <w:bookmarkEnd w:id="11"/>
     </w:p>
     <w:p>
       <w:pPr>
         <w:spacing w:after="0" w:line="240" w:lineRule="auto"/>
       </w:pPr>
       <w:r>
-        <w:t>Die Mobile Geräte haben den kleinsten Bildschirm, weshalb hier der Platz am effizientesten genutzt werden muss. Die Sehenswürdigkeiten und Berichtsseite verhalten sich wie beim Tablet, jedoch mit anderer Navigation.</w:t>
+        <w:t xml:space="preserve">Die </w:t>
+      </w:r>
+      <w:proofErr w:type="spellStart"/>
+      <w:r>
+        <w:t>Mobile</w:t>
+      </w:r>
+      <w:proofErr w:type="spellEnd"/>
+      <w:r>
+        <w:t xml:space="preserve"> Geräte haben den kleinsten Bildschirm, weshalb hier der Platz am effizientesten genutzt werden muss. Die Sehenswürdigkeiten und Berichtsseite verhalten sich wie beim Tablet, jedoch mit anderer Navigation.</w:t>
       </w:r>
     </w:p>
     <w:p>
@@ -4698,7 +5521,7 @@
           <w:lang w:eastAsia="de-CH"/>
         </w:rPr>
         <w:drawing>
-          <wp:anchor distT="0" distB="0" distL="114300" distR="114300" simplePos="0" relativeHeight="251664384" behindDoc="0" locked="0" layoutInCell="1" allowOverlap="1" wp14:anchorId="6859F0B0" wp14:editId="1DFBAE11">
+          <wp:anchor distT="0" distB="0" distL="114300" distR="114300" simplePos="0" relativeHeight="251677696" behindDoc="0" locked="0" layoutInCell="1" allowOverlap="1" wp14:anchorId="6859F0B0" wp14:editId="1DFBAE11">
             <wp:simplePos x="0" y="0"/>
             <wp:positionH relativeFrom="column">
               <wp:posOffset>1843405</wp:posOffset>
@@ -4761,7 +5584,7 @@
           <w:lang w:eastAsia="de-CH"/>
         </w:rPr>
         <w:drawing>
-          <wp:anchor distT="0" distB="0" distL="114300" distR="114300" simplePos="0" relativeHeight="251666432" behindDoc="0" locked="0" layoutInCell="1" allowOverlap="1" wp14:anchorId="36B22823" wp14:editId="5B5180AA">
+          <wp:anchor distT="0" distB="0" distL="114300" distR="114300" simplePos="0" relativeHeight="251687936" behindDoc="0" locked="0" layoutInCell="1" allowOverlap="1" wp14:anchorId="36B22823" wp14:editId="5B5180AA">
             <wp:simplePos x="0" y="0"/>
             <wp:positionH relativeFrom="column">
               <wp:posOffset>-4445</wp:posOffset>
@@ -4842,7 +5665,7 @@
           <w:rFonts w:asciiTheme="minorHAnsi" w:hAnsiTheme="minorHAnsi" w:cstheme="minorHAnsi"/>
         </w:rPr>
       </w:pPr>
-      <w:bookmarkStart w:id="13" w:name="_Toc10786710"/>
+      <w:bookmarkStart w:id="12" w:name="_Toc11958608"/>
       <w:r>
         <w:rPr>
           <w:rFonts w:asciiTheme="minorHAnsi" w:hAnsiTheme="minorHAnsi" w:cstheme="minorHAnsi"/>
@@ -4850,14 +5673,22 @@
         <w:lastRenderedPageBreak/>
         <w:t>Design</w:t>
       </w:r>
-      <w:bookmarkEnd w:id="13"/>
+      <w:bookmarkEnd w:id="12"/>
     </w:p>
     <w:p>
       <w:pPr>
         <w:spacing w:after="0" w:line="240" w:lineRule="auto"/>
       </w:pPr>
       <w:r>
-        <w:t xml:space="preserve">Für das Design haben wir uns nebst dem Wireframe noch weitere Gedanken gemacht. In der Gruppe haben wir unsere Vorstellungen über die Anzuwendenden Farben, Formen, Animationen, Übergänge etc. diskutiert. </w:t>
+        <w:t xml:space="preserve">Für das Design haben wir uns nebst dem </w:t>
+      </w:r>
+      <w:proofErr w:type="spellStart"/>
+      <w:r>
+        <w:t>Wireframe</w:t>
+      </w:r>
+      <w:proofErr w:type="spellEnd"/>
+      <w:r>
+        <w:t xml:space="preserve"> noch weitere Gedanken gemacht. In der Gruppe haben wir unsere Vorstellungen über die Anzuwendenden Farben, Formen, Animationen, Übergänge etc. diskutiert. </w:t>
       </w:r>
     </w:p>
     <w:p>
@@ -4894,11 +5725,11 @@
       <w:pPr>
         <w:pStyle w:val="berschrift2"/>
       </w:pPr>
-      <w:bookmarkStart w:id="14" w:name="_Toc10786711"/>
+      <w:bookmarkStart w:id="13" w:name="_Toc11958609"/>
       <w:r>
         <w:t>Flagge von Belgrad:</w:t>
       </w:r>
-      <w:bookmarkEnd w:id="14"/>
+      <w:bookmarkEnd w:id="13"/>
     </w:p>
     <w:p>
       <w:r>
@@ -4973,7 +5804,7 @@
       <w:pPr>
         <w:pStyle w:val="berschrift1"/>
       </w:pPr>
-      <w:bookmarkStart w:id="15" w:name="_Toc10786712"/>
+      <w:bookmarkStart w:id="14" w:name="_Toc11958610"/>
       <w:r>
         <w:rPr>
           <w:rFonts w:asciiTheme="minorHAnsi" w:hAnsiTheme="minorHAnsi" w:cstheme="minorHAnsi"/>
@@ -4981,7 +5812,7 @@
         <w:lastRenderedPageBreak/>
         <w:t>Prototyp</w:t>
       </w:r>
-      <w:bookmarkEnd w:id="15"/>
+      <w:bookmarkEnd w:id="14"/>
     </w:p>
     <w:p>
       <w:r>
@@ -4990,7 +5821,7 @@
           <w:lang w:eastAsia="de-CH"/>
         </w:rPr>
         <w:drawing>
-          <wp:anchor distT="0" distB="0" distL="114300" distR="114300" simplePos="0" relativeHeight="251662336" behindDoc="1" locked="0" layoutInCell="1" allowOverlap="1" wp14:anchorId="68896904" wp14:editId="09AE05ED">
+          <wp:anchor distT="0" distB="0" distL="114300" distR="114300" simplePos="0" relativeHeight="251667456" behindDoc="1" locked="0" layoutInCell="1" allowOverlap="1" wp14:anchorId="68896904" wp14:editId="09AE05ED">
             <wp:simplePos x="0" y="0"/>
             <wp:positionH relativeFrom="column">
               <wp:posOffset>376555</wp:posOffset>
@@ -5062,7 +5893,15 @@
         <w:t xml:space="preserve"> oder den Image Slider verfügt. Konkreteres wie das endgültige Farbdesign oder Inhalte wie Text, Bild- oder Videomaterial sind nur als Platzhalter vorhanden.</w:t>
       </w:r>
       <w:r>
-        <w:t xml:space="preserve"> Das Design richtet sich an das in der Planung erstellten Wireframes.</w:t>
+        <w:t xml:space="preserve"> Das Design richtet sich an das in der Planung erstellten </w:t>
+      </w:r>
+      <w:proofErr w:type="spellStart"/>
+      <w:r>
+        <w:t>Wireframes</w:t>
+      </w:r>
+      <w:proofErr w:type="spellEnd"/>
+      <w:r>
+        <w:t>.</w:t>
       </w:r>
     </w:p>
     <w:p>
@@ -5075,7 +5914,21 @@
         <w:rPr>
           <w:lang w:val="fr-CH"/>
         </w:rPr>
-        <w:t xml:space="preserve">GitHub Pages Link: </w:t>
+        <w:t xml:space="preserve">GitHub Pages </w:t>
+      </w:r>
+      <w:proofErr w:type="gramStart"/>
+      <w:r>
+        <w:rPr>
+          <w:lang w:val="fr-CH"/>
+        </w:rPr>
+        <w:t>Link:</w:t>
+      </w:r>
+      <w:proofErr w:type="gramEnd"/>
+      <w:r>
+        <w:rPr>
+          <w:lang w:val="fr-CH"/>
+        </w:rPr>
+        <w:t xml:space="preserve"> </w:t>
       </w:r>
       <w:hyperlink r:id="rId23" w:history="1">
         <w:r>
@@ -5093,46 +5946,62 @@
         <w:t xml:space="preserve">Hier ist </w:t>
       </w:r>
       <w:r>
-        <w:t>die Sehenswürdigkeiten Seite mit einer geöffneten Attraktion zu sehen. Die Grösse dieses Fensters entspricht einem IPad im Landscape Modus, weshalb diese Seite hier im Tablet Modus angezeigt wird.</w:t>
+        <w:t xml:space="preserve">die Sehenswürdigkeiten Seite mit einer geöffneten Attraktion zu sehen. Die Grösse dieses Fensters entspricht einem </w:t>
+      </w:r>
+      <w:proofErr w:type="spellStart"/>
+      <w:r>
+        <w:t>IPad</w:t>
+      </w:r>
+      <w:proofErr w:type="spellEnd"/>
+      <w:r>
+        <w:t xml:space="preserve"> im Landscape Modus, weshalb diese Seite hier im Tablet Modus angezeigt wird.</w:t>
       </w:r>
     </w:p>
     <w:p>
       <w:pPr>
         <w:pStyle w:val="berschrift2"/>
       </w:pPr>
-      <w:bookmarkStart w:id="16" w:name="_Toc10786713"/>
+      <w:bookmarkStart w:id="15" w:name="_Toc11958611"/>
       <w:r>
         <w:t>Spezielles</w:t>
       </w:r>
+      <w:bookmarkEnd w:id="15"/>
+    </w:p>
+    <w:p>
+      <w:r>
+        <w:t xml:space="preserve">Die Logik des Image Sliders verfügt über Tests, welche prüfen, ob beim Klicken auf Zurück oder Nächstes </w:t>
+      </w:r>
+      <w:r>
+        <w:t>auch das richtige Bild angezeigt wird. So soll beim letzten Bild des Slider als nächstes wieder das Erste, und beim ersten Bild auf zurück das allerletzte Bild angezeigt werden. Die Logik haben wir durch TDD implementiert.</w:t>
+      </w:r>
+      <w:r>
+        <w:t xml:space="preserve"> Die Test Resultate können in der Konsole der Entwicklertools des Browsers auf der Home Seite angesehen werden.</w:t>
+      </w:r>
+    </w:p>
+    <w:p>
+      <w:pPr>
+        <w:pStyle w:val="berschrift2"/>
+      </w:pPr>
+      <w:bookmarkStart w:id="16" w:name="_Toc11958612"/>
+      <w:r>
+        <w:t>Sonstiges</w:t>
+      </w:r>
       <w:bookmarkEnd w:id="16"/>
     </w:p>
     <w:p>
       <w:r>
-        <w:t xml:space="preserve">Die Logik des Image Sliders verfügt über Tests, welche prüfen, ob beim Klicken auf Zurück oder Nächstes </w:t>
-      </w:r>
-      <w:r>
-        <w:t>auch das richtige Bild angezeigt wird. So soll beim letzten Bild des Slider als nächstes wieder das Erste, und beim ersten Bild auf zurück das allerletzte Bild angezeigt werden. Die Logik haben wir durch TDD implementiert.</w:t>
-      </w:r>
-      <w:r>
-        <w:t xml:space="preserve"> Die Test Resultate können in der Konsole der Entwicklertools des Browsers auf der Home Seite angesehen werden.</w:t>
-      </w:r>
-    </w:p>
-    <w:p>
-      <w:pPr>
-        <w:pStyle w:val="berschrift2"/>
-      </w:pPr>
-      <w:bookmarkStart w:id="17" w:name="_Toc10786714"/>
-      <w:r>
-        <w:t>Sonstiges</w:t>
-      </w:r>
-      <w:bookmarkEnd w:id="17"/>
-    </w:p>
-    <w:p>
-      <w:r>
         <w:t xml:space="preserve">Die Platzhalter für Bilder wurden mit Placeholder.com erstellt. Das Bild </w:t>
       </w:r>
       <w:r>
-        <w:t>kann über die URL mit verschiedenen Parametern wie Breite, Höhe oder Bildformat spezifiziert und im Html Image Tag in der Source angegeben werden. Dies erlaubte uns sehr einfach Platzhalter zu erstellen und das Verhalten auf verschiedene Bildgrössen zu testen.</w:t>
+        <w:t xml:space="preserve">kann über die URL mit verschiedenen Parametern wie Breite, Höhe oder Bildformat spezifiziert und im </w:t>
+      </w:r>
+      <w:proofErr w:type="spellStart"/>
+      <w:r>
+        <w:t>Html</w:t>
+      </w:r>
+      <w:proofErr w:type="spellEnd"/>
+      <w:r>
+        <w:t xml:space="preserve"> Image Tag in der Source angegeben werden. Dies erlaubte uns sehr einfach Platzhalter zu erstellen und das Verhalten auf verschiedene Bildgrössen zu testen.</w:t>
       </w:r>
     </w:p>
     <w:p/>
@@ -5155,18 +6024,22 @@
       <w:pPr>
         <w:pStyle w:val="berschrift1"/>
       </w:pPr>
+      <w:bookmarkStart w:id="17" w:name="_Toc11958613"/>
       <w:r>
         <w:lastRenderedPageBreak/>
         <w:t>Umsetzung</w:t>
       </w:r>
+      <w:bookmarkEnd w:id="17"/>
     </w:p>
     <w:p>
       <w:pPr>
         <w:pStyle w:val="berschrift2"/>
       </w:pPr>
+      <w:bookmarkStart w:id="18" w:name="_Toc11958614"/>
       <w:r>
         <w:t>Designentscheidung</w:t>
       </w:r>
+      <w:bookmarkEnd w:id="18"/>
     </w:p>
     <w:p>
       <w:r>
@@ -5174,46 +6047,529 @@
       </w:r>
       <w:r>
         <w:br/>
-        <w:t>Wir entschieden uns die semantischen Elemente im Blauen Spektrum umzusetzen. Die rote Farbe haben wir nicht verwendet weil sich die Farben Rot und Blau beissen.</w:t>
-      </w:r>
-    </w:p>
-    <w:p>
-      <w:r>
-        <w:t>Bei der Schriftart haben wir uns für Sans Serif entschieden, weil es leserlicher ist und moderner aussieht.</w:t>
-      </w:r>
-    </w:p>
-    <w:p>
-      <w:r>
-        <w:t>Wir haben uns bei den Buttons für Icons entschieden, weil so die Bedienung einfacher ist. Und es so jeder versteht.</w:t>
+        <w:t xml:space="preserve">Da sich die Farben Rot und Blau sich kaum mischen lassen und sich miteinander beissen hätten wir uns für Rot oder Blau entscheiden müssen. Schlussendlich entschieden wir uns dafür einen </w:t>
+      </w:r>
+      <w:proofErr w:type="spellStart"/>
+      <w:r>
+        <w:t>Toggle</w:t>
+      </w:r>
+      <w:proofErr w:type="spellEnd"/>
+      <w:r>
+        <w:t xml:space="preserve"> Switch einzubauen, welcher das </w:t>
+      </w:r>
+      <w:proofErr w:type="spellStart"/>
+      <w:r>
+        <w:t>Theme</w:t>
+      </w:r>
+      <w:proofErr w:type="spellEnd"/>
+      <w:r>
+        <w:t xml:space="preserve"> kontrollieren soll. Normalerweise würde dieser für eine Hell/Dunkel beziehungsweise Tag/Nacht Ansicht gebraucht werden, bei uns legt dieser jedoch ein Blaues oder Rotes Spektrum für die semantischen Elemente fest. Dies wurde mit Cookies umgesetzt und funktioniert wenn die Webseite lokal aufgerufen wird mit Chrome nicht, das Feature kann aber im Edge oder unter </w:t>
+      </w:r>
+      <w:hyperlink r:id="rId24" w:history="1">
+        <w:r>
+          <w:rPr>
+            <w:rStyle w:val="Hyperlink"/>
+          </w:rPr>
+          <w:t>GitHub</w:t>
+        </w:r>
+      </w:hyperlink>
+      <w:r>
+        <w:t xml:space="preserve"> eingesehen werden.</w:t>
+      </w:r>
+    </w:p>
+    <w:p>
+      <w:r>
+        <w:t>Bei der Schriftart haben wir uns für Sans Serif entschieden, weil es leserlich ist und moderner aussieht.</w:t>
+      </w:r>
+    </w:p>
+    <w:p>
+      <w:r>
+        <w:t>Wir haben uns bei den Buttons für Icons entschieden, weil so die Bedienung einfacher ist</w:t>
+      </w:r>
+      <w:r>
+        <w:t xml:space="preserve"> und </w:t>
+      </w:r>
+      <w:r>
+        <w:t>es jeder versteht.</w:t>
       </w:r>
     </w:p>
     <w:p>
       <w:pPr>
         <w:pStyle w:val="berschrift2"/>
       </w:pPr>
-      <w:r>
+      <w:bookmarkStart w:id="19" w:name="_Toc11958615"/>
+      <w:r>
+        <w:t>Logo</w:t>
+      </w:r>
+      <w:bookmarkEnd w:id="19"/>
+    </w:p>
+    <w:p>
+      <w:r>
+        <w:t xml:space="preserve">Unser Logo wollten wir nach dem Wappen von Belgrad designen. Wir wollten die auf dem Wappen zu erkennenden Elementen übernehmen, jedoch das Gesamte Logo «minimalistisch» halten. Minimalistisch wird oft mit wenig detailliert assoziiert, weshalb dazu noch zu sagen ist, dass uns ein charakteristisch und leicht einprägsames Logo sehr wichtig war. Es richtet sich bezüglich des Schattenwurfs und der verwendeten Formen auch wieder </w:t>
+      </w:r>
+      <w:r>
+        <w:t>an das Prinzip von Material Design. Hier noch der direkte Vergleich.</w:t>
+      </w:r>
+    </w:p>
+    <w:p>
+      <w:pPr>
+        <w:spacing w:after="0" w:line="240" w:lineRule="auto"/>
+      </w:pPr>
+      <w:r>
+        <w:rPr>
+          <w:noProof/>
+        </w:rPr>
+        <w:drawing>
+          <wp:anchor distT="0" distB="0" distL="114300" distR="114300" simplePos="0" relativeHeight="251662336" behindDoc="1" locked="0" layoutInCell="1" allowOverlap="1" wp14:anchorId="1208B60E" wp14:editId="13BF755F">
+            <wp:simplePos x="0" y="0"/>
+            <wp:positionH relativeFrom="column">
+              <wp:posOffset>2786380</wp:posOffset>
+            </wp:positionH>
+            <wp:positionV relativeFrom="paragraph">
+              <wp:posOffset>57150</wp:posOffset>
+            </wp:positionV>
+            <wp:extent cx="2808605" cy="3343275"/>
+            <wp:effectExtent l="0" t="0" r="0" b="9525"/>
+            <wp:wrapTight wrapText="bothSides">
+              <wp:wrapPolygon edited="0">
+                <wp:start x="2784" y="0"/>
+                <wp:lineTo x="0" y="2585"/>
+                <wp:lineTo x="0" y="2954"/>
+                <wp:lineTo x="879" y="3938"/>
+                <wp:lineTo x="1905" y="5908"/>
+                <wp:lineTo x="1465" y="13785"/>
+                <wp:lineTo x="2198" y="15754"/>
+                <wp:lineTo x="3663" y="17723"/>
+                <wp:lineTo x="10255" y="21538"/>
+                <wp:lineTo x="10988" y="21538"/>
+                <wp:lineTo x="17581" y="17723"/>
+                <wp:lineTo x="19046" y="15754"/>
+                <wp:lineTo x="19778" y="13785"/>
+                <wp:lineTo x="19632" y="5908"/>
+                <wp:lineTo x="20511" y="3938"/>
+                <wp:lineTo x="21390" y="2954"/>
+                <wp:lineTo x="21390" y="2585"/>
+                <wp:lineTo x="18460" y="0"/>
+                <wp:lineTo x="2784" y="0"/>
+              </wp:wrapPolygon>
+            </wp:wrapTight>
+            <wp:docPr id="19" name="Grafik 19"/>
+            <wp:cNvGraphicFramePr>
+              <a:graphicFrameLocks xmlns:a="http://schemas.openxmlformats.org/drawingml/2006/main" noChangeAspect="1"/>
+            </wp:cNvGraphicFramePr>
+            <a:graphic xmlns:a="http://schemas.openxmlformats.org/drawingml/2006/main">
+              <a:graphicData uri="http://schemas.openxmlformats.org/drawingml/2006/picture">
+                <pic:pic xmlns:pic="http://schemas.openxmlformats.org/drawingml/2006/picture">
+                  <pic:nvPicPr>
+                    <pic:cNvPr id="0" name="Picture 2"/>
+                    <pic:cNvPicPr>
+                      <a:picLocks noChangeAspect="1" noChangeArrowheads="1"/>
+                    </pic:cNvPicPr>
+                  </pic:nvPicPr>
+                  <pic:blipFill>
+                    <a:blip r:embed="rId25" cstate="print">
+                      <a:extLst>
+                        <a:ext uri="{28A0092B-C50C-407E-A947-70E740481C1C}">
+                          <a14:useLocalDpi xmlns:a14="http://schemas.microsoft.com/office/drawing/2010/main" val="0"/>
+                        </a:ext>
+                      </a:extLst>
+                    </a:blip>
+                    <a:srcRect/>
+                    <a:stretch>
+                      <a:fillRect/>
+                    </a:stretch>
+                  </pic:blipFill>
+                  <pic:spPr bwMode="auto">
+                    <a:xfrm>
+                      <a:off x="0" y="0"/>
+                      <a:ext cx="2808605" cy="3343275"/>
+                    </a:xfrm>
+                    <a:prstGeom prst="rect">
+                      <a:avLst/>
+                    </a:prstGeom>
+                    <a:noFill/>
+                    <a:ln>
+                      <a:noFill/>
+                    </a:ln>
+                  </pic:spPr>
+                </pic:pic>
+              </a:graphicData>
+            </a:graphic>
+            <wp14:sizeRelH relativeFrom="margin">
+              <wp14:pctWidth>0</wp14:pctWidth>
+            </wp14:sizeRelH>
+            <wp14:sizeRelV relativeFrom="margin">
+              <wp14:pctHeight>0</wp14:pctHeight>
+            </wp14:sizeRelV>
+          </wp:anchor>
+        </w:drawing>
+      </w:r>
+      <w:r>
+        <w:rPr>
+          <w:noProof/>
+        </w:rPr>
+        <w:drawing>
+          <wp:anchor distT="0" distB="0" distL="114300" distR="114300" simplePos="0" relativeHeight="251702272" behindDoc="1" locked="0" layoutInCell="1" allowOverlap="1" wp14:anchorId="5E51E4C4" wp14:editId="71DC7631">
+            <wp:simplePos x="0" y="0"/>
+            <wp:positionH relativeFrom="column">
+              <wp:posOffset>-4445</wp:posOffset>
+            </wp:positionH>
+            <wp:positionV relativeFrom="paragraph">
+              <wp:posOffset>17145</wp:posOffset>
+            </wp:positionV>
+            <wp:extent cx="2502535" cy="3457575"/>
+            <wp:effectExtent l="0" t="0" r="0" b="9525"/>
+            <wp:wrapTight wrapText="bothSides">
+              <wp:wrapPolygon edited="0">
+                <wp:start x="0" y="0"/>
+                <wp:lineTo x="0" y="21540"/>
+                <wp:lineTo x="21375" y="21540"/>
+                <wp:lineTo x="21375" y="0"/>
+                <wp:lineTo x="0" y="0"/>
+              </wp:wrapPolygon>
+            </wp:wrapTight>
+            <wp:docPr id="17" name="Grafik 17"/>
+            <wp:cNvGraphicFramePr>
+              <a:graphicFrameLocks xmlns:a="http://schemas.openxmlformats.org/drawingml/2006/main" noChangeAspect="1"/>
+            </wp:cNvGraphicFramePr>
+            <a:graphic xmlns:a="http://schemas.openxmlformats.org/drawingml/2006/main">
+              <a:graphicData uri="http://schemas.openxmlformats.org/drawingml/2006/picture">
+                <pic:pic xmlns:pic="http://schemas.openxmlformats.org/drawingml/2006/picture">
+                  <pic:nvPicPr>
+                    <pic:cNvPr id="0" name="Picture 1"/>
+                    <pic:cNvPicPr>
+                      <a:picLocks noChangeAspect="1" noChangeArrowheads="1"/>
+                    </pic:cNvPicPr>
+                  </pic:nvPicPr>
+                  <pic:blipFill>
+                    <a:blip r:embed="rId26">
+                      <a:extLst>
+                        <a:ext uri="{28A0092B-C50C-407E-A947-70E740481C1C}">
+                          <a14:useLocalDpi xmlns:a14="http://schemas.microsoft.com/office/drawing/2010/main" val="0"/>
+                        </a:ext>
+                      </a:extLst>
+                    </a:blip>
+                    <a:srcRect/>
+                    <a:stretch>
+                      <a:fillRect/>
+                    </a:stretch>
+                  </pic:blipFill>
+                  <pic:spPr bwMode="auto">
+                    <a:xfrm>
+                      <a:off x="0" y="0"/>
+                      <a:ext cx="2502535" cy="3457575"/>
+                    </a:xfrm>
+                    <a:prstGeom prst="rect">
+                      <a:avLst/>
+                    </a:prstGeom>
+                    <a:noFill/>
+                    <a:ln>
+                      <a:noFill/>
+                    </a:ln>
+                  </pic:spPr>
+                </pic:pic>
+              </a:graphicData>
+            </a:graphic>
+            <wp14:sizeRelH relativeFrom="margin">
+              <wp14:pctWidth>0</wp14:pctWidth>
+            </wp14:sizeRelH>
+            <wp14:sizeRelV relativeFrom="margin">
+              <wp14:pctHeight>0</wp14:pctHeight>
+            </wp14:sizeRelV>
+          </wp:anchor>
+        </w:drawing>
+      </w:r>
+      <w:r>
+        <w:br w:type="page"/>
+      </w:r>
+    </w:p>
+    <w:p>
+      <w:pPr>
+        <w:pStyle w:val="berschrift2"/>
+      </w:pPr>
+      <w:bookmarkStart w:id="20" w:name="_Toc11958616"/>
+      <w:r>
+        <w:lastRenderedPageBreak/>
         <w:t>Platzierung der Elemente</w:t>
       </w:r>
-    </w:p>
-    <w:p>
-      <w:r>
-        <w:t>Bei der Platzierung der Elemente haben wir darauf geachtet, dass wir sicher den ganzen Platz ausnützen. Die Grösse der Elemente sollte sicher auch genügend gross sein,</w:t>
-      </w:r>
-      <w:r>
-        <w:t xml:space="preserve"> dass es nicht überladen wirkt.</w:t>
+      <w:bookmarkEnd w:id="20"/>
+    </w:p>
+    <w:p>
+      <w:r>
+        <w:t xml:space="preserve">Bei der Platzierung der Elemente haben wir darauf geachtet, dass wir den </w:t>
+      </w:r>
+      <w:r>
+        <w:t>gesamten</w:t>
+      </w:r>
+      <w:r>
+        <w:t xml:space="preserve"> Platz ausn</w:t>
+      </w:r>
+      <w:r>
+        <w:t>u</w:t>
+      </w:r>
+      <w:r>
+        <w:t>tzen</w:t>
+      </w:r>
+      <w:r>
+        <w:t>, jedoch durch die Anordnung in Kacheln und ihre Anpassung an die Bildschirmgrösse zu keinem Überladen führen</w:t>
+      </w:r>
+      <w:r>
+        <w:t xml:space="preserve">. </w:t>
+      </w:r>
+      <w:r>
+        <w:t xml:space="preserve">Wichtig war es, dass sie so angeordnet werden, dass die Usability nicht </w:t>
+      </w:r>
+      <w:r>
+        <w:t xml:space="preserve">behindert und somit ein Erwartetes verhalten ausgelöst wird. </w:t>
+      </w:r>
+      <w:r>
+        <w:rPr>
+          <w:noProof/>
+        </w:rPr>
+        <w:drawing>
+          <wp:inline distT="0" distB="0" distL="0" distR="0" wp14:anchorId="4FFB5EBA" wp14:editId="796DF56F">
+            <wp:extent cx="5753100" cy="2924175"/>
+            <wp:effectExtent l="0" t="0" r="0" b="9525"/>
+            <wp:docPr id="21" name="Grafik 21"/>
+            <wp:cNvGraphicFramePr>
+              <a:graphicFrameLocks xmlns:a="http://schemas.openxmlformats.org/drawingml/2006/main" noChangeAspect="1"/>
+            </wp:cNvGraphicFramePr>
+            <a:graphic xmlns:a="http://schemas.openxmlformats.org/drawingml/2006/main">
+              <a:graphicData uri="http://schemas.openxmlformats.org/drawingml/2006/picture">
+                <pic:pic xmlns:pic="http://schemas.openxmlformats.org/drawingml/2006/picture">
+                  <pic:nvPicPr>
+                    <pic:cNvPr id="0" name="Picture 4"/>
+                    <pic:cNvPicPr>
+                      <a:picLocks noChangeAspect="1" noChangeArrowheads="1"/>
+                    </pic:cNvPicPr>
+                  </pic:nvPicPr>
+                  <pic:blipFill>
+                    <a:blip r:embed="rId27" cstate="print">
+                      <a:extLst>
+                        <a:ext uri="{28A0092B-C50C-407E-A947-70E740481C1C}">
+                          <a14:useLocalDpi xmlns:a14="http://schemas.microsoft.com/office/drawing/2010/main" val="0"/>
+                        </a:ext>
+                      </a:extLst>
+                    </a:blip>
+                    <a:srcRect/>
+                    <a:stretch>
+                      <a:fillRect/>
+                    </a:stretch>
+                  </pic:blipFill>
+                  <pic:spPr bwMode="auto">
+                    <a:xfrm>
+                      <a:off x="0" y="0"/>
+                      <a:ext cx="5753100" cy="2924175"/>
+                    </a:xfrm>
+                    <a:prstGeom prst="rect">
+                      <a:avLst/>
+                    </a:prstGeom>
+                    <a:noFill/>
+                    <a:ln>
+                      <a:noFill/>
+                    </a:ln>
+                  </pic:spPr>
+                </pic:pic>
+              </a:graphicData>
+            </a:graphic>
+          </wp:inline>
+        </w:drawing>
       </w:r>
     </w:p>
     <w:p>
       <w:pPr>
         <w:pStyle w:val="berschrift2"/>
       </w:pPr>
+      <w:bookmarkStart w:id="21" w:name="_Toc11958617"/>
       <w:r>
         <w:t>Einbezug der Personas</w:t>
       </w:r>
+      <w:bookmarkEnd w:id="21"/>
+    </w:p>
+    <w:p>
+      <w:r>
+        <w:t>Die Personas waren diesbezüglich hilfreich, dass wir unsere Seite benutzerfreundlich auch für ältere, sprich sich weniger gut vertrauten Personen, gestaltet haben. Konkret bedeutet das, dass wir eine sinnvolle und vom Benutzer erwartete Anordnung der Elemente und leichte Bedienung durch zum Beispiel Verwendung von Icons umgesetzt haben.</w:t>
+      </w:r>
+    </w:p>
+    <w:p>
+      <w:pPr>
+        <w:pStyle w:val="berschrift2"/>
+      </w:pPr>
+      <w:bookmarkStart w:id="22" w:name="_Toc11958618"/>
+      <w:r>
+        <w:t>Copyright</w:t>
+      </w:r>
+      <w:r>
+        <w:t xml:space="preserve"> Bilder</w:t>
+      </w:r>
+      <w:bookmarkEnd w:id="22"/>
+    </w:p>
+    <w:p>
+      <w:r>
+        <w:t xml:space="preserve">Die von uns Verwendeten, urheberechtlich geschützten Bilder stammen </w:t>
+      </w:r>
+      <w:hyperlink r:id="rId28" w:history="1">
+        <w:r>
+          <w:rPr>
+            <w:rStyle w:val="Hyperlink"/>
+          </w:rPr>
+          <w:t>www.all-free-photos.com</w:t>
+        </w:r>
+      </w:hyperlink>
+      <w:r>
+        <w:t xml:space="preserve">. </w:t>
+      </w:r>
+      <w:r>
+        <w:t>Die Bilder stehen unter der Creative Commons Lizenz und dürfen von uns nicht kommerziell unter Angabe des Ursprungs verwendet werden. Würden wir diese kommerziell nutzen wollen müssten wir den Urheber anfragen und ihm unser Verwendungszweck mitteilen, um eine Erlaubnis, sprich ein Nutzungsrecht, zu erhalten.</w:t>
+      </w:r>
+      <w:r>
+        <w:t xml:space="preserve"> Sie sind unter der Themenseite bei den Sehenswürdigkeiten zu finden.</w:t>
+      </w:r>
+      <w:bookmarkStart w:id="23" w:name="_GoBack"/>
+      <w:bookmarkEnd w:id="23"/>
+    </w:p>
+    <w:p>
+      <w:r>
+        <w:t>Bei allen Bildern entschieden wir uns für JPG, da es sich bei allen Bildern um Fotoaufnahmen ohne Transparenz handelte und wir damit viel Speicher einsparen konnten.</w:t>
+      </w:r>
+    </w:p>
+    <w:p>
+      <w:pPr>
+        <w:pStyle w:val="berschrift2"/>
+      </w:pPr>
+      <w:bookmarkStart w:id="24" w:name="_Toc11958619"/>
+      <w:r>
+        <w:t>Video</w:t>
+      </w:r>
+      <w:bookmarkEnd w:id="24"/>
+    </w:p>
+    <w:p>
+      <w:r>
+        <w:t>Das von uns erstellte Video war ohne Optimierung mit FFMPEG knapp 160</w:t>
+      </w:r>
+      <w:r>
+        <w:t>M</w:t>
+      </w:r>
+      <w:r>
+        <w:t xml:space="preserve">b </w:t>
+      </w:r>
+      <w:r>
+        <w:t xml:space="preserve">bei einer Laufzeit von 4 Minuten </w:t>
+      </w:r>
+      <w:r>
+        <w:t xml:space="preserve">gross. Wir optimierten dies soweit, dass es auf fast 10% der Ursprünglichen </w:t>
+      </w:r>
+      <w:r>
+        <w:t>Grösse</w:t>
+      </w:r>
+      <w:r>
+        <w:t xml:space="preserve"> </w:t>
+      </w:r>
+      <w:r>
+        <w:t>verkleinert wurde. Da es sich um Handyaufnahmen handelte war die Auflösung vor der Optimierung bereits nicht allzu gut und trotz grossem Verlust war optisch für uns kein Unterschied in der Qualität zu erkennen. Wir entschieden uns für das mp4 Format, da es von den allermeisten Browsern unterstützt wird. Wir entschieden uns gegen eine Segmentierung, weil das Video sonst alle 15 Sekunden kaum erträgliche Hänger hätte und wir dies kaum oder mit nur sehr grossem Zeitaufwand hätten lösen können. Jetzt wird ein kurzer Teil, ungefähr 1Mb gross geladen und abgespielt, während im Hintergrund das ganze Video geladen wird. Sobald dieses fertig geladen ist, wird das Video ersetzt.</w:t>
+      </w:r>
+      <w:r>
+        <w:t xml:space="preserve"> Dies erschien uns als benutzerfreundlichster und sinnvollster Lösungsansatz.</w:t>
+      </w:r>
     </w:p>
     <w:p/>
+    <w:p>
+      <w:pPr>
+        <w:spacing w:after="0" w:line="240" w:lineRule="auto"/>
+      </w:pPr>
+      <w:r>
+        <w:br w:type="page"/>
+      </w:r>
+    </w:p>
+    <w:p>
+      <w:pPr>
+        <w:pStyle w:val="berschrift1"/>
+        <w:rPr>
+          <w:color w:val="404040" w:themeColor="text1" w:themeTint="BF"/>
+          <w:sz w:val="28"/>
+          <w:szCs w:val="28"/>
+        </w:rPr>
+      </w:pPr>
+      <w:bookmarkStart w:id="25" w:name="_Toc11958620"/>
+      <w:r>
+        <w:lastRenderedPageBreak/>
+        <w:t>Fazit</w:t>
+      </w:r>
+      <w:bookmarkEnd w:id="25"/>
+    </w:p>
+    <w:p>
+      <w:r>
+        <w:t>Wir sind mit unserem Endergebnis</w:t>
+      </w:r>
+      <w:r>
+        <w:t xml:space="preserve"> und damit, dass wir all unser Geplantes umsetzen konnten,</w:t>
+      </w:r>
+      <w:r>
+        <w:t xml:space="preserve"> sehr zufrieden. Wir konnten wie wir finden sehr nützliche Features einbauen (Image Slider, einklappbare</w:t>
+      </w:r>
+      <w:r>
+        <w:t xml:space="preserve"> Themen</w:t>
+      </w:r>
+      <w:r>
+        <w:t xml:space="preserve"> Felder, </w:t>
+      </w:r>
+      <w:proofErr w:type="spellStart"/>
+      <w:r>
+        <w:t>Theme</w:t>
+      </w:r>
+      <w:proofErr w:type="spellEnd"/>
+      <w:r>
+        <w:t xml:space="preserve"> </w:t>
+      </w:r>
+      <w:proofErr w:type="spellStart"/>
+      <w:r>
+        <w:t>Toggle</w:t>
+      </w:r>
+      <w:proofErr w:type="spellEnd"/>
+      <w:r>
+        <w:t xml:space="preserve"> mit Cookies, Tests). Die Optik finden wir gut gelungen und uns gefallen besonders </w:t>
+      </w:r>
+      <w:r>
+        <w:t>die Tablet-</w:t>
+      </w:r>
+      <w:r>
+        <w:t xml:space="preserve"> und Mobile Ansicht.</w:t>
+      </w:r>
+      <w:r>
+        <w:t xml:space="preserve"> Dass wir uns am </w:t>
+      </w:r>
+      <w:proofErr w:type="spellStart"/>
+      <w:r>
+        <w:t>Wireframe</w:t>
+      </w:r>
+      <w:proofErr w:type="spellEnd"/>
+      <w:r>
+        <w:t xml:space="preserve"> orientieren konnte half sehr Die Zusammenarbeit funktionierte sehr gut und jeder hat seinen Beitrag immer </w:t>
+      </w:r>
+      <w:r>
+        <w:t>zeitgemäss</w:t>
+      </w:r>
+      <w:r>
+        <w:t xml:space="preserve"> und </w:t>
+      </w:r>
+      <w:r>
+        <w:t>z</w:t>
+      </w:r>
+      <w:r>
+        <w:t xml:space="preserve">uverlässig erfüllt. </w:t>
+      </w:r>
+      <w:r>
+        <w:t xml:space="preserve">Die Grösse der Dokumentation erscheint uns als sinnvoll, da sie alles </w:t>
+      </w:r>
+      <w:r>
+        <w:t>Nötige</w:t>
+      </w:r>
+      <w:r>
+        <w:t xml:space="preserve"> enthält aber wir dennoch den Haupt Fokus auf die Webseite und deren Planung legen konnten.</w:t>
+      </w:r>
+    </w:p>
     <w:sectPr>
-      <w:footerReference w:type="default" r:id="rId24"/>
+      <w:footerReference w:type="default" r:id="rId29"/>
       <w:pgSz w:w="11906" w:h="16838"/>
       <w:pgMar w:top="1417" w:right="1417" w:bottom="1134" w:left="1417" w:header="0" w:footer="708" w:gutter="0"/>
       <w:pgNumType w:start="0"/>
@@ -5227,7 +6583,7 @@
 </file>
 
 <file path=word/endnotes.xml><?xml version="1.0" encoding="utf-8"?>
-<w:endnotes xmlns:wpc="http://schemas.microsoft.com/office/word/2010/wordprocessingCanvas" xmlns:cx="http://schemas.microsoft.com/office/drawing/2014/chartex" xmlns:cx1="http://schemas.microsoft.com/office/drawing/2015/9/8/chartex" xmlns:mc="http://schemas.openxmlformats.org/markup-compatibility/2006" xmlns:o="urn:schemas-microsoft-com:office:office" xmlns:r="http://schemas.openxmlformats.org/officeDocument/2006/relationships" xmlns:m="http://schemas.openxmlformats.org/officeDocument/2006/math" xmlns:v="urn:schemas-microsoft-com:vml" xmlns:wp14="http://schemas.microsoft.com/office/word/2010/wordprocessingDrawing" xmlns:wp="http://schemas.openxmlformats.org/drawingml/2006/wordprocessingDrawing" xmlns:w10="urn:schemas-microsoft-com:office:word" xmlns:w="http://schemas.openxmlformats.org/wordprocessingml/2006/main" xmlns:w14="http://schemas.microsoft.com/office/word/2010/wordml" xmlns:w15="http://schemas.microsoft.com/office/word/2012/wordml" xmlns:w16se="http://schemas.microsoft.com/office/word/2015/wordml/symex" xmlns:wpg="http://schemas.microsoft.com/office/word/2010/wordprocessingGroup" xmlns:wpi="http://schemas.microsoft.com/office/word/2010/wordprocessingInk" xmlns:wne="http://schemas.microsoft.com/office/word/2006/wordml" xmlns:wps="http://schemas.microsoft.com/office/word/2010/wordprocessingShape" mc:Ignorable="w14 w15 w16se wp14">
+<w:endnotes xmlns:wpc="http://schemas.microsoft.com/office/word/2010/wordprocessingCanvas" xmlns:cx="http://schemas.microsoft.com/office/drawing/2014/chartex" xmlns:cx1="http://schemas.microsoft.com/office/drawing/2015/9/8/chartex" xmlns:cx2="http://schemas.microsoft.com/office/drawing/2015/10/21/chartex" xmlns:cx3="http://schemas.microsoft.com/office/drawing/2016/5/9/chartex" xmlns:cx4="http://schemas.microsoft.com/office/drawing/2016/5/10/chartex" xmlns:cx5="http://schemas.microsoft.com/office/drawing/2016/5/11/chartex" xmlns:cx6="http://schemas.microsoft.com/office/drawing/2016/5/12/chartex" xmlns:cx7="http://schemas.microsoft.com/office/drawing/2016/5/13/chartex" xmlns:cx8="http://schemas.microsoft.com/office/drawing/2016/5/14/chartex" xmlns:mc="http://schemas.openxmlformats.org/markup-compatibility/2006" xmlns:aink="http://schemas.microsoft.com/office/drawing/2016/ink" xmlns:am3d="http://schemas.microsoft.com/office/drawing/2017/model3d" xmlns:o="urn:schemas-microsoft-com:office:office" xmlns:r="http://schemas.openxmlformats.org/officeDocument/2006/relationships" xmlns:m="http://schemas.openxmlformats.org/officeDocument/2006/math" xmlns:v="urn:schemas-microsoft-com:vml" xmlns:wp14="http://schemas.microsoft.com/office/word/2010/wordprocessingDrawing" xmlns:wp="http://schemas.openxmlformats.org/drawingml/2006/wordprocessingDrawing" xmlns:w10="urn:schemas-microsoft-com:office:word" xmlns:w="http://schemas.openxmlformats.org/wordprocessingml/2006/main" xmlns:w14="http://schemas.microsoft.com/office/word/2010/wordml" xmlns:w15="http://schemas.microsoft.com/office/word/2012/wordml" xmlns:w16cid="http://schemas.microsoft.com/office/word/2016/wordml/cid" xmlns:w16se="http://schemas.microsoft.com/office/word/2015/wordml/symex" xmlns:wpg="http://schemas.microsoft.com/office/word/2010/wordprocessingGroup" xmlns:wpi="http://schemas.microsoft.com/office/word/2010/wordprocessingInk" xmlns:wne="http://schemas.microsoft.com/office/word/2006/wordml" xmlns:wps="http://schemas.microsoft.com/office/word/2010/wordprocessingShape" mc:Ignorable="w14 w15 w16se w16cid wp14">
   <w:endnote w:type="separator" w:id="-1">
     <w:p>
       <w:pPr>
@@ -5252,7 +6608,7 @@
 </file>
 
 <file path=word/footer1.xml><?xml version="1.0" encoding="utf-8"?>
-<w:ftr xmlns:wpc="http://schemas.microsoft.com/office/word/2010/wordprocessingCanvas" xmlns:cx="http://schemas.microsoft.com/office/drawing/2014/chartex" xmlns:cx1="http://schemas.microsoft.com/office/drawing/2015/9/8/chartex" xmlns:mc="http://schemas.openxmlformats.org/markup-compatibility/2006" xmlns:o="urn:schemas-microsoft-com:office:office" xmlns:r="http://schemas.openxmlformats.org/officeDocument/2006/relationships" xmlns:m="http://schemas.openxmlformats.org/officeDocument/2006/math" xmlns:v="urn:schemas-microsoft-com:vml" xmlns:wp14="http://schemas.microsoft.com/office/word/2010/wordprocessingDrawing" xmlns:wp="http://schemas.openxmlformats.org/drawingml/2006/wordprocessingDrawing" xmlns:w10="urn:schemas-microsoft-com:office:word" xmlns:w="http://schemas.openxmlformats.org/wordprocessingml/2006/main" xmlns:w14="http://schemas.microsoft.com/office/word/2010/wordml" xmlns:w15="http://schemas.microsoft.com/office/word/2012/wordml" xmlns:w16se="http://schemas.microsoft.com/office/word/2015/wordml/symex" xmlns:wpg="http://schemas.microsoft.com/office/word/2010/wordprocessingGroup" xmlns:wpi="http://schemas.microsoft.com/office/word/2010/wordprocessingInk" xmlns:wne="http://schemas.microsoft.com/office/word/2006/wordml" xmlns:wps="http://schemas.microsoft.com/office/word/2010/wordprocessingShape" mc:Ignorable="w14 w15 w16se wp14">
+<w:ftr xmlns:wpc="http://schemas.microsoft.com/office/word/2010/wordprocessingCanvas" xmlns:cx="http://schemas.microsoft.com/office/drawing/2014/chartex" xmlns:cx1="http://schemas.microsoft.com/office/drawing/2015/9/8/chartex" xmlns:cx2="http://schemas.microsoft.com/office/drawing/2015/10/21/chartex" xmlns:cx3="http://schemas.microsoft.com/office/drawing/2016/5/9/chartex" xmlns:cx4="http://schemas.microsoft.com/office/drawing/2016/5/10/chartex" xmlns:cx5="http://schemas.microsoft.com/office/drawing/2016/5/11/chartex" xmlns:cx6="http://schemas.microsoft.com/office/drawing/2016/5/12/chartex" xmlns:cx7="http://schemas.microsoft.com/office/drawing/2016/5/13/chartex" xmlns:cx8="http://schemas.microsoft.com/office/drawing/2016/5/14/chartex" xmlns:mc="http://schemas.openxmlformats.org/markup-compatibility/2006" xmlns:aink="http://schemas.microsoft.com/office/drawing/2016/ink" xmlns:am3d="http://schemas.microsoft.com/office/drawing/2017/model3d" xmlns:o="urn:schemas-microsoft-com:office:office" xmlns:r="http://schemas.openxmlformats.org/officeDocument/2006/relationships" xmlns:m="http://schemas.openxmlformats.org/officeDocument/2006/math" xmlns:v="urn:schemas-microsoft-com:vml" xmlns:wp14="http://schemas.microsoft.com/office/word/2010/wordprocessingDrawing" xmlns:wp="http://schemas.openxmlformats.org/drawingml/2006/wordprocessingDrawing" xmlns:w10="urn:schemas-microsoft-com:office:word" xmlns:w="http://schemas.openxmlformats.org/wordprocessingml/2006/main" xmlns:w14="http://schemas.microsoft.com/office/word/2010/wordml" xmlns:w15="http://schemas.microsoft.com/office/word/2012/wordml" xmlns:w16cid="http://schemas.microsoft.com/office/word/2016/wordml/cid" xmlns:w16se="http://schemas.microsoft.com/office/word/2015/wordml/symex" xmlns:wpg="http://schemas.microsoft.com/office/word/2010/wordprocessingGroup" xmlns:wpi="http://schemas.microsoft.com/office/word/2010/wordprocessingInk" xmlns:wne="http://schemas.microsoft.com/office/word/2006/wordml" xmlns:wps="http://schemas.microsoft.com/office/word/2010/wordprocessingShape" mc:Ignorable="w14 w15 w16se w16cid wp14">
   <w:tbl>
     <w:tblPr>
       <w:tblW w:w="5000" w:type="pct"/>
@@ -5296,7 +6652,6 @@
               <w:dataBinding w:prefixMappings="xmlns:ns0='http://purl.org/dc/elements/1.1/' xmlns:ns1='http://schemas.openxmlformats.org/package/2006/metadata/core-properties' " w:xpath="/ns1:coreProperties[1]/ns0:title[1]" w:storeItemID="{6C3C8BC8-F283-45AE-878A-BAB7291924A1}"/>
               <w:text/>
             </w:sdtPr>
-            <w:sdtEndPr/>
             <w:sdtContent>
               <w:r>
                 <w:rPr>
@@ -5380,7 +6735,6 @@
             <w:dataBinding w:prefixMappings="xmlns:ns0='http://purl.org/dc/elements/1.1/' xmlns:ns1='http://schemas.openxmlformats.org/package/2006/metadata/core-properties' " w:xpath="/ns1:coreProperties[1]/ns0:creator[1]" w:storeItemID="{6C3C8BC8-F283-45AE-878A-BAB7291924A1}"/>
             <w:text/>
           </w:sdtPr>
-          <w:sdtEndPr/>
           <w:sdtContent>
             <w:p>
               <w:pPr>
@@ -5423,7 +6777,7 @@
 </file>
 
 <file path=word/footnotes.xml><?xml version="1.0" encoding="utf-8"?>
-<w:footnotes xmlns:wpc="http://schemas.microsoft.com/office/word/2010/wordprocessingCanvas" xmlns:cx="http://schemas.microsoft.com/office/drawing/2014/chartex" xmlns:cx1="http://schemas.microsoft.com/office/drawing/2015/9/8/chartex" xmlns:mc="http://schemas.openxmlformats.org/markup-compatibility/2006" xmlns:o="urn:schemas-microsoft-com:office:office" xmlns:r="http://schemas.openxmlformats.org/officeDocument/2006/relationships" xmlns:m="http://schemas.openxmlformats.org/officeDocument/2006/math" xmlns:v="urn:schemas-microsoft-com:vml" xmlns:wp14="http://schemas.microsoft.com/office/word/2010/wordprocessingDrawing" xmlns:wp="http://schemas.openxmlformats.org/drawingml/2006/wordprocessingDrawing" xmlns:w10="urn:schemas-microsoft-com:office:word" xmlns:w="http://schemas.openxmlformats.org/wordprocessingml/2006/main" xmlns:w14="http://schemas.microsoft.com/office/word/2010/wordml" xmlns:w15="http://schemas.microsoft.com/office/word/2012/wordml" xmlns:w16se="http://schemas.microsoft.com/office/word/2015/wordml/symex" xmlns:wpg="http://schemas.microsoft.com/office/word/2010/wordprocessingGroup" xmlns:wpi="http://schemas.microsoft.com/office/word/2010/wordprocessingInk" xmlns:wne="http://schemas.microsoft.com/office/word/2006/wordml" xmlns:wps="http://schemas.microsoft.com/office/word/2010/wordprocessingShape" mc:Ignorable="w14 w15 w16se wp14">
+<w:footnotes xmlns:wpc="http://schemas.microsoft.com/office/word/2010/wordprocessingCanvas" xmlns:cx="http://schemas.microsoft.com/office/drawing/2014/chartex" xmlns:cx1="http://schemas.microsoft.com/office/drawing/2015/9/8/chartex" xmlns:cx2="http://schemas.microsoft.com/office/drawing/2015/10/21/chartex" xmlns:cx3="http://schemas.microsoft.com/office/drawing/2016/5/9/chartex" xmlns:cx4="http://schemas.microsoft.com/office/drawing/2016/5/10/chartex" xmlns:cx5="http://schemas.microsoft.com/office/drawing/2016/5/11/chartex" xmlns:cx6="http://schemas.microsoft.com/office/drawing/2016/5/12/chartex" xmlns:cx7="http://schemas.microsoft.com/office/drawing/2016/5/13/chartex" xmlns:cx8="http://schemas.microsoft.com/office/drawing/2016/5/14/chartex" xmlns:mc="http://schemas.openxmlformats.org/markup-compatibility/2006" xmlns:aink="http://schemas.microsoft.com/office/drawing/2016/ink" xmlns:am3d="http://schemas.microsoft.com/office/drawing/2017/model3d" xmlns:o="urn:schemas-microsoft-com:office:office" xmlns:r="http://schemas.openxmlformats.org/officeDocument/2006/relationships" xmlns:m="http://schemas.openxmlformats.org/officeDocument/2006/math" xmlns:v="urn:schemas-microsoft-com:vml" xmlns:wp14="http://schemas.microsoft.com/office/word/2010/wordprocessingDrawing" xmlns:wp="http://schemas.openxmlformats.org/drawingml/2006/wordprocessingDrawing" xmlns:w10="urn:schemas-microsoft-com:office:word" xmlns:w="http://schemas.openxmlformats.org/wordprocessingml/2006/main" xmlns:w14="http://schemas.microsoft.com/office/word/2010/wordml" xmlns:w15="http://schemas.microsoft.com/office/word/2012/wordml" xmlns:w16cid="http://schemas.microsoft.com/office/word/2016/wordml/cid" xmlns:w16se="http://schemas.microsoft.com/office/word/2015/wordml/symex" xmlns:wpg="http://schemas.microsoft.com/office/word/2010/wordprocessingGroup" xmlns:wpi="http://schemas.microsoft.com/office/word/2010/wordprocessingInk" xmlns:wne="http://schemas.microsoft.com/office/word/2006/wordml" xmlns:wps="http://schemas.microsoft.com/office/word/2010/wordprocessingShape" mc:Ignorable="w14 w15 w16se w16cid wp14">
   <w:footnote w:type="separator" w:id="-1">
     <w:p>
       <w:pPr>
@@ -5448,7 +6802,7 @@
 </file>
 
 <file path=word/numbering.xml><?xml version="1.0" encoding="utf-8"?>
-<w:numbering xmlns:wpc="http://schemas.microsoft.com/office/word/2010/wordprocessingCanvas" xmlns:cx="http://schemas.microsoft.com/office/drawing/2014/chartex" xmlns:cx1="http://schemas.microsoft.com/office/drawing/2015/9/8/chartex" xmlns:mc="http://schemas.openxmlformats.org/markup-compatibility/2006" xmlns:o="urn:schemas-microsoft-com:office:office" xmlns:r="http://schemas.openxmlformats.org/officeDocument/2006/relationships" xmlns:m="http://schemas.openxmlformats.org/officeDocument/2006/math" xmlns:v="urn:schemas-microsoft-com:vml" xmlns:wp14="http://schemas.microsoft.com/office/word/2010/wordprocessingDrawing" xmlns:wp="http://schemas.openxmlformats.org/drawingml/2006/wordprocessingDrawing" xmlns:w10="urn:schemas-microsoft-com:office:word" xmlns:w="http://schemas.openxmlformats.org/wordprocessingml/2006/main" xmlns:w14="http://schemas.microsoft.com/office/word/2010/wordml" xmlns:w15="http://schemas.microsoft.com/office/word/2012/wordml" xmlns:w16se="http://schemas.microsoft.com/office/word/2015/wordml/symex" xmlns:wpg="http://schemas.microsoft.com/office/word/2010/wordprocessingGroup" xmlns:wpi="http://schemas.microsoft.com/office/word/2010/wordprocessingInk" xmlns:wne="http://schemas.microsoft.com/office/word/2006/wordml" xmlns:wps="http://schemas.microsoft.com/office/word/2010/wordprocessingShape" mc:Ignorable="w14 w15 w16se wp14">
+<w:numbering xmlns:wpc="http://schemas.microsoft.com/office/word/2010/wordprocessingCanvas" xmlns:cx="http://schemas.microsoft.com/office/drawing/2014/chartex" xmlns:cx1="http://schemas.microsoft.com/office/drawing/2015/9/8/chartex" xmlns:cx2="http://schemas.microsoft.com/office/drawing/2015/10/21/chartex" xmlns:cx3="http://schemas.microsoft.com/office/drawing/2016/5/9/chartex" xmlns:cx4="http://schemas.microsoft.com/office/drawing/2016/5/10/chartex" xmlns:cx5="http://schemas.microsoft.com/office/drawing/2016/5/11/chartex" xmlns:cx6="http://schemas.microsoft.com/office/drawing/2016/5/12/chartex" xmlns:cx7="http://schemas.microsoft.com/office/drawing/2016/5/13/chartex" xmlns:cx8="http://schemas.microsoft.com/office/drawing/2016/5/14/chartex" xmlns:mc="http://schemas.openxmlformats.org/markup-compatibility/2006" xmlns:aink="http://schemas.microsoft.com/office/drawing/2016/ink" xmlns:am3d="http://schemas.microsoft.com/office/drawing/2017/model3d" xmlns:o="urn:schemas-microsoft-com:office:office" xmlns:r="http://schemas.openxmlformats.org/officeDocument/2006/relationships" xmlns:m="http://schemas.openxmlformats.org/officeDocument/2006/math" xmlns:v="urn:schemas-microsoft-com:vml" xmlns:wp14="http://schemas.microsoft.com/office/word/2010/wordprocessingDrawing" xmlns:wp="http://schemas.openxmlformats.org/drawingml/2006/wordprocessingDrawing" xmlns:w10="urn:schemas-microsoft-com:office:word" xmlns:w="http://schemas.openxmlformats.org/wordprocessingml/2006/main" xmlns:w14="http://schemas.microsoft.com/office/word/2010/wordml" xmlns:w15="http://schemas.microsoft.com/office/word/2012/wordml" xmlns:w16cid="http://schemas.microsoft.com/office/word/2016/wordml/cid" xmlns:w16se="http://schemas.microsoft.com/office/word/2015/wordml/symex" xmlns:wpg="http://schemas.microsoft.com/office/word/2010/wordprocessingGroup" xmlns:wpi="http://schemas.microsoft.com/office/word/2010/wordprocessingInk" xmlns:wne="http://schemas.microsoft.com/office/word/2006/wordml" xmlns:wps="http://schemas.microsoft.com/office/word/2010/wordprocessingShape" mc:Ignorable="w14 w15 w16se w16cid wp14">
   <w:abstractNum w:abstractNumId="0" w15:restartNumberingAfterBreak="0">
     <w:nsid w:val="04171489"/>
     <w:multiLevelType w:val="hybridMultilevel"/>
@@ -6033,7 +7387,7 @@
 </file>
 
 <file path=word/styles.xml><?xml version="1.0" encoding="utf-8"?>
-<w:styles xmlns:mc="http://schemas.openxmlformats.org/markup-compatibility/2006" xmlns:r="http://schemas.openxmlformats.org/officeDocument/2006/relationships" xmlns:w="http://schemas.openxmlformats.org/wordprocessingml/2006/main" xmlns:w14="http://schemas.microsoft.com/office/word/2010/wordml" xmlns:w15="http://schemas.microsoft.com/office/word/2012/wordml" xmlns:w16se="http://schemas.microsoft.com/office/word/2015/wordml/symex" mc:Ignorable="w14 w15 w16se">
+<w:styles xmlns:mc="http://schemas.openxmlformats.org/markup-compatibility/2006" xmlns:r="http://schemas.openxmlformats.org/officeDocument/2006/relationships" xmlns:w="http://schemas.openxmlformats.org/wordprocessingml/2006/main" xmlns:w14="http://schemas.microsoft.com/office/word/2010/wordml" xmlns:w15="http://schemas.microsoft.com/office/word/2012/wordml" xmlns:w16cid="http://schemas.microsoft.com/office/word/2016/wordml/cid" xmlns:w16se="http://schemas.microsoft.com/office/word/2015/wordml/symex" mc:Ignorable="w14 w15 w16se w16cid">
   <w:docDefaults>
     <w:rPrDefault>
       <w:rPr>
@@ -6043,7 +7397,7 @@
     </w:rPrDefault>
     <w:pPrDefault/>
   </w:docDefaults>
-  <w:latentStyles w:defLockedState="0" w:defUIPriority="99" w:defSemiHidden="0" w:defUnhideWhenUsed="0" w:defQFormat="0" w:count="371">
+  <w:latentStyles w:defLockedState="0" w:defUIPriority="99" w:defSemiHidden="0" w:defUnhideWhenUsed="0" w:defQFormat="0" w:count="375">
     <w:lsdException w:name="Normal" w:uiPriority="0" w:qFormat="1"/>
     <w:lsdException w:name="heading 1" w:uiPriority="9" w:qFormat="1"/>
     <w:lsdException w:name="heading 2" w:semiHidden="1" w:uiPriority="9" w:unhideWhenUsed="1" w:qFormat="1"/>
@@ -6149,7 +7503,6 @@
     <w:lsdException w:name="HTML Sample" w:semiHidden="1" w:unhideWhenUsed="1"/>
     <w:lsdException w:name="HTML Typewriter" w:semiHidden="1" w:unhideWhenUsed="1"/>
     <w:lsdException w:name="HTML Variable" w:semiHidden="1" w:unhideWhenUsed="1"/>
-    <w:lsdException w:name="Normal Table" w:semiHidden="1" w:unhideWhenUsed="1"/>
     <w:lsdException w:name="annotation subject" w:semiHidden="1" w:unhideWhenUsed="1"/>
     <w:lsdException w:name="No List" w:semiHidden="1" w:unhideWhenUsed="1"/>
     <w:lsdException w:name="Outline List 1" w:semiHidden="1" w:unhideWhenUsed="1"/>
@@ -6193,10 +7546,8 @@
     <w:lsdException w:name="Table Elegant" w:semiHidden="1" w:unhideWhenUsed="1"/>
     <w:lsdException w:name="Table Professional" w:semiHidden="1" w:unhideWhenUsed="1"/>
     <w:lsdException w:name="Table Subtle 1" w:semiHidden="1" w:unhideWhenUsed="1"/>
-    <w:lsdException w:name="Table Subtle 2" w:semiHidden="1" w:unhideWhenUsed="1"/>
     <w:lsdException w:name="Table Web 1" w:semiHidden="1" w:unhideWhenUsed="1"/>
     <w:lsdException w:name="Table Web 2" w:semiHidden="1" w:unhideWhenUsed="1"/>
-    <w:lsdException w:name="Table Web 3" w:semiHidden="1" w:unhideWhenUsed="1"/>
     <w:lsdException w:name="Balloon Text" w:semiHidden="1" w:unhideWhenUsed="1"/>
     <w:lsdException w:name="Table Grid" w:uiPriority="59"/>
     <w:lsdException w:name="Table Theme" w:semiHidden="1" w:unhideWhenUsed="1"/>
@@ -6415,6 +7766,10 @@
     <w:lsdException w:name="List Table 5 Dark Accent 6" w:uiPriority="50"/>
     <w:lsdException w:name="List Table 6 Colorful Accent 6" w:uiPriority="51"/>
     <w:lsdException w:name="List Table 7 Colorful Accent 6" w:uiPriority="52"/>
+    <w:lsdException w:name="Mention" w:semiHidden="1" w:unhideWhenUsed="1"/>
+    <w:lsdException w:name="Smart Hyperlink" w:semiHidden="1" w:unhideWhenUsed="1"/>
+    <w:lsdException w:name="Hashtag" w:semiHidden="1" w:unhideWhenUsed="1"/>
+    <w:lsdException w:name="Unresolved Mention" w:semiHidden="1" w:unhideWhenUsed="1"/>
   </w:latentStyles>
   <w:style w:type="paragraph" w:default="1" w:styleId="Standard">
     <w:name w:val="Normal"/>
@@ -7386,6 +8741,18 @@
       <w:u w:val="single"/>
     </w:rPr>
   </w:style>
+  <w:style w:type="character" w:styleId="NichtaufgelsteErwhnung">
+    <w:name w:val="Unresolved Mention"/>
+    <w:basedOn w:val="Absatz-Standardschriftart"/>
+    <w:uiPriority w:val="99"/>
+    <w:semiHidden/>
+    <w:unhideWhenUsed/>
+    <w:rsid w:val="00A878A0"/>
+    <w:rPr>
+      <w:color w:val="605E5C"/>
+      <w:shd w:val="clear" w:color="auto" w:fill="E1DFDD"/>
+    </w:rPr>
+  </w:style>
 </w:styles>
 </file>
 
@@ -7698,7 +9065,7 @@
 </file>
 
 <file path=customXml/itemProps2.xml><?xml version="1.0" encoding="utf-8"?>
-<ds:datastoreItem xmlns:ds="http://schemas.openxmlformats.org/officeDocument/2006/customXml" ds:itemID="{47F9C572-4C9D-4C80-BE9B-1B73EBBFAD2D}">
+<ds:datastoreItem xmlns:ds="http://schemas.openxmlformats.org/officeDocument/2006/customXml" ds:itemID="{FB23DD09-DC7F-482E-9B69-2468E38D8636}">
   <ds:schemaRefs>
     <ds:schemaRef ds:uri="http://schemas.openxmlformats.org/officeDocument/2006/bibliography"/>
   </ds:schemaRefs>

</xml_diff>